<commit_message>
add: Agregar nombre (Alejandro Arturo Echeverria Garrido) y puesto SCRUM Master en archivo Actividad-ProyectoJavaEE.docx
</commit_message>
<xml_diff>
--- a/Actividad-ProyectoJavaEE.docx
+++ b/Actividad-ProyectoJavaEE.docx
@@ -682,6 +682,12 @@
                 <w:lang w:val="en-US"/>
               </w:rPr>
             </w:pPr>
+            <w:r>
+              <w:rPr>
+                <w:noProof/>
+              </w:rPr>
+              <w:t>Alejandro Arturo Echeverría Garrido</w:t>
+            </w:r>
           </w:p>
         </w:tc>
         <w:tc>
@@ -700,6 +706,12 @@
                 <w:noProof/>
               </w:rPr>
             </w:pPr>
+            <w:r>
+              <w:rPr>
+                <w:noProof/>
+              </w:rPr>
+              <w:t>SCRUM Master</w:t>
+            </w:r>
           </w:p>
         </w:tc>
       </w:tr>

</xml_diff>

<commit_message>
add: Agregar historia de usuario (Clientes) en archivo Actividad-ProyectoJavaEE.docx
</commit_message>
<xml_diff>
--- a/Actividad-ProyectoJavaEE.docx
+++ b/Actividad-ProyectoJavaEE.docx
@@ -1504,6 +1504,471 @@
         </w:rPr>
         <w:lastRenderedPageBreak/>
         <w:t>Historias de Usuario</w:t>
+      </w:r>
+    </w:p>
+    <w:p>
+      <w:pPr>
+        <w:pStyle w:val="Sinespaciado"/>
+        <w:tabs>
+          <w:tab w:val="left" w:pos="5670"/>
+        </w:tabs>
+        <w:spacing w:line="276" w:lineRule="auto"/>
+        <w:rPr>
+          <w:b/>
+          <w:bCs/>
+          <w:noProof/>
+          <w:color w:val="4472C4" w:themeColor="accent1"/>
+          <w:sz w:val="24"/>
+          <w:szCs w:val="24"/>
+        </w:rPr>
+      </w:pPr>
+      <w:r>
+        <w:rPr>
+          <w:b/>
+          <w:bCs/>
+          <w:noProof/>
+          <w:color w:val="4472C4" w:themeColor="accent1"/>
+          <w:sz w:val="24"/>
+          <w:szCs w:val="24"/>
+        </w:rPr>
+        <w:t>HUAE-001 Registro de Cliente</w:t>
+      </w:r>
+    </w:p>
+    <w:p>
+      <w:pPr>
+        <w:pStyle w:val="Sinespaciado"/>
+        <w:tabs>
+          <w:tab w:val="left" w:pos="5670"/>
+        </w:tabs>
+        <w:spacing w:line="276" w:lineRule="auto"/>
+        <w:rPr>
+          <w:noProof/>
+          <w:sz w:val="24"/>
+          <w:szCs w:val="24"/>
+        </w:rPr>
+      </w:pPr>
+      <w:r>
+        <w:rPr>
+          <w:b/>
+          <w:noProof/>
+          <w:sz w:val="24"/>
+          <w:szCs w:val="24"/>
+        </w:rPr>
+        <w:t>Como</w:t>
+      </w:r>
+      <w:r>
+        <w:rPr>
+          <w:noProof/>
+          <w:sz w:val="24"/>
+          <w:szCs w:val="24"/>
+        </w:rPr>
+        <w:t>:</w:t>
+      </w:r>
+      <w:r>
+        <w:rPr>
+          <w:noProof/>
+          <w:sz w:val="24"/>
+          <w:szCs w:val="24"/>
+        </w:rPr>
+        <w:t xml:space="preserve"> n</w:t>
+      </w:r>
+      <w:r>
+        <w:rPr>
+          <w:noProof/>
+          <w:sz w:val="24"/>
+          <w:szCs w:val="24"/>
+        </w:rPr>
+        <w:t>uevo cliente de All Elite Games</w:t>
+      </w:r>
+    </w:p>
+    <w:p>
+      <w:pPr>
+        <w:pStyle w:val="Sinespaciado"/>
+        <w:tabs>
+          <w:tab w:val="left" w:pos="5670"/>
+        </w:tabs>
+        <w:spacing w:line="276" w:lineRule="auto"/>
+        <w:rPr>
+          <w:noProof/>
+          <w:sz w:val="24"/>
+          <w:szCs w:val="24"/>
+        </w:rPr>
+      </w:pPr>
+      <w:r>
+        <w:rPr>
+          <w:b/>
+          <w:noProof/>
+          <w:sz w:val="24"/>
+          <w:szCs w:val="24"/>
+        </w:rPr>
+        <w:t>Quiero</w:t>
+      </w:r>
+      <w:r>
+        <w:rPr>
+          <w:noProof/>
+          <w:sz w:val="24"/>
+          <w:szCs w:val="24"/>
+        </w:rPr>
+        <w:t>:</w:t>
+      </w:r>
+      <w:r>
+        <w:rPr>
+          <w:noProof/>
+          <w:sz w:val="24"/>
+          <w:szCs w:val="24"/>
+        </w:rPr>
+        <w:t xml:space="preserve"> registrarme con mis datos personales (DPI,</w:t>
+      </w:r>
+      <w:r>
+        <w:rPr>
+          <w:noProof/>
+          <w:sz w:val="24"/>
+          <w:szCs w:val="24"/>
+        </w:rPr>
+        <w:t xml:space="preserve"> nombre y dirección </w:t>
+      </w:r>
+    </w:p>
+    <w:p>
+      <w:pPr>
+        <w:pStyle w:val="Sinespaciado"/>
+        <w:tabs>
+          <w:tab w:val="left" w:pos="5670"/>
+        </w:tabs>
+        <w:spacing w:line="276" w:lineRule="auto"/>
+        <w:rPr>
+          <w:noProof/>
+          <w:sz w:val="24"/>
+          <w:szCs w:val="24"/>
+        </w:rPr>
+      </w:pPr>
+      <w:r>
+        <w:rPr>
+          <w:b/>
+          <w:noProof/>
+          <w:sz w:val="24"/>
+          <w:szCs w:val="24"/>
+        </w:rPr>
+        <w:t>Para</w:t>
+      </w:r>
+      <w:r>
+        <w:rPr>
+          <w:noProof/>
+          <w:sz w:val="24"/>
+          <w:szCs w:val="24"/>
+        </w:rPr>
+        <w:t xml:space="preserve">: </w:t>
+      </w:r>
+      <w:r>
+        <w:rPr>
+          <w:noProof/>
+          <w:sz w:val="24"/>
+          <w:szCs w:val="24"/>
+        </w:rPr>
+        <w:t>realizar compras y recibir mis productos en mi domicilio.</w:t>
+      </w:r>
+    </w:p>
+    <w:p>
+      <w:pPr>
+        <w:pStyle w:val="Sinespaciado"/>
+        <w:tabs>
+          <w:tab w:val="left" w:pos="5670"/>
+        </w:tabs>
+        <w:spacing w:line="276" w:lineRule="auto"/>
+        <w:rPr>
+          <w:b/>
+          <w:bCs/>
+          <w:noProof/>
+          <w:color w:val="4472C4" w:themeColor="accent1"/>
+          <w:sz w:val="24"/>
+          <w:szCs w:val="24"/>
+        </w:rPr>
+      </w:pPr>
+      <w:r>
+        <w:rPr>
+          <w:b/>
+          <w:bCs/>
+          <w:noProof/>
+          <w:color w:val="4472C4" w:themeColor="accent1"/>
+          <w:sz w:val="24"/>
+          <w:szCs w:val="24"/>
+        </w:rPr>
+        <w:t>HUAE-002 Membresia</w:t>
+      </w:r>
+    </w:p>
+    <w:p>
+      <w:pPr>
+        <w:pStyle w:val="Sinespaciado"/>
+        <w:tabs>
+          <w:tab w:val="left" w:pos="5670"/>
+        </w:tabs>
+        <w:spacing w:line="276" w:lineRule="auto"/>
+        <w:rPr>
+          <w:noProof/>
+          <w:sz w:val="24"/>
+          <w:szCs w:val="24"/>
+        </w:rPr>
+      </w:pPr>
+      <w:r>
+        <w:rPr>
+          <w:b/>
+          <w:bCs/>
+          <w:noProof/>
+          <w:sz w:val="24"/>
+          <w:szCs w:val="24"/>
+        </w:rPr>
+        <w:t>Como</w:t>
+      </w:r>
+      <w:r>
+        <w:rPr>
+          <w:noProof/>
+          <w:sz w:val="24"/>
+          <w:szCs w:val="24"/>
+        </w:rPr>
+        <w:t>: C</w:t>
+      </w:r>
+      <w:r>
+        <w:rPr>
+          <w:noProof/>
+          <w:sz w:val="24"/>
+          <w:szCs w:val="24"/>
+        </w:rPr>
+        <w:t>lien</w:t>
+      </w:r>
+      <w:r>
+        <w:rPr>
+          <w:noProof/>
+          <w:sz w:val="24"/>
+          <w:szCs w:val="24"/>
+        </w:rPr>
+        <w:t xml:space="preserve">te frecuente de All Elite Games </w:t>
+      </w:r>
+    </w:p>
+    <w:p>
+      <w:pPr>
+        <w:pStyle w:val="Sinespaciado"/>
+        <w:tabs>
+          <w:tab w:val="left" w:pos="5670"/>
+        </w:tabs>
+        <w:spacing w:line="276" w:lineRule="auto"/>
+        <w:rPr>
+          <w:noProof/>
+          <w:sz w:val="24"/>
+          <w:szCs w:val="24"/>
+        </w:rPr>
+      </w:pPr>
+      <w:r>
+        <w:rPr>
+          <w:b/>
+          <w:bCs/>
+          <w:noProof/>
+          <w:sz w:val="24"/>
+          <w:szCs w:val="24"/>
+        </w:rPr>
+        <w:t>Quiero</w:t>
+      </w:r>
+      <w:r>
+        <w:rPr>
+          <w:noProof/>
+          <w:sz w:val="24"/>
+          <w:szCs w:val="24"/>
+        </w:rPr>
+        <w:t>: Q</w:t>
+      </w:r>
+      <w:r>
+        <w:rPr>
+          <w:noProof/>
+          <w:sz w:val="24"/>
+          <w:szCs w:val="24"/>
+        </w:rPr>
+        <w:t>ue el sistema me permita obtener una membresía según mi tipo de compra,</w:t>
+      </w:r>
+      <w:r>
+        <w:rPr>
+          <w:noProof/>
+          <w:sz w:val="24"/>
+          <w:szCs w:val="24"/>
+        </w:rPr>
+        <w:t xml:space="preserve"> </w:t>
+      </w:r>
+      <w:r>
+        <w:rPr>
+          <w:noProof/>
+          <w:sz w:val="24"/>
+          <w:szCs w:val="24"/>
+        </w:rPr>
+        <w:t>para que pueda disfrutar de beneficios exclusivo</w:t>
+      </w:r>
+      <w:r>
+        <w:rPr>
+          <w:noProof/>
+          <w:sz w:val="24"/>
+          <w:szCs w:val="24"/>
+        </w:rPr>
+        <w:t>s como descuentos y promociones</w:t>
+      </w:r>
+    </w:p>
+    <w:p>
+      <w:pPr>
+        <w:pStyle w:val="Sinespaciado"/>
+        <w:tabs>
+          <w:tab w:val="left" w:pos="5670"/>
+        </w:tabs>
+        <w:spacing w:line="276" w:lineRule="auto"/>
+        <w:rPr>
+          <w:b/>
+          <w:bCs/>
+          <w:noProof/>
+          <w:color w:val="4472C4" w:themeColor="accent1"/>
+          <w:sz w:val="24"/>
+          <w:szCs w:val="24"/>
+        </w:rPr>
+      </w:pPr>
+      <w:r>
+        <w:rPr>
+          <w:b/>
+          <w:bCs/>
+          <w:noProof/>
+          <w:color w:val="4472C4" w:themeColor="accent1"/>
+          <w:sz w:val="24"/>
+          <w:szCs w:val="24"/>
+        </w:rPr>
+        <w:t>HUAE-003 Devolucion</w:t>
+      </w:r>
+    </w:p>
+    <w:p>
+      <w:pPr>
+        <w:pStyle w:val="Sinespaciado"/>
+        <w:tabs>
+          <w:tab w:val="left" w:pos="5670"/>
+        </w:tabs>
+        <w:spacing w:line="276" w:lineRule="auto"/>
+        <w:rPr>
+          <w:noProof/>
+          <w:sz w:val="24"/>
+          <w:szCs w:val="24"/>
+        </w:rPr>
+      </w:pPr>
+      <w:r>
+        <w:rPr>
+          <w:b/>
+          <w:bCs/>
+          <w:noProof/>
+          <w:sz w:val="24"/>
+          <w:szCs w:val="24"/>
+        </w:rPr>
+        <w:t>Como</w:t>
+      </w:r>
+      <w:r>
+        <w:rPr>
+          <w:noProof/>
+          <w:sz w:val="24"/>
+          <w:szCs w:val="24"/>
+        </w:rPr>
+        <w:t>:</w:t>
+      </w:r>
+      <w:r>
+        <w:rPr>
+          <w:noProof/>
+          <w:sz w:val="24"/>
+          <w:szCs w:val="24"/>
+        </w:rPr>
+        <w:t xml:space="preserve"> cliente que ha ten</w:t>
+      </w:r>
+      <w:r>
+        <w:rPr>
+          <w:noProof/>
+          <w:sz w:val="24"/>
+          <w:szCs w:val="24"/>
+        </w:rPr>
+        <w:t xml:space="preserve">ido un problema con un producto </w:t>
+      </w:r>
+    </w:p>
+    <w:p>
+      <w:pPr>
+        <w:pStyle w:val="Sinespaciado"/>
+        <w:tabs>
+          <w:tab w:val="left" w:pos="5670"/>
+        </w:tabs>
+        <w:spacing w:line="276" w:lineRule="auto"/>
+        <w:rPr>
+          <w:noProof/>
+          <w:sz w:val="24"/>
+          <w:szCs w:val="24"/>
+        </w:rPr>
+      </w:pPr>
+      <w:r>
+        <w:rPr>
+          <w:b/>
+          <w:bCs/>
+          <w:noProof/>
+          <w:sz w:val="24"/>
+          <w:szCs w:val="24"/>
+        </w:rPr>
+        <w:t>Quiero</w:t>
+      </w:r>
+      <w:r>
+        <w:rPr>
+          <w:noProof/>
+          <w:sz w:val="24"/>
+          <w:szCs w:val="24"/>
+        </w:rPr>
+        <w:t>:</w:t>
+      </w:r>
+      <w:r>
+        <w:rPr>
+          <w:noProof/>
+          <w:sz w:val="24"/>
+          <w:szCs w:val="24"/>
+        </w:rPr>
+        <w:t xml:space="preserve"> poder registrar una solicitud de devolución indicando </w:t>
+      </w:r>
+      <w:r>
+        <w:rPr>
+          <w:noProof/>
+          <w:sz w:val="24"/>
+          <w:szCs w:val="24"/>
+        </w:rPr>
+        <w:t>el motivo y la factura</w:t>
+      </w:r>
+    </w:p>
+    <w:p>
+      <w:pPr>
+        <w:pStyle w:val="Sinespaciado"/>
+        <w:tabs>
+          <w:tab w:val="left" w:pos="5670"/>
+        </w:tabs>
+        <w:spacing w:line="276" w:lineRule="auto"/>
+        <w:rPr>
+          <w:noProof/>
+          <w:sz w:val="24"/>
+          <w:szCs w:val="24"/>
+        </w:rPr>
+      </w:pPr>
+      <w:r>
+        <w:rPr>
+          <w:b/>
+          <w:bCs/>
+          <w:noProof/>
+          <w:sz w:val="24"/>
+          <w:szCs w:val="24"/>
+        </w:rPr>
+        <w:t>Para</w:t>
+      </w:r>
+      <w:r>
+        <w:rPr>
+          <w:noProof/>
+          <w:sz w:val="24"/>
+          <w:szCs w:val="24"/>
+        </w:rPr>
+        <w:t>:</w:t>
+      </w:r>
+      <w:r>
+        <w:rPr>
+          <w:noProof/>
+          <w:sz w:val="24"/>
+          <w:szCs w:val="24"/>
+        </w:rPr>
+        <w:t xml:space="preserve"> que el sistema gestione el reembolso o cambio del producto.</w:t>
       </w:r>
     </w:p>
     <w:p>

</xml_diff>

<commit_message>
add: Agregar historia de usuario (MetodoPago) en archivo Actividad-ProyectoJavaEE.docx
</commit_message>
<xml_diff>
--- a/Actividad-ProyectoJavaEE.docx
+++ b/Actividad-ProyectoJavaEE.docx
@@ -1979,11 +1979,579 @@
         </w:tabs>
         <w:spacing w:line="276" w:lineRule="auto"/>
         <w:rPr>
-          <w:noProof/>
-          <w:sz w:val="24"/>
-          <w:szCs w:val="24"/>
-        </w:rPr>
-      </w:pPr>
+          <w:b/>
+          <w:bCs/>
+          <w:noProof/>
+          <w:color w:val="4472C4" w:themeColor="accent1"/>
+          <w:sz w:val="24"/>
+          <w:szCs w:val="24"/>
+        </w:rPr>
+      </w:pPr>
+      <w:r>
+        <w:rPr>
+          <w:b/>
+          <w:bCs/>
+          <w:noProof/>
+          <w:color w:val="4472C4" w:themeColor="accent1"/>
+          <w:sz w:val="24"/>
+          <w:szCs w:val="24"/>
+        </w:rPr>
+        <w:t>HUAE-00</w:t>
+      </w:r>
+      <w:r>
+        <w:rPr>
+          <w:b/>
+          <w:bCs/>
+          <w:noProof/>
+          <w:color w:val="4472C4" w:themeColor="accent1"/>
+          <w:sz w:val="24"/>
+          <w:szCs w:val="24"/>
+        </w:rPr>
+        <w:t>4</w:t>
+      </w:r>
+      <w:r>
+        <w:rPr>
+          <w:b/>
+          <w:bCs/>
+          <w:noProof/>
+          <w:color w:val="4472C4" w:themeColor="accent1"/>
+          <w:sz w:val="24"/>
+          <w:szCs w:val="24"/>
+        </w:rPr>
+        <w:t xml:space="preserve"> </w:t>
+      </w:r>
+      <w:r>
+        <w:rPr>
+          <w:b/>
+          <w:bCs/>
+          <w:noProof/>
+          <w:color w:val="4472C4" w:themeColor="accent1"/>
+          <w:sz w:val="24"/>
+          <w:szCs w:val="24"/>
+        </w:rPr>
+        <w:t>Métodos de pago</w:t>
+      </w:r>
+    </w:p>
+    <w:p>
+      <w:pPr>
+        <w:pStyle w:val="Sinespaciado"/>
+        <w:tabs>
+          <w:tab w:val="left" w:pos="5670"/>
+        </w:tabs>
+        <w:spacing w:line="276" w:lineRule="auto"/>
+        <w:rPr>
+          <w:noProof/>
+          <w:sz w:val="24"/>
+          <w:szCs w:val="24"/>
+        </w:rPr>
+      </w:pPr>
+      <w:r>
+        <w:rPr>
+          <w:b/>
+          <w:bCs/>
+          <w:noProof/>
+          <w:sz w:val="24"/>
+          <w:szCs w:val="24"/>
+        </w:rPr>
+        <w:t>Como</w:t>
+      </w:r>
+      <w:r>
+        <w:rPr>
+          <w:noProof/>
+          <w:sz w:val="24"/>
+          <w:szCs w:val="24"/>
+        </w:rPr>
+        <w:t xml:space="preserve"> administrador del sistema,</w:t>
+      </w:r>
+    </w:p>
+    <w:p>
+      <w:pPr>
+        <w:pStyle w:val="Sinespaciado"/>
+        <w:tabs>
+          <w:tab w:val="left" w:pos="5670"/>
+        </w:tabs>
+        <w:spacing w:line="276" w:lineRule="auto"/>
+        <w:rPr>
+          <w:noProof/>
+          <w:sz w:val="24"/>
+          <w:szCs w:val="24"/>
+        </w:rPr>
+      </w:pPr>
+      <w:r>
+        <w:rPr>
+          <w:b/>
+          <w:bCs/>
+          <w:noProof/>
+          <w:sz w:val="24"/>
+          <w:szCs w:val="24"/>
+        </w:rPr>
+        <w:t>quiero</w:t>
+      </w:r>
+      <w:r>
+        <w:rPr>
+          <w:noProof/>
+          <w:sz w:val="24"/>
+          <w:szCs w:val="24"/>
+        </w:rPr>
+        <w:t xml:space="preserve"> registrar diferentes métodos de pago disponibles,</w:t>
+      </w:r>
+    </w:p>
+    <w:p>
+      <w:pPr>
+        <w:pStyle w:val="Sinespaciado"/>
+        <w:tabs>
+          <w:tab w:val="left" w:pos="5670"/>
+        </w:tabs>
+        <w:spacing w:line="276" w:lineRule="auto"/>
+        <w:rPr>
+          <w:noProof/>
+          <w:sz w:val="24"/>
+          <w:szCs w:val="24"/>
+        </w:rPr>
+      </w:pPr>
+      <w:r>
+        <w:rPr>
+          <w:b/>
+          <w:bCs/>
+          <w:noProof/>
+          <w:sz w:val="24"/>
+          <w:szCs w:val="24"/>
+        </w:rPr>
+        <w:t>para</w:t>
+      </w:r>
+      <w:r>
+        <w:rPr>
+          <w:noProof/>
+          <w:sz w:val="24"/>
+          <w:szCs w:val="24"/>
+        </w:rPr>
+        <w:t xml:space="preserve"> que los clientes puedan elegir cómo desean pagar sus compras.</w:t>
+      </w:r>
+    </w:p>
+    <w:p>
+      <w:pPr>
+        <w:pStyle w:val="Sinespaciado"/>
+        <w:tabs>
+          <w:tab w:val="left" w:pos="5670"/>
+        </w:tabs>
+        <w:spacing w:line="276" w:lineRule="auto"/>
+        <w:rPr>
+          <w:b/>
+          <w:bCs/>
+          <w:noProof/>
+          <w:color w:val="4472C4" w:themeColor="accent1"/>
+          <w:sz w:val="24"/>
+          <w:szCs w:val="24"/>
+        </w:rPr>
+      </w:pPr>
+      <w:r>
+        <w:rPr>
+          <w:b/>
+          <w:bCs/>
+          <w:noProof/>
+          <w:color w:val="4472C4" w:themeColor="accent1"/>
+          <w:sz w:val="24"/>
+          <w:szCs w:val="24"/>
+        </w:rPr>
+        <w:t>HUAE-00</w:t>
+      </w:r>
+      <w:r>
+        <w:rPr>
+          <w:b/>
+          <w:bCs/>
+          <w:noProof/>
+          <w:color w:val="4472C4" w:themeColor="accent1"/>
+          <w:sz w:val="24"/>
+          <w:szCs w:val="24"/>
+        </w:rPr>
+        <w:t>5</w:t>
+      </w:r>
+      <w:r>
+        <w:rPr>
+          <w:b/>
+          <w:bCs/>
+          <w:noProof/>
+          <w:color w:val="4472C4" w:themeColor="accent1"/>
+          <w:sz w:val="24"/>
+          <w:szCs w:val="24"/>
+        </w:rPr>
+        <w:t xml:space="preserve"> Métodos de pago</w:t>
+      </w:r>
+      <w:r>
+        <w:rPr>
+          <w:b/>
+          <w:bCs/>
+          <w:noProof/>
+          <w:color w:val="4472C4" w:themeColor="accent1"/>
+          <w:sz w:val="24"/>
+          <w:szCs w:val="24"/>
+        </w:rPr>
+        <w:t xml:space="preserve"> activos</w:t>
+      </w:r>
+    </w:p>
+    <w:p>
+      <w:pPr>
+        <w:pStyle w:val="Sinespaciado"/>
+        <w:tabs>
+          <w:tab w:val="left" w:pos="5670"/>
+        </w:tabs>
+        <w:spacing w:line="276" w:lineRule="auto"/>
+        <w:rPr>
+          <w:noProof/>
+          <w:sz w:val="24"/>
+          <w:szCs w:val="24"/>
+        </w:rPr>
+      </w:pPr>
+      <w:r>
+        <w:rPr>
+          <w:b/>
+          <w:bCs/>
+          <w:noProof/>
+          <w:sz w:val="24"/>
+          <w:szCs w:val="24"/>
+        </w:rPr>
+        <w:t>Como</w:t>
+      </w:r>
+      <w:r>
+        <w:rPr>
+          <w:b/>
+          <w:bCs/>
+          <w:noProof/>
+          <w:sz w:val="24"/>
+          <w:szCs w:val="24"/>
+        </w:rPr>
+        <w:t>:</w:t>
+      </w:r>
+      <w:r>
+        <w:rPr>
+          <w:noProof/>
+          <w:sz w:val="24"/>
+          <w:szCs w:val="24"/>
+        </w:rPr>
+        <w:t xml:space="preserve"> empleado de ventas,</w:t>
+      </w:r>
+    </w:p>
+    <w:p>
+      <w:pPr>
+        <w:pStyle w:val="Sinespaciado"/>
+        <w:tabs>
+          <w:tab w:val="left" w:pos="5670"/>
+        </w:tabs>
+        <w:spacing w:line="276" w:lineRule="auto"/>
+        <w:rPr>
+          <w:noProof/>
+          <w:sz w:val="24"/>
+          <w:szCs w:val="24"/>
+        </w:rPr>
+      </w:pPr>
+      <w:r>
+        <w:rPr>
+          <w:b/>
+          <w:bCs/>
+          <w:noProof/>
+          <w:sz w:val="24"/>
+          <w:szCs w:val="24"/>
+        </w:rPr>
+        <w:t>Q</w:t>
+      </w:r>
+      <w:r>
+        <w:rPr>
+          <w:b/>
+          <w:bCs/>
+          <w:noProof/>
+          <w:sz w:val="24"/>
+          <w:szCs w:val="24"/>
+        </w:rPr>
+        <w:t>uiero</w:t>
+      </w:r>
+      <w:r>
+        <w:rPr>
+          <w:b/>
+          <w:bCs/>
+          <w:noProof/>
+          <w:sz w:val="24"/>
+          <w:szCs w:val="24"/>
+        </w:rPr>
+        <w:t>:</w:t>
+      </w:r>
+      <w:r>
+        <w:rPr>
+          <w:noProof/>
+          <w:sz w:val="24"/>
+          <w:szCs w:val="24"/>
+        </w:rPr>
+        <w:t xml:space="preserve"> ver solamente los métodos de pago activos,</w:t>
+      </w:r>
+    </w:p>
+    <w:p>
+      <w:pPr>
+        <w:pStyle w:val="Sinespaciado"/>
+        <w:tabs>
+          <w:tab w:val="left" w:pos="5670"/>
+        </w:tabs>
+        <w:spacing w:line="276" w:lineRule="auto"/>
+        <w:rPr>
+          <w:noProof/>
+          <w:sz w:val="24"/>
+          <w:szCs w:val="24"/>
+        </w:rPr>
+      </w:pPr>
+      <w:r>
+        <w:rPr>
+          <w:b/>
+          <w:bCs/>
+          <w:noProof/>
+          <w:sz w:val="24"/>
+          <w:szCs w:val="24"/>
+        </w:rPr>
+        <w:t>P</w:t>
+      </w:r>
+      <w:r>
+        <w:rPr>
+          <w:b/>
+          <w:bCs/>
+          <w:noProof/>
+          <w:sz w:val="24"/>
+          <w:szCs w:val="24"/>
+        </w:rPr>
+        <w:t>ara</w:t>
+      </w:r>
+      <w:r>
+        <w:rPr>
+          <w:b/>
+          <w:bCs/>
+          <w:noProof/>
+          <w:sz w:val="24"/>
+          <w:szCs w:val="24"/>
+        </w:rPr>
+        <w:t>:</w:t>
+      </w:r>
+      <w:r>
+        <w:rPr>
+          <w:noProof/>
+          <w:sz w:val="24"/>
+          <w:szCs w:val="24"/>
+        </w:rPr>
+        <w:t xml:space="preserve"> ofrecerle al cliente solo opciones válidas al momento de realizar una venta.</w:t>
+      </w:r>
+    </w:p>
+    <w:p>
+      <w:pPr>
+        <w:pStyle w:val="Sinespaciado"/>
+        <w:tabs>
+          <w:tab w:val="left" w:pos="5670"/>
+        </w:tabs>
+        <w:spacing w:line="276" w:lineRule="auto"/>
+        <w:rPr>
+          <w:b/>
+          <w:bCs/>
+          <w:noProof/>
+          <w:color w:val="4472C4" w:themeColor="accent1"/>
+          <w:sz w:val="24"/>
+          <w:szCs w:val="24"/>
+        </w:rPr>
+      </w:pPr>
+      <w:r>
+        <w:rPr>
+          <w:b/>
+          <w:bCs/>
+          <w:noProof/>
+          <w:color w:val="4472C4" w:themeColor="accent1"/>
+          <w:sz w:val="24"/>
+          <w:szCs w:val="24"/>
+        </w:rPr>
+        <w:t>HUAE-00</w:t>
+      </w:r>
+      <w:r>
+        <w:rPr>
+          <w:b/>
+          <w:bCs/>
+          <w:noProof/>
+          <w:color w:val="4472C4" w:themeColor="accent1"/>
+          <w:sz w:val="24"/>
+          <w:szCs w:val="24"/>
+        </w:rPr>
+        <w:t>6 Cambio de estado de</w:t>
+      </w:r>
+      <w:r>
+        <w:rPr>
+          <w:b/>
+          <w:bCs/>
+          <w:noProof/>
+          <w:color w:val="4472C4" w:themeColor="accent1"/>
+          <w:sz w:val="24"/>
+          <w:szCs w:val="24"/>
+        </w:rPr>
+        <w:t xml:space="preserve"> </w:t>
+      </w:r>
+      <w:r>
+        <w:rPr>
+          <w:b/>
+          <w:bCs/>
+          <w:noProof/>
+          <w:color w:val="4472C4" w:themeColor="accent1"/>
+          <w:sz w:val="24"/>
+          <w:szCs w:val="24"/>
+        </w:rPr>
+        <w:t>m</w:t>
+      </w:r>
+      <w:r>
+        <w:rPr>
+          <w:b/>
+          <w:bCs/>
+          <w:noProof/>
+          <w:color w:val="4472C4" w:themeColor="accent1"/>
+          <w:sz w:val="24"/>
+          <w:szCs w:val="24"/>
+        </w:rPr>
+        <w:t>étodos de pago</w:t>
+      </w:r>
+    </w:p>
+    <w:p>
+      <w:pPr>
+        <w:pStyle w:val="Sinespaciado"/>
+        <w:tabs>
+          <w:tab w:val="left" w:pos="5670"/>
+        </w:tabs>
+        <w:spacing w:line="276" w:lineRule="auto"/>
+        <w:rPr>
+          <w:noProof/>
+          <w:sz w:val="24"/>
+          <w:szCs w:val="24"/>
+        </w:rPr>
+      </w:pPr>
+      <w:r>
+        <w:rPr>
+          <w:b/>
+          <w:bCs/>
+          <w:noProof/>
+          <w:sz w:val="24"/>
+          <w:szCs w:val="24"/>
+        </w:rPr>
+        <w:t>Como</w:t>
+      </w:r>
+      <w:r>
+        <w:rPr>
+          <w:b/>
+          <w:bCs/>
+          <w:noProof/>
+          <w:sz w:val="24"/>
+          <w:szCs w:val="24"/>
+        </w:rPr>
+        <w:t>:</w:t>
+      </w:r>
+      <w:r>
+        <w:rPr>
+          <w:noProof/>
+          <w:sz w:val="24"/>
+          <w:szCs w:val="24"/>
+        </w:rPr>
+        <w:t xml:space="preserve"> administrador,</w:t>
+      </w:r>
+    </w:p>
+    <w:p>
+      <w:pPr>
+        <w:pStyle w:val="Sinespaciado"/>
+        <w:tabs>
+          <w:tab w:val="left" w:pos="5670"/>
+        </w:tabs>
+        <w:spacing w:line="276" w:lineRule="auto"/>
+        <w:rPr>
+          <w:noProof/>
+          <w:sz w:val="24"/>
+          <w:szCs w:val="24"/>
+        </w:rPr>
+      </w:pPr>
+      <w:r>
+        <w:rPr>
+          <w:b/>
+          <w:bCs/>
+          <w:noProof/>
+          <w:sz w:val="24"/>
+          <w:szCs w:val="24"/>
+        </w:rPr>
+        <w:t>Q</w:t>
+      </w:r>
+      <w:r>
+        <w:rPr>
+          <w:b/>
+          <w:bCs/>
+          <w:noProof/>
+          <w:sz w:val="24"/>
+          <w:szCs w:val="24"/>
+        </w:rPr>
+        <w:t>uiero</w:t>
+      </w:r>
+      <w:r>
+        <w:rPr>
+          <w:b/>
+          <w:bCs/>
+          <w:noProof/>
+          <w:sz w:val="24"/>
+          <w:szCs w:val="24"/>
+        </w:rPr>
+        <w:t>:</w:t>
+      </w:r>
+      <w:r>
+        <w:rPr>
+          <w:noProof/>
+          <w:sz w:val="24"/>
+          <w:szCs w:val="24"/>
+        </w:rPr>
+        <w:t xml:space="preserve"> cambiar el estado de un método de pago a "Inactivo",</w:t>
+      </w:r>
+    </w:p>
+    <w:p>
+      <w:pPr>
+        <w:pStyle w:val="Sinespaciado"/>
+        <w:tabs>
+          <w:tab w:val="left" w:pos="5670"/>
+        </w:tabs>
+        <w:spacing w:line="276" w:lineRule="auto"/>
+        <w:rPr>
+          <w:noProof/>
+          <w:sz w:val="24"/>
+          <w:szCs w:val="24"/>
+        </w:rPr>
+      </w:pPr>
+      <w:r>
+        <w:rPr>
+          <w:b/>
+          <w:bCs/>
+          <w:noProof/>
+          <w:sz w:val="24"/>
+          <w:szCs w:val="24"/>
+        </w:rPr>
+        <w:t>P</w:t>
+      </w:r>
+      <w:r>
+        <w:rPr>
+          <w:b/>
+          <w:bCs/>
+          <w:noProof/>
+          <w:sz w:val="24"/>
+          <w:szCs w:val="24"/>
+        </w:rPr>
+        <w:t>ara</w:t>
+      </w:r>
+      <w:r>
+        <w:rPr>
+          <w:b/>
+          <w:bCs/>
+          <w:noProof/>
+          <w:sz w:val="24"/>
+          <w:szCs w:val="24"/>
+        </w:rPr>
+        <w:t>:</w:t>
+      </w:r>
+      <w:r>
+        <w:rPr>
+          <w:noProof/>
+          <w:sz w:val="24"/>
+          <w:szCs w:val="24"/>
+        </w:rPr>
+        <w:t xml:space="preserve"> que no esté disponible si ya no es válido o ha sido descontinuado.</w:t>
+      </w:r>
     </w:p>
     <w:sectPr>
       <w:pgSz w:w="12240" w:h="15840"/>

</xml_diff>

<commit_message>
add: Agregar nombre Jose Rodrigo González Vásquez y puesto Programador en archivo Actividad-ProyectoJavaEE.docx
</commit_message>
<xml_diff>
--- a/Actividad-ProyectoJavaEE.docx
+++ b/Actividad-ProyectoJavaEE.docx
@@ -682,6 +682,12 @@
                 <w:lang w:val="en-US"/>
               </w:rPr>
             </w:pPr>
+            <w:r>
+              <w:rPr>
+                <w:noProof/>
+              </w:rPr>
+              <w:t>Alejandro Arturo Echeverría Garrido</w:t>
+            </w:r>
           </w:p>
         </w:tc>
         <w:tc>
@@ -700,6 +706,12 @@
                 <w:noProof/>
               </w:rPr>
             </w:pPr>
+            <w:r>
+              <w:rPr>
+                <w:noProof/>
+              </w:rPr>
+              <w:t>SCRUM Master</w:t>
+            </w:r>
           </w:p>
         </w:tc>
       </w:tr>
@@ -796,6 +808,12 @@
                 <w:noProof/>
               </w:rPr>
             </w:pPr>
+            <w:r>
+              <w:rPr>
+                <w:noProof/>
+              </w:rPr>
+              <w:t>Jose Rodrigo González Vásquez</w:t>
+            </w:r>
           </w:p>
         </w:tc>
         <w:tc>
@@ -814,6 +832,12 @@
                 <w:noProof/>
               </w:rPr>
             </w:pPr>
+            <w:r>
+              <w:rPr>
+                <w:noProof/>
+              </w:rPr>
+              <w:t>Programador</w:t>
+            </w:r>
           </w:p>
         </w:tc>
       </w:tr>
@@ -1502,11 +1526,894 @@
         </w:tabs>
         <w:spacing w:line="276" w:lineRule="auto"/>
         <w:rPr>
-          <w:noProof/>
-          <w:sz w:val="24"/>
-          <w:szCs w:val="24"/>
-        </w:rPr>
-      </w:pPr>
+          <w:b/>
+          <w:bCs/>
+          <w:noProof/>
+          <w:color w:val="4472C4" w:themeColor="accent1"/>
+          <w:sz w:val="24"/>
+          <w:szCs w:val="24"/>
+        </w:rPr>
+      </w:pPr>
+      <w:r>
+        <w:rPr>
+          <w:b/>
+          <w:bCs/>
+          <w:noProof/>
+          <w:color w:val="4472C4" w:themeColor="accent1"/>
+          <w:sz w:val="24"/>
+          <w:szCs w:val="24"/>
+        </w:rPr>
+        <w:t>HUAE-001 Registro de Cliente</w:t>
+      </w:r>
+    </w:p>
+    <w:p>
+      <w:pPr>
+        <w:pStyle w:val="Sinespaciado"/>
+        <w:tabs>
+          <w:tab w:val="left" w:pos="5670"/>
+        </w:tabs>
+        <w:spacing w:line="276" w:lineRule="auto"/>
+        <w:rPr>
+          <w:noProof/>
+          <w:sz w:val="24"/>
+          <w:szCs w:val="24"/>
+        </w:rPr>
+      </w:pPr>
+      <w:r>
+        <w:rPr>
+          <w:b/>
+          <w:noProof/>
+          <w:sz w:val="24"/>
+          <w:szCs w:val="24"/>
+        </w:rPr>
+        <w:t>Como</w:t>
+      </w:r>
+      <w:r>
+        <w:rPr>
+          <w:noProof/>
+          <w:sz w:val="24"/>
+          <w:szCs w:val="24"/>
+        </w:rPr>
+        <w:t>:</w:t>
+      </w:r>
+      <w:r>
+        <w:rPr>
+          <w:noProof/>
+          <w:sz w:val="24"/>
+          <w:szCs w:val="24"/>
+        </w:rPr>
+        <w:t xml:space="preserve"> n</w:t>
+      </w:r>
+      <w:r>
+        <w:rPr>
+          <w:noProof/>
+          <w:sz w:val="24"/>
+          <w:szCs w:val="24"/>
+        </w:rPr>
+        <w:t>uevo cliente de All Elite Games</w:t>
+      </w:r>
+    </w:p>
+    <w:p>
+      <w:pPr>
+        <w:pStyle w:val="Sinespaciado"/>
+        <w:tabs>
+          <w:tab w:val="left" w:pos="5670"/>
+        </w:tabs>
+        <w:spacing w:line="276" w:lineRule="auto"/>
+        <w:rPr>
+          <w:noProof/>
+          <w:sz w:val="24"/>
+          <w:szCs w:val="24"/>
+        </w:rPr>
+      </w:pPr>
+      <w:r>
+        <w:rPr>
+          <w:b/>
+          <w:noProof/>
+          <w:sz w:val="24"/>
+          <w:szCs w:val="24"/>
+        </w:rPr>
+        <w:t>Quiero</w:t>
+      </w:r>
+      <w:r>
+        <w:rPr>
+          <w:noProof/>
+          <w:sz w:val="24"/>
+          <w:szCs w:val="24"/>
+        </w:rPr>
+        <w:t>:</w:t>
+      </w:r>
+      <w:r>
+        <w:rPr>
+          <w:noProof/>
+          <w:sz w:val="24"/>
+          <w:szCs w:val="24"/>
+        </w:rPr>
+        <w:t xml:space="preserve"> registrarme con mis datos personales (DPI,</w:t>
+      </w:r>
+      <w:r>
+        <w:rPr>
+          <w:noProof/>
+          <w:sz w:val="24"/>
+          <w:szCs w:val="24"/>
+        </w:rPr>
+        <w:t xml:space="preserve"> nombre y dirección </w:t>
+      </w:r>
+    </w:p>
+    <w:p>
+      <w:pPr>
+        <w:pStyle w:val="Sinespaciado"/>
+        <w:tabs>
+          <w:tab w:val="left" w:pos="5670"/>
+        </w:tabs>
+        <w:spacing w:line="276" w:lineRule="auto"/>
+        <w:rPr>
+          <w:noProof/>
+          <w:sz w:val="24"/>
+          <w:szCs w:val="24"/>
+        </w:rPr>
+      </w:pPr>
+      <w:r>
+        <w:rPr>
+          <w:b/>
+          <w:noProof/>
+          <w:sz w:val="24"/>
+          <w:szCs w:val="24"/>
+        </w:rPr>
+        <w:t>Para</w:t>
+      </w:r>
+      <w:r>
+        <w:rPr>
+          <w:noProof/>
+          <w:sz w:val="24"/>
+          <w:szCs w:val="24"/>
+        </w:rPr>
+        <w:t xml:space="preserve">: </w:t>
+      </w:r>
+      <w:r>
+        <w:rPr>
+          <w:noProof/>
+          <w:sz w:val="24"/>
+          <w:szCs w:val="24"/>
+        </w:rPr>
+        <w:t>realizar compras y recibir mis productos en mi domicilio.</w:t>
+      </w:r>
+    </w:p>
+    <w:p>
+      <w:pPr>
+        <w:pStyle w:val="Sinespaciado"/>
+        <w:tabs>
+          <w:tab w:val="left" w:pos="5670"/>
+        </w:tabs>
+        <w:spacing w:line="276" w:lineRule="auto"/>
+        <w:rPr>
+          <w:b/>
+          <w:bCs/>
+          <w:noProof/>
+          <w:color w:val="4472C4" w:themeColor="accent1"/>
+          <w:sz w:val="24"/>
+          <w:szCs w:val="24"/>
+        </w:rPr>
+      </w:pPr>
+      <w:r>
+        <w:rPr>
+          <w:b/>
+          <w:bCs/>
+          <w:noProof/>
+          <w:color w:val="4472C4" w:themeColor="accent1"/>
+          <w:sz w:val="24"/>
+          <w:szCs w:val="24"/>
+        </w:rPr>
+        <w:t>HUAE-002 Membresia</w:t>
+      </w:r>
+    </w:p>
+    <w:p>
+      <w:pPr>
+        <w:pStyle w:val="Sinespaciado"/>
+        <w:tabs>
+          <w:tab w:val="left" w:pos="5670"/>
+        </w:tabs>
+        <w:spacing w:line="276" w:lineRule="auto"/>
+        <w:rPr>
+          <w:noProof/>
+          <w:sz w:val="24"/>
+          <w:szCs w:val="24"/>
+        </w:rPr>
+      </w:pPr>
+      <w:r>
+        <w:rPr>
+          <w:b/>
+          <w:bCs/>
+          <w:noProof/>
+          <w:sz w:val="24"/>
+          <w:szCs w:val="24"/>
+        </w:rPr>
+        <w:t>Como</w:t>
+      </w:r>
+      <w:r>
+        <w:rPr>
+          <w:noProof/>
+          <w:sz w:val="24"/>
+          <w:szCs w:val="24"/>
+        </w:rPr>
+        <w:t>: C</w:t>
+      </w:r>
+      <w:r>
+        <w:rPr>
+          <w:noProof/>
+          <w:sz w:val="24"/>
+          <w:szCs w:val="24"/>
+        </w:rPr>
+        <w:t>lien</w:t>
+      </w:r>
+      <w:r>
+        <w:rPr>
+          <w:noProof/>
+          <w:sz w:val="24"/>
+          <w:szCs w:val="24"/>
+        </w:rPr>
+        <w:t xml:space="preserve">te frecuente de All Elite Games </w:t>
+      </w:r>
+    </w:p>
+    <w:p>
+      <w:pPr>
+        <w:pStyle w:val="Sinespaciado"/>
+        <w:tabs>
+          <w:tab w:val="left" w:pos="5670"/>
+        </w:tabs>
+        <w:spacing w:line="276" w:lineRule="auto"/>
+        <w:rPr>
+          <w:noProof/>
+          <w:sz w:val="24"/>
+          <w:szCs w:val="24"/>
+        </w:rPr>
+      </w:pPr>
+      <w:r>
+        <w:rPr>
+          <w:b/>
+          <w:bCs/>
+          <w:noProof/>
+          <w:sz w:val="24"/>
+          <w:szCs w:val="24"/>
+        </w:rPr>
+        <w:t>Quiero</w:t>
+      </w:r>
+      <w:r>
+        <w:rPr>
+          <w:noProof/>
+          <w:sz w:val="24"/>
+          <w:szCs w:val="24"/>
+        </w:rPr>
+        <w:t>: Q</w:t>
+      </w:r>
+      <w:r>
+        <w:rPr>
+          <w:noProof/>
+          <w:sz w:val="24"/>
+          <w:szCs w:val="24"/>
+        </w:rPr>
+        <w:t>ue el sistema me permita obtener una membresía según mi tipo de compra,</w:t>
+      </w:r>
+      <w:r>
+        <w:rPr>
+          <w:noProof/>
+          <w:sz w:val="24"/>
+          <w:szCs w:val="24"/>
+        </w:rPr>
+        <w:t xml:space="preserve"> </w:t>
+      </w:r>
+      <w:r>
+        <w:rPr>
+          <w:noProof/>
+          <w:sz w:val="24"/>
+          <w:szCs w:val="24"/>
+        </w:rPr>
+        <w:t>para que pueda disfrutar de beneficios exclusivo</w:t>
+      </w:r>
+      <w:r>
+        <w:rPr>
+          <w:noProof/>
+          <w:sz w:val="24"/>
+          <w:szCs w:val="24"/>
+        </w:rPr>
+        <w:t>s como descuentos y promociones</w:t>
+      </w:r>
+    </w:p>
+    <w:p>
+      <w:pPr>
+        <w:pStyle w:val="Sinespaciado"/>
+        <w:tabs>
+          <w:tab w:val="left" w:pos="5670"/>
+        </w:tabs>
+        <w:spacing w:line="276" w:lineRule="auto"/>
+        <w:rPr>
+          <w:b/>
+          <w:bCs/>
+          <w:noProof/>
+          <w:color w:val="4472C4" w:themeColor="accent1"/>
+          <w:sz w:val="24"/>
+          <w:szCs w:val="24"/>
+        </w:rPr>
+      </w:pPr>
+      <w:r>
+        <w:rPr>
+          <w:b/>
+          <w:bCs/>
+          <w:noProof/>
+          <w:color w:val="4472C4" w:themeColor="accent1"/>
+          <w:sz w:val="24"/>
+          <w:szCs w:val="24"/>
+        </w:rPr>
+        <w:t>HUAE-003 Devolucion</w:t>
+      </w:r>
+    </w:p>
+    <w:p>
+      <w:pPr>
+        <w:pStyle w:val="Sinespaciado"/>
+        <w:tabs>
+          <w:tab w:val="left" w:pos="5670"/>
+        </w:tabs>
+        <w:spacing w:line="276" w:lineRule="auto"/>
+        <w:rPr>
+          <w:noProof/>
+          <w:sz w:val="24"/>
+          <w:szCs w:val="24"/>
+        </w:rPr>
+      </w:pPr>
+      <w:r>
+        <w:rPr>
+          <w:b/>
+          <w:bCs/>
+          <w:noProof/>
+          <w:sz w:val="24"/>
+          <w:szCs w:val="24"/>
+        </w:rPr>
+        <w:t>Como</w:t>
+      </w:r>
+      <w:r>
+        <w:rPr>
+          <w:noProof/>
+          <w:sz w:val="24"/>
+          <w:szCs w:val="24"/>
+        </w:rPr>
+        <w:t>:</w:t>
+      </w:r>
+      <w:r>
+        <w:rPr>
+          <w:noProof/>
+          <w:sz w:val="24"/>
+          <w:szCs w:val="24"/>
+        </w:rPr>
+        <w:t xml:space="preserve"> cliente que ha ten</w:t>
+      </w:r>
+      <w:r>
+        <w:rPr>
+          <w:noProof/>
+          <w:sz w:val="24"/>
+          <w:szCs w:val="24"/>
+        </w:rPr>
+        <w:t xml:space="preserve">ido un problema con un producto </w:t>
+      </w:r>
+    </w:p>
+    <w:p>
+      <w:pPr>
+        <w:pStyle w:val="Sinespaciado"/>
+        <w:tabs>
+          <w:tab w:val="left" w:pos="5670"/>
+        </w:tabs>
+        <w:spacing w:line="276" w:lineRule="auto"/>
+        <w:rPr>
+          <w:noProof/>
+          <w:sz w:val="24"/>
+          <w:szCs w:val="24"/>
+        </w:rPr>
+      </w:pPr>
+      <w:r>
+        <w:rPr>
+          <w:b/>
+          <w:bCs/>
+          <w:noProof/>
+          <w:sz w:val="24"/>
+          <w:szCs w:val="24"/>
+        </w:rPr>
+        <w:t>Quiero</w:t>
+      </w:r>
+      <w:r>
+        <w:rPr>
+          <w:noProof/>
+          <w:sz w:val="24"/>
+          <w:szCs w:val="24"/>
+        </w:rPr>
+        <w:t>:</w:t>
+      </w:r>
+      <w:r>
+        <w:rPr>
+          <w:noProof/>
+          <w:sz w:val="24"/>
+          <w:szCs w:val="24"/>
+        </w:rPr>
+        <w:t xml:space="preserve"> poder registrar una solicitud de devolución indicando </w:t>
+      </w:r>
+      <w:r>
+        <w:rPr>
+          <w:noProof/>
+          <w:sz w:val="24"/>
+          <w:szCs w:val="24"/>
+        </w:rPr>
+        <w:t>el motivo y la factura</w:t>
+      </w:r>
+    </w:p>
+    <w:p>
+      <w:pPr>
+        <w:pStyle w:val="Sinespaciado"/>
+        <w:tabs>
+          <w:tab w:val="left" w:pos="5670"/>
+        </w:tabs>
+        <w:spacing w:line="276" w:lineRule="auto"/>
+        <w:rPr>
+          <w:noProof/>
+          <w:sz w:val="24"/>
+          <w:szCs w:val="24"/>
+        </w:rPr>
+      </w:pPr>
+      <w:r>
+        <w:rPr>
+          <w:b/>
+          <w:bCs/>
+          <w:noProof/>
+          <w:sz w:val="24"/>
+          <w:szCs w:val="24"/>
+        </w:rPr>
+        <w:t>Para</w:t>
+      </w:r>
+      <w:r>
+        <w:rPr>
+          <w:noProof/>
+          <w:sz w:val="24"/>
+          <w:szCs w:val="24"/>
+        </w:rPr>
+        <w:t>:</w:t>
+      </w:r>
+      <w:r>
+        <w:rPr>
+          <w:noProof/>
+          <w:sz w:val="24"/>
+          <w:szCs w:val="24"/>
+        </w:rPr>
+        <w:t xml:space="preserve"> que el sistema gestione el reembolso o cambio del producto.</w:t>
+      </w:r>
+    </w:p>
+    <w:p>
+      <w:pPr>
+        <w:pStyle w:val="Sinespaciado"/>
+        <w:tabs>
+          <w:tab w:val="left" w:pos="5670"/>
+        </w:tabs>
+        <w:spacing w:line="276" w:lineRule="auto"/>
+        <w:rPr>
+          <w:b/>
+          <w:bCs/>
+          <w:noProof/>
+          <w:color w:val="4472C4" w:themeColor="accent1"/>
+          <w:sz w:val="24"/>
+          <w:szCs w:val="24"/>
+        </w:rPr>
+      </w:pPr>
+      <w:r>
+        <w:rPr>
+          <w:b/>
+          <w:bCs/>
+          <w:noProof/>
+          <w:color w:val="4472C4" w:themeColor="accent1"/>
+          <w:sz w:val="24"/>
+          <w:szCs w:val="24"/>
+        </w:rPr>
+        <w:t>HUAE-004 Métodos de pago</w:t>
+      </w:r>
+    </w:p>
+    <w:p>
+      <w:pPr>
+        <w:pStyle w:val="Sinespaciado"/>
+        <w:tabs>
+          <w:tab w:val="left" w:pos="5670"/>
+        </w:tabs>
+        <w:spacing w:line="276" w:lineRule="auto"/>
+        <w:rPr>
+          <w:noProof/>
+          <w:sz w:val="24"/>
+          <w:szCs w:val="24"/>
+        </w:rPr>
+      </w:pPr>
+      <w:r>
+        <w:rPr>
+          <w:b/>
+          <w:bCs/>
+          <w:noProof/>
+          <w:sz w:val="24"/>
+          <w:szCs w:val="24"/>
+        </w:rPr>
+        <w:t>Como</w:t>
+      </w:r>
+      <w:r>
+        <w:rPr>
+          <w:noProof/>
+          <w:sz w:val="24"/>
+          <w:szCs w:val="24"/>
+        </w:rPr>
+        <w:t xml:space="preserve"> administrador del sistema,</w:t>
+      </w:r>
+    </w:p>
+    <w:p>
+      <w:pPr>
+        <w:pStyle w:val="Sinespaciado"/>
+        <w:tabs>
+          <w:tab w:val="left" w:pos="5670"/>
+        </w:tabs>
+        <w:spacing w:line="276" w:lineRule="auto"/>
+        <w:rPr>
+          <w:noProof/>
+          <w:sz w:val="24"/>
+          <w:szCs w:val="24"/>
+        </w:rPr>
+      </w:pPr>
+      <w:r>
+        <w:rPr>
+          <w:b/>
+          <w:bCs/>
+          <w:noProof/>
+          <w:sz w:val="24"/>
+          <w:szCs w:val="24"/>
+        </w:rPr>
+        <w:t>quiero</w:t>
+      </w:r>
+      <w:r>
+        <w:rPr>
+          <w:noProof/>
+          <w:sz w:val="24"/>
+          <w:szCs w:val="24"/>
+        </w:rPr>
+        <w:t xml:space="preserve"> registrar diferentes métodos de pago disponibles,</w:t>
+      </w:r>
+    </w:p>
+    <w:p>
+      <w:pPr>
+        <w:pStyle w:val="Sinespaciado"/>
+        <w:tabs>
+          <w:tab w:val="left" w:pos="5670"/>
+        </w:tabs>
+        <w:spacing w:line="276" w:lineRule="auto"/>
+        <w:rPr>
+          <w:noProof/>
+          <w:sz w:val="24"/>
+          <w:szCs w:val="24"/>
+        </w:rPr>
+      </w:pPr>
+      <w:r>
+        <w:rPr>
+          <w:b/>
+          <w:bCs/>
+          <w:noProof/>
+          <w:sz w:val="24"/>
+          <w:szCs w:val="24"/>
+        </w:rPr>
+        <w:t>para</w:t>
+      </w:r>
+      <w:r>
+        <w:rPr>
+          <w:noProof/>
+          <w:sz w:val="24"/>
+          <w:szCs w:val="24"/>
+        </w:rPr>
+        <w:t xml:space="preserve"> que los clientes puedan elegir cómo desean pagar sus compras.</w:t>
+      </w:r>
+    </w:p>
+    <w:p>
+      <w:pPr>
+        <w:pStyle w:val="Sinespaciado"/>
+        <w:tabs>
+          <w:tab w:val="left" w:pos="5670"/>
+        </w:tabs>
+        <w:spacing w:line="276" w:lineRule="auto"/>
+        <w:rPr>
+          <w:b/>
+          <w:bCs/>
+          <w:noProof/>
+          <w:color w:val="4472C4" w:themeColor="accent1"/>
+          <w:sz w:val="24"/>
+          <w:szCs w:val="24"/>
+        </w:rPr>
+      </w:pPr>
+      <w:r>
+        <w:rPr>
+          <w:b/>
+          <w:bCs/>
+          <w:noProof/>
+          <w:color w:val="4472C4" w:themeColor="accent1"/>
+          <w:sz w:val="24"/>
+          <w:szCs w:val="24"/>
+        </w:rPr>
+        <w:t>HUAE-005 Métodos de pago activos</w:t>
+      </w:r>
+    </w:p>
+    <w:p>
+      <w:pPr>
+        <w:pStyle w:val="Sinespaciado"/>
+        <w:tabs>
+          <w:tab w:val="left" w:pos="5670"/>
+        </w:tabs>
+        <w:spacing w:line="276" w:lineRule="auto"/>
+        <w:rPr>
+          <w:noProof/>
+          <w:sz w:val="24"/>
+          <w:szCs w:val="24"/>
+        </w:rPr>
+      </w:pPr>
+      <w:r>
+        <w:rPr>
+          <w:b/>
+          <w:bCs/>
+          <w:noProof/>
+          <w:sz w:val="24"/>
+          <w:szCs w:val="24"/>
+        </w:rPr>
+        <w:t>Como</w:t>
+      </w:r>
+      <w:r>
+        <w:rPr>
+          <w:b/>
+          <w:bCs/>
+          <w:noProof/>
+          <w:sz w:val="24"/>
+          <w:szCs w:val="24"/>
+        </w:rPr>
+        <w:t>:</w:t>
+      </w:r>
+      <w:r>
+        <w:rPr>
+          <w:noProof/>
+          <w:sz w:val="24"/>
+          <w:szCs w:val="24"/>
+        </w:rPr>
+        <w:t xml:space="preserve"> empleado de ventas,</w:t>
+      </w:r>
+    </w:p>
+    <w:p>
+      <w:pPr>
+        <w:pStyle w:val="Sinespaciado"/>
+        <w:tabs>
+          <w:tab w:val="left" w:pos="5670"/>
+        </w:tabs>
+        <w:spacing w:line="276" w:lineRule="auto"/>
+        <w:rPr>
+          <w:noProof/>
+          <w:sz w:val="24"/>
+          <w:szCs w:val="24"/>
+        </w:rPr>
+      </w:pPr>
+      <w:r>
+        <w:rPr>
+          <w:b/>
+          <w:bCs/>
+          <w:noProof/>
+          <w:sz w:val="24"/>
+          <w:szCs w:val="24"/>
+        </w:rPr>
+        <w:t>Quiero</w:t>
+      </w:r>
+      <w:r>
+        <w:rPr>
+          <w:b/>
+          <w:bCs/>
+          <w:noProof/>
+          <w:sz w:val="24"/>
+          <w:szCs w:val="24"/>
+        </w:rPr>
+        <w:t>:</w:t>
+      </w:r>
+      <w:r>
+        <w:rPr>
+          <w:noProof/>
+          <w:sz w:val="24"/>
+          <w:szCs w:val="24"/>
+        </w:rPr>
+        <w:t xml:space="preserve"> ver solamente los métodos de pago activos,</w:t>
+      </w:r>
+    </w:p>
+    <w:p>
+      <w:pPr>
+        <w:pStyle w:val="Sinespaciado"/>
+        <w:tabs>
+          <w:tab w:val="left" w:pos="5670"/>
+        </w:tabs>
+        <w:spacing w:line="276" w:lineRule="auto"/>
+        <w:rPr>
+          <w:noProof/>
+          <w:sz w:val="24"/>
+          <w:szCs w:val="24"/>
+        </w:rPr>
+      </w:pPr>
+      <w:r>
+        <w:rPr>
+          <w:b/>
+          <w:bCs/>
+          <w:noProof/>
+          <w:sz w:val="24"/>
+          <w:szCs w:val="24"/>
+        </w:rPr>
+        <w:t>Para</w:t>
+      </w:r>
+      <w:r>
+        <w:rPr>
+          <w:b/>
+          <w:bCs/>
+          <w:noProof/>
+          <w:sz w:val="24"/>
+          <w:szCs w:val="24"/>
+        </w:rPr>
+        <w:t>:</w:t>
+      </w:r>
+      <w:r>
+        <w:rPr>
+          <w:noProof/>
+          <w:sz w:val="24"/>
+          <w:szCs w:val="24"/>
+        </w:rPr>
+        <w:t xml:space="preserve"> ofrecerle al cliente solo opciones válidas al momento de realizar una venta.</w:t>
+      </w:r>
+    </w:p>
+    <w:p>
+      <w:pPr>
+        <w:pStyle w:val="Sinespaciado"/>
+        <w:tabs>
+          <w:tab w:val="left" w:pos="5670"/>
+        </w:tabs>
+        <w:spacing w:line="276" w:lineRule="auto"/>
+        <w:rPr>
+          <w:b/>
+          <w:bCs/>
+          <w:noProof/>
+          <w:color w:val="4472C4" w:themeColor="accent1"/>
+          <w:sz w:val="24"/>
+          <w:szCs w:val="24"/>
+        </w:rPr>
+      </w:pPr>
+      <w:r>
+        <w:rPr>
+          <w:b/>
+          <w:bCs/>
+          <w:noProof/>
+          <w:color w:val="4472C4" w:themeColor="accent1"/>
+          <w:sz w:val="24"/>
+          <w:szCs w:val="24"/>
+        </w:rPr>
+        <w:t>HUAE-006 Cambio de estado de métodos de pago</w:t>
+      </w:r>
+    </w:p>
+    <w:p>
+      <w:pPr>
+        <w:pStyle w:val="Sinespaciado"/>
+        <w:tabs>
+          <w:tab w:val="left" w:pos="5670"/>
+        </w:tabs>
+        <w:spacing w:line="276" w:lineRule="auto"/>
+        <w:rPr>
+          <w:noProof/>
+          <w:sz w:val="24"/>
+          <w:szCs w:val="24"/>
+        </w:rPr>
+      </w:pPr>
+      <w:r>
+        <w:rPr>
+          <w:b/>
+          <w:bCs/>
+          <w:noProof/>
+          <w:sz w:val="24"/>
+          <w:szCs w:val="24"/>
+        </w:rPr>
+        <w:t>Como</w:t>
+      </w:r>
+      <w:r>
+        <w:rPr>
+          <w:b/>
+          <w:bCs/>
+          <w:noProof/>
+          <w:sz w:val="24"/>
+          <w:szCs w:val="24"/>
+        </w:rPr>
+        <w:t>:</w:t>
+      </w:r>
+      <w:r>
+        <w:rPr>
+          <w:noProof/>
+          <w:sz w:val="24"/>
+          <w:szCs w:val="24"/>
+        </w:rPr>
+        <w:t xml:space="preserve"> administrador,</w:t>
+      </w:r>
+    </w:p>
+    <w:p>
+      <w:pPr>
+        <w:pStyle w:val="Sinespaciado"/>
+        <w:tabs>
+          <w:tab w:val="left" w:pos="5670"/>
+        </w:tabs>
+        <w:spacing w:line="276" w:lineRule="auto"/>
+        <w:rPr>
+          <w:noProof/>
+          <w:sz w:val="24"/>
+          <w:szCs w:val="24"/>
+        </w:rPr>
+      </w:pPr>
+      <w:r>
+        <w:rPr>
+          <w:b/>
+          <w:bCs/>
+          <w:noProof/>
+          <w:sz w:val="24"/>
+          <w:szCs w:val="24"/>
+        </w:rPr>
+        <w:t>Quiero</w:t>
+      </w:r>
+      <w:r>
+        <w:rPr>
+          <w:b/>
+          <w:bCs/>
+          <w:noProof/>
+          <w:sz w:val="24"/>
+          <w:szCs w:val="24"/>
+        </w:rPr>
+        <w:t>:</w:t>
+      </w:r>
+      <w:r>
+        <w:rPr>
+          <w:noProof/>
+          <w:sz w:val="24"/>
+          <w:szCs w:val="24"/>
+        </w:rPr>
+        <w:t xml:space="preserve"> cambiar el estado de un método de pago a "Inactivo",</w:t>
+      </w:r>
+    </w:p>
+    <w:p>
+      <w:pPr>
+        <w:pStyle w:val="Sinespaciado"/>
+        <w:tabs>
+          <w:tab w:val="left" w:pos="5670"/>
+        </w:tabs>
+        <w:spacing w:line="276" w:lineRule="auto"/>
+        <w:rPr>
+          <w:noProof/>
+          <w:sz w:val="24"/>
+          <w:szCs w:val="24"/>
+        </w:rPr>
+      </w:pPr>
+      <w:r>
+        <w:rPr>
+          <w:b/>
+          <w:bCs/>
+          <w:noProof/>
+          <w:sz w:val="24"/>
+          <w:szCs w:val="24"/>
+        </w:rPr>
+        <w:t>Para</w:t>
+      </w:r>
+      <w:r>
+        <w:rPr>
+          <w:b/>
+          <w:bCs/>
+          <w:noProof/>
+          <w:sz w:val="24"/>
+          <w:szCs w:val="24"/>
+        </w:rPr>
+        <w:t>:</w:t>
+      </w:r>
+      <w:r>
+        <w:rPr>
+          <w:noProof/>
+          <w:sz w:val="24"/>
+          <w:szCs w:val="24"/>
+        </w:rPr>
+        <w:t xml:space="preserve"> que no esté disponible si ya no es válido o ha sido descontinuado.</w:t>
+      </w:r>
     </w:p>
     <w:sectPr>
       <w:pgSz w:w="12240" w:h="15840"/>

</xml_diff>

<commit_message>
add: Agregar historia de usuario genero en archivo Actividad-ProyectoJavaEE.docx
</commit_message>
<xml_diff>
--- a/Actividad-ProyectoJavaEE.docx
+++ b/Actividad-ProyectoJavaEE.docx
@@ -2414,6 +2414,267 @@
         </w:rPr>
         <w:t xml:space="preserve"> que no esté disponible si ya no es válido o ha sido descontinuado.</w:t>
       </w:r>
+    </w:p>
+    <w:p>
+      <w:pPr>
+        <w:pStyle w:val="Sinespaciado"/>
+        <w:tabs>
+          <w:tab w:val="left" w:pos="5670"/>
+        </w:tabs>
+        <w:spacing w:line="276" w:lineRule="auto"/>
+        <w:rPr>
+          <w:noProof/>
+          <w:sz w:val="24"/>
+          <w:szCs w:val="24"/>
+        </w:rPr>
+      </w:pPr>
+    </w:p>
+    <w:p>
+      <w:r>
+        <w:rPr>
+          <w:rFonts w:cstheme="minorHAnsi"/>
+          <w:b/>
+          <w:color w:val="4472C4" w:themeColor="accent1"/>
+          <w:sz w:val="24"/>
+          <w:szCs w:val="24"/>
+        </w:rPr>
+        <w:t>HUJG-001</w:t>
+      </w:r>
+      <w:r>
+        <w:rPr>
+          <w:rFonts w:cstheme="minorHAnsi"/>
+          <w:b/>
+          <w:color w:val="4472C4" w:themeColor="accent1"/>
+          <w:sz w:val="24"/>
+          <w:szCs w:val="24"/>
+        </w:rPr>
+        <w:t xml:space="preserve"> Clasificación de juegos ingresado</w:t>
+      </w:r>
+      <w:r>
+        <w:rPr>
+          <w:b/>
+        </w:rPr>
+        <w:br/>
+        <w:t>Como:</w:t>
+      </w:r>
+      <w:r>
+        <w:t xml:space="preserve"> </w:t>
+      </w:r>
+      <w:r>
+        <w:t>Ad</w:t>
+      </w:r>
+      <w:r>
+        <w:t>ministrado del sistema</w:t>
+      </w:r>
+      <w:r>
+        <w:br/>
+      </w:r>
+      <w:r>
+        <w:rPr>
+          <w:b/>
+        </w:rPr>
+        <w:t xml:space="preserve">Quiero: </w:t>
+      </w:r>
+      <w:r>
+        <w:t>Quiero ordenar cada juego por su género para que su búsqueda sea más fácil</w:t>
+      </w:r>
+      <w:r>
+        <w:br/>
+      </w:r>
+      <w:r>
+        <w:rPr>
+          <w:b/>
+        </w:rPr>
+        <w:t>Para:</w:t>
+      </w:r>
+      <w:r>
+        <w:t xml:space="preserve"> Para poder realizar una búsqueda de un juego según su género.</w:t>
+      </w:r>
+      <w:r>
+        <w:br/>
+      </w:r>
+      <w:r>
+        <w:rPr>
+          <w:rFonts w:cstheme="minorHAnsi"/>
+          <w:b/>
+          <w:color w:val="4472C4" w:themeColor="accent1"/>
+          <w:sz w:val="24"/>
+          <w:szCs w:val="24"/>
+        </w:rPr>
+        <w:t>HUJG-002 Filtrado por género en catálogo de juegos</w:t>
+      </w:r>
+      <w:r>
+        <w:rPr>
+          <w:rFonts w:cstheme="minorHAnsi"/>
+          <w:b/>
+          <w:color w:val="4472C4" w:themeColor="accent1"/>
+          <w:sz w:val="24"/>
+          <w:szCs w:val="24"/>
+        </w:rPr>
+        <w:br/>
+      </w:r>
+      <w:r>
+        <w:rPr>
+          <w:b/>
+        </w:rPr>
+        <w:t>Como:</w:t>
+      </w:r>
+      <w:r>
+        <w:t xml:space="preserve"> </w:t>
+      </w:r>
+      <w:r>
+        <w:t>U</w:t>
+      </w:r>
+      <w:r>
+        <w:t>suario registrado</w:t>
+      </w:r>
+      <w:r>
+        <w:br/>
+      </w:r>
+      <w:r>
+        <w:rPr>
+          <w:rStyle w:val="normaltextrun"/>
+          <w:rFonts w:ascii="Calibri" w:hAnsi="Calibri" w:cs="Calibri"/>
+          <w:b/>
+          <w:bCs/>
+        </w:rPr>
+        <w:t>Quiero</w:t>
+      </w:r>
+      <w:r>
+        <w:t>: poder filtrar los juegos disponibles por género</w:t>
+      </w:r>
+      <w:r>
+        <w:br/>
+      </w:r>
+      <w:r>
+        <w:rPr>
+          <w:b/>
+        </w:rPr>
+        <w:t>Para</w:t>
+      </w:r>
+      <w:r>
+        <w:t>: encontrar fácilmente títulos que se ajusten a mis preferencias personales</w:t>
+      </w:r>
+    </w:p>
+    <w:p>
+      <w:r>
+        <w:rPr>
+          <w:rFonts w:cstheme="minorHAnsi"/>
+          <w:b/>
+          <w:color w:val="4472C4" w:themeColor="accent1"/>
+          <w:sz w:val="24"/>
+          <w:szCs w:val="24"/>
+        </w:rPr>
+        <w:t>HUJG-00</w:t>
+      </w:r>
+      <w:r>
+        <w:rPr>
+          <w:rFonts w:cstheme="minorHAnsi"/>
+          <w:b/>
+          <w:color w:val="4472C4" w:themeColor="accent1"/>
+          <w:sz w:val="24"/>
+          <w:szCs w:val="24"/>
+        </w:rPr>
+        <w:t>3</w:t>
+      </w:r>
+      <w:r>
+        <w:rPr>
+          <w:rFonts w:cstheme="minorHAnsi"/>
+          <w:b/>
+          <w:color w:val="4472C4" w:themeColor="accent1"/>
+          <w:sz w:val="24"/>
+          <w:szCs w:val="24"/>
+        </w:rPr>
+        <w:t xml:space="preserve"> </w:t>
+      </w:r>
+      <w:r>
+        <w:rPr>
+          <w:rFonts w:cstheme="minorHAnsi"/>
+          <w:b/>
+          <w:color w:val="4472C4" w:themeColor="accent1"/>
+          <w:sz w:val="24"/>
+          <w:szCs w:val="24"/>
+        </w:rPr>
+        <w:t>Estadísticas por género de juegos</w:t>
+      </w:r>
+      <w:r>
+        <w:rPr>
+          <w:rFonts w:cstheme="minorHAnsi"/>
+          <w:b/>
+          <w:color w:val="4472C4" w:themeColor="accent1"/>
+          <w:sz w:val="24"/>
+          <w:szCs w:val="24"/>
+        </w:rPr>
+        <w:br/>
+      </w:r>
+      <w:r>
+        <w:rPr>
+          <w:b/>
+        </w:rPr>
+        <w:t>Como:</w:t>
+      </w:r>
+      <w:r>
+        <w:t xml:space="preserve"> </w:t>
+      </w:r>
+      <w:r>
+        <w:t>A</w:t>
+      </w:r>
+      <w:r>
+        <w:t>nalista de datos del sistema</w:t>
+      </w:r>
+      <w:r>
+        <w:br/>
+      </w:r>
+      <w:r>
+        <w:rPr>
+          <w:rStyle w:val="normaltextrun"/>
+          <w:rFonts w:ascii="Calibri" w:hAnsi="Calibri" w:cs="Calibri"/>
+          <w:b/>
+          <w:bCs/>
+        </w:rPr>
+        <w:t>Quiero</w:t>
+      </w:r>
+      <w:r>
+        <w:t xml:space="preserve">: </w:t>
+      </w:r>
+      <w:r>
+        <w:t xml:space="preserve">Quiere </w:t>
+      </w:r>
+      <w:r>
+        <w:t>obtener estadísticas detalladas de juegos agrupados por género</w:t>
+      </w:r>
+      <w:r>
+        <w:br/>
+      </w:r>
+      <w:r>
+        <w:rPr>
+          <w:b/>
+        </w:rPr>
+        <w:t>Para</w:t>
+      </w:r>
+      <w:r>
+        <w:t xml:space="preserve">: </w:t>
+      </w:r>
+      <w:r>
+        <w:t xml:space="preserve">Para </w:t>
+      </w:r>
+      <w:r>
+        <w:t>analizar qué tipos de juegos tienen mayor aceptación entre los usuarios</w:t>
+      </w:r>
+    </w:p>
+    <w:p>
+      <w:pPr>
+        <w:pStyle w:val="Sinespaciado"/>
+        <w:tabs>
+          <w:tab w:val="left" w:pos="5670"/>
+        </w:tabs>
+        <w:spacing w:line="276" w:lineRule="auto"/>
+        <w:rPr>
+          <w:noProof/>
+          <w:sz w:val="24"/>
+          <w:szCs w:val="24"/>
+        </w:rPr>
+      </w:pPr>
     </w:p>
     <w:sectPr>
       <w:pgSz w:w="12240" w:h="15840"/>

</xml_diff>

<commit_message>
add: Agregar nombre Lucian Guillermo Juarez Ispanel y puesto programador en archivo Actividad-ProyectoJavaEE.docx
</commit_message>
<xml_diff>
--- a/Actividad-ProyectoJavaEE.docx
+++ b/Actividad-ProyectoJavaEE.docx
@@ -1,6 +1,6 @@
 
 <file path=word/document.xml><?xml version="1.0" encoding="utf-8"?>
-<w:document xmlns:wpc="http://schemas.microsoft.com/office/word/2010/wordprocessingCanvas" xmlns:cx="http://schemas.microsoft.com/office/drawing/2014/chartex" xmlns:cx1="http://schemas.microsoft.com/office/drawing/2015/9/8/chartex" xmlns:cx2="http://schemas.microsoft.com/office/drawing/2015/10/21/chartex" xmlns:cx3="http://schemas.microsoft.com/office/drawing/2016/5/9/chartex" xmlns:cx4="http://schemas.microsoft.com/office/drawing/2016/5/10/chartex" xmlns:cx5="http://schemas.microsoft.com/office/drawing/2016/5/11/chartex" xmlns:cx6="http://schemas.microsoft.com/office/drawing/2016/5/12/chartex" xmlns:cx7="http://schemas.microsoft.com/office/drawing/2016/5/13/chartex" xmlns:cx8="http://schemas.microsoft.com/office/drawing/2016/5/14/chartex" xmlns:mc="http://schemas.openxmlformats.org/markup-compatibility/2006" xmlns:aink="http://schemas.microsoft.com/office/drawing/2016/ink" xmlns:am3d="http://schemas.microsoft.com/office/drawing/2017/model3d" xmlns:o="urn:schemas-microsoft-com:office:office" xmlns:oel="http://schemas.microsoft.com/office/2019/extlst" xmlns:r="http://schemas.openxmlformats.org/officeDocument/2006/relationships" xmlns:m="http://schemas.openxmlformats.org/officeDocument/2006/math" xmlns:v="urn:schemas-microsoft-com:vml" xmlns:wp14="http://schemas.microsoft.com/office/word/2010/wordprocessingDrawing" xmlns:wp="http://schemas.openxmlformats.org/drawingml/2006/wordprocessingDrawing" xmlns:w10="urn:schemas-microsoft-com:office:word" xmlns:w="http://schemas.openxmlformats.org/wordprocessingml/2006/main" xmlns:w14="http://schemas.microsoft.com/office/word/2010/wordml" xmlns:w15="http://schemas.microsoft.com/office/word/2012/wordml" xmlns:w16cex="http://schemas.microsoft.com/office/word/2018/wordml/cex" xmlns:w16cid="http://schemas.microsoft.com/office/word/2016/wordml/cid" xmlns:w16="http://schemas.microsoft.com/office/word/2018/wordml" xmlns:w16du="http://schemas.microsoft.com/office/word/2023/wordml/word16du" xmlns:w16sdtdh="http://schemas.microsoft.com/office/word/2020/wordml/sdtdatahash" xmlns:w16sdtfl="http://schemas.microsoft.com/office/word/2024/wordml/sdtformatlock" xmlns:w16se="http://schemas.microsoft.com/office/word/2015/wordml/symex" xmlns:wpg="http://schemas.microsoft.com/office/word/2010/wordprocessingGroup" xmlns:wpi="http://schemas.microsoft.com/office/word/2010/wordprocessingInk" xmlns:wne="http://schemas.microsoft.com/office/word/2006/wordml" xmlns:wps="http://schemas.microsoft.com/office/word/2010/wordprocessingShape" mc:Ignorable="w14 w15 w16se w16cid w16 w16cex w16sdtdh w16sdtfl w16du wp14">
+<w:document xmlns:wpc="http://schemas.microsoft.com/office/word/2010/wordprocessingCanvas" xmlns:cx="http://schemas.microsoft.com/office/drawing/2014/chartex" xmlns:mc="http://schemas.openxmlformats.org/markup-compatibility/2006" xmlns:o="urn:schemas-microsoft-com:office:office" xmlns:r="http://schemas.openxmlformats.org/officeDocument/2006/relationships" xmlns:m="http://schemas.openxmlformats.org/officeDocument/2006/math" xmlns:v="urn:schemas-microsoft-com:vml" xmlns:wp14="http://schemas.microsoft.com/office/word/2010/wordprocessingDrawing" xmlns:wp="http://schemas.openxmlformats.org/drawingml/2006/wordprocessingDrawing" xmlns:w10="urn:schemas-microsoft-com:office:word" xmlns:w="http://schemas.openxmlformats.org/wordprocessingml/2006/main" xmlns:w14="http://schemas.microsoft.com/office/word/2010/wordml" xmlns:w15="http://schemas.microsoft.com/office/word/2012/wordml" xmlns:w16se="http://schemas.microsoft.com/office/word/2015/wordml/symex" xmlns:wpg="http://schemas.microsoft.com/office/word/2010/wordprocessingGroup" xmlns:wpi="http://schemas.microsoft.com/office/word/2010/wordprocessingInk" xmlns:wne="http://schemas.microsoft.com/office/word/2006/wordml" xmlns:wps="http://schemas.microsoft.com/office/word/2010/wordprocessingShape" mc:Ignorable="w14 w15 w16se wp14">
   <w:body>
     <w:p>
       <w:pPr>
@@ -16,7 +16,7 @@
           <w:rFonts w:ascii="Arial" w:hAnsi="Arial" w:cs="Arial"/>
           <w:b/>
           <w:noProof/>
-          <w:lang w:eastAsia="es-GT"/>
+          <w:lang w:val="es-419" w:eastAsia="es-419"/>
         </w:rPr>
         <w:drawing>
           <wp:inline distT="0" distB="0" distL="0" distR="0" wp14:anchorId="61DA3BD1" wp14:editId="0C35A376">
@@ -682,6 +682,12 @@
                 <w:lang w:val="en-US"/>
               </w:rPr>
             </w:pPr>
+            <w:r>
+              <w:rPr>
+                <w:noProof/>
+              </w:rPr>
+              <w:t>Alejandro Arturo Echeverría Garrido</w:t>
+            </w:r>
           </w:p>
         </w:tc>
         <w:tc>
@@ -700,6 +706,12 @@
                 <w:noProof/>
               </w:rPr>
             </w:pPr>
+            <w:r>
+              <w:rPr>
+                <w:noProof/>
+              </w:rPr>
+              <w:t>SCRUM Master</w:t>
+            </w:r>
           </w:p>
         </w:tc>
       </w:tr>
@@ -796,6 +808,12 @@
                 <w:noProof/>
               </w:rPr>
             </w:pPr>
+            <w:r>
+              <w:rPr>
+                <w:noProof/>
+              </w:rPr>
+              <w:t>Jose Rodrigo González Vásquez</w:t>
+            </w:r>
           </w:p>
         </w:tc>
         <w:tc>
@@ -814,6 +832,12 @@
                 <w:noProof/>
               </w:rPr>
             </w:pPr>
+            <w:r>
+              <w:rPr>
+                <w:noProof/>
+              </w:rPr>
+              <w:t>Programador</w:t>
+            </w:r>
           </w:p>
         </w:tc>
       </w:tr>
@@ -872,6 +896,12 @@
                 <w:noProof/>
               </w:rPr>
             </w:pPr>
+            <w:r>
+              <w:rPr>
+                <w:noProof/>
+              </w:rPr>
+              <w:t>Lucian Guillermo Juarez Ispanel</w:t>
+            </w:r>
           </w:p>
         </w:tc>
         <w:tc>
@@ -890,6 +920,12 @@
                 <w:noProof/>
               </w:rPr>
             </w:pPr>
+            <w:r>
+              <w:rPr>
+                <w:noProof/>
+              </w:rPr>
+              <w:t>Programador</w:t>
+            </w:r>
           </w:p>
         </w:tc>
       </w:tr>
@@ -1101,6 +1137,8 @@
           <w:lang w:val="en-US"/>
         </w:rPr>
       </w:pPr>
+      <w:bookmarkStart w:id="0" w:name="_GoBack"/>
+      <w:bookmarkEnd w:id="0"/>
     </w:p>
     <w:p>
       <w:pPr>
@@ -1492,6 +1530,1150 @@
         </w:rPr>
         <w:lastRenderedPageBreak/>
         <w:t>Historias de Usuario</w:t>
+      </w:r>
+    </w:p>
+    <w:p>
+      <w:pPr>
+        <w:pStyle w:val="Sinespaciado"/>
+        <w:tabs>
+          <w:tab w:val="left" w:pos="5670"/>
+        </w:tabs>
+        <w:spacing w:line="276" w:lineRule="auto"/>
+        <w:rPr>
+          <w:b/>
+          <w:bCs/>
+          <w:noProof/>
+          <w:color w:val="4472C4" w:themeColor="accent1"/>
+          <w:sz w:val="24"/>
+          <w:szCs w:val="24"/>
+        </w:rPr>
+      </w:pPr>
+      <w:r>
+        <w:rPr>
+          <w:b/>
+          <w:bCs/>
+          <w:noProof/>
+          <w:color w:val="4472C4" w:themeColor="accent1"/>
+          <w:sz w:val="24"/>
+          <w:szCs w:val="24"/>
+        </w:rPr>
+        <w:t>HUAE-001 Registro de Cliente</w:t>
+      </w:r>
+    </w:p>
+    <w:p>
+      <w:pPr>
+        <w:pStyle w:val="Sinespaciado"/>
+        <w:tabs>
+          <w:tab w:val="left" w:pos="5670"/>
+        </w:tabs>
+        <w:spacing w:line="276" w:lineRule="auto"/>
+        <w:rPr>
+          <w:noProof/>
+          <w:sz w:val="24"/>
+          <w:szCs w:val="24"/>
+        </w:rPr>
+      </w:pPr>
+      <w:r>
+        <w:rPr>
+          <w:b/>
+          <w:noProof/>
+          <w:sz w:val="24"/>
+          <w:szCs w:val="24"/>
+        </w:rPr>
+        <w:t>Como</w:t>
+      </w:r>
+      <w:r>
+        <w:rPr>
+          <w:noProof/>
+          <w:sz w:val="24"/>
+          <w:szCs w:val="24"/>
+        </w:rPr>
+        <w:t>:</w:t>
+      </w:r>
+      <w:r>
+        <w:rPr>
+          <w:noProof/>
+          <w:sz w:val="24"/>
+          <w:szCs w:val="24"/>
+        </w:rPr>
+        <w:t xml:space="preserve"> n</w:t>
+      </w:r>
+      <w:r>
+        <w:rPr>
+          <w:noProof/>
+          <w:sz w:val="24"/>
+          <w:szCs w:val="24"/>
+        </w:rPr>
+        <w:t>uevo cliente de All Elite Games</w:t>
+      </w:r>
+    </w:p>
+    <w:p>
+      <w:pPr>
+        <w:pStyle w:val="Sinespaciado"/>
+        <w:tabs>
+          <w:tab w:val="left" w:pos="5670"/>
+        </w:tabs>
+        <w:spacing w:line="276" w:lineRule="auto"/>
+        <w:rPr>
+          <w:noProof/>
+          <w:sz w:val="24"/>
+          <w:szCs w:val="24"/>
+        </w:rPr>
+      </w:pPr>
+      <w:r>
+        <w:rPr>
+          <w:b/>
+          <w:noProof/>
+          <w:sz w:val="24"/>
+          <w:szCs w:val="24"/>
+        </w:rPr>
+        <w:t>Quiero</w:t>
+      </w:r>
+      <w:r>
+        <w:rPr>
+          <w:noProof/>
+          <w:sz w:val="24"/>
+          <w:szCs w:val="24"/>
+        </w:rPr>
+        <w:t>:</w:t>
+      </w:r>
+      <w:r>
+        <w:rPr>
+          <w:noProof/>
+          <w:sz w:val="24"/>
+          <w:szCs w:val="24"/>
+        </w:rPr>
+        <w:t xml:space="preserve"> registrarme con mis datos personales (DPI,</w:t>
+      </w:r>
+      <w:r>
+        <w:rPr>
+          <w:noProof/>
+          <w:sz w:val="24"/>
+          <w:szCs w:val="24"/>
+        </w:rPr>
+        <w:t xml:space="preserve"> nombre y dirección </w:t>
+      </w:r>
+    </w:p>
+    <w:p>
+      <w:pPr>
+        <w:pStyle w:val="Sinespaciado"/>
+        <w:tabs>
+          <w:tab w:val="left" w:pos="5670"/>
+        </w:tabs>
+        <w:spacing w:line="276" w:lineRule="auto"/>
+        <w:rPr>
+          <w:noProof/>
+          <w:sz w:val="24"/>
+          <w:szCs w:val="24"/>
+        </w:rPr>
+      </w:pPr>
+      <w:r>
+        <w:rPr>
+          <w:b/>
+          <w:noProof/>
+          <w:sz w:val="24"/>
+          <w:szCs w:val="24"/>
+        </w:rPr>
+        <w:t>Para</w:t>
+      </w:r>
+      <w:r>
+        <w:rPr>
+          <w:noProof/>
+          <w:sz w:val="24"/>
+          <w:szCs w:val="24"/>
+        </w:rPr>
+        <w:t xml:space="preserve">: </w:t>
+      </w:r>
+      <w:r>
+        <w:rPr>
+          <w:noProof/>
+          <w:sz w:val="24"/>
+          <w:szCs w:val="24"/>
+        </w:rPr>
+        <w:t>realizar compras y recibir mis productos en mi domicilio.</w:t>
+      </w:r>
+    </w:p>
+    <w:p>
+      <w:pPr>
+        <w:pStyle w:val="Sinespaciado"/>
+        <w:tabs>
+          <w:tab w:val="left" w:pos="5670"/>
+        </w:tabs>
+        <w:spacing w:line="276" w:lineRule="auto"/>
+        <w:rPr>
+          <w:b/>
+          <w:bCs/>
+          <w:noProof/>
+          <w:color w:val="4472C4" w:themeColor="accent1"/>
+          <w:sz w:val="24"/>
+          <w:szCs w:val="24"/>
+        </w:rPr>
+      </w:pPr>
+      <w:r>
+        <w:rPr>
+          <w:b/>
+          <w:bCs/>
+          <w:noProof/>
+          <w:color w:val="4472C4" w:themeColor="accent1"/>
+          <w:sz w:val="24"/>
+          <w:szCs w:val="24"/>
+        </w:rPr>
+        <w:t>HUAE-002 Membresia</w:t>
+      </w:r>
+    </w:p>
+    <w:p>
+      <w:pPr>
+        <w:pStyle w:val="Sinespaciado"/>
+        <w:tabs>
+          <w:tab w:val="left" w:pos="5670"/>
+        </w:tabs>
+        <w:spacing w:line="276" w:lineRule="auto"/>
+        <w:rPr>
+          <w:noProof/>
+          <w:sz w:val="24"/>
+          <w:szCs w:val="24"/>
+        </w:rPr>
+      </w:pPr>
+      <w:r>
+        <w:rPr>
+          <w:b/>
+          <w:bCs/>
+          <w:noProof/>
+          <w:sz w:val="24"/>
+          <w:szCs w:val="24"/>
+        </w:rPr>
+        <w:t>Como</w:t>
+      </w:r>
+      <w:r>
+        <w:rPr>
+          <w:noProof/>
+          <w:sz w:val="24"/>
+          <w:szCs w:val="24"/>
+        </w:rPr>
+        <w:t>: C</w:t>
+      </w:r>
+      <w:r>
+        <w:rPr>
+          <w:noProof/>
+          <w:sz w:val="24"/>
+          <w:szCs w:val="24"/>
+        </w:rPr>
+        <w:t>lien</w:t>
+      </w:r>
+      <w:r>
+        <w:rPr>
+          <w:noProof/>
+          <w:sz w:val="24"/>
+          <w:szCs w:val="24"/>
+        </w:rPr>
+        <w:t xml:space="preserve">te frecuente de All Elite Games </w:t>
+      </w:r>
+    </w:p>
+    <w:p>
+      <w:pPr>
+        <w:pStyle w:val="Sinespaciado"/>
+        <w:tabs>
+          <w:tab w:val="left" w:pos="5670"/>
+        </w:tabs>
+        <w:spacing w:line="276" w:lineRule="auto"/>
+        <w:rPr>
+          <w:noProof/>
+          <w:sz w:val="24"/>
+          <w:szCs w:val="24"/>
+        </w:rPr>
+      </w:pPr>
+      <w:r>
+        <w:rPr>
+          <w:b/>
+          <w:bCs/>
+          <w:noProof/>
+          <w:sz w:val="24"/>
+          <w:szCs w:val="24"/>
+        </w:rPr>
+        <w:t>Quiero</w:t>
+      </w:r>
+      <w:r>
+        <w:rPr>
+          <w:noProof/>
+          <w:sz w:val="24"/>
+          <w:szCs w:val="24"/>
+        </w:rPr>
+        <w:t>: Q</w:t>
+      </w:r>
+      <w:r>
+        <w:rPr>
+          <w:noProof/>
+          <w:sz w:val="24"/>
+          <w:szCs w:val="24"/>
+        </w:rPr>
+        <w:t>ue el sistema me permita obtener una membresía según mi tipo de compra,</w:t>
+      </w:r>
+      <w:r>
+        <w:rPr>
+          <w:noProof/>
+          <w:sz w:val="24"/>
+          <w:szCs w:val="24"/>
+        </w:rPr>
+        <w:t xml:space="preserve"> </w:t>
+      </w:r>
+      <w:r>
+        <w:rPr>
+          <w:noProof/>
+          <w:sz w:val="24"/>
+          <w:szCs w:val="24"/>
+        </w:rPr>
+        <w:t>para que pueda disfrutar de beneficios exclusivo</w:t>
+      </w:r>
+      <w:r>
+        <w:rPr>
+          <w:noProof/>
+          <w:sz w:val="24"/>
+          <w:szCs w:val="24"/>
+        </w:rPr>
+        <w:t>s como descuentos y promociones</w:t>
+      </w:r>
+    </w:p>
+    <w:p>
+      <w:pPr>
+        <w:pStyle w:val="Sinespaciado"/>
+        <w:tabs>
+          <w:tab w:val="left" w:pos="5670"/>
+        </w:tabs>
+        <w:spacing w:line="276" w:lineRule="auto"/>
+        <w:rPr>
+          <w:b/>
+          <w:bCs/>
+          <w:noProof/>
+          <w:color w:val="4472C4" w:themeColor="accent1"/>
+          <w:sz w:val="24"/>
+          <w:szCs w:val="24"/>
+        </w:rPr>
+      </w:pPr>
+      <w:r>
+        <w:rPr>
+          <w:b/>
+          <w:bCs/>
+          <w:noProof/>
+          <w:color w:val="4472C4" w:themeColor="accent1"/>
+          <w:sz w:val="24"/>
+          <w:szCs w:val="24"/>
+        </w:rPr>
+        <w:t>HUAE-003 Devolucion</w:t>
+      </w:r>
+    </w:p>
+    <w:p>
+      <w:pPr>
+        <w:pStyle w:val="Sinespaciado"/>
+        <w:tabs>
+          <w:tab w:val="left" w:pos="5670"/>
+        </w:tabs>
+        <w:spacing w:line="276" w:lineRule="auto"/>
+        <w:rPr>
+          <w:noProof/>
+          <w:sz w:val="24"/>
+          <w:szCs w:val="24"/>
+        </w:rPr>
+      </w:pPr>
+      <w:r>
+        <w:rPr>
+          <w:b/>
+          <w:bCs/>
+          <w:noProof/>
+          <w:sz w:val="24"/>
+          <w:szCs w:val="24"/>
+        </w:rPr>
+        <w:t>Como</w:t>
+      </w:r>
+      <w:r>
+        <w:rPr>
+          <w:noProof/>
+          <w:sz w:val="24"/>
+          <w:szCs w:val="24"/>
+        </w:rPr>
+        <w:t>:</w:t>
+      </w:r>
+      <w:r>
+        <w:rPr>
+          <w:noProof/>
+          <w:sz w:val="24"/>
+          <w:szCs w:val="24"/>
+        </w:rPr>
+        <w:t xml:space="preserve"> cliente que ha ten</w:t>
+      </w:r>
+      <w:r>
+        <w:rPr>
+          <w:noProof/>
+          <w:sz w:val="24"/>
+          <w:szCs w:val="24"/>
+        </w:rPr>
+        <w:t xml:space="preserve">ido un problema con un producto </w:t>
+      </w:r>
+    </w:p>
+    <w:p>
+      <w:pPr>
+        <w:pStyle w:val="Sinespaciado"/>
+        <w:tabs>
+          <w:tab w:val="left" w:pos="5670"/>
+        </w:tabs>
+        <w:spacing w:line="276" w:lineRule="auto"/>
+        <w:rPr>
+          <w:noProof/>
+          <w:sz w:val="24"/>
+          <w:szCs w:val="24"/>
+        </w:rPr>
+      </w:pPr>
+      <w:r>
+        <w:rPr>
+          <w:b/>
+          <w:bCs/>
+          <w:noProof/>
+          <w:sz w:val="24"/>
+          <w:szCs w:val="24"/>
+        </w:rPr>
+        <w:t>Quiero</w:t>
+      </w:r>
+      <w:r>
+        <w:rPr>
+          <w:noProof/>
+          <w:sz w:val="24"/>
+          <w:szCs w:val="24"/>
+        </w:rPr>
+        <w:t>:</w:t>
+      </w:r>
+      <w:r>
+        <w:rPr>
+          <w:noProof/>
+          <w:sz w:val="24"/>
+          <w:szCs w:val="24"/>
+        </w:rPr>
+        <w:t xml:space="preserve"> poder registrar una solicitud de devolución indicando </w:t>
+      </w:r>
+      <w:r>
+        <w:rPr>
+          <w:noProof/>
+          <w:sz w:val="24"/>
+          <w:szCs w:val="24"/>
+        </w:rPr>
+        <w:t>el motivo y la factura</w:t>
+      </w:r>
+    </w:p>
+    <w:p>
+      <w:pPr>
+        <w:pStyle w:val="Sinespaciado"/>
+        <w:tabs>
+          <w:tab w:val="left" w:pos="5670"/>
+        </w:tabs>
+        <w:spacing w:line="276" w:lineRule="auto"/>
+        <w:rPr>
+          <w:noProof/>
+          <w:sz w:val="24"/>
+          <w:szCs w:val="24"/>
+        </w:rPr>
+      </w:pPr>
+      <w:r>
+        <w:rPr>
+          <w:b/>
+          <w:bCs/>
+          <w:noProof/>
+          <w:sz w:val="24"/>
+          <w:szCs w:val="24"/>
+        </w:rPr>
+        <w:t>Para</w:t>
+      </w:r>
+      <w:r>
+        <w:rPr>
+          <w:noProof/>
+          <w:sz w:val="24"/>
+          <w:szCs w:val="24"/>
+        </w:rPr>
+        <w:t>:</w:t>
+      </w:r>
+      <w:r>
+        <w:rPr>
+          <w:noProof/>
+          <w:sz w:val="24"/>
+          <w:szCs w:val="24"/>
+        </w:rPr>
+        <w:t xml:space="preserve"> que el sistema gestione el reembolso o cambio del producto.</w:t>
+      </w:r>
+    </w:p>
+    <w:p>
+      <w:pPr>
+        <w:pStyle w:val="Sinespaciado"/>
+        <w:tabs>
+          <w:tab w:val="left" w:pos="5670"/>
+        </w:tabs>
+        <w:spacing w:line="276" w:lineRule="auto"/>
+        <w:rPr>
+          <w:b/>
+          <w:bCs/>
+          <w:noProof/>
+          <w:color w:val="4472C4" w:themeColor="accent1"/>
+          <w:sz w:val="24"/>
+          <w:szCs w:val="24"/>
+        </w:rPr>
+      </w:pPr>
+      <w:r>
+        <w:rPr>
+          <w:b/>
+          <w:bCs/>
+          <w:noProof/>
+          <w:color w:val="4472C4" w:themeColor="accent1"/>
+          <w:sz w:val="24"/>
+          <w:szCs w:val="24"/>
+        </w:rPr>
+        <w:t>HUAE-004 Métodos de pago</w:t>
+      </w:r>
+    </w:p>
+    <w:p>
+      <w:pPr>
+        <w:pStyle w:val="Sinespaciado"/>
+        <w:tabs>
+          <w:tab w:val="left" w:pos="5670"/>
+        </w:tabs>
+        <w:spacing w:line="276" w:lineRule="auto"/>
+        <w:rPr>
+          <w:noProof/>
+          <w:sz w:val="24"/>
+          <w:szCs w:val="24"/>
+        </w:rPr>
+      </w:pPr>
+      <w:r>
+        <w:rPr>
+          <w:b/>
+          <w:bCs/>
+          <w:noProof/>
+          <w:sz w:val="24"/>
+          <w:szCs w:val="24"/>
+        </w:rPr>
+        <w:t>Como</w:t>
+      </w:r>
+      <w:r>
+        <w:rPr>
+          <w:noProof/>
+          <w:sz w:val="24"/>
+          <w:szCs w:val="24"/>
+        </w:rPr>
+        <w:t xml:space="preserve"> administrador del sistema,</w:t>
+      </w:r>
+    </w:p>
+    <w:p>
+      <w:pPr>
+        <w:pStyle w:val="Sinespaciado"/>
+        <w:tabs>
+          <w:tab w:val="left" w:pos="5670"/>
+        </w:tabs>
+        <w:spacing w:line="276" w:lineRule="auto"/>
+        <w:rPr>
+          <w:noProof/>
+          <w:sz w:val="24"/>
+          <w:szCs w:val="24"/>
+        </w:rPr>
+      </w:pPr>
+      <w:r>
+        <w:rPr>
+          <w:b/>
+          <w:bCs/>
+          <w:noProof/>
+          <w:sz w:val="24"/>
+          <w:szCs w:val="24"/>
+        </w:rPr>
+        <w:t>quiero</w:t>
+      </w:r>
+      <w:r>
+        <w:rPr>
+          <w:noProof/>
+          <w:sz w:val="24"/>
+          <w:szCs w:val="24"/>
+        </w:rPr>
+        <w:t xml:space="preserve"> registrar diferentes métodos de pago disponibles,</w:t>
+      </w:r>
+    </w:p>
+    <w:p>
+      <w:pPr>
+        <w:pStyle w:val="Sinespaciado"/>
+        <w:tabs>
+          <w:tab w:val="left" w:pos="5670"/>
+        </w:tabs>
+        <w:spacing w:line="276" w:lineRule="auto"/>
+        <w:rPr>
+          <w:noProof/>
+          <w:sz w:val="24"/>
+          <w:szCs w:val="24"/>
+        </w:rPr>
+      </w:pPr>
+      <w:r>
+        <w:rPr>
+          <w:b/>
+          <w:bCs/>
+          <w:noProof/>
+          <w:sz w:val="24"/>
+          <w:szCs w:val="24"/>
+        </w:rPr>
+        <w:t>para</w:t>
+      </w:r>
+      <w:r>
+        <w:rPr>
+          <w:noProof/>
+          <w:sz w:val="24"/>
+          <w:szCs w:val="24"/>
+        </w:rPr>
+        <w:t xml:space="preserve"> que los clientes puedan elegir cómo desean pagar sus compras.</w:t>
+      </w:r>
+    </w:p>
+    <w:p>
+      <w:pPr>
+        <w:pStyle w:val="Sinespaciado"/>
+        <w:tabs>
+          <w:tab w:val="left" w:pos="5670"/>
+        </w:tabs>
+        <w:spacing w:line="276" w:lineRule="auto"/>
+        <w:rPr>
+          <w:b/>
+          <w:bCs/>
+          <w:noProof/>
+          <w:color w:val="4472C4" w:themeColor="accent1"/>
+          <w:sz w:val="24"/>
+          <w:szCs w:val="24"/>
+        </w:rPr>
+      </w:pPr>
+      <w:r>
+        <w:rPr>
+          <w:b/>
+          <w:bCs/>
+          <w:noProof/>
+          <w:color w:val="4472C4" w:themeColor="accent1"/>
+          <w:sz w:val="24"/>
+          <w:szCs w:val="24"/>
+        </w:rPr>
+        <w:t>HUAE-005 Métodos de pago activos</w:t>
+      </w:r>
+    </w:p>
+    <w:p>
+      <w:pPr>
+        <w:pStyle w:val="Sinespaciado"/>
+        <w:tabs>
+          <w:tab w:val="left" w:pos="5670"/>
+        </w:tabs>
+        <w:spacing w:line="276" w:lineRule="auto"/>
+        <w:rPr>
+          <w:noProof/>
+          <w:sz w:val="24"/>
+          <w:szCs w:val="24"/>
+        </w:rPr>
+      </w:pPr>
+      <w:r>
+        <w:rPr>
+          <w:b/>
+          <w:bCs/>
+          <w:noProof/>
+          <w:sz w:val="24"/>
+          <w:szCs w:val="24"/>
+        </w:rPr>
+        <w:t>Como</w:t>
+      </w:r>
+      <w:r>
+        <w:rPr>
+          <w:b/>
+          <w:bCs/>
+          <w:noProof/>
+          <w:sz w:val="24"/>
+          <w:szCs w:val="24"/>
+        </w:rPr>
+        <w:t>:</w:t>
+      </w:r>
+      <w:r>
+        <w:rPr>
+          <w:noProof/>
+          <w:sz w:val="24"/>
+          <w:szCs w:val="24"/>
+        </w:rPr>
+        <w:t xml:space="preserve"> empleado de ventas,</w:t>
+      </w:r>
+    </w:p>
+    <w:p>
+      <w:pPr>
+        <w:pStyle w:val="Sinespaciado"/>
+        <w:tabs>
+          <w:tab w:val="left" w:pos="5670"/>
+        </w:tabs>
+        <w:spacing w:line="276" w:lineRule="auto"/>
+        <w:rPr>
+          <w:noProof/>
+          <w:sz w:val="24"/>
+          <w:szCs w:val="24"/>
+        </w:rPr>
+      </w:pPr>
+      <w:r>
+        <w:rPr>
+          <w:b/>
+          <w:bCs/>
+          <w:noProof/>
+          <w:sz w:val="24"/>
+          <w:szCs w:val="24"/>
+        </w:rPr>
+        <w:t>Quiero</w:t>
+      </w:r>
+      <w:r>
+        <w:rPr>
+          <w:b/>
+          <w:bCs/>
+          <w:noProof/>
+          <w:sz w:val="24"/>
+          <w:szCs w:val="24"/>
+        </w:rPr>
+        <w:t>:</w:t>
+      </w:r>
+      <w:r>
+        <w:rPr>
+          <w:noProof/>
+          <w:sz w:val="24"/>
+          <w:szCs w:val="24"/>
+        </w:rPr>
+        <w:t xml:space="preserve"> ver solamente los métodos de pago activos,</w:t>
+      </w:r>
+    </w:p>
+    <w:p>
+      <w:pPr>
+        <w:pStyle w:val="Sinespaciado"/>
+        <w:tabs>
+          <w:tab w:val="left" w:pos="5670"/>
+        </w:tabs>
+        <w:spacing w:line="276" w:lineRule="auto"/>
+        <w:rPr>
+          <w:noProof/>
+          <w:sz w:val="24"/>
+          <w:szCs w:val="24"/>
+        </w:rPr>
+      </w:pPr>
+      <w:r>
+        <w:rPr>
+          <w:b/>
+          <w:bCs/>
+          <w:noProof/>
+          <w:sz w:val="24"/>
+          <w:szCs w:val="24"/>
+        </w:rPr>
+        <w:t>Para</w:t>
+      </w:r>
+      <w:r>
+        <w:rPr>
+          <w:b/>
+          <w:bCs/>
+          <w:noProof/>
+          <w:sz w:val="24"/>
+          <w:szCs w:val="24"/>
+        </w:rPr>
+        <w:t>:</w:t>
+      </w:r>
+      <w:r>
+        <w:rPr>
+          <w:noProof/>
+          <w:sz w:val="24"/>
+          <w:szCs w:val="24"/>
+        </w:rPr>
+        <w:t xml:space="preserve"> ofrecerle al cliente solo opciones válidas al momento de realizar una venta.</w:t>
+      </w:r>
+    </w:p>
+    <w:p>
+      <w:pPr>
+        <w:pStyle w:val="Sinespaciado"/>
+        <w:tabs>
+          <w:tab w:val="left" w:pos="5670"/>
+        </w:tabs>
+        <w:spacing w:line="276" w:lineRule="auto"/>
+        <w:rPr>
+          <w:b/>
+          <w:bCs/>
+          <w:noProof/>
+          <w:color w:val="4472C4" w:themeColor="accent1"/>
+          <w:sz w:val="24"/>
+          <w:szCs w:val="24"/>
+        </w:rPr>
+      </w:pPr>
+      <w:r>
+        <w:rPr>
+          <w:b/>
+          <w:bCs/>
+          <w:noProof/>
+          <w:color w:val="4472C4" w:themeColor="accent1"/>
+          <w:sz w:val="24"/>
+          <w:szCs w:val="24"/>
+        </w:rPr>
+        <w:t>HUAE-006 Cambio de estado de métodos de pago</w:t>
+      </w:r>
+    </w:p>
+    <w:p>
+      <w:pPr>
+        <w:pStyle w:val="Sinespaciado"/>
+        <w:tabs>
+          <w:tab w:val="left" w:pos="5670"/>
+        </w:tabs>
+        <w:spacing w:line="276" w:lineRule="auto"/>
+        <w:rPr>
+          <w:noProof/>
+          <w:sz w:val="24"/>
+          <w:szCs w:val="24"/>
+        </w:rPr>
+      </w:pPr>
+      <w:r>
+        <w:rPr>
+          <w:b/>
+          <w:bCs/>
+          <w:noProof/>
+          <w:sz w:val="24"/>
+          <w:szCs w:val="24"/>
+        </w:rPr>
+        <w:t>Como</w:t>
+      </w:r>
+      <w:r>
+        <w:rPr>
+          <w:b/>
+          <w:bCs/>
+          <w:noProof/>
+          <w:sz w:val="24"/>
+          <w:szCs w:val="24"/>
+        </w:rPr>
+        <w:t>:</w:t>
+      </w:r>
+      <w:r>
+        <w:rPr>
+          <w:noProof/>
+          <w:sz w:val="24"/>
+          <w:szCs w:val="24"/>
+        </w:rPr>
+        <w:t xml:space="preserve"> administrador,</w:t>
+      </w:r>
+    </w:p>
+    <w:p>
+      <w:pPr>
+        <w:pStyle w:val="Sinespaciado"/>
+        <w:tabs>
+          <w:tab w:val="left" w:pos="5670"/>
+        </w:tabs>
+        <w:spacing w:line="276" w:lineRule="auto"/>
+        <w:rPr>
+          <w:noProof/>
+          <w:sz w:val="24"/>
+          <w:szCs w:val="24"/>
+        </w:rPr>
+      </w:pPr>
+      <w:r>
+        <w:rPr>
+          <w:b/>
+          <w:bCs/>
+          <w:noProof/>
+          <w:sz w:val="24"/>
+          <w:szCs w:val="24"/>
+        </w:rPr>
+        <w:t>Quiero</w:t>
+      </w:r>
+      <w:r>
+        <w:rPr>
+          <w:b/>
+          <w:bCs/>
+          <w:noProof/>
+          <w:sz w:val="24"/>
+          <w:szCs w:val="24"/>
+        </w:rPr>
+        <w:t>:</w:t>
+      </w:r>
+      <w:r>
+        <w:rPr>
+          <w:noProof/>
+          <w:sz w:val="24"/>
+          <w:szCs w:val="24"/>
+        </w:rPr>
+        <w:t xml:space="preserve"> cambiar el estado de un método de pago a "Inactivo",</w:t>
+      </w:r>
+    </w:p>
+    <w:p>
+      <w:pPr>
+        <w:pStyle w:val="Sinespaciado"/>
+        <w:tabs>
+          <w:tab w:val="left" w:pos="5670"/>
+        </w:tabs>
+        <w:spacing w:line="276" w:lineRule="auto"/>
+        <w:rPr>
+          <w:noProof/>
+          <w:sz w:val="24"/>
+          <w:szCs w:val="24"/>
+        </w:rPr>
+      </w:pPr>
+      <w:r>
+        <w:rPr>
+          <w:b/>
+          <w:bCs/>
+          <w:noProof/>
+          <w:sz w:val="24"/>
+          <w:szCs w:val="24"/>
+        </w:rPr>
+        <w:t>Para</w:t>
+      </w:r>
+      <w:r>
+        <w:rPr>
+          <w:b/>
+          <w:bCs/>
+          <w:noProof/>
+          <w:sz w:val="24"/>
+          <w:szCs w:val="24"/>
+        </w:rPr>
+        <w:t>:</w:t>
+      </w:r>
+      <w:r>
+        <w:rPr>
+          <w:noProof/>
+          <w:sz w:val="24"/>
+          <w:szCs w:val="24"/>
+        </w:rPr>
+        <w:t xml:space="preserve"> que no esté disponible si ya no es válido o ha sido descontinuado.</w:t>
+      </w:r>
+    </w:p>
+    <w:p>
+      <w:pPr>
+        <w:pStyle w:val="Sinespaciado"/>
+        <w:tabs>
+          <w:tab w:val="left" w:pos="5670"/>
+        </w:tabs>
+        <w:spacing w:line="276" w:lineRule="auto"/>
+        <w:rPr>
+          <w:noProof/>
+          <w:sz w:val="24"/>
+          <w:szCs w:val="24"/>
+        </w:rPr>
+      </w:pPr>
+    </w:p>
+    <w:p>
+      <w:r>
+        <w:rPr>
+          <w:rFonts w:cstheme="minorHAnsi"/>
+          <w:b/>
+          <w:color w:val="4472C4" w:themeColor="accent1"/>
+          <w:sz w:val="24"/>
+          <w:szCs w:val="24"/>
+        </w:rPr>
+        <w:t>HUJG-001</w:t>
+      </w:r>
+      <w:r>
+        <w:rPr>
+          <w:rFonts w:cstheme="minorHAnsi"/>
+          <w:b/>
+          <w:color w:val="4472C4" w:themeColor="accent1"/>
+          <w:sz w:val="24"/>
+          <w:szCs w:val="24"/>
+        </w:rPr>
+        <w:t xml:space="preserve"> Clasificación de juegos ingresado</w:t>
+      </w:r>
+      <w:r>
+        <w:rPr>
+          <w:b/>
+        </w:rPr>
+        <w:br/>
+        <w:t>Como:</w:t>
+      </w:r>
+      <w:r>
+        <w:t xml:space="preserve"> </w:t>
+      </w:r>
+      <w:r>
+        <w:t>Ad</w:t>
+      </w:r>
+      <w:r>
+        <w:t>ministrado del sistema</w:t>
+      </w:r>
+      <w:r>
+        <w:br/>
+      </w:r>
+      <w:r>
+        <w:rPr>
+          <w:b/>
+        </w:rPr>
+        <w:t xml:space="preserve">Quiero: </w:t>
+      </w:r>
+      <w:r>
+        <w:t>Quiero ordenar cada juego por su género para que su búsqueda sea más fácil</w:t>
+      </w:r>
+      <w:r>
+        <w:br/>
+      </w:r>
+      <w:r>
+        <w:rPr>
+          <w:b/>
+        </w:rPr>
+        <w:t>Para:</w:t>
+      </w:r>
+      <w:r>
+        <w:t xml:space="preserve"> Para poder realizar una búsqueda de un juego según su género.</w:t>
+      </w:r>
+      <w:r>
+        <w:br/>
+      </w:r>
+      <w:r>
+        <w:rPr>
+          <w:rFonts w:cstheme="minorHAnsi"/>
+          <w:b/>
+          <w:color w:val="4472C4" w:themeColor="accent1"/>
+          <w:sz w:val="24"/>
+          <w:szCs w:val="24"/>
+        </w:rPr>
+        <w:t>HUJG-002 Filtrado por género en catálogo de juegos</w:t>
+      </w:r>
+      <w:r>
+        <w:rPr>
+          <w:rFonts w:cstheme="minorHAnsi"/>
+          <w:b/>
+          <w:color w:val="4472C4" w:themeColor="accent1"/>
+          <w:sz w:val="24"/>
+          <w:szCs w:val="24"/>
+        </w:rPr>
+        <w:br/>
+      </w:r>
+      <w:r>
+        <w:rPr>
+          <w:b/>
+        </w:rPr>
+        <w:t>Como:</w:t>
+      </w:r>
+      <w:r>
+        <w:t xml:space="preserve"> </w:t>
+      </w:r>
+      <w:r>
+        <w:t>U</w:t>
+      </w:r>
+      <w:r>
+        <w:t>suario registrado</w:t>
+      </w:r>
+      <w:r>
+        <w:br/>
+      </w:r>
+      <w:r>
+        <w:rPr>
+          <w:rStyle w:val="normaltextrun"/>
+          <w:rFonts w:ascii="Calibri" w:hAnsi="Calibri" w:cs="Calibri"/>
+          <w:b/>
+          <w:bCs/>
+        </w:rPr>
+        <w:t>Quiero</w:t>
+      </w:r>
+      <w:r>
+        <w:t>: poder filtrar los juegos disponibles por género</w:t>
+      </w:r>
+      <w:r>
+        <w:br/>
+      </w:r>
+      <w:r>
+        <w:rPr>
+          <w:b/>
+        </w:rPr>
+        <w:t>Para</w:t>
+      </w:r>
+      <w:r>
+        <w:t>: encontrar fácilmente títulos que se ajusten a mis preferencias personales</w:t>
+      </w:r>
+    </w:p>
+    <w:p>
+      <w:r>
+        <w:rPr>
+          <w:rFonts w:cstheme="minorHAnsi"/>
+          <w:b/>
+          <w:color w:val="4472C4" w:themeColor="accent1"/>
+          <w:sz w:val="24"/>
+          <w:szCs w:val="24"/>
+        </w:rPr>
+        <w:t>HUJG-00</w:t>
+      </w:r>
+      <w:r>
+        <w:rPr>
+          <w:rFonts w:cstheme="minorHAnsi"/>
+          <w:b/>
+          <w:color w:val="4472C4" w:themeColor="accent1"/>
+          <w:sz w:val="24"/>
+          <w:szCs w:val="24"/>
+        </w:rPr>
+        <w:t>3</w:t>
+      </w:r>
+      <w:r>
+        <w:rPr>
+          <w:rFonts w:cstheme="minorHAnsi"/>
+          <w:b/>
+          <w:color w:val="4472C4" w:themeColor="accent1"/>
+          <w:sz w:val="24"/>
+          <w:szCs w:val="24"/>
+        </w:rPr>
+        <w:t xml:space="preserve"> </w:t>
+      </w:r>
+      <w:r>
+        <w:rPr>
+          <w:rFonts w:cstheme="minorHAnsi"/>
+          <w:b/>
+          <w:color w:val="4472C4" w:themeColor="accent1"/>
+          <w:sz w:val="24"/>
+          <w:szCs w:val="24"/>
+        </w:rPr>
+        <w:t>Estadísticas por género de juegos</w:t>
+      </w:r>
+      <w:r>
+        <w:rPr>
+          <w:rFonts w:cstheme="minorHAnsi"/>
+          <w:b/>
+          <w:color w:val="4472C4" w:themeColor="accent1"/>
+          <w:sz w:val="24"/>
+          <w:szCs w:val="24"/>
+        </w:rPr>
+        <w:br/>
+      </w:r>
+      <w:r>
+        <w:rPr>
+          <w:b/>
+        </w:rPr>
+        <w:t>Como:</w:t>
+      </w:r>
+      <w:r>
+        <w:t xml:space="preserve"> </w:t>
+      </w:r>
+      <w:r>
+        <w:t>A</w:t>
+      </w:r>
+      <w:r>
+        <w:t>nalista de datos del sistema</w:t>
+      </w:r>
+      <w:r>
+        <w:br/>
+      </w:r>
+      <w:r>
+        <w:rPr>
+          <w:rStyle w:val="normaltextrun"/>
+          <w:rFonts w:ascii="Calibri" w:hAnsi="Calibri" w:cs="Calibri"/>
+          <w:b/>
+          <w:bCs/>
+        </w:rPr>
+        <w:t>Quiero</w:t>
+      </w:r>
+      <w:r>
+        <w:t xml:space="preserve">: </w:t>
+      </w:r>
+      <w:r>
+        <w:t xml:space="preserve">Quiere </w:t>
+      </w:r>
+      <w:r>
+        <w:t>obtener estadísticas detalladas de juegos agrupados por género</w:t>
+      </w:r>
+      <w:r>
+        <w:br/>
+      </w:r>
+      <w:r>
+        <w:rPr>
+          <w:b/>
+        </w:rPr>
+        <w:t>Para</w:t>
+      </w:r>
+      <w:r>
+        <w:t xml:space="preserve">: </w:t>
+      </w:r>
+      <w:r>
+        <w:t xml:space="preserve">Para </w:t>
+      </w:r>
+      <w:r>
+        <w:t>analizar qué tipos de juegos tienen mayor aceptación entre los usuarios</w:t>
       </w:r>
     </w:p>
     <w:p>
@@ -1519,7 +2701,7 @@
 </file>
 
 <file path=word/numbering.xml><?xml version="1.0" encoding="utf-8"?>
-<w:numbering xmlns:wpc="http://schemas.microsoft.com/office/word/2010/wordprocessingCanvas" xmlns:cx="http://schemas.microsoft.com/office/drawing/2014/chartex" xmlns:cx1="http://schemas.microsoft.com/office/drawing/2015/9/8/chartex" xmlns:cx2="http://schemas.microsoft.com/office/drawing/2015/10/21/chartex" xmlns:cx3="http://schemas.microsoft.com/office/drawing/2016/5/9/chartex" xmlns:cx4="http://schemas.microsoft.com/office/drawing/2016/5/10/chartex" xmlns:cx5="http://schemas.microsoft.com/office/drawing/2016/5/11/chartex" xmlns:cx6="http://schemas.microsoft.com/office/drawing/2016/5/12/chartex" xmlns:cx7="http://schemas.microsoft.com/office/drawing/2016/5/13/chartex" xmlns:cx8="http://schemas.microsoft.com/office/drawing/2016/5/14/chartex" xmlns:mc="http://schemas.openxmlformats.org/markup-compatibility/2006" xmlns:aink="http://schemas.microsoft.com/office/drawing/2016/ink" xmlns:am3d="http://schemas.microsoft.com/office/drawing/2017/model3d" xmlns:o="urn:schemas-microsoft-com:office:office" xmlns:oel="http://schemas.microsoft.com/office/2019/extlst" xmlns:r="http://schemas.openxmlformats.org/officeDocument/2006/relationships" xmlns:m="http://schemas.openxmlformats.org/officeDocument/2006/math" xmlns:v="urn:schemas-microsoft-com:vml" xmlns:wp14="http://schemas.microsoft.com/office/word/2010/wordprocessingDrawing" xmlns:wp="http://schemas.openxmlformats.org/drawingml/2006/wordprocessingDrawing" xmlns:w10="urn:schemas-microsoft-com:office:word" xmlns:w="http://schemas.openxmlformats.org/wordprocessingml/2006/main" xmlns:w14="http://schemas.microsoft.com/office/word/2010/wordml" xmlns:w15="http://schemas.microsoft.com/office/word/2012/wordml" xmlns:w16cex="http://schemas.microsoft.com/office/word/2018/wordml/cex" xmlns:w16cid="http://schemas.microsoft.com/office/word/2016/wordml/cid" xmlns:w16="http://schemas.microsoft.com/office/word/2018/wordml" xmlns:w16du="http://schemas.microsoft.com/office/word/2023/wordml/word16du" xmlns:w16sdtdh="http://schemas.microsoft.com/office/word/2020/wordml/sdtdatahash" xmlns:w16sdtfl="http://schemas.microsoft.com/office/word/2024/wordml/sdtformatlock" xmlns:w16se="http://schemas.microsoft.com/office/word/2015/wordml/symex" xmlns:wpg="http://schemas.microsoft.com/office/word/2010/wordprocessingGroup" xmlns:wpi="http://schemas.microsoft.com/office/word/2010/wordprocessingInk" xmlns:wne="http://schemas.microsoft.com/office/word/2006/wordml" xmlns:wps="http://schemas.microsoft.com/office/word/2010/wordprocessingShape" mc:Ignorable="w14 w15 w16se w16cid w16 w16cex w16sdtdh w16sdtfl w16du wp14">
+<w:numbering xmlns:wpc="http://schemas.microsoft.com/office/word/2010/wordprocessingCanvas" xmlns:cx="http://schemas.microsoft.com/office/drawing/2014/chartex" xmlns:mc="http://schemas.openxmlformats.org/markup-compatibility/2006" xmlns:o="urn:schemas-microsoft-com:office:office" xmlns:r="http://schemas.openxmlformats.org/officeDocument/2006/relationships" xmlns:m="http://schemas.openxmlformats.org/officeDocument/2006/math" xmlns:v="urn:schemas-microsoft-com:vml" xmlns:wp14="http://schemas.microsoft.com/office/word/2010/wordprocessingDrawing" xmlns:wp="http://schemas.openxmlformats.org/drawingml/2006/wordprocessingDrawing" xmlns:w10="urn:schemas-microsoft-com:office:word" xmlns:w="http://schemas.openxmlformats.org/wordprocessingml/2006/main" xmlns:w14="http://schemas.microsoft.com/office/word/2010/wordml" xmlns:w15="http://schemas.microsoft.com/office/word/2012/wordml" xmlns:w16se="http://schemas.microsoft.com/office/word/2015/wordml/symex" xmlns:wpg="http://schemas.microsoft.com/office/word/2010/wordprocessingGroup" xmlns:wpi="http://schemas.microsoft.com/office/word/2010/wordprocessingInk" xmlns:wne="http://schemas.microsoft.com/office/word/2006/wordml" xmlns:wps="http://schemas.microsoft.com/office/word/2010/wordprocessingShape" mc:Ignorable="w14 w15 w16se wp14">
   <w:abstractNum w:abstractNumId="0" w15:restartNumberingAfterBreak="0">
     <w:nsid w:val="02081A64"/>
     <w:multiLevelType w:val="hybridMultilevel"/>
@@ -3193,25 +4375,25 @@
       </w:pPr>
     </w:lvl>
   </w:abstractNum>
-  <w:num w:numId="1" w16cid:durableId="781191612">
+  <w:num w:numId="1">
     <w:abstractNumId w:val="12"/>
   </w:num>
-  <w:num w:numId="2" w16cid:durableId="1388455185">
+  <w:num w:numId="2">
     <w:abstractNumId w:val="13"/>
   </w:num>
-  <w:num w:numId="3" w16cid:durableId="2109347333">
+  <w:num w:numId="3">
     <w:abstractNumId w:val="7"/>
   </w:num>
-  <w:num w:numId="4" w16cid:durableId="2021882221">
+  <w:num w:numId="4">
     <w:abstractNumId w:val="8"/>
   </w:num>
-  <w:num w:numId="5" w16cid:durableId="1469398198">
+  <w:num w:numId="5">
     <w:abstractNumId w:val="4"/>
   </w:num>
-  <w:num w:numId="6" w16cid:durableId="1506365332">
+  <w:num w:numId="6">
     <w:abstractNumId w:val="3"/>
   </w:num>
-  <w:num w:numId="7" w16cid:durableId="1003318302">
+  <w:num w:numId="7">
     <w:abstractNumId w:val="3"/>
     <w:lvlOverride w:ilvl="0">
       <w:startOverride w:val="1"/>
@@ -3241,47 +4423,47 @@
       <w:startOverride w:val="1"/>
     </w:lvlOverride>
   </w:num>
-  <w:num w:numId="8" w16cid:durableId="139226636">
+  <w:num w:numId="8">
     <w:abstractNumId w:val="14"/>
   </w:num>
-  <w:num w:numId="9" w16cid:durableId="1444500659">
+  <w:num w:numId="9">
     <w:abstractNumId w:val="10"/>
   </w:num>
-  <w:num w:numId="10" w16cid:durableId="1522861174">
+  <w:num w:numId="10">
     <w:abstractNumId w:val="15"/>
   </w:num>
-  <w:num w:numId="11" w16cid:durableId="2042707241">
+  <w:num w:numId="11">
     <w:abstractNumId w:val="6"/>
   </w:num>
-  <w:num w:numId="12" w16cid:durableId="1410931603">
+  <w:num w:numId="12">
     <w:abstractNumId w:val="0"/>
   </w:num>
-  <w:num w:numId="13" w16cid:durableId="42143283">
+  <w:num w:numId="13">
     <w:abstractNumId w:val="17"/>
   </w:num>
-  <w:num w:numId="14" w16cid:durableId="1922635918">
+  <w:num w:numId="14">
     <w:abstractNumId w:val="5"/>
   </w:num>
-  <w:num w:numId="15" w16cid:durableId="1632400256">
+  <w:num w:numId="15">
     <w:abstractNumId w:val="1"/>
   </w:num>
-  <w:num w:numId="16" w16cid:durableId="711000293">
+  <w:num w:numId="16">
     <w:abstractNumId w:val="16"/>
   </w:num>
-  <w:num w:numId="17" w16cid:durableId="1975015800">
+  <w:num w:numId="17">
     <w:abstractNumId w:val="11"/>
   </w:num>
-  <w:num w:numId="18" w16cid:durableId="660815090">
+  <w:num w:numId="18">
     <w:abstractNumId w:val="2"/>
   </w:num>
-  <w:num w:numId="19" w16cid:durableId="249049936">
+  <w:num w:numId="19">
     <w:abstractNumId w:val="9"/>
   </w:num>
 </w:numbering>
 </file>
 
 <file path=word/styles.xml><?xml version="1.0" encoding="utf-8"?>
-<w:styles xmlns:mc="http://schemas.openxmlformats.org/markup-compatibility/2006" xmlns:r="http://schemas.openxmlformats.org/officeDocument/2006/relationships" xmlns:w="http://schemas.openxmlformats.org/wordprocessingml/2006/main" xmlns:w14="http://schemas.microsoft.com/office/word/2010/wordml" xmlns:w15="http://schemas.microsoft.com/office/word/2012/wordml" xmlns:w16cex="http://schemas.microsoft.com/office/word/2018/wordml/cex" xmlns:w16cid="http://schemas.microsoft.com/office/word/2016/wordml/cid" xmlns:w16="http://schemas.microsoft.com/office/word/2018/wordml" xmlns:w16du="http://schemas.microsoft.com/office/word/2023/wordml/word16du" xmlns:w16sdtdh="http://schemas.microsoft.com/office/word/2020/wordml/sdtdatahash" xmlns:w16sdtfl="http://schemas.microsoft.com/office/word/2024/wordml/sdtformatlock" xmlns:w16se="http://schemas.microsoft.com/office/word/2015/wordml/symex" mc:Ignorable="w14 w15 w16se w16cid w16 w16cex w16sdtdh w16sdtfl w16du">
+<w:styles xmlns:mc="http://schemas.openxmlformats.org/markup-compatibility/2006" xmlns:r="http://schemas.openxmlformats.org/officeDocument/2006/relationships" xmlns:w="http://schemas.openxmlformats.org/wordprocessingml/2006/main" xmlns:w14="http://schemas.microsoft.com/office/word/2010/wordml" xmlns:w15="http://schemas.microsoft.com/office/word/2012/wordml" xmlns:w16se="http://schemas.microsoft.com/office/word/2015/wordml/symex" mc:Ignorable="w14 w15 w16se">
   <w:docDefaults>
     <w:rPrDefault>
       <w:rPr>
@@ -3297,7 +4479,7 @@
       </w:pPr>
     </w:pPrDefault>
   </w:docDefaults>
-  <w:latentStyles w:defLockedState="0" w:defUIPriority="99" w:defSemiHidden="0" w:defUnhideWhenUsed="0" w:defQFormat="0" w:count="376">
+  <w:latentStyles w:defLockedState="0" w:defUIPriority="99" w:defSemiHidden="0" w:defUnhideWhenUsed="0" w:defQFormat="0" w:count="371">
     <w:lsdException w:name="Normal" w:uiPriority="0" w:qFormat="1"/>
     <w:lsdException w:name="heading 1" w:uiPriority="9" w:qFormat="1"/>
     <w:lsdException w:name="heading 2" w:semiHidden="1" w:uiPriority="9" w:unhideWhenUsed="1" w:qFormat="1"/>
@@ -3669,11 +4851,6 @@
     <w:lsdException w:name="List Table 5 Dark Accent 6" w:uiPriority="50"/>
     <w:lsdException w:name="List Table 6 Colorful Accent 6" w:uiPriority="51"/>
     <w:lsdException w:name="List Table 7 Colorful Accent 6" w:uiPriority="52"/>
-    <w:lsdException w:name="Mention" w:semiHidden="1" w:unhideWhenUsed="1"/>
-    <w:lsdException w:name="Smart Hyperlink" w:semiHidden="1" w:unhideWhenUsed="1"/>
-    <w:lsdException w:name="Hashtag" w:semiHidden="1" w:unhideWhenUsed="1"/>
-    <w:lsdException w:name="Unresolved Mention" w:semiHidden="1" w:unhideWhenUsed="1"/>
-    <w:lsdException w:name="Smart Link" w:semiHidden="1" w:unhideWhenUsed="1"/>
   </w:latentStyles>
   <w:style w:type="paragraph" w:default="1" w:styleId="Normal">
     <w:name w:val="Normal"/>

</xml_diff>

<commit_message>
add: Agregar historias de usuario VideoJuegos en archivo Actividad-ProyectoJavaEE.docx
</commit_message>
<xml_diff>
--- a/Actividad-ProyectoJavaEE.docx
+++ b/Actividad-ProyectoJavaEE.docx
@@ -1137,8 +1137,6 @@
           <w:lang w:val="en-US"/>
         </w:rPr>
       </w:pPr>
-      <w:bookmarkStart w:id="0" w:name="_GoBack"/>
-      <w:bookmarkEnd w:id="0"/>
     </w:p>
     <w:p>
       <w:pPr>
@@ -2675,6 +2673,489 @@
       <w:r>
         <w:t>analizar qué tipos de juegos tienen mayor aceptación entre los usuarios</w:t>
       </w:r>
+    </w:p>
+    <w:p/>
+    <w:p>
+      <w:pPr>
+        <w:pStyle w:val="Sinespaciado"/>
+        <w:tabs>
+          <w:tab w:val="left" w:pos="5670"/>
+        </w:tabs>
+        <w:spacing w:line="276" w:lineRule="auto"/>
+        <w:rPr>
+          <w:rFonts w:cstheme="minorHAnsi"/>
+          <w:b/>
+          <w:color w:val="4472C4" w:themeColor="accent1"/>
+          <w:sz w:val="24"/>
+          <w:szCs w:val="24"/>
+        </w:rPr>
+      </w:pPr>
+      <w:r>
+        <w:rPr>
+          <w:rFonts w:cstheme="minorHAnsi"/>
+          <w:b/>
+          <w:bCs/>
+          <w:noProof/>
+          <w:color w:val="4472C4" w:themeColor="accent1"/>
+          <w:sz w:val="24"/>
+          <w:szCs w:val="24"/>
+        </w:rPr>
+        <w:lastRenderedPageBreak/>
+        <w:t>HULJ</w:t>
+      </w:r>
+      <w:r>
+        <w:rPr>
+          <w:rFonts w:cstheme="minorHAnsi"/>
+          <w:b/>
+          <w:bCs/>
+          <w:noProof/>
+          <w:color w:val="4472C4" w:themeColor="accent1"/>
+          <w:sz w:val="24"/>
+          <w:szCs w:val="24"/>
+        </w:rPr>
+        <w:t xml:space="preserve">-001 </w:t>
+      </w:r>
+      <w:r>
+        <w:rPr>
+          <w:rFonts w:cstheme="minorHAnsi"/>
+          <w:b/>
+          <w:color w:val="4472C4" w:themeColor="accent1"/>
+          <w:sz w:val="24"/>
+          <w:szCs w:val="24"/>
+        </w:rPr>
+        <w:t>Registro de videojuegos</w:t>
+      </w:r>
+      <w:r>
+        <w:rPr>
+          <w:b/>
+          <w:noProof/>
+          <w:sz w:val="24"/>
+          <w:szCs w:val="24"/>
+        </w:rPr>
+        <w:br/>
+      </w:r>
+      <w:r>
+        <w:rPr>
+          <w:rStyle w:val="Textoennegrita"/>
+          <w:rFonts w:cstheme="minorHAnsi"/>
+          <w:sz w:val="21"/>
+          <w:szCs w:val="21"/>
+        </w:rPr>
+        <w:t>Como</w:t>
+      </w:r>
+      <w:r>
+        <w:rPr>
+          <w:rStyle w:val="Textoennegrita"/>
+          <w:rFonts w:cstheme="minorHAnsi"/>
+          <w:sz w:val="21"/>
+          <w:szCs w:val="21"/>
+        </w:rPr>
+        <w:t>:</w:t>
+      </w:r>
+      <w:r>
+        <w:rPr>
+          <w:rFonts w:cstheme="minorHAnsi"/>
+          <w:sz w:val="21"/>
+          <w:szCs w:val="21"/>
+        </w:rPr>
+        <w:t xml:space="preserve"> Administrador de existencias</w:t>
+      </w:r>
+      <w:r>
+        <w:rPr>
+          <w:rFonts w:cstheme="minorHAnsi"/>
+          <w:sz w:val="21"/>
+          <w:szCs w:val="21"/>
+        </w:rPr>
+        <w:br/>
+      </w:r>
+      <w:r>
+        <w:rPr>
+          <w:rStyle w:val="Textoennegrita"/>
+          <w:rFonts w:cstheme="minorHAnsi"/>
+          <w:sz w:val="21"/>
+          <w:szCs w:val="21"/>
+        </w:rPr>
+        <w:t>quiero</w:t>
+      </w:r>
+      <w:r>
+        <w:rPr>
+          <w:rStyle w:val="Textoennegrita"/>
+          <w:rFonts w:cstheme="minorHAnsi"/>
+          <w:sz w:val="21"/>
+          <w:szCs w:val="21"/>
+        </w:rPr>
+        <w:t>:</w:t>
+      </w:r>
+      <w:r>
+        <w:rPr>
+          <w:rFonts w:cstheme="minorHAnsi"/>
+          <w:sz w:val="21"/>
+          <w:szCs w:val="21"/>
+        </w:rPr>
+        <w:t xml:space="preserve"> Tener un registro de los juegos que están disponibles para la venta</w:t>
+      </w:r>
+      <w:r>
+        <w:rPr>
+          <w:rFonts w:cstheme="minorHAnsi"/>
+          <w:sz w:val="21"/>
+          <w:szCs w:val="21"/>
+        </w:rPr>
+        <w:br/>
+      </w:r>
+      <w:r>
+        <w:rPr>
+          <w:rStyle w:val="Textoennegrita"/>
+          <w:rFonts w:cstheme="minorHAnsi"/>
+          <w:sz w:val="21"/>
+          <w:szCs w:val="21"/>
+        </w:rPr>
+        <w:t>para</w:t>
+      </w:r>
+      <w:r>
+        <w:rPr>
+          <w:rStyle w:val="Textoennegrita"/>
+          <w:rFonts w:cstheme="minorHAnsi"/>
+          <w:sz w:val="21"/>
+          <w:szCs w:val="21"/>
+        </w:rPr>
+        <w:t>:</w:t>
+      </w:r>
+      <w:r>
+        <w:rPr>
+          <w:rFonts w:cstheme="minorHAnsi"/>
+          <w:sz w:val="21"/>
+          <w:szCs w:val="21"/>
+        </w:rPr>
+        <w:t xml:space="preserve"> evitar errores en el sistema y pedidos fallidos</w:t>
+      </w:r>
+    </w:p>
+    <w:p>
+      <w:pPr>
+        <w:pStyle w:val="Sinespaciado"/>
+        <w:tabs>
+          <w:tab w:val="left" w:pos="5670"/>
+        </w:tabs>
+        <w:spacing w:line="276" w:lineRule="auto"/>
+        <w:rPr>
+          <w:rFonts w:cstheme="minorHAnsi"/>
+          <w:b/>
+          <w:color w:val="4472C4" w:themeColor="accent1"/>
+          <w:sz w:val="24"/>
+          <w:szCs w:val="24"/>
+        </w:rPr>
+      </w:pPr>
+      <w:r>
+        <w:rPr>
+          <w:noProof/>
+          <w:sz w:val="24"/>
+          <w:szCs w:val="24"/>
+        </w:rPr>
+        <w:br/>
+      </w:r>
+      <w:r>
+        <w:rPr>
+          <w:rFonts w:cstheme="minorHAnsi"/>
+          <w:b/>
+          <w:bCs/>
+          <w:noProof/>
+          <w:color w:val="4472C4" w:themeColor="accent1"/>
+          <w:sz w:val="24"/>
+          <w:szCs w:val="24"/>
+        </w:rPr>
+        <w:t>HULJ-002</w:t>
+      </w:r>
+      <w:r>
+        <w:rPr>
+          <w:rFonts w:cstheme="minorHAnsi"/>
+          <w:b/>
+          <w:bCs/>
+          <w:noProof/>
+          <w:color w:val="4472C4" w:themeColor="accent1"/>
+          <w:sz w:val="24"/>
+          <w:szCs w:val="24"/>
+        </w:rPr>
+        <w:t xml:space="preserve"> </w:t>
+      </w:r>
+      <w:r>
+        <w:rPr>
+          <w:rFonts w:cstheme="minorHAnsi"/>
+          <w:b/>
+          <w:color w:val="4472C4" w:themeColor="accent1"/>
+          <w:sz w:val="24"/>
+          <w:szCs w:val="24"/>
+        </w:rPr>
+        <w:t>Registro de videojuegos</w:t>
+      </w:r>
+      <w:r>
+        <w:rPr>
+          <w:b/>
+          <w:noProof/>
+          <w:sz w:val="24"/>
+          <w:szCs w:val="24"/>
+        </w:rPr>
+        <w:br/>
+      </w:r>
+      <w:r>
+        <w:rPr>
+          <w:rStyle w:val="Textoennegrita"/>
+          <w:rFonts w:cstheme="minorHAnsi"/>
+          <w:sz w:val="21"/>
+          <w:szCs w:val="21"/>
+        </w:rPr>
+        <w:t>Como</w:t>
+      </w:r>
+      <w:r>
+        <w:rPr>
+          <w:rStyle w:val="Textoennegrita"/>
+          <w:rFonts w:cstheme="minorHAnsi"/>
+          <w:sz w:val="21"/>
+          <w:szCs w:val="21"/>
+        </w:rPr>
+        <w:t>:</w:t>
+      </w:r>
+      <w:r>
+        <w:rPr>
+          <w:rFonts w:cstheme="minorHAnsi"/>
+          <w:sz w:val="21"/>
+          <w:szCs w:val="21"/>
+        </w:rPr>
+        <w:t xml:space="preserve"> Administrador de existencias</w:t>
+      </w:r>
+      <w:r>
+        <w:rPr>
+          <w:rFonts w:cstheme="minorHAnsi"/>
+          <w:sz w:val="21"/>
+          <w:szCs w:val="21"/>
+        </w:rPr>
+        <w:br/>
+      </w:r>
+      <w:r>
+        <w:rPr>
+          <w:rStyle w:val="Textoennegrita"/>
+          <w:rFonts w:cstheme="minorHAnsi"/>
+          <w:sz w:val="21"/>
+          <w:szCs w:val="21"/>
+        </w:rPr>
+        <w:t>quiero</w:t>
+      </w:r>
+      <w:r>
+        <w:rPr>
+          <w:rStyle w:val="Textoennegrita"/>
+          <w:rFonts w:cstheme="minorHAnsi"/>
+          <w:sz w:val="21"/>
+          <w:szCs w:val="21"/>
+        </w:rPr>
+        <w:t>:</w:t>
+      </w:r>
+      <w:r>
+        <w:rPr>
+          <w:rFonts w:cstheme="minorHAnsi"/>
+          <w:sz w:val="21"/>
+          <w:szCs w:val="21"/>
+        </w:rPr>
+        <w:t xml:space="preserve"> Clasificar los videojuegos en su edad recomendada para juego</w:t>
+      </w:r>
+      <w:r>
+        <w:rPr>
+          <w:rFonts w:cstheme="minorHAnsi"/>
+          <w:sz w:val="21"/>
+          <w:szCs w:val="21"/>
+        </w:rPr>
+        <w:br/>
+      </w:r>
+      <w:r>
+        <w:rPr>
+          <w:rStyle w:val="Textoennegrita"/>
+          <w:rFonts w:cstheme="minorHAnsi"/>
+          <w:sz w:val="21"/>
+          <w:szCs w:val="21"/>
+        </w:rPr>
+        <w:t>para</w:t>
+      </w:r>
+      <w:r>
+        <w:rPr>
+          <w:rStyle w:val="Textoennegrita"/>
+          <w:rFonts w:cstheme="minorHAnsi"/>
+          <w:sz w:val="21"/>
+          <w:szCs w:val="21"/>
+        </w:rPr>
+        <w:t>:</w:t>
+      </w:r>
+      <w:r>
+        <w:rPr>
+          <w:rFonts w:cstheme="minorHAnsi"/>
+          <w:sz w:val="21"/>
+          <w:szCs w:val="21"/>
+        </w:rPr>
+        <w:t xml:space="preserve"> evitar conflictos y demandas contenido no apto para ciertas edades en ciertos videojuegos</w:t>
+      </w:r>
+    </w:p>
+    <w:p>
+      <w:pPr>
+        <w:pStyle w:val="Sinespaciado"/>
+        <w:tabs>
+          <w:tab w:val="left" w:pos="5670"/>
+        </w:tabs>
+        <w:spacing w:line="276" w:lineRule="auto"/>
+        <w:rPr>
+          <w:rFonts w:cstheme="minorHAnsi"/>
+          <w:b/>
+          <w:color w:val="4472C4" w:themeColor="accent1"/>
+          <w:sz w:val="24"/>
+          <w:szCs w:val="24"/>
+        </w:rPr>
+      </w:pPr>
+      <w:r>
+        <w:rPr>
+          <w:noProof/>
+          <w:sz w:val="24"/>
+          <w:szCs w:val="24"/>
+        </w:rPr>
+        <w:br/>
+      </w:r>
+      <w:r>
+        <w:rPr>
+          <w:rFonts w:cstheme="minorHAnsi"/>
+          <w:b/>
+          <w:bCs/>
+          <w:noProof/>
+          <w:color w:val="4472C4" w:themeColor="accent1"/>
+          <w:sz w:val="24"/>
+          <w:szCs w:val="24"/>
+        </w:rPr>
+        <w:t>HULJ-003</w:t>
+      </w:r>
+      <w:r>
+        <w:rPr>
+          <w:rFonts w:cstheme="minorHAnsi"/>
+          <w:b/>
+          <w:bCs/>
+          <w:noProof/>
+          <w:color w:val="4472C4" w:themeColor="accent1"/>
+          <w:sz w:val="24"/>
+          <w:szCs w:val="24"/>
+        </w:rPr>
+        <w:t xml:space="preserve"> </w:t>
+      </w:r>
+      <w:r>
+        <w:rPr>
+          <w:rFonts w:cstheme="minorHAnsi"/>
+          <w:b/>
+          <w:color w:val="4472C4" w:themeColor="accent1"/>
+          <w:sz w:val="24"/>
+          <w:szCs w:val="24"/>
+        </w:rPr>
+        <w:t>Registro de videojuegos</w:t>
+      </w:r>
+      <w:r>
+        <w:rPr>
+          <w:b/>
+          <w:noProof/>
+          <w:sz w:val="24"/>
+          <w:szCs w:val="24"/>
+        </w:rPr>
+        <w:br/>
+      </w:r>
+      <w:r>
+        <w:rPr>
+          <w:rStyle w:val="Textoennegrita"/>
+          <w:rFonts w:cstheme="minorHAnsi"/>
+          <w:sz w:val="21"/>
+          <w:szCs w:val="21"/>
+        </w:rPr>
+        <w:t>Como</w:t>
+      </w:r>
+      <w:r>
+        <w:rPr>
+          <w:rStyle w:val="Textoennegrita"/>
+          <w:rFonts w:cstheme="minorHAnsi"/>
+          <w:sz w:val="21"/>
+          <w:szCs w:val="21"/>
+        </w:rPr>
+        <w:t>:</w:t>
+      </w:r>
+      <w:r>
+        <w:rPr>
+          <w:rFonts w:cstheme="minorHAnsi"/>
+          <w:sz w:val="21"/>
+          <w:szCs w:val="21"/>
+        </w:rPr>
+        <w:t xml:space="preserve"> Administrador de existencias</w:t>
+      </w:r>
+      <w:r>
+        <w:rPr>
+          <w:rFonts w:cstheme="minorHAnsi"/>
+          <w:sz w:val="21"/>
+          <w:szCs w:val="21"/>
+        </w:rPr>
+        <w:br/>
+      </w:r>
+      <w:r>
+        <w:rPr>
+          <w:rStyle w:val="Textoennegrita"/>
+          <w:rFonts w:cstheme="minorHAnsi"/>
+          <w:sz w:val="21"/>
+          <w:szCs w:val="21"/>
+        </w:rPr>
+        <w:t>quiero</w:t>
+      </w:r>
+      <w:r>
+        <w:rPr>
+          <w:rStyle w:val="Textoennegrita"/>
+          <w:rFonts w:cstheme="minorHAnsi"/>
+          <w:sz w:val="21"/>
+          <w:szCs w:val="21"/>
+        </w:rPr>
+        <w:t>:</w:t>
+      </w:r>
+      <w:r>
+        <w:rPr>
+          <w:rFonts w:cstheme="minorHAnsi"/>
+          <w:sz w:val="21"/>
+          <w:szCs w:val="21"/>
+        </w:rPr>
+        <w:t xml:space="preserve"> Tener un registro de los desarrolladores de los videojuegos</w:t>
+      </w:r>
+      <w:r>
+        <w:rPr>
+          <w:rFonts w:cstheme="minorHAnsi"/>
+          <w:sz w:val="21"/>
+          <w:szCs w:val="21"/>
+        </w:rPr>
+        <w:br/>
+      </w:r>
+      <w:r>
+        <w:rPr>
+          <w:rStyle w:val="Textoennegrita"/>
+          <w:rFonts w:cstheme="minorHAnsi"/>
+          <w:sz w:val="21"/>
+          <w:szCs w:val="21"/>
+        </w:rPr>
+        <w:t>para</w:t>
+      </w:r>
+      <w:r>
+        <w:rPr>
+          <w:rStyle w:val="Textoennegrita"/>
+          <w:rFonts w:cstheme="minorHAnsi"/>
+          <w:sz w:val="21"/>
+          <w:szCs w:val="21"/>
+        </w:rPr>
+        <w:t>:</w:t>
+      </w:r>
+      <w:r>
+        <w:rPr>
+          <w:rFonts w:cstheme="minorHAnsi"/>
+          <w:sz w:val="21"/>
+          <w:szCs w:val="21"/>
+        </w:rPr>
+        <w:t xml:space="preserve"> evitar conflictos de intereses y regalías.</w:t>
+      </w:r>
+    </w:p>
+    <w:p/>
+    <w:p/>
+    <w:p>
+      <w:bookmarkStart w:id="0" w:name="_GoBack"/>
+      <w:bookmarkEnd w:id="0"/>
     </w:p>
     <w:p>
       <w:pPr>

</xml_diff>

<commit_message>
add: Agregar nombre Juan Carlos Zeta Juárez y puesto Programador en archivo Actividad-ProyectoJavaEE.docx
</commit_message>
<xml_diff>
--- a/Actividad-ProyectoJavaEE.docx
+++ b/Actividad-ProyectoJavaEE.docx
@@ -16,7 +16,7 @@
           <w:rFonts w:ascii="Arial" w:hAnsi="Arial" w:cs="Arial"/>
           <w:b/>
           <w:noProof/>
-          <w:lang w:eastAsia="es-GT"/>
+          <w:lang w:val="es-419" w:eastAsia="es-419"/>
         </w:rPr>
         <w:drawing>
           <wp:inline distT="0" distB="0" distL="0" distR="0" wp14:anchorId="61DA3BD1" wp14:editId="0C35A376">
@@ -682,6 +682,12 @@
                 <w:lang w:val="en-US"/>
               </w:rPr>
             </w:pPr>
+            <w:r>
+              <w:rPr>
+                <w:noProof/>
+              </w:rPr>
+              <w:t>Alejandro Arturo Echeverría Garrido</w:t>
+            </w:r>
           </w:p>
         </w:tc>
         <w:tc>
@@ -700,6 +706,12 @@
                 <w:noProof/>
               </w:rPr>
             </w:pPr>
+            <w:r>
+              <w:rPr>
+                <w:noProof/>
+              </w:rPr>
+              <w:t>SCRUM Master</w:t>
+            </w:r>
           </w:p>
         </w:tc>
       </w:tr>
@@ -796,6 +808,12 @@
                 <w:noProof/>
               </w:rPr>
             </w:pPr>
+            <w:r>
+              <w:rPr>
+                <w:noProof/>
+              </w:rPr>
+              <w:t>Jose Rodrigo González Vásquez</w:t>
+            </w:r>
           </w:p>
         </w:tc>
         <w:tc>
@@ -814,6 +832,12 @@
                 <w:noProof/>
               </w:rPr>
             </w:pPr>
+            <w:r>
+              <w:rPr>
+                <w:noProof/>
+              </w:rPr>
+              <w:t>Programador</w:t>
+            </w:r>
           </w:p>
         </w:tc>
       </w:tr>
@@ -872,6 +896,12 @@
                 <w:noProof/>
               </w:rPr>
             </w:pPr>
+            <w:r>
+              <w:rPr>
+                <w:noProof/>
+              </w:rPr>
+              <w:t>Lucian Guillermo Juarez Ispanel</w:t>
+            </w:r>
           </w:p>
         </w:tc>
         <w:tc>
@@ -890,6 +920,12 @@
                 <w:noProof/>
               </w:rPr>
             </w:pPr>
+            <w:r>
+              <w:rPr>
+                <w:noProof/>
+              </w:rPr>
+              <w:t>Programador</w:t>
+            </w:r>
           </w:p>
         </w:tc>
       </w:tr>
@@ -910,6 +946,12 @@
                 <w:noProof/>
               </w:rPr>
             </w:pPr>
+            <w:r>
+              <w:rPr>
+                <w:noProof/>
+              </w:rPr>
+              <w:t>Juan Carlos Zeta Juárez</w:t>
+            </w:r>
           </w:p>
         </w:tc>
         <w:tc>
@@ -928,6 +970,12 @@
                 <w:noProof/>
               </w:rPr>
             </w:pPr>
+            <w:r>
+              <w:rPr>
+                <w:noProof/>
+              </w:rPr>
+              <w:t>Programador</w:t>
+            </w:r>
           </w:p>
         </w:tc>
       </w:tr>
@@ -1502,6 +1550,1630 @@
         </w:tabs>
         <w:spacing w:line="276" w:lineRule="auto"/>
         <w:rPr>
+          <w:b/>
+          <w:bCs/>
+          <w:noProof/>
+          <w:color w:val="4472C4" w:themeColor="accent1"/>
+          <w:sz w:val="24"/>
+          <w:szCs w:val="24"/>
+        </w:rPr>
+      </w:pPr>
+      <w:r>
+        <w:rPr>
+          <w:b/>
+          <w:bCs/>
+          <w:noProof/>
+          <w:color w:val="4472C4" w:themeColor="accent1"/>
+          <w:sz w:val="24"/>
+          <w:szCs w:val="24"/>
+        </w:rPr>
+        <w:t>HUAE-001 Registro de Cliente</w:t>
+      </w:r>
+    </w:p>
+    <w:p>
+      <w:pPr>
+        <w:pStyle w:val="Sinespaciado"/>
+        <w:tabs>
+          <w:tab w:val="left" w:pos="5670"/>
+        </w:tabs>
+        <w:spacing w:line="276" w:lineRule="auto"/>
+        <w:rPr>
+          <w:noProof/>
+          <w:sz w:val="24"/>
+          <w:szCs w:val="24"/>
+        </w:rPr>
+      </w:pPr>
+      <w:r>
+        <w:rPr>
+          <w:b/>
+          <w:noProof/>
+          <w:sz w:val="24"/>
+          <w:szCs w:val="24"/>
+        </w:rPr>
+        <w:t>Como</w:t>
+      </w:r>
+      <w:r>
+        <w:rPr>
+          <w:noProof/>
+          <w:sz w:val="24"/>
+          <w:szCs w:val="24"/>
+        </w:rPr>
+        <w:t>:</w:t>
+      </w:r>
+      <w:r>
+        <w:rPr>
+          <w:noProof/>
+          <w:sz w:val="24"/>
+          <w:szCs w:val="24"/>
+        </w:rPr>
+        <w:t xml:space="preserve"> n</w:t>
+      </w:r>
+      <w:r>
+        <w:rPr>
+          <w:noProof/>
+          <w:sz w:val="24"/>
+          <w:szCs w:val="24"/>
+        </w:rPr>
+        <w:t>uevo cliente de All Elite Games</w:t>
+      </w:r>
+    </w:p>
+    <w:p>
+      <w:pPr>
+        <w:pStyle w:val="Sinespaciado"/>
+        <w:tabs>
+          <w:tab w:val="left" w:pos="5670"/>
+        </w:tabs>
+        <w:spacing w:line="276" w:lineRule="auto"/>
+        <w:rPr>
+          <w:noProof/>
+          <w:sz w:val="24"/>
+          <w:szCs w:val="24"/>
+        </w:rPr>
+      </w:pPr>
+      <w:r>
+        <w:rPr>
+          <w:b/>
+          <w:noProof/>
+          <w:sz w:val="24"/>
+          <w:szCs w:val="24"/>
+        </w:rPr>
+        <w:t>Quiero</w:t>
+      </w:r>
+      <w:r>
+        <w:rPr>
+          <w:noProof/>
+          <w:sz w:val="24"/>
+          <w:szCs w:val="24"/>
+        </w:rPr>
+        <w:t>:</w:t>
+      </w:r>
+      <w:r>
+        <w:rPr>
+          <w:noProof/>
+          <w:sz w:val="24"/>
+          <w:szCs w:val="24"/>
+        </w:rPr>
+        <w:t xml:space="preserve"> registrarme con mis datos personales (DPI,</w:t>
+      </w:r>
+      <w:r>
+        <w:rPr>
+          <w:noProof/>
+          <w:sz w:val="24"/>
+          <w:szCs w:val="24"/>
+        </w:rPr>
+        <w:t xml:space="preserve"> nombre y dirección </w:t>
+      </w:r>
+    </w:p>
+    <w:p>
+      <w:pPr>
+        <w:pStyle w:val="Sinespaciado"/>
+        <w:tabs>
+          <w:tab w:val="left" w:pos="5670"/>
+        </w:tabs>
+        <w:spacing w:line="276" w:lineRule="auto"/>
+        <w:rPr>
+          <w:noProof/>
+          <w:sz w:val="24"/>
+          <w:szCs w:val="24"/>
+        </w:rPr>
+      </w:pPr>
+      <w:r>
+        <w:rPr>
+          <w:b/>
+          <w:noProof/>
+          <w:sz w:val="24"/>
+          <w:szCs w:val="24"/>
+        </w:rPr>
+        <w:t>Para</w:t>
+      </w:r>
+      <w:r>
+        <w:rPr>
+          <w:noProof/>
+          <w:sz w:val="24"/>
+          <w:szCs w:val="24"/>
+        </w:rPr>
+        <w:t xml:space="preserve">: </w:t>
+      </w:r>
+      <w:r>
+        <w:rPr>
+          <w:noProof/>
+          <w:sz w:val="24"/>
+          <w:szCs w:val="24"/>
+        </w:rPr>
+        <w:t>realizar compras y recibir mis productos en mi domicilio.</w:t>
+      </w:r>
+    </w:p>
+    <w:p>
+      <w:pPr>
+        <w:pStyle w:val="Sinespaciado"/>
+        <w:tabs>
+          <w:tab w:val="left" w:pos="5670"/>
+        </w:tabs>
+        <w:spacing w:line="276" w:lineRule="auto"/>
+        <w:rPr>
+          <w:b/>
+          <w:bCs/>
+          <w:noProof/>
+          <w:color w:val="4472C4" w:themeColor="accent1"/>
+          <w:sz w:val="24"/>
+          <w:szCs w:val="24"/>
+        </w:rPr>
+      </w:pPr>
+      <w:r>
+        <w:rPr>
+          <w:b/>
+          <w:bCs/>
+          <w:noProof/>
+          <w:color w:val="4472C4" w:themeColor="accent1"/>
+          <w:sz w:val="24"/>
+          <w:szCs w:val="24"/>
+        </w:rPr>
+        <w:t>HUAE-002 Membresia</w:t>
+      </w:r>
+    </w:p>
+    <w:p>
+      <w:pPr>
+        <w:pStyle w:val="Sinespaciado"/>
+        <w:tabs>
+          <w:tab w:val="left" w:pos="5670"/>
+        </w:tabs>
+        <w:spacing w:line="276" w:lineRule="auto"/>
+        <w:rPr>
+          <w:noProof/>
+          <w:sz w:val="24"/>
+          <w:szCs w:val="24"/>
+        </w:rPr>
+      </w:pPr>
+      <w:r>
+        <w:rPr>
+          <w:b/>
+          <w:bCs/>
+          <w:noProof/>
+          <w:sz w:val="24"/>
+          <w:szCs w:val="24"/>
+        </w:rPr>
+        <w:t>Como</w:t>
+      </w:r>
+      <w:r>
+        <w:rPr>
+          <w:noProof/>
+          <w:sz w:val="24"/>
+          <w:szCs w:val="24"/>
+        </w:rPr>
+        <w:t>: C</w:t>
+      </w:r>
+      <w:r>
+        <w:rPr>
+          <w:noProof/>
+          <w:sz w:val="24"/>
+          <w:szCs w:val="24"/>
+        </w:rPr>
+        <w:t>lien</w:t>
+      </w:r>
+      <w:r>
+        <w:rPr>
+          <w:noProof/>
+          <w:sz w:val="24"/>
+          <w:szCs w:val="24"/>
+        </w:rPr>
+        <w:t xml:space="preserve">te frecuente de All Elite Games </w:t>
+      </w:r>
+    </w:p>
+    <w:p>
+      <w:pPr>
+        <w:pStyle w:val="Sinespaciado"/>
+        <w:tabs>
+          <w:tab w:val="left" w:pos="5670"/>
+        </w:tabs>
+        <w:spacing w:line="276" w:lineRule="auto"/>
+        <w:rPr>
+          <w:noProof/>
+          <w:sz w:val="24"/>
+          <w:szCs w:val="24"/>
+        </w:rPr>
+      </w:pPr>
+      <w:r>
+        <w:rPr>
+          <w:b/>
+          <w:bCs/>
+          <w:noProof/>
+          <w:sz w:val="24"/>
+          <w:szCs w:val="24"/>
+        </w:rPr>
+        <w:t>Quiero</w:t>
+      </w:r>
+      <w:r>
+        <w:rPr>
+          <w:noProof/>
+          <w:sz w:val="24"/>
+          <w:szCs w:val="24"/>
+        </w:rPr>
+        <w:t>: Q</w:t>
+      </w:r>
+      <w:r>
+        <w:rPr>
+          <w:noProof/>
+          <w:sz w:val="24"/>
+          <w:szCs w:val="24"/>
+        </w:rPr>
+        <w:t>ue el sistema me permita obtener una membresía según mi tipo de compra,</w:t>
+      </w:r>
+      <w:r>
+        <w:rPr>
+          <w:noProof/>
+          <w:sz w:val="24"/>
+          <w:szCs w:val="24"/>
+        </w:rPr>
+        <w:t xml:space="preserve"> </w:t>
+      </w:r>
+      <w:r>
+        <w:rPr>
+          <w:noProof/>
+          <w:sz w:val="24"/>
+          <w:szCs w:val="24"/>
+        </w:rPr>
+        <w:t>para que pueda disfrutar de beneficios exclusivo</w:t>
+      </w:r>
+      <w:r>
+        <w:rPr>
+          <w:noProof/>
+          <w:sz w:val="24"/>
+          <w:szCs w:val="24"/>
+        </w:rPr>
+        <w:t>s como descuentos y promociones</w:t>
+      </w:r>
+    </w:p>
+    <w:p>
+      <w:pPr>
+        <w:pStyle w:val="Sinespaciado"/>
+        <w:tabs>
+          <w:tab w:val="left" w:pos="5670"/>
+        </w:tabs>
+        <w:spacing w:line="276" w:lineRule="auto"/>
+        <w:rPr>
+          <w:b/>
+          <w:bCs/>
+          <w:noProof/>
+          <w:color w:val="4472C4" w:themeColor="accent1"/>
+          <w:sz w:val="24"/>
+          <w:szCs w:val="24"/>
+        </w:rPr>
+      </w:pPr>
+      <w:r>
+        <w:rPr>
+          <w:b/>
+          <w:bCs/>
+          <w:noProof/>
+          <w:color w:val="4472C4" w:themeColor="accent1"/>
+          <w:sz w:val="24"/>
+          <w:szCs w:val="24"/>
+        </w:rPr>
+        <w:t>HUAE-003 Devolucion</w:t>
+      </w:r>
+    </w:p>
+    <w:p>
+      <w:pPr>
+        <w:pStyle w:val="Sinespaciado"/>
+        <w:tabs>
+          <w:tab w:val="left" w:pos="5670"/>
+        </w:tabs>
+        <w:spacing w:line="276" w:lineRule="auto"/>
+        <w:rPr>
+          <w:noProof/>
+          <w:sz w:val="24"/>
+          <w:szCs w:val="24"/>
+        </w:rPr>
+      </w:pPr>
+      <w:r>
+        <w:rPr>
+          <w:b/>
+          <w:bCs/>
+          <w:noProof/>
+          <w:sz w:val="24"/>
+          <w:szCs w:val="24"/>
+        </w:rPr>
+        <w:t>Como</w:t>
+      </w:r>
+      <w:r>
+        <w:rPr>
+          <w:noProof/>
+          <w:sz w:val="24"/>
+          <w:szCs w:val="24"/>
+        </w:rPr>
+        <w:t>:</w:t>
+      </w:r>
+      <w:r>
+        <w:rPr>
+          <w:noProof/>
+          <w:sz w:val="24"/>
+          <w:szCs w:val="24"/>
+        </w:rPr>
+        <w:t xml:space="preserve"> cliente que ha ten</w:t>
+      </w:r>
+      <w:r>
+        <w:rPr>
+          <w:noProof/>
+          <w:sz w:val="24"/>
+          <w:szCs w:val="24"/>
+        </w:rPr>
+        <w:t xml:space="preserve">ido un problema con un producto </w:t>
+      </w:r>
+    </w:p>
+    <w:p>
+      <w:pPr>
+        <w:pStyle w:val="Sinespaciado"/>
+        <w:tabs>
+          <w:tab w:val="left" w:pos="5670"/>
+        </w:tabs>
+        <w:spacing w:line="276" w:lineRule="auto"/>
+        <w:rPr>
+          <w:noProof/>
+          <w:sz w:val="24"/>
+          <w:szCs w:val="24"/>
+        </w:rPr>
+      </w:pPr>
+      <w:r>
+        <w:rPr>
+          <w:b/>
+          <w:bCs/>
+          <w:noProof/>
+          <w:sz w:val="24"/>
+          <w:szCs w:val="24"/>
+        </w:rPr>
+        <w:t>Quiero</w:t>
+      </w:r>
+      <w:r>
+        <w:rPr>
+          <w:noProof/>
+          <w:sz w:val="24"/>
+          <w:szCs w:val="24"/>
+        </w:rPr>
+        <w:t>:</w:t>
+      </w:r>
+      <w:r>
+        <w:rPr>
+          <w:noProof/>
+          <w:sz w:val="24"/>
+          <w:szCs w:val="24"/>
+        </w:rPr>
+        <w:t xml:space="preserve"> poder registrar una solicitud de devolución indicando </w:t>
+      </w:r>
+      <w:r>
+        <w:rPr>
+          <w:noProof/>
+          <w:sz w:val="24"/>
+          <w:szCs w:val="24"/>
+        </w:rPr>
+        <w:t>el motivo y la factura</w:t>
+      </w:r>
+    </w:p>
+    <w:p>
+      <w:pPr>
+        <w:pStyle w:val="Sinespaciado"/>
+        <w:tabs>
+          <w:tab w:val="left" w:pos="5670"/>
+        </w:tabs>
+        <w:spacing w:line="276" w:lineRule="auto"/>
+        <w:rPr>
+          <w:noProof/>
+          <w:sz w:val="24"/>
+          <w:szCs w:val="24"/>
+        </w:rPr>
+      </w:pPr>
+      <w:r>
+        <w:rPr>
+          <w:b/>
+          <w:bCs/>
+          <w:noProof/>
+          <w:sz w:val="24"/>
+          <w:szCs w:val="24"/>
+        </w:rPr>
+        <w:t>Para</w:t>
+      </w:r>
+      <w:r>
+        <w:rPr>
+          <w:noProof/>
+          <w:sz w:val="24"/>
+          <w:szCs w:val="24"/>
+        </w:rPr>
+        <w:t>:</w:t>
+      </w:r>
+      <w:r>
+        <w:rPr>
+          <w:noProof/>
+          <w:sz w:val="24"/>
+          <w:szCs w:val="24"/>
+        </w:rPr>
+        <w:t xml:space="preserve"> que el sistema gestione el reembolso o cambio del producto.</w:t>
+      </w:r>
+    </w:p>
+    <w:p>
+      <w:pPr>
+        <w:pStyle w:val="Sinespaciado"/>
+        <w:tabs>
+          <w:tab w:val="left" w:pos="5670"/>
+        </w:tabs>
+        <w:spacing w:line="276" w:lineRule="auto"/>
+        <w:rPr>
+          <w:b/>
+          <w:bCs/>
+          <w:noProof/>
+          <w:color w:val="4472C4" w:themeColor="accent1"/>
+          <w:sz w:val="24"/>
+          <w:szCs w:val="24"/>
+        </w:rPr>
+      </w:pPr>
+      <w:r>
+        <w:rPr>
+          <w:b/>
+          <w:bCs/>
+          <w:noProof/>
+          <w:color w:val="4472C4" w:themeColor="accent1"/>
+          <w:sz w:val="24"/>
+          <w:szCs w:val="24"/>
+        </w:rPr>
+        <w:t>HUAE-004 Métodos de pago</w:t>
+      </w:r>
+    </w:p>
+    <w:p>
+      <w:pPr>
+        <w:pStyle w:val="Sinespaciado"/>
+        <w:tabs>
+          <w:tab w:val="left" w:pos="5670"/>
+        </w:tabs>
+        <w:spacing w:line="276" w:lineRule="auto"/>
+        <w:rPr>
+          <w:noProof/>
+          <w:sz w:val="24"/>
+          <w:szCs w:val="24"/>
+        </w:rPr>
+      </w:pPr>
+      <w:r>
+        <w:rPr>
+          <w:b/>
+          <w:bCs/>
+          <w:noProof/>
+          <w:sz w:val="24"/>
+          <w:szCs w:val="24"/>
+        </w:rPr>
+        <w:t>Como</w:t>
+      </w:r>
+      <w:r>
+        <w:rPr>
+          <w:noProof/>
+          <w:sz w:val="24"/>
+          <w:szCs w:val="24"/>
+        </w:rPr>
+        <w:t xml:space="preserve"> administrador del sistema,</w:t>
+      </w:r>
+    </w:p>
+    <w:p>
+      <w:pPr>
+        <w:pStyle w:val="Sinespaciado"/>
+        <w:tabs>
+          <w:tab w:val="left" w:pos="5670"/>
+        </w:tabs>
+        <w:spacing w:line="276" w:lineRule="auto"/>
+        <w:rPr>
+          <w:noProof/>
+          <w:sz w:val="24"/>
+          <w:szCs w:val="24"/>
+        </w:rPr>
+      </w:pPr>
+      <w:r>
+        <w:rPr>
+          <w:b/>
+          <w:bCs/>
+          <w:noProof/>
+          <w:sz w:val="24"/>
+          <w:szCs w:val="24"/>
+        </w:rPr>
+        <w:t>quiero</w:t>
+      </w:r>
+      <w:r>
+        <w:rPr>
+          <w:noProof/>
+          <w:sz w:val="24"/>
+          <w:szCs w:val="24"/>
+        </w:rPr>
+        <w:t xml:space="preserve"> registrar diferentes métodos de pago disponibles,</w:t>
+      </w:r>
+    </w:p>
+    <w:p>
+      <w:pPr>
+        <w:pStyle w:val="Sinespaciado"/>
+        <w:tabs>
+          <w:tab w:val="left" w:pos="5670"/>
+        </w:tabs>
+        <w:spacing w:line="276" w:lineRule="auto"/>
+        <w:rPr>
+          <w:noProof/>
+          <w:sz w:val="24"/>
+          <w:szCs w:val="24"/>
+        </w:rPr>
+      </w:pPr>
+      <w:r>
+        <w:rPr>
+          <w:b/>
+          <w:bCs/>
+          <w:noProof/>
+          <w:sz w:val="24"/>
+          <w:szCs w:val="24"/>
+        </w:rPr>
+        <w:t>para</w:t>
+      </w:r>
+      <w:r>
+        <w:rPr>
+          <w:noProof/>
+          <w:sz w:val="24"/>
+          <w:szCs w:val="24"/>
+        </w:rPr>
+        <w:t xml:space="preserve"> que los clientes puedan elegir cómo desean pagar sus compras.</w:t>
+      </w:r>
+    </w:p>
+    <w:p>
+      <w:pPr>
+        <w:pStyle w:val="Sinespaciado"/>
+        <w:tabs>
+          <w:tab w:val="left" w:pos="5670"/>
+        </w:tabs>
+        <w:spacing w:line="276" w:lineRule="auto"/>
+        <w:rPr>
+          <w:b/>
+          <w:bCs/>
+          <w:noProof/>
+          <w:color w:val="4472C4" w:themeColor="accent1"/>
+          <w:sz w:val="24"/>
+          <w:szCs w:val="24"/>
+        </w:rPr>
+      </w:pPr>
+      <w:r>
+        <w:rPr>
+          <w:b/>
+          <w:bCs/>
+          <w:noProof/>
+          <w:color w:val="4472C4" w:themeColor="accent1"/>
+          <w:sz w:val="24"/>
+          <w:szCs w:val="24"/>
+        </w:rPr>
+        <w:t>HUAE-005 Métodos de pago activos</w:t>
+      </w:r>
+    </w:p>
+    <w:p>
+      <w:pPr>
+        <w:pStyle w:val="Sinespaciado"/>
+        <w:tabs>
+          <w:tab w:val="left" w:pos="5670"/>
+        </w:tabs>
+        <w:spacing w:line="276" w:lineRule="auto"/>
+        <w:rPr>
+          <w:noProof/>
+          <w:sz w:val="24"/>
+          <w:szCs w:val="24"/>
+        </w:rPr>
+      </w:pPr>
+      <w:r>
+        <w:rPr>
+          <w:b/>
+          <w:bCs/>
+          <w:noProof/>
+          <w:sz w:val="24"/>
+          <w:szCs w:val="24"/>
+        </w:rPr>
+        <w:t>Como</w:t>
+      </w:r>
+      <w:r>
+        <w:rPr>
+          <w:b/>
+          <w:bCs/>
+          <w:noProof/>
+          <w:sz w:val="24"/>
+          <w:szCs w:val="24"/>
+        </w:rPr>
+        <w:t>:</w:t>
+      </w:r>
+      <w:r>
+        <w:rPr>
+          <w:noProof/>
+          <w:sz w:val="24"/>
+          <w:szCs w:val="24"/>
+        </w:rPr>
+        <w:t xml:space="preserve"> empleado de ventas,</w:t>
+      </w:r>
+    </w:p>
+    <w:p>
+      <w:pPr>
+        <w:pStyle w:val="Sinespaciado"/>
+        <w:tabs>
+          <w:tab w:val="left" w:pos="5670"/>
+        </w:tabs>
+        <w:spacing w:line="276" w:lineRule="auto"/>
+        <w:rPr>
+          <w:noProof/>
+          <w:sz w:val="24"/>
+          <w:szCs w:val="24"/>
+        </w:rPr>
+      </w:pPr>
+      <w:r>
+        <w:rPr>
+          <w:b/>
+          <w:bCs/>
+          <w:noProof/>
+          <w:sz w:val="24"/>
+          <w:szCs w:val="24"/>
+        </w:rPr>
+        <w:t>Quiero</w:t>
+      </w:r>
+      <w:r>
+        <w:rPr>
+          <w:b/>
+          <w:bCs/>
+          <w:noProof/>
+          <w:sz w:val="24"/>
+          <w:szCs w:val="24"/>
+        </w:rPr>
+        <w:t>:</w:t>
+      </w:r>
+      <w:r>
+        <w:rPr>
+          <w:noProof/>
+          <w:sz w:val="24"/>
+          <w:szCs w:val="24"/>
+        </w:rPr>
+        <w:t xml:space="preserve"> ver solamente los métodos de pago activos,</w:t>
+      </w:r>
+    </w:p>
+    <w:p>
+      <w:pPr>
+        <w:pStyle w:val="Sinespaciado"/>
+        <w:tabs>
+          <w:tab w:val="left" w:pos="5670"/>
+        </w:tabs>
+        <w:spacing w:line="276" w:lineRule="auto"/>
+        <w:rPr>
+          <w:noProof/>
+          <w:sz w:val="24"/>
+          <w:szCs w:val="24"/>
+        </w:rPr>
+      </w:pPr>
+      <w:r>
+        <w:rPr>
+          <w:b/>
+          <w:bCs/>
+          <w:noProof/>
+          <w:sz w:val="24"/>
+          <w:szCs w:val="24"/>
+        </w:rPr>
+        <w:t>Para</w:t>
+      </w:r>
+      <w:r>
+        <w:rPr>
+          <w:b/>
+          <w:bCs/>
+          <w:noProof/>
+          <w:sz w:val="24"/>
+          <w:szCs w:val="24"/>
+        </w:rPr>
+        <w:t>:</w:t>
+      </w:r>
+      <w:r>
+        <w:rPr>
+          <w:noProof/>
+          <w:sz w:val="24"/>
+          <w:szCs w:val="24"/>
+        </w:rPr>
+        <w:t xml:space="preserve"> ofrecerle al cliente solo opciones válidas al momento de realizar una venta.</w:t>
+      </w:r>
+    </w:p>
+    <w:p>
+      <w:pPr>
+        <w:pStyle w:val="Sinespaciado"/>
+        <w:tabs>
+          <w:tab w:val="left" w:pos="5670"/>
+        </w:tabs>
+        <w:spacing w:line="276" w:lineRule="auto"/>
+        <w:rPr>
+          <w:b/>
+          <w:bCs/>
+          <w:noProof/>
+          <w:color w:val="4472C4" w:themeColor="accent1"/>
+          <w:sz w:val="24"/>
+          <w:szCs w:val="24"/>
+        </w:rPr>
+      </w:pPr>
+      <w:r>
+        <w:rPr>
+          <w:b/>
+          <w:bCs/>
+          <w:noProof/>
+          <w:color w:val="4472C4" w:themeColor="accent1"/>
+          <w:sz w:val="24"/>
+          <w:szCs w:val="24"/>
+        </w:rPr>
+        <w:t>HUAE-006 Cambio de estado de métodos de pago</w:t>
+      </w:r>
+    </w:p>
+    <w:p>
+      <w:pPr>
+        <w:pStyle w:val="Sinespaciado"/>
+        <w:tabs>
+          <w:tab w:val="left" w:pos="5670"/>
+        </w:tabs>
+        <w:spacing w:line="276" w:lineRule="auto"/>
+        <w:rPr>
+          <w:noProof/>
+          <w:sz w:val="24"/>
+          <w:szCs w:val="24"/>
+        </w:rPr>
+      </w:pPr>
+      <w:r>
+        <w:rPr>
+          <w:b/>
+          <w:bCs/>
+          <w:noProof/>
+          <w:sz w:val="24"/>
+          <w:szCs w:val="24"/>
+        </w:rPr>
+        <w:t>Como</w:t>
+      </w:r>
+      <w:r>
+        <w:rPr>
+          <w:b/>
+          <w:bCs/>
+          <w:noProof/>
+          <w:sz w:val="24"/>
+          <w:szCs w:val="24"/>
+        </w:rPr>
+        <w:t>:</w:t>
+      </w:r>
+      <w:r>
+        <w:rPr>
+          <w:noProof/>
+          <w:sz w:val="24"/>
+          <w:szCs w:val="24"/>
+        </w:rPr>
+        <w:t xml:space="preserve"> administrador,</w:t>
+      </w:r>
+    </w:p>
+    <w:p>
+      <w:pPr>
+        <w:pStyle w:val="Sinespaciado"/>
+        <w:tabs>
+          <w:tab w:val="left" w:pos="5670"/>
+        </w:tabs>
+        <w:spacing w:line="276" w:lineRule="auto"/>
+        <w:rPr>
+          <w:noProof/>
+          <w:sz w:val="24"/>
+          <w:szCs w:val="24"/>
+        </w:rPr>
+      </w:pPr>
+      <w:r>
+        <w:rPr>
+          <w:b/>
+          <w:bCs/>
+          <w:noProof/>
+          <w:sz w:val="24"/>
+          <w:szCs w:val="24"/>
+        </w:rPr>
+        <w:t>Quiero</w:t>
+      </w:r>
+      <w:r>
+        <w:rPr>
+          <w:b/>
+          <w:bCs/>
+          <w:noProof/>
+          <w:sz w:val="24"/>
+          <w:szCs w:val="24"/>
+        </w:rPr>
+        <w:t>:</w:t>
+      </w:r>
+      <w:r>
+        <w:rPr>
+          <w:noProof/>
+          <w:sz w:val="24"/>
+          <w:szCs w:val="24"/>
+        </w:rPr>
+        <w:t xml:space="preserve"> cambiar el estado de un método de pago a "Inactivo",</w:t>
+      </w:r>
+    </w:p>
+    <w:p>
+      <w:pPr>
+        <w:pStyle w:val="Sinespaciado"/>
+        <w:tabs>
+          <w:tab w:val="left" w:pos="5670"/>
+        </w:tabs>
+        <w:spacing w:line="276" w:lineRule="auto"/>
+        <w:rPr>
+          <w:noProof/>
+          <w:sz w:val="24"/>
+          <w:szCs w:val="24"/>
+        </w:rPr>
+      </w:pPr>
+      <w:r>
+        <w:rPr>
+          <w:b/>
+          <w:bCs/>
+          <w:noProof/>
+          <w:sz w:val="24"/>
+          <w:szCs w:val="24"/>
+        </w:rPr>
+        <w:t>Para</w:t>
+      </w:r>
+      <w:r>
+        <w:rPr>
+          <w:b/>
+          <w:bCs/>
+          <w:noProof/>
+          <w:sz w:val="24"/>
+          <w:szCs w:val="24"/>
+        </w:rPr>
+        <w:t>:</w:t>
+      </w:r>
+      <w:r>
+        <w:rPr>
+          <w:noProof/>
+          <w:sz w:val="24"/>
+          <w:szCs w:val="24"/>
+        </w:rPr>
+        <w:t xml:space="preserve"> que no esté disponible si ya no es válido o ha sido descontinuado.</w:t>
+      </w:r>
+    </w:p>
+    <w:p>
+      <w:pPr>
+        <w:pStyle w:val="Sinespaciado"/>
+        <w:tabs>
+          <w:tab w:val="left" w:pos="5670"/>
+        </w:tabs>
+        <w:spacing w:line="276" w:lineRule="auto"/>
+        <w:rPr>
+          <w:noProof/>
+          <w:sz w:val="24"/>
+          <w:szCs w:val="24"/>
+        </w:rPr>
+      </w:pPr>
+    </w:p>
+    <w:p>
+      <w:r>
+        <w:rPr>
+          <w:rFonts w:cstheme="minorHAnsi"/>
+          <w:b/>
+          <w:color w:val="4472C4" w:themeColor="accent1"/>
+          <w:sz w:val="24"/>
+          <w:szCs w:val="24"/>
+        </w:rPr>
+        <w:t>HUJG-001</w:t>
+      </w:r>
+      <w:r>
+        <w:rPr>
+          <w:rFonts w:cstheme="minorHAnsi"/>
+          <w:b/>
+          <w:color w:val="4472C4" w:themeColor="accent1"/>
+          <w:sz w:val="24"/>
+          <w:szCs w:val="24"/>
+        </w:rPr>
+        <w:t xml:space="preserve"> Clasificación de juegos ingresado</w:t>
+      </w:r>
+      <w:r>
+        <w:rPr>
+          <w:b/>
+        </w:rPr>
+        <w:br/>
+        <w:t>Como:</w:t>
+      </w:r>
+      <w:r>
+        <w:t xml:space="preserve"> </w:t>
+      </w:r>
+      <w:r>
+        <w:t>Ad</w:t>
+      </w:r>
+      <w:r>
+        <w:t>ministrado del sistema</w:t>
+      </w:r>
+      <w:r>
+        <w:br/>
+      </w:r>
+      <w:r>
+        <w:rPr>
+          <w:b/>
+        </w:rPr>
+        <w:t xml:space="preserve">Quiero: </w:t>
+      </w:r>
+      <w:r>
+        <w:t>Quiero ordenar cada juego por su género para que su búsqueda sea más fácil</w:t>
+      </w:r>
+      <w:r>
+        <w:br/>
+      </w:r>
+      <w:r>
+        <w:rPr>
+          <w:b/>
+        </w:rPr>
+        <w:t>Para:</w:t>
+      </w:r>
+      <w:r>
+        <w:t xml:space="preserve"> Para poder realizar una búsqueda de un juego según su género.</w:t>
+      </w:r>
+      <w:r>
+        <w:br/>
+      </w:r>
+      <w:r>
+        <w:rPr>
+          <w:rFonts w:cstheme="minorHAnsi"/>
+          <w:b/>
+          <w:color w:val="4472C4" w:themeColor="accent1"/>
+          <w:sz w:val="24"/>
+          <w:szCs w:val="24"/>
+        </w:rPr>
+        <w:t>HUJG-002 Filtrado por género en catálogo de juegos</w:t>
+      </w:r>
+      <w:r>
+        <w:rPr>
+          <w:rFonts w:cstheme="minorHAnsi"/>
+          <w:b/>
+          <w:color w:val="4472C4" w:themeColor="accent1"/>
+          <w:sz w:val="24"/>
+          <w:szCs w:val="24"/>
+        </w:rPr>
+        <w:br/>
+      </w:r>
+      <w:r>
+        <w:rPr>
+          <w:b/>
+        </w:rPr>
+        <w:t>Como:</w:t>
+      </w:r>
+      <w:r>
+        <w:t xml:space="preserve"> </w:t>
+      </w:r>
+      <w:r>
+        <w:t>U</w:t>
+      </w:r>
+      <w:r>
+        <w:t>suario registrado</w:t>
+      </w:r>
+      <w:r>
+        <w:br/>
+      </w:r>
+      <w:r>
+        <w:rPr>
+          <w:rStyle w:val="normaltextrun"/>
+          <w:rFonts w:ascii="Calibri" w:hAnsi="Calibri" w:cs="Calibri"/>
+          <w:b/>
+          <w:bCs/>
+        </w:rPr>
+        <w:t>Quiero</w:t>
+      </w:r>
+      <w:r>
+        <w:t>: poder filtrar los juegos disponibles por género</w:t>
+      </w:r>
+      <w:r>
+        <w:br/>
+      </w:r>
+      <w:r>
+        <w:rPr>
+          <w:b/>
+        </w:rPr>
+        <w:t>Para</w:t>
+      </w:r>
+      <w:r>
+        <w:t>: encontrar fácilmente títulos que se ajusten a mis preferencias personales</w:t>
+      </w:r>
+    </w:p>
+    <w:p>
+      <w:r>
+        <w:rPr>
+          <w:rFonts w:cstheme="minorHAnsi"/>
+          <w:b/>
+          <w:color w:val="4472C4" w:themeColor="accent1"/>
+          <w:sz w:val="24"/>
+          <w:szCs w:val="24"/>
+        </w:rPr>
+        <w:t>HUJG-00</w:t>
+      </w:r>
+      <w:r>
+        <w:rPr>
+          <w:rFonts w:cstheme="minorHAnsi"/>
+          <w:b/>
+          <w:color w:val="4472C4" w:themeColor="accent1"/>
+          <w:sz w:val="24"/>
+          <w:szCs w:val="24"/>
+        </w:rPr>
+        <w:t>3</w:t>
+      </w:r>
+      <w:r>
+        <w:rPr>
+          <w:rFonts w:cstheme="minorHAnsi"/>
+          <w:b/>
+          <w:color w:val="4472C4" w:themeColor="accent1"/>
+          <w:sz w:val="24"/>
+          <w:szCs w:val="24"/>
+        </w:rPr>
+        <w:t xml:space="preserve"> </w:t>
+      </w:r>
+      <w:r>
+        <w:rPr>
+          <w:rFonts w:cstheme="minorHAnsi"/>
+          <w:b/>
+          <w:color w:val="4472C4" w:themeColor="accent1"/>
+          <w:sz w:val="24"/>
+          <w:szCs w:val="24"/>
+        </w:rPr>
+        <w:t>Estadísticas por género de juegos</w:t>
+      </w:r>
+      <w:r>
+        <w:rPr>
+          <w:rFonts w:cstheme="minorHAnsi"/>
+          <w:b/>
+          <w:color w:val="4472C4" w:themeColor="accent1"/>
+          <w:sz w:val="24"/>
+          <w:szCs w:val="24"/>
+        </w:rPr>
+        <w:br/>
+      </w:r>
+      <w:r>
+        <w:rPr>
+          <w:b/>
+        </w:rPr>
+        <w:t>Como:</w:t>
+      </w:r>
+      <w:r>
+        <w:t xml:space="preserve"> </w:t>
+      </w:r>
+      <w:r>
+        <w:t>A</w:t>
+      </w:r>
+      <w:r>
+        <w:t>nalista de datos del sistema</w:t>
+      </w:r>
+      <w:r>
+        <w:br/>
+      </w:r>
+      <w:r>
+        <w:rPr>
+          <w:rStyle w:val="normaltextrun"/>
+          <w:rFonts w:ascii="Calibri" w:hAnsi="Calibri" w:cs="Calibri"/>
+          <w:b/>
+          <w:bCs/>
+        </w:rPr>
+        <w:t>Quiero</w:t>
+      </w:r>
+      <w:r>
+        <w:t xml:space="preserve">: </w:t>
+      </w:r>
+      <w:r>
+        <w:t xml:space="preserve">Quiere </w:t>
+      </w:r>
+      <w:r>
+        <w:t>obtener estadísticas detalladas de juegos agrupados por género</w:t>
+      </w:r>
+      <w:r>
+        <w:br/>
+      </w:r>
+      <w:r>
+        <w:rPr>
+          <w:b/>
+        </w:rPr>
+        <w:t>Para</w:t>
+      </w:r>
+      <w:r>
+        <w:t xml:space="preserve">: </w:t>
+      </w:r>
+      <w:r>
+        <w:t xml:space="preserve">Para </w:t>
+      </w:r>
+      <w:r>
+        <w:t>analizar qué tipos de juegos tienen mayor aceptación entre los usuarios</w:t>
+      </w:r>
+    </w:p>
+    <w:p/>
+    <w:p>
+      <w:pPr>
+        <w:pStyle w:val="Sinespaciado"/>
+        <w:tabs>
+          <w:tab w:val="left" w:pos="5670"/>
+        </w:tabs>
+        <w:spacing w:line="276" w:lineRule="auto"/>
+        <w:rPr>
+          <w:rFonts w:cstheme="minorHAnsi"/>
+          <w:b/>
+          <w:color w:val="4472C4" w:themeColor="accent1"/>
+          <w:sz w:val="24"/>
+          <w:szCs w:val="24"/>
+        </w:rPr>
+      </w:pPr>
+      <w:r>
+        <w:rPr>
+          <w:rFonts w:cstheme="minorHAnsi"/>
+          <w:b/>
+          <w:bCs/>
+          <w:noProof/>
+          <w:color w:val="4472C4" w:themeColor="accent1"/>
+          <w:sz w:val="24"/>
+          <w:szCs w:val="24"/>
+        </w:rPr>
+        <w:lastRenderedPageBreak/>
+        <w:t>HULJ</w:t>
+      </w:r>
+      <w:r>
+        <w:rPr>
+          <w:rFonts w:cstheme="minorHAnsi"/>
+          <w:b/>
+          <w:bCs/>
+          <w:noProof/>
+          <w:color w:val="4472C4" w:themeColor="accent1"/>
+          <w:sz w:val="24"/>
+          <w:szCs w:val="24"/>
+        </w:rPr>
+        <w:t xml:space="preserve">-001 </w:t>
+      </w:r>
+      <w:r>
+        <w:rPr>
+          <w:rFonts w:cstheme="minorHAnsi"/>
+          <w:b/>
+          <w:color w:val="4472C4" w:themeColor="accent1"/>
+          <w:sz w:val="24"/>
+          <w:szCs w:val="24"/>
+        </w:rPr>
+        <w:t>Registro de videojuegos</w:t>
+      </w:r>
+      <w:r>
+        <w:rPr>
+          <w:b/>
+          <w:noProof/>
+          <w:sz w:val="24"/>
+          <w:szCs w:val="24"/>
+        </w:rPr>
+        <w:br/>
+      </w:r>
+      <w:r>
+        <w:rPr>
+          <w:rStyle w:val="Textoennegrita"/>
+          <w:rFonts w:cstheme="minorHAnsi"/>
+          <w:sz w:val="21"/>
+          <w:szCs w:val="21"/>
+        </w:rPr>
+        <w:t>Como</w:t>
+      </w:r>
+      <w:r>
+        <w:rPr>
+          <w:rStyle w:val="Textoennegrita"/>
+          <w:rFonts w:cstheme="minorHAnsi"/>
+          <w:sz w:val="21"/>
+          <w:szCs w:val="21"/>
+        </w:rPr>
+        <w:t>:</w:t>
+      </w:r>
+      <w:r>
+        <w:rPr>
+          <w:rFonts w:cstheme="minorHAnsi"/>
+          <w:sz w:val="21"/>
+          <w:szCs w:val="21"/>
+        </w:rPr>
+        <w:t xml:space="preserve"> Administrador de existencias</w:t>
+      </w:r>
+      <w:r>
+        <w:rPr>
+          <w:rFonts w:cstheme="minorHAnsi"/>
+          <w:sz w:val="21"/>
+          <w:szCs w:val="21"/>
+        </w:rPr>
+        <w:br/>
+      </w:r>
+      <w:r>
+        <w:rPr>
+          <w:rStyle w:val="Textoennegrita"/>
+          <w:rFonts w:cstheme="minorHAnsi"/>
+          <w:sz w:val="21"/>
+          <w:szCs w:val="21"/>
+        </w:rPr>
+        <w:t>quiero</w:t>
+      </w:r>
+      <w:r>
+        <w:rPr>
+          <w:rStyle w:val="Textoennegrita"/>
+          <w:rFonts w:cstheme="minorHAnsi"/>
+          <w:sz w:val="21"/>
+          <w:szCs w:val="21"/>
+        </w:rPr>
+        <w:t>:</w:t>
+      </w:r>
+      <w:r>
+        <w:rPr>
+          <w:rFonts w:cstheme="minorHAnsi"/>
+          <w:sz w:val="21"/>
+          <w:szCs w:val="21"/>
+        </w:rPr>
+        <w:t xml:space="preserve"> Tener un registro de los juegos que están disponibles para la venta</w:t>
+      </w:r>
+      <w:r>
+        <w:rPr>
+          <w:rFonts w:cstheme="minorHAnsi"/>
+          <w:sz w:val="21"/>
+          <w:szCs w:val="21"/>
+        </w:rPr>
+        <w:br/>
+      </w:r>
+      <w:r>
+        <w:rPr>
+          <w:rStyle w:val="Textoennegrita"/>
+          <w:rFonts w:cstheme="minorHAnsi"/>
+          <w:sz w:val="21"/>
+          <w:szCs w:val="21"/>
+        </w:rPr>
+        <w:t>para</w:t>
+      </w:r>
+      <w:r>
+        <w:rPr>
+          <w:rStyle w:val="Textoennegrita"/>
+          <w:rFonts w:cstheme="minorHAnsi"/>
+          <w:sz w:val="21"/>
+          <w:szCs w:val="21"/>
+        </w:rPr>
+        <w:t>:</w:t>
+      </w:r>
+      <w:r>
+        <w:rPr>
+          <w:rFonts w:cstheme="minorHAnsi"/>
+          <w:sz w:val="21"/>
+          <w:szCs w:val="21"/>
+        </w:rPr>
+        <w:t xml:space="preserve"> evitar errores en el sistema y pedidos fallidos</w:t>
+      </w:r>
+    </w:p>
+    <w:p>
+      <w:pPr>
+        <w:pStyle w:val="Sinespaciado"/>
+        <w:tabs>
+          <w:tab w:val="left" w:pos="5670"/>
+        </w:tabs>
+        <w:spacing w:line="276" w:lineRule="auto"/>
+        <w:rPr>
+          <w:rFonts w:cstheme="minorHAnsi"/>
+          <w:b/>
+          <w:color w:val="4472C4" w:themeColor="accent1"/>
+          <w:sz w:val="24"/>
+          <w:szCs w:val="24"/>
+        </w:rPr>
+      </w:pPr>
+      <w:r>
+        <w:rPr>
+          <w:noProof/>
+          <w:sz w:val="24"/>
+          <w:szCs w:val="24"/>
+        </w:rPr>
+        <w:br/>
+      </w:r>
+      <w:r>
+        <w:rPr>
+          <w:rFonts w:cstheme="minorHAnsi"/>
+          <w:b/>
+          <w:bCs/>
+          <w:noProof/>
+          <w:color w:val="4472C4" w:themeColor="accent1"/>
+          <w:sz w:val="24"/>
+          <w:szCs w:val="24"/>
+        </w:rPr>
+        <w:t>HULJ-002</w:t>
+      </w:r>
+      <w:r>
+        <w:rPr>
+          <w:rFonts w:cstheme="minorHAnsi"/>
+          <w:b/>
+          <w:bCs/>
+          <w:noProof/>
+          <w:color w:val="4472C4" w:themeColor="accent1"/>
+          <w:sz w:val="24"/>
+          <w:szCs w:val="24"/>
+        </w:rPr>
+        <w:t xml:space="preserve"> </w:t>
+      </w:r>
+      <w:r>
+        <w:rPr>
+          <w:rFonts w:cstheme="minorHAnsi"/>
+          <w:b/>
+          <w:color w:val="4472C4" w:themeColor="accent1"/>
+          <w:sz w:val="24"/>
+          <w:szCs w:val="24"/>
+        </w:rPr>
+        <w:t>Registro de videojuegos</w:t>
+      </w:r>
+      <w:r>
+        <w:rPr>
+          <w:b/>
+          <w:noProof/>
+          <w:sz w:val="24"/>
+          <w:szCs w:val="24"/>
+        </w:rPr>
+        <w:br/>
+      </w:r>
+      <w:r>
+        <w:rPr>
+          <w:rStyle w:val="Textoennegrita"/>
+          <w:rFonts w:cstheme="minorHAnsi"/>
+          <w:sz w:val="21"/>
+          <w:szCs w:val="21"/>
+        </w:rPr>
+        <w:t>Como</w:t>
+      </w:r>
+      <w:r>
+        <w:rPr>
+          <w:rStyle w:val="Textoennegrita"/>
+          <w:rFonts w:cstheme="minorHAnsi"/>
+          <w:sz w:val="21"/>
+          <w:szCs w:val="21"/>
+        </w:rPr>
+        <w:t>:</w:t>
+      </w:r>
+      <w:r>
+        <w:rPr>
+          <w:rFonts w:cstheme="minorHAnsi"/>
+          <w:sz w:val="21"/>
+          <w:szCs w:val="21"/>
+        </w:rPr>
+        <w:t xml:space="preserve"> Administrador de existencias</w:t>
+      </w:r>
+      <w:r>
+        <w:rPr>
+          <w:rFonts w:cstheme="minorHAnsi"/>
+          <w:sz w:val="21"/>
+          <w:szCs w:val="21"/>
+        </w:rPr>
+        <w:br/>
+      </w:r>
+      <w:r>
+        <w:rPr>
+          <w:rStyle w:val="Textoennegrita"/>
+          <w:rFonts w:cstheme="minorHAnsi"/>
+          <w:sz w:val="21"/>
+          <w:szCs w:val="21"/>
+        </w:rPr>
+        <w:t>quiero</w:t>
+      </w:r>
+      <w:r>
+        <w:rPr>
+          <w:rStyle w:val="Textoennegrita"/>
+          <w:rFonts w:cstheme="minorHAnsi"/>
+          <w:sz w:val="21"/>
+          <w:szCs w:val="21"/>
+        </w:rPr>
+        <w:t>:</w:t>
+      </w:r>
+      <w:r>
+        <w:rPr>
+          <w:rFonts w:cstheme="minorHAnsi"/>
+          <w:sz w:val="21"/>
+          <w:szCs w:val="21"/>
+        </w:rPr>
+        <w:t xml:space="preserve"> Clasificar los videojuegos en su edad recomendada para juego</w:t>
+      </w:r>
+      <w:r>
+        <w:rPr>
+          <w:rFonts w:cstheme="minorHAnsi"/>
+          <w:sz w:val="21"/>
+          <w:szCs w:val="21"/>
+        </w:rPr>
+        <w:br/>
+      </w:r>
+      <w:r>
+        <w:rPr>
+          <w:rStyle w:val="Textoennegrita"/>
+          <w:rFonts w:cstheme="minorHAnsi"/>
+          <w:sz w:val="21"/>
+          <w:szCs w:val="21"/>
+        </w:rPr>
+        <w:t>para</w:t>
+      </w:r>
+      <w:r>
+        <w:rPr>
+          <w:rStyle w:val="Textoennegrita"/>
+          <w:rFonts w:cstheme="minorHAnsi"/>
+          <w:sz w:val="21"/>
+          <w:szCs w:val="21"/>
+        </w:rPr>
+        <w:t>:</w:t>
+      </w:r>
+      <w:r>
+        <w:rPr>
+          <w:rFonts w:cstheme="minorHAnsi"/>
+          <w:sz w:val="21"/>
+          <w:szCs w:val="21"/>
+        </w:rPr>
+        <w:t xml:space="preserve"> evitar conflictos y demandas contenido no apto para ciertas edades en ciertos videojuegos</w:t>
+      </w:r>
+    </w:p>
+    <w:p>
+      <w:pPr>
+        <w:pStyle w:val="Sinespaciado"/>
+        <w:tabs>
+          <w:tab w:val="left" w:pos="5670"/>
+        </w:tabs>
+        <w:spacing w:line="276" w:lineRule="auto"/>
+        <w:rPr>
+          <w:rFonts w:cstheme="minorHAnsi"/>
+          <w:b/>
+          <w:color w:val="4472C4" w:themeColor="accent1"/>
+          <w:sz w:val="24"/>
+          <w:szCs w:val="24"/>
+        </w:rPr>
+      </w:pPr>
+      <w:r>
+        <w:rPr>
+          <w:noProof/>
+          <w:sz w:val="24"/>
+          <w:szCs w:val="24"/>
+        </w:rPr>
+        <w:br/>
+      </w:r>
+      <w:r>
+        <w:rPr>
+          <w:rFonts w:cstheme="minorHAnsi"/>
+          <w:b/>
+          <w:bCs/>
+          <w:noProof/>
+          <w:color w:val="4472C4" w:themeColor="accent1"/>
+          <w:sz w:val="24"/>
+          <w:szCs w:val="24"/>
+        </w:rPr>
+        <w:t>HULJ-003</w:t>
+      </w:r>
+      <w:r>
+        <w:rPr>
+          <w:rFonts w:cstheme="minorHAnsi"/>
+          <w:b/>
+          <w:bCs/>
+          <w:noProof/>
+          <w:color w:val="4472C4" w:themeColor="accent1"/>
+          <w:sz w:val="24"/>
+          <w:szCs w:val="24"/>
+        </w:rPr>
+        <w:t xml:space="preserve"> </w:t>
+      </w:r>
+      <w:r>
+        <w:rPr>
+          <w:rFonts w:cstheme="minorHAnsi"/>
+          <w:b/>
+          <w:color w:val="4472C4" w:themeColor="accent1"/>
+          <w:sz w:val="24"/>
+          <w:szCs w:val="24"/>
+        </w:rPr>
+        <w:t>Registro de videojuegos</w:t>
+      </w:r>
+      <w:r>
+        <w:rPr>
+          <w:b/>
+          <w:noProof/>
+          <w:sz w:val="24"/>
+          <w:szCs w:val="24"/>
+        </w:rPr>
+        <w:br/>
+      </w:r>
+      <w:r>
+        <w:rPr>
+          <w:rStyle w:val="Textoennegrita"/>
+          <w:rFonts w:cstheme="minorHAnsi"/>
+          <w:sz w:val="21"/>
+          <w:szCs w:val="21"/>
+        </w:rPr>
+        <w:t>Como</w:t>
+      </w:r>
+      <w:r>
+        <w:rPr>
+          <w:rStyle w:val="Textoennegrita"/>
+          <w:rFonts w:cstheme="minorHAnsi"/>
+          <w:sz w:val="21"/>
+          <w:szCs w:val="21"/>
+        </w:rPr>
+        <w:t>:</w:t>
+      </w:r>
+      <w:r>
+        <w:rPr>
+          <w:rFonts w:cstheme="minorHAnsi"/>
+          <w:sz w:val="21"/>
+          <w:szCs w:val="21"/>
+        </w:rPr>
+        <w:t xml:space="preserve"> Administrador de existencias</w:t>
+      </w:r>
+      <w:r>
+        <w:rPr>
+          <w:rFonts w:cstheme="minorHAnsi"/>
+          <w:sz w:val="21"/>
+          <w:szCs w:val="21"/>
+        </w:rPr>
+        <w:br/>
+      </w:r>
+      <w:r>
+        <w:rPr>
+          <w:rStyle w:val="Textoennegrita"/>
+          <w:rFonts w:cstheme="minorHAnsi"/>
+          <w:sz w:val="21"/>
+          <w:szCs w:val="21"/>
+        </w:rPr>
+        <w:t>quiero</w:t>
+      </w:r>
+      <w:r>
+        <w:rPr>
+          <w:rStyle w:val="Textoennegrita"/>
+          <w:rFonts w:cstheme="minorHAnsi"/>
+          <w:sz w:val="21"/>
+          <w:szCs w:val="21"/>
+        </w:rPr>
+        <w:t>:</w:t>
+      </w:r>
+      <w:r>
+        <w:rPr>
+          <w:rFonts w:cstheme="minorHAnsi"/>
+          <w:sz w:val="21"/>
+          <w:szCs w:val="21"/>
+        </w:rPr>
+        <w:t xml:space="preserve"> Tener un registro de los desarrolladores de los videojuegos</w:t>
+      </w:r>
+      <w:r>
+        <w:rPr>
+          <w:rFonts w:cstheme="minorHAnsi"/>
+          <w:sz w:val="21"/>
+          <w:szCs w:val="21"/>
+        </w:rPr>
+        <w:br/>
+      </w:r>
+      <w:r>
+        <w:rPr>
+          <w:rStyle w:val="Textoennegrita"/>
+          <w:rFonts w:cstheme="minorHAnsi"/>
+          <w:sz w:val="21"/>
+          <w:szCs w:val="21"/>
+        </w:rPr>
+        <w:t>para</w:t>
+      </w:r>
+      <w:r>
+        <w:rPr>
+          <w:rStyle w:val="Textoennegrita"/>
+          <w:rFonts w:cstheme="minorHAnsi"/>
+          <w:sz w:val="21"/>
+          <w:szCs w:val="21"/>
+        </w:rPr>
+        <w:t>:</w:t>
+      </w:r>
+      <w:r>
+        <w:rPr>
+          <w:rFonts w:cstheme="minorHAnsi"/>
+          <w:sz w:val="21"/>
+          <w:szCs w:val="21"/>
+        </w:rPr>
+        <w:t xml:space="preserve"> evitar conflictos de intereses y regalías.</w:t>
+      </w:r>
+    </w:p>
+    <w:p/>
+    <w:p/>
+    <w:p/>
+    <w:p>
+      <w:pPr>
+        <w:pStyle w:val="Sinespaciado"/>
+        <w:tabs>
+          <w:tab w:val="left" w:pos="5670"/>
+        </w:tabs>
+        <w:spacing w:line="276" w:lineRule="auto"/>
+        <w:rPr>
           <w:noProof/>
           <w:sz w:val="24"/>
           <w:szCs w:val="24"/>
@@ -3193,25 +4865,25 @@
       </w:pPr>
     </w:lvl>
   </w:abstractNum>
-  <w:num w:numId="1" w16cid:durableId="781191612">
+  <w:num w:numId="1" w16cid:durableId="534002730">
     <w:abstractNumId w:val="12"/>
   </w:num>
-  <w:num w:numId="2" w16cid:durableId="1388455185">
+  <w:num w:numId="2" w16cid:durableId="1510216092">
     <w:abstractNumId w:val="13"/>
   </w:num>
-  <w:num w:numId="3" w16cid:durableId="2109347333">
+  <w:num w:numId="3" w16cid:durableId="2130852030">
     <w:abstractNumId w:val="7"/>
   </w:num>
-  <w:num w:numId="4" w16cid:durableId="2021882221">
+  <w:num w:numId="4" w16cid:durableId="192809769">
     <w:abstractNumId w:val="8"/>
   </w:num>
-  <w:num w:numId="5" w16cid:durableId="1469398198">
+  <w:num w:numId="5" w16cid:durableId="1999458329">
     <w:abstractNumId w:val="4"/>
   </w:num>
-  <w:num w:numId="6" w16cid:durableId="1506365332">
+  <w:num w:numId="6" w16cid:durableId="793519497">
     <w:abstractNumId w:val="3"/>
   </w:num>
-  <w:num w:numId="7" w16cid:durableId="1003318302">
+  <w:num w:numId="7" w16cid:durableId="57363744">
     <w:abstractNumId w:val="3"/>
     <w:lvlOverride w:ilvl="0">
       <w:startOverride w:val="1"/>
@@ -3241,40 +4913,40 @@
       <w:startOverride w:val="1"/>
     </w:lvlOverride>
   </w:num>
-  <w:num w:numId="8" w16cid:durableId="139226636">
+  <w:num w:numId="8" w16cid:durableId="361328463">
     <w:abstractNumId w:val="14"/>
   </w:num>
-  <w:num w:numId="9" w16cid:durableId="1444500659">
+  <w:num w:numId="9" w16cid:durableId="768888728">
     <w:abstractNumId w:val="10"/>
   </w:num>
-  <w:num w:numId="10" w16cid:durableId="1522861174">
+  <w:num w:numId="10" w16cid:durableId="623344132">
     <w:abstractNumId w:val="15"/>
   </w:num>
-  <w:num w:numId="11" w16cid:durableId="2042707241">
+  <w:num w:numId="11" w16cid:durableId="700209156">
     <w:abstractNumId w:val="6"/>
   </w:num>
-  <w:num w:numId="12" w16cid:durableId="1410931603">
+  <w:num w:numId="12" w16cid:durableId="1699159164">
     <w:abstractNumId w:val="0"/>
   </w:num>
-  <w:num w:numId="13" w16cid:durableId="42143283">
+  <w:num w:numId="13" w16cid:durableId="476262203">
     <w:abstractNumId w:val="17"/>
   </w:num>
-  <w:num w:numId="14" w16cid:durableId="1922635918">
+  <w:num w:numId="14" w16cid:durableId="1841693876">
     <w:abstractNumId w:val="5"/>
   </w:num>
-  <w:num w:numId="15" w16cid:durableId="1632400256">
+  <w:num w:numId="15" w16cid:durableId="1366759788">
     <w:abstractNumId w:val="1"/>
   </w:num>
-  <w:num w:numId="16" w16cid:durableId="711000293">
+  <w:num w:numId="16" w16cid:durableId="563756164">
     <w:abstractNumId w:val="16"/>
   </w:num>
-  <w:num w:numId="17" w16cid:durableId="1975015800">
+  <w:num w:numId="17" w16cid:durableId="1851870537">
     <w:abstractNumId w:val="11"/>
   </w:num>
-  <w:num w:numId="18" w16cid:durableId="660815090">
+  <w:num w:numId="18" w16cid:durableId="898440835">
     <w:abstractNumId w:val="2"/>
   </w:num>
-  <w:num w:numId="19" w16cid:durableId="249049936">
+  <w:num w:numId="19" w16cid:durableId="2097482576">
     <w:abstractNumId w:val="9"/>
   </w:num>
 </w:numbering>

</xml_diff>

<commit_message>
add: Agregar historia de usuario Tienda en archivo ActividadProyectoJavaEE.docx
</commit_message>
<xml_diff>
--- a/Actividad-ProyectoJavaEE.docx
+++ b/Actividad-ProyectoJavaEE.docx
@@ -3164,8 +3164,405 @@
       </w:r>
     </w:p>
     <w:p/>
-    <w:p/>
-    <w:p/>
+    <w:p>
+      <w:pPr>
+        <w:spacing w:before="100" w:beforeAutospacing="1" w:after="100" w:afterAutospacing="1" w:line="240" w:lineRule="auto"/>
+        <w:rPr>
+          <w:rFonts w:ascii="Arial" w:eastAsia="Times New Roman" w:hAnsi="Arial" w:cs="Arial"/>
+          <w:lang w:val="es-ES"/>
+        </w:rPr>
+      </w:pPr>
+      <w:r>
+        <w:rPr>
+          <w:rFonts w:cstheme="minorHAnsi"/>
+          <w:b/>
+          <w:bCs/>
+          <w:noProof/>
+          <w:color w:val="4472C4" w:themeColor="accent1"/>
+          <w:sz w:val="24"/>
+          <w:szCs w:val="24"/>
+        </w:rPr>
+        <w:t>HUJZ-001 Administracion de sistema</w:t>
+      </w:r>
+      <w:r>
+        <w:rPr>
+          <w:b/>
+          <w:noProof/>
+          <w:sz w:val="24"/>
+          <w:szCs w:val="24"/>
+        </w:rPr>
+        <w:br/>
+      </w:r>
+      <w:r>
+        <w:rPr>
+          <w:rFonts w:ascii="Arial" w:eastAsia="Times New Roman" w:hAnsi="Arial" w:cs="Arial"/>
+          <w:bCs/>
+          <w:lang w:val="es-ES"/>
+        </w:rPr>
+        <w:t>Como</w:t>
+      </w:r>
+      <w:r>
+        <w:rPr>
+          <w:rFonts w:ascii="Arial" w:eastAsia="Times New Roman" w:hAnsi="Arial" w:cs="Arial"/>
+          <w:bCs/>
+          <w:lang w:val="es-ES"/>
+        </w:rPr>
+        <w:t>:</w:t>
+      </w:r>
+      <w:r>
+        <w:rPr>
+          <w:rFonts w:ascii="Arial" w:eastAsia="Times New Roman" w:hAnsi="Arial" w:cs="Arial"/>
+          <w:lang w:val="es-ES"/>
+        </w:rPr>
+        <w:t xml:space="preserve"> administrador del sistema,</w:t>
+      </w:r>
+      <w:r>
+        <w:rPr>
+          <w:rFonts w:ascii="Arial" w:eastAsia="Times New Roman" w:hAnsi="Arial" w:cs="Arial"/>
+          <w:lang w:val="es-ES"/>
+        </w:rPr>
+        <w:br/>
+      </w:r>
+      <w:r>
+        <w:rPr>
+          <w:rFonts w:ascii="Arial" w:eastAsia="Times New Roman" w:hAnsi="Arial" w:cs="Arial"/>
+          <w:bCs/>
+          <w:lang w:val="es-ES"/>
+        </w:rPr>
+        <w:t>quiero</w:t>
+      </w:r>
+      <w:r>
+        <w:rPr>
+          <w:rFonts w:ascii="Arial" w:eastAsia="Times New Roman" w:hAnsi="Arial" w:cs="Arial"/>
+          <w:bCs/>
+          <w:lang w:val="es-ES"/>
+        </w:rPr>
+        <w:t>:</w:t>
+      </w:r>
+      <w:r>
+        <w:rPr>
+          <w:rFonts w:ascii="Arial" w:eastAsia="Times New Roman" w:hAnsi="Arial" w:cs="Arial"/>
+          <w:lang w:val="es-ES"/>
+        </w:rPr>
+        <w:t xml:space="preserve"> poder registrar nuevas tiendas con su información básica (nombre, dirección, contacto),</w:t>
+      </w:r>
+      <w:r>
+        <w:rPr>
+          <w:rFonts w:ascii="Arial" w:eastAsia="Times New Roman" w:hAnsi="Arial" w:cs="Arial"/>
+          <w:lang w:val="es-ES"/>
+        </w:rPr>
+        <w:br/>
+      </w:r>
+      <w:r>
+        <w:rPr>
+          <w:rFonts w:ascii="Arial" w:eastAsia="Times New Roman" w:hAnsi="Arial" w:cs="Arial"/>
+          <w:bCs/>
+          <w:lang w:val="es-ES"/>
+        </w:rPr>
+        <w:t>para</w:t>
+      </w:r>
+      <w:r>
+        <w:rPr>
+          <w:rFonts w:ascii="Arial" w:eastAsia="Times New Roman" w:hAnsi="Arial" w:cs="Arial"/>
+          <w:bCs/>
+          <w:lang w:val="es-ES"/>
+        </w:rPr>
+        <w:t>:</w:t>
+      </w:r>
+      <w:r>
+        <w:rPr>
+          <w:rFonts w:ascii="Arial" w:eastAsia="Times New Roman" w:hAnsi="Arial" w:cs="Arial"/>
+          <w:lang w:val="es-ES"/>
+        </w:rPr>
+        <w:t xml:space="preserve"> gestionar múltiples sucursales dentro del sistema de ventas.</w:t>
+      </w:r>
+    </w:p>
+    <w:p>
+      <w:pPr>
+        <w:spacing w:before="100" w:beforeAutospacing="1" w:after="100" w:afterAutospacing="1" w:line="240" w:lineRule="auto"/>
+        <w:rPr>
+          <w:rFonts w:ascii="Arial" w:eastAsia="Times New Roman" w:hAnsi="Arial" w:cs="Arial"/>
+          <w:bCs/>
+          <w:lang w:val="es-ES"/>
+        </w:rPr>
+      </w:pPr>
+      <w:r>
+        <w:rPr>
+          <w:rFonts w:cstheme="minorHAnsi"/>
+          <w:b/>
+          <w:bCs/>
+          <w:noProof/>
+          <w:color w:val="4472C4" w:themeColor="accent1"/>
+          <w:sz w:val="24"/>
+          <w:szCs w:val="24"/>
+        </w:rPr>
+        <w:t>HUJZ-002 Administracion de sistema</w:t>
+      </w:r>
+      <w:r>
+        <w:rPr>
+          <w:rFonts w:ascii="Arial" w:eastAsia="Times New Roman" w:hAnsi="Arial" w:cs="Arial"/>
+          <w:bCs/>
+          <w:lang w:val="es-ES"/>
+        </w:rPr>
+        <w:t xml:space="preserve"> </w:t>
+      </w:r>
+      <w:r>
+        <w:rPr>
+          <w:rFonts w:eastAsia="Times New Roman" w:cstheme="minorHAnsi"/>
+          <w:b/>
+          <w:bCs/>
+          <w:color w:val="4472C4" w:themeColor="accent1"/>
+          <w:sz w:val="24"/>
+          <w:lang w:val="es-ES"/>
+        </w:rPr>
+        <w:t>Visualización por tienda</w:t>
+      </w:r>
+    </w:p>
+    <w:p>
+      <w:pPr>
+        <w:spacing w:before="100" w:beforeAutospacing="1" w:after="100" w:afterAutospacing="1" w:line="240" w:lineRule="auto"/>
+        <w:rPr>
+          <w:rFonts w:ascii="Arial" w:eastAsia="Times New Roman" w:hAnsi="Arial" w:cs="Arial"/>
+          <w:bCs/>
+          <w:lang w:val="es-ES"/>
+        </w:rPr>
+      </w:pPr>
+      <w:r>
+        <w:rPr>
+          <w:rFonts w:ascii="Arial" w:eastAsia="Times New Roman" w:hAnsi="Arial" w:cs="Arial"/>
+          <w:bCs/>
+          <w:lang w:val="es-ES"/>
+        </w:rPr>
+        <w:t>Quiero:</w:t>
+      </w:r>
+      <w:r>
+        <w:rPr>
+          <w:rFonts w:ascii="Arial" w:eastAsia="Times New Roman" w:hAnsi="Arial" w:cs="Arial"/>
+          <w:lang w:val="es-ES"/>
+        </w:rPr>
+        <w:t xml:space="preserve"> gerente regional,</w:t>
+      </w:r>
+      <w:r>
+        <w:rPr>
+          <w:rFonts w:ascii="Arial" w:eastAsia="Times New Roman" w:hAnsi="Arial" w:cs="Arial"/>
+          <w:lang w:val="es-ES"/>
+        </w:rPr>
+        <w:br/>
+      </w:r>
+      <w:r>
+        <w:rPr>
+          <w:rFonts w:ascii="Arial" w:eastAsia="Times New Roman" w:hAnsi="Arial" w:cs="Arial"/>
+          <w:bCs/>
+          <w:lang w:val="es-ES"/>
+        </w:rPr>
+        <w:t>quiero</w:t>
+      </w:r>
+      <w:r>
+        <w:rPr>
+          <w:rFonts w:ascii="Arial" w:eastAsia="Times New Roman" w:hAnsi="Arial" w:cs="Arial"/>
+          <w:bCs/>
+          <w:lang w:val="es-ES"/>
+        </w:rPr>
+        <w:t>:</w:t>
+      </w:r>
+      <w:r>
+        <w:rPr>
+          <w:rFonts w:ascii="Arial" w:eastAsia="Times New Roman" w:hAnsi="Arial" w:cs="Arial"/>
+          <w:lang w:val="es-ES"/>
+        </w:rPr>
+        <w:t xml:space="preserve"> ver un reporte de ventas filtrado por tienda,</w:t>
+      </w:r>
+      <w:r>
+        <w:rPr>
+          <w:rFonts w:ascii="Arial" w:eastAsia="Times New Roman" w:hAnsi="Arial" w:cs="Arial"/>
+          <w:lang w:val="es-ES"/>
+        </w:rPr>
+        <w:br/>
+      </w:r>
+      <w:r>
+        <w:rPr>
+          <w:rFonts w:ascii="Arial" w:eastAsia="Times New Roman" w:hAnsi="Arial" w:cs="Arial"/>
+          <w:bCs/>
+          <w:lang w:val="es-ES"/>
+        </w:rPr>
+        <w:t>para</w:t>
+      </w:r>
+      <w:r>
+        <w:rPr>
+          <w:rFonts w:ascii="Arial" w:eastAsia="Times New Roman" w:hAnsi="Arial" w:cs="Arial"/>
+          <w:bCs/>
+          <w:lang w:val="es-ES"/>
+        </w:rPr>
+        <w:t>:</w:t>
+      </w:r>
+      <w:r>
+        <w:rPr>
+          <w:rFonts w:ascii="Arial" w:eastAsia="Times New Roman" w:hAnsi="Arial" w:cs="Arial"/>
+          <w:lang w:val="es-ES"/>
+        </w:rPr>
+        <w:t xml:space="preserve"> analizar el rendimiento individual de cada sucursal y tomar decisiones estratégicas.</w:t>
+      </w:r>
+    </w:p>
+    <w:p>
+      <w:pPr>
+        <w:spacing w:before="100" w:beforeAutospacing="1" w:after="100" w:afterAutospacing="1" w:line="240" w:lineRule="auto"/>
+        <w:rPr>
+          <w:rFonts w:cstheme="minorHAnsi"/>
+          <w:b/>
+          <w:bCs/>
+          <w:noProof/>
+          <w:color w:val="4472C4" w:themeColor="accent1"/>
+          <w:sz w:val="24"/>
+          <w:szCs w:val="24"/>
+        </w:rPr>
+      </w:pPr>
+      <w:r>
+        <w:rPr>
+          <w:rFonts w:cstheme="minorHAnsi"/>
+          <w:b/>
+          <w:bCs/>
+          <w:noProof/>
+          <w:color w:val="4472C4" w:themeColor="accent1"/>
+          <w:sz w:val="24"/>
+          <w:szCs w:val="24"/>
+        </w:rPr>
+        <w:t>HUJZ</w:t>
+      </w:r>
+      <w:r>
+        <w:rPr>
+          <w:rFonts w:cstheme="minorHAnsi"/>
+          <w:b/>
+          <w:bCs/>
+          <w:noProof/>
+          <w:color w:val="4472C4" w:themeColor="accent1"/>
+          <w:sz w:val="24"/>
+          <w:szCs w:val="24"/>
+        </w:rPr>
+        <w:t>-003 Asignaci</w:t>
+      </w:r>
+      <w:r>
+        <w:rPr>
+          <w:rFonts w:cstheme="minorHAnsi"/>
+          <w:b/>
+          <w:bCs/>
+          <w:noProof/>
+          <w:color w:val="4472C4" w:themeColor="accent1"/>
+          <w:sz w:val="24"/>
+          <w:szCs w:val="24"/>
+        </w:rPr>
+        <w:t>on a productor por</w:t>
+      </w:r>
+      <w:r>
+        <w:rPr>
+          <w:rFonts w:cstheme="minorHAnsi"/>
+          <w:b/>
+          <w:bCs/>
+          <w:noProof/>
+          <w:color w:val="4472C4" w:themeColor="accent1"/>
+          <w:sz w:val="24"/>
+          <w:szCs w:val="24"/>
+        </w:rPr>
+        <w:t xml:space="preserve"> tienda </w:t>
+      </w:r>
+    </w:p>
+    <w:p>
+      <w:pPr>
+        <w:spacing w:before="100" w:beforeAutospacing="1" w:after="100" w:afterAutospacing="1" w:line="240" w:lineRule="auto"/>
+        <w:rPr>
+          <w:rFonts w:ascii="Arial" w:eastAsia="Times New Roman" w:hAnsi="Arial" w:cs="Arial"/>
+          <w:lang w:val="es-ES"/>
+        </w:rPr>
+      </w:pPr>
+      <w:r>
+        <w:rPr>
+          <w:rFonts w:ascii="Arial" w:eastAsia="Times New Roman" w:hAnsi="Arial" w:cs="Arial"/>
+          <w:bCs/>
+          <w:lang w:val="es-ES"/>
+        </w:rPr>
+        <w:t>Como</w:t>
+      </w:r>
+      <w:r>
+        <w:rPr>
+          <w:rFonts w:ascii="Arial" w:eastAsia="Times New Roman" w:hAnsi="Arial" w:cs="Arial"/>
+          <w:bCs/>
+          <w:lang w:val="es-ES"/>
+        </w:rPr>
+        <w:t>:</w:t>
+      </w:r>
+      <w:r>
+        <w:rPr>
+          <w:rFonts w:ascii="Arial" w:eastAsia="Times New Roman" w:hAnsi="Arial" w:cs="Arial"/>
+          <w:lang w:val="es-ES"/>
+        </w:rPr>
+        <w:t xml:space="preserve"> encargado de inventario,</w:t>
+      </w:r>
+      <w:r>
+        <w:rPr>
+          <w:rFonts w:ascii="Arial" w:eastAsia="Times New Roman" w:hAnsi="Arial" w:cs="Arial"/>
+          <w:lang w:val="es-ES"/>
+        </w:rPr>
+        <w:br/>
+      </w:r>
+      <w:r>
+        <w:rPr>
+          <w:rFonts w:ascii="Arial" w:eastAsia="Times New Roman" w:hAnsi="Arial" w:cs="Arial"/>
+          <w:bCs/>
+          <w:lang w:val="es-ES"/>
+        </w:rPr>
+        <w:t>quiero</w:t>
+      </w:r>
+      <w:r>
+        <w:rPr>
+          <w:rFonts w:ascii="Arial" w:eastAsia="Times New Roman" w:hAnsi="Arial" w:cs="Arial"/>
+          <w:bCs/>
+          <w:lang w:val="es-ES"/>
+        </w:rPr>
+        <w:t>:</w:t>
+      </w:r>
+      <w:r>
+        <w:rPr>
+          <w:rFonts w:ascii="Arial" w:eastAsia="Times New Roman" w:hAnsi="Arial" w:cs="Arial"/>
+          <w:lang w:val="es-ES"/>
+        </w:rPr>
+        <w:t xml:space="preserve"> asignar productos específicos a cada tienda,</w:t>
+      </w:r>
+      <w:r>
+        <w:rPr>
+          <w:rFonts w:ascii="Arial" w:eastAsia="Times New Roman" w:hAnsi="Arial" w:cs="Arial"/>
+          <w:lang w:val="es-ES"/>
+        </w:rPr>
+        <w:br/>
+      </w:r>
+      <w:r>
+        <w:rPr>
+          <w:rFonts w:ascii="Arial" w:eastAsia="Times New Roman" w:hAnsi="Arial" w:cs="Arial"/>
+          <w:bCs/>
+          <w:lang w:val="es-ES"/>
+        </w:rPr>
+        <w:t>para</w:t>
+      </w:r>
+      <w:r>
+        <w:rPr>
+          <w:rFonts w:ascii="Arial" w:eastAsia="Times New Roman" w:hAnsi="Arial" w:cs="Arial"/>
+          <w:lang w:val="es-ES"/>
+        </w:rPr>
+        <w:t xml:space="preserve">: </w:t>
+      </w:r>
+      <w:r>
+        <w:rPr>
+          <w:rFonts w:ascii="Arial" w:eastAsia="Times New Roman" w:hAnsi="Arial" w:cs="Arial"/>
+          <w:lang w:val="es-ES"/>
+        </w:rPr>
+        <w:t>asegurar que el stock disponible esté correctamente distribuido entre las sucursales.</w:t>
+      </w:r>
+    </w:p>
+    <w:p>
+      <w:pPr>
+        <w:rPr>
+          <w:lang w:val="es-ES"/>
+        </w:rPr>
+      </w:pPr>
+    </w:p>
     <w:p>
       <w:pPr>
         <w:pStyle w:val="Sinespaciado"/>

</xml_diff>

<commit_message>
add: Agregar nombre Daniel Alejandro Marroquín Zabala y puesto Programador en archivo Actividad-ProyectoJavaEE.docx
</commit_message>
<xml_diff>
--- a/Actividad-ProyectoJavaEE.docx
+++ b/Actividad-ProyectoJavaEE.docx
@@ -16,7 +16,7 @@
           <w:rFonts w:ascii="Arial" w:hAnsi="Arial" w:cs="Arial"/>
           <w:b/>
           <w:noProof/>
-          <w:lang w:eastAsia="es-GT"/>
+          <w:lang w:val="es-419" w:eastAsia="es-419"/>
         </w:rPr>
         <w:drawing>
           <wp:inline distT="0" distB="0" distL="0" distR="0" wp14:anchorId="61DA3BD1" wp14:editId="0C35A376">
@@ -682,6 +682,12 @@
                 <w:lang w:val="en-US"/>
               </w:rPr>
             </w:pPr>
+            <w:r>
+              <w:rPr>
+                <w:noProof/>
+              </w:rPr>
+              <w:t>Alejandro Arturo Echeverría Garrido</w:t>
+            </w:r>
           </w:p>
         </w:tc>
         <w:tc>
@@ -700,6 +706,12 @@
                 <w:noProof/>
               </w:rPr>
             </w:pPr>
+            <w:r>
+              <w:rPr>
+                <w:noProof/>
+              </w:rPr>
+              <w:t>SCRUM Master</w:t>
+            </w:r>
           </w:p>
         </w:tc>
       </w:tr>
@@ -796,6 +808,12 @@
                 <w:noProof/>
               </w:rPr>
             </w:pPr>
+            <w:r>
+              <w:rPr>
+                <w:noProof/>
+              </w:rPr>
+              <w:t>Jose Rodrigo González Vásquez</w:t>
+            </w:r>
           </w:p>
         </w:tc>
         <w:tc>
@@ -814,6 +832,12 @@
                 <w:noProof/>
               </w:rPr>
             </w:pPr>
+            <w:r>
+              <w:rPr>
+                <w:noProof/>
+              </w:rPr>
+              <w:t>Programador</w:t>
+            </w:r>
           </w:p>
         </w:tc>
       </w:tr>
@@ -872,6 +896,12 @@
                 <w:noProof/>
               </w:rPr>
             </w:pPr>
+            <w:r>
+              <w:rPr>
+                <w:noProof/>
+              </w:rPr>
+              <w:t>Lucian Guillermo Juarez Ispanel</w:t>
+            </w:r>
           </w:p>
         </w:tc>
         <w:tc>
@@ -890,6 +920,12 @@
                 <w:noProof/>
               </w:rPr>
             </w:pPr>
+            <w:r>
+              <w:rPr>
+                <w:noProof/>
+              </w:rPr>
+              <w:t>Programador</w:t>
+            </w:r>
           </w:p>
         </w:tc>
       </w:tr>
@@ -910,6 +946,12 @@
                 <w:noProof/>
               </w:rPr>
             </w:pPr>
+            <w:r>
+              <w:rPr>
+                <w:noProof/>
+              </w:rPr>
+              <w:t>Juan Carlos Zeta Juárez</w:t>
+            </w:r>
           </w:p>
         </w:tc>
         <w:tc>
@@ -928,6 +970,12 @@
                 <w:noProof/>
               </w:rPr>
             </w:pPr>
+            <w:r>
+              <w:rPr>
+                <w:noProof/>
+              </w:rPr>
+              <w:t>Programador</w:t>
+            </w:r>
           </w:p>
         </w:tc>
       </w:tr>
@@ -948,6 +996,12 @@
                 <w:noProof/>
               </w:rPr>
             </w:pPr>
+            <w:r>
+              <w:rPr>
+                <w:noProof/>
+              </w:rPr>
+              <w:t>Daniel Alejandro Marroquín Zabala</w:t>
+            </w:r>
           </w:p>
         </w:tc>
         <w:tc>
@@ -966,6 +1020,12 @@
                 <w:noProof/>
               </w:rPr>
             </w:pPr>
+            <w:r>
+              <w:rPr>
+                <w:noProof/>
+              </w:rPr>
+              <w:t>Programador</w:t>
+            </w:r>
           </w:p>
         </w:tc>
       </w:tr>
@@ -1502,6 +1562,2027 @@
         </w:tabs>
         <w:spacing w:line="276" w:lineRule="auto"/>
         <w:rPr>
+          <w:b/>
+          <w:bCs/>
+          <w:noProof/>
+          <w:color w:val="4472C4" w:themeColor="accent1"/>
+          <w:sz w:val="24"/>
+          <w:szCs w:val="24"/>
+        </w:rPr>
+      </w:pPr>
+      <w:r>
+        <w:rPr>
+          <w:b/>
+          <w:bCs/>
+          <w:noProof/>
+          <w:color w:val="4472C4" w:themeColor="accent1"/>
+          <w:sz w:val="24"/>
+          <w:szCs w:val="24"/>
+        </w:rPr>
+        <w:t>HUAE-001 Registro de Cliente</w:t>
+      </w:r>
+    </w:p>
+    <w:p>
+      <w:pPr>
+        <w:pStyle w:val="Sinespaciado"/>
+        <w:tabs>
+          <w:tab w:val="left" w:pos="5670"/>
+        </w:tabs>
+        <w:spacing w:line="276" w:lineRule="auto"/>
+        <w:rPr>
+          <w:noProof/>
+          <w:sz w:val="24"/>
+          <w:szCs w:val="24"/>
+        </w:rPr>
+      </w:pPr>
+      <w:r>
+        <w:rPr>
+          <w:b/>
+          <w:noProof/>
+          <w:sz w:val="24"/>
+          <w:szCs w:val="24"/>
+        </w:rPr>
+        <w:t>Como</w:t>
+      </w:r>
+      <w:r>
+        <w:rPr>
+          <w:noProof/>
+          <w:sz w:val="24"/>
+          <w:szCs w:val="24"/>
+        </w:rPr>
+        <w:t>:</w:t>
+      </w:r>
+      <w:r>
+        <w:rPr>
+          <w:noProof/>
+          <w:sz w:val="24"/>
+          <w:szCs w:val="24"/>
+        </w:rPr>
+        <w:t xml:space="preserve"> n</w:t>
+      </w:r>
+      <w:r>
+        <w:rPr>
+          <w:noProof/>
+          <w:sz w:val="24"/>
+          <w:szCs w:val="24"/>
+        </w:rPr>
+        <w:t>uevo cliente de All Elite Games</w:t>
+      </w:r>
+    </w:p>
+    <w:p>
+      <w:pPr>
+        <w:pStyle w:val="Sinespaciado"/>
+        <w:tabs>
+          <w:tab w:val="left" w:pos="5670"/>
+        </w:tabs>
+        <w:spacing w:line="276" w:lineRule="auto"/>
+        <w:rPr>
+          <w:noProof/>
+          <w:sz w:val="24"/>
+          <w:szCs w:val="24"/>
+        </w:rPr>
+      </w:pPr>
+      <w:r>
+        <w:rPr>
+          <w:b/>
+          <w:noProof/>
+          <w:sz w:val="24"/>
+          <w:szCs w:val="24"/>
+        </w:rPr>
+        <w:t>Quiero</w:t>
+      </w:r>
+      <w:r>
+        <w:rPr>
+          <w:noProof/>
+          <w:sz w:val="24"/>
+          <w:szCs w:val="24"/>
+        </w:rPr>
+        <w:t>:</w:t>
+      </w:r>
+      <w:r>
+        <w:rPr>
+          <w:noProof/>
+          <w:sz w:val="24"/>
+          <w:szCs w:val="24"/>
+        </w:rPr>
+        <w:t xml:space="preserve"> registrarme con mis datos personales (DPI,</w:t>
+      </w:r>
+      <w:r>
+        <w:rPr>
+          <w:noProof/>
+          <w:sz w:val="24"/>
+          <w:szCs w:val="24"/>
+        </w:rPr>
+        <w:t xml:space="preserve"> nombre y dirección </w:t>
+      </w:r>
+    </w:p>
+    <w:p>
+      <w:pPr>
+        <w:pStyle w:val="Sinespaciado"/>
+        <w:tabs>
+          <w:tab w:val="left" w:pos="5670"/>
+        </w:tabs>
+        <w:spacing w:line="276" w:lineRule="auto"/>
+        <w:rPr>
+          <w:noProof/>
+          <w:sz w:val="24"/>
+          <w:szCs w:val="24"/>
+        </w:rPr>
+      </w:pPr>
+      <w:r>
+        <w:rPr>
+          <w:b/>
+          <w:noProof/>
+          <w:sz w:val="24"/>
+          <w:szCs w:val="24"/>
+        </w:rPr>
+        <w:t>Para</w:t>
+      </w:r>
+      <w:r>
+        <w:rPr>
+          <w:noProof/>
+          <w:sz w:val="24"/>
+          <w:szCs w:val="24"/>
+        </w:rPr>
+        <w:t xml:space="preserve">: </w:t>
+      </w:r>
+      <w:r>
+        <w:rPr>
+          <w:noProof/>
+          <w:sz w:val="24"/>
+          <w:szCs w:val="24"/>
+        </w:rPr>
+        <w:t>realizar compras y recibir mis productos en mi domicilio.</w:t>
+      </w:r>
+    </w:p>
+    <w:p>
+      <w:pPr>
+        <w:pStyle w:val="Sinespaciado"/>
+        <w:tabs>
+          <w:tab w:val="left" w:pos="5670"/>
+        </w:tabs>
+        <w:spacing w:line="276" w:lineRule="auto"/>
+        <w:rPr>
+          <w:b/>
+          <w:bCs/>
+          <w:noProof/>
+          <w:color w:val="4472C4" w:themeColor="accent1"/>
+          <w:sz w:val="24"/>
+          <w:szCs w:val="24"/>
+        </w:rPr>
+      </w:pPr>
+      <w:r>
+        <w:rPr>
+          <w:b/>
+          <w:bCs/>
+          <w:noProof/>
+          <w:color w:val="4472C4" w:themeColor="accent1"/>
+          <w:sz w:val="24"/>
+          <w:szCs w:val="24"/>
+        </w:rPr>
+        <w:t>HUAE-002 Membresia</w:t>
+      </w:r>
+    </w:p>
+    <w:p>
+      <w:pPr>
+        <w:pStyle w:val="Sinespaciado"/>
+        <w:tabs>
+          <w:tab w:val="left" w:pos="5670"/>
+        </w:tabs>
+        <w:spacing w:line="276" w:lineRule="auto"/>
+        <w:rPr>
+          <w:noProof/>
+          <w:sz w:val="24"/>
+          <w:szCs w:val="24"/>
+        </w:rPr>
+      </w:pPr>
+      <w:r>
+        <w:rPr>
+          <w:b/>
+          <w:bCs/>
+          <w:noProof/>
+          <w:sz w:val="24"/>
+          <w:szCs w:val="24"/>
+        </w:rPr>
+        <w:t>Como</w:t>
+      </w:r>
+      <w:r>
+        <w:rPr>
+          <w:noProof/>
+          <w:sz w:val="24"/>
+          <w:szCs w:val="24"/>
+        </w:rPr>
+        <w:t>: C</w:t>
+      </w:r>
+      <w:r>
+        <w:rPr>
+          <w:noProof/>
+          <w:sz w:val="24"/>
+          <w:szCs w:val="24"/>
+        </w:rPr>
+        <w:t>lien</w:t>
+      </w:r>
+      <w:r>
+        <w:rPr>
+          <w:noProof/>
+          <w:sz w:val="24"/>
+          <w:szCs w:val="24"/>
+        </w:rPr>
+        <w:t xml:space="preserve">te frecuente de All Elite Games </w:t>
+      </w:r>
+    </w:p>
+    <w:p>
+      <w:pPr>
+        <w:pStyle w:val="Sinespaciado"/>
+        <w:tabs>
+          <w:tab w:val="left" w:pos="5670"/>
+        </w:tabs>
+        <w:spacing w:line="276" w:lineRule="auto"/>
+        <w:rPr>
+          <w:noProof/>
+          <w:sz w:val="24"/>
+          <w:szCs w:val="24"/>
+        </w:rPr>
+      </w:pPr>
+      <w:r>
+        <w:rPr>
+          <w:b/>
+          <w:bCs/>
+          <w:noProof/>
+          <w:sz w:val="24"/>
+          <w:szCs w:val="24"/>
+        </w:rPr>
+        <w:t>Quiero</w:t>
+      </w:r>
+      <w:r>
+        <w:rPr>
+          <w:noProof/>
+          <w:sz w:val="24"/>
+          <w:szCs w:val="24"/>
+        </w:rPr>
+        <w:t>: Q</w:t>
+      </w:r>
+      <w:r>
+        <w:rPr>
+          <w:noProof/>
+          <w:sz w:val="24"/>
+          <w:szCs w:val="24"/>
+        </w:rPr>
+        <w:t>ue el sistema me permita obtener una membresía según mi tipo de compra,</w:t>
+      </w:r>
+      <w:r>
+        <w:rPr>
+          <w:noProof/>
+          <w:sz w:val="24"/>
+          <w:szCs w:val="24"/>
+        </w:rPr>
+        <w:t xml:space="preserve"> </w:t>
+      </w:r>
+      <w:r>
+        <w:rPr>
+          <w:noProof/>
+          <w:sz w:val="24"/>
+          <w:szCs w:val="24"/>
+        </w:rPr>
+        <w:t>para que pueda disfrutar de beneficios exclusivo</w:t>
+      </w:r>
+      <w:r>
+        <w:rPr>
+          <w:noProof/>
+          <w:sz w:val="24"/>
+          <w:szCs w:val="24"/>
+        </w:rPr>
+        <w:t>s como descuentos y promociones</w:t>
+      </w:r>
+    </w:p>
+    <w:p>
+      <w:pPr>
+        <w:pStyle w:val="Sinespaciado"/>
+        <w:tabs>
+          <w:tab w:val="left" w:pos="5670"/>
+        </w:tabs>
+        <w:spacing w:line="276" w:lineRule="auto"/>
+        <w:rPr>
+          <w:b/>
+          <w:bCs/>
+          <w:noProof/>
+          <w:color w:val="4472C4" w:themeColor="accent1"/>
+          <w:sz w:val="24"/>
+          <w:szCs w:val="24"/>
+        </w:rPr>
+      </w:pPr>
+      <w:r>
+        <w:rPr>
+          <w:b/>
+          <w:bCs/>
+          <w:noProof/>
+          <w:color w:val="4472C4" w:themeColor="accent1"/>
+          <w:sz w:val="24"/>
+          <w:szCs w:val="24"/>
+        </w:rPr>
+        <w:t>HUAE-003 Devolucion</w:t>
+      </w:r>
+    </w:p>
+    <w:p>
+      <w:pPr>
+        <w:pStyle w:val="Sinespaciado"/>
+        <w:tabs>
+          <w:tab w:val="left" w:pos="5670"/>
+        </w:tabs>
+        <w:spacing w:line="276" w:lineRule="auto"/>
+        <w:rPr>
+          <w:noProof/>
+          <w:sz w:val="24"/>
+          <w:szCs w:val="24"/>
+        </w:rPr>
+      </w:pPr>
+      <w:r>
+        <w:rPr>
+          <w:b/>
+          <w:bCs/>
+          <w:noProof/>
+          <w:sz w:val="24"/>
+          <w:szCs w:val="24"/>
+        </w:rPr>
+        <w:t>Como</w:t>
+      </w:r>
+      <w:r>
+        <w:rPr>
+          <w:noProof/>
+          <w:sz w:val="24"/>
+          <w:szCs w:val="24"/>
+        </w:rPr>
+        <w:t>:</w:t>
+      </w:r>
+      <w:r>
+        <w:rPr>
+          <w:noProof/>
+          <w:sz w:val="24"/>
+          <w:szCs w:val="24"/>
+        </w:rPr>
+        <w:t xml:space="preserve"> cliente que ha ten</w:t>
+      </w:r>
+      <w:r>
+        <w:rPr>
+          <w:noProof/>
+          <w:sz w:val="24"/>
+          <w:szCs w:val="24"/>
+        </w:rPr>
+        <w:t xml:space="preserve">ido un problema con un producto </w:t>
+      </w:r>
+    </w:p>
+    <w:p>
+      <w:pPr>
+        <w:pStyle w:val="Sinespaciado"/>
+        <w:tabs>
+          <w:tab w:val="left" w:pos="5670"/>
+        </w:tabs>
+        <w:spacing w:line="276" w:lineRule="auto"/>
+        <w:rPr>
+          <w:noProof/>
+          <w:sz w:val="24"/>
+          <w:szCs w:val="24"/>
+        </w:rPr>
+      </w:pPr>
+      <w:r>
+        <w:rPr>
+          <w:b/>
+          <w:bCs/>
+          <w:noProof/>
+          <w:sz w:val="24"/>
+          <w:szCs w:val="24"/>
+        </w:rPr>
+        <w:t>Quiero</w:t>
+      </w:r>
+      <w:r>
+        <w:rPr>
+          <w:noProof/>
+          <w:sz w:val="24"/>
+          <w:szCs w:val="24"/>
+        </w:rPr>
+        <w:t>:</w:t>
+      </w:r>
+      <w:r>
+        <w:rPr>
+          <w:noProof/>
+          <w:sz w:val="24"/>
+          <w:szCs w:val="24"/>
+        </w:rPr>
+        <w:t xml:space="preserve"> poder registrar una solicitud de devolución indicando </w:t>
+      </w:r>
+      <w:r>
+        <w:rPr>
+          <w:noProof/>
+          <w:sz w:val="24"/>
+          <w:szCs w:val="24"/>
+        </w:rPr>
+        <w:t>el motivo y la factura</w:t>
+      </w:r>
+    </w:p>
+    <w:p>
+      <w:pPr>
+        <w:pStyle w:val="Sinespaciado"/>
+        <w:tabs>
+          <w:tab w:val="left" w:pos="5670"/>
+        </w:tabs>
+        <w:spacing w:line="276" w:lineRule="auto"/>
+        <w:rPr>
+          <w:noProof/>
+          <w:sz w:val="24"/>
+          <w:szCs w:val="24"/>
+        </w:rPr>
+      </w:pPr>
+      <w:r>
+        <w:rPr>
+          <w:b/>
+          <w:bCs/>
+          <w:noProof/>
+          <w:sz w:val="24"/>
+          <w:szCs w:val="24"/>
+        </w:rPr>
+        <w:t>Para</w:t>
+      </w:r>
+      <w:r>
+        <w:rPr>
+          <w:noProof/>
+          <w:sz w:val="24"/>
+          <w:szCs w:val="24"/>
+        </w:rPr>
+        <w:t>:</w:t>
+      </w:r>
+      <w:r>
+        <w:rPr>
+          <w:noProof/>
+          <w:sz w:val="24"/>
+          <w:szCs w:val="24"/>
+        </w:rPr>
+        <w:t xml:space="preserve"> que el sistema gestione el reembolso o cambio del producto.</w:t>
+      </w:r>
+    </w:p>
+    <w:p>
+      <w:pPr>
+        <w:pStyle w:val="Sinespaciado"/>
+        <w:tabs>
+          <w:tab w:val="left" w:pos="5670"/>
+        </w:tabs>
+        <w:spacing w:line="276" w:lineRule="auto"/>
+        <w:rPr>
+          <w:b/>
+          <w:bCs/>
+          <w:noProof/>
+          <w:color w:val="4472C4" w:themeColor="accent1"/>
+          <w:sz w:val="24"/>
+          <w:szCs w:val="24"/>
+        </w:rPr>
+      </w:pPr>
+      <w:r>
+        <w:rPr>
+          <w:b/>
+          <w:bCs/>
+          <w:noProof/>
+          <w:color w:val="4472C4" w:themeColor="accent1"/>
+          <w:sz w:val="24"/>
+          <w:szCs w:val="24"/>
+        </w:rPr>
+        <w:t>HUAE-004 Métodos de pago</w:t>
+      </w:r>
+    </w:p>
+    <w:p>
+      <w:pPr>
+        <w:pStyle w:val="Sinespaciado"/>
+        <w:tabs>
+          <w:tab w:val="left" w:pos="5670"/>
+        </w:tabs>
+        <w:spacing w:line="276" w:lineRule="auto"/>
+        <w:rPr>
+          <w:noProof/>
+          <w:sz w:val="24"/>
+          <w:szCs w:val="24"/>
+        </w:rPr>
+      </w:pPr>
+      <w:r>
+        <w:rPr>
+          <w:b/>
+          <w:bCs/>
+          <w:noProof/>
+          <w:sz w:val="24"/>
+          <w:szCs w:val="24"/>
+        </w:rPr>
+        <w:t>Como</w:t>
+      </w:r>
+      <w:r>
+        <w:rPr>
+          <w:noProof/>
+          <w:sz w:val="24"/>
+          <w:szCs w:val="24"/>
+        </w:rPr>
+        <w:t xml:space="preserve"> administrador del sistema,</w:t>
+      </w:r>
+    </w:p>
+    <w:p>
+      <w:pPr>
+        <w:pStyle w:val="Sinespaciado"/>
+        <w:tabs>
+          <w:tab w:val="left" w:pos="5670"/>
+        </w:tabs>
+        <w:spacing w:line="276" w:lineRule="auto"/>
+        <w:rPr>
+          <w:noProof/>
+          <w:sz w:val="24"/>
+          <w:szCs w:val="24"/>
+        </w:rPr>
+      </w:pPr>
+      <w:r>
+        <w:rPr>
+          <w:b/>
+          <w:bCs/>
+          <w:noProof/>
+          <w:sz w:val="24"/>
+          <w:szCs w:val="24"/>
+        </w:rPr>
+        <w:t>quiero</w:t>
+      </w:r>
+      <w:r>
+        <w:rPr>
+          <w:noProof/>
+          <w:sz w:val="24"/>
+          <w:szCs w:val="24"/>
+        </w:rPr>
+        <w:t xml:space="preserve"> registrar diferentes métodos de pago disponibles,</w:t>
+      </w:r>
+    </w:p>
+    <w:p>
+      <w:pPr>
+        <w:pStyle w:val="Sinespaciado"/>
+        <w:tabs>
+          <w:tab w:val="left" w:pos="5670"/>
+        </w:tabs>
+        <w:spacing w:line="276" w:lineRule="auto"/>
+        <w:rPr>
+          <w:noProof/>
+          <w:sz w:val="24"/>
+          <w:szCs w:val="24"/>
+        </w:rPr>
+      </w:pPr>
+      <w:r>
+        <w:rPr>
+          <w:b/>
+          <w:bCs/>
+          <w:noProof/>
+          <w:sz w:val="24"/>
+          <w:szCs w:val="24"/>
+        </w:rPr>
+        <w:t>para</w:t>
+      </w:r>
+      <w:r>
+        <w:rPr>
+          <w:noProof/>
+          <w:sz w:val="24"/>
+          <w:szCs w:val="24"/>
+        </w:rPr>
+        <w:t xml:space="preserve"> que los clientes puedan elegir cómo desean pagar sus compras.</w:t>
+      </w:r>
+    </w:p>
+    <w:p>
+      <w:pPr>
+        <w:pStyle w:val="Sinespaciado"/>
+        <w:tabs>
+          <w:tab w:val="left" w:pos="5670"/>
+        </w:tabs>
+        <w:spacing w:line="276" w:lineRule="auto"/>
+        <w:rPr>
+          <w:b/>
+          <w:bCs/>
+          <w:noProof/>
+          <w:color w:val="4472C4" w:themeColor="accent1"/>
+          <w:sz w:val="24"/>
+          <w:szCs w:val="24"/>
+        </w:rPr>
+      </w:pPr>
+      <w:r>
+        <w:rPr>
+          <w:b/>
+          <w:bCs/>
+          <w:noProof/>
+          <w:color w:val="4472C4" w:themeColor="accent1"/>
+          <w:sz w:val="24"/>
+          <w:szCs w:val="24"/>
+        </w:rPr>
+        <w:t>HUAE-005 Métodos de pago activos</w:t>
+      </w:r>
+    </w:p>
+    <w:p>
+      <w:pPr>
+        <w:pStyle w:val="Sinespaciado"/>
+        <w:tabs>
+          <w:tab w:val="left" w:pos="5670"/>
+        </w:tabs>
+        <w:spacing w:line="276" w:lineRule="auto"/>
+        <w:rPr>
+          <w:noProof/>
+          <w:sz w:val="24"/>
+          <w:szCs w:val="24"/>
+        </w:rPr>
+      </w:pPr>
+      <w:r>
+        <w:rPr>
+          <w:b/>
+          <w:bCs/>
+          <w:noProof/>
+          <w:sz w:val="24"/>
+          <w:szCs w:val="24"/>
+        </w:rPr>
+        <w:t>Como</w:t>
+      </w:r>
+      <w:r>
+        <w:rPr>
+          <w:b/>
+          <w:bCs/>
+          <w:noProof/>
+          <w:sz w:val="24"/>
+          <w:szCs w:val="24"/>
+        </w:rPr>
+        <w:t>:</w:t>
+      </w:r>
+      <w:r>
+        <w:rPr>
+          <w:noProof/>
+          <w:sz w:val="24"/>
+          <w:szCs w:val="24"/>
+        </w:rPr>
+        <w:t xml:space="preserve"> empleado de ventas,</w:t>
+      </w:r>
+    </w:p>
+    <w:p>
+      <w:pPr>
+        <w:pStyle w:val="Sinespaciado"/>
+        <w:tabs>
+          <w:tab w:val="left" w:pos="5670"/>
+        </w:tabs>
+        <w:spacing w:line="276" w:lineRule="auto"/>
+        <w:rPr>
+          <w:noProof/>
+          <w:sz w:val="24"/>
+          <w:szCs w:val="24"/>
+        </w:rPr>
+      </w:pPr>
+      <w:r>
+        <w:rPr>
+          <w:b/>
+          <w:bCs/>
+          <w:noProof/>
+          <w:sz w:val="24"/>
+          <w:szCs w:val="24"/>
+        </w:rPr>
+        <w:t>Quiero</w:t>
+      </w:r>
+      <w:r>
+        <w:rPr>
+          <w:b/>
+          <w:bCs/>
+          <w:noProof/>
+          <w:sz w:val="24"/>
+          <w:szCs w:val="24"/>
+        </w:rPr>
+        <w:t>:</w:t>
+      </w:r>
+      <w:r>
+        <w:rPr>
+          <w:noProof/>
+          <w:sz w:val="24"/>
+          <w:szCs w:val="24"/>
+        </w:rPr>
+        <w:t xml:space="preserve"> ver solamente los métodos de pago activos,</w:t>
+      </w:r>
+    </w:p>
+    <w:p>
+      <w:pPr>
+        <w:pStyle w:val="Sinespaciado"/>
+        <w:tabs>
+          <w:tab w:val="left" w:pos="5670"/>
+        </w:tabs>
+        <w:spacing w:line="276" w:lineRule="auto"/>
+        <w:rPr>
+          <w:noProof/>
+          <w:sz w:val="24"/>
+          <w:szCs w:val="24"/>
+        </w:rPr>
+      </w:pPr>
+      <w:r>
+        <w:rPr>
+          <w:b/>
+          <w:bCs/>
+          <w:noProof/>
+          <w:sz w:val="24"/>
+          <w:szCs w:val="24"/>
+        </w:rPr>
+        <w:t>Para</w:t>
+      </w:r>
+      <w:r>
+        <w:rPr>
+          <w:b/>
+          <w:bCs/>
+          <w:noProof/>
+          <w:sz w:val="24"/>
+          <w:szCs w:val="24"/>
+        </w:rPr>
+        <w:t>:</w:t>
+      </w:r>
+      <w:r>
+        <w:rPr>
+          <w:noProof/>
+          <w:sz w:val="24"/>
+          <w:szCs w:val="24"/>
+        </w:rPr>
+        <w:t xml:space="preserve"> ofrecerle al cliente solo opciones válidas al momento de realizar una venta.</w:t>
+      </w:r>
+    </w:p>
+    <w:p>
+      <w:pPr>
+        <w:pStyle w:val="Sinespaciado"/>
+        <w:tabs>
+          <w:tab w:val="left" w:pos="5670"/>
+        </w:tabs>
+        <w:spacing w:line="276" w:lineRule="auto"/>
+        <w:rPr>
+          <w:b/>
+          <w:bCs/>
+          <w:noProof/>
+          <w:color w:val="4472C4" w:themeColor="accent1"/>
+          <w:sz w:val="24"/>
+          <w:szCs w:val="24"/>
+        </w:rPr>
+      </w:pPr>
+      <w:r>
+        <w:rPr>
+          <w:b/>
+          <w:bCs/>
+          <w:noProof/>
+          <w:color w:val="4472C4" w:themeColor="accent1"/>
+          <w:sz w:val="24"/>
+          <w:szCs w:val="24"/>
+        </w:rPr>
+        <w:t>HUAE-006 Cambio de estado de métodos de pago</w:t>
+      </w:r>
+    </w:p>
+    <w:p>
+      <w:pPr>
+        <w:pStyle w:val="Sinespaciado"/>
+        <w:tabs>
+          <w:tab w:val="left" w:pos="5670"/>
+        </w:tabs>
+        <w:spacing w:line="276" w:lineRule="auto"/>
+        <w:rPr>
+          <w:noProof/>
+          <w:sz w:val="24"/>
+          <w:szCs w:val="24"/>
+        </w:rPr>
+      </w:pPr>
+      <w:r>
+        <w:rPr>
+          <w:b/>
+          <w:bCs/>
+          <w:noProof/>
+          <w:sz w:val="24"/>
+          <w:szCs w:val="24"/>
+        </w:rPr>
+        <w:t>Como</w:t>
+      </w:r>
+      <w:r>
+        <w:rPr>
+          <w:b/>
+          <w:bCs/>
+          <w:noProof/>
+          <w:sz w:val="24"/>
+          <w:szCs w:val="24"/>
+        </w:rPr>
+        <w:t>:</w:t>
+      </w:r>
+      <w:r>
+        <w:rPr>
+          <w:noProof/>
+          <w:sz w:val="24"/>
+          <w:szCs w:val="24"/>
+        </w:rPr>
+        <w:t xml:space="preserve"> administrador,</w:t>
+      </w:r>
+    </w:p>
+    <w:p>
+      <w:pPr>
+        <w:pStyle w:val="Sinespaciado"/>
+        <w:tabs>
+          <w:tab w:val="left" w:pos="5670"/>
+        </w:tabs>
+        <w:spacing w:line="276" w:lineRule="auto"/>
+        <w:rPr>
+          <w:noProof/>
+          <w:sz w:val="24"/>
+          <w:szCs w:val="24"/>
+        </w:rPr>
+      </w:pPr>
+      <w:r>
+        <w:rPr>
+          <w:b/>
+          <w:bCs/>
+          <w:noProof/>
+          <w:sz w:val="24"/>
+          <w:szCs w:val="24"/>
+        </w:rPr>
+        <w:t>Quiero</w:t>
+      </w:r>
+      <w:r>
+        <w:rPr>
+          <w:b/>
+          <w:bCs/>
+          <w:noProof/>
+          <w:sz w:val="24"/>
+          <w:szCs w:val="24"/>
+        </w:rPr>
+        <w:t>:</w:t>
+      </w:r>
+      <w:r>
+        <w:rPr>
+          <w:noProof/>
+          <w:sz w:val="24"/>
+          <w:szCs w:val="24"/>
+        </w:rPr>
+        <w:t xml:space="preserve"> cambiar el estado de un método de pago a "Inactivo",</w:t>
+      </w:r>
+    </w:p>
+    <w:p>
+      <w:pPr>
+        <w:pStyle w:val="Sinespaciado"/>
+        <w:tabs>
+          <w:tab w:val="left" w:pos="5670"/>
+        </w:tabs>
+        <w:spacing w:line="276" w:lineRule="auto"/>
+        <w:rPr>
+          <w:noProof/>
+          <w:sz w:val="24"/>
+          <w:szCs w:val="24"/>
+        </w:rPr>
+      </w:pPr>
+      <w:r>
+        <w:rPr>
+          <w:b/>
+          <w:bCs/>
+          <w:noProof/>
+          <w:sz w:val="24"/>
+          <w:szCs w:val="24"/>
+        </w:rPr>
+        <w:t>Para</w:t>
+      </w:r>
+      <w:r>
+        <w:rPr>
+          <w:b/>
+          <w:bCs/>
+          <w:noProof/>
+          <w:sz w:val="24"/>
+          <w:szCs w:val="24"/>
+        </w:rPr>
+        <w:t>:</w:t>
+      </w:r>
+      <w:r>
+        <w:rPr>
+          <w:noProof/>
+          <w:sz w:val="24"/>
+          <w:szCs w:val="24"/>
+        </w:rPr>
+        <w:t xml:space="preserve"> que no esté disponible si ya no es válido o ha sido descontinuado.</w:t>
+      </w:r>
+    </w:p>
+    <w:p>
+      <w:pPr>
+        <w:pStyle w:val="Sinespaciado"/>
+        <w:tabs>
+          <w:tab w:val="left" w:pos="5670"/>
+        </w:tabs>
+        <w:spacing w:line="276" w:lineRule="auto"/>
+        <w:rPr>
+          <w:noProof/>
+          <w:sz w:val="24"/>
+          <w:szCs w:val="24"/>
+        </w:rPr>
+      </w:pPr>
+    </w:p>
+    <w:p>
+      <w:r>
+        <w:rPr>
+          <w:rFonts w:cstheme="minorHAnsi"/>
+          <w:b/>
+          <w:color w:val="4472C4" w:themeColor="accent1"/>
+          <w:sz w:val="24"/>
+          <w:szCs w:val="24"/>
+        </w:rPr>
+        <w:t>HUJG-001</w:t>
+      </w:r>
+      <w:r>
+        <w:rPr>
+          <w:rFonts w:cstheme="minorHAnsi"/>
+          <w:b/>
+          <w:color w:val="4472C4" w:themeColor="accent1"/>
+          <w:sz w:val="24"/>
+          <w:szCs w:val="24"/>
+        </w:rPr>
+        <w:t xml:space="preserve"> Clasificación de juegos ingresado</w:t>
+      </w:r>
+      <w:r>
+        <w:rPr>
+          <w:b/>
+        </w:rPr>
+        <w:br/>
+        <w:t>Como:</w:t>
+      </w:r>
+      <w:r>
+        <w:t xml:space="preserve"> </w:t>
+      </w:r>
+      <w:r>
+        <w:t>Ad</w:t>
+      </w:r>
+      <w:r>
+        <w:t>ministrado del sistema</w:t>
+      </w:r>
+      <w:r>
+        <w:br/>
+      </w:r>
+      <w:r>
+        <w:rPr>
+          <w:b/>
+        </w:rPr>
+        <w:t xml:space="preserve">Quiero: </w:t>
+      </w:r>
+      <w:r>
+        <w:t>Quiero ordenar cada juego por su género para que su búsqueda sea más fácil</w:t>
+      </w:r>
+      <w:r>
+        <w:br/>
+      </w:r>
+      <w:r>
+        <w:rPr>
+          <w:b/>
+        </w:rPr>
+        <w:t>Para:</w:t>
+      </w:r>
+      <w:r>
+        <w:t xml:space="preserve"> Para poder realizar una búsqueda de un juego según su género.</w:t>
+      </w:r>
+      <w:r>
+        <w:br/>
+      </w:r>
+      <w:r>
+        <w:rPr>
+          <w:rFonts w:cstheme="minorHAnsi"/>
+          <w:b/>
+          <w:color w:val="4472C4" w:themeColor="accent1"/>
+          <w:sz w:val="24"/>
+          <w:szCs w:val="24"/>
+        </w:rPr>
+        <w:t>HUJG-002 Filtrado por género en catálogo de juegos</w:t>
+      </w:r>
+      <w:r>
+        <w:rPr>
+          <w:rFonts w:cstheme="minorHAnsi"/>
+          <w:b/>
+          <w:color w:val="4472C4" w:themeColor="accent1"/>
+          <w:sz w:val="24"/>
+          <w:szCs w:val="24"/>
+        </w:rPr>
+        <w:br/>
+      </w:r>
+      <w:r>
+        <w:rPr>
+          <w:b/>
+        </w:rPr>
+        <w:t>Como:</w:t>
+      </w:r>
+      <w:r>
+        <w:t xml:space="preserve"> </w:t>
+      </w:r>
+      <w:r>
+        <w:t>U</w:t>
+      </w:r>
+      <w:r>
+        <w:t>suario registrado</w:t>
+      </w:r>
+      <w:r>
+        <w:br/>
+      </w:r>
+      <w:r>
+        <w:rPr>
+          <w:rStyle w:val="normaltextrun"/>
+          <w:rFonts w:ascii="Calibri" w:hAnsi="Calibri" w:cs="Calibri"/>
+          <w:b/>
+          <w:bCs/>
+        </w:rPr>
+        <w:t>Quiero</w:t>
+      </w:r>
+      <w:r>
+        <w:t>: poder filtrar los juegos disponibles por género</w:t>
+      </w:r>
+      <w:r>
+        <w:br/>
+      </w:r>
+      <w:r>
+        <w:rPr>
+          <w:b/>
+        </w:rPr>
+        <w:t>Para</w:t>
+      </w:r>
+      <w:r>
+        <w:t>: encontrar fácilmente títulos que se ajusten a mis preferencias personales</w:t>
+      </w:r>
+    </w:p>
+    <w:p>
+      <w:r>
+        <w:rPr>
+          <w:rFonts w:cstheme="minorHAnsi"/>
+          <w:b/>
+          <w:color w:val="4472C4" w:themeColor="accent1"/>
+          <w:sz w:val="24"/>
+          <w:szCs w:val="24"/>
+        </w:rPr>
+        <w:t>HUJG-00</w:t>
+      </w:r>
+      <w:r>
+        <w:rPr>
+          <w:rFonts w:cstheme="minorHAnsi"/>
+          <w:b/>
+          <w:color w:val="4472C4" w:themeColor="accent1"/>
+          <w:sz w:val="24"/>
+          <w:szCs w:val="24"/>
+        </w:rPr>
+        <w:t>3</w:t>
+      </w:r>
+      <w:r>
+        <w:rPr>
+          <w:rFonts w:cstheme="minorHAnsi"/>
+          <w:b/>
+          <w:color w:val="4472C4" w:themeColor="accent1"/>
+          <w:sz w:val="24"/>
+          <w:szCs w:val="24"/>
+        </w:rPr>
+        <w:t xml:space="preserve"> </w:t>
+      </w:r>
+      <w:r>
+        <w:rPr>
+          <w:rFonts w:cstheme="minorHAnsi"/>
+          <w:b/>
+          <w:color w:val="4472C4" w:themeColor="accent1"/>
+          <w:sz w:val="24"/>
+          <w:szCs w:val="24"/>
+        </w:rPr>
+        <w:t>Estadísticas por género de juegos</w:t>
+      </w:r>
+      <w:r>
+        <w:rPr>
+          <w:rFonts w:cstheme="minorHAnsi"/>
+          <w:b/>
+          <w:color w:val="4472C4" w:themeColor="accent1"/>
+          <w:sz w:val="24"/>
+          <w:szCs w:val="24"/>
+        </w:rPr>
+        <w:br/>
+      </w:r>
+      <w:r>
+        <w:rPr>
+          <w:b/>
+        </w:rPr>
+        <w:t>Como:</w:t>
+      </w:r>
+      <w:r>
+        <w:t xml:space="preserve"> </w:t>
+      </w:r>
+      <w:r>
+        <w:t>A</w:t>
+      </w:r>
+      <w:r>
+        <w:t>nalista de datos del sistema</w:t>
+      </w:r>
+      <w:r>
+        <w:br/>
+      </w:r>
+      <w:r>
+        <w:rPr>
+          <w:rStyle w:val="normaltextrun"/>
+          <w:rFonts w:ascii="Calibri" w:hAnsi="Calibri" w:cs="Calibri"/>
+          <w:b/>
+          <w:bCs/>
+        </w:rPr>
+        <w:t>Quiero</w:t>
+      </w:r>
+      <w:r>
+        <w:t xml:space="preserve">: </w:t>
+      </w:r>
+      <w:r>
+        <w:t xml:space="preserve">Quiere </w:t>
+      </w:r>
+      <w:r>
+        <w:t>obtener estadísticas detalladas de juegos agrupados por género</w:t>
+      </w:r>
+      <w:r>
+        <w:br/>
+      </w:r>
+      <w:r>
+        <w:rPr>
+          <w:b/>
+        </w:rPr>
+        <w:t>Para</w:t>
+      </w:r>
+      <w:r>
+        <w:t xml:space="preserve">: </w:t>
+      </w:r>
+      <w:r>
+        <w:t xml:space="preserve">Para </w:t>
+      </w:r>
+      <w:r>
+        <w:t>analizar qué tipos de juegos tienen mayor aceptación entre los usuarios</w:t>
+      </w:r>
+    </w:p>
+    <w:p/>
+    <w:p>
+      <w:pPr>
+        <w:pStyle w:val="Sinespaciado"/>
+        <w:tabs>
+          <w:tab w:val="left" w:pos="5670"/>
+        </w:tabs>
+        <w:spacing w:line="276" w:lineRule="auto"/>
+        <w:rPr>
+          <w:rFonts w:cstheme="minorHAnsi"/>
+          <w:b/>
+          <w:color w:val="4472C4" w:themeColor="accent1"/>
+          <w:sz w:val="24"/>
+          <w:szCs w:val="24"/>
+        </w:rPr>
+      </w:pPr>
+      <w:r>
+        <w:rPr>
+          <w:rFonts w:cstheme="minorHAnsi"/>
+          <w:b/>
+          <w:bCs/>
+          <w:noProof/>
+          <w:color w:val="4472C4" w:themeColor="accent1"/>
+          <w:sz w:val="24"/>
+          <w:szCs w:val="24"/>
+        </w:rPr>
+        <w:lastRenderedPageBreak/>
+        <w:t>HULJ</w:t>
+      </w:r>
+      <w:r>
+        <w:rPr>
+          <w:rFonts w:cstheme="minorHAnsi"/>
+          <w:b/>
+          <w:bCs/>
+          <w:noProof/>
+          <w:color w:val="4472C4" w:themeColor="accent1"/>
+          <w:sz w:val="24"/>
+          <w:szCs w:val="24"/>
+        </w:rPr>
+        <w:t xml:space="preserve">-001 </w:t>
+      </w:r>
+      <w:r>
+        <w:rPr>
+          <w:rFonts w:cstheme="minorHAnsi"/>
+          <w:b/>
+          <w:color w:val="4472C4" w:themeColor="accent1"/>
+          <w:sz w:val="24"/>
+          <w:szCs w:val="24"/>
+        </w:rPr>
+        <w:t>Registro de videojuegos</w:t>
+      </w:r>
+      <w:r>
+        <w:rPr>
+          <w:b/>
+          <w:noProof/>
+          <w:sz w:val="24"/>
+          <w:szCs w:val="24"/>
+        </w:rPr>
+        <w:br/>
+      </w:r>
+      <w:r>
+        <w:rPr>
+          <w:rStyle w:val="Textoennegrita"/>
+          <w:rFonts w:cstheme="minorHAnsi"/>
+          <w:sz w:val="21"/>
+          <w:szCs w:val="21"/>
+        </w:rPr>
+        <w:t>Como</w:t>
+      </w:r>
+      <w:r>
+        <w:rPr>
+          <w:rStyle w:val="Textoennegrita"/>
+          <w:rFonts w:cstheme="minorHAnsi"/>
+          <w:sz w:val="21"/>
+          <w:szCs w:val="21"/>
+        </w:rPr>
+        <w:t>:</w:t>
+      </w:r>
+      <w:r>
+        <w:rPr>
+          <w:rFonts w:cstheme="minorHAnsi"/>
+          <w:sz w:val="21"/>
+          <w:szCs w:val="21"/>
+        </w:rPr>
+        <w:t xml:space="preserve"> Administrador de existencias</w:t>
+      </w:r>
+      <w:r>
+        <w:rPr>
+          <w:rFonts w:cstheme="minorHAnsi"/>
+          <w:sz w:val="21"/>
+          <w:szCs w:val="21"/>
+        </w:rPr>
+        <w:br/>
+      </w:r>
+      <w:r>
+        <w:rPr>
+          <w:rStyle w:val="Textoennegrita"/>
+          <w:rFonts w:cstheme="minorHAnsi"/>
+          <w:sz w:val="21"/>
+          <w:szCs w:val="21"/>
+        </w:rPr>
+        <w:t>quiero</w:t>
+      </w:r>
+      <w:r>
+        <w:rPr>
+          <w:rStyle w:val="Textoennegrita"/>
+          <w:rFonts w:cstheme="minorHAnsi"/>
+          <w:sz w:val="21"/>
+          <w:szCs w:val="21"/>
+        </w:rPr>
+        <w:t>:</w:t>
+      </w:r>
+      <w:r>
+        <w:rPr>
+          <w:rFonts w:cstheme="minorHAnsi"/>
+          <w:sz w:val="21"/>
+          <w:szCs w:val="21"/>
+        </w:rPr>
+        <w:t xml:space="preserve"> Tener un registro de los juegos que están disponibles para la venta</w:t>
+      </w:r>
+      <w:r>
+        <w:rPr>
+          <w:rFonts w:cstheme="minorHAnsi"/>
+          <w:sz w:val="21"/>
+          <w:szCs w:val="21"/>
+        </w:rPr>
+        <w:br/>
+      </w:r>
+      <w:r>
+        <w:rPr>
+          <w:rStyle w:val="Textoennegrita"/>
+          <w:rFonts w:cstheme="minorHAnsi"/>
+          <w:sz w:val="21"/>
+          <w:szCs w:val="21"/>
+        </w:rPr>
+        <w:t>para</w:t>
+      </w:r>
+      <w:r>
+        <w:rPr>
+          <w:rStyle w:val="Textoennegrita"/>
+          <w:rFonts w:cstheme="minorHAnsi"/>
+          <w:sz w:val="21"/>
+          <w:szCs w:val="21"/>
+        </w:rPr>
+        <w:t>:</w:t>
+      </w:r>
+      <w:r>
+        <w:rPr>
+          <w:rFonts w:cstheme="minorHAnsi"/>
+          <w:sz w:val="21"/>
+          <w:szCs w:val="21"/>
+        </w:rPr>
+        <w:t xml:space="preserve"> evitar errores en el sistema y pedidos fallidos</w:t>
+      </w:r>
+    </w:p>
+    <w:p>
+      <w:pPr>
+        <w:pStyle w:val="Sinespaciado"/>
+        <w:tabs>
+          <w:tab w:val="left" w:pos="5670"/>
+        </w:tabs>
+        <w:spacing w:line="276" w:lineRule="auto"/>
+        <w:rPr>
+          <w:rFonts w:cstheme="minorHAnsi"/>
+          <w:b/>
+          <w:color w:val="4472C4" w:themeColor="accent1"/>
+          <w:sz w:val="24"/>
+          <w:szCs w:val="24"/>
+        </w:rPr>
+      </w:pPr>
+      <w:r>
+        <w:rPr>
+          <w:noProof/>
+          <w:sz w:val="24"/>
+          <w:szCs w:val="24"/>
+        </w:rPr>
+        <w:br/>
+      </w:r>
+      <w:r>
+        <w:rPr>
+          <w:rFonts w:cstheme="minorHAnsi"/>
+          <w:b/>
+          <w:bCs/>
+          <w:noProof/>
+          <w:color w:val="4472C4" w:themeColor="accent1"/>
+          <w:sz w:val="24"/>
+          <w:szCs w:val="24"/>
+        </w:rPr>
+        <w:t>HULJ-002</w:t>
+      </w:r>
+      <w:r>
+        <w:rPr>
+          <w:rFonts w:cstheme="minorHAnsi"/>
+          <w:b/>
+          <w:bCs/>
+          <w:noProof/>
+          <w:color w:val="4472C4" w:themeColor="accent1"/>
+          <w:sz w:val="24"/>
+          <w:szCs w:val="24"/>
+        </w:rPr>
+        <w:t xml:space="preserve"> </w:t>
+      </w:r>
+      <w:r>
+        <w:rPr>
+          <w:rFonts w:cstheme="minorHAnsi"/>
+          <w:b/>
+          <w:color w:val="4472C4" w:themeColor="accent1"/>
+          <w:sz w:val="24"/>
+          <w:szCs w:val="24"/>
+        </w:rPr>
+        <w:t>Registro de videojuegos</w:t>
+      </w:r>
+      <w:r>
+        <w:rPr>
+          <w:b/>
+          <w:noProof/>
+          <w:sz w:val="24"/>
+          <w:szCs w:val="24"/>
+        </w:rPr>
+        <w:br/>
+      </w:r>
+      <w:r>
+        <w:rPr>
+          <w:rStyle w:val="Textoennegrita"/>
+          <w:rFonts w:cstheme="minorHAnsi"/>
+          <w:sz w:val="21"/>
+          <w:szCs w:val="21"/>
+        </w:rPr>
+        <w:t>Como</w:t>
+      </w:r>
+      <w:r>
+        <w:rPr>
+          <w:rStyle w:val="Textoennegrita"/>
+          <w:rFonts w:cstheme="minorHAnsi"/>
+          <w:sz w:val="21"/>
+          <w:szCs w:val="21"/>
+        </w:rPr>
+        <w:t>:</w:t>
+      </w:r>
+      <w:r>
+        <w:rPr>
+          <w:rFonts w:cstheme="minorHAnsi"/>
+          <w:sz w:val="21"/>
+          <w:szCs w:val="21"/>
+        </w:rPr>
+        <w:t xml:space="preserve"> Administrador de existencias</w:t>
+      </w:r>
+      <w:r>
+        <w:rPr>
+          <w:rFonts w:cstheme="minorHAnsi"/>
+          <w:sz w:val="21"/>
+          <w:szCs w:val="21"/>
+        </w:rPr>
+        <w:br/>
+      </w:r>
+      <w:r>
+        <w:rPr>
+          <w:rStyle w:val="Textoennegrita"/>
+          <w:rFonts w:cstheme="minorHAnsi"/>
+          <w:sz w:val="21"/>
+          <w:szCs w:val="21"/>
+        </w:rPr>
+        <w:t>quiero</w:t>
+      </w:r>
+      <w:r>
+        <w:rPr>
+          <w:rStyle w:val="Textoennegrita"/>
+          <w:rFonts w:cstheme="minorHAnsi"/>
+          <w:sz w:val="21"/>
+          <w:szCs w:val="21"/>
+        </w:rPr>
+        <w:t>:</w:t>
+      </w:r>
+      <w:r>
+        <w:rPr>
+          <w:rFonts w:cstheme="minorHAnsi"/>
+          <w:sz w:val="21"/>
+          <w:szCs w:val="21"/>
+        </w:rPr>
+        <w:t xml:space="preserve"> Clasificar los videojuegos en su edad recomendada para juego</w:t>
+      </w:r>
+      <w:r>
+        <w:rPr>
+          <w:rFonts w:cstheme="minorHAnsi"/>
+          <w:sz w:val="21"/>
+          <w:szCs w:val="21"/>
+        </w:rPr>
+        <w:br/>
+      </w:r>
+      <w:r>
+        <w:rPr>
+          <w:rStyle w:val="Textoennegrita"/>
+          <w:rFonts w:cstheme="minorHAnsi"/>
+          <w:sz w:val="21"/>
+          <w:szCs w:val="21"/>
+        </w:rPr>
+        <w:t>para</w:t>
+      </w:r>
+      <w:r>
+        <w:rPr>
+          <w:rStyle w:val="Textoennegrita"/>
+          <w:rFonts w:cstheme="minorHAnsi"/>
+          <w:sz w:val="21"/>
+          <w:szCs w:val="21"/>
+        </w:rPr>
+        <w:t>:</w:t>
+      </w:r>
+      <w:r>
+        <w:rPr>
+          <w:rFonts w:cstheme="minorHAnsi"/>
+          <w:sz w:val="21"/>
+          <w:szCs w:val="21"/>
+        </w:rPr>
+        <w:t xml:space="preserve"> evitar conflictos y demandas contenido no apto para ciertas edades en ciertos videojuegos</w:t>
+      </w:r>
+    </w:p>
+    <w:p>
+      <w:pPr>
+        <w:pStyle w:val="Sinespaciado"/>
+        <w:tabs>
+          <w:tab w:val="left" w:pos="5670"/>
+        </w:tabs>
+        <w:spacing w:line="276" w:lineRule="auto"/>
+        <w:rPr>
+          <w:rFonts w:cstheme="minorHAnsi"/>
+          <w:b/>
+          <w:color w:val="4472C4" w:themeColor="accent1"/>
+          <w:sz w:val="24"/>
+          <w:szCs w:val="24"/>
+        </w:rPr>
+      </w:pPr>
+      <w:r>
+        <w:rPr>
+          <w:noProof/>
+          <w:sz w:val="24"/>
+          <w:szCs w:val="24"/>
+        </w:rPr>
+        <w:br/>
+      </w:r>
+      <w:r>
+        <w:rPr>
+          <w:rFonts w:cstheme="minorHAnsi"/>
+          <w:b/>
+          <w:bCs/>
+          <w:noProof/>
+          <w:color w:val="4472C4" w:themeColor="accent1"/>
+          <w:sz w:val="24"/>
+          <w:szCs w:val="24"/>
+        </w:rPr>
+        <w:t>HULJ-003</w:t>
+      </w:r>
+      <w:r>
+        <w:rPr>
+          <w:rFonts w:cstheme="minorHAnsi"/>
+          <w:b/>
+          <w:bCs/>
+          <w:noProof/>
+          <w:color w:val="4472C4" w:themeColor="accent1"/>
+          <w:sz w:val="24"/>
+          <w:szCs w:val="24"/>
+        </w:rPr>
+        <w:t xml:space="preserve"> </w:t>
+      </w:r>
+      <w:r>
+        <w:rPr>
+          <w:rFonts w:cstheme="minorHAnsi"/>
+          <w:b/>
+          <w:color w:val="4472C4" w:themeColor="accent1"/>
+          <w:sz w:val="24"/>
+          <w:szCs w:val="24"/>
+        </w:rPr>
+        <w:t>Registro de videojuegos</w:t>
+      </w:r>
+      <w:r>
+        <w:rPr>
+          <w:b/>
+          <w:noProof/>
+          <w:sz w:val="24"/>
+          <w:szCs w:val="24"/>
+        </w:rPr>
+        <w:br/>
+      </w:r>
+      <w:r>
+        <w:rPr>
+          <w:rStyle w:val="Textoennegrita"/>
+          <w:rFonts w:cstheme="minorHAnsi"/>
+          <w:sz w:val="21"/>
+          <w:szCs w:val="21"/>
+        </w:rPr>
+        <w:t>Como</w:t>
+      </w:r>
+      <w:r>
+        <w:rPr>
+          <w:rStyle w:val="Textoennegrita"/>
+          <w:rFonts w:cstheme="minorHAnsi"/>
+          <w:sz w:val="21"/>
+          <w:szCs w:val="21"/>
+        </w:rPr>
+        <w:t>:</w:t>
+      </w:r>
+      <w:r>
+        <w:rPr>
+          <w:rFonts w:cstheme="minorHAnsi"/>
+          <w:sz w:val="21"/>
+          <w:szCs w:val="21"/>
+        </w:rPr>
+        <w:t xml:space="preserve"> Administrador de existencias</w:t>
+      </w:r>
+      <w:r>
+        <w:rPr>
+          <w:rFonts w:cstheme="minorHAnsi"/>
+          <w:sz w:val="21"/>
+          <w:szCs w:val="21"/>
+        </w:rPr>
+        <w:br/>
+      </w:r>
+      <w:r>
+        <w:rPr>
+          <w:rStyle w:val="Textoennegrita"/>
+          <w:rFonts w:cstheme="minorHAnsi"/>
+          <w:sz w:val="21"/>
+          <w:szCs w:val="21"/>
+        </w:rPr>
+        <w:t>quiero</w:t>
+      </w:r>
+      <w:r>
+        <w:rPr>
+          <w:rStyle w:val="Textoennegrita"/>
+          <w:rFonts w:cstheme="minorHAnsi"/>
+          <w:sz w:val="21"/>
+          <w:szCs w:val="21"/>
+        </w:rPr>
+        <w:t>:</w:t>
+      </w:r>
+      <w:r>
+        <w:rPr>
+          <w:rFonts w:cstheme="minorHAnsi"/>
+          <w:sz w:val="21"/>
+          <w:szCs w:val="21"/>
+        </w:rPr>
+        <w:t xml:space="preserve"> Tener un registro de los desarrolladores de los videojuegos</w:t>
+      </w:r>
+      <w:r>
+        <w:rPr>
+          <w:rFonts w:cstheme="minorHAnsi"/>
+          <w:sz w:val="21"/>
+          <w:szCs w:val="21"/>
+        </w:rPr>
+        <w:br/>
+      </w:r>
+      <w:r>
+        <w:rPr>
+          <w:rStyle w:val="Textoennegrita"/>
+          <w:rFonts w:cstheme="minorHAnsi"/>
+          <w:sz w:val="21"/>
+          <w:szCs w:val="21"/>
+        </w:rPr>
+        <w:t>para</w:t>
+      </w:r>
+      <w:r>
+        <w:rPr>
+          <w:rStyle w:val="Textoennegrita"/>
+          <w:rFonts w:cstheme="minorHAnsi"/>
+          <w:sz w:val="21"/>
+          <w:szCs w:val="21"/>
+        </w:rPr>
+        <w:t>:</w:t>
+      </w:r>
+      <w:r>
+        <w:rPr>
+          <w:rFonts w:cstheme="minorHAnsi"/>
+          <w:sz w:val="21"/>
+          <w:szCs w:val="21"/>
+        </w:rPr>
+        <w:t xml:space="preserve"> evitar conflictos de intereses y regalías.</w:t>
+      </w:r>
+    </w:p>
+    <w:p/>
+    <w:p>
+      <w:pPr>
+        <w:spacing w:before="100" w:beforeAutospacing="1" w:after="100" w:afterAutospacing="1" w:line="240" w:lineRule="auto"/>
+        <w:rPr>
+          <w:rFonts w:ascii="Arial" w:eastAsia="Times New Roman" w:hAnsi="Arial" w:cs="Arial"/>
+          <w:lang w:val="es-ES"/>
+        </w:rPr>
+      </w:pPr>
+      <w:r>
+        <w:rPr>
+          <w:rFonts w:cstheme="minorHAnsi"/>
+          <w:b/>
+          <w:bCs/>
+          <w:noProof/>
+          <w:color w:val="4472C4" w:themeColor="accent1"/>
+          <w:sz w:val="24"/>
+          <w:szCs w:val="24"/>
+        </w:rPr>
+        <w:t>HUJZ-001 Administracion de sistema</w:t>
+      </w:r>
+      <w:r>
+        <w:rPr>
+          <w:b/>
+          <w:noProof/>
+          <w:sz w:val="24"/>
+          <w:szCs w:val="24"/>
+        </w:rPr>
+        <w:br/>
+      </w:r>
+      <w:r>
+        <w:rPr>
+          <w:rFonts w:ascii="Arial" w:eastAsia="Times New Roman" w:hAnsi="Arial" w:cs="Arial"/>
+          <w:bCs/>
+          <w:lang w:val="es-ES"/>
+        </w:rPr>
+        <w:t>Como</w:t>
+      </w:r>
+      <w:r>
+        <w:rPr>
+          <w:rFonts w:ascii="Arial" w:eastAsia="Times New Roman" w:hAnsi="Arial" w:cs="Arial"/>
+          <w:bCs/>
+          <w:lang w:val="es-ES"/>
+        </w:rPr>
+        <w:t>:</w:t>
+      </w:r>
+      <w:r>
+        <w:rPr>
+          <w:rFonts w:ascii="Arial" w:eastAsia="Times New Roman" w:hAnsi="Arial" w:cs="Arial"/>
+          <w:lang w:val="es-ES"/>
+        </w:rPr>
+        <w:t xml:space="preserve"> administrador del sistema,</w:t>
+      </w:r>
+      <w:r>
+        <w:rPr>
+          <w:rFonts w:ascii="Arial" w:eastAsia="Times New Roman" w:hAnsi="Arial" w:cs="Arial"/>
+          <w:lang w:val="es-ES"/>
+        </w:rPr>
+        <w:br/>
+      </w:r>
+      <w:r>
+        <w:rPr>
+          <w:rFonts w:ascii="Arial" w:eastAsia="Times New Roman" w:hAnsi="Arial" w:cs="Arial"/>
+          <w:bCs/>
+          <w:lang w:val="es-ES"/>
+        </w:rPr>
+        <w:t>quiero</w:t>
+      </w:r>
+      <w:r>
+        <w:rPr>
+          <w:rFonts w:ascii="Arial" w:eastAsia="Times New Roman" w:hAnsi="Arial" w:cs="Arial"/>
+          <w:bCs/>
+          <w:lang w:val="es-ES"/>
+        </w:rPr>
+        <w:t>:</w:t>
+      </w:r>
+      <w:r>
+        <w:rPr>
+          <w:rFonts w:ascii="Arial" w:eastAsia="Times New Roman" w:hAnsi="Arial" w:cs="Arial"/>
+          <w:lang w:val="es-ES"/>
+        </w:rPr>
+        <w:t xml:space="preserve"> poder registrar nuevas tiendas con su información básica (nombre, dirección, contacto),</w:t>
+      </w:r>
+      <w:r>
+        <w:rPr>
+          <w:rFonts w:ascii="Arial" w:eastAsia="Times New Roman" w:hAnsi="Arial" w:cs="Arial"/>
+          <w:lang w:val="es-ES"/>
+        </w:rPr>
+        <w:br/>
+      </w:r>
+      <w:r>
+        <w:rPr>
+          <w:rFonts w:ascii="Arial" w:eastAsia="Times New Roman" w:hAnsi="Arial" w:cs="Arial"/>
+          <w:bCs/>
+          <w:lang w:val="es-ES"/>
+        </w:rPr>
+        <w:t>para</w:t>
+      </w:r>
+      <w:r>
+        <w:rPr>
+          <w:rFonts w:ascii="Arial" w:eastAsia="Times New Roman" w:hAnsi="Arial" w:cs="Arial"/>
+          <w:bCs/>
+          <w:lang w:val="es-ES"/>
+        </w:rPr>
+        <w:t>:</w:t>
+      </w:r>
+      <w:r>
+        <w:rPr>
+          <w:rFonts w:ascii="Arial" w:eastAsia="Times New Roman" w:hAnsi="Arial" w:cs="Arial"/>
+          <w:lang w:val="es-ES"/>
+        </w:rPr>
+        <w:t xml:space="preserve"> gestionar múltiples sucursales dentro del sistema de ventas.</w:t>
+      </w:r>
+    </w:p>
+    <w:p>
+      <w:pPr>
+        <w:spacing w:before="100" w:beforeAutospacing="1" w:after="100" w:afterAutospacing="1" w:line="240" w:lineRule="auto"/>
+        <w:rPr>
+          <w:rFonts w:ascii="Arial" w:eastAsia="Times New Roman" w:hAnsi="Arial" w:cs="Arial"/>
+          <w:bCs/>
+          <w:lang w:val="es-ES"/>
+        </w:rPr>
+      </w:pPr>
+      <w:r>
+        <w:rPr>
+          <w:rFonts w:cstheme="minorHAnsi"/>
+          <w:b/>
+          <w:bCs/>
+          <w:noProof/>
+          <w:color w:val="4472C4" w:themeColor="accent1"/>
+          <w:sz w:val="24"/>
+          <w:szCs w:val="24"/>
+        </w:rPr>
+        <w:t>HUJZ-002 Administracion de sistema</w:t>
+      </w:r>
+      <w:r>
+        <w:rPr>
+          <w:rFonts w:ascii="Arial" w:eastAsia="Times New Roman" w:hAnsi="Arial" w:cs="Arial"/>
+          <w:bCs/>
+          <w:lang w:val="es-ES"/>
+        </w:rPr>
+        <w:t xml:space="preserve"> </w:t>
+      </w:r>
+      <w:r>
+        <w:rPr>
+          <w:rFonts w:eastAsia="Times New Roman" w:cstheme="minorHAnsi"/>
+          <w:b/>
+          <w:bCs/>
+          <w:color w:val="4472C4" w:themeColor="accent1"/>
+          <w:sz w:val="24"/>
+          <w:lang w:val="es-ES"/>
+        </w:rPr>
+        <w:t>Visualización por tienda</w:t>
+      </w:r>
+    </w:p>
+    <w:p>
+      <w:pPr>
+        <w:spacing w:before="100" w:beforeAutospacing="1" w:after="100" w:afterAutospacing="1" w:line="240" w:lineRule="auto"/>
+        <w:rPr>
+          <w:rFonts w:ascii="Arial" w:eastAsia="Times New Roman" w:hAnsi="Arial" w:cs="Arial"/>
+          <w:bCs/>
+          <w:lang w:val="es-ES"/>
+        </w:rPr>
+      </w:pPr>
+      <w:r>
+        <w:rPr>
+          <w:rFonts w:ascii="Arial" w:eastAsia="Times New Roman" w:hAnsi="Arial" w:cs="Arial"/>
+          <w:bCs/>
+          <w:lang w:val="es-ES"/>
+        </w:rPr>
+        <w:t>Quiero:</w:t>
+      </w:r>
+      <w:r>
+        <w:rPr>
+          <w:rFonts w:ascii="Arial" w:eastAsia="Times New Roman" w:hAnsi="Arial" w:cs="Arial"/>
+          <w:lang w:val="es-ES"/>
+        </w:rPr>
+        <w:t xml:space="preserve"> gerente regional,</w:t>
+      </w:r>
+      <w:r>
+        <w:rPr>
+          <w:rFonts w:ascii="Arial" w:eastAsia="Times New Roman" w:hAnsi="Arial" w:cs="Arial"/>
+          <w:lang w:val="es-ES"/>
+        </w:rPr>
+        <w:br/>
+      </w:r>
+      <w:r>
+        <w:rPr>
+          <w:rFonts w:ascii="Arial" w:eastAsia="Times New Roman" w:hAnsi="Arial" w:cs="Arial"/>
+          <w:bCs/>
+          <w:lang w:val="es-ES"/>
+        </w:rPr>
+        <w:t>quiero</w:t>
+      </w:r>
+      <w:r>
+        <w:rPr>
+          <w:rFonts w:ascii="Arial" w:eastAsia="Times New Roman" w:hAnsi="Arial" w:cs="Arial"/>
+          <w:bCs/>
+          <w:lang w:val="es-ES"/>
+        </w:rPr>
+        <w:t>:</w:t>
+      </w:r>
+      <w:r>
+        <w:rPr>
+          <w:rFonts w:ascii="Arial" w:eastAsia="Times New Roman" w:hAnsi="Arial" w:cs="Arial"/>
+          <w:lang w:val="es-ES"/>
+        </w:rPr>
+        <w:t xml:space="preserve"> ver un reporte de ventas filtrado por tienda,</w:t>
+      </w:r>
+      <w:r>
+        <w:rPr>
+          <w:rFonts w:ascii="Arial" w:eastAsia="Times New Roman" w:hAnsi="Arial" w:cs="Arial"/>
+          <w:lang w:val="es-ES"/>
+        </w:rPr>
+        <w:br/>
+      </w:r>
+      <w:r>
+        <w:rPr>
+          <w:rFonts w:ascii="Arial" w:eastAsia="Times New Roman" w:hAnsi="Arial" w:cs="Arial"/>
+          <w:bCs/>
+          <w:lang w:val="es-ES"/>
+        </w:rPr>
+        <w:t>para</w:t>
+      </w:r>
+      <w:r>
+        <w:rPr>
+          <w:rFonts w:ascii="Arial" w:eastAsia="Times New Roman" w:hAnsi="Arial" w:cs="Arial"/>
+          <w:bCs/>
+          <w:lang w:val="es-ES"/>
+        </w:rPr>
+        <w:t>:</w:t>
+      </w:r>
+      <w:r>
+        <w:rPr>
+          <w:rFonts w:ascii="Arial" w:eastAsia="Times New Roman" w:hAnsi="Arial" w:cs="Arial"/>
+          <w:lang w:val="es-ES"/>
+        </w:rPr>
+        <w:t xml:space="preserve"> analizar el rendimiento individual de cada sucursal y tomar decisiones estratégicas.</w:t>
+      </w:r>
+    </w:p>
+    <w:p>
+      <w:pPr>
+        <w:spacing w:before="100" w:beforeAutospacing="1" w:after="100" w:afterAutospacing="1" w:line="240" w:lineRule="auto"/>
+        <w:rPr>
+          <w:rFonts w:cstheme="minorHAnsi"/>
+          <w:b/>
+          <w:bCs/>
+          <w:noProof/>
+          <w:color w:val="4472C4" w:themeColor="accent1"/>
+          <w:sz w:val="24"/>
+          <w:szCs w:val="24"/>
+        </w:rPr>
+      </w:pPr>
+      <w:r>
+        <w:rPr>
+          <w:rFonts w:cstheme="minorHAnsi"/>
+          <w:b/>
+          <w:bCs/>
+          <w:noProof/>
+          <w:color w:val="4472C4" w:themeColor="accent1"/>
+          <w:sz w:val="24"/>
+          <w:szCs w:val="24"/>
+        </w:rPr>
+        <w:t>HUJZ</w:t>
+      </w:r>
+      <w:r>
+        <w:rPr>
+          <w:rFonts w:cstheme="minorHAnsi"/>
+          <w:b/>
+          <w:bCs/>
+          <w:noProof/>
+          <w:color w:val="4472C4" w:themeColor="accent1"/>
+          <w:sz w:val="24"/>
+          <w:szCs w:val="24"/>
+        </w:rPr>
+        <w:t>-003 Asignaci</w:t>
+      </w:r>
+      <w:r>
+        <w:rPr>
+          <w:rFonts w:cstheme="minorHAnsi"/>
+          <w:b/>
+          <w:bCs/>
+          <w:noProof/>
+          <w:color w:val="4472C4" w:themeColor="accent1"/>
+          <w:sz w:val="24"/>
+          <w:szCs w:val="24"/>
+        </w:rPr>
+        <w:t>on a productor por</w:t>
+      </w:r>
+      <w:r>
+        <w:rPr>
+          <w:rFonts w:cstheme="minorHAnsi"/>
+          <w:b/>
+          <w:bCs/>
+          <w:noProof/>
+          <w:color w:val="4472C4" w:themeColor="accent1"/>
+          <w:sz w:val="24"/>
+          <w:szCs w:val="24"/>
+        </w:rPr>
+        <w:t xml:space="preserve"> tienda </w:t>
+      </w:r>
+    </w:p>
+    <w:p>
+      <w:pPr>
+        <w:spacing w:before="100" w:beforeAutospacing="1" w:after="100" w:afterAutospacing="1" w:line="240" w:lineRule="auto"/>
+        <w:rPr>
+          <w:rFonts w:ascii="Arial" w:eastAsia="Times New Roman" w:hAnsi="Arial" w:cs="Arial"/>
+          <w:lang w:val="es-ES"/>
+        </w:rPr>
+      </w:pPr>
+      <w:r>
+        <w:rPr>
+          <w:rFonts w:ascii="Arial" w:eastAsia="Times New Roman" w:hAnsi="Arial" w:cs="Arial"/>
+          <w:bCs/>
+          <w:lang w:val="es-ES"/>
+        </w:rPr>
+        <w:t>Como</w:t>
+      </w:r>
+      <w:r>
+        <w:rPr>
+          <w:rFonts w:ascii="Arial" w:eastAsia="Times New Roman" w:hAnsi="Arial" w:cs="Arial"/>
+          <w:bCs/>
+          <w:lang w:val="es-ES"/>
+        </w:rPr>
+        <w:t>:</w:t>
+      </w:r>
+      <w:r>
+        <w:rPr>
+          <w:rFonts w:ascii="Arial" w:eastAsia="Times New Roman" w:hAnsi="Arial" w:cs="Arial"/>
+          <w:lang w:val="es-ES"/>
+        </w:rPr>
+        <w:t xml:space="preserve"> encargado de inventario,</w:t>
+      </w:r>
+      <w:r>
+        <w:rPr>
+          <w:rFonts w:ascii="Arial" w:eastAsia="Times New Roman" w:hAnsi="Arial" w:cs="Arial"/>
+          <w:lang w:val="es-ES"/>
+        </w:rPr>
+        <w:br/>
+      </w:r>
+      <w:r>
+        <w:rPr>
+          <w:rFonts w:ascii="Arial" w:eastAsia="Times New Roman" w:hAnsi="Arial" w:cs="Arial"/>
+          <w:bCs/>
+          <w:lang w:val="es-ES"/>
+        </w:rPr>
+        <w:t>quiero</w:t>
+      </w:r>
+      <w:r>
+        <w:rPr>
+          <w:rFonts w:ascii="Arial" w:eastAsia="Times New Roman" w:hAnsi="Arial" w:cs="Arial"/>
+          <w:bCs/>
+          <w:lang w:val="es-ES"/>
+        </w:rPr>
+        <w:t>:</w:t>
+      </w:r>
+      <w:r>
+        <w:rPr>
+          <w:rFonts w:ascii="Arial" w:eastAsia="Times New Roman" w:hAnsi="Arial" w:cs="Arial"/>
+          <w:lang w:val="es-ES"/>
+        </w:rPr>
+        <w:t xml:space="preserve"> asignar productos específicos a cada tienda,</w:t>
+      </w:r>
+      <w:r>
+        <w:rPr>
+          <w:rFonts w:ascii="Arial" w:eastAsia="Times New Roman" w:hAnsi="Arial" w:cs="Arial"/>
+          <w:lang w:val="es-ES"/>
+        </w:rPr>
+        <w:br/>
+      </w:r>
+      <w:r>
+        <w:rPr>
+          <w:rFonts w:ascii="Arial" w:eastAsia="Times New Roman" w:hAnsi="Arial" w:cs="Arial"/>
+          <w:bCs/>
+          <w:lang w:val="es-ES"/>
+        </w:rPr>
+        <w:t>para</w:t>
+      </w:r>
+      <w:r>
+        <w:rPr>
+          <w:rFonts w:ascii="Arial" w:eastAsia="Times New Roman" w:hAnsi="Arial" w:cs="Arial"/>
+          <w:lang w:val="es-ES"/>
+        </w:rPr>
+        <w:t xml:space="preserve">: </w:t>
+      </w:r>
+      <w:r>
+        <w:rPr>
+          <w:rFonts w:ascii="Arial" w:eastAsia="Times New Roman" w:hAnsi="Arial" w:cs="Arial"/>
+          <w:lang w:val="es-ES"/>
+        </w:rPr>
+        <w:t>asegurar que el stock disponible esté correctamente distribuido entre las sucursales.</w:t>
+      </w:r>
+    </w:p>
+    <w:p>
+      <w:pPr>
+        <w:rPr>
+          <w:lang w:val="es-ES"/>
+        </w:rPr>
+      </w:pPr>
+    </w:p>
+    <w:p>
+      <w:pPr>
+        <w:pStyle w:val="Sinespaciado"/>
+        <w:tabs>
+          <w:tab w:val="left" w:pos="5670"/>
+        </w:tabs>
+        <w:spacing w:line="276" w:lineRule="auto"/>
+        <w:rPr>
           <w:noProof/>
           <w:sz w:val="24"/>
           <w:szCs w:val="24"/>
@@ -3193,25 +5274,25 @@
       </w:pPr>
     </w:lvl>
   </w:abstractNum>
-  <w:num w:numId="1" w16cid:durableId="781191612">
+  <w:num w:numId="1" w16cid:durableId="534002730">
     <w:abstractNumId w:val="12"/>
   </w:num>
-  <w:num w:numId="2" w16cid:durableId="1388455185">
+  <w:num w:numId="2" w16cid:durableId="1510216092">
     <w:abstractNumId w:val="13"/>
   </w:num>
-  <w:num w:numId="3" w16cid:durableId="2109347333">
+  <w:num w:numId="3" w16cid:durableId="2130852030">
     <w:abstractNumId w:val="7"/>
   </w:num>
-  <w:num w:numId="4" w16cid:durableId="2021882221">
+  <w:num w:numId="4" w16cid:durableId="192809769">
     <w:abstractNumId w:val="8"/>
   </w:num>
-  <w:num w:numId="5" w16cid:durableId="1469398198">
+  <w:num w:numId="5" w16cid:durableId="1999458329">
     <w:abstractNumId w:val="4"/>
   </w:num>
-  <w:num w:numId="6" w16cid:durableId="1506365332">
+  <w:num w:numId="6" w16cid:durableId="793519497">
     <w:abstractNumId w:val="3"/>
   </w:num>
-  <w:num w:numId="7" w16cid:durableId="1003318302">
+  <w:num w:numId="7" w16cid:durableId="57363744">
     <w:abstractNumId w:val="3"/>
     <w:lvlOverride w:ilvl="0">
       <w:startOverride w:val="1"/>
@@ -3241,40 +5322,40 @@
       <w:startOverride w:val="1"/>
     </w:lvlOverride>
   </w:num>
-  <w:num w:numId="8" w16cid:durableId="139226636">
+  <w:num w:numId="8" w16cid:durableId="361328463">
     <w:abstractNumId w:val="14"/>
   </w:num>
-  <w:num w:numId="9" w16cid:durableId="1444500659">
+  <w:num w:numId="9" w16cid:durableId="768888728">
     <w:abstractNumId w:val="10"/>
   </w:num>
-  <w:num w:numId="10" w16cid:durableId="1522861174">
+  <w:num w:numId="10" w16cid:durableId="623344132">
     <w:abstractNumId w:val="15"/>
   </w:num>
-  <w:num w:numId="11" w16cid:durableId="2042707241">
+  <w:num w:numId="11" w16cid:durableId="700209156">
     <w:abstractNumId w:val="6"/>
   </w:num>
-  <w:num w:numId="12" w16cid:durableId="1410931603">
+  <w:num w:numId="12" w16cid:durableId="1699159164">
     <w:abstractNumId w:val="0"/>
   </w:num>
-  <w:num w:numId="13" w16cid:durableId="42143283">
+  <w:num w:numId="13" w16cid:durableId="476262203">
     <w:abstractNumId w:val="17"/>
   </w:num>
-  <w:num w:numId="14" w16cid:durableId="1922635918">
+  <w:num w:numId="14" w16cid:durableId="1841693876">
     <w:abstractNumId w:val="5"/>
   </w:num>
-  <w:num w:numId="15" w16cid:durableId="1632400256">
+  <w:num w:numId="15" w16cid:durableId="1366759788">
     <w:abstractNumId w:val="1"/>
   </w:num>
-  <w:num w:numId="16" w16cid:durableId="711000293">
+  <w:num w:numId="16" w16cid:durableId="563756164">
     <w:abstractNumId w:val="16"/>
   </w:num>
-  <w:num w:numId="17" w16cid:durableId="1975015800">
+  <w:num w:numId="17" w16cid:durableId="1851870537">
     <w:abstractNumId w:val="11"/>
   </w:num>
-  <w:num w:numId="18" w16cid:durableId="660815090">
+  <w:num w:numId="18" w16cid:durableId="898440835">
     <w:abstractNumId w:val="2"/>
   </w:num>
-  <w:num w:numId="19" w16cid:durableId="249049936">
+  <w:num w:numId="19" w16cid:durableId="2097482576">
     <w:abstractNumId w:val="9"/>
   </w:num>
 </w:numbering>

</xml_diff>

<commit_message>
add: Agregar historia de usuario Suscripcion en archivo ActividadProyectoJavaEE.docx
</commit_message>
<xml_diff>
--- a/Actividad-ProyectoJavaEE.docx
+++ b/Actividad-ProyectoJavaEE.docx
@@ -3571,6 +3571,233 @@
     <w:p>
       <w:pPr>
         <w:rPr>
+          <w:bCs/>
+          <w:lang w:val="es-ES"/>
+        </w:rPr>
+      </w:pPr>
+      <w:r>
+        <w:rPr>
+          <w:rFonts w:cstheme="minorHAnsi"/>
+          <w:b/>
+          <w:bCs/>
+          <w:noProof/>
+          <w:color w:val="4472C4" w:themeColor="accent1"/>
+          <w:sz w:val="24"/>
+          <w:szCs w:val="24"/>
+        </w:rPr>
+        <w:t>HUDM-001 Suscripción de Prueba</w:t>
+      </w:r>
+      <w:r>
+        <w:rPr>
+          <w:rFonts w:cstheme="minorHAnsi"/>
+          <w:b/>
+          <w:bCs/>
+          <w:noProof/>
+          <w:color w:val="4472C4" w:themeColor="accent1"/>
+          <w:sz w:val="24"/>
+          <w:szCs w:val="24"/>
+        </w:rPr>
+        <w:br/>
+      </w:r>
+      <w:r>
+        <w:rPr>
+          <w:bCs/>
+          <w:lang w:val="es-ES"/>
+        </w:rPr>
+        <w:t xml:space="preserve">Como: Cliente </w:t>
+      </w:r>
+    </w:p>
+    <w:p>
+      <w:pPr>
+        <w:rPr>
+          <w:bCs/>
+          <w:lang w:val="es-ES"/>
+        </w:rPr>
+      </w:pPr>
+      <w:r>
+        <w:rPr>
+          <w:bCs/>
+          <w:lang w:val="es-ES"/>
+        </w:rPr>
+        <w:t xml:space="preserve">Quiero: Que la tienda dé unos meses de suscripción de prueba en el videojuego que compré </w:t>
+      </w:r>
+    </w:p>
+    <w:p>
+      <w:pPr>
+        <w:rPr>
+          <w:bCs/>
+          <w:lang w:val="es-ES"/>
+        </w:rPr>
+      </w:pPr>
+      <w:r>
+        <w:rPr>
+          <w:bCs/>
+          <w:lang w:val="es-ES"/>
+        </w:rPr>
+        <w:t>Para: Saber si al final vale la pena pagarla o no.</w:t>
+      </w:r>
+    </w:p>
+    <w:p>
+      <w:pPr>
+        <w:rPr>
+          <w:rFonts w:cstheme="minorHAnsi"/>
+          <w:b/>
+          <w:bCs/>
+          <w:noProof/>
+          <w:color w:val="4472C4" w:themeColor="accent1"/>
+          <w:sz w:val="24"/>
+          <w:szCs w:val="24"/>
+        </w:rPr>
+      </w:pPr>
+      <w:r>
+        <w:rPr>
+          <w:rFonts w:cstheme="minorHAnsi"/>
+          <w:b/>
+          <w:bCs/>
+          <w:noProof/>
+          <w:color w:val="4472C4" w:themeColor="accent1"/>
+          <w:sz w:val="24"/>
+          <w:szCs w:val="24"/>
+        </w:rPr>
+        <w:t>HUDM-002 Administrar suscripciones gratuitas</w:t>
+      </w:r>
+    </w:p>
+    <w:p>
+      <w:pPr>
+        <w:rPr>
+          <w:bCs/>
+          <w:lang w:val="es-ES"/>
+        </w:rPr>
+      </w:pPr>
+      <w:r>
+        <w:rPr>
+          <w:bCs/>
+          <w:lang w:val="es-ES"/>
+        </w:rPr>
+        <w:t xml:space="preserve">Como: Empleado de la tienda de videojuegos </w:t>
+      </w:r>
+    </w:p>
+    <w:p>
+      <w:pPr>
+        <w:rPr>
+          <w:bCs/>
+          <w:lang w:val="es-ES"/>
+        </w:rPr>
+      </w:pPr>
+      <w:r>
+        <w:rPr>
+          <w:bCs/>
+          <w:lang w:val="es-ES"/>
+        </w:rPr>
+        <w:t>Quiero: Proporcionar suscripciones gratuitas temporales por unos meses en un videojuego.</w:t>
+      </w:r>
+    </w:p>
+    <w:p>
+      <w:pPr>
+        <w:rPr>
+          <w:rFonts w:cstheme="minorHAnsi"/>
+          <w:b/>
+          <w:bCs/>
+          <w:noProof/>
+          <w:color w:val="4472C4" w:themeColor="accent1"/>
+          <w:sz w:val="24"/>
+          <w:szCs w:val="24"/>
+        </w:rPr>
+      </w:pPr>
+      <w:r>
+        <w:rPr>
+          <w:bCs/>
+          <w:lang w:val="es-ES"/>
+        </w:rPr>
+        <w:lastRenderedPageBreak/>
+        <w:t>Para: Persuadir a los usuarios a comprarlo</w:t>
+      </w:r>
+      <w:r>
+        <w:rPr>
+          <w:lang w:val="es-ES"/>
+        </w:rPr>
+        <w:t>.</w:t>
+      </w:r>
+    </w:p>
+    <w:p>
+      <w:pPr>
+        <w:rPr>
+          <w:rFonts w:cstheme="minorHAnsi"/>
+          <w:b/>
+          <w:bCs/>
+          <w:noProof/>
+          <w:color w:val="4472C4" w:themeColor="accent1"/>
+          <w:sz w:val="24"/>
+          <w:szCs w:val="24"/>
+        </w:rPr>
+      </w:pPr>
+      <w:r>
+        <w:rPr>
+          <w:rFonts w:cstheme="minorHAnsi"/>
+          <w:b/>
+          <w:bCs/>
+          <w:noProof/>
+          <w:color w:val="4472C4" w:themeColor="accent1"/>
+          <w:sz w:val="24"/>
+          <w:szCs w:val="24"/>
+        </w:rPr>
+        <w:t xml:space="preserve">HUDM-003 Administración de suscripciones registradas </w:t>
+      </w:r>
+    </w:p>
+    <w:p>
+      <w:pPr>
+        <w:rPr>
+          <w:bCs/>
+          <w:lang w:val="es-ES"/>
+        </w:rPr>
+      </w:pPr>
+      <w:r>
+        <w:rPr>
+          <w:bCs/>
+          <w:lang w:val="es-ES"/>
+        </w:rPr>
+        <w:t>Como: Empleado de la tienda de videojuegos</w:t>
+      </w:r>
+    </w:p>
+    <w:p>
+      <w:pPr>
+        <w:rPr>
+          <w:bCs/>
+          <w:lang w:val="es-ES"/>
+        </w:rPr>
+      </w:pPr>
+      <w:r>
+        <w:rPr>
+          <w:bCs/>
+          <w:lang w:val="es-ES"/>
+        </w:rPr>
+        <w:t>Quiero: Tener un sistema de las suscripciones ya registradas que tienen los clientes.</w:t>
+      </w:r>
+    </w:p>
+    <w:p>
+      <w:pPr>
+        <w:rPr>
+          <w:lang w:val="es-ES"/>
+        </w:rPr>
+      </w:pPr>
+      <w:r>
+        <w:rPr>
+          <w:bCs/>
+          <w:lang w:val="es-ES"/>
+        </w:rPr>
+        <w:t>Para: Separar a los clientes que ya han comprado en la tienda con los nuevos, para las ofertas en las suscripciones.</w:t>
+      </w:r>
+    </w:p>
+    <w:p>
+      <w:pPr>
+        <w:rPr>
+          <w:lang w:val="es-ES"/>
+        </w:rPr>
+      </w:pPr>
+    </w:p>
+    <w:p>
+      <w:pPr>
+        <w:rPr>
           <w:lang w:val="es-ES"/>
         </w:rPr>
       </w:pPr>
@@ -5787,7 +6014,6 @@
   <w:style w:type="character" w:default="1" w:styleId="Fuentedeprrafopredeter">
     <w:name w:val="Default Paragraph Font"/>
     <w:uiPriority w:val="1"/>
-    <w:semiHidden/>
     <w:unhideWhenUsed/>
   </w:style>
   <w:style w:type="table" w:default="1" w:styleId="Tablanormal">

</xml_diff>

<commit_message>
add: Agregar nombre José Julián González Robles y puesto Programador en archivo Actividad-ProyectoJavaEE.docx
</commit_message>
<xml_diff>
--- a/Actividad-ProyectoJavaEE.docx
+++ b/Actividad-ProyectoJavaEE.docx
@@ -16,7 +16,7 @@
           <w:rFonts w:ascii="Arial" w:hAnsi="Arial" w:cs="Arial"/>
           <w:b/>
           <w:noProof/>
-          <w:lang w:eastAsia="es-GT"/>
+          <w:lang w:val="es-419" w:eastAsia="es-419"/>
         </w:rPr>
         <w:drawing>
           <wp:inline distT="0" distB="0" distL="0" distR="0" wp14:anchorId="61DA3BD1" wp14:editId="0C35A376">
@@ -682,6 +682,12 @@
                 <w:lang w:val="en-US"/>
               </w:rPr>
             </w:pPr>
+            <w:r>
+              <w:rPr>
+                <w:noProof/>
+              </w:rPr>
+              <w:t>Alejandro Arturo Echeverría Garrido</w:t>
+            </w:r>
           </w:p>
         </w:tc>
         <w:tc>
@@ -700,6 +706,12 @@
                 <w:noProof/>
               </w:rPr>
             </w:pPr>
+            <w:r>
+              <w:rPr>
+                <w:noProof/>
+              </w:rPr>
+              <w:t>SCRUM Master</w:t>
+            </w:r>
           </w:p>
         </w:tc>
       </w:tr>
@@ -796,6 +808,12 @@
                 <w:noProof/>
               </w:rPr>
             </w:pPr>
+            <w:r>
+              <w:rPr>
+                <w:noProof/>
+              </w:rPr>
+              <w:t>Jose Rodrigo González Vásquez</w:t>
+            </w:r>
           </w:p>
         </w:tc>
         <w:tc>
@@ -814,6 +832,12 @@
                 <w:noProof/>
               </w:rPr>
             </w:pPr>
+            <w:r>
+              <w:rPr>
+                <w:noProof/>
+              </w:rPr>
+              <w:t>Programador</w:t>
+            </w:r>
           </w:p>
         </w:tc>
       </w:tr>
@@ -834,6 +858,12 @@
                 <w:noProof/>
               </w:rPr>
             </w:pPr>
+            <w:r>
+              <w:rPr>
+                <w:noProof/>
+              </w:rPr>
+              <w:t>José Julián González Robles</w:t>
+            </w:r>
           </w:p>
         </w:tc>
         <w:tc>
@@ -852,6 +882,12 @@
                 <w:noProof/>
               </w:rPr>
             </w:pPr>
+            <w:r>
+              <w:rPr>
+                <w:noProof/>
+              </w:rPr>
+              <w:t>Programador</w:t>
+            </w:r>
           </w:p>
         </w:tc>
       </w:tr>
@@ -872,6 +908,12 @@
                 <w:noProof/>
               </w:rPr>
             </w:pPr>
+            <w:r>
+              <w:rPr>
+                <w:noProof/>
+              </w:rPr>
+              <w:t>Lucian Guillermo Juarez Ispanel</w:t>
+            </w:r>
           </w:p>
         </w:tc>
         <w:tc>
@@ -890,6 +932,12 @@
                 <w:noProof/>
               </w:rPr>
             </w:pPr>
+            <w:r>
+              <w:rPr>
+                <w:noProof/>
+              </w:rPr>
+              <w:t>Programador</w:t>
+            </w:r>
           </w:p>
         </w:tc>
       </w:tr>
@@ -910,6 +958,12 @@
                 <w:noProof/>
               </w:rPr>
             </w:pPr>
+            <w:r>
+              <w:rPr>
+                <w:noProof/>
+              </w:rPr>
+              <w:t>Juan Carlos Zeta Juárez</w:t>
+            </w:r>
           </w:p>
         </w:tc>
         <w:tc>
@@ -928,6 +982,12 @@
                 <w:noProof/>
               </w:rPr>
             </w:pPr>
+            <w:r>
+              <w:rPr>
+                <w:noProof/>
+              </w:rPr>
+              <w:t>Programador</w:t>
+            </w:r>
           </w:p>
         </w:tc>
       </w:tr>
@@ -948,6 +1008,12 @@
                 <w:noProof/>
               </w:rPr>
             </w:pPr>
+            <w:r>
+              <w:rPr>
+                <w:noProof/>
+              </w:rPr>
+              <w:t>Daniel Alejandro Marroquín Zabala</w:t>
+            </w:r>
           </w:p>
         </w:tc>
         <w:tc>
@@ -966,6 +1032,12 @@
                 <w:noProof/>
               </w:rPr>
             </w:pPr>
+            <w:r>
+              <w:rPr>
+                <w:noProof/>
+              </w:rPr>
+              <w:t>Programador</w:t>
+            </w:r>
           </w:p>
         </w:tc>
       </w:tr>
@@ -1502,6 +1574,2254 @@
         </w:tabs>
         <w:spacing w:line="276" w:lineRule="auto"/>
         <w:rPr>
+          <w:b/>
+          <w:bCs/>
+          <w:noProof/>
+          <w:color w:val="4472C4" w:themeColor="accent1"/>
+          <w:sz w:val="24"/>
+          <w:szCs w:val="24"/>
+        </w:rPr>
+      </w:pPr>
+      <w:r>
+        <w:rPr>
+          <w:b/>
+          <w:bCs/>
+          <w:noProof/>
+          <w:color w:val="4472C4" w:themeColor="accent1"/>
+          <w:sz w:val="24"/>
+          <w:szCs w:val="24"/>
+        </w:rPr>
+        <w:t>HUAE-001 Registro de Cliente</w:t>
+      </w:r>
+    </w:p>
+    <w:p>
+      <w:pPr>
+        <w:pStyle w:val="Sinespaciado"/>
+        <w:tabs>
+          <w:tab w:val="left" w:pos="5670"/>
+        </w:tabs>
+        <w:spacing w:line="276" w:lineRule="auto"/>
+        <w:rPr>
+          <w:noProof/>
+          <w:sz w:val="24"/>
+          <w:szCs w:val="24"/>
+        </w:rPr>
+      </w:pPr>
+      <w:r>
+        <w:rPr>
+          <w:b/>
+          <w:noProof/>
+          <w:sz w:val="24"/>
+          <w:szCs w:val="24"/>
+        </w:rPr>
+        <w:t>Como</w:t>
+      </w:r>
+      <w:r>
+        <w:rPr>
+          <w:noProof/>
+          <w:sz w:val="24"/>
+          <w:szCs w:val="24"/>
+        </w:rPr>
+        <w:t>:</w:t>
+      </w:r>
+      <w:r>
+        <w:rPr>
+          <w:noProof/>
+          <w:sz w:val="24"/>
+          <w:szCs w:val="24"/>
+        </w:rPr>
+        <w:t xml:space="preserve"> n</w:t>
+      </w:r>
+      <w:r>
+        <w:rPr>
+          <w:noProof/>
+          <w:sz w:val="24"/>
+          <w:szCs w:val="24"/>
+        </w:rPr>
+        <w:t>uevo cliente de All Elite Games</w:t>
+      </w:r>
+    </w:p>
+    <w:p>
+      <w:pPr>
+        <w:pStyle w:val="Sinespaciado"/>
+        <w:tabs>
+          <w:tab w:val="left" w:pos="5670"/>
+        </w:tabs>
+        <w:spacing w:line="276" w:lineRule="auto"/>
+        <w:rPr>
+          <w:noProof/>
+          <w:sz w:val="24"/>
+          <w:szCs w:val="24"/>
+        </w:rPr>
+      </w:pPr>
+      <w:r>
+        <w:rPr>
+          <w:b/>
+          <w:noProof/>
+          <w:sz w:val="24"/>
+          <w:szCs w:val="24"/>
+        </w:rPr>
+        <w:t>Quiero</w:t>
+      </w:r>
+      <w:r>
+        <w:rPr>
+          <w:noProof/>
+          <w:sz w:val="24"/>
+          <w:szCs w:val="24"/>
+        </w:rPr>
+        <w:t>:</w:t>
+      </w:r>
+      <w:r>
+        <w:rPr>
+          <w:noProof/>
+          <w:sz w:val="24"/>
+          <w:szCs w:val="24"/>
+        </w:rPr>
+        <w:t xml:space="preserve"> registrarme con mis datos personales (DPI,</w:t>
+      </w:r>
+      <w:r>
+        <w:rPr>
+          <w:noProof/>
+          <w:sz w:val="24"/>
+          <w:szCs w:val="24"/>
+        </w:rPr>
+        <w:t xml:space="preserve"> nombre y dirección </w:t>
+      </w:r>
+    </w:p>
+    <w:p>
+      <w:pPr>
+        <w:pStyle w:val="Sinespaciado"/>
+        <w:tabs>
+          <w:tab w:val="left" w:pos="5670"/>
+        </w:tabs>
+        <w:spacing w:line="276" w:lineRule="auto"/>
+        <w:rPr>
+          <w:noProof/>
+          <w:sz w:val="24"/>
+          <w:szCs w:val="24"/>
+        </w:rPr>
+      </w:pPr>
+      <w:r>
+        <w:rPr>
+          <w:b/>
+          <w:noProof/>
+          <w:sz w:val="24"/>
+          <w:szCs w:val="24"/>
+        </w:rPr>
+        <w:t>Para</w:t>
+      </w:r>
+      <w:r>
+        <w:rPr>
+          <w:noProof/>
+          <w:sz w:val="24"/>
+          <w:szCs w:val="24"/>
+        </w:rPr>
+        <w:t xml:space="preserve">: </w:t>
+      </w:r>
+      <w:r>
+        <w:rPr>
+          <w:noProof/>
+          <w:sz w:val="24"/>
+          <w:szCs w:val="24"/>
+        </w:rPr>
+        <w:t>realizar compras y recibir mis productos en mi domicilio.</w:t>
+      </w:r>
+    </w:p>
+    <w:p>
+      <w:pPr>
+        <w:pStyle w:val="Sinespaciado"/>
+        <w:tabs>
+          <w:tab w:val="left" w:pos="5670"/>
+        </w:tabs>
+        <w:spacing w:line="276" w:lineRule="auto"/>
+        <w:rPr>
+          <w:b/>
+          <w:bCs/>
+          <w:noProof/>
+          <w:color w:val="4472C4" w:themeColor="accent1"/>
+          <w:sz w:val="24"/>
+          <w:szCs w:val="24"/>
+        </w:rPr>
+      </w:pPr>
+      <w:r>
+        <w:rPr>
+          <w:b/>
+          <w:bCs/>
+          <w:noProof/>
+          <w:color w:val="4472C4" w:themeColor="accent1"/>
+          <w:sz w:val="24"/>
+          <w:szCs w:val="24"/>
+        </w:rPr>
+        <w:t>HUAE-002 Membresia</w:t>
+      </w:r>
+    </w:p>
+    <w:p>
+      <w:pPr>
+        <w:pStyle w:val="Sinespaciado"/>
+        <w:tabs>
+          <w:tab w:val="left" w:pos="5670"/>
+        </w:tabs>
+        <w:spacing w:line="276" w:lineRule="auto"/>
+        <w:rPr>
+          <w:noProof/>
+          <w:sz w:val="24"/>
+          <w:szCs w:val="24"/>
+        </w:rPr>
+      </w:pPr>
+      <w:r>
+        <w:rPr>
+          <w:b/>
+          <w:bCs/>
+          <w:noProof/>
+          <w:sz w:val="24"/>
+          <w:szCs w:val="24"/>
+        </w:rPr>
+        <w:t>Como</w:t>
+      </w:r>
+      <w:r>
+        <w:rPr>
+          <w:noProof/>
+          <w:sz w:val="24"/>
+          <w:szCs w:val="24"/>
+        </w:rPr>
+        <w:t>: C</w:t>
+      </w:r>
+      <w:r>
+        <w:rPr>
+          <w:noProof/>
+          <w:sz w:val="24"/>
+          <w:szCs w:val="24"/>
+        </w:rPr>
+        <w:t>lien</w:t>
+      </w:r>
+      <w:r>
+        <w:rPr>
+          <w:noProof/>
+          <w:sz w:val="24"/>
+          <w:szCs w:val="24"/>
+        </w:rPr>
+        <w:t xml:space="preserve">te frecuente de All Elite Games </w:t>
+      </w:r>
+    </w:p>
+    <w:p>
+      <w:pPr>
+        <w:pStyle w:val="Sinespaciado"/>
+        <w:tabs>
+          <w:tab w:val="left" w:pos="5670"/>
+        </w:tabs>
+        <w:spacing w:line="276" w:lineRule="auto"/>
+        <w:rPr>
+          <w:noProof/>
+          <w:sz w:val="24"/>
+          <w:szCs w:val="24"/>
+        </w:rPr>
+      </w:pPr>
+      <w:r>
+        <w:rPr>
+          <w:b/>
+          <w:bCs/>
+          <w:noProof/>
+          <w:sz w:val="24"/>
+          <w:szCs w:val="24"/>
+        </w:rPr>
+        <w:t>Quiero</w:t>
+      </w:r>
+      <w:r>
+        <w:rPr>
+          <w:noProof/>
+          <w:sz w:val="24"/>
+          <w:szCs w:val="24"/>
+        </w:rPr>
+        <w:t>: Q</w:t>
+      </w:r>
+      <w:r>
+        <w:rPr>
+          <w:noProof/>
+          <w:sz w:val="24"/>
+          <w:szCs w:val="24"/>
+        </w:rPr>
+        <w:t>ue el sistema me permita obtener una membresía según mi tipo de compra,</w:t>
+      </w:r>
+      <w:r>
+        <w:rPr>
+          <w:noProof/>
+          <w:sz w:val="24"/>
+          <w:szCs w:val="24"/>
+        </w:rPr>
+        <w:t xml:space="preserve"> </w:t>
+      </w:r>
+      <w:r>
+        <w:rPr>
+          <w:noProof/>
+          <w:sz w:val="24"/>
+          <w:szCs w:val="24"/>
+        </w:rPr>
+        <w:t>para que pueda disfrutar de beneficios exclusivo</w:t>
+      </w:r>
+      <w:r>
+        <w:rPr>
+          <w:noProof/>
+          <w:sz w:val="24"/>
+          <w:szCs w:val="24"/>
+        </w:rPr>
+        <w:t>s como descuentos y promociones</w:t>
+      </w:r>
+    </w:p>
+    <w:p>
+      <w:pPr>
+        <w:pStyle w:val="Sinespaciado"/>
+        <w:tabs>
+          <w:tab w:val="left" w:pos="5670"/>
+        </w:tabs>
+        <w:spacing w:line="276" w:lineRule="auto"/>
+        <w:rPr>
+          <w:b/>
+          <w:bCs/>
+          <w:noProof/>
+          <w:color w:val="4472C4" w:themeColor="accent1"/>
+          <w:sz w:val="24"/>
+          <w:szCs w:val="24"/>
+        </w:rPr>
+      </w:pPr>
+      <w:r>
+        <w:rPr>
+          <w:b/>
+          <w:bCs/>
+          <w:noProof/>
+          <w:color w:val="4472C4" w:themeColor="accent1"/>
+          <w:sz w:val="24"/>
+          <w:szCs w:val="24"/>
+        </w:rPr>
+        <w:t>HUAE-003 Devolucion</w:t>
+      </w:r>
+    </w:p>
+    <w:p>
+      <w:pPr>
+        <w:pStyle w:val="Sinespaciado"/>
+        <w:tabs>
+          <w:tab w:val="left" w:pos="5670"/>
+        </w:tabs>
+        <w:spacing w:line="276" w:lineRule="auto"/>
+        <w:rPr>
+          <w:noProof/>
+          <w:sz w:val="24"/>
+          <w:szCs w:val="24"/>
+        </w:rPr>
+      </w:pPr>
+      <w:r>
+        <w:rPr>
+          <w:b/>
+          <w:bCs/>
+          <w:noProof/>
+          <w:sz w:val="24"/>
+          <w:szCs w:val="24"/>
+        </w:rPr>
+        <w:t>Como</w:t>
+      </w:r>
+      <w:r>
+        <w:rPr>
+          <w:noProof/>
+          <w:sz w:val="24"/>
+          <w:szCs w:val="24"/>
+        </w:rPr>
+        <w:t>:</w:t>
+      </w:r>
+      <w:r>
+        <w:rPr>
+          <w:noProof/>
+          <w:sz w:val="24"/>
+          <w:szCs w:val="24"/>
+        </w:rPr>
+        <w:t xml:space="preserve"> cliente que ha ten</w:t>
+      </w:r>
+      <w:r>
+        <w:rPr>
+          <w:noProof/>
+          <w:sz w:val="24"/>
+          <w:szCs w:val="24"/>
+        </w:rPr>
+        <w:t xml:space="preserve">ido un problema con un producto </w:t>
+      </w:r>
+    </w:p>
+    <w:p>
+      <w:pPr>
+        <w:pStyle w:val="Sinespaciado"/>
+        <w:tabs>
+          <w:tab w:val="left" w:pos="5670"/>
+        </w:tabs>
+        <w:spacing w:line="276" w:lineRule="auto"/>
+        <w:rPr>
+          <w:noProof/>
+          <w:sz w:val="24"/>
+          <w:szCs w:val="24"/>
+        </w:rPr>
+      </w:pPr>
+      <w:r>
+        <w:rPr>
+          <w:b/>
+          <w:bCs/>
+          <w:noProof/>
+          <w:sz w:val="24"/>
+          <w:szCs w:val="24"/>
+        </w:rPr>
+        <w:t>Quiero</w:t>
+      </w:r>
+      <w:r>
+        <w:rPr>
+          <w:noProof/>
+          <w:sz w:val="24"/>
+          <w:szCs w:val="24"/>
+        </w:rPr>
+        <w:t>:</w:t>
+      </w:r>
+      <w:r>
+        <w:rPr>
+          <w:noProof/>
+          <w:sz w:val="24"/>
+          <w:szCs w:val="24"/>
+        </w:rPr>
+        <w:t xml:space="preserve"> poder registrar una solicitud de devolución indicando </w:t>
+      </w:r>
+      <w:r>
+        <w:rPr>
+          <w:noProof/>
+          <w:sz w:val="24"/>
+          <w:szCs w:val="24"/>
+        </w:rPr>
+        <w:t>el motivo y la factura</w:t>
+      </w:r>
+    </w:p>
+    <w:p>
+      <w:pPr>
+        <w:pStyle w:val="Sinespaciado"/>
+        <w:tabs>
+          <w:tab w:val="left" w:pos="5670"/>
+        </w:tabs>
+        <w:spacing w:line="276" w:lineRule="auto"/>
+        <w:rPr>
+          <w:noProof/>
+          <w:sz w:val="24"/>
+          <w:szCs w:val="24"/>
+        </w:rPr>
+      </w:pPr>
+      <w:r>
+        <w:rPr>
+          <w:b/>
+          <w:bCs/>
+          <w:noProof/>
+          <w:sz w:val="24"/>
+          <w:szCs w:val="24"/>
+        </w:rPr>
+        <w:t>Para</w:t>
+      </w:r>
+      <w:r>
+        <w:rPr>
+          <w:noProof/>
+          <w:sz w:val="24"/>
+          <w:szCs w:val="24"/>
+        </w:rPr>
+        <w:t>:</w:t>
+      </w:r>
+      <w:r>
+        <w:rPr>
+          <w:noProof/>
+          <w:sz w:val="24"/>
+          <w:szCs w:val="24"/>
+        </w:rPr>
+        <w:t xml:space="preserve"> que el sistema gestione el reembolso o cambio del producto.</w:t>
+      </w:r>
+    </w:p>
+    <w:p>
+      <w:pPr>
+        <w:pStyle w:val="Sinespaciado"/>
+        <w:tabs>
+          <w:tab w:val="left" w:pos="5670"/>
+        </w:tabs>
+        <w:spacing w:line="276" w:lineRule="auto"/>
+        <w:rPr>
+          <w:b/>
+          <w:bCs/>
+          <w:noProof/>
+          <w:color w:val="4472C4" w:themeColor="accent1"/>
+          <w:sz w:val="24"/>
+          <w:szCs w:val="24"/>
+        </w:rPr>
+      </w:pPr>
+      <w:r>
+        <w:rPr>
+          <w:b/>
+          <w:bCs/>
+          <w:noProof/>
+          <w:color w:val="4472C4" w:themeColor="accent1"/>
+          <w:sz w:val="24"/>
+          <w:szCs w:val="24"/>
+        </w:rPr>
+        <w:t>HUAE-004 Métodos de pago</w:t>
+      </w:r>
+    </w:p>
+    <w:p>
+      <w:pPr>
+        <w:pStyle w:val="Sinespaciado"/>
+        <w:tabs>
+          <w:tab w:val="left" w:pos="5670"/>
+        </w:tabs>
+        <w:spacing w:line="276" w:lineRule="auto"/>
+        <w:rPr>
+          <w:noProof/>
+          <w:sz w:val="24"/>
+          <w:szCs w:val="24"/>
+        </w:rPr>
+      </w:pPr>
+      <w:r>
+        <w:rPr>
+          <w:b/>
+          <w:bCs/>
+          <w:noProof/>
+          <w:sz w:val="24"/>
+          <w:szCs w:val="24"/>
+        </w:rPr>
+        <w:t>Como</w:t>
+      </w:r>
+      <w:r>
+        <w:rPr>
+          <w:noProof/>
+          <w:sz w:val="24"/>
+          <w:szCs w:val="24"/>
+        </w:rPr>
+        <w:t xml:space="preserve"> administrador del sistema,</w:t>
+      </w:r>
+    </w:p>
+    <w:p>
+      <w:pPr>
+        <w:pStyle w:val="Sinespaciado"/>
+        <w:tabs>
+          <w:tab w:val="left" w:pos="5670"/>
+        </w:tabs>
+        <w:spacing w:line="276" w:lineRule="auto"/>
+        <w:rPr>
+          <w:noProof/>
+          <w:sz w:val="24"/>
+          <w:szCs w:val="24"/>
+        </w:rPr>
+      </w:pPr>
+      <w:r>
+        <w:rPr>
+          <w:b/>
+          <w:bCs/>
+          <w:noProof/>
+          <w:sz w:val="24"/>
+          <w:szCs w:val="24"/>
+        </w:rPr>
+        <w:t>quiero</w:t>
+      </w:r>
+      <w:r>
+        <w:rPr>
+          <w:noProof/>
+          <w:sz w:val="24"/>
+          <w:szCs w:val="24"/>
+        </w:rPr>
+        <w:t xml:space="preserve"> registrar diferentes métodos de pago disponibles,</w:t>
+      </w:r>
+    </w:p>
+    <w:p>
+      <w:pPr>
+        <w:pStyle w:val="Sinespaciado"/>
+        <w:tabs>
+          <w:tab w:val="left" w:pos="5670"/>
+        </w:tabs>
+        <w:spacing w:line="276" w:lineRule="auto"/>
+        <w:rPr>
+          <w:noProof/>
+          <w:sz w:val="24"/>
+          <w:szCs w:val="24"/>
+        </w:rPr>
+      </w:pPr>
+      <w:r>
+        <w:rPr>
+          <w:b/>
+          <w:bCs/>
+          <w:noProof/>
+          <w:sz w:val="24"/>
+          <w:szCs w:val="24"/>
+        </w:rPr>
+        <w:t>para</w:t>
+      </w:r>
+      <w:r>
+        <w:rPr>
+          <w:noProof/>
+          <w:sz w:val="24"/>
+          <w:szCs w:val="24"/>
+        </w:rPr>
+        <w:t xml:space="preserve"> que los clientes puedan elegir cómo desean pagar sus compras.</w:t>
+      </w:r>
+    </w:p>
+    <w:p>
+      <w:pPr>
+        <w:pStyle w:val="Sinespaciado"/>
+        <w:tabs>
+          <w:tab w:val="left" w:pos="5670"/>
+        </w:tabs>
+        <w:spacing w:line="276" w:lineRule="auto"/>
+        <w:rPr>
+          <w:b/>
+          <w:bCs/>
+          <w:noProof/>
+          <w:color w:val="4472C4" w:themeColor="accent1"/>
+          <w:sz w:val="24"/>
+          <w:szCs w:val="24"/>
+        </w:rPr>
+      </w:pPr>
+      <w:r>
+        <w:rPr>
+          <w:b/>
+          <w:bCs/>
+          <w:noProof/>
+          <w:color w:val="4472C4" w:themeColor="accent1"/>
+          <w:sz w:val="24"/>
+          <w:szCs w:val="24"/>
+        </w:rPr>
+        <w:t>HUAE-005 Métodos de pago activos</w:t>
+      </w:r>
+    </w:p>
+    <w:p>
+      <w:pPr>
+        <w:pStyle w:val="Sinespaciado"/>
+        <w:tabs>
+          <w:tab w:val="left" w:pos="5670"/>
+        </w:tabs>
+        <w:spacing w:line="276" w:lineRule="auto"/>
+        <w:rPr>
+          <w:noProof/>
+          <w:sz w:val="24"/>
+          <w:szCs w:val="24"/>
+        </w:rPr>
+      </w:pPr>
+      <w:r>
+        <w:rPr>
+          <w:b/>
+          <w:bCs/>
+          <w:noProof/>
+          <w:sz w:val="24"/>
+          <w:szCs w:val="24"/>
+        </w:rPr>
+        <w:t>Como</w:t>
+      </w:r>
+      <w:r>
+        <w:rPr>
+          <w:b/>
+          <w:bCs/>
+          <w:noProof/>
+          <w:sz w:val="24"/>
+          <w:szCs w:val="24"/>
+        </w:rPr>
+        <w:t>:</w:t>
+      </w:r>
+      <w:r>
+        <w:rPr>
+          <w:noProof/>
+          <w:sz w:val="24"/>
+          <w:szCs w:val="24"/>
+        </w:rPr>
+        <w:t xml:space="preserve"> empleado de ventas,</w:t>
+      </w:r>
+    </w:p>
+    <w:p>
+      <w:pPr>
+        <w:pStyle w:val="Sinespaciado"/>
+        <w:tabs>
+          <w:tab w:val="left" w:pos="5670"/>
+        </w:tabs>
+        <w:spacing w:line="276" w:lineRule="auto"/>
+        <w:rPr>
+          <w:noProof/>
+          <w:sz w:val="24"/>
+          <w:szCs w:val="24"/>
+        </w:rPr>
+      </w:pPr>
+      <w:r>
+        <w:rPr>
+          <w:b/>
+          <w:bCs/>
+          <w:noProof/>
+          <w:sz w:val="24"/>
+          <w:szCs w:val="24"/>
+        </w:rPr>
+        <w:t>Quiero</w:t>
+      </w:r>
+      <w:r>
+        <w:rPr>
+          <w:b/>
+          <w:bCs/>
+          <w:noProof/>
+          <w:sz w:val="24"/>
+          <w:szCs w:val="24"/>
+        </w:rPr>
+        <w:t>:</w:t>
+      </w:r>
+      <w:r>
+        <w:rPr>
+          <w:noProof/>
+          <w:sz w:val="24"/>
+          <w:szCs w:val="24"/>
+        </w:rPr>
+        <w:t xml:space="preserve"> ver solamente los métodos de pago activos,</w:t>
+      </w:r>
+    </w:p>
+    <w:p>
+      <w:pPr>
+        <w:pStyle w:val="Sinespaciado"/>
+        <w:tabs>
+          <w:tab w:val="left" w:pos="5670"/>
+        </w:tabs>
+        <w:spacing w:line="276" w:lineRule="auto"/>
+        <w:rPr>
+          <w:noProof/>
+          <w:sz w:val="24"/>
+          <w:szCs w:val="24"/>
+        </w:rPr>
+      </w:pPr>
+      <w:r>
+        <w:rPr>
+          <w:b/>
+          <w:bCs/>
+          <w:noProof/>
+          <w:sz w:val="24"/>
+          <w:szCs w:val="24"/>
+        </w:rPr>
+        <w:t>Para</w:t>
+      </w:r>
+      <w:r>
+        <w:rPr>
+          <w:b/>
+          <w:bCs/>
+          <w:noProof/>
+          <w:sz w:val="24"/>
+          <w:szCs w:val="24"/>
+        </w:rPr>
+        <w:t>:</w:t>
+      </w:r>
+      <w:r>
+        <w:rPr>
+          <w:noProof/>
+          <w:sz w:val="24"/>
+          <w:szCs w:val="24"/>
+        </w:rPr>
+        <w:t xml:space="preserve"> ofrecerle al cliente solo opciones válidas al momento de realizar una venta.</w:t>
+      </w:r>
+    </w:p>
+    <w:p>
+      <w:pPr>
+        <w:pStyle w:val="Sinespaciado"/>
+        <w:tabs>
+          <w:tab w:val="left" w:pos="5670"/>
+        </w:tabs>
+        <w:spacing w:line="276" w:lineRule="auto"/>
+        <w:rPr>
+          <w:b/>
+          <w:bCs/>
+          <w:noProof/>
+          <w:color w:val="4472C4" w:themeColor="accent1"/>
+          <w:sz w:val="24"/>
+          <w:szCs w:val="24"/>
+        </w:rPr>
+      </w:pPr>
+      <w:r>
+        <w:rPr>
+          <w:b/>
+          <w:bCs/>
+          <w:noProof/>
+          <w:color w:val="4472C4" w:themeColor="accent1"/>
+          <w:sz w:val="24"/>
+          <w:szCs w:val="24"/>
+        </w:rPr>
+        <w:t>HUAE-006 Cambio de estado de métodos de pago</w:t>
+      </w:r>
+    </w:p>
+    <w:p>
+      <w:pPr>
+        <w:pStyle w:val="Sinespaciado"/>
+        <w:tabs>
+          <w:tab w:val="left" w:pos="5670"/>
+        </w:tabs>
+        <w:spacing w:line="276" w:lineRule="auto"/>
+        <w:rPr>
+          <w:noProof/>
+          <w:sz w:val="24"/>
+          <w:szCs w:val="24"/>
+        </w:rPr>
+      </w:pPr>
+      <w:r>
+        <w:rPr>
+          <w:b/>
+          <w:bCs/>
+          <w:noProof/>
+          <w:sz w:val="24"/>
+          <w:szCs w:val="24"/>
+        </w:rPr>
+        <w:t>Como</w:t>
+      </w:r>
+      <w:r>
+        <w:rPr>
+          <w:b/>
+          <w:bCs/>
+          <w:noProof/>
+          <w:sz w:val="24"/>
+          <w:szCs w:val="24"/>
+        </w:rPr>
+        <w:t>:</w:t>
+      </w:r>
+      <w:r>
+        <w:rPr>
+          <w:noProof/>
+          <w:sz w:val="24"/>
+          <w:szCs w:val="24"/>
+        </w:rPr>
+        <w:t xml:space="preserve"> administrador,</w:t>
+      </w:r>
+    </w:p>
+    <w:p>
+      <w:pPr>
+        <w:pStyle w:val="Sinespaciado"/>
+        <w:tabs>
+          <w:tab w:val="left" w:pos="5670"/>
+        </w:tabs>
+        <w:spacing w:line="276" w:lineRule="auto"/>
+        <w:rPr>
+          <w:noProof/>
+          <w:sz w:val="24"/>
+          <w:szCs w:val="24"/>
+        </w:rPr>
+      </w:pPr>
+      <w:r>
+        <w:rPr>
+          <w:b/>
+          <w:bCs/>
+          <w:noProof/>
+          <w:sz w:val="24"/>
+          <w:szCs w:val="24"/>
+        </w:rPr>
+        <w:t>Quiero</w:t>
+      </w:r>
+      <w:r>
+        <w:rPr>
+          <w:b/>
+          <w:bCs/>
+          <w:noProof/>
+          <w:sz w:val="24"/>
+          <w:szCs w:val="24"/>
+        </w:rPr>
+        <w:t>:</w:t>
+      </w:r>
+      <w:r>
+        <w:rPr>
+          <w:noProof/>
+          <w:sz w:val="24"/>
+          <w:szCs w:val="24"/>
+        </w:rPr>
+        <w:t xml:space="preserve"> cambiar el estado de un método de pago a "Inactivo",</w:t>
+      </w:r>
+    </w:p>
+    <w:p>
+      <w:pPr>
+        <w:pStyle w:val="Sinespaciado"/>
+        <w:tabs>
+          <w:tab w:val="left" w:pos="5670"/>
+        </w:tabs>
+        <w:spacing w:line="276" w:lineRule="auto"/>
+        <w:rPr>
+          <w:noProof/>
+          <w:sz w:val="24"/>
+          <w:szCs w:val="24"/>
+        </w:rPr>
+      </w:pPr>
+      <w:r>
+        <w:rPr>
+          <w:b/>
+          <w:bCs/>
+          <w:noProof/>
+          <w:sz w:val="24"/>
+          <w:szCs w:val="24"/>
+        </w:rPr>
+        <w:t>Para</w:t>
+      </w:r>
+      <w:r>
+        <w:rPr>
+          <w:b/>
+          <w:bCs/>
+          <w:noProof/>
+          <w:sz w:val="24"/>
+          <w:szCs w:val="24"/>
+        </w:rPr>
+        <w:t>:</w:t>
+      </w:r>
+      <w:r>
+        <w:rPr>
+          <w:noProof/>
+          <w:sz w:val="24"/>
+          <w:szCs w:val="24"/>
+        </w:rPr>
+        <w:t xml:space="preserve"> que no esté disponible si ya no es válido o ha sido descontinuado.</w:t>
+      </w:r>
+    </w:p>
+    <w:p>
+      <w:pPr>
+        <w:pStyle w:val="Sinespaciado"/>
+        <w:tabs>
+          <w:tab w:val="left" w:pos="5670"/>
+        </w:tabs>
+        <w:spacing w:line="276" w:lineRule="auto"/>
+        <w:rPr>
+          <w:noProof/>
+          <w:sz w:val="24"/>
+          <w:szCs w:val="24"/>
+        </w:rPr>
+      </w:pPr>
+    </w:p>
+    <w:p>
+      <w:r>
+        <w:rPr>
+          <w:rFonts w:cstheme="minorHAnsi"/>
+          <w:b/>
+          <w:color w:val="4472C4" w:themeColor="accent1"/>
+          <w:sz w:val="24"/>
+          <w:szCs w:val="24"/>
+        </w:rPr>
+        <w:t>HUJG-001</w:t>
+      </w:r>
+      <w:r>
+        <w:rPr>
+          <w:rFonts w:cstheme="minorHAnsi"/>
+          <w:b/>
+          <w:color w:val="4472C4" w:themeColor="accent1"/>
+          <w:sz w:val="24"/>
+          <w:szCs w:val="24"/>
+        </w:rPr>
+        <w:t xml:space="preserve"> Clasificación de juegos ingresado</w:t>
+      </w:r>
+      <w:r>
+        <w:rPr>
+          <w:b/>
+        </w:rPr>
+        <w:br/>
+        <w:t>Como:</w:t>
+      </w:r>
+      <w:r>
+        <w:t xml:space="preserve"> </w:t>
+      </w:r>
+      <w:r>
+        <w:t>Ad</w:t>
+      </w:r>
+      <w:r>
+        <w:t>ministrado del sistema</w:t>
+      </w:r>
+      <w:r>
+        <w:br/>
+      </w:r>
+      <w:r>
+        <w:rPr>
+          <w:b/>
+        </w:rPr>
+        <w:t xml:space="preserve">Quiero: </w:t>
+      </w:r>
+      <w:r>
+        <w:t>Quiero ordenar cada juego por su género para que su búsqueda sea más fácil</w:t>
+      </w:r>
+      <w:r>
+        <w:br/>
+      </w:r>
+      <w:r>
+        <w:rPr>
+          <w:b/>
+        </w:rPr>
+        <w:t>Para:</w:t>
+      </w:r>
+      <w:r>
+        <w:t xml:space="preserve"> Para poder realizar una búsqueda de un juego según su género.</w:t>
+      </w:r>
+      <w:r>
+        <w:br/>
+      </w:r>
+      <w:r>
+        <w:rPr>
+          <w:rFonts w:cstheme="minorHAnsi"/>
+          <w:b/>
+          <w:color w:val="4472C4" w:themeColor="accent1"/>
+          <w:sz w:val="24"/>
+          <w:szCs w:val="24"/>
+        </w:rPr>
+        <w:t>HUJG-002 Filtrado por género en catálogo de juegos</w:t>
+      </w:r>
+      <w:r>
+        <w:rPr>
+          <w:rFonts w:cstheme="minorHAnsi"/>
+          <w:b/>
+          <w:color w:val="4472C4" w:themeColor="accent1"/>
+          <w:sz w:val="24"/>
+          <w:szCs w:val="24"/>
+        </w:rPr>
+        <w:br/>
+      </w:r>
+      <w:r>
+        <w:rPr>
+          <w:b/>
+        </w:rPr>
+        <w:t>Como:</w:t>
+      </w:r>
+      <w:r>
+        <w:t xml:space="preserve"> </w:t>
+      </w:r>
+      <w:r>
+        <w:t>U</w:t>
+      </w:r>
+      <w:r>
+        <w:t>suario registrado</w:t>
+      </w:r>
+      <w:r>
+        <w:br/>
+      </w:r>
+      <w:r>
+        <w:rPr>
+          <w:rStyle w:val="normaltextrun"/>
+          <w:rFonts w:ascii="Calibri" w:hAnsi="Calibri" w:cs="Calibri"/>
+          <w:b/>
+          <w:bCs/>
+        </w:rPr>
+        <w:t>Quiero</w:t>
+      </w:r>
+      <w:r>
+        <w:t>: poder filtrar los juegos disponibles por género</w:t>
+      </w:r>
+      <w:r>
+        <w:br/>
+      </w:r>
+      <w:r>
+        <w:rPr>
+          <w:b/>
+        </w:rPr>
+        <w:t>Para</w:t>
+      </w:r>
+      <w:r>
+        <w:t>: encontrar fácilmente títulos que se ajusten a mis preferencias personales</w:t>
+      </w:r>
+    </w:p>
+    <w:p>
+      <w:r>
+        <w:rPr>
+          <w:rFonts w:cstheme="minorHAnsi"/>
+          <w:b/>
+          <w:color w:val="4472C4" w:themeColor="accent1"/>
+          <w:sz w:val="24"/>
+          <w:szCs w:val="24"/>
+        </w:rPr>
+        <w:t>HUJG-00</w:t>
+      </w:r>
+      <w:r>
+        <w:rPr>
+          <w:rFonts w:cstheme="minorHAnsi"/>
+          <w:b/>
+          <w:color w:val="4472C4" w:themeColor="accent1"/>
+          <w:sz w:val="24"/>
+          <w:szCs w:val="24"/>
+        </w:rPr>
+        <w:t>3</w:t>
+      </w:r>
+      <w:r>
+        <w:rPr>
+          <w:rFonts w:cstheme="minorHAnsi"/>
+          <w:b/>
+          <w:color w:val="4472C4" w:themeColor="accent1"/>
+          <w:sz w:val="24"/>
+          <w:szCs w:val="24"/>
+        </w:rPr>
+        <w:t xml:space="preserve"> </w:t>
+      </w:r>
+      <w:r>
+        <w:rPr>
+          <w:rFonts w:cstheme="minorHAnsi"/>
+          <w:b/>
+          <w:color w:val="4472C4" w:themeColor="accent1"/>
+          <w:sz w:val="24"/>
+          <w:szCs w:val="24"/>
+        </w:rPr>
+        <w:t>Estadísticas por género de juegos</w:t>
+      </w:r>
+      <w:r>
+        <w:rPr>
+          <w:rFonts w:cstheme="minorHAnsi"/>
+          <w:b/>
+          <w:color w:val="4472C4" w:themeColor="accent1"/>
+          <w:sz w:val="24"/>
+          <w:szCs w:val="24"/>
+        </w:rPr>
+        <w:br/>
+      </w:r>
+      <w:r>
+        <w:rPr>
+          <w:b/>
+        </w:rPr>
+        <w:t>Como:</w:t>
+      </w:r>
+      <w:r>
+        <w:t xml:space="preserve"> </w:t>
+      </w:r>
+      <w:r>
+        <w:t>A</w:t>
+      </w:r>
+      <w:r>
+        <w:t>nalista de datos del sistema</w:t>
+      </w:r>
+      <w:r>
+        <w:br/>
+      </w:r>
+      <w:r>
+        <w:rPr>
+          <w:rStyle w:val="normaltextrun"/>
+          <w:rFonts w:ascii="Calibri" w:hAnsi="Calibri" w:cs="Calibri"/>
+          <w:b/>
+          <w:bCs/>
+        </w:rPr>
+        <w:t>Quiero</w:t>
+      </w:r>
+      <w:r>
+        <w:t xml:space="preserve">: </w:t>
+      </w:r>
+      <w:r>
+        <w:t xml:space="preserve">Quiere </w:t>
+      </w:r>
+      <w:r>
+        <w:t>obtener estadísticas detalladas de juegos agrupados por género</w:t>
+      </w:r>
+      <w:r>
+        <w:br/>
+      </w:r>
+      <w:r>
+        <w:rPr>
+          <w:b/>
+        </w:rPr>
+        <w:t>Para</w:t>
+      </w:r>
+      <w:r>
+        <w:t xml:space="preserve">: </w:t>
+      </w:r>
+      <w:r>
+        <w:t xml:space="preserve">Para </w:t>
+      </w:r>
+      <w:r>
+        <w:t>analizar qué tipos de juegos tienen mayor aceptación entre los usuarios</w:t>
+      </w:r>
+    </w:p>
+    <w:p/>
+    <w:p>
+      <w:pPr>
+        <w:pStyle w:val="Sinespaciado"/>
+        <w:tabs>
+          <w:tab w:val="left" w:pos="5670"/>
+        </w:tabs>
+        <w:spacing w:line="276" w:lineRule="auto"/>
+        <w:rPr>
+          <w:rFonts w:cstheme="minorHAnsi"/>
+          <w:b/>
+          <w:color w:val="4472C4" w:themeColor="accent1"/>
+          <w:sz w:val="24"/>
+          <w:szCs w:val="24"/>
+        </w:rPr>
+      </w:pPr>
+      <w:r>
+        <w:rPr>
+          <w:rFonts w:cstheme="minorHAnsi"/>
+          <w:b/>
+          <w:bCs/>
+          <w:noProof/>
+          <w:color w:val="4472C4" w:themeColor="accent1"/>
+          <w:sz w:val="24"/>
+          <w:szCs w:val="24"/>
+        </w:rPr>
+        <w:lastRenderedPageBreak/>
+        <w:t>HULJ</w:t>
+      </w:r>
+      <w:r>
+        <w:rPr>
+          <w:rFonts w:cstheme="minorHAnsi"/>
+          <w:b/>
+          <w:bCs/>
+          <w:noProof/>
+          <w:color w:val="4472C4" w:themeColor="accent1"/>
+          <w:sz w:val="24"/>
+          <w:szCs w:val="24"/>
+        </w:rPr>
+        <w:t xml:space="preserve">-001 </w:t>
+      </w:r>
+      <w:r>
+        <w:rPr>
+          <w:rFonts w:cstheme="minorHAnsi"/>
+          <w:b/>
+          <w:color w:val="4472C4" w:themeColor="accent1"/>
+          <w:sz w:val="24"/>
+          <w:szCs w:val="24"/>
+        </w:rPr>
+        <w:t>Registro de videojuegos</w:t>
+      </w:r>
+      <w:r>
+        <w:rPr>
+          <w:b/>
+          <w:noProof/>
+          <w:sz w:val="24"/>
+          <w:szCs w:val="24"/>
+        </w:rPr>
+        <w:br/>
+      </w:r>
+      <w:r>
+        <w:rPr>
+          <w:rStyle w:val="Textoennegrita"/>
+          <w:rFonts w:cstheme="minorHAnsi"/>
+          <w:sz w:val="21"/>
+          <w:szCs w:val="21"/>
+        </w:rPr>
+        <w:t>Como</w:t>
+      </w:r>
+      <w:r>
+        <w:rPr>
+          <w:rStyle w:val="Textoennegrita"/>
+          <w:rFonts w:cstheme="minorHAnsi"/>
+          <w:sz w:val="21"/>
+          <w:szCs w:val="21"/>
+        </w:rPr>
+        <w:t>:</w:t>
+      </w:r>
+      <w:r>
+        <w:rPr>
+          <w:rFonts w:cstheme="minorHAnsi"/>
+          <w:sz w:val="21"/>
+          <w:szCs w:val="21"/>
+        </w:rPr>
+        <w:t xml:space="preserve"> Administrador de existencias</w:t>
+      </w:r>
+      <w:r>
+        <w:rPr>
+          <w:rFonts w:cstheme="minorHAnsi"/>
+          <w:sz w:val="21"/>
+          <w:szCs w:val="21"/>
+        </w:rPr>
+        <w:br/>
+      </w:r>
+      <w:r>
+        <w:rPr>
+          <w:rStyle w:val="Textoennegrita"/>
+          <w:rFonts w:cstheme="minorHAnsi"/>
+          <w:sz w:val="21"/>
+          <w:szCs w:val="21"/>
+        </w:rPr>
+        <w:t>quiero</w:t>
+      </w:r>
+      <w:r>
+        <w:rPr>
+          <w:rStyle w:val="Textoennegrita"/>
+          <w:rFonts w:cstheme="minorHAnsi"/>
+          <w:sz w:val="21"/>
+          <w:szCs w:val="21"/>
+        </w:rPr>
+        <w:t>:</w:t>
+      </w:r>
+      <w:r>
+        <w:rPr>
+          <w:rFonts w:cstheme="minorHAnsi"/>
+          <w:sz w:val="21"/>
+          <w:szCs w:val="21"/>
+        </w:rPr>
+        <w:t xml:space="preserve"> Tener un registro de los juegos que están disponibles para la venta</w:t>
+      </w:r>
+      <w:r>
+        <w:rPr>
+          <w:rFonts w:cstheme="minorHAnsi"/>
+          <w:sz w:val="21"/>
+          <w:szCs w:val="21"/>
+        </w:rPr>
+        <w:br/>
+      </w:r>
+      <w:r>
+        <w:rPr>
+          <w:rStyle w:val="Textoennegrita"/>
+          <w:rFonts w:cstheme="minorHAnsi"/>
+          <w:sz w:val="21"/>
+          <w:szCs w:val="21"/>
+        </w:rPr>
+        <w:t>para</w:t>
+      </w:r>
+      <w:r>
+        <w:rPr>
+          <w:rStyle w:val="Textoennegrita"/>
+          <w:rFonts w:cstheme="minorHAnsi"/>
+          <w:sz w:val="21"/>
+          <w:szCs w:val="21"/>
+        </w:rPr>
+        <w:t>:</w:t>
+      </w:r>
+      <w:r>
+        <w:rPr>
+          <w:rFonts w:cstheme="minorHAnsi"/>
+          <w:sz w:val="21"/>
+          <w:szCs w:val="21"/>
+        </w:rPr>
+        <w:t xml:space="preserve"> evitar errores en el sistema y pedidos fallidos</w:t>
+      </w:r>
+    </w:p>
+    <w:p>
+      <w:pPr>
+        <w:pStyle w:val="Sinespaciado"/>
+        <w:tabs>
+          <w:tab w:val="left" w:pos="5670"/>
+        </w:tabs>
+        <w:spacing w:line="276" w:lineRule="auto"/>
+        <w:rPr>
+          <w:rFonts w:cstheme="minorHAnsi"/>
+          <w:b/>
+          <w:color w:val="4472C4" w:themeColor="accent1"/>
+          <w:sz w:val="24"/>
+          <w:szCs w:val="24"/>
+        </w:rPr>
+      </w:pPr>
+      <w:r>
+        <w:rPr>
+          <w:noProof/>
+          <w:sz w:val="24"/>
+          <w:szCs w:val="24"/>
+        </w:rPr>
+        <w:br/>
+      </w:r>
+      <w:r>
+        <w:rPr>
+          <w:rFonts w:cstheme="minorHAnsi"/>
+          <w:b/>
+          <w:bCs/>
+          <w:noProof/>
+          <w:color w:val="4472C4" w:themeColor="accent1"/>
+          <w:sz w:val="24"/>
+          <w:szCs w:val="24"/>
+        </w:rPr>
+        <w:t>HULJ-002</w:t>
+      </w:r>
+      <w:r>
+        <w:rPr>
+          <w:rFonts w:cstheme="minorHAnsi"/>
+          <w:b/>
+          <w:bCs/>
+          <w:noProof/>
+          <w:color w:val="4472C4" w:themeColor="accent1"/>
+          <w:sz w:val="24"/>
+          <w:szCs w:val="24"/>
+        </w:rPr>
+        <w:t xml:space="preserve"> </w:t>
+      </w:r>
+      <w:r>
+        <w:rPr>
+          <w:rFonts w:cstheme="minorHAnsi"/>
+          <w:b/>
+          <w:color w:val="4472C4" w:themeColor="accent1"/>
+          <w:sz w:val="24"/>
+          <w:szCs w:val="24"/>
+        </w:rPr>
+        <w:t>Registro de videojuegos</w:t>
+      </w:r>
+      <w:r>
+        <w:rPr>
+          <w:b/>
+          <w:noProof/>
+          <w:sz w:val="24"/>
+          <w:szCs w:val="24"/>
+        </w:rPr>
+        <w:br/>
+      </w:r>
+      <w:r>
+        <w:rPr>
+          <w:rStyle w:val="Textoennegrita"/>
+          <w:rFonts w:cstheme="minorHAnsi"/>
+          <w:sz w:val="21"/>
+          <w:szCs w:val="21"/>
+        </w:rPr>
+        <w:t>Como</w:t>
+      </w:r>
+      <w:r>
+        <w:rPr>
+          <w:rStyle w:val="Textoennegrita"/>
+          <w:rFonts w:cstheme="minorHAnsi"/>
+          <w:sz w:val="21"/>
+          <w:szCs w:val="21"/>
+        </w:rPr>
+        <w:t>:</w:t>
+      </w:r>
+      <w:r>
+        <w:rPr>
+          <w:rFonts w:cstheme="minorHAnsi"/>
+          <w:sz w:val="21"/>
+          <w:szCs w:val="21"/>
+        </w:rPr>
+        <w:t xml:space="preserve"> Administrador de existencias</w:t>
+      </w:r>
+      <w:r>
+        <w:rPr>
+          <w:rFonts w:cstheme="minorHAnsi"/>
+          <w:sz w:val="21"/>
+          <w:szCs w:val="21"/>
+        </w:rPr>
+        <w:br/>
+      </w:r>
+      <w:r>
+        <w:rPr>
+          <w:rStyle w:val="Textoennegrita"/>
+          <w:rFonts w:cstheme="minorHAnsi"/>
+          <w:sz w:val="21"/>
+          <w:szCs w:val="21"/>
+        </w:rPr>
+        <w:t>quiero</w:t>
+      </w:r>
+      <w:r>
+        <w:rPr>
+          <w:rStyle w:val="Textoennegrita"/>
+          <w:rFonts w:cstheme="minorHAnsi"/>
+          <w:sz w:val="21"/>
+          <w:szCs w:val="21"/>
+        </w:rPr>
+        <w:t>:</w:t>
+      </w:r>
+      <w:r>
+        <w:rPr>
+          <w:rFonts w:cstheme="minorHAnsi"/>
+          <w:sz w:val="21"/>
+          <w:szCs w:val="21"/>
+        </w:rPr>
+        <w:t xml:space="preserve"> Clasificar los videojuegos en su edad recomendada para juego</w:t>
+      </w:r>
+      <w:r>
+        <w:rPr>
+          <w:rFonts w:cstheme="minorHAnsi"/>
+          <w:sz w:val="21"/>
+          <w:szCs w:val="21"/>
+        </w:rPr>
+        <w:br/>
+      </w:r>
+      <w:r>
+        <w:rPr>
+          <w:rStyle w:val="Textoennegrita"/>
+          <w:rFonts w:cstheme="minorHAnsi"/>
+          <w:sz w:val="21"/>
+          <w:szCs w:val="21"/>
+        </w:rPr>
+        <w:t>para</w:t>
+      </w:r>
+      <w:r>
+        <w:rPr>
+          <w:rStyle w:val="Textoennegrita"/>
+          <w:rFonts w:cstheme="minorHAnsi"/>
+          <w:sz w:val="21"/>
+          <w:szCs w:val="21"/>
+        </w:rPr>
+        <w:t>:</w:t>
+      </w:r>
+      <w:r>
+        <w:rPr>
+          <w:rFonts w:cstheme="minorHAnsi"/>
+          <w:sz w:val="21"/>
+          <w:szCs w:val="21"/>
+        </w:rPr>
+        <w:t xml:space="preserve"> evitar conflictos y demandas contenido no apto para ciertas edades en ciertos videojuegos</w:t>
+      </w:r>
+    </w:p>
+    <w:p>
+      <w:pPr>
+        <w:pStyle w:val="Sinespaciado"/>
+        <w:tabs>
+          <w:tab w:val="left" w:pos="5670"/>
+        </w:tabs>
+        <w:spacing w:line="276" w:lineRule="auto"/>
+        <w:rPr>
+          <w:rFonts w:cstheme="minorHAnsi"/>
+          <w:b/>
+          <w:color w:val="4472C4" w:themeColor="accent1"/>
+          <w:sz w:val="24"/>
+          <w:szCs w:val="24"/>
+        </w:rPr>
+      </w:pPr>
+      <w:r>
+        <w:rPr>
+          <w:noProof/>
+          <w:sz w:val="24"/>
+          <w:szCs w:val="24"/>
+        </w:rPr>
+        <w:br/>
+      </w:r>
+      <w:r>
+        <w:rPr>
+          <w:rFonts w:cstheme="minorHAnsi"/>
+          <w:b/>
+          <w:bCs/>
+          <w:noProof/>
+          <w:color w:val="4472C4" w:themeColor="accent1"/>
+          <w:sz w:val="24"/>
+          <w:szCs w:val="24"/>
+        </w:rPr>
+        <w:t>HULJ-003</w:t>
+      </w:r>
+      <w:r>
+        <w:rPr>
+          <w:rFonts w:cstheme="minorHAnsi"/>
+          <w:b/>
+          <w:bCs/>
+          <w:noProof/>
+          <w:color w:val="4472C4" w:themeColor="accent1"/>
+          <w:sz w:val="24"/>
+          <w:szCs w:val="24"/>
+        </w:rPr>
+        <w:t xml:space="preserve"> </w:t>
+      </w:r>
+      <w:r>
+        <w:rPr>
+          <w:rFonts w:cstheme="minorHAnsi"/>
+          <w:b/>
+          <w:color w:val="4472C4" w:themeColor="accent1"/>
+          <w:sz w:val="24"/>
+          <w:szCs w:val="24"/>
+        </w:rPr>
+        <w:t>Registro de videojuegos</w:t>
+      </w:r>
+      <w:r>
+        <w:rPr>
+          <w:b/>
+          <w:noProof/>
+          <w:sz w:val="24"/>
+          <w:szCs w:val="24"/>
+        </w:rPr>
+        <w:br/>
+      </w:r>
+      <w:r>
+        <w:rPr>
+          <w:rStyle w:val="Textoennegrita"/>
+          <w:rFonts w:cstheme="minorHAnsi"/>
+          <w:sz w:val="21"/>
+          <w:szCs w:val="21"/>
+        </w:rPr>
+        <w:t>Como</w:t>
+      </w:r>
+      <w:r>
+        <w:rPr>
+          <w:rStyle w:val="Textoennegrita"/>
+          <w:rFonts w:cstheme="minorHAnsi"/>
+          <w:sz w:val="21"/>
+          <w:szCs w:val="21"/>
+        </w:rPr>
+        <w:t>:</w:t>
+      </w:r>
+      <w:r>
+        <w:rPr>
+          <w:rFonts w:cstheme="minorHAnsi"/>
+          <w:sz w:val="21"/>
+          <w:szCs w:val="21"/>
+        </w:rPr>
+        <w:t xml:space="preserve"> Administrador de existencias</w:t>
+      </w:r>
+      <w:r>
+        <w:rPr>
+          <w:rFonts w:cstheme="minorHAnsi"/>
+          <w:sz w:val="21"/>
+          <w:szCs w:val="21"/>
+        </w:rPr>
+        <w:br/>
+      </w:r>
+      <w:r>
+        <w:rPr>
+          <w:rStyle w:val="Textoennegrita"/>
+          <w:rFonts w:cstheme="minorHAnsi"/>
+          <w:sz w:val="21"/>
+          <w:szCs w:val="21"/>
+        </w:rPr>
+        <w:t>quiero</w:t>
+      </w:r>
+      <w:r>
+        <w:rPr>
+          <w:rStyle w:val="Textoennegrita"/>
+          <w:rFonts w:cstheme="minorHAnsi"/>
+          <w:sz w:val="21"/>
+          <w:szCs w:val="21"/>
+        </w:rPr>
+        <w:t>:</w:t>
+      </w:r>
+      <w:r>
+        <w:rPr>
+          <w:rFonts w:cstheme="minorHAnsi"/>
+          <w:sz w:val="21"/>
+          <w:szCs w:val="21"/>
+        </w:rPr>
+        <w:t xml:space="preserve"> Tener un registro de los desarrolladores de los videojuegos</w:t>
+      </w:r>
+      <w:r>
+        <w:rPr>
+          <w:rFonts w:cstheme="minorHAnsi"/>
+          <w:sz w:val="21"/>
+          <w:szCs w:val="21"/>
+        </w:rPr>
+        <w:br/>
+      </w:r>
+      <w:r>
+        <w:rPr>
+          <w:rStyle w:val="Textoennegrita"/>
+          <w:rFonts w:cstheme="minorHAnsi"/>
+          <w:sz w:val="21"/>
+          <w:szCs w:val="21"/>
+        </w:rPr>
+        <w:t>para</w:t>
+      </w:r>
+      <w:r>
+        <w:rPr>
+          <w:rStyle w:val="Textoennegrita"/>
+          <w:rFonts w:cstheme="minorHAnsi"/>
+          <w:sz w:val="21"/>
+          <w:szCs w:val="21"/>
+        </w:rPr>
+        <w:t>:</w:t>
+      </w:r>
+      <w:r>
+        <w:rPr>
+          <w:rFonts w:cstheme="minorHAnsi"/>
+          <w:sz w:val="21"/>
+          <w:szCs w:val="21"/>
+        </w:rPr>
+        <w:t xml:space="preserve"> evitar conflictos de intereses y regalías.</w:t>
+      </w:r>
+    </w:p>
+    <w:p/>
+    <w:p>
+      <w:pPr>
+        <w:spacing w:before="100" w:beforeAutospacing="1" w:after="100" w:afterAutospacing="1" w:line="240" w:lineRule="auto"/>
+        <w:rPr>
+          <w:rFonts w:ascii="Arial" w:eastAsia="Times New Roman" w:hAnsi="Arial" w:cs="Arial"/>
+          <w:lang w:val="es-ES"/>
+        </w:rPr>
+      </w:pPr>
+      <w:r>
+        <w:rPr>
+          <w:rFonts w:cstheme="minorHAnsi"/>
+          <w:b/>
+          <w:bCs/>
+          <w:noProof/>
+          <w:color w:val="4472C4" w:themeColor="accent1"/>
+          <w:sz w:val="24"/>
+          <w:szCs w:val="24"/>
+        </w:rPr>
+        <w:t>HUJZ-001 Administracion de sistema</w:t>
+      </w:r>
+      <w:r>
+        <w:rPr>
+          <w:b/>
+          <w:noProof/>
+          <w:sz w:val="24"/>
+          <w:szCs w:val="24"/>
+        </w:rPr>
+        <w:br/>
+      </w:r>
+      <w:r>
+        <w:rPr>
+          <w:rFonts w:ascii="Arial" w:eastAsia="Times New Roman" w:hAnsi="Arial" w:cs="Arial"/>
+          <w:bCs/>
+          <w:lang w:val="es-ES"/>
+        </w:rPr>
+        <w:t>Como</w:t>
+      </w:r>
+      <w:r>
+        <w:rPr>
+          <w:rFonts w:ascii="Arial" w:eastAsia="Times New Roman" w:hAnsi="Arial" w:cs="Arial"/>
+          <w:bCs/>
+          <w:lang w:val="es-ES"/>
+        </w:rPr>
+        <w:t>:</w:t>
+      </w:r>
+      <w:r>
+        <w:rPr>
+          <w:rFonts w:ascii="Arial" w:eastAsia="Times New Roman" w:hAnsi="Arial" w:cs="Arial"/>
+          <w:lang w:val="es-ES"/>
+        </w:rPr>
+        <w:t xml:space="preserve"> administrador del sistema,</w:t>
+      </w:r>
+      <w:r>
+        <w:rPr>
+          <w:rFonts w:ascii="Arial" w:eastAsia="Times New Roman" w:hAnsi="Arial" w:cs="Arial"/>
+          <w:lang w:val="es-ES"/>
+        </w:rPr>
+        <w:br/>
+      </w:r>
+      <w:r>
+        <w:rPr>
+          <w:rFonts w:ascii="Arial" w:eastAsia="Times New Roman" w:hAnsi="Arial" w:cs="Arial"/>
+          <w:bCs/>
+          <w:lang w:val="es-ES"/>
+        </w:rPr>
+        <w:t>quiero</w:t>
+      </w:r>
+      <w:r>
+        <w:rPr>
+          <w:rFonts w:ascii="Arial" w:eastAsia="Times New Roman" w:hAnsi="Arial" w:cs="Arial"/>
+          <w:bCs/>
+          <w:lang w:val="es-ES"/>
+        </w:rPr>
+        <w:t>:</w:t>
+      </w:r>
+      <w:r>
+        <w:rPr>
+          <w:rFonts w:ascii="Arial" w:eastAsia="Times New Roman" w:hAnsi="Arial" w:cs="Arial"/>
+          <w:lang w:val="es-ES"/>
+        </w:rPr>
+        <w:t xml:space="preserve"> poder registrar nuevas tiendas con su información básica (nombre, dirección, contacto),</w:t>
+      </w:r>
+      <w:r>
+        <w:rPr>
+          <w:rFonts w:ascii="Arial" w:eastAsia="Times New Roman" w:hAnsi="Arial" w:cs="Arial"/>
+          <w:lang w:val="es-ES"/>
+        </w:rPr>
+        <w:br/>
+      </w:r>
+      <w:r>
+        <w:rPr>
+          <w:rFonts w:ascii="Arial" w:eastAsia="Times New Roman" w:hAnsi="Arial" w:cs="Arial"/>
+          <w:bCs/>
+          <w:lang w:val="es-ES"/>
+        </w:rPr>
+        <w:t>para</w:t>
+      </w:r>
+      <w:r>
+        <w:rPr>
+          <w:rFonts w:ascii="Arial" w:eastAsia="Times New Roman" w:hAnsi="Arial" w:cs="Arial"/>
+          <w:bCs/>
+          <w:lang w:val="es-ES"/>
+        </w:rPr>
+        <w:t>:</w:t>
+      </w:r>
+      <w:r>
+        <w:rPr>
+          <w:rFonts w:ascii="Arial" w:eastAsia="Times New Roman" w:hAnsi="Arial" w:cs="Arial"/>
+          <w:lang w:val="es-ES"/>
+        </w:rPr>
+        <w:t xml:space="preserve"> gestionar múltiples sucursales dentro del sistema de ventas.</w:t>
+      </w:r>
+    </w:p>
+    <w:p>
+      <w:pPr>
+        <w:spacing w:before="100" w:beforeAutospacing="1" w:after="100" w:afterAutospacing="1" w:line="240" w:lineRule="auto"/>
+        <w:rPr>
+          <w:rFonts w:ascii="Arial" w:eastAsia="Times New Roman" w:hAnsi="Arial" w:cs="Arial"/>
+          <w:bCs/>
+          <w:lang w:val="es-ES"/>
+        </w:rPr>
+      </w:pPr>
+      <w:r>
+        <w:rPr>
+          <w:rFonts w:cstheme="minorHAnsi"/>
+          <w:b/>
+          <w:bCs/>
+          <w:noProof/>
+          <w:color w:val="4472C4" w:themeColor="accent1"/>
+          <w:sz w:val="24"/>
+          <w:szCs w:val="24"/>
+        </w:rPr>
+        <w:t>HUJZ-002 Administracion de sistema</w:t>
+      </w:r>
+      <w:r>
+        <w:rPr>
+          <w:rFonts w:ascii="Arial" w:eastAsia="Times New Roman" w:hAnsi="Arial" w:cs="Arial"/>
+          <w:bCs/>
+          <w:lang w:val="es-ES"/>
+        </w:rPr>
+        <w:t xml:space="preserve"> </w:t>
+      </w:r>
+      <w:r>
+        <w:rPr>
+          <w:rFonts w:eastAsia="Times New Roman" w:cstheme="minorHAnsi"/>
+          <w:b/>
+          <w:bCs/>
+          <w:color w:val="4472C4" w:themeColor="accent1"/>
+          <w:sz w:val="24"/>
+          <w:lang w:val="es-ES"/>
+        </w:rPr>
+        <w:t>Visualización por tienda</w:t>
+      </w:r>
+    </w:p>
+    <w:p>
+      <w:pPr>
+        <w:spacing w:before="100" w:beforeAutospacing="1" w:after="100" w:afterAutospacing="1" w:line="240" w:lineRule="auto"/>
+        <w:rPr>
+          <w:rFonts w:ascii="Arial" w:eastAsia="Times New Roman" w:hAnsi="Arial" w:cs="Arial"/>
+          <w:bCs/>
+          <w:lang w:val="es-ES"/>
+        </w:rPr>
+      </w:pPr>
+      <w:r>
+        <w:rPr>
+          <w:rFonts w:ascii="Arial" w:eastAsia="Times New Roman" w:hAnsi="Arial" w:cs="Arial"/>
+          <w:bCs/>
+          <w:lang w:val="es-ES"/>
+        </w:rPr>
+        <w:t>Quiero:</w:t>
+      </w:r>
+      <w:r>
+        <w:rPr>
+          <w:rFonts w:ascii="Arial" w:eastAsia="Times New Roman" w:hAnsi="Arial" w:cs="Arial"/>
+          <w:lang w:val="es-ES"/>
+        </w:rPr>
+        <w:t xml:space="preserve"> gerente regional,</w:t>
+      </w:r>
+      <w:r>
+        <w:rPr>
+          <w:rFonts w:ascii="Arial" w:eastAsia="Times New Roman" w:hAnsi="Arial" w:cs="Arial"/>
+          <w:lang w:val="es-ES"/>
+        </w:rPr>
+        <w:br/>
+      </w:r>
+      <w:r>
+        <w:rPr>
+          <w:rFonts w:ascii="Arial" w:eastAsia="Times New Roman" w:hAnsi="Arial" w:cs="Arial"/>
+          <w:bCs/>
+          <w:lang w:val="es-ES"/>
+        </w:rPr>
+        <w:t>quiero</w:t>
+      </w:r>
+      <w:r>
+        <w:rPr>
+          <w:rFonts w:ascii="Arial" w:eastAsia="Times New Roman" w:hAnsi="Arial" w:cs="Arial"/>
+          <w:bCs/>
+          <w:lang w:val="es-ES"/>
+        </w:rPr>
+        <w:t>:</w:t>
+      </w:r>
+      <w:r>
+        <w:rPr>
+          <w:rFonts w:ascii="Arial" w:eastAsia="Times New Roman" w:hAnsi="Arial" w:cs="Arial"/>
+          <w:lang w:val="es-ES"/>
+        </w:rPr>
+        <w:t xml:space="preserve"> ver un reporte de ventas filtrado por tienda,</w:t>
+      </w:r>
+      <w:r>
+        <w:rPr>
+          <w:rFonts w:ascii="Arial" w:eastAsia="Times New Roman" w:hAnsi="Arial" w:cs="Arial"/>
+          <w:lang w:val="es-ES"/>
+        </w:rPr>
+        <w:br/>
+      </w:r>
+      <w:r>
+        <w:rPr>
+          <w:rFonts w:ascii="Arial" w:eastAsia="Times New Roman" w:hAnsi="Arial" w:cs="Arial"/>
+          <w:bCs/>
+          <w:lang w:val="es-ES"/>
+        </w:rPr>
+        <w:t>para</w:t>
+      </w:r>
+      <w:r>
+        <w:rPr>
+          <w:rFonts w:ascii="Arial" w:eastAsia="Times New Roman" w:hAnsi="Arial" w:cs="Arial"/>
+          <w:bCs/>
+          <w:lang w:val="es-ES"/>
+        </w:rPr>
+        <w:t>:</w:t>
+      </w:r>
+      <w:r>
+        <w:rPr>
+          <w:rFonts w:ascii="Arial" w:eastAsia="Times New Roman" w:hAnsi="Arial" w:cs="Arial"/>
+          <w:lang w:val="es-ES"/>
+        </w:rPr>
+        <w:t xml:space="preserve"> analizar el rendimiento individual de cada sucursal y tomar decisiones estratégicas.</w:t>
+      </w:r>
+    </w:p>
+    <w:p>
+      <w:pPr>
+        <w:spacing w:before="100" w:beforeAutospacing="1" w:after="100" w:afterAutospacing="1" w:line="240" w:lineRule="auto"/>
+        <w:rPr>
+          <w:rFonts w:cstheme="minorHAnsi"/>
+          <w:b/>
+          <w:bCs/>
+          <w:noProof/>
+          <w:color w:val="4472C4" w:themeColor="accent1"/>
+          <w:sz w:val="24"/>
+          <w:szCs w:val="24"/>
+        </w:rPr>
+      </w:pPr>
+      <w:r>
+        <w:rPr>
+          <w:rFonts w:cstheme="minorHAnsi"/>
+          <w:b/>
+          <w:bCs/>
+          <w:noProof/>
+          <w:color w:val="4472C4" w:themeColor="accent1"/>
+          <w:sz w:val="24"/>
+          <w:szCs w:val="24"/>
+        </w:rPr>
+        <w:t>HUJZ</w:t>
+      </w:r>
+      <w:r>
+        <w:rPr>
+          <w:rFonts w:cstheme="minorHAnsi"/>
+          <w:b/>
+          <w:bCs/>
+          <w:noProof/>
+          <w:color w:val="4472C4" w:themeColor="accent1"/>
+          <w:sz w:val="24"/>
+          <w:szCs w:val="24"/>
+        </w:rPr>
+        <w:t>-003 Asignaci</w:t>
+      </w:r>
+      <w:r>
+        <w:rPr>
+          <w:rFonts w:cstheme="minorHAnsi"/>
+          <w:b/>
+          <w:bCs/>
+          <w:noProof/>
+          <w:color w:val="4472C4" w:themeColor="accent1"/>
+          <w:sz w:val="24"/>
+          <w:szCs w:val="24"/>
+        </w:rPr>
+        <w:t>on a productor por</w:t>
+      </w:r>
+      <w:r>
+        <w:rPr>
+          <w:rFonts w:cstheme="minorHAnsi"/>
+          <w:b/>
+          <w:bCs/>
+          <w:noProof/>
+          <w:color w:val="4472C4" w:themeColor="accent1"/>
+          <w:sz w:val="24"/>
+          <w:szCs w:val="24"/>
+        </w:rPr>
+        <w:t xml:space="preserve"> tienda </w:t>
+      </w:r>
+    </w:p>
+    <w:p>
+      <w:pPr>
+        <w:spacing w:before="100" w:beforeAutospacing="1" w:after="100" w:afterAutospacing="1" w:line="240" w:lineRule="auto"/>
+        <w:rPr>
+          <w:rFonts w:ascii="Arial" w:eastAsia="Times New Roman" w:hAnsi="Arial" w:cs="Arial"/>
+          <w:lang w:val="es-ES"/>
+        </w:rPr>
+      </w:pPr>
+      <w:r>
+        <w:rPr>
+          <w:rFonts w:ascii="Arial" w:eastAsia="Times New Roman" w:hAnsi="Arial" w:cs="Arial"/>
+          <w:bCs/>
+          <w:lang w:val="es-ES"/>
+        </w:rPr>
+        <w:t>Como</w:t>
+      </w:r>
+      <w:r>
+        <w:rPr>
+          <w:rFonts w:ascii="Arial" w:eastAsia="Times New Roman" w:hAnsi="Arial" w:cs="Arial"/>
+          <w:bCs/>
+          <w:lang w:val="es-ES"/>
+        </w:rPr>
+        <w:t>:</w:t>
+      </w:r>
+      <w:r>
+        <w:rPr>
+          <w:rFonts w:ascii="Arial" w:eastAsia="Times New Roman" w:hAnsi="Arial" w:cs="Arial"/>
+          <w:lang w:val="es-ES"/>
+        </w:rPr>
+        <w:t xml:space="preserve"> encargado de inventario,</w:t>
+      </w:r>
+      <w:r>
+        <w:rPr>
+          <w:rFonts w:ascii="Arial" w:eastAsia="Times New Roman" w:hAnsi="Arial" w:cs="Arial"/>
+          <w:lang w:val="es-ES"/>
+        </w:rPr>
+        <w:br/>
+      </w:r>
+      <w:r>
+        <w:rPr>
+          <w:rFonts w:ascii="Arial" w:eastAsia="Times New Roman" w:hAnsi="Arial" w:cs="Arial"/>
+          <w:bCs/>
+          <w:lang w:val="es-ES"/>
+        </w:rPr>
+        <w:t>quiero</w:t>
+      </w:r>
+      <w:r>
+        <w:rPr>
+          <w:rFonts w:ascii="Arial" w:eastAsia="Times New Roman" w:hAnsi="Arial" w:cs="Arial"/>
+          <w:bCs/>
+          <w:lang w:val="es-ES"/>
+        </w:rPr>
+        <w:t>:</w:t>
+      </w:r>
+      <w:r>
+        <w:rPr>
+          <w:rFonts w:ascii="Arial" w:eastAsia="Times New Roman" w:hAnsi="Arial" w:cs="Arial"/>
+          <w:lang w:val="es-ES"/>
+        </w:rPr>
+        <w:t xml:space="preserve"> asignar productos específicos a cada tienda,</w:t>
+      </w:r>
+      <w:r>
+        <w:rPr>
+          <w:rFonts w:ascii="Arial" w:eastAsia="Times New Roman" w:hAnsi="Arial" w:cs="Arial"/>
+          <w:lang w:val="es-ES"/>
+        </w:rPr>
+        <w:br/>
+      </w:r>
+      <w:r>
+        <w:rPr>
+          <w:rFonts w:ascii="Arial" w:eastAsia="Times New Roman" w:hAnsi="Arial" w:cs="Arial"/>
+          <w:bCs/>
+          <w:lang w:val="es-ES"/>
+        </w:rPr>
+        <w:t>para</w:t>
+      </w:r>
+      <w:r>
+        <w:rPr>
+          <w:rFonts w:ascii="Arial" w:eastAsia="Times New Roman" w:hAnsi="Arial" w:cs="Arial"/>
+          <w:lang w:val="es-ES"/>
+        </w:rPr>
+        <w:t xml:space="preserve">: </w:t>
+      </w:r>
+      <w:r>
+        <w:rPr>
+          <w:rFonts w:ascii="Arial" w:eastAsia="Times New Roman" w:hAnsi="Arial" w:cs="Arial"/>
+          <w:lang w:val="es-ES"/>
+        </w:rPr>
+        <w:t>asegurar que el stock disponible esté correctamente distribuido entre las sucursales.</w:t>
+      </w:r>
+    </w:p>
+    <w:p>
+      <w:pPr>
+        <w:rPr>
+          <w:bCs/>
+          <w:lang w:val="es-ES"/>
+        </w:rPr>
+      </w:pPr>
+      <w:r>
+        <w:rPr>
+          <w:rFonts w:cstheme="minorHAnsi"/>
+          <w:b/>
+          <w:bCs/>
+          <w:noProof/>
+          <w:color w:val="4472C4" w:themeColor="accent1"/>
+          <w:sz w:val="24"/>
+          <w:szCs w:val="24"/>
+        </w:rPr>
+        <w:t>HUDM-001 Suscripción de Prueba</w:t>
+      </w:r>
+      <w:r>
+        <w:rPr>
+          <w:rFonts w:cstheme="minorHAnsi"/>
+          <w:b/>
+          <w:bCs/>
+          <w:noProof/>
+          <w:color w:val="4472C4" w:themeColor="accent1"/>
+          <w:sz w:val="24"/>
+          <w:szCs w:val="24"/>
+        </w:rPr>
+        <w:br/>
+      </w:r>
+      <w:r>
+        <w:rPr>
+          <w:bCs/>
+          <w:lang w:val="es-ES"/>
+        </w:rPr>
+        <w:t xml:space="preserve">Como: Cliente </w:t>
+      </w:r>
+    </w:p>
+    <w:p>
+      <w:pPr>
+        <w:rPr>
+          <w:bCs/>
+          <w:lang w:val="es-ES"/>
+        </w:rPr>
+      </w:pPr>
+      <w:r>
+        <w:rPr>
+          <w:bCs/>
+          <w:lang w:val="es-ES"/>
+        </w:rPr>
+        <w:t xml:space="preserve">Quiero: Que la tienda dé unos meses de suscripción de prueba en el videojuego que compré </w:t>
+      </w:r>
+    </w:p>
+    <w:p>
+      <w:pPr>
+        <w:rPr>
+          <w:bCs/>
+          <w:lang w:val="es-ES"/>
+        </w:rPr>
+      </w:pPr>
+      <w:r>
+        <w:rPr>
+          <w:bCs/>
+          <w:lang w:val="es-ES"/>
+        </w:rPr>
+        <w:t>Para: Saber si al final vale la pena pagarla o no.</w:t>
+      </w:r>
+    </w:p>
+    <w:p>
+      <w:pPr>
+        <w:rPr>
+          <w:rFonts w:cstheme="minorHAnsi"/>
+          <w:b/>
+          <w:bCs/>
+          <w:noProof/>
+          <w:color w:val="4472C4" w:themeColor="accent1"/>
+          <w:sz w:val="24"/>
+          <w:szCs w:val="24"/>
+        </w:rPr>
+      </w:pPr>
+      <w:r>
+        <w:rPr>
+          <w:rFonts w:cstheme="minorHAnsi"/>
+          <w:b/>
+          <w:bCs/>
+          <w:noProof/>
+          <w:color w:val="4472C4" w:themeColor="accent1"/>
+          <w:sz w:val="24"/>
+          <w:szCs w:val="24"/>
+        </w:rPr>
+        <w:t>HUDM-002 Administrar suscripciones gratuitas</w:t>
+      </w:r>
+    </w:p>
+    <w:p>
+      <w:pPr>
+        <w:rPr>
+          <w:bCs/>
+          <w:lang w:val="es-ES"/>
+        </w:rPr>
+      </w:pPr>
+      <w:r>
+        <w:rPr>
+          <w:bCs/>
+          <w:lang w:val="es-ES"/>
+        </w:rPr>
+        <w:t xml:space="preserve">Como: Empleado de la tienda de videojuegos </w:t>
+      </w:r>
+    </w:p>
+    <w:p>
+      <w:pPr>
+        <w:rPr>
+          <w:bCs/>
+          <w:lang w:val="es-ES"/>
+        </w:rPr>
+      </w:pPr>
+      <w:r>
+        <w:rPr>
+          <w:bCs/>
+          <w:lang w:val="es-ES"/>
+        </w:rPr>
+        <w:t>Quiero: Proporcionar suscripciones gratuitas temporales por unos meses en un videojuego.</w:t>
+      </w:r>
+    </w:p>
+    <w:p>
+      <w:pPr>
+        <w:rPr>
+          <w:rFonts w:cstheme="minorHAnsi"/>
+          <w:b/>
+          <w:bCs/>
+          <w:noProof/>
+          <w:color w:val="4472C4" w:themeColor="accent1"/>
+          <w:sz w:val="24"/>
+          <w:szCs w:val="24"/>
+        </w:rPr>
+      </w:pPr>
+      <w:r>
+        <w:rPr>
+          <w:bCs/>
+          <w:lang w:val="es-ES"/>
+        </w:rPr>
+        <w:lastRenderedPageBreak/>
+        <w:t>Para: Persuadir a los usuarios a comprarlo</w:t>
+      </w:r>
+      <w:r>
+        <w:rPr>
+          <w:lang w:val="es-ES"/>
+        </w:rPr>
+        <w:t>.</w:t>
+      </w:r>
+    </w:p>
+    <w:p>
+      <w:pPr>
+        <w:rPr>
+          <w:rFonts w:cstheme="minorHAnsi"/>
+          <w:b/>
+          <w:bCs/>
+          <w:noProof/>
+          <w:color w:val="4472C4" w:themeColor="accent1"/>
+          <w:sz w:val="24"/>
+          <w:szCs w:val="24"/>
+        </w:rPr>
+      </w:pPr>
+      <w:r>
+        <w:rPr>
+          <w:rFonts w:cstheme="minorHAnsi"/>
+          <w:b/>
+          <w:bCs/>
+          <w:noProof/>
+          <w:color w:val="4472C4" w:themeColor="accent1"/>
+          <w:sz w:val="24"/>
+          <w:szCs w:val="24"/>
+        </w:rPr>
+        <w:t xml:space="preserve">HUDM-003 Administración de suscripciones registradas </w:t>
+      </w:r>
+    </w:p>
+    <w:p>
+      <w:pPr>
+        <w:rPr>
+          <w:bCs/>
+          <w:lang w:val="es-ES"/>
+        </w:rPr>
+      </w:pPr>
+      <w:r>
+        <w:rPr>
+          <w:bCs/>
+          <w:lang w:val="es-ES"/>
+        </w:rPr>
+        <w:t>Como: Empleado de la tienda de videojuegos</w:t>
+      </w:r>
+    </w:p>
+    <w:p>
+      <w:pPr>
+        <w:rPr>
+          <w:bCs/>
+          <w:lang w:val="es-ES"/>
+        </w:rPr>
+      </w:pPr>
+      <w:r>
+        <w:rPr>
+          <w:bCs/>
+          <w:lang w:val="es-ES"/>
+        </w:rPr>
+        <w:t>Quiero: Tener un sistema de las suscripciones ya registradas que tienen los clientes.</w:t>
+      </w:r>
+    </w:p>
+    <w:p>
+      <w:pPr>
+        <w:rPr>
+          <w:lang w:val="es-ES"/>
+        </w:rPr>
+      </w:pPr>
+      <w:r>
+        <w:rPr>
+          <w:bCs/>
+          <w:lang w:val="es-ES"/>
+        </w:rPr>
+        <w:t>Para: Separar a los clientes que ya han comprado en la tienda con los nuevos, para las ofertas en las suscripciones.</w:t>
+      </w:r>
+    </w:p>
+    <w:p>
+      <w:pPr>
+        <w:rPr>
+          <w:lang w:val="es-ES"/>
+        </w:rPr>
+      </w:pPr>
+    </w:p>
+    <w:p>
+      <w:pPr>
+        <w:rPr>
+          <w:lang w:val="es-ES"/>
+        </w:rPr>
+      </w:pPr>
+    </w:p>
+    <w:p>
+      <w:pPr>
+        <w:pStyle w:val="Sinespaciado"/>
+        <w:tabs>
+          <w:tab w:val="left" w:pos="5670"/>
+        </w:tabs>
+        <w:spacing w:line="276" w:lineRule="auto"/>
+        <w:rPr>
           <w:noProof/>
           <w:sz w:val="24"/>
           <w:szCs w:val="24"/>
@@ -3193,25 +5513,25 @@
       </w:pPr>
     </w:lvl>
   </w:abstractNum>
-  <w:num w:numId="1" w16cid:durableId="781191612">
+  <w:num w:numId="1" w16cid:durableId="534002730">
     <w:abstractNumId w:val="12"/>
   </w:num>
-  <w:num w:numId="2" w16cid:durableId="1388455185">
+  <w:num w:numId="2" w16cid:durableId="1510216092">
     <w:abstractNumId w:val="13"/>
   </w:num>
-  <w:num w:numId="3" w16cid:durableId="2109347333">
+  <w:num w:numId="3" w16cid:durableId="2130852030">
     <w:abstractNumId w:val="7"/>
   </w:num>
-  <w:num w:numId="4" w16cid:durableId="2021882221">
+  <w:num w:numId="4" w16cid:durableId="192809769">
     <w:abstractNumId w:val="8"/>
   </w:num>
-  <w:num w:numId="5" w16cid:durableId="1469398198">
+  <w:num w:numId="5" w16cid:durableId="1999458329">
     <w:abstractNumId w:val="4"/>
   </w:num>
-  <w:num w:numId="6" w16cid:durableId="1506365332">
+  <w:num w:numId="6" w16cid:durableId="793519497">
     <w:abstractNumId w:val="3"/>
   </w:num>
-  <w:num w:numId="7" w16cid:durableId="1003318302">
+  <w:num w:numId="7" w16cid:durableId="57363744">
     <w:abstractNumId w:val="3"/>
     <w:lvlOverride w:ilvl="0">
       <w:startOverride w:val="1"/>
@@ -3241,40 +5561,40 @@
       <w:startOverride w:val="1"/>
     </w:lvlOverride>
   </w:num>
-  <w:num w:numId="8" w16cid:durableId="139226636">
+  <w:num w:numId="8" w16cid:durableId="361328463">
     <w:abstractNumId w:val="14"/>
   </w:num>
-  <w:num w:numId="9" w16cid:durableId="1444500659">
+  <w:num w:numId="9" w16cid:durableId="768888728">
     <w:abstractNumId w:val="10"/>
   </w:num>
-  <w:num w:numId="10" w16cid:durableId="1522861174">
+  <w:num w:numId="10" w16cid:durableId="623344132">
     <w:abstractNumId w:val="15"/>
   </w:num>
-  <w:num w:numId="11" w16cid:durableId="2042707241">
+  <w:num w:numId="11" w16cid:durableId="700209156">
     <w:abstractNumId w:val="6"/>
   </w:num>
-  <w:num w:numId="12" w16cid:durableId="1410931603">
+  <w:num w:numId="12" w16cid:durableId="1699159164">
     <w:abstractNumId w:val="0"/>
   </w:num>
-  <w:num w:numId="13" w16cid:durableId="42143283">
+  <w:num w:numId="13" w16cid:durableId="476262203">
     <w:abstractNumId w:val="17"/>
   </w:num>
-  <w:num w:numId="14" w16cid:durableId="1922635918">
+  <w:num w:numId="14" w16cid:durableId="1841693876">
     <w:abstractNumId w:val="5"/>
   </w:num>
-  <w:num w:numId="15" w16cid:durableId="1632400256">
+  <w:num w:numId="15" w16cid:durableId="1366759788">
     <w:abstractNumId w:val="1"/>
   </w:num>
-  <w:num w:numId="16" w16cid:durableId="711000293">
+  <w:num w:numId="16" w16cid:durableId="563756164">
     <w:abstractNumId w:val="16"/>
   </w:num>
-  <w:num w:numId="17" w16cid:durableId="1975015800">
+  <w:num w:numId="17" w16cid:durableId="1851870537">
     <w:abstractNumId w:val="11"/>
   </w:num>
-  <w:num w:numId="18" w16cid:durableId="660815090">
+  <w:num w:numId="18" w16cid:durableId="898440835">
     <w:abstractNumId w:val="2"/>
   </w:num>
-  <w:num w:numId="19" w16cid:durableId="249049936">
+  <w:num w:numId="19" w16cid:durableId="2097482576">
     <w:abstractNumId w:val="9"/>
   </w:num>
 </w:numbering>

</xml_diff>

<commit_message>
add: Agregar historia de usuario Proveedores en archivo ActividadProyectoJavaEE.docx
</commit_message>
<xml_diff>
--- a/Actividad-ProyectoJavaEE.docx
+++ b/Actividad-ProyectoJavaEE.docx
@@ -3809,8 +3809,429 @@
     </w:p>
     <w:p>
       <w:pPr>
-        <w:rPr>
-          <w:lang w:val="es-ES"/>
+        <w:pStyle w:val="Sinespaciado"/>
+        <w:tabs>
+          <w:tab w:val="left" w:pos="5670"/>
+        </w:tabs>
+        <w:spacing w:line="276" w:lineRule="auto"/>
+        <w:rPr>
+          <w:rFonts w:cstheme="minorHAnsi"/>
+          <w:b/>
+          <w:color w:val="4472C4" w:themeColor="accent1"/>
+          <w:sz w:val="24"/>
+          <w:szCs w:val="24"/>
+        </w:rPr>
+      </w:pPr>
+      <w:r>
+        <w:rPr>
+          <w:rFonts w:cstheme="minorHAnsi"/>
+          <w:b/>
+          <w:bCs/>
+          <w:noProof/>
+          <w:color w:val="4472C4" w:themeColor="accent1"/>
+          <w:sz w:val="24"/>
+          <w:szCs w:val="24"/>
+        </w:rPr>
+        <w:t xml:space="preserve">HUJR-001 </w:t>
+      </w:r>
+      <w:r>
+        <w:rPr>
+          <w:rFonts w:cstheme="minorHAnsi"/>
+          <w:b/>
+          <w:color w:val="4472C4" w:themeColor="accent1"/>
+          <w:sz w:val="24"/>
+          <w:szCs w:val="24"/>
+        </w:rPr>
+        <w:t>Registro de proveedor</w:t>
+      </w:r>
+    </w:p>
+    <w:p>
+      <w:pPr>
+        <w:pStyle w:val="Sinespaciado"/>
+        <w:tabs>
+          <w:tab w:val="left" w:pos="5670"/>
+        </w:tabs>
+        <w:spacing w:line="276" w:lineRule="auto"/>
+        <w:rPr>
+          <w:rFonts w:cstheme="minorHAnsi"/>
+        </w:rPr>
+      </w:pPr>
+      <w:r>
+        <w:rPr>
+          <w:rStyle w:val="Textoennegrita"/>
+          <w:rFonts w:cstheme="minorHAnsi"/>
+        </w:rPr>
+        <w:t>Como</w:t>
+      </w:r>
+      <w:r>
+        <w:rPr>
+          <w:rFonts w:cstheme="minorHAnsi"/>
+        </w:rPr>
+        <w:t>: administrador del sistema,</w:t>
+      </w:r>
+      <w:r>
+        <w:rPr>
+          <w:rFonts w:cstheme="minorHAnsi"/>
+        </w:rPr>
+        <w:br/>
+      </w:r>
+      <w:r>
+        <w:rPr>
+          <w:rStyle w:val="Textoennegrita"/>
+          <w:rFonts w:cstheme="minorHAnsi"/>
+        </w:rPr>
+        <w:t>quiero</w:t>
+      </w:r>
+      <w:r>
+        <w:rPr>
+          <w:rStyle w:val="Textoennegrita"/>
+          <w:rFonts w:cstheme="minorHAnsi"/>
+        </w:rPr>
+        <w:t>:</w:t>
+      </w:r>
+      <w:r>
+        <w:rPr>
+          <w:rFonts w:cstheme="minorHAnsi"/>
+        </w:rPr>
+        <w:t xml:space="preserve"> registrar nuevos proveedores con su nombre</w:t>
+      </w:r>
+      <w:r>
+        <w:rPr>
+          <w:rFonts w:cstheme="minorHAnsi"/>
+        </w:rPr>
+        <w:t>, teléfono, correo y dirección,</w:t>
+      </w:r>
+    </w:p>
+    <w:p>
+      <w:pPr>
+        <w:pStyle w:val="Sinespaciado"/>
+        <w:tabs>
+          <w:tab w:val="left" w:pos="5670"/>
+        </w:tabs>
+        <w:spacing w:line="276" w:lineRule="auto"/>
+        <w:rPr>
+          <w:rFonts w:cstheme="minorHAnsi"/>
+          <w:b/>
+          <w:bCs/>
+          <w:noProof/>
+          <w:color w:val="4472C4" w:themeColor="accent1"/>
+          <w:sz w:val="24"/>
+          <w:szCs w:val="24"/>
+        </w:rPr>
+      </w:pPr>
+      <w:r>
+        <w:rPr>
+          <w:rStyle w:val="Textoennegrita"/>
+          <w:rFonts w:cstheme="minorHAnsi"/>
+          <w:u w:val="single"/>
+        </w:rPr>
+        <w:t>para</w:t>
+      </w:r>
+      <w:r>
+        <w:rPr>
+          <w:rStyle w:val="Textoennegrita"/>
+          <w:rFonts w:cstheme="minorHAnsi"/>
+        </w:rPr>
+        <w:t>:</w:t>
+      </w:r>
+      <w:r>
+        <w:rPr>
+          <w:rFonts w:cstheme="minorHAnsi"/>
+        </w:rPr>
+        <w:t xml:space="preserve"> mantener actualizada la base de datos y facilitar futuras compras y contactos comerciales.</w:t>
+      </w:r>
+    </w:p>
+    <w:p>
+      <w:pPr>
+        <w:pStyle w:val="Ttulo3"/>
+        <w:rPr>
+          <w:rFonts w:asciiTheme="minorHAnsi" w:hAnsiTheme="minorHAnsi" w:cstheme="minorHAnsi"/>
+          <w:color w:val="4472C4" w:themeColor="accent1"/>
+          <w:sz w:val="24"/>
+          <w:szCs w:val="24"/>
+          <w:lang w:val="es-GT"/>
+        </w:rPr>
+      </w:pPr>
+      <w:r>
+        <w:rPr>
+          <w:rFonts w:asciiTheme="minorHAnsi" w:hAnsiTheme="minorHAnsi" w:cstheme="minorHAnsi"/>
+          <w:bCs w:val="0"/>
+          <w:noProof/>
+          <w:color w:val="4472C4" w:themeColor="accent1"/>
+          <w:sz w:val="24"/>
+          <w:szCs w:val="24"/>
+          <w:lang w:val="es-GT"/>
+        </w:rPr>
+        <w:t>HUJR-002</w:t>
+      </w:r>
+      <w:r>
+        <w:rPr>
+          <w:rFonts w:asciiTheme="minorHAnsi" w:hAnsiTheme="minorHAnsi" w:cstheme="minorHAnsi"/>
+          <w:b w:val="0"/>
+          <w:bCs w:val="0"/>
+          <w:noProof/>
+          <w:color w:val="4472C4" w:themeColor="accent1"/>
+          <w:sz w:val="24"/>
+          <w:szCs w:val="24"/>
+          <w:lang w:val="es-GT"/>
+        </w:rPr>
+        <w:t xml:space="preserve"> </w:t>
+      </w:r>
+      <w:r>
+        <w:rPr>
+          <w:rFonts w:asciiTheme="minorHAnsi" w:hAnsiTheme="minorHAnsi" w:cstheme="minorHAnsi"/>
+          <w:color w:val="4472C4" w:themeColor="accent1"/>
+          <w:sz w:val="24"/>
+          <w:szCs w:val="24"/>
+          <w:lang w:val="es-GT"/>
+        </w:rPr>
+        <w:t>Consulta de proveedores</w:t>
+      </w:r>
+    </w:p>
+    <w:p>
+      <w:pPr>
+        <w:pStyle w:val="NormalWeb"/>
+        <w:rPr>
+          <w:rFonts w:asciiTheme="minorHAnsi" w:hAnsiTheme="minorHAnsi" w:cstheme="minorHAnsi"/>
+          <w:sz w:val="21"/>
+          <w:szCs w:val="21"/>
+        </w:rPr>
+      </w:pPr>
+      <w:r>
+        <w:rPr>
+          <w:rStyle w:val="Textoennegrita"/>
+          <w:rFonts w:asciiTheme="minorHAnsi" w:hAnsiTheme="minorHAnsi" w:cstheme="minorHAnsi"/>
+          <w:sz w:val="21"/>
+          <w:szCs w:val="21"/>
+        </w:rPr>
+        <w:t>Como</w:t>
+      </w:r>
+      <w:r>
+        <w:rPr>
+          <w:rFonts w:asciiTheme="minorHAnsi" w:hAnsiTheme="minorHAnsi" w:cstheme="minorHAnsi"/>
+          <w:sz w:val="21"/>
+          <w:szCs w:val="21"/>
+        </w:rPr>
+        <w:t xml:space="preserve">: </w:t>
+      </w:r>
+      <w:r>
+        <w:rPr>
+          <w:rFonts w:asciiTheme="minorHAnsi" w:hAnsiTheme="minorHAnsi" w:cstheme="minorHAnsi"/>
+          <w:sz w:val="21"/>
+          <w:szCs w:val="21"/>
+        </w:rPr>
+        <w:t>usuario autorizado,</w:t>
+      </w:r>
+      <w:r>
+        <w:rPr>
+          <w:rFonts w:asciiTheme="minorHAnsi" w:hAnsiTheme="minorHAnsi" w:cstheme="minorHAnsi"/>
+          <w:sz w:val="21"/>
+          <w:szCs w:val="21"/>
+        </w:rPr>
+        <w:br/>
+      </w:r>
+      <w:r>
+        <w:rPr>
+          <w:rStyle w:val="Textoennegrita"/>
+          <w:rFonts w:asciiTheme="minorHAnsi" w:hAnsiTheme="minorHAnsi" w:cstheme="minorHAnsi"/>
+          <w:sz w:val="21"/>
+          <w:szCs w:val="21"/>
+        </w:rPr>
+        <w:t>quiero</w:t>
+      </w:r>
+      <w:r>
+        <w:rPr>
+          <w:rFonts w:asciiTheme="minorHAnsi" w:hAnsiTheme="minorHAnsi" w:cstheme="minorHAnsi"/>
+          <w:sz w:val="21"/>
+          <w:szCs w:val="21"/>
+        </w:rPr>
+        <w:t xml:space="preserve"> acceder a un listado de todos los proveedores registrados,</w:t>
+      </w:r>
+      <w:r>
+        <w:rPr>
+          <w:rFonts w:asciiTheme="minorHAnsi" w:hAnsiTheme="minorHAnsi" w:cstheme="minorHAnsi"/>
+          <w:sz w:val="21"/>
+          <w:szCs w:val="21"/>
+        </w:rPr>
+        <w:br/>
+      </w:r>
+      <w:r>
+        <w:rPr>
+          <w:rStyle w:val="Textoennegrita"/>
+          <w:rFonts w:asciiTheme="minorHAnsi" w:hAnsiTheme="minorHAnsi" w:cstheme="minorHAnsi"/>
+          <w:sz w:val="21"/>
+          <w:szCs w:val="21"/>
+        </w:rPr>
+        <w:t>para</w:t>
+      </w:r>
+      <w:r>
+        <w:rPr>
+          <w:rStyle w:val="Textoennegrita"/>
+          <w:rFonts w:asciiTheme="minorHAnsi" w:hAnsiTheme="minorHAnsi" w:cstheme="minorHAnsi"/>
+          <w:sz w:val="21"/>
+          <w:szCs w:val="21"/>
+        </w:rPr>
+        <w:t>:</w:t>
+      </w:r>
+      <w:r>
+        <w:rPr>
+          <w:rFonts w:asciiTheme="minorHAnsi" w:hAnsiTheme="minorHAnsi" w:cstheme="minorHAnsi"/>
+          <w:sz w:val="21"/>
+          <w:szCs w:val="21"/>
+        </w:rPr>
+        <w:t xml:space="preserve"> poder visualizar su información de contacto y gestionar relaciones comerciales de manera eficiente.</w:t>
+      </w:r>
+    </w:p>
+    <w:p>
+      <w:pPr>
+        <w:pStyle w:val="Ttulo3"/>
+        <w:rPr>
+          <w:rFonts w:asciiTheme="minorHAnsi" w:hAnsiTheme="minorHAnsi" w:cstheme="minorHAnsi"/>
+          <w:color w:val="4472C4" w:themeColor="accent1"/>
+          <w:sz w:val="24"/>
+          <w:szCs w:val="24"/>
+          <w:lang w:val="es-GT"/>
+        </w:rPr>
+      </w:pPr>
+      <w:r>
+        <w:rPr>
+          <w:rFonts w:asciiTheme="minorHAnsi" w:hAnsiTheme="minorHAnsi" w:cstheme="minorHAnsi"/>
+          <w:bCs w:val="0"/>
+          <w:noProof/>
+          <w:color w:val="4472C4" w:themeColor="accent1"/>
+          <w:sz w:val="24"/>
+          <w:szCs w:val="24"/>
+          <w:lang w:val="es-GT"/>
+        </w:rPr>
+        <w:t>HUJR-003</w:t>
+      </w:r>
+      <w:r>
+        <w:rPr>
+          <w:rFonts w:asciiTheme="minorHAnsi" w:hAnsiTheme="minorHAnsi" w:cstheme="minorHAnsi"/>
+          <w:color w:val="4472C4" w:themeColor="accent1"/>
+          <w:sz w:val="24"/>
+          <w:szCs w:val="24"/>
+          <w:lang w:val="es-GT"/>
+        </w:rPr>
+        <w:t xml:space="preserve"> Actualización de datos de proveedor</w:t>
+      </w:r>
+    </w:p>
+    <w:p>
+      <w:pPr>
+        <w:pStyle w:val="NormalWeb"/>
+        <w:rPr>
+          <w:rFonts w:ascii="Segoe UI" w:hAnsi="Segoe UI" w:cs="Segoe UI"/>
+          <w:sz w:val="21"/>
+          <w:szCs w:val="21"/>
+        </w:rPr>
+      </w:pPr>
+      <w:r>
+        <w:rPr>
+          <w:rStyle w:val="Textoennegrita"/>
+          <w:rFonts w:asciiTheme="minorHAnsi" w:hAnsiTheme="minorHAnsi" w:cstheme="minorHAnsi"/>
+          <w:sz w:val="21"/>
+          <w:szCs w:val="21"/>
+        </w:rPr>
+        <w:t>Como</w:t>
+      </w:r>
+      <w:r>
+        <w:rPr>
+          <w:rStyle w:val="Textoennegrita"/>
+          <w:rFonts w:asciiTheme="minorHAnsi" w:hAnsiTheme="minorHAnsi" w:cstheme="minorHAnsi"/>
+          <w:sz w:val="21"/>
+          <w:szCs w:val="21"/>
+        </w:rPr>
+        <w:t>:</w:t>
+      </w:r>
+      <w:r>
+        <w:rPr>
+          <w:rFonts w:asciiTheme="minorHAnsi" w:hAnsiTheme="minorHAnsi" w:cstheme="minorHAnsi"/>
+          <w:sz w:val="21"/>
+          <w:szCs w:val="21"/>
+        </w:rPr>
+        <w:t xml:space="preserve"> administrador del sistema,</w:t>
+      </w:r>
+      <w:r>
+        <w:rPr>
+          <w:rFonts w:asciiTheme="minorHAnsi" w:hAnsiTheme="minorHAnsi" w:cstheme="minorHAnsi"/>
+          <w:sz w:val="21"/>
+          <w:szCs w:val="21"/>
+        </w:rPr>
+        <w:br/>
+      </w:r>
+      <w:r>
+        <w:rPr>
+          <w:rStyle w:val="Textoennegrita"/>
+          <w:rFonts w:asciiTheme="minorHAnsi" w:hAnsiTheme="minorHAnsi" w:cstheme="minorHAnsi"/>
+          <w:sz w:val="21"/>
+          <w:szCs w:val="21"/>
+        </w:rPr>
+        <w:t>quiero</w:t>
+      </w:r>
+      <w:r>
+        <w:rPr>
+          <w:rStyle w:val="Textoennegrita"/>
+          <w:rFonts w:asciiTheme="minorHAnsi" w:hAnsiTheme="minorHAnsi" w:cstheme="minorHAnsi"/>
+          <w:sz w:val="21"/>
+          <w:szCs w:val="21"/>
+        </w:rPr>
+        <w:t>:</w:t>
+      </w:r>
+      <w:r>
+        <w:rPr>
+          <w:rFonts w:asciiTheme="minorHAnsi" w:hAnsiTheme="minorHAnsi" w:cstheme="minorHAnsi"/>
+          <w:sz w:val="21"/>
+          <w:szCs w:val="21"/>
+        </w:rPr>
+        <w:t xml:space="preserve"> editar la información de un proveedor previamente registrado,</w:t>
+      </w:r>
+      <w:r>
+        <w:rPr>
+          <w:rFonts w:asciiTheme="minorHAnsi" w:hAnsiTheme="minorHAnsi" w:cstheme="minorHAnsi"/>
+          <w:sz w:val="21"/>
+          <w:szCs w:val="21"/>
+        </w:rPr>
+        <w:br/>
+      </w:r>
+      <w:r>
+        <w:rPr>
+          <w:rStyle w:val="Textoennegrita"/>
+          <w:rFonts w:asciiTheme="minorHAnsi" w:hAnsiTheme="minorHAnsi" w:cstheme="minorHAnsi"/>
+          <w:sz w:val="21"/>
+          <w:szCs w:val="21"/>
+        </w:rPr>
+        <w:t>para</w:t>
+      </w:r>
+      <w:r>
+        <w:rPr>
+          <w:rStyle w:val="Textoennegrita"/>
+          <w:rFonts w:asciiTheme="minorHAnsi" w:hAnsiTheme="minorHAnsi" w:cstheme="minorHAnsi"/>
+          <w:sz w:val="21"/>
+          <w:szCs w:val="21"/>
+        </w:rPr>
+        <w:t>:</w:t>
+      </w:r>
+      <w:r>
+        <w:rPr>
+          <w:rFonts w:asciiTheme="minorHAnsi" w:hAnsiTheme="minorHAnsi" w:cstheme="minorHAnsi"/>
+          <w:sz w:val="21"/>
+          <w:szCs w:val="21"/>
+        </w:rPr>
+        <w:t xml:space="preserve"> asegurarme de que los datos almacenados estén siempre actualizados y sean confiables</w:t>
+      </w:r>
+      <w:r>
+        <w:rPr>
+          <w:rFonts w:ascii="Segoe UI" w:hAnsi="Segoe UI" w:cs="Segoe UI"/>
+          <w:sz w:val="21"/>
+          <w:szCs w:val="21"/>
+        </w:rPr>
+        <w:t>.</w:t>
+      </w:r>
+    </w:p>
+    <w:p>
+      <w:pPr>
+        <w:rPr>
+          <w:u w:val="single"/>
         </w:rPr>
       </w:pPr>
     </w:p>

</xml_diff>

<commit_message>
add: Agregar nombre Esdras Edilio López Ajanel y puesto Programador en archivo Actividad-ProyectoJavaEE.docx
</commit_message>
<xml_diff>
--- a/Actividad-ProyectoJavaEE.docx
+++ b/Actividad-ProyectoJavaEE.docx
@@ -16,7 +16,7 @@
           <w:rFonts w:ascii="Arial" w:hAnsi="Arial" w:cs="Arial"/>
           <w:b/>
           <w:noProof/>
-          <w:lang w:eastAsia="es-GT"/>
+          <w:lang w:val="es-419" w:eastAsia="es-419"/>
         </w:rPr>
         <w:drawing>
           <wp:inline distT="0" distB="0" distL="0" distR="0" wp14:anchorId="61DA3BD1" wp14:editId="0C35A376">
@@ -682,6 +682,12 @@
                 <w:lang w:val="en-US"/>
               </w:rPr>
             </w:pPr>
+            <w:r>
+              <w:rPr>
+                <w:noProof/>
+              </w:rPr>
+              <w:t>Alejandro Arturo Echeverría Garrido</w:t>
+            </w:r>
           </w:p>
         </w:tc>
         <w:tc>
@@ -700,6 +706,12 @@
                 <w:noProof/>
               </w:rPr>
             </w:pPr>
+            <w:r>
+              <w:rPr>
+                <w:noProof/>
+              </w:rPr>
+              <w:t>SCRUM Master</w:t>
+            </w:r>
           </w:p>
         </w:tc>
       </w:tr>
@@ -796,6 +808,12 @@
                 <w:noProof/>
               </w:rPr>
             </w:pPr>
+            <w:r>
+              <w:rPr>
+                <w:noProof/>
+              </w:rPr>
+              <w:t>Jose Rodrigo González Vásquez</w:t>
+            </w:r>
           </w:p>
         </w:tc>
         <w:tc>
@@ -814,6 +832,12 @@
                 <w:noProof/>
               </w:rPr>
             </w:pPr>
+            <w:r>
+              <w:rPr>
+                <w:noProof/>
+              </w:rPr>
+              <w:t>Programador</w:t>
+            </w:r>
           </w:p>
         </w:tc>
       </w:tr>
@@ -834,6 +858,12 @@
                 <w:noProof/>
               </w:rPr>
             </w:pPr>
+            <w:r>
+              <w:rPr>
+                <w:noProof/>
+              </w:rPr>
+              <w:t>José Julián González Robles</w:t>
+            </w:r>
           </w:p>
         </w:tc>
         <w:tc>
@@ -852,6 +882,12 @@
                 <w:noProof/>
               </w:rPr>
             </w:pPr>
+            <w:r>
+              <w:rPr>
+                <w:noProof/>
+              </w:rPr>
+              <w:t>Programador</w:t>
+            </w:r>
           </w:p>
         </w:tc>
       </w:tr>
@@ -872,6 +908,12 @@
                 <w:noProof/>
               </w:rPr>
             </w:pPr>
+            <w:r>
+              <w:rPr>
+                <w:noProof/>
+              </w:rPr>
+              <w:t>Lucian Guillermo Juarez Ispanel</w:t>
+            </w:r>
           </w:p>
         </w:tc>
         <w:tc>
@@ -890,6 +932,12 @@
                 <w:noProof/>
               </w:rPr>
             </w:pPr>
+            <w:r>
+              <w:rPr>
+                <w:noProof/>
+              </w:rPr>
+              <w:t>Programador</w:t>
+            </w:r>
           </w:p>
         </w:tc>
       </w:tr>
@@ -910,6 +958,12 @@
                 <w:noProof/>
               </w:rPr>
             </w:pPr>
+            <w:r>
+              <w:rPr>
+                <w:noProof/>
+              </w:rPr>
+              <w:t>Juan Carlos Zeta Juárez</w:t>
+            </w:r>
           </w:p>
         </w:tc>
         <w:tc>
@@ -928,6 +982,12 @@
                 <w:noProof/>
               </w:rPr>
             </w:pPr>
+            <w:r>
+              <w:rPr>
+                <w:noProof/>
+              </w:rPr>
+              <w:t>Programador</w:t>
+            </w:r>
           </w:p>
         </w:tc>
       </w:tr>
@@ -948,6 +1008,12 @@
                 <w:noProof/>
               </w:rPr>
             </w:pPr>
+            <w:r>
+              <w:rPr>
+                <w:noProof/>
+              </w:rPr>
+              <w:t>Daniel Alejandro Marroquín Zabala</w:t>
+            </w:r>
           </w:p>
         </w:tc>
         <w:tc>
@@ -966,6 +1032,12 @@
                 <w:noProof/>
               </w:rPr>
             </w:pPr>
+            <w:r>
+              <w:rPr>
+                <w:noProof/>
+              </w:rPr>
+              <w:t>Programador</w:t>
+            </w:r>
           </w:p>
         </w:tc>
       </w:tr>
@@ -1025,6 +1097,12 @@
                 <w:noProof/>
               </w:rPr>
             </w:pPr>
+            <w:r>
+              <w:rPr>
+                <w:noProof/>
+              </w:rPr>
+              <w:t>Esdras Edilio López Ajanel</w:t>
+            </w:r>
           </w:p>
         </w:tc>
         <w:tc>
@@ -1044,6 +1122,13 @@
                 <w:u w:val="single"/>
               </w:rPr>
             </w:pPr>
+            <w:r>
+              <w:rPr>
+                <w:noProof/>
+                <w:u w:val="single"/>
+              </w:rPr>
+              <w:t>Programador</w:t>
+            </w:r>
           </w:p>
         </w:tc>
       </w:tr>
@@ -1502,6 +1587,2675 @@
         </w:tabs>
         <w:spacing w:line="276" w:lineRule="auto"/>
         <w:rPr>
+          <w:b/>
+          <w:bCs/>
+          <w:noProof/>
+          <w:color w:val="4472C4" w:themeColor="accent1"/>
+          <w:sz w:val="24"/>
+          <w:szCs w:val="24"/>
+        </w:rPr>
+      </w:pPr>
+      <w:r>
+        <w:rPr>
+          <w:b/>
+          <w:bCs/>
+          <w:noProof/>
+          <w:color w:val="4472C4" w:themeColor="accent1"/>
+          <w:sz w:val="24"/>
+          <w:szCs w:val="24"/>
+        </w:rPr>
+        <w:t>HUAE-001 Registro de Cliente</w:t>
+      </w:r>
+    </w:p>
+    <w:p>
+      <w:pPr>
+        <w:pStyle w:val="Sinespaciado"/>
+        <w:tabs>
+          <w:tab w:val="left" w:pos="5670"/>
+        </w:tabs>
+        <w:spacing w:line="276" w:lineRule="auto"/>
+        <w:rPr>
+          <w:noProof/>
+          <w:sz w:val="24"/>
+          <w:szCs w:val="24"/>
+        </w:rPr>
+      </w:pPr>
+      <w:r>
+        <w:rPr>
+          <w:b/>
+          <w:noProof/>
+          <w:sz w:val="24"/>
+          <w:szCs w:val="24"/>
+        </w:rPr>
+        <w:t>Como</w:t>
+      </w:r>
+      <w:r>
+        <w:rPr>
+          <w:noProof/>
+          <w:sz w:val="24"/>
+          <w:szCs w:val="24"/>
+        </w:rPr>
+        <w:t>:</w:t>
+      </w:r>
+      <w:r>
+        <w:rPr>
+          <w:noProof/>
+          <w:sz w:val="24"/>
+          <w:szCs w:val="24"/>
+        </w:rPr>
+        <w:t xml:space="preserve"> n</w:t>
+      </w:r>
+      <w:r>
+        <w:rPr>
+          <w:noProof/>
+          <w:sz w:val="24"/>
+          <w:szCs w:val="24"/>
+        </w:rPr>
+        <w:t>uevo cliente de All Elite Games</w:t>
+      </w:r>
+    </w:p>
+    <w:p>
+      <w:pPr>
+        <w:pStyle w:val="Sinespaciado"/>
+        <w:tabs>
+          <w:tab w:val="left" w:pos="5670"/>
+        </w:tabs>
+        <w:spacing w:line="276" w:lineRule="auto"/>
+        <w:rPr>
+          <w:noProof/>
+          <w:sz w:val="24"/>
+          <w:szCs w:val="24"/>
+        </w:rPr>
+      </w:pPr>
+      <w:r>
+        <w:rPr>
+          <w:b/>
+          <w:noProof/>
+          <w:sz w:val="24"/>
+          <w:szCs w:val="24"/>
+        </w:rPr>
+        <w:t>Quiero</w:t>
+      </w:r>
+      <w:r>
+        <w:rPr>
+          <w:noProof/>
+          <w:sz w:val="24"/>
+          <w:szCs w:val="24"/>
+        </w:rPr>
+        <w:t>:</w:t>
+      </w:r>
+      <w:r>
+        <w:rPr>
+          <w:noProof/>
+          <w:sz w:val="24"/>
+          <w:szCs w:val="24"/>
+        </w:rPr>
+        <w:t xml:space="preserve"> registrarme con mis datos personales (DPI,</w:t>
+      </w:r>
+      <w:r>
+        <w:rPr>
+          <w:noProof/>
+          <w:sz w:val="24"/>
+          <w:szCs w:val="24"/>
+        </w:rPr>
+        <w:t xml:space="preserve"> nombre y dirección </w:t>
+      </w:r>
+    </w:p>
+    <w:p>
+      <w:pPr>
+        <w:pStyle w:val="Sinespaciado"/>
+        <w:tabs>
+          <w:tab w:val="left" w:pos="5670"/>
+        </w:tabs>
+        <w:spacing w:line="276" w:lineRule="auto"/>
+        <w:rPr>
+          <w:noProof/>
+          <w:sz w:val="24"/>
+          <w:szCs w:val="24"/>
+        </w:rPr>
+      </w:pPr>
+      <w:r>
+        <w:rPr>
+          <w:b/>
+          <w:noProof/>
+          <w:sz w:val="24"/>
+          <w:szCs w:val="24"/>
+        </w:rPr>
+        <w:t>Para</w:t>
+      </w:r>
+      <w:r>
+        <w:rPr>
+          <w:noProof/>
+          <w:sz w:val="24"/>
+          <w:szCs w:val="24"/>
+        </w:rPr>
+        <w:t xml:space="preserve">: </w:t>
+      </w:r>
+      <w:r>
+        <w:rPr>
+          <w:noProof/>
+          <w:sz w:val="24"/>
+          <w:szCs w:val="24"/>
+        </w:rPr>
+        <w:t>realizar compras y recibir mis productos en mi domicilio.</w:t>
+      </w:r>
+    </w:p>
+    <w:p>
+      <w:pPr>
+        <w:pStyle w:val="Sinespaciado"/>
+        <w:tabs>
+          <w:tab w:val="left" w:pos="5670"/>
+        </w:tabs>
+        <w:spacing w:line="276" w:lineRule="auto"/>
+        <w:rPr>
+          <w:b/>
+          <w:bCs/>
+          <w:noProof/>
+          <w:color w:val="4472C4" w:themeColor="accent1"/>
+          <w:sz w:val="24"/>
+          <w:szCs w:val="24"/>
+        </w:rPr>
+      </w:pPr>
+      <w:r>
+        <w:rPr>
+          <w:b/>
+          <w:bCs/>
+          <w:noProof/>
+          <w:color w:val="4472C4" w:themeColor="accent1"/>
+          <w:sz w:val="24"/>
+          <w:szCs w:val="24"/>
+        </w:rPr>
+        <w:t>HUAE-002 Membresia</w:t>
+      </w:r>
+    </w:p>
+    <w:p>
+      <w:pPr>
+        <w:pStyle w:val="Sinespaciado"/>
+        <w:tabs>
+          <w:tab w:val="left" w:pos="5670"/>
+        </w:tabs>
+        <w:spacing w:line="276" w:lineRule="auto"/>
+        <w:rPr>
+          <w:noProof/>
+          <w:sz w:val="24"/>
+          <w:szCs w:val="24"/>
+        </w:rPr>
+      </w:pPr>
+      <w:r>
+        <w:rPr>
+          <w:b/>
+          <w:bCs/>
+          <w:noProof/>
+          <w:sz w:val="24"/>
+          <w:szCs w:val="24"/>
+        </w:rPr>
+        <w:t>Como</w:t>
+      </w:r>
+      <w:r>
+        <w:rPr>
+          <w:noProof/>
+          <w:sz w:val="24"/>
+          <w:szCs w:val="24"/>
+        </w:rPr>
+        <w:t>: C</w:t>
+      </w:r>
+      <w:r>
+        <w:rPr>
+          <w:noProof/>
+          <w:sz w:val="24"/>
+          <w:szCs w:val="24"/>
+        </w:rPr>
+        <w:t>lien</w:t>
+      </w:r>
+      <w:r>
+        <w:rPr>
+          <w:noProof/>
+          <w:sz w:val="24"/>
+          <w:szCs w:val="24"/>
+        </w:rPr>
+        <w:t xml:space="preserve">te frecuente de All Elite Games </w:t>
+      </w:r>
+    </w:p>
+    <w:p>
+      <w:pPr>
+        <w:pStyle w:val="Sinespaciado"/>
+        <w:tabs>
+          <w:tab w:val="left" w:pos="5670"/>
+        </w:tabs>
+        <w:spacing w:line="276" w:lineRule="auto"/>
+        <w:rPr>
+          <w:noProof/>
+          <w:sz w:val="24"/>
+          <w:szCs w:val="24"/>
+        </w:rPr>
+      </w:pPr>
+      <w:r>
+        <w:rPr>
+          <w:b/>
+          <w:bCs/>
+          <w:noProof/>
+          <w:sz w:val="24"/>
+          <w:szCs w:val="24"/>
+        </w:rPr>
+        <w:t>Quiero</w:t>
+      </w:r>
+      <w:r>
+        <w:rPr>
+          <w:noProof/>
+          <w:sz w:val="24"/>
+          <w:szCs w:val="24"/>
+        </w:rPr>
+        <w:t>: Q</w:t>
+      </w:r>
+      <w:r>
+        <w:rPr>
+          <w:noProof/>
+          <w:sz w:val="24"/>
+          <w:szCs w:val="24"/>
+        </w:rPr>
+        <w:t>ue el sistema me permita obtener una membresía según mi tipo de compra,</w:t>
+      </w:r>
+      <w:r>
+        <w:rPr>
+          <w:noProof/>
+          <w:sz w:val="24"/>
+          <w:szCs w:val="24"/>
+        </w:rPr>
+        <w:t xml:space="preserve"> </w:t>
+      </w:r>
+      <w:r>
+        <w:rPr>
+          <w:noProof/>
+          <w:sz w:val="24"/>
+          <w:szCs w:val="24"/>
+        </w:rPr>
+        <w:t>para que pueda disfrutar de beneficios exclusivo</w:t>
+      </w:r>
+      <w:r>
+        <w:rPr>
+          <w:noProof/>
+          <w:sz w:val="24"/>
+          <w:szCs w:val="24"/>
+        </w:rPr>
+        <w:t>s como descuentos y promociones</w:t>
+      </w:r>
+    </w:p>
+    <w:p>
+      <w:pPr>
+        <w:pStyle w:val="Sinespaciado"/>
+        <w:tabs>
+          <w:tab w:val="left" w:pos="5670"/>
+        </w:tabs>
+        <w:spacing w:line="276" w:lineRule="auto"/>
+        <w:rPr>
+          <w:b/>
+          <w:bCs/>
+          <w:noProof/>
+          <w:color w:val="4472C4" w:themeColor="accent1"/>
+          <w:sz w:val="24"/>
+          <w:szCs w:val="24"/>
+        </w:rPr>
+      </w:pPr>
+      <w:r>
+        <w:rPr>
+          <w:b/>
+          <w:bCs/>
+          <w:noProof/>
+          <w:color w:val="4472C4" w:themeColor="accent1"/>
+          <w:sz w:val="24"/>
+          <w:szCs w:val="24"/>
+        </w:rPr>
+        <w:t>HUAE-003 Devolucion</w:t>
+      </w:r>
+    </w:p>
+    <w:p>
+      <w:pPr>
+        <w:pStyle w:val="Sinespaciado"/>
+        <w:tabs>
+          <w:tab w:val="left" w:pos="5670"/>
+        </w:tabs>
+        <w:spacing w:line="276" w:lineRule="auto"/>
+        <w:rPr>
+          <w:noProof/>
+          <w:sz w:val="24"/>
+          <w:szCs w:val="24"/>
+        </w:rPr>
+      </w:pPr>
+      <w:r>
+        <w:rPr>
+          <w:b/>
+          <w:bCs/>
+          <w:noProof/>
+          <w:sz w:val="24"/>
+          <w:szCs w:val="24"/>
+        </w:rPr>
+        <w:t>Como</w:t>
+      </w:r>
+      <w:r>
+        <w:rPr>
+          <w:noProof/>
+          <w:sz w:val="24"/>
+          <w:szCs w:val="24"/>
+        </w:rPr>
+        <w:t>:</w:t>
+      </w:r>
+      <w:r>
+        <w:rPr>
+          <w:noProof/>
+          <w:sz w:val="24"/>
+          <w:szCs w:val="24"/>
+        </w:rPr>
+        <w:t xml:space="preserve"> cliente que ha ten</w:t>
+      </w:r>
+      <w:r>
+        <w:rPr>
+          <w:noProof/>
+          <w:sz w:val="24"/>
+          <w:szCs w:val="24"/>
+        </w:rPr>
+        <w:t xml:space="preserve">ido un problema con un producto </w:t>
+      </w:r>
+    </w:p>
+    <w:p>
+      <w:pPr>
+        <w:pStyle w:val="Sinespaciado"/>
+        <w:tabs>
+          <w:tab w:val="left" w:pos="5670"/>
+        </w:tabs>
+        <w:spacing w:line="276" w:lineRule="auto"/>
+        <w:rPr>
+          <w:noProof/>
+          <w:sz w:val="24"/>
+          <w:szCs w:val="24"/>
+        </w:rPr>
+      </w:pPr>
+      <w:r>
+        <w:rPr>
+          <w:b/>
+          <w:bCs/>
+          <w:noProof/>
+          <w:sz w:val="24"/>
+          <w:szCs w:val="24"/>
+        </w:rPr>
+        <w:t>Quiero</w:t>
+      </w:r>
+      <w:r>
+        <w:rPr>
+          <w:noProof/>
+          <w:sz w:val="24"/>
+          <w:szCs w:val="24"/>
+        </w:rPr>
+        <w:t>:</w:t>
+      </w:r>
+      <w:r>
+        <w:rPr>
+          <w:noProof/>
+          <w:sz w:val="24"/>
+          <w:szCs w:val="24"/>
+        </w:rPr>
+        <w:t xml:space="preserve"> poder registrar una solicitud de devolución indicando </w:t>
+      </w:r>
+      <w:r>
+        <w:rPr>
+          <w:noProof/>
+          <w:sz w:val="24"/>
+          <w:szCs w:val="24"/>
+        </w:rPr>
+        <w:t>el motivo y la factura</w:t>
+      </w:r>
+    </w:p>
+    <w:p>
+      <w:pPr>
+        <w:pStyle w:val="Sinespaciado"/>
+        <w:tabs>
+          <w:tab w:val="left" w:pos="5670"/>
+        </w:tabs>
+        <w:spacing w:line="276" w:lineRule="auto"/>
+        <w:rPr>
+          <w:noProof/>
+          <w:sz w:val="24"/>
+          <w:szCs w:val="24"/>
+        </w:rPr>
+      </w:pPr>
+      <w:r>
+        <w:rPr>
+          <w:b/>
+          <w:bCs/>
+          <w:noProof/>
+          <w:sz w:val="24"/>
+          <w:szCs w:val="24"/>
+        </w:rPr>
+        <w:t>Para</w:t>
+      </w:r>
+      <w:r>
+        <w:rPr>
+          <w:noProof/>
+          <w:sz w:val="24"/>
+          <w:szCs w:val="24"/>
+        </w:rPr>
+        <w:t>:</w:t>
+      </w:r>
+      <w:r>
+        <w:rPr>
+          <w:noProof/>
+          <w:sz w:val="24"/>
+          <w:szCs w:val="24"/>
+        </w:rPr>
+        <w:t xml:space="preserve"> que el sistema gestione el reembolso o cambio del producto.</w:t>
+      </w:r>
+    </w:p>
+    <w:p>
+      <w:pPr>
+        <w:pStyle w:val="Sinespaciado"/>
+        <w:tabs>
+          <w:tab w:val="left" w:pos="5670"/>
+        </w:tabs>
+        <w:spacing w:line="276" w:lineRule="auto"/>
+        <w:rPr>
+          <w:b/>
+          <w:bCs/>
+          <w:noProof/>
+          <w:color w:val="4472C4" w:themeColor="accent1"/>
+          <w:sz w:val="24"/>
+          <w:szCs w:val="24"/>
+        </w:rPr>
+      </w:pPr>
+      <w:r>
+        <w:rPr>
+          <w:b/>
+          <w:bCs/>
+          <w:noProof/>
+          <w:color w:val="4472C4" w:themeColor="accent1"/>
+          <w:sz w:val="24"/>
+          <w:szCs w:val="24"/>
+        </w:rPr>
+        <w:t>HUAE-004 Métodos de pago</w:t>
+      </w:r>
+    </w:p>
+    <w:p>
+      <w:pPr>
+        <w:pStyle w:val="Sinespaciado"/>
+        <w:tabs>
+          <w:tab w:val="left" w:pos="5670"/>
+        </w:tabs>
+        <w:spacing w:line="276" w:lineRule="auto"/>
+        <w:rPr>
+          <w:noProof/>
+          <w:sz w:val="24"/>
+          <w:szCs w:val="24"/>
+        </w:rPr>
+      </w:pPr>
+      <w:r>
+        <w:rPr>
+          <w:b/>
+          <w:bCs/>
+          <w:noProof/>
+          <w:sz w:val="24"/>
+          <w:szCs w:val="24"/>
+        </w:rPr>
+        <w:t>Como</w:t>
+      </w:r>
+      <w:r>
+        <w:rPr>
+          <w:noProof/>
+          <w:sz w:val="24"/>
+          <w:szCs w:val="24"/>
+        </w:rPr>
+        <w:t xml:space="preserve"> administrador del sistema,</w:t>
+      </w:r>
+    </w:p>
+    <w:p>
+      <w:pPr>
+        <w:pStyle w:val="Sinespaciado"/>
+        <w:tabs>
+          <w:tab w:val="left" w:pos="5670"/>
+        </w:tabs>
+        <w:spacing w:line="276" w:lineRule="auto"/>
+        <w:rPr>
+          <w:noProof/>
+          <w:sz w:val="24"/>
+          <w:szCs w:val="24"/>
+        </w:rPr>
+      </w:pPr>
+      <w:r>
+        <w:rPr>
+          <w:b/>
+          <w:bCs/>
+          <w:noProof/>
+          <w:sz w:val="24"/>
+          <w:szCs w:val="24"/>
+        </w:rPr>
+        <w:t>quiero</w:t>
+      </w:r>
+      <w:r>
+        <w:rPr>
+          <w:noProof/>
+          <w:sz w:val="24"/>
+          <w:szCs w:val="24"/>
+        </w:rPr>
+        <w:t xml:space="preserve"> registrar diferentes métodos de pago disponibles,</w:t>
+      </w:r>
+    </w:p>
+    <w:p>
+      <w:pPr>
+        <w:pStyle w:val="Sinespaciado"/>
+        <w:tabs>
+          <w:tab w:val="left" w:pos="5670"/>
+        </w:tabs>
+        <w:spacing w:line="276" w:lineRule="auto"/>
+        <w:rPr>
+          <w:noProof/>
+          <w:sz w:val="24"/>
+          <w:szCs w:val="24"/>
+        </w:rPr>
+      </w:pPr>
+      <w:r>
+        <w:rPr>
+          <w:b/>
+          <w:bCs/>
+          <w:noProof/>
+          <w:sz w:val="24"/>
+          <w:szCs w:val="24"/>
+        </w:rPr>
+        <w:t>para</w:t>
+      </w:r>
+      <w:r>
+        <w:rPr>
+          <w:noProof/>
+          <w:sz w:val="24"/>
+          <w:szCs w:val="24"/>
+        </w:rPr>
+        <w:t xml:space="preserve"> que los clientes puedan elegir cómo desean pagar sus compras.</w:t>
+      </w:r>
+    </w:p>
+    <w:p>
+      <w:pPr>
+        <w:pStyle w:val="Sinespaciado"/>
+        <w:tabs>
+          <w:tab w:val="left" w:pos="5670"/>
+        </w:tabs>
+        <w:spacing w:line="276" w:lineRule="auto"/>
+        <w:rPr>
+          <w:b/>
+          <w:bCs/>
+          <w:noProof/>
+          <w:color w:val="4472C4" w:themeColor="accent1"/>
+          <w:sz w:val="24"/>
+          <w:szCs w:val="24"/>
+        </w:rPr>
+      </w:pPr>
+      <w:r>
+        <w:rPr>
+          <w:b/>
+          <w:bCs/>
+          <w:noProof/>
+          <w:color w:val="4472C4" w:themeColor="accent1"/>
+          <w:sz w:val="24"/>
+          <w:szCs w:val="24"/>
+        </w:rPr>
+        <w:t>HUAE-005 Métodos de pago activos</w:t>
+      </w:r>
+    </w:p>
+    <w:p>
+      <w:pPr>
+        <w:pStyle w:val="Sinespaciado"/>
+        <w:tabs>
+          <w:tab w:val="left" w:pos="5670"/>
+        </w:tabs>
+        <w:spacing w:line="276" w:lineRule="auto"/>
+        <w:rPr>
+          <w:noProof/>
+          <w:sz w:val="24"/>
+          <w:szCs w:val="24"/>
+        </w:rPr>
+      </w:pPr>
+      <w:r>
+        <w:rPr>
+          <w:b/>
+          <w:bCs/>
+          <w:noProof/>
+          <w:sz w:val="24"/>
+          <w:szCs w:val="24"/>
+        </w:rPr>
+        <w:t>Como</w:t>
+      </w:r>
+      <w:r>
+        <w:rPr>
+          <w:b/>
+          <w:bCs/>
+          <w:noProof/>
+          <w:sz w:val="24"/>
+          <w:szCs w:val="24"/>
+        </w:rPr>
+        <w:t>:</w:t>
+      </w:r>
+      <w:r>
+        <w:rPr>
+          <w:noProof/>
+          <w:sz w:val="24"/>
+          <w:szCs w:val="24"/>
+        </w:rPr>
+        <w:t xml:space="preserve"> empleado de ventas,</w:t>
+      </w:r>
+    </w:p>
+    <w:p>
+      <w:pPr>
+        <w:pStyle w:val="Sinespaciado"/>
+        <w:tabs>
+          <w:tab w:val="left" w:pos="5670"/>
+        </w:tabs>
+        <w:spacing w:line="276" w:lineRule="auto"/>
+        <w:rPr>
+          <w:noProof/>
+          <w:sz w:val="24"/>
+          <w:szCs w:val="24"/>
+        </w:rPr>
+      </w:pPr>
+      <w:r>
+        <w:rPr>
+          <w:b/>
+          <w:bCs/>
+          <w:noProof/>
+          <w:sz w:val="24"/>
+          <w:szCs w:val="24"/>
+        </w:rPr>
+        <w:t>Quiero</w:t>
+      </w:r>
+      <w:r>
+        <w:rPr>
+          <w:b/>
+          <w:bCs/>
+          <w:noProof/>
+          <w:sz w:val="24"/>
+          <w:szCs w:val="24"/>
+        </w:rPr>
+        <w:t>:</w:t>
+      </w:r>
+      <w:r>
+        <w:rPr>
+          <w:noProof/>
+          <w:sz w:val="24"/>
+          <w:szCs w:val="24"/>
+        </w:rPr>
+        <w:t xml:space="preserve"> ver solamente los métodos de pago activos,</w:t>
+      </w:r>
+    </w:p>
+    <w:p>
+      <w:pPr>
+        <w:pStyle w:val="Sinespaciado"/>
+        <w:tabs>
+          <w:tab w:val="left" w:pos="5670"/>
+        </w:tabs>
+        <w:spacing w:line="276" w:lineRule="auto"/>
+        <w:rPr>
+          <w:noProof/>
+          <w:sz w:val="24"/>
+          <w:szCs w:val="24"/>
+        </w:rPr>
+      </w:pPr>
+      <w:r>
+        <w:rPr>
+          <w:b/>
+          <w:bCs/>
+          <w:noProof/>
+          <w:sz w:val="24"/>
+          <w:szCs w:val="24"/>
+        </w:rPr>
+        <w:t>Para</w:t>
+      </w:r>
+      <w:r>
+        <w:rPr>
+          <w:b/>
+          <w:bCs/>
+          <w:noProof/>
+          <w:sz w:val="24"/>
+          <w:szCs w:val="24"/>
+        </w:rPr>
+        <w:t>:</w:t>
+      </w:r>
+      <w:r>
+        <w:rPr>
+          <w:noProof/>
+          <w:sz w:val="24"/>
+          <w:szCs w:val="24"/>
+        </w:rPr>
+        <w:t xml:space="preserve"> ofrecerle al cliente solo opciones válidas al momento de realizar una venta.</w:t>
+      </w:r>
+    </w:p>
+    <w:p>
+      <w:pPr>
+        <w:pStyle w:val="Sinespaciado"/>
+        <w:tabs>
+          <w:tab w:val="left" w:pos="5670"/>
+        </w:tabs>
+        <w:spacing w:line="276" w:lineRule="auto"/>
+        <w:rPr>
+          <w:b/>
+          <w:bCs/>
+          <w:noProof/>
+          <w:color w:val="4472C4" w:themeColor="accent1"/>
+          <w:sz w:val="24"/>
+          <w:szCs w:val="24"/>
+        </w:rPr>
+      </w:pPr>
+      <w:r>
+        <w:rPr>
+          <w:b/>
+          <w:bCs/>
+          <w:noProof/>
+          <w:color w:val="4472C4" w:themeColor="accent1"/>
+          <w:sz w:val="24"/>
+          <w:szCs w:val="24"/>
+        </w:rPr>
+        <w:t>HUAE-006 Cambio de estado de métodos de pago</w:t>
+      </w:r>
+    </w:p>
+    <w:p>
+      <w:pPr>
+        <w:pStyle w:val="Sinespaciado"/>
+        <w:tabs>
+          <w:tab w:val="left" w:pos="5670"/>
+        </w:tabs>
+        <w:spacing w:line="276" w:lineRule="auto"/>
+        <w:rPr>
+          <w:noProof/>
+          <w:sz w:val="24"/>
+          <w:szCs w:val="24"/>
+        </w:rPr>
+      </w:pPr>
+      <w:r>
+        <w:rPr>
+          <w:b/>
+          <w:bCs/>
+          <w:noProof/>
+          <w:sz w:val="24"/>
+          <w:szCs w:val="24"/>
+        </w:rPr>
+        <w:t>Como</w:t>
+      </w:r>
+      <w:r>
+        <w:rPr>
+          <w:b/>
+          <w:bCs/>
+          <w:noProof/>
+          <w:sz w:val="24"/>
+          <w:szCs w:val="24"/>
+        </w:rPr>
+        <w:t>:</w:t>
+      </w:r>
+      <w:r>
+        <w:rPr>
+          <w:noProof/>
+          <w:sz w:val="24"/>
+          <w:szCs w:val="24"/>
+        </w:rPr>
+        <w:t xml:space="preserve"> administrador,</w:t>
+      </w:r>
+    </w:p>
+    <w:p>
+      <w:pPr>
+        <w:pStyle w:val="Sinespaciado"/>
+        <w:tabs>
+          <w:tab w:val="left" w:pos="5670"/>
+        </w:tabs>
+        <w:spacing w:line="276" w:lineRule="auto"/>
+        <w:rPr>
+          <w:noProof/>
+          <w:sz w:val="24"/>
+          <w:szCs w:val="24"/>
+        </w:rPr>
+      </w:pPr>
+      <w:r>
+        <w:rPr>
+          <w:b/>
+          <w:bCs/>
+          <w:noProof/>
+          <w:sz w:val="24"/>
+          <w:szCs w:val="24"/>
+        </w:rPr>
+        <w:t>Quiero</w:t>
+      </w:r>
+      <w:r>
+        <w:rPr>
+          <w:b/>
+          <w:bCs/>
+          <w:noProof/>
+          <w:sz w:val="24"/>
+          <w:szCs w:val="24"/>
+        </w:rPr>
+        <w:t>:</w:t>
+      </w:r>
+      <w:r>
+        <w:rPr>
+          <w:noProof/>
+          <w:sz w:val="24"/>
+          <w:szCs w:val="24"/>
+        </w:rPr>
+        <w:t xml:space="preserve"> cambiar el estado de un método de pago a "Inactivo",</w:t>
+      </w:r>
+    </w:p>
+    <w:p>
+      <w:pPr>
+        <w:pStyle w:val="Sinespaciado"/>
+        <w:tabs>
+          <w:tab w:val="left" w:pos="5670"/>
+        </w:tabs>
+        <w:spacing w:line="276" w:lineRule="auto"/>
+        <w:rPr>
+          <w:noProof/>
+          <w:sz w:val="24"/>
+          <w:szCs w:val="24"/>
+        </w:rPr>
+      </w:pPr>
+      <w:r>
+        <w:rPr>
+          <w:b/>
+          <w:bCs/>
+          <w:noProof/>
+          <w:sz w:val="24"/>
+          <w:szCs w:val="24"/>
+        </w:rPr>
+        <w:t>Para</w:t>
+      </w:r>
+      <w:r>
+        <w:rPr>
+          <w:b/>
+          <w:bCs/>
+          <w:noProof/>
+          <w:sz w:val="24"/>
+          <w:szCs w:val="24"/>
+        </w:rPr>
+        <w:t>:</w:t>
+      </w:r>
+      <w:r>
+        <w:rPr>
+          <w:noProof/>
+          <w:sz w:val="24"/>
+          <w:szCs w:val="24"/>
+        </w:rPr>
+        <w:t xml:space="preserve"> que no esté disponible si ya no es válido o ha sido descontinuado.</w:t>
+      </w:r>
+    </w:p>
+    <w:p>
+      <w:pPr>
+        <w:pStyle w:val="Sinespaciado"/>
+        <w:tabs>
+          <w:tab w:val="left" w:pos="5670"/>
+        </w:tabs>
+        <w:spacing w:line="276" w:lineRule="auto"/>
+        <w:rPr>
+          <w:noProof/>
+          <w:sz w:val="24"/>
+          <w:szCs w:val="24"/>
+        </w:rPr>
+      </w:pPr>
+    </w:p>
+    <w:p>
+      <w:r>
+        <w:rPr>
+          <w:rFonts w:cstheme="minorHAnsi"/>
+          <w:b/>
+          <w:color w:val="4472C4" w:themeColor="accent1"/>
+          <w:sz w:val="24"/>
+          <w:szCs w:val="24"/>
+        </w:rPr>
+        <w:t>HUJG-001</w:t>
+      </w:r>
+      <w:r>
+        <w:rPr>
+          <w:rFonts w:cstheme="minorHAnsi"/>
+          <w:b/>
+          <w:color w:val="4472C4" w:themeColor="accent1"/>
+          <w:sz w:val="24"/>
+          <w:szCs w:val="24"/>
+        </w:rPr>
+        <w:t xml:space="preserve"> Clasificación de juegos ingresado</w:t>
+      </w:r>
+      <w:r>
+        <w:rPr>
+          <w:b/>
+        </w:rPr>
+        <w:br/>
+        <w:t>Como:</w:t>
+      </w:r>
+      <w:r>
+        <w:t xml:space="preserve"> </w:t>
+      </w:r>
+      <w:r>
+        <w:t>Ad</w:t>
+      </w:r>
+      <w:r>
+        <w:t>ministrado del sistema</w:t>
+      </w:r>
+      <w:r>
+        <w:br/>
+      </w:r>
+      <w:r>
+        <w:rPr>
+          <w:b/>
+        </w:rPr>
+        <w:t xml:space="preserve">Quiero: </w:t>
+      </w:r>
+      <w:r>
+        <w:t>Quiero ordenar cada juego por su género para que su búsqueda sea más fácil</w:t>
+      </w:r>
+      <w:r>
+        <w:br/>
+      </w:r>
+      <w:r>
+        <w:rPr>
+          <w:b/>
+        </w:rPr>
+        <w:t>Para:</w:t>
+      </w:r>
+      <w:r>
+        <w:t xml:space="preserve"> Para poder realizar una búsqueda de un juego según su género.</w:t>
+      </w:r>
+      <w:r>
+        <w:br/>
+      </w:r>
+      <w:r>
+        <w:rPr>
+          <w:rFonts w:cstheme="minorHAnsi"/>
+          <w:b/>
+          <w:color w:val="4472C4" w:themeColor="accent1"/>
+          <w:sz w:val="24"/>
+          <w:szCs w:val="24"/>
+        </w:rPr>
+        <w:t>HUJG-002 Filtrado por género en catálogo de juegos</w:t>
+      </w:r>
+      <w:r>
+        <w:rPr>
+          <w:rFonts w:cstheme="minorHAnsi"/>
+          <w:b/>
+          <w:color w:val="4472C4" w:themeColor="accent1"/>
+          <w:sz w:val="24"/>
+          <w:szCs w:val="24"/>
+        </w:rPr>
+        <w:br/>
+      </w:r>
+      <w:r>
+        <w:rPr>
+          <w:b/>
+        </w:rPr>
+        <w:t>Como:</w:t>
+      </w:r>
+      <w:r>
+        <w:t xml:space="preserve"> </w:t>
+      </w:r>
+      <w:r>
+        <w:t>U</w:t>
+      </w:r>
+      <w:r>
+        <w:t>suario registrado</w:t>
+      </w:r>
+      <w:r>
+        <w:br/>
+      </w:r>
+      <w:r>
+        <w:rPr>
+          <w:rStyle w:val="normaltextrun"/>
+          <w:rFonts w:ascii="Calibri" w:hAnsi="Calibri" w:cs="Calibri"/>
+          <w:b/>
+          <w:bCs/>
+        </w:rPr>
+        <w:t>Quiero</w:t>
+      </w:r>
+      <w:r>
+        <w:t>: poder filtrar los juegos disponibles por género</w:t>
+      </w:r>
+      <w:r>
+        <w:br/>
+      </w:r>
+      <w:r>
+        <w:rPr>
+          <w:b/>
+        </w:rPr>
+        <w:t>Para</w:t>
+      </w:r>
+      <w:r>
+        <w:t>: encontrar fácilmente títulos que se ajusten a mis preferencias personales</w:t>
+      </w:r>
+    </w:p>
+    <w:p>
+      <w:r>
+        <w:rPr>
+          <w:rFonts w:cstheme="minorHAnsi"/>
+          <w:b/>
+          <w:color w:val="4472C4" w:themeColor="accent1"/>
+          <w:sz w:val="24"/>
+          <w:szCs w:val="24"/>
+        </w:rPr>
+        <w:t>HUJG-00</w:t>
+      </w:r>
+      <w:r>
+        <w:rPr>
+          <w:rFonts w:cstheme="minorHAnsi"/>
+          <w:b/>
+          <w:color w:val="4472C4" w:themeColor="accent1"/>
+          <w:sz w:val="24"/>
+          <w:szCs w:val="24"/>
+        </w:rPr>
+        <w:t>3</w:t>
+      </w:r>
+      <w:r>
+        <w:rPr>
+          <w:rFonts w:cstheme="minorHAnsi"/>
+          <w:b/>
+          <w:color w:val="4472C4" w:themeColor="accent1"/>
+          <w:sz w:val="24"/>
+          <w:szCs w:val="24"/>
+        </w:rPr>
+        <w:t xml:space="preserve"> </w:t>
+      </w:r>
+      <w:r>
+        <w:rPr>
+          <w:rFonts w:cstheme="minorHAnsi"/>
+          <w:b/>
+          <w:color w:val="4472C4" w:themeColor="accent1"/>
+          <w:sz w:val="24"/>
+          <w:szCs w:val="24"/>
+        </w:rPr>
+        <w:t>Estadísticas por género de juegos</w:t>
+      </w:r>
+      <w:r>
+        <w:rPr>
+          <w:rFonts w:cstheme="minorHAnsi"/>
+          <w:b/>
+          <w:color w:val="4472C4" w:themeColor="accent1"/>
+          <w:sz w:val="24"/>
+          <w:szCs w:val="24"/>
+        </w:rPr>
+        <w:br/>
+      </w:r>
+      <w:r>
+        <w:rPr>
+          <w:b/>
+        </w:rPr>
+        <w:t>Como:</w:t>
+      </w:r>
+      <w:r>
+        <w:t xml:space="preserve"> </w:t>
+      </w:r>
+      <w:r>
+        <w:t>A</w:t>
+      </w:r>
+      <w:r>
+        <w:t>nalista de datos del sistema</w:t>
+      </w:r>
+      <w:r>
+        <w:br/>
+      </w:r>
+      <w:r>
+        <w:rPr>
+          <w:rStyle w:val="normaltextrun"/>
+          <w:rFonts w:ascii="Calibri" w:hAnsi="Calibri" w:cs="Calibri"/>
+          <w:b/>
+          <w:bCs/>
+        </w:rPr>
+        <w:t>Quiero</w:t>
+      </w:r>
+      <w:r>
+        <w:t xml:space="preserve">: </w:t>
+      </w:r>
+      <w:r>
+        <w:t xml:space="preserve">Quiere </w:t>
+      </w:r>
+      <w:r>
+        <w:t>obtener estadísticas detalladas de juegos agrupados por género</w:t>
+      </w:r>
+      <w:r>
+        <w:br/>
+      </w:r>
+      <w:r>
+        <w:rPr>
+          <w:b/>
+        </w:rPr>
+        <w:t>Para</w:t>
+      </w:r>
+      <w:r>
+        <w:t xml:space="preserve">: </w:t>
+      </w:r>
+      <w:r>
+        <w:t xml:space="preserve">Para </w:t>
+      </w:r>
+      <w:r>
+        <w:t>analizar qué tipos de juegos tienen mayor aceptación entre los usuarios</w:t>
+      </w:r>
+    </w:p>
+    <w:p/>
+    <w:p>
+      <w:pPr>
+        <w:pStyle w:val="Sinespaciado"/>
+        <w:tabs>
+          <w:tab w:val="left" w:pos="5670"/>
+        </w:tabs>
+        <w:spacing w:line="276" w:lineRule="auto"/>
+        <w:rPr>
+          <w:rFonts w:cstheme="minorHAnsi"/>
+          <w:b/>
+          <w:color w:val="4472C4" w:themeColor="accent1"/>
+          <w:sz w:val="24"/>
+          <w:szCs w:val="24"/>
+        </w:rPr>
+      </w:pPr>
+      <w:r>
+        <w:rPr>
+          <w:rFonts w:cstheme="minorHAnsi"/>
+          <w:b/>
+          <w:bCs/>
+          <w:noProof/>
+          <w:color w:val="4472C4" w:themeColor="accent1"/>
+          <w:sz w:val="24"/>
+          <w:szCs w:val="24"/>
+        </w:rPr>
+        <w:lastRenderedPageBreak/>
+        <w:t>HULJ</w:t>
+      </w:r>
+      <w:r>
+        <w:rPr>
+          <w:rFonts w:cstheme="minorHAnsi"/>
+          <w:b/>
+          <w:bCs/>
+          <w:noProof/>
+          <w:color w:val="4472C4" w:themeColor="accent1"/>
+          <w:sz w:val="24"/>
+          <w:szCs w:val="24"/>
+        </w:rPr>
+        <w:t xml:space="preserve">-001 </w:t>
+      </w:r>
+      <w:r>
+        <w:rPr>
+          <w:rFonts w:cstheme="minorHAnsi"/>
+          <w:b/>
+          <w:color w:val="4472C4" w:themeColor="accent1"/>
+          <w:sz w:val="24"/>
+          <w:szCs w:val="24"/>
+        </w:rPr>
+        <w:t>Registro de videojuegos</w:t>
+      </w:r>
+      <w:r>
+        <w:rPr>
+          <w:b/>
+          <w:noProof/>
+          <w:sz w:val="24"/>
+          <w:szCs w:val="24"/>
+        </w:rPr>
+        <w:br/>
+      </w:r>
+      <w:r>
+        <w:rPr>
+          <w:rStyle w:val="Textoennegrita"/>
+          <w:rFonts w:cstheme="minorHAnsi"/>
+          <w:sz w:val="21"/>
+          <w:szCs w:val="21"/>
+        </w:rPr>
+        <w:t>Como</w:t>
+      </w:r>
+      <w:r>
+        <w:rPr>
+          <w:rStyle w:val="Textoennegrita"/>
+          <w:rFonts w:cstheme="minorHAnsi"/>
+          <w:sz w:val="21"/>
+          <w:szCs w:val="21"/>
+        </w:rPr>
+        <w:t>:</w:t>
+      </w:r>
+      <w:r>
+        <w:rPr>
+          <w:rFonts w:cstheme="minorHAnsi"/>
+          <w:sz w:val="21"/>
+          <w:szCs w:val="21"/>
+        </w:rPr>
+        <w:t xml:space="preserve"> Administrador de existencias</w:t>
+      </w:r>
+      <w:r>
+        <w:rPr>
+          <w:rFonts w:cstheme="minorHAnsi"/>
+          <w:sz w:val="21"/>
+          <w:szCs w:val="21"/>
+        </w:rPr>
+        <w:br/>
+      </w:r>
+      <w:r>
+        <w:rPr>
+          <w:rStyle w:val="Textoennegrita"/>
+          <w:rFonts w:cstheme="minorHAnsi"/>
+          <w:sz w:val="21"/>
+          <w:szCs w:val="21"/>
+        </w:rPr>
+        <w:t>quiero</w:t>
+      </w:r>
+      <w:r>
+        <w:rPr>
+          <w:rStyle w:val="Textoennegrita"/>
+          <w:rFonts w:cstheme="minorHAnsi"/>
+          <w:sz w:val="21"/>
+          <w:szCs w:val="21"/>
+        </w:rPr>
+        <w:t>:</w:t>
+      </w:r>
+      <w:r>
+        <w:rPr>
+          <w:rFonts w:cstheme="minorHAnsi"/>
+          <w:sz w:val="21"/>
+          <w:szCs w:val="21"/>
+        </w:rPr>
+        <w:t xml:space="preserve"> Tener un registro de los juegos que están disponibles para la venta</w:t>
+      </w:r>
+      <w:r>
+        <w:rPr>
+          <w:rFonts w:cstheme="minorHAnsi"/>
+          <w:sz w:val="21"/>
+          <w:szCs w:val="21"/>
+        </w:rPr>
+        <w:br/>
+      </w:r>
+      <w:r>
+        <w:rPr>
+          <w:rStyle w:val="Textoennegrita"/>
+          <w:rFonts w:cstheme="minorHAnsi"/>
+          <w:sz w:val="21"/>
+          <w:szCs w:val="21"/>
+        </w:rPr>
+        <w:t>para</w:t>
+      </w:r>
+      <w:r>
+        <w:rPr>
+          <w:rStyle w:val="Textoennegrita"/>
+          <w:rFonts w:cstheme="minorHAnsi"/>
+          <w:sz w:val="21"/>
+          <w:szCs w:val="21"/>
+        </w:rPr>
+        <w:t>:</w:t>
+      </w:r>
+      <w:r>
+        <w:rPr>
+          <w:rFonts w:cstheme="minorHAnsi"/>
+          <w:sz w:val="21"/>
+          <w:szCs w:val="21"/>
+        </w:rPr>
+        <w:t xml:space="preserve"> evitar errores en el sistema y pedidos fallidos</w:t>
+      </w:r>
+    </w:p>
+    <w:p>
+      <w:pPr>
+        <w:pStyle w:val="Sinespaciado"/>
+        <w:tabs>
+          <w:tab w:val="left" w:pos="5670"/>
+        </w:tabs>
+        <w:spacing w:line="276" w:lineRule="auto"/>
+        <w:rPr>
+          <w:rFonts w:cstheme="minorHAnsi"/>
+          <w:b/>
+          <w:color w:val="4472C4" w:themeColor="accent1"/>
+          <w:sz w:val="24"/>
+          <w:szCs w:val="24"/>
+        </w:rPr>
+      </w:pPr>
+      <w:r>
+        <w:rPr>
+          <w:noProof/>
+          <w:sz w:val="24"/>
+          <w:szCs w:val="24"/>
+        </w:rPr>
+        <w:br/>
+      </w:r>
+      <w:r>
+        <w:rPr>
+          <w:rFonts w:cstheme="minorHAnsi"/>
+          <w:b/>
+          <w:bCs/>
+          <w:noProof/>
+          <w:color w:val="4472C4" w:themeColor="accent1"/>
+          <w:sz w:val="24"/>
+          <w:szCs w:val="24"/>
+        </w:rPr>
+        <w:t>HULJ-002</w:t>
+      </w:r>
+      <w:r>
+        <w:rPr>
+          <w:rFonts w:cstheme="minorHAnsi"/>
+          <w:b/>
+          <w:bCs/>
+          <w:noProof/>
+          <w:color w:val="4472C4" w:themeColor="accent1"/>
+          <w:sz w:val="24"/>
+          <w:szCs w:val="24"/>
+        </w:rPr>
+        <w:t xml:space="preserve"> </w:t>
+      </w:r>
+      <w:r>
+        <w:rPr>
+          <w:rFonts w:cstheme="minorHAnsi"/>
+          <w:b/>
+          <w:color w:val="4472C4" w:themeColor="accent1"/>
+          <w:sz w:val="24"/>
+          <w:szCs w:val="24"/>
+        </w:rPr>
+        <w:t>Registro de videojuegos</w:t>
+      </w:r>
+      <w:r>
+        <w:rPr>
+          <w:b/>
+          <w:noProof/>
+          <w:sz w:val="24"/>
+          <w:szCs w:val="24"/>
+        </w:rPr>
+        <w:br/>
+      </w:r>
+      <w:r>
+        <w:rPr>
+          <w:rStyle w:val="Textoennegrita"/>
+          <w:rFonts w:cstheme="minorHAnsi"/>
+          <w:sz w:val="21"/>
+          <w:szCs w:val="21"/>
+        </w:rPr>
+        <w:t>Como</w:t>
+      </w:r>
+      <w:r>
+        <w:rPr>
+          <w:rStyle w:val="Textoennegrita"/>
+          <w:rFonts w:cstheme="minorHAnsi"/>
+          <w:sz w:val="21"/>
+          <w:szCs w:val="21"/>
+        </w:rPr>
+        <w:t>:</w:t>
+      </w:r>
+      <w:r>
+        <w:rPr>
+          <w:rFonts w:cstheme="minorHAnsi"/>
+          <w:sz w:val="21"/>
+          <w:szCs w:val="21"/>
+        </w:rPr>
+        <w:t xml:space="preserve"> Administrador de existencias</w:t>
+      </w:r>
+      <w:r>
+        <w:rPr>
+          <w:rFonts w:cstheme="minorHAnsi"/>
+          <w:sz w:val="21"/>
+          <w:szCs w:val="21"/>
+        </w:rPr>
+        <w:br/>
+      </w:r>
+      <w:r>
+        <w:rPr>
+          <w:rStyle w:val="Textoennegrita"/>
+          <w:rFonts w:cstheme="minorHAnsi"/>
+          <w:sz w:val="21"/>
+          <w:szCs w:val="21"/>
+        </w:rPr>
+        <w:t>quiero</w:t>
+      </w:r>
+      <w:r>
+        <w:rPr>
+          <w:rStyle w:val="Textoennegrita"/>
+          <w:rFonts w:cstheme="minorHAnsi"/>
+          <w:sz w:val="21"/>
+          <w:szCs w:val="21"/>
+        </w:rPr>
+        <w:t>:</w:t>
+      </w:r>
+      <w:r>
+        <w:rPr>
+          <w:rFonts w:cstheme="minorHAnsi"/>
+          <w:sz w:val="21"/>
+          <w:szCs w:val="21"/>
+        </w:rPr>
+        <w:t xml:space="preserve"> Clasificar los videojuegos en su edad recomendada para juego</w:t>
+      </w:r>
+      <w:r>
+        <w:rPr>
+          <w:rFonts w:cstheme="minorHAnsi"/>
+          <w:sz w:val="21"/>
+          <w:szCs w:val="21"/>
+        </w:rPr>
+        <w:br/>
+      </w:r>
+      <w:r>
+        <w:rPr>
+          <w:rStyle w:val="Textoennegrita"/>
+          <w:rFonts w:cstheme="minorHAnsi"/>
+          <w:sz w:val="21"/>
+          <w:szCs w:val="21"/>
+        </w:rPr>
+        <w:t>para</w:t>
+      </w:r>
+      <w:r>
+        <w:rPr>
+          <w:rStyle w:val="Textoennegrita"/>
+          <w:rFonts w:cstheme="minorHAnsi"/>
+          <w:sz w:val="21"/>
+          <w:szCs w:val="21"/>
+        </w:rPr>
+        <w:t>:</w:t>
+      </w:r>
+      <w:r>
+        <w:rPr>
+          <w:rFonts w:cstheme="minorHAnsi"/>
+          <w:sz w:val="21"/>
+          <w:szCs w:val="21"/>
+        </w:rPr>
+        <w:t xml:space="preserve"> evitar conflictos y demandas contenido no apto para ciertas edades en ciertos videojuegos</w:t>
+      </w:r>
+    </w:p>
+    <w:p>
+      <w:pPr>
+        <w:pStyle w:val="Sinespaciado"/>
+        <w:tabs>
+          <w:tab w:val="left" w:pos="5670"/>
+        </w:tabs>
+        <w:spacing w:line="276" w:lineRule="auto"/>
+        <w:rPr>
+          <w:rFonts w:cstheme="minorHAnsi"/>
+          <w:b/>
+          <w:color w:val="4472C4" w:themeColor="accent1"/>
+          <w:sz w:val="24"/>
+          <w:szCs w:val="24"/>
+        </w:rPr>
+      </w:pPr>
+      <w:r>
+        <w:rPr>
+          <w:noProof/>
+          <w:sz w:val="24"/>
+          <w:szCs w:val="24"/>
+        </w:rPr>
+        <w:br/>
+      </w:r>
+      <w:r>
+        <w:rPr>
+          <w:rFonts w:cstheme="minorHAnsi"/>
+          <w:b/>
+          <w:bCs/>
+          <w:noProof/>
+          <w:color w:val="4472C4" w:themeColor="accent1"/>
+          <w:sz w:val="24"/>
+          <w:szCs w:val="24"/>
+        </w:rPr>
+        <w:t>HULJ-003</w:t>
+      </w:r>
+      <w:r>
+        <w:rPr>
+          <w:rFonts w:cstheme="minorHAnsi"/>
+          <w:b/>
+          <w:bCs/>
+          <w:noProof/>
+          <w:color w:val="4472C4" w:themeColor="accent1"/>
+          <w:sz w:val="24"/>
+          <w:szCs w:val="24"/>
+        </w:rPr>
+        <w:t xml:space="preserve"> </w:t>
+      </w:r>
+      <w:r>
+        <w:rPr>
+          <w:rFonts w:cstheme="minorHAnsi"/>
+          <w:b/>
+          <w:color w:val="4472C4" w:themeColor="accent1"/>
+          <w:sz w:val="24"/>
+          <w:szCs w:val="24"/>
+        </w:rPr>
+        <w:t>Registro de videojuegos</w:t>
+      </w:r>
+      <w:r>
+        <w:rPr>
+          <w:b/>
+          <w:noProof/>
+          <w:sz w:val="24"/>
+          <w:szCs w:val="24"/>
+        </w:rPr>
+        <w:br/>
+      </w:r>
+      <w:r>
+        <w:rPr>
+          <w:rStyle w:val="Textoennegrita"/>
+          <w:rFonts w:cstheme="minorHAnsi"/>
+          <w:sz w:val="21"/>
+          <w:szCs w:val="21"/>
+        </w:rPr>
+        <w:t>Como</w:t>
+      </w:r>
+      <w:r>
+        <w:rPr>
+          <w:rStyle w:val="Textoennegrita"/>
+          <w:rFonts w:cstheme="minorHAnsi"/>
+          <w:sz w:val="21"/>
+          <w:szCs w:val="21"/>
+        </w:rPr>
+        <w:t>:</w:t>
+      </w:r>
+      <w:r>
+        <w:rPr>
+          <w:rFonts w:cstheme="minorHAnsi"/>
+          <w:sz w:val="21"/>
+          <w:szCs w:val="21"/>
+        </w:rPr>
+        <w:t xml:space="preserve"> Administrador de existencias</w:t>
+      </w:r>
+      <w:r>
+        <w:rPr>
+          <w:rFonts w:cstheme="minorHAnsi"/>
+          <w:sz w:val="21"/>
+          <w:szCs w:val="21"/>
+        </w:rPr>
+        <w:br/>
+      </w:r>
+      <w:r>
+        <w:rPr>
+          <w:rStyle w:val="Textoennegrita"/>
+          <w:rFonts w:cstheme="minorHAnsi"/>
+          <w:sz w:val="21"/>
+          <w:szCs w:val="21"/>
+        </w:rPr>
+        <w:t>quiero</w:t>
+      </w:r>
+      <w:r>
+        <w:rPr>
+          <w:rStyle w:val="Textoennegrita"/>
+          <w:rFonts w:cstheme="minorHAnsi"/>
+          <w:sz w:val="21"/>
+          <w:szCs w:val="21"/>
+        </w:rPr>
+        <w:t>:</w:t>
+      </w:r>
+      <w:r>
+        <w:rPr>
+          <w:rFonts w:cstheme="minorHAnsi"/>
+          <w:sz w:val="21"/>
+          <w:szCs w:val="21"/>
+        </w:rPr>
+        <w:t xml:space="preserve"> Tener un registro de los desarrolladores de los videojuegos</w:t>
+      </w:r>
+      <w:r>
+        <w:rPr>
+          <w:rFonts w:cstheme="minorHAnsi"/>
+          <w:sz w:val="21"/>
+          <w:szCs w:val="21"/>
+        </w:rPr>
+        <w:br/>
+      </w:r>
+      <w:r>
+        <w:rPr>
+          <w:rStyle w:val="Textoennegrita"/>
+          <w:rFonts w:cstheme="minorHAnsi"/>
+          <w:sz w:val="21"/>
+          <w:szCs w:val="21"/>
+        </w:rPr>
+        <w:t>para</w:t>
+      </w:r>
+      <w:r>
+        <w:rPr>
+          <w:rStyle w:val="Textoennegrita"/>
+          <w:rFonts w:cstheme="minorHAnsi"/>
+          <w:sz w:val="21"/>
+          <w:szCs w:val="21"/>
+        </w:rPr>
+        <w:t>:</w:t>
+      </w:r>
+      <w:r>
+        <w:rPr>
+          <w:rFonts w:cstheme="minorHAnsi"/>
+          <w:sz w:val="21"/>
+          <w:szCs w:val="21"/>
+        </w:rPr>
+        <w:t xml:space="preserve"> evitar conflictos de intereses y regalías.</w:t>
+      </w:r>
+    </w:p>
+    <w:p/>
+    <w:p>
+      <w:pPr>
+        <w:spacing w:before="100" w:beforeAutospacing="1" w:after="100" w:afterAutospacing="1" w:line="240" w:lineRule="auto"/>
+        <w:rPr>
+          <w:rFonts w:ascii="Arial" w:eastAsia="Times New Roman" w:hAnsi="Arial" w:cs="Arial"/>
+          <w:lang w:val="es-ES"/>
+        </w:rPr>
+      </w:pPr>
+      <w:r>
+        <w:rPr>
+          <w:rFonts w:cstheme="minorHAnsi"/>
+          <w:b/>
+          <w:bCs/>
+          <w:noProof/>
+          <w:color w:val="4472C4" w:themeColor="accent1"/>
+          <w:sz w:val="24"/>
+          <w:szCs w:val="24"/>
+        </w:rPr>
+        <w:t>HUJZ-001 Administracion de sistema</w:t>
+      </w:r>
+      <w:r>
+        <w:rPr>
+          <w:b/>
+          <w:noProof/>
+          <w:sz w:val="24"/>
+          <w:szCs w:val="24"/>
+        </w:rPr>
+        <w:br/>
+      </w:r>
+      <w:r>
+        <w:rPr>
+          <w:rFonts w:ascii="Arial" w:eastAsia="Times New Roman" w:hAnsi="Arial" w:cs="Arial"/>
+          <w:bCs/>
+          <w:lang w:val="es-ES"/>
+        </w:rPr>
+        <w:t>Como</w:t>
+      </w:r>
+      <w:r>
+        <w:rPr>
+          <w:rFonts w:ascii="Arial" w:eastAsia="Times New Roman" w:hAnsi="Arial" w:cs="Arial"/>
+          <w:bCs/>
+          <w:lang w:val="es-ES"/>
+        </w:rPr>
+        <w:t>:</w:t>
+      </w:r>
+      <w:r>
+        <w:rPr>
+          <w:rFonts w:ascii="Arial" w:eastAsia="Times New Roman" w:hAnsi="Arial" w:cs="Arial"/>
+          <w:lang w:val="es-ES"/>
+        </w:rPr>
+        <w:t xml:space="preserve"> administrador del sistema,</w:t>
+      </w:r>
+      <w:r>
+        <w:rPr>
+          <w:rFonts w:ascii="Arial" w:eastAsia="Times New Roman" w:hAnsi="Arial" w:cs="Arial"/>
+          <w:lang w:val="es-ES"/>
+        </w:rPr>
+        <w:br/>
+      </w:r>
+      <w:r>
+        <w:rPr>
+          <w:rFonts w:ascii="Arial" w:eastAsia="Times New Roman" w:hAnsi="Arial" w:cs="Arial"/>
+          <w:bCs/>
+          <w:lang w:val="es-ES"/>
+        </w:rPr>
+        <w:t>quiero</w:t>
+      </w:r>
+      <w:r>
+        <w:rPr>
+          <w:rFonts w:ascii="Arial" w:eastAsia="Times New Roman" w:hAnsi="Arial" w:cs="Arial"/>
+          <w:bCs/>
+          <w:lang w:val="es-ES"/>
+        </w:rPr>
+        <w:t>:</w:t>
+      </w:r>
+      <w:r>
+        <w:rPr>
+          <w:rFonts w:ascii="Arial" w:eastAsia="Times New Roman" w:hAnsi="Arial" w:cs="Arial"/>
+          <w:lang w:val="es-ES"/>
+        </w:rPr>
+        <w:t xml:space="preserve"> poder registrar nuevas tiendas con su información básica (nombre, dirección, contacto),</w:t>
+      </w:r>
+      <w:r>
+        <w:rPr>
+          <w:rFonts w:ascii="Arial" w:eastAsia="Times New Roman" w:hAnsi="Arial" w:cs="Arial"/>
+          <w:lang w:val="es-ES"/>
+        </w:rPr>
+        <w:br/>
+      </w:r>
+      <w:r>
+        <w:rPr>
+          <w:rFonts w:ascii="Arial" w:eastAsia="Times New Roman" w:hAnsi="Arial" w:cs="Arial"/>
+          <w:bCs/>
+          <w:lang w:val="es-ES"/>
+        </w:rPr>
+        <w:t>para</w:t>
+      </w:r>
+      <w:r>
+        <w:rPr>
+          <w:rFonts w:ascii="Arial" w:eastAsia="Times New Roman" w:hAnsi="Arial" w:cs="Arial"/>
+          <w:bCs/>
+          <w:lang w:val="es-ES"/>
+        </w:rPr>
+        <w:t>:</w:t>
+      </w:r>
+      <w:r>
+        <w:rPr>
+          <w:rFonts w:ascii="Arial" w:eastAsia="Times New Roman" w:hAnsi="Arial" w:cs="Arial"/>
+          <w:lang w:val="es-ES"/>
+        </w:rPr>
+        <w:t xml:space="preserve"> gestionar múltiples sucursales dentro del sistema de ventas.</w:t>
+      </w:r>
+    </w:p>
+    <w:p>
+      <w:pPr>
+        <w:spacing w:before="100" w:beforeAutospacing="1" w:after="100" w:afterAutospacing="1" w:line="240" w:lineRule="auto"/>
+        <w:rPr>
+          <w:rFonts w:ascii="Arial" w:eastAsia="Times New Roman" w:hAnsi="Arial" w:cs="Arial"/>
+          <w:bCs/>
+          <w:lang w:val="es-ES"/>
+        </w:rPr>
+      </w:pPr>
+      <w:r>
+        <w:rPr>
+          <w:rFonts w:cstheme="minorHAnsi"/>
+          <w:b/>
+          <w:bCs/>
+          <w:noProof/>
+          <w:color w:val="4472C4" w:themeColor="accent1"/>
+          <w:sz w:val="24"/>
+          <w:szCs w:val="24"/>
+        </w:rPr>
+        <w:t>HUJZ-002 Administracion de sistema</w:t>
+      </w:r>
+      <w:r>
+        <w:rPr>
+          <w:rFonts w:ascii="Arial" w:eastAsia="Times New Roman" w:hAnsi="Arial" w:cs="Arial"/>
+          <w:bCs/>
+          <w:lang w:val="es-ES"/>
+        </w:rPr>
+        <w:t xml:space="preserve"> </w:t>
+      </w:r>
+      <w:r>
+        <w:rPr>
+          <w:rFonts w:eastAsia="Times New Roman" w:cstheme="minorHAnsi"/>
+          <w:b/>
+          <w:bCs/>
+          <w:color w:val="4472C4" w:themeColor="accent1"/>
+          <w:sz w:val="24"/>
+          <w:lang w:val="es-ES"/>
+        </w:rPr>
+        <w:t>Visualización por tienda</w:t>
+      </w:r>
+    </w:p>
+    <w:p>
+      <w:pPr>
+        <w:spacing w:before="100" w:beforeAutospacing="1" w:after="100" w:afterAutospacing="1" w:line="240" w:lineRule="auto"/>
+        <w:rPr>
+          <w:rFonts w:ascii="Arial" w:eastAsia="Times New Roman" w:hAnsi="Arial" w:cs="Arial"/>
+          <w:bCs/>
+          <w:lang w:val="es-ES"/>
+        </w:rPr>
+      </w:pPr>
+      <w:r>
+        <w:rPr>
+          <w:rFonts w:ascii="Arial" w:eastAsia="Times New Roman" w:hAnsi="Arial" w:cs="Arial"/>
+          <w:bCs/>
+          <w:lang w:val="es-ES"/>
+        </w:rPr>
+        <w:t>Quiero:</w:t>
+      </w:r>
+      <w:r>
+        <w:rPr>
+          <w:rFonts w:ascii="Arial" w:eastAsia="Times New Roman" w:hAnsi="Arial" w:cs="Arial"/>
+          <w:lang w:val="es-ES"/>
+        </w:rPr>
+        <w:t xml:space="preserve"> gerente regional,</w:t>
+      </w:r>
+      <w:r>
+        <w:rPr>
+          <w:rFonts w:ascii="Arial" w:eastAsia="Times New Roman" w:hAnsi="Arial" w:cs="Arial"/>
+          <w:lang w:val="es-ES"/>
+        </w:rPr>
+        <w:br/>
+      </w:r>
+      <w:r>
+        <w:rPr>
+          <w:rFonts w:ascii="Arial" w:eastAsia="Times New Roman" w:hAnsi="Arial" w:cs="Arial"/>
+          <w:bCs/>
+          <w:lang w:val="es-ES"/>
+        </w:rPr>
+        <w:t>quiero</w:t>
+      </w:r>
+      <w:r>
+        <w:rPr>
+          <w:rFonts w:ascii="Arial" w:eastAsia="Times New Roman" w:hAnsi="Arial" w:cs="Arial"/>
+          <w:bCs/>
+          <w:lang w:val="es-ES"/>
+        </w:rPr>
+        <w:t>:</w:t>
+      </w:r>
+      <w:r>
+        <w:rPr>
+          <w:rFonts w:ascii="Arial" w:eastAsia="Times New Roman" w:hAnsi="Arial" w:cs="Arial"/>
+          <w:lang w:val="es-ES"/>
+        </w:rPr>
+        <w:t xml:space="preserve"> ver un reporte de ventas filtrado por tienda,</w:t>
+      </w:r>
+      <w:r>
+        <w:rPr>
+          <w:rFonts w:ascii="Arial" w:eastAsia="Times New Roman" w:hAnsi="Arial" w:cs="Arial"/>
+          <w:lang w:val="es-ES"/>
+        </w:rPr>
+        <w:br/>
+      </w:r>
+      <w:r>
+        <w:rPr>
+          <w:rFonts w:ascii="Arial" w:eastAsia="Times New Roman" w:hAnsi="Arial" w:cs="Arial"/>
+          <w:bCs/>
+          <w:lang w:val="es-ES"/>
+        </w:rPr>
+        <w:t>para</w:t>
+      </w:r>
+      <w:r>
+        <w:rPr>
+          <w:rFonts w:ascii="Arial" w:eastAsia="Times New Roman" w:hAnsi="Arial" w:cs="Arial"/>
+          <w:bCs/>
+          <w:lang w:val="es-ES"/>
+        </w:rPr>
+        <w:t>:</w:t>
+      </w:r>
+      <w:r>
+        <w:rPr>
+          <w:rFonts w:ascii="Arial" w:eastAsia="Times New Roman" w:hAnsi="Arial" w:cs="Arial"/>
+          <w:lang w:val="es-ES"/>
+        </w:rPr>
+        <w:t xml:space="preserve"> analizar el rendimiento individual de cada sucursal y tomar decisiones estratégicas.</w:t>
+      </w:r>
+    </w:p>
+    <w:p>
+      <w:pPr>
+        <w:spacing w:before="100" w:beforeAutospacing="1" w:after="100" w:afterAutospacing="1" w:line="240" w:lineRule="auto"/>
+        <w:rPr>
+          <w:rFonts w:cstheme="minorHAnsi"/>
+          <w:b/>
+          <w:bCs/>
+          <w:noProof/>
+          <w:color w:val="4472C4" w:themeColor="accent1"/>
+          <w:sz w:val="24"/>
+          <w:szCs w:val="24"/>
+        </w:rPr>
+      </w:pPr>
+      <w:r>
+        <w:rPr>
+          <w:rFonts w:cstheme="minorHAnsi"/>
+          <w:b/>
+          <w:bCs/>
+          <w:noProof/>
+          <w:color w:val="4472C4" w:themeColor="accent1"/>
+          <w:sz w:val="24"/>
+          <w:szCs w:val="24"/>
+        </w:rPr>
+        <w:t>HUJZ</w:t>
+      </w:r>
+      <w:r>
+        <w:rPr>
+          <w:rFonts w:cstheme="minorHAnsi"/>
+          <w:b/>
+          <w:bCs/>
+          <w:noProof/>
+          <w:color w:val="4472C4" w:themeColor="accent1"/>
+          <w:sz w:val="24"/>
+          <w:szCs w:val="24"/>
+        </w:rPr>
+        <w:t>-003 Asignaci</w:t>
+      </w:r>
+      <w:r>
+        <w:rPr>
+          <w:rFonts w:cstheme="minorHAnsi"/>
+          <w:b/>
+          <w:bCs/>
+          <w:noProof/>
+          <w:color w:val="4472C4" w:themeColor="accent1"/>
+          <w:sz w:val="24"/>
+          <w:szCs w:val="24"/>
+        </w:rPr>
+        <w:t>on a productor por</w:t>
+      </w:r>
+      <w:r>
+        <w:rPr>
+          <w:rFonts w:cstheme="minorHAnsi"/>
+          <w:b/>
+          <w:bCs/>
+          <w:noProof/>
+          <w:color w:val="4472C4" w:themeColor="accent1"/>
+          <w:sz w:val="24"/>
+          <w:szCs w:val="24"/>
+        </w:rPr>
+        <w:t xml:space="preserve"> tienda </w:t>
+      </w:r>
+    </w:p>
+    <w:p>
+      <w:pPr>
+        <w:spacing w:before="100" w:beforeAutospacing="1" w:after="100" w:afterAutospacing="1" w:line="240" w:lineRule="auto"/>
+        <w:rPr>
+          <w:rFonts w:ascii="Arial" w:eastAsia="Times New Roman" w:hAnsi="Arial" w:cs="Arial"/>
+          <w:lang w:val="es-ES"/>
+        </w:rPr>
+      </w:pPr>
+      <w:r>
+        <w:rPr>
+          <w:rFonts w:ascii="Arial" w:eastAsia="Times New Roman" w:hAnsi="Arial" w:cs="Arial"/>
+          <w:bCs/>
+          <w:lang w:val="es-ES"/>
+        </w:rPr>
+        <w:t>Como</w:t>
+      </w:r>
+      <w:r>
+        <w:rPr>
+          <w:rFonts w:ascii="Arial" w:eastAsia="Times New Roman" w:hAnsi="Arial" w:cs="Arial"/>
+          <w:bCs/>
+          <w:lang w:val="es-ES"/>
+        </w:rPr>
+        <w:t>:</w:t>
+      </w:r>
+      <w:r>
+        <w:rPr>
+          <w:rFonts w:ascii="Arial" w:eastAsia="Times New Roman" w:hAnsi="Arial" w:cs="Arial"/>
+          <w:lang w:val="es-ES"/>
+        </w:rPr>
+        <w:t xml:space="preserve"> encargado de inventario,</w:t>
+      </w:r>
+      <w:r>
+        <w:rPr>
+          <w:rFonts w:ascii="Arial" w:eastAsia="Times New Roman" w:hAnsi="Arial" w:cs="Arial"/>
+          <w:lang w:val="es-ES"/>
+        </w:rPr>
+        <w:br/>
+      </w:r>
+      <w:r>
+        <w:rPr>
+          <w:rFonts w:ascii="Arial" w:eastAsia="Times New Roman" w:hAnsi="Arial" w:cs="Arial"/>
+          <w:bCs/>
+          <w:lang w:val="es-ES"/>
+        </w:rPr>
+        <w:t>quiero</w:t>
+      </w:r>
+      <w:r>
+        <w:rPr>
+          <w:rFonts w:ascii="Arial" w:eastAsia="Times New Roman" w:hAnsi="Arial" w:cs="Arial"/>
+          <w:bCs/>
+          <w:lang w:val="es-ES"/>
+        </w:rPr>
+        <w:t>:</w:t>
+      </w:r>
+      <w:r>
+        <w:rPr>
+          <w:rFonts w:ascii="Arial" w:eastAsia="Times New Roman" w:hAnsi="Arial" w:cs="Arial"/>
+          <w:lang w:val="es-ES"/>
+        </w:rPr>
+        <w:t xml:space="preserve"> asignar productos específicos a cada tienda,</w:t>
+      </w:r>
+      <w:r>
+        <w:rPr>
+          <w:rFonts w:ascii="Arial" w:eastAsia="Times New Roman" w:hAnsi="Arial" w:cs="Arial"/>
+          <w:lang w:val="es-ES"/>
+        </w:rPr>
+        <w:br/>
+      </w:r>
+      <w:r>
+        <w:rPr>
+          <w:rFonts w:ascii="Arial" w:eastAsia="Times New Roman" w:hAnsi="Arial" w:cs="Arial"/>
+          <w:bCs/>
+          <w:lang w:val="es-ES"/>
+        </w:rPr>
+        <w:t>para</w:t>
+      </w:r>
+      <w:r>
+        <w:rPr>
+          <w:rFonts w:ascii="Arial" w:eastAsia="Times New Roman" w:hAnsi="Arial" w:cs="Arial"/>
+          <w:lang w:val="es-ES"/>
+        </w:rPr>
+        <w:t xml:space="preserve">: </w:t>
+      </w:r>
+      <w:r>
+        <w:rPr>
+          <w:rFonts w:ascii="Arial" w:eastAsia="Times New Roman" w:hAnsi="Arial" w:cs="Arial"/>
+          <w:lang w:val="es-ES"/>
+        </w:rPr>
+        <w:t>asegurar que el stock disponible esté correctamente distribuido entre las sucursales.</w:t>
+      </w:r>
+    </w:p>
+    <w:p>
+      <w:pPr>
+        <w:rPr>
+          <w:bCs/>
+          <w:lang w:val="es-ES"/>
+        </w:rPr>
+      </w:pPr>
+      <w:r>
+        <w:rPr>
+          <w:rFonts w:cstheme="minorHAnsi"/>
+          <w:b/>
+          <w:bCs/>
+          <w:noProof/>
+          <w:color w:val="4472C4" w:themeColor="accent1"/>
+          <w:sz w:val="24"/>
+          <w:szCs w:val="24"/>
+        </w:rPr>
+        <w:t>HUDM-001 Suscripción de Prueba</w:t>
+      </w:r>
+      <w:r>
+        <w:rPr>
+          <w:rFonts w:cstheme="minorHAnsi"/>
+          <w:b/>
+          <w:bCs/>
+          <w:noProof/>
+          <w:color w:val="4472C4" w:themeColor="accent1"/>
+          <w:sz w:val="24"/>
+          <w:szCs w:val="24"/>
+        </w:rPr>
+        <w:br/>
+      </w:r>
+      <w:r>
+        <w:rPr>
+          <w:bCs/>
+          <w:lang w:val="es-ES"/>
+        </w:rPr>
+        <w:t xml:space="preserve">Como: Cliente </w:t>
+      </w:r>
+    </w:p>
+    <w:p>
+      <w:pPr>
+        <w:rPr>
+          <w:bCs/>
+          <w:lang w:val="es-ES"/>
+        </w:rPr>
+      </w:pPr>
+      <w:r>
+        <w:rPr>
+          <w:bCs/>
+          <w:lang w:val="es-ES"/>
+        </w:rPr>
+        <w:t xml:space="preserve">Quiero: Que la tienda dé unos meses de suscripción de prueba en el videojuego que compré </w:t>
+      </w:r>
+    </w:p>
+    <w:p>
+      <w:pPr>
+        <w:rPr>
+          <w:bCs/>
+          <w:lang w:val="es-ES"/>
+        </w:rPr>
+      </w:pPr>
+      <w:r>
+        <w:rPr>
+          <w:bCs/>
+          <w:lang w:val="es-ES"/>
+        </w:rPr>
+        <w:t>Para: Saber si al final vale la pena pagarla o no.</w:t>
+      </w:r>
+    </w:p>
+    <w:p>
+      <w:pPr>
+        <w:rPr>
+          <w:rFonts w:cstheme="minorHAnsi"/>
+          <w:b/>
+          <w:bCs/>
+          <w:noProof/>
+          <w:color w:val="4472C4" w:themeColor="accent1"/>
+          <w:sz w:val="24"/>
+          <w:szCs w:val="24"/>
+        </w:rPr>
+      </w:pPr>
+      <w:r>
+        <w:rPr>
+          <w:rFonts w:cstheme="minorHAnsi"/>
+          <w:b/>
+          <w:bCs/>
+          <w:noProof/>
+          <w:color w:val="4472C4" w:themeColor="accent1"/>
+          <w:sz w:val="24"/>
+          <w:szCs w:val="24"/>
+        </w:rPr>
+        <w:t>HUDM-002 Administrar suscripciones gratuitas</w:t>
+      </w:r>
+    </w:p>
+    <w:p>
+      <w:pPr>
+        <w:rPr>
+          <w:bCs/>
+          <w:lang w:val="es-ES"/>
+        </w:rPr>
+      </w:pPr>
+      <w:r>
+        <w:rPr>
+          <w:bCs/>
+          <w:lang w:val="es-ES"/>
+        </w:rPr>
+        <w:t xml:space="preserve">Como: Empleado de la tienda de videojuegos </w:t>
+      </w:r>
+    </w:p>
+    <w:p>
+      <w:pPr>
+        <w:rPr>
+          <w:bCs/>
+          <w:lang w:val="es-ES"/>
+        </w:rPr>
+      </w:pPr>
+      <w:r>
+        <w:rPr>
+          <w:bCs/>
+          <w:lang w:val="es-ES"/>
+        </w:rPr>
+        <w:t>Quiero: Proporcionar suscripciones gratuitas temporales por unos meses en un videojuego.</w:t>
+      </w:r>
+    </w:p>
+    <w:p>
+      <w:pPr>
+        <w:rPr>
+          <w:rFonts w:cstheme="minorHAnsi"/>
+          <w:b/>
+          <w:bCs/>
+          <w:noProof/>
+          <w:color w:val="4472C4" w:themeColor="accent1"/>
+          <w:sz w:val="24"/>
+          <w:szCs w:val="24"/>
+        </w:rPr>
+      </w:pPr>
+      <w:r>
+        <w:rPr>
+          <w:bCs/>
+          <w:lang w:val="es-ES"/>
+        </w:rPr>
+        <w:lastRenderedPageBreak/>
+        <w:t>Para: Persuadir a los usuarios a comprarlo</w:t>
+      </w:r>
+      <w:r>
+        <w:rPr>
+          <w:lang w:val="es-ES"/>
+        </w:rPr>
+        <w:t>.</w:t>
+      </w:r>
+    </w:p>
+    <w:p>
+      <w:pPr>
+        <w:rPr>
+          <w:rFonts w:cstheme="minorHAnsi"/>
+          <w:b/>
+          <w:bCs/>
+          <w:noProof/>
+          <w:color w:val="4472C4" w:themeColor="accent1"/>
+          <w:sz w:val="24"/>
+          <w:szCs w:val="24"/>
+        </w:rPr>
+      </w:pPr>
+      <w:r>
+        <w:rPr>
+          <w:rFonts w:cstheme="minorHAnsi"/>
+          <w:b/>
+          <w:bCs/>
+          <w:noProof/>
+          <w:color w:val="4472C4" w:themeColor="accent1"/>
+          <w:sz w:val="24"/>
+          <w:szCs w:val="24"/>
+        </w:rPr>
+        <w:t xml:space="preserve">HUDM-003 Administración de suscripciones registradas </w:t>
+      </w:r>
+    </w:p>
+    <w:p>
+      <w:pPr>
+        <w:rPr>
+          <w:bCs/>
+          <w:lang w:val="es-ES"/>
+        </w:rPr>
+      </w:pPr>
+      <w:r>
+        <w:rPr>
+          <w:bCs/>
+          <w:lang w:val="es-ES"/>
+        </w:rPr>
+        <w:t>Como: Empleado de la tienda de videojuegos</w:t>
+      </w:r>
+    </w:p>
+    <w:p>
+      <w:pPr>
+        <w:rPr>
+          <w:bCs/>
+          <w:lang w:val="es-ES"/>
+        </w:rPr>
+      </w:pPr>
+      <w:r>
+        <w:rPr>
+          <w:bCs/>
+          <w:lang w:val="es-ES"/>
+        </w:rPr>
+        <w:t>Quiero: Tener un sistema de las suscripciones ya registradas que tienen los clientes.</w:t>
+      </w:r>
+    </w:p>
+    <w:p>
+      <w:pPr>
+        <w:rPr>
+          <w:lang w:val="es-ES"/>
+        </w:rPr>
+      </w:pPr>
+      <w:r>
+        <w:rPr>
+          <w:bCs/>
+          <w:lang w:val="es-ES"/>
+        </w:rPr>
+        <w:t>Para: Separar a los clientes que ya han comprado en la tienda con los nuevos, para las ofertas en las suscripciones.</w:t>
+      </w:r>
+    </w:p>
+    <w:p>
+      <w:pPr>
+        <w:rPr>
+          <w:lang w:val="es-ES"/>
+        </w:rPr>
+      </w:pPr>
+    </w:p>
+    <w:p>
+      <w:pPr>
+        <w:pStyle w:val="Sinespaciado"/>
+        <w:tabs>
+          <w:tab w:val="left" w:pos="5670"/>
+        </w:tabs>
+        <w:spacing w:line="276" w:lineRule="auto"/>
+        <w:rPr>
+          <w:rFonts w:cstheme="minorHAnsi"/>
+          <w:b/>
+          <w:color w:val="4472C4" w:themeColor="accent1"/>
+          <w:sz w:val="24"/>
+          <w:szCs w:val="24"/>
+        </w:rPr>
+      </w:pPr>
+      <w:r>
+        <w:rPr>
+          <w:rFonts w:cstheme="minorHAnsi"/>
+          <w:b/>
+          <w:bCs/>
+          <w:noProof/>
+          <w:color w:val="4472C4" w:themeColor="accent1"/>
+          <w:sz w:val="24"/>
+          <w:szCs w:val="24"/>
+        </w:rPr>
+        <w:t xml:space="preserve">HUJR-001 </w:t>
+      </w:r>
+      <w:r>
+        <w:rPr>
+          <w:rFonts w:cstheme="minorHAnsi"/>
+          <w:b/>
+          <w:color w:val="4472C4" w:themeColor="accent1"/>
+          <w:sz w:val="24"/>
+          <w:szCs w:val="24"/>
+        </w:rPr>
+        <w:t>Registro de proveedor</w:t>
+      </w:r>
+    </w:p>
+    <w:p>
+      <w:pPr>
+        <w:pStyle w:val="Sinespaciado"/>
+        <w:tabs>
+          <w:tab w:val="left" w:pos="5670"/>
+        </w:tabs>
+        <w:spacing w:line="276" w:lineRule="auto"/>
+        <w:rPr>
+          <w:rFonts w:cstheme="minorHAnsi"/>
+        </w:rPr>
+      </w:pPr>
+      <w:r>
+        <w:rPr>
+          <w:rStyle w:val="Textoennegrita"/>
+          <w:rFonts w:cstheme="minorHAnsi"/>
+        </w:rPr>
+        <w:t>Como</w:t>
+      </w:r>
+      <w:r>
+        <w:rPr>
+          <w:rFonts w:cstheme="minorHAnsi"/>
+        </w:rPr>
+        <w:t>: administrador del sistema,</w:t>
+      </w:r>
+      <w:r>
+        <w:rPr>
+          <w:rFonts w:cstheme="minorHAnsi"/>
+        </w:rPr>
+        <w:br/>
+      </w:r>
+      <w:r>
+        <w:rPr>
+          <w:rStyle w:val="Textoennegrita"/>
+          <w:rFonts w:cstheme="minorHAnsi"/>
+        </w:rPr>
+        <w:t>quiero</w:t>
+      </w:r>
+      <w:r>
+        <w:rPr>
+          <w:rStyle w:val="Textoennegrita"/>
+          <w:rFonts w:cstheme="minorHAnsi"/>
+        </w:rPr>
+        <w:t>:</w:t>
+      </w:r>
+      <w:r>
+        <w:rPr>
+          <w:rFonts w:cstheme="minorHAnsi"/>
+        </w:rPr>
+        <w:t xml:space="preserve"> registrar nuevos proveedores con su nombre</w:t>
+      </w:r>
+      <w:r>
+        <w:rPr>
+          <w:rFonts w:cstheme="minorHAnsi"/>
+        </w:rPr>
+        <w:t>, teléfono, correo y dirección,</w:t>
+      </w:r>
+    </w:p>
+    <w:p>
+      <w:pPr>
+        <w:pStyle w:val="Sinespaciado"/>
+        <w:tabs>
+          <w:tab w:val="left" w:pos="5670"/>
+        </w:tabs>
+        <w:spacing w:line="276" w:lineRule="auto"/>
+        <w:rPr>
+          <w:rFonts w:cstheme="minorHAnsi"/>
+          <w:b/>
+          <w:bCs/>
+          <w:noProof/>
+          <w:color w:val="4472C4" w:themeColor="accent1"/>
+          <w:sz w:val="24"/>
+          <w:szCs w:val="24"/>
+        </w:rPr>
+      </w:pPr>
+      <w:r>
+        <w:rPr>
+          <w:rStyle w:val="Textoennegrita"/>
+          <w:rFonts w:cstheme="minorHAnsi"/>
+          <w:u w:val="single"/>
+        </w:rPr>
+        <w:t>para</w:t>
+      </w:r>
+      <w:r>
+        <w:rPr>
+          <w:rStyle w:val="Textoennegrita"/>
+          <w:rFonts w:cstheme="minorHAnsi"/>
+        </w:rPr>
+        <w:t>:</w:t>
+      </w:r>
+      <w:r>
+        <w:rPr>
+          <w:rFonts w:cstheme="minorHAnsi"/>
+        </w:rPr>
+        <w:t xml:space="preserve"> mantener actualizada la base de datos y facilitar futuras compras y contactos comerciales.</w:t>
+      </w:r>
+    </w:p>
+    <w:p>
+      <w:pPr>
+        <w:pStyle w:val="Ttulo3"/>
+        <w:rPr>
+          <w:rFonts w:asciiTheme="minorHAnsi" w:hAnsiTheme="minorHAnsi" w:cstheme="minorHAnsi"/>
+          <w:color w:val="4472C4" w:themeColor="accent1"/>
+          <w:sz w:val="24"/>
+          <w:szCs w:val="24"/>
+          <w:lang w:val="es-GT"/>
+        </w:rPr>
+      </w:pPr>
+      <w:r>
+        <w:rPr>
+          <w:rFonts w:asciiTheme="minorHAnsi" w:hAnsiTheme="minorHAnsi" w:cstheme="minorHAnsi"/>
+          <w:bCs w:val="0"/>
+          <w:noProof/>
+          <w:color w:val="4472C4" w:themeColor="accent1"/>
+          <w:sz w:val="24"/>
+          <w:szCs w:val="24"/>
+          <w:lang w:val="es-GT"/>
+        </w:rPr>
+        <w:t>HUJR-002</w:t>
+      </w:r>
+      <w:r>
+        <w:rPr>
+          <w:rFonts w:asciiTheme="minorHAnsi" w:hAnsiTheme="minorHAnsi" w:cstheme="minorHAnsi"/>
+          <w:b w:val="0"/>
+          <w:bCs w:val="0"/>
+          <w:noProof/>
+          <w:color w:val="4472C4" w:themeColor="accent1"/>
+          <w:sz w:val="24"/>
+          <w:szCs w:val="24"/>
+          <w:lang w:val="es-GT"/>
+        </w:rPr>
+        <w:t xml:space="preserve"> </w:t>
+      </w:r>
+      <w:r>
+        <w:rPr>
+          <w:rFonts w:asciiTheme="minorHAnsi" w:hAnsiTheme="minorHAnsi" w:cstheme="minorHAnsi"/>
+          <w:color w:val="4472C4" w:themeColor="accent1"/>
+          <w:sz w:val="24"/>
+          <w:szCs w:val="24"/>
+          <w:lang w:val="es-GT"/>
+        </w:rPr>
+        <w:t>Consulta de proveedores</w:t>
+      </w:r>
+    </w:p>
+    <w:p>
+      <w:pPr>
+        <w:pStyle w:val="NormalWeb"/>
+        <w:rPr>
+          <w:rFonts w:asciiTheme="minorHAnsi" w:hAnsiTheme="minorHAnsi" w:cstheme="minorHAnsi"/>
+          <w:sz w:val="21"/>
+          <w:szCs w:val="21"/>
+        </w:rPr>
+      </w:pPr>
+      <w:r>
+        <w:rPr>
+          <w:rStyle w:val="Textoennegrita"/>
+          <w:rFonts w:asciiTheme="minorHAnsi" w:hAnsiTheme="minorHAnsi" w:cstheme="minorHAnsi"/>
+          <w:sz w:val="21"/>
+          <w:szCs w:val="21"/>
+        </w:rPr>
+        <w:t>Como</w:t>
+      </w:r>
+      <w:r>
+        <w:rPr>
+          <w:rFonts w:asciiTheme="minorHAnsi" w:hAnsiTheme="minorHAnsi" w:cstheme="minorHAnsi"/>
+          <w:sz w:val="21"/>
+          <w:szCs w:val="21"/>
+        </w:rPr>
+        <w:t xml:space="preserve">: </w:t>
+      </w:r>
+      <w:r>
+        <w:rPr>
+          <w:rFonts w:asciiTheme="minorHAnsi" w:hAnsiTheme="minorHAnsi" w:cstheme="minorHAnsi"/>
+          <w:sz w:val="21"/>
+          <w:szCs w:val="21"/>
+        </w:rPr>
+        <w:t>usuario autorizado,</w:t>
+      </w:r>
+      <w:r>
+        <w:rPr>
+          <w:rFonts w:asciiTheme="minorHAnsi" w:hAnsiTheme="minorHAnsi" w:cstheme="minorHAnsi"/>
+          <w:sz w:val="21"/>
+          <w:szCs w:val="21"/>
+        </w:rPr>
+        <w:br/>
+      </w:r>
+      <w:r>
+        <w:rPr>
+          <w:rStyle w:val="Textoennegrita"/>
+          <w:rFonts w:asciiTheme="minorHAnsi" w:hAnsiTheme="minorHAnsi" w:cstheme="minorHAnsi"/>
+          <w:sz w:val="21"/>
+          <w:szCs w:val="21"/>
+        </w:rPr>
+        <w:t>quiero</w:t>
+      </w:r>
+      <w:r>
+        <w:rPr>
+          <w:rFonts w:asciiTheme="minorHAnsi" w:hAnsiTheme="minorHAnsi" w:cstheme="minorHAnsi"/>
+          <w:sz w:val="21"/>
+          <w:szCs w:val="21"/>
+        </w:rPr>
+        <w:t xml:space="preserve"> acceder a un listado de todos los proveedores registrados,</w:t>
+      </w:r>
+      <w:r>
+        <w:rPr>
+          <w:rFonts w:asciiTheme="minorHAnsi" w:hAnsiTheme="minorHAnsi" w:cstheme="minorHAnsi"/>
+          <w:sz w:val="21"/>
+          <w:szCs w:val="21"/>
+        </w:rPr>
+        <w:br/>
+      </w:r>
+      <w:r>
+        <w:rPr>
+          <w:rStyle w:val="Textoennegrita"/>
+          <w:rFonts w:asciiTheme="minorHAnsi" w:hAnsiTheme="minorHAnsi" w:cstheme="minorHAnsi"/>
+          <w:sz w:val="21"/>
+          <w:szCs w:val="21"/>
+        </w:rPr>
+        <w:t>para</w:t>
+      </w:r>
+      <w:r>
+        <w:rPr>
+          <w:rStyle w:val="Textoennegrita"/>
+          <w:rFonts w:asciiTheme="minorHAnsi" w:hAnsiTheme="minorHAnsi" w:cstheme="minorHAnsi"/>
+          <w:sz w:val="21"/>
+          <w:szCs w:val="21"/>
+        </w:rPr>
+        <w:t>:</w:t>
+      </w:r>
+      <w:r>
+        <w:rPr>
+          <w:rFonts w:asciiTheme="minorHAnsi" w:hAnsiTheme="minorHAnsi" w:cstheme="minorHAnsi"/>
+          <w:sz w:val="21"/>
+          <w:szCs w:val="21"/>
+        </w:rPr>
+        <w:t xml:space="preserve"> poder visualizar su información de contacto y gestionar relaciones comerciales de manera eficiente.</w:t>
+      </w:r>
+    </w:p>
+    <w:p>
+      <w:pPr>
+        <w:pStyle w:val="Ttulo3"/>
+        <w:rPr>
+          <w:rFonts w:asciiTheme="minorHAnsi" w:hAnsiTheme="minorHAnsi" w:cstheme="minorHAnsi"/>
+          <w:color w:val="4472C4" w:themeColor="accent1"/>
+          <w:sz w:val="24"/>
+          <w:szCs w:val="24"/>
+          <w:lang w:val="es-GT"/>
+        </w:rPr>
+      </w:pPr>
+      <w:r>
+        <w:rPr>
+          <w:rFonts w:asciiTheme="minorHAnsi" w:hAnsiTheme="minorHAnsi" w:cstheme="minorHAnsi"/>
+          <w:bCs w:val="0"/>
+          <w:noProof/>
+          <w:color w:val="4472C4" w:themeColor="accent1"/>
+          <w:sz w:val="24"/>
+          <w:szCs w:val="24"/>
+          <w:lang w:val="es-GT"/>
+        </w:rPr>
+        <w:t>HUJR-003</w:t>
+      </w:r>
+      <w:r>
+        <w:rPr>
+          <w:rFonts w:asciiTheme="minorHAnsi" w:hAnsiTheme="minorHAnsi" w:cstheme="minorHAnsi"/>
+          <w:color w:val="4472C4" w:themeColor="accent1"/>
+          <w:sz w:val="24"/>
+          <w:szCs w:val="24"/>
+          <w:lang w:val="es-GT"/>
+        </w:rPr>
+        <w:t xml:space="preserve"> Actualización de datos de proveedor</w:t>
+      </w:r>
+    </w:p>
+    <w:p>
+      <w:pPr>
+        <w:pStyle w:val="NormalWeb"/>
+        <w:rPr>
+          <w:rFonts w:ascii="Segoe UI" w:hAnsi="Segoe UI" w:cs="Segoe UI"/>
+          <w:sz w:val="21"/>
+          <w:szCs w:val="21"/>
+        </w:rPr>
+      </w:pPr>
+      <w:r>
+        <w:rPr>
+          <w:rStyle w:val="Textoennegrita"/>
+          <w:rFonts w:asciiTheme="minorHAnsi" w:hAnsiTheme="minorHAnsi" w:cstheme="minorHAnsi"/>
+          <w:sz w:val="21"/>
+          <w:szCs w:val="21"/>
+        </w:rPr>
+        <w:t>Como</w:t>
+      </w:r>
+      <w:r>
+        <w:rPr>
+          <w:rStyle w:val="Textoennegrita"/>
+          <w:rFonts w:asciiTheme="minorHAnsi" w:hAnsiTheme="minorHAnsi" w:cstheme="minorHAnsi"/>
+          <w:sz w:val="21"/>
+          <w:szCs w:val="21"/>
+        </w:rPr>
+        <w:t>:</w:t>
+      </w:r>
+      <w:r>
+        <w:rPr>
+          <w:rFonts w:asciiTheme="minorHAnsi" w:hAnsiTheme="minorHAnsi" w:cstheme="minorHAnsi"/>
+          <w:sz w:val="21"/>
+          <w:szCs w:val="21"/>
+        </w:rPr>
+        <w:t xml:space="preserve"> administrador del sistema,</w:t>
+      </w:r>
+      <w:r>
+        <w:rPr>
+          <w:rFonts w:asciiTheme="minorHAnsi" w:hAnsiTheme="minorHAnsi" w:cstheme="minorHAnsi"/>
+          <w:sz w:val="21"/>
+          <w:szCs w:val="21"/>
+        </w:rPr>
+        <w:br/>
+      </w:r>
+      <w:r>
+        <w:rPr>
+          <w:rStyle w:val="Textoennegrita"/>
+          <w:rFonts w:asciiTheme="minorHAnsi" w:hAnsiTheme="minorHAnsi" w:cstheme="minorHAnsi"/>
+          <w:sz w:val="21"/>
+          <w:szCs w:val="21"/>
+        </w:rPr>
+        <w:t>quiero</w:t>
+      </w:r>
+      <w:r>
+        <w:rPr>
+          <w:rStyle w:val="Textoennegrita"/>
+          <w:rFonts w:asciiTheme="minorHAnsi" w:hAnsiTheme="minorHAnsi" w:cstheme="minorHAnsi"/>
+          <w:sz w:val="21"/>
+          <w:szCs w:val="21"/>
+        </w:rPr>
+        <w:t>:</w:t>
+      </w:r>
+      <w:r>
+        <w:rPr>
+          <w:rFonts w:asciiTheme="minorHAnsi" w:hAnsiTheme="minorHAnsi" w:cstheme="minorHAnsi"/>
+          <w:sz w:val="21"/>
+          <w:szCs w:val="21"/>
+        </w:rPr>
+        <w:t xml:space="preserve"> editar la información de un proveedor previamente registrado,</w:t>
+      </w:r>
+      <w:r>
+        <w:rPr>
+          <w:rFonts w:asciiTheme="minorHAnsi" w:hAnsiTheme="minorHAnsi" w:cstheme="minorHAnsi"/>
+          <w:sz w:val="21"/>
+          <w:szCs w:val="21"/>
+        </w:rPr>
+        <w:br/>
+      </w:r>
+      <w:r>
+        <w:rPr>
+          <w:rStyle w:val="Textoennegrita"/>
+          <w:rFonts w:asciiTheme="minorHAnsi" w:hAnsiTheme="minorHAnsi" w:cstheme="minorHAnsi"/>
+          <w:sz w:val="21"/>
+          <w:szCs w:val="21"/>
+        </w:rPr>
+        <w:t>para</w:t>
+      </w:r>
+      <w:r>
+        <w:rPr>
+          <w:rStyle w:val="Textoennegrita"/>
+          <w:rFonts w:asciiTheme="minorHAnsi" w:hAnsiTheme="minorHAnsi" w:cstheme="minorHAnsi"/>
+          <w:sz w:val="21"/>
+          <w:szCs w:val="21"/>
+        </w:rPr>
+        <w:t>:</w:t>
+      </w:r>
+      <w:r>
+        <w:rPr>
+          <w:rFonts w:asciiTheme="minorHAnsi" w:hAnsiTheme="minorHAnsi" w:cstheme="minorHAnsi"/>
+          <w:sz w:val="21"/>
+          <w:szCs w:val="21"/>
+        </w:rPr>
+        <w:t xml:space="preserve"> asegurarme de que los datos almacenados estén siempre actualizados y sean confiables</w:t>
+      </w:r>
+      <w:r>
+        <w:rPr>
+          <w:rFonts w:ascii="Segoe UI" w:hAnsi="Segoe UI" w:cs="Segoe UI"/>
+          <w:sz w:val="21"/>
+          <w:szCs w:val="21"/>
+        </w:rPr>
+        <w:t>.</w:t>
+      </w:r>
+    </w:p>
+    <w:p>
+      <w:pPr>
+        <w:rPr>
+          <w:u w:val="single"/>
+        </w:rPr>
+      </w:pPr>
+    </w:p>
+    <w:p>
+      <w:pPr>
+        <w:pStyle w:val="Sinespaciado"/>
+        <w:tabs>
+          <w:tab w:val="left" w:pos="5670"/>
+        </w:tabs>
+        <w:spacing w:line="276" w:lineRule="auto"/>
+        <w:rPr>
           <w:noProof/>
           <w:sz w:val="24"/>
           <w:szCs w:val="24"/>
@@ -3193,25 +5947,25 @@
       </w:pPr>
     </w:lvl>
   </w:abstractNum>
-  <w:num w:numId="1" w16cid:durableId="781191612">
+  <w:num w:numId="1" w16cid:durableId="534002730">
     <w:abstractNumId w:val="12"/>
   </w:num>
-  <w:num w:numId="2" w16cid:durableId="1388455185">
+  <w:num w:numId="2" w16cid:durableId="1510216092">
     <w:abstractNumId w:val="13"/>
   </w:num>
-  <w:num w:numId="3" w16cid:durableId="2109347333">
+  <w:num w:numId="3" w16cid:durableId="2130852030">
     <w:abstractNumId w:val="7"/>
   </w:num>
-  <w:num w:numId="4" w16cid:durableId="2021882221">
+  <w:num w:numId="4" w16cid:durableId="192809769">
     <w:abstractNumId w:val="8"/>
   </w:num>
-  <w:num w:numId="5" w16cid:durableId="1469398198">
+  <w:num w:numId="5" w16cid:durableId="1999458329">
     <w:abstractNumId w:val="4"/>
   </w:num>
-  <w:num w:numId="6" w16cid:durableId="1506365332">
+  <w:num w:numId="6" w16cid:durableId="793519497">
     <w:abstractNumId w:val="3"/>
   </w:num>
-  <w:num w:numId="7" w16cid:durableId="1003318302">
+  <w:num w:numId="7" w16cid:durableId="57363744">
     <w:abstractNumId w:val="3"/>
     <w:lvlOverride w:ilvl="0">
       <w:startOverride w:val="1"/>
@@ -3241,40 +5995,40 @@
       <w:startOverride w:val="1"/>
     </w:lvlOverride>
   </w:num>
-  <w:num w:numId="8" w16cid:durableId="139226636">
+  <w:num w:numId="8" w16cid:durableId="361328463">
     <w:abstractNumId w:val="14"/>
   </w:num>
-  <w:num w:numId="9" w16cid:durableId="1444500659">
+  <w:num w:numId="9" w16cid:durableId="768888728">
     <w:abstractNumId w:val="10"/>
   </w:num>
-  <w:num w:numId="10" w16cid:durableId="1522861174">
+  <w:num w:numId="10" w16cid:durableId="623344132">
     <w:abstractNumId w:val="15"/>
   </w:num>
-  <w:num w:numId="11" w16cid:durableId="2042707241">
+  <w:num w:numId="11" w16cid:durableId="700209156">
     <w:abstractNumId w:val="6"/>
   </w:num>
-  <w:num w:numId="12" w16cid:durableId="1410931603">
+  <w:num w:numId="12" w16cid:durableId="1699159164">
     <w:abstractNumId w:val="0"/>
   </w:num>
-  <w:num w:numId="13" w16cid:durableId="42143283">
+  <w:num w:numId="13" w16cid:durableId="476262203">
     <w:abstractNumId w:val="17"/>
   </w:num>
-  <w:num w:numId="14" w16cid:durableId="1922635918">
+  <w:num w:numId="14" w16cid:durableId="1841693876">
     <w:abstractNumId w:val="5"/>
   </w:num>
-  <w:num w:numId="15" w16cid:durableId="1632400256">
+  <w:num w:numId="15" w16cid:durableId="1366759788">
     <w:abstractNumId w:val="1"/>
   </w:num>
-  <w:num w:numId="16" w16cid:durableId="711000293">
+  <w:num w:numId="16" w16cid:durableId="563756164">
     <w:abstractNumId w:val="16"/>
   </w:num>
-  <w:num w:numId="17" w16cid:durableId="1975015800">
+  <w:num w:numId="17" w16cid:durableId="1851870537">
     <w:abstractNumId w:val="11"/>
   </w:num>
-  <w:num w:numId="18" w16cid:durableId="660815090">
+  <w:num w:numId="18" w16cid:durableId="898440835">
     <w:abstractNumId w:val="2"/>
   </w:num>
-  <w:num w:numId="19" w16cid:durableId="249049936">
+  <w:num w:numId="19" w16cid:durableId="2097482576">
     <w:abstractNumId w:val="9"/>
   </w:num>
 </w:numbering>

</xml_diff>

<commit_message>
add: Agregar historia de usuario Devolucion en archivo Actividad ProyectoJavaEE.docx
</commit_message>
<xml_diff>
--- a/Actividad-ProyectoJavaEE.docx
+++ b/Actividad-ProyectoJavaEE.docx
@@ -4239,6 +4239,290 @@
           <w:szCs w:val="21"/>
         </w:rPr>
         <w:t>.</w:t>
+      </w:r>
+    </w:p>
+    <w:p>
+      <w:pPr>
+        <w:spacing w:line="240" w:lineRule="auto"/>
+        <w:rPr>
+          <w:b/>
+          <w:bCs/>
+          <w:color w:val="4472C4" w:themeColor="accent1"/>
+        </w:rPr>
+      </w:pPr>
+      <w:r>
+        <w:rPr>
+          <w:b/>
+          <w:bCs/>
+          <w:color w:val="4472C4" w:themeColor="accent1"/>
+        </w:rPr>
+        <w:t>HUEL-001</w:t>
+      </w:r>
+      <w:r>
+        <w:rPr>
+          <w:b/>
+          <w:bCs/>
+          <w:color w:val="4472C4" w:themeColor="accent1"/>
+        </w:rPr>
+        <w:t xml:space="preserve"> Registros de devolución</w:t>
+      </w:r>
+    </w:p>
+    <w:p>
+      <w:pPr>
+        <w:spacing w:line="240" w:lineRule="auto"/>
+        <w:rPr>
+          <w:bCs/>
+        </w:rPr>
+      </w:pPr>
+      <w:r>
+        <w:rPr>
+          <w:b/>
+        </w:rPr>
+        <w:t>Como:</w:t>
+      </w:r>
+      <w:r>
+        <w:rPr>
+          <w:bCs/>
+        </w:rPr>
+        <w:t xml:space="preserve"> Empleado del área </w:t>
+      </w:r>
+    </w:p>
+    <w:p>
+      <w:pPr>
+        <w:spacing w:line="240" w:lineRule="auto"/>
+        <w:rPr>
+          <w:bCs/>
+        </w:rPr>
+      </w:pPr>
+      <w:r>
+        <w:rPr>
+          <w:b/>
+        </w:rPr>
+        <w:t>Quiero:</w:t>
+      </w:r>
+      <w:r>
+        <w:rPr>
+          <w:bCs/>
+        </w:rPr>
+        <w:t xml:space="preserve"> poder poner la fecha exacta de devolución del videojuego,</w:t>
+      </w:r>
+    </w:p>
+    <w:p>
+      <w:pPr>
+        <w:spacing w:line="240" w:lineRule="auto"/>
+        <w:rPr>
+          <w:bCs/>
+        </w:rPr>
+      </w:pPr>
+      <w:r>
+        <w:rPr>
+          <w:b/>
+        </w:rPr>
+        <w:t>Para:</w:t>
+      </w:r>
+      <w:r>
+        <w:rPr>
+          <w:bCs/>
+        </w:rPr>
+        <w:t xml:space="preserve"> registrar todo de manera eficiente.</w:t>
+      </w:r>
+    </w:p>
+    <w:p>
+      <w:pPr>
+        <w:rPr>
+          <w:b/>
+          <w:bCs/>
+          <w:color w:val="4472C4" w:themeColor="accent1"/>
+        </w:rPr>
+      </w:pPr>
+    </w:p>
+    <w:p>
+      <w:pPr>
+        <w:spacing w:line="240" w:lineRule="auto"/>
+        <w:rPr>
+          <w:b/>
+          <w:bCs/>
+          <w:color w:val="4472C4" w:themeColor="accent1"/>
+        </w:rPr>
+      </w:pPr>
+      <w:r>
+        <w:rPr>
+          <w:b/>
+          <w:bCs/>
+          <w:color w:val="4472C4" w:themeColor="accent1"/>
+        </w:rPr>
+        <w:t>HUEL-002</w:t>
+      </w:r>
+      <w:r>
+        <w:rPr>
+          <w:b/>
+          <w:bCs/>
+          <w:color w:val="4472C4" w:themeColor="accent1"/>
+        </w:rPr>
+        <w:t xml:space="preserve"> Registros de devolución por usuario</w:t>
+      </w:r>
+    </w:p>
+    <w:p>
+      <w:pPr>
+        <w:spacing w:line="240" w:lineRule="auto"/>
+        <w:rPr>
+          <w:bCs/>
+        </w:rPr>
+      </w:pPr>
+      <w:r>
+        <w:rPr>
+          <w:b/>
+        </w:rPr>
+        <w:t>Como:</w:t>
+      </w:r>
+      <w:r>
+        <w:rPr>
+          <w:bCs/>
+        </w:rPr>
+        <w:t xml:space="preserve"> Cliente </w:t>
+      </w:r>
+    </w:p>
+    <w:p>
+      <w:pPr>
+        <w:spacing w:line="240" w:lineRule="auto"/>
+        <w:rPr>
+          <w:bCs/>
+        </w:rPr>
+      </w:pPr>
+      <w:r>
+        <w:rPr>
+          <w:b/>
+        </w:rPr>
+        <w:t>Quiero:</w:t>
+      </w:r>
+      <w:r>
+        <w:rPr>
+          <w:bCs/>
+        </w:rPr>
+        <w:t xml:space="preserve"> Que la devolución se enlace a mi usuario </w:t>
+      </w:r>
+    </w:p>
+    <w:p>
+      <w:pPr>
+        <w:spacing w:line="240" w:lineRule="auto"/>
+        <w:rPr>
+          <w:bCs/>
+        </w:rPr>
+      </w:pPr>
+      <w:r>
+        <w:rPr>
+          <w:b/>
+        </w:rPr>
+        <w:t>Para:</w:t>
+      </w:r>
+      <w:r>
+        <w:rPr>
+          <w:bCs/>
+        </w:rPr>
+        <w:t xml:space="preserve"> evitar problemas y tener registro de lo que he devuelto antes.</w:t>
+      </w:r>
+    </w:p>
+    <w:p>
+      <w:pPr>
+        <w:rPr>
+          <w:b/>
+          <w:bCs/>
+          <w:color w:val="4472C4" w:themeColor="accent1"/>
+        </w:rPr>
+      </w:pPr>
+    </w:p>
+    <w:p>
+      <w:pPr>
+        <w:rPr>
+          <w:b/>
+          <w:bCs/>
+          <w:color w:val="4472C4" w:themeColor="accent1"/>
+        </w:rPr>
+      </w:pPr>
+    </w:p>
+    <w:p>
+      <w:pPr>
+        <w:spacing w:line="240" w:lineRule="auto"/>
+        <w:rPr>
+          <w:bCs/>
+        </w:rPr>
+      </w:pPr>
+      <w:r>
+        <w:rPr>
+          <w:b/>
+          <w:bCs/>
+          <w:color w:val="4472C4" w:themeColor="accent1"/>
+        </w:rPr>
+        <w:lastRenderedPageBreak/>
+        <w:t>HUEL-003</w:t>
+      </w:r>
+      <w:r>
+        <w:rPr>
+          <w:b/>
+          <w:bCs/>
+          <w:color w:val="4472C4" w:themeColor="accent1"/>
+        </w:rPr>
+        <w:t xml:space="preserve"> Historial de devoluciones</w:t>
+      </w:r>
+    </w:p>
+    <w:p>
+      <w:pPr>
+        <w:spacing w:line="240" w:lineRule="auto"/>
+        <w:rPr>
+          <w:bCs/>
+        </w:rPr>
+      </w:pPr>
+      <w:r>
+        <w:rPr>
+          <w:b/>
+        </w:rPr>
+        <w:t>Como:</w:t>
+      </w:r>
+      <w:r>
+        <w:rPr>
+          <w:bCs/>
+        </w:rPr>
+        <w:t xml:space="preserve"> Cliente</w:t>
+      </w:r>
+    </w:p>
+    <w:p>
+      <w:pPr>
+        <w:spacing w:line="240" w:lineRule="auto"/>
+        <w:rPr>
+          <w:bCs/>
+        </w:rPr>
+      </w:pPr>
+      <w:r>
+        <w:rPr>
+          <w:b/>
+        </w:rPr>
+        <w:t>Quiero:</w:t>
+      </w:r>
+      <w:r>
+        <w:rPr>
+          <w:bCs/>
+        </w:rPr>
+        <w:t xml:space="preserve"> un registro de todas mis devoluciones </w:t>
+      </w:r>
+    </w:p>
+    <w:p>
+      <w:pPr>
+        <w:spacing w:line="240" w:lineRule="auto"/>
+        <w:rPr>
+          <w:bCs/>
+        </w:rPr>
+      </w:pPr>
+      <w:r>
+        <w:rPr>
+          <w:b/>
+        </w:rPr>
+        <w:t>Para:</w:t>
+      </w:r>
+      <w:r>
+        <w:rPr>
+          <w:bCs/>
+        </w:rPr>
+        <w:t xml:space="preserve"> ver mi historial completo y verificar que todo esté correcto.</w:t>
       </w:r>
     </w:p>
     <w:p>

</xml_diff>

<commit_message>
add: Agregar nombre (Sebastian Wilder Eduardo Méndez Barillas) y puesto Programador en archivo Actividad-ProyectoJavaEE.docx
</commit_message>
<xml_diff>
--- a/Actividad-ProyectoJavaEE.docx
+++ b/Actividad-ProyectoJavaEE.docx
@@ -16,7 +16,7 @@
           <w:rFonts w:ascii="Arial" w:hAnsi="Arial" w:cs="Arial"/>
           <w:b/>
           <w:noProof/>
-          <w:lang w:eastAsia="es-GT"/>
+          <w:lang w:val="es-419" w:eastAsia="es-419"/>
         </w:rPr>
         <w:drawing>
           <wp:inline distT="0" distB="0" distL="0" distR="0" wp14:anchorId="61DA3BD1" wp14:editId="0C35A376">
@@ -682,6 +682,12 @@
                 <w:lang w:val="en-US"/>
               </w:rPr>
             </w:pPr>
+            <w:r>
+              <w:rPr>
+                <w:noProof/>
+              </w:rPr>
+              <w:t>Alejandro Arturo Echeverría Garrido</w:t>
+            </w:r>
           </w:p>
         </w:tc>
         <w:tc>
@@ -700,6 +706,12 @@
                 <w:noProof/>
               </w:rPr>
             </w:pPr>
+            <w:r>
+              <w:rPr>
+                <w:noProof/>
+              </w:rPr>
+              <w:t>SCRUM Master</w:t>
+            </w:r>
           </w:p>
         </w:tc>
       </w:tr>
@@ -796,6 +808,12 @@
                 <w:noProof/>
               </w:rPr>
             </w:pPr>
+            <w:r>
+              <w:rPr>
+                <w:noProof/>
+              </w:rPr>
+              <w:t>Jose Rodrigo González Vásquez</w:t>
+            </w:r>
           </w:p>
         </w:tc>
         <w:tc>
@@ -814,6 +832,12 @@
                 <w:noProof/>
               </w:rPr>
             </w:pPr>
+            <w:r>
+              <w:rPr>
+                <w:noProof/>
+              </w:rPr>
+              <w:t>Programador</w:t>
+            </w:r>
           </w:p>
         </w:tc>
       </w:tr>
@@ -834,6 +858,12 @@
                 <w:noProof/>
               </w:rPr>
             </w:pPr>
+            <w:r>
+              <w:rPr>
+                <w:noProof/>
+              </w:rPr>
+              <w:t>José Julián González Robles</w:t>
+            </w:r>
           </w:p>
         </w:tc>
         <w:tc>
@@ -852,6 +882,12 @@
                 <w:noProof/>
               </w:rPr>
             </w:pPr>
+            <w:r>
+              <w:rPr>
+                <w:noProof/>
+              </w:rPr>
+              <w:t>Programador</w:t>
+            </w:r>
           </w:p>
         </w:tc>
       </w:tr>
@@ -872,6 +908,12 @@
                 <w:noProof/>
               </w:rPr>
             </w:pPr>
+            <w:r>
+              <w:rPr>
+                <w:noProof/>
+              </w:rPr>
+              <w:t>Lucian Guillermo Juarez Ispanel</w:t>
+            </w:r>
           </w:p>
         </w:tc>
         <w:tc>
@@ -890,6 +932,12 @@
                 <w:noProof/>
               </w:rPr>
             </w:pPr>
+            <w:r>
+              <w:rPr>
+                <w:noProof/>
+              </w:rPr>
+              <w:t>Programador</w:t>
+            </w:r>
           </w:p>
         </w:tc>
       </w:tr>
@@ -910,6 +958,12 @@
                 <w:noProof/>
               </w:rPr>
             </w:pPr>
+            <w:r>
+              <w:rPr>
+                <w:noProof/>
+              </w:rPr>
+              <w:t>Juan Carlos Zeta Juárez</w:t>
+            </w:r>
           </w:p>
         </w:tc>
         <w:tc>
@@ -928,6 +982,12 @@
                 <w:noProof/>
               </w:rPr>
             </w:pPr>
+            <w:r>
+              <w:rPr>
+                <w:noProof/>
+              </w:rPr>
+              <w:t>Programador</w:t>
+            </w:r>
           </w:p>
         </w:tc>
       </w:tr>
@@ -948,6 +1008,12 @@
                 <w:noProof/>
               </w:rPr>
             </w:pPr>
+            <w:r>
+              <w:rPr>
+                <w:noProof/>
+              </w:rPr>
+              <w:t>Daniel Alejandro Marroquín Zabala</w:t>
+            </w:r>
           </w:p>
         </w:tc>
         <w:tc>
@@ -966,6 +1032,75 @@
                 <w:noProof/>
               </w:rPr>
             </w:pPr>
+            <w:r>
+              <w:rPr>
+                <w:noProof/>
+              </w:rPr>
+              <w:t>Programador</w:t>
+            </w:r>
+          </w:p>
+        </w:tc>
+      </w:tr>
+      <w:tr>
+        <w:tc>
+          <w:tcPr>
+            <w:tcW w:w="4414" w:type="dxa"/>
+          </w:tcPr>
+          <w:p>
+            <w:pPr>
+              <w:pStyle w:val="Sinespaciado"/>
+              <w:tabs>
+                <w:tab w:val="left" w:pos="5670"/>
+              </w:tabs>
+              <w:spacing w:line="276" w:lineRule="auto"/>
+              <w:jc w:val="center"/>
+              <w:rPr>
+                <w:noProof/>
+                <w:lang w:val="en-US"/>
+              </w:rPr>
+            </w:pPr>
+            <w:r>
+              <w:rPr>
+                <w:noProof/>
+                <w:lang w:val="en-US"/>
+              </w:rPr>
+              <w:t>Sebastian Wilder Eduardo Méndez Bar</w:t>
+            </w:r>
+            <w:r>
+              <w:rPr>
+                <w:noProof/>
+                <w:lang w:val="en-US"/>
+              </w:rPr>
+              <w:t>illas</w:t>
+            </w:r>
+          </w:p>
+        </w:tc>
+        <w:tc>
+          <w:tcPr>
+            <w:tcW w:w="4414" w:type="dxa"/>
+          </w:tcPr>
+          <w:p>
+            <w:pPr>
+              <w:pStyle w:val="Sinespaciado"/>
+              <w:tabs>
+                <w:tab w:val="left" w:pos="5670"/>
+              </w:tabs>
+              <w:spacing w:line="276" w:lineRule="auto"/>
+              <w:jc w:val="center"/>
+              <w:rPr>
+                <w:noProof/>
+                <w:u w:val="single"/>
+                <w:lang w:val="en-US"/>
+              </w:rPr>
+            </w:pPr>
+            <w:r>
+              <w:rPr>
+                <w:noProof/>
+                <w:u w:val="single"/>
+                <w:lang w:val="en-US"/>
+              </w:rPr>
+              <w:t>Programador</w:t>
+            </w:r>
           </w:p>
         </w:tc>
       </w:tr>
@@ -986,6 +1121,12 @@
                 <w:noProof/>
               </w:rPr>
             </w:pPr>
+            <w:r>
+              <w:rPr>
+                <w:noProof/>
+              </w:rPr>
+              <w:t>Esdras Edilio López Ajanel</w:t>
+            </w:r>
           </w:p>
         </w:tc>
         <w:tc>
@@ -1005,45 +1146,13 @@
                 <w:u w:val="single"/>
               </w:rPr>
             </w:pPr>
-          </w:p>
-        </w:tc>
-      </w:tr>
-      <w:tr>
-        <w:tc>
-          <w:tcPr>
-            <w:tcW w:w="4414" w:type="dxa"/>
-          </w:tcPr>
-          <w:p>
-            <w:pPr>
-              <w:pStyle w:val="Sinespaciado"/>
-              <w:tabs>
-                <w:tab w:val="left" w:pos="5670"/>
-              </w:tabs>
-              <w:spacing w:line="276" w:lineRule="auto"/>
-              <w:jc w:val="center"/>
-              <w:rPr>
-                <w:noProof/>
-              </w:rPr>
-            </w:pPr>
-          </w:p>
-        </w:tc>
-        <w:tc>
-          <w:tcPr>
-            <w:tcW w:w="4414" w:type="dxa"/>
-          </w:tcPr>
-          <w:p>
-            <w:pPr>
-              <w:pStyle w:val="Sinespaciado"/>
-              <w:tabs>
-                <w:tab w:val="left" w:pos="5670"/>
-              </w:tabs>
-              <w:spacing w:line="276" w:lineRule="auto"/>
-              <w:jc w:val="center"/>
+            <w:r>
               <w:rPr>
                 <w:noProof/>
                 <w:u w:val="single"/>
               </w:rPr>
-            </w:pPr>
+              <w:t>Programador</w:t>
+            </w:r>
           </w:p>
         </w:tc>
       </w:tr>
@@ -1502,6 +1611,2959 @@
         </w:tabs>
         <w:spacing w:line="276" w:lineRule="auto"/>
         <w:rPr>
+          <w:b/>
+          <w:bCs/>
+          <w:noProof/>
+          <w:color w:val="4472C4" w:themeColor="accent1"/>
+          <w:sz w:val="24"/>
+          <w:szCs w:val="24"/>
+        </w:rPr>
+      </w:pPr>
+      <w:r>
+        <w:rPr>
+          <w:b/>
+          <w:bCs/>
+          <w:noProof/>
+          <w:color w:val="4472C4" w:themeColor="accent1"/>
+          <w:sz w:val="24"/>
+          <w:szCs w:val="24"/>
+        </w:rPr>
+        <w:t>HUAE-001 Registro de Cliente</w:t>
+      </w:r>
+    </w:p>
+    <w:p>
+      <w:pPr>
+        <w:pStyle w:val="Sinespaciado"/>
+        <w:tabs>
+          <w:tab w:val="left" w:pos="5670"/>
+        </w:tabs>
+        <w:spacing w:line="276" w:lineRule="auto"/>
+        <w:rPr>
+          <w:noProof/>
+          <w:sz w:val="24"/>
+          <w:szCs w:val="24"/>
+        </w:rPr>
+      </w:pPr>
+      <w:r>
+        <w:rPr>
+          <w:b/>
+          <w:noProof/>
+          <w:sz w:val="24"/>
+          <w:szCs w:val="24"/>
+        </w:rPr>
+        <w:t>Como</w:t>
+      </w:r>
+      <w:r>
+        <w:rPr>
+          <w:noProof/>
+          <w:sz w:val="24"/>
+          <w:szCs w:val="24"/>
+        </w:rPr>
+        <w:t>:</w:t>
+      </w:r>
+      <w:r>
+        <w:rPr>
+          <w:noProof/>
+          <w:sz w:val="24"/>
+          <w:szCs w:val="24"/>
+        </w:rPr>
+        <w:t xml:space="preserve"> n</w:t>
+      </w:r>
+      <w:r>
+        <w:rPr>
+          <w:noProof/>
+          <w:sz w:val="24"/>
+          <w:szCs w:val="24"/>
+        </w:rPr>
+        <w:t>uevo cliente de All Elite Games</w:t>
+      </w:r>
+    </w:p>
+    <w:p>
+      <w:pPr>
+        <w:pStyle w:val="Sinespaciado"/>
+        <w:tabs>
+          <w:tab w:val="left" w:pos="5670"/>
+        </w:tabs>
+        <w:spacing w:line="276" w:lineRule="auto"/>
+        <w:rPr>
+          <w:noProof/>
+          <w:sz w:val="24"/>
+          <w:szCs w:val="24"/>
+        </w:rPr>
+      </w:pPr>
+      <w:r>
+        <w:rPr>
+          <w:b/>
+          <w:noProof/>
+          <w:sz w:val="24"/>
+          <w:szCs w:val="24"/>
+        </w:rPr>
+        <w:t>Quiero</w:t>
+      </w:r>
+      <w:r>
+        <w:rPr>
+          <w:noProof/>
+          <w:sz w:val="24"/>
+          <w:szCs w:val="24"/>
+        </w:rPr>
+        <w:t>:</w:t>
+      </w:r>
+      <w:r>
+        <w:rPr>
+          <w:noProof/>
+          <w:sz w:val="24"/>
+          <w:szCs w:val="24"/>
+        </w:rPr>
+        <w:t xml:space="preserve"> registrarme con mis datos personales (DPI,</w:t>
+      </w:r>
+      <w:r>
+        <w:rPr>
+          <w:noProof/>
+          <w:sz w:val="24"/>
+          <w:szCs w:val="24"/>
+        </w:rPr>
+        <w:t xml:space="preserve"> nombre y dirección </w:t>
+      </w:r>
+    </w:p>
+    <w:p>
+      <w:pPr>
+        <w:pStyle w:val="Sinespaciado"/>
+        <w:tabs>
+          <w:tab w:val="left" w:pos="5670"/>
+        </w:tabs>
+        <w:spacing w:line="276" w:lineRule="auto"/>
+        <w:rPr>
+          <w:noProof/>
+          <w:sz w:val="24"/>
+          <w:szCs w:val="24"/>
+        </w:rPr>
+      </w:pPr>
+      <w:r>
+        <w:rPr>
+          <w:b/>
+          <w:noProof/>
+          <w:sz w:val="24"/>
+          <w:szCs w:val="24"/>
+        </w:rPr>
+        <w:t>Para</w:t>
+      </w:r>
+      <w:r>
+        <w:rPr>
+          <w:noProof/>
+          <w:sz w:val="24"/>
+          <w:szCs w:val="24"/>
+        </w:rPr>
+        <w:t xml:space="preserve">: </w:t>
+      </w:r>
+      <w:r>
+        <w:rPr>
+          <w:noProof/>
+          <w:sz w:val="24"/>
+          <w:szCs w:val="24"/>
+        </w:rPr>
+        <w:t>realizar compras y recibir mis productos en mi domicilio.</w:t>
+      </w:r>
+    </w:p>
+    <w:p>
+      <w:pPr>
+        <w:pStyle w:val="Sinespaciado"/>
+        <w:tabs>
+          <w:tab w:val="left" w:pos="5670"/>
+        </w:tabs>
+        <w:spacing w:line="276" w:lineRule="auto"/>
+        <w:rPr>
+          <w:b/>
+          <w:bCs/>
+          <w:noProof/>
+          <w:color w:val="4472C4" w:themeColor="accent1"/>
+          <w:sz w:val="24"/>
+          <w:szCs w:val="24"/>
+        </w:rPr>
+      </w:pPr>
+      <w:r>
+        <w:rPr>
+          <w:b/>
+          <w:bCs/>
+          <w:noProof/>
+          <w:color w:val="4472C4" w:themeColor="accent1"/>
+          <w:sz w:val="24"/>
+          <w:szCs w:val="24"/>
+        </w:rPr>
+        <w:t>HUAE-002 Membresia</w:t>
+      </w:r>
+    </w:p>
+    <w:p>
+      <w:pPr>
+        <w:pStyle w:val="Sinespaciado"/>
+        <w:tabs>
+          <w:tab w:val="left" w:pos="5670"/>
+        </w:tabs>
+        <w:spacing w:line="276" w:lineRule="auto"/>
+        <w:rPr>
+          <w:noProof/>
+          <w:sz w:val="24"/>
+          <w:szCs w:val="24"/>
+        </w:rPr>
+      </w:pPr>
+      <w:r>
+        <w:rPr>
+          <w:b/>
+          <w:bCs/>
+          <w:noProof/>
+          <w:sz w:val="24"/>
+          <w:szCs w:val="24"/>
+        </w:rPr>
+        <w:t>Como</w:t>
+      </w:r>
+      <w:r>
+        <w:rPr>
+          <w:noProof/>
+          <w:sz w:val="24"/>
+          <w:szCs w:val="24"/>
+        </w:rPr>
+        <w:t>: C</w:t>
+      </w:r>
+      <w:r>
+        <w:rPr>
+          <w:noProof/>
+          <w:sz w:val="24"/>
+          <w:szCs w:val="24"/>
+        </w:rPr>
+        <w:t>lien</w:t>
+      </w:r>
+      <w:r>
+        <w:rPr>
+          <w:noProof/>
+          <w:sz w:val="24"/>
+          <w:szCs w:val="24"/>
+        </w:rPr>
+        <w:t xml:space="preserve">te frecuente de All Elite Games </w:t>
+      </w:r>
+    </w:p>
+    <w:p>
+      <w:pPr>
+        <w:pStyle w:val="Sinespaciado"/>
+        <w:tabs>
+          <w:tab w:val="left" w:pos="5670"/>
+        </w:tabs>
+        <w:spacing w:line="276" w:lineRule="auto"/>
+        <w:rPr>
+          <w:noProof/>
+          <w:sz w:val="24"/>
+          <w:szCs w:val="24"/>
+        </w:rPr>
+      </w:pPr>
+      <w:r>
+        <w:rPr>
+          <w:b/>
+          <w:bCs/>
+          <w:noProof/>
+          <w:sz w:val="24"/>
+          <w:szCs w:val="24"/>
+        </w:rPr>
+        <w:t>Quiero</w:t>
+      </w:r>
+      <w:r>
+        <w:rPr>
+          <w:noProof/>
+          <w:sz w:val="24"/>
+          <w:szCs w:val="24"/>
+        </w:rPr>
+        <w:t>: Q</w:t>
+      </w:r>
+      <w:r>
+        <w:rPr>
+          <w:noProof/>
+          <w:sz w:val="24"/>
+          <w:szCs w:val="24"/>
+        </w:rPr>
+        <w:t>ue el sistema me permita obtener una membresía según mi tipo de compra,</w:t>
+      </w:r>
+      <w:r>
+        <w:rPr>
+          <w:noProof/>
+          <w:sz w:val="24"/>
+          <w:szCs w:val="24"/>
+        </w:rPr>
+        <w:t xml:space="preserve"> </w:t>
+      </w:r>
+      <w:r>
+        <w:rPr>
+          <w:noProof/>
+          <w:sz w:val="24"/>
+          <w:szCs w:val="24"/>
+        </w:rPr>
+        <w:t>para que pueda disfrutar de beneficios exclusivo</w:t>
+      </w:r>
+      <w:r>
+        <w:rPr>
+          <w:noProof/>
+          <w:sz w:val="24"/>
+          <w:szCs w:val="24"/>
+        </w:rPr>
+        <w:t>s como descuentos y promociones</w:t>
+      </w:r>
+    </w:p>
+    <w:p>
+      <w:pPr>
+        <w:pStyle w:val="Sinespaciado"/>
+        <w:tabs>
+          <w:tab w:val="left" w:pos="5670"/>
+        </w:tabs>
+        <w:spacing w:line="276" w:lineRule="auto"/>
+        <w:rPr>
+          <w:b/>
+          <w:bCs/>
+          <w:noProof/>
+          <w:color w:val="4472C4" w:themeColor="accent1"/>
+          <w:sz w:val="24"/>
+          <w:szCs w:val="24"/>
+        </w:rPr>
+      </w:pPr>
+      <w:r>
+        <w:rPr>
+          <w:b/>
+          <w:bCs/>
+          <w:noProof/>
+          <w:color w:val="4472C4" w:themeColor="accent1"/>
+          <w:sz w:val="24"/>
+          <w:szCs w:val="24"/>
+        </w:rPr>
+        <w:t>HUAE-003 Devolucion</w:t>
+      </w:r>
+    </w:p>
+    <w:p>
+      <w:pPr>
+        <w:pStyle w:val="Sinespaciado"/>
+        <w:tabs>
+          <w:tab w:val="left" w:pos="5670"/>
+        </w:tabs>
+        <w:spacing w:line="276" w:lineRule="auto"/>
+        <w:rPr>
+          <w:noProof/>
+          <w:sz w:val="24"/>
+          <w:szCs w:val="24"/>
+        </w:rPr>
+      </w:pPr>
+      <w:r>
+        <w:rPr>
+          <w:b/>
+          <w:bCs/>
+          <w:noProof/>
+          <w:sz w:val="24"/>
+          <w:szCs w:val="24"/>
+        </w:rPr>
+        <w:t>Como</w:t>
+      </w:r>
+      <w:r>
+        <w:rPr>
+          <w:noProof/>
+          <w:sz w:val="24"/>
+          <w:szCs w:val="24"/>
+        </w:rPr>
+        <w:t>:</w:t>
+      </w:r>
+      <w:r>
+        <w:rPr>
+          <w:noProof/>
+          <w:sz w:val="24"/>
+          <w:szCs w:val="24"/>
+        </w:rPr>
+        <w:t xml:space="preserve"> cliente que ha ten</w:t>
+      </w:r>
+      <w:r>
+        <w:rPr>
+          <w:noProof/>
+          <w:sz w:val="24"/>
+          <w:szCs w:val="24"/>
+        </w:rPr>
+        <w:t xml:space="preserve">ido un problema con un producto </w:t>
+      </w:r>
+    </w:p>
+    <w:p>
+      <w:pPr>
+        <w:pStyle w:val="Sinespaciado"/>
+        <w:tabs>
+          <w:tab w:val="left" w:pos="5670"/>
+        </w:tabs>
+        <w:spacing w:line="276" w:lineRule="auto"/>
+        <w:rPr>
+          <w:noProof/>
+          <w:sz w:val="24"/>
+          <w:szCs w:val="24"/>
+        </w:rPr>
+      </w:pPr>
+      <w:r>
+        <w:rPr>
+          <w:b/>
+          <w:bCs/>
+          <w:noProof/>
+          <w:sz w:val="24"/>
+          <w:szCs w:val="24"/>
+        </w:rPr>
+        <w:t>Quiero</w:t>
+      </w:r>
+      <w:r>
+        <w:rPr>
+          <w:noProof/>
+          <w:sz w:val="24"/>
+          <w:szCs w:val="24"/>
+        </w:rPr>
+        <w:t>:</w:t>
+      </w:r>
+      <w:r>
+        <w:rPr>
+          <w:noProof/>
+          <w:sz w:val="24"/>
+          <w:szCs w:val="24"/>
+        </w:rPr>
+        <w:t xml:space="preserve"> poder registrar una solicitud de devolución indicando </w:t>
+      </w:r>
+      <w:r>
+        <w:rPr>
+          <w:noProof/>
+          <w:sz w:val="24"/>
+          <w:szCs w:val="24"/>
+        </w:rPr>
+        <w:t>el motivo y la factura</w:t>
+      </w:r>
+    </w:p>
+    <w:p>
+      <w:pPr>
+        <w:pStyle w:val="Sinespaciado"/>
+        <w:tabs>
+          <w:tab w:val="left" w:pos="5670"/>
+        </w:tabs>
+        <w:spacing w:line="276" w:lineRule="auto"/>
+        <w:rPr>
+          <w:noProof/>
+          <w:sz w:val="24"/>
+          <w:szCs w:val="24"/>
+        </w:rPr>
+      </w:pPr>
+      <w:r>
+        <w:rPr>
+          <w:b/>
+          <w:bCs/>
+          <w:noProof/>
+          <w:sz w:val="24"/>
+          <w:szCs w:val="24"/>
+        </w:rPr>
+        <w:t>Para</w:t>
+      </w:r>
+      <w:r>
+        <w:rPr>
+          <w:noProof/>
+          <w:sz w:val="24"/>
+          <w:szCs w:val="24"/>
+        </w:rPr>
+        <w:t>:</w:t>
+      </w:r>
+      <w:r>
+        <w:rPr>
+          <w:noProof/>
+          <w:sz w:val="24"/>
+          <w:szCs w:val="24"/>
+        </w:rPr>
+        <w:t xml:space="preserve"> que el sistema gestione el reembolso o cambio del producto.</w:t>
+      </w:r>
+    </w:p>
+    <w:p>
+      <w:pPr>
+        <w:pStyle w:val="Sinespaciado"/>
+        <w:tabs>
+          <w:tab w:val="left" w:pos="5670"/>
+        </w:tabs>
+        <w:spacing w:line="276" w:lineRule="auto"/>
+        <w:rPr>
+          <w:b/>
+          <w:bCs/>
+          <w:noProof/>
+          <w:color w:val="4472C4" w:themeColor="accent1"/>
+          <w:sz w:val="24"/>
+          <w:szCs w:val="24"/>
+        </w:rPr>
+      </w:pPr>
+      <w:r>
+        <w:rPr>
+          <w:b/>
+          <w:bCs/>
+          <w:noProof/>
+          <w:color w:val="4472C4" w:themeColor="accent1"/>
+          <w:sz w:val="24"/>
+          <w:szCs w:val="24"/>
+        </w:rPr>
+        <w:t>HUAE-004 Métodos de pago</w:t>
+      </w:r>
+    </w:p>
+    <w:p>
+      <w:pPr>
+        <w:pStyle w:val="Sinespaciado"/>
+        <w:tabs>
+          <w:tab w:val="left" w:pos="5670"/>
+        </w:tabs>
+        <w:spacing w:line="276" w:lineRule="auto"/>
+        <w:rPr>
+          <w:noProof/>
+          <w:sz w:val="24"/>
+          <w:szCs w:val="24"/>
+        </w:rPr>
+      </w:pPr>
+      <w:r>
+        <w:rPr>
+          <w:b/>
+          <w:bCs/>
+          <w:noProof/>
+          <w:sz w:val="24"/>
+          <w:szCs w:val="24"/>
+        </w:rPr>
+        <w:t>Como</w:t>
+      </w:r>
+      <w:r>
+        <w:rPr>
+          <w:noProof/>
+          <w:sz w:val="24"/>
+          <w:szCs w:val="24"/>
+        </w:rPr>
+        <w:t xml:space="preserve"> administrador del sistema,</w:t>
+      </w:r>
+    </w:p>
+    <w:p>
+      <w:pPr>
+        <w:pStyle w:val="Sinespaciado"/>
+        <w:tabs>
+          <w:tab w:val="left" w:pos="5670"/>
+        </w:tabs>
+        <w:spacing w:line="276" w:lineRule="auto"/>
+        <w:rPr>
+          <w:noProof/>
+          <w:sz w:val="24"/>
+          <w:szCs w:val="24"/>
+        </w:rPr>
+      </w:pPr>
+      <w:r>
+        <w:rPr>
+          <w:b/>
+          <w:bCs/>
+          <w:noProof/>
+          <w:sz w:val="24"/>
+          <w:szCs w:val="24"/>
+        </w:rPr>
+        <w:t>quiero</w:t>
+      </w:r>
+      <w:r>
+        <w:rPr>
+          <w:noProof/>
+          <w:sz w:val="24"/>
+          <w:szCs w:val="24"/>
+        </w:rPr>
+        <w:t xml:space="preserve"> registrar diferentes métodos de pago disponibles,</w:t>
+      </w:r>
+    </w:p>
+    <w:p>
+      <w:pPr>
+        <w:pStyle w:val="Sinespaciado"/>
+        <w:tabs>
+          <w:tab w:val="left" w:pos="5670"/>
+        </w:tabs>
+        <w:spacing w:line="276" w:lineRule="auto"/>
+        <w:rPr>
+          <w:noProof/>
+          <w:sz w:val="24"/>
+          <w:szCs w:val="24"/>
+        </w:rPr>
+      </w:pPr>
+      <w:r>
+        <w:rPr>
+          <w:b/>
+          <w:bCs/>
+          <w:noProof/>
+          <w:sz w:val="24"/>
+          <w:szCs w:val="24"/>
+        </w:rPr>
+        <w:t>para</w:t>
+      </w:r>
+      <w:r>
+        <w:rPr>
+          <w:noProof/>
+          <w:sz w:val="24"/>
+          <w:szCs w:val="24"/>
+        </w:rPr>
+        <w:t xml:space="preserve"> que los clientes puedan elegir cómo desean pagar sus compras.</w:t>
+      </w:r>
+    </w:p>
+    <w:p>
+      <w:pPr>
+        <w:pStyle w:val="Sinespaciado"/>
+        <w:tabs>
+          <w:tab w:val="left" w:pos="5670"/>
+        </w:tabs>
+        <w:spacing w:line="276" w:lineRule="auto"/>
+        <w:rPr>
+          <w:b/>
+          <w:bCs/>
+          <w:noProof/>
+          <w:color w:val="4472C4" w:themeColor="accent1"/>
+          <w:sz w:val="24"/>
+          <w:szCs w:val="24"/>
+        </w:rPr>
+      </w:pPr>
+      <w:r>
+        <w:rPr>
+          <w:b/>
+          <w:bCs/>
+          <w:noProof/>
+          <w:color w:val="4472C4" w:themeColor="accent1"/>
+          <w:sz w:val="24"/>
+          <w:szCs w:val="24"/>
+        </w:rPr>
+        <w:t>HUAE-005 Métodos de pago activos</w:t>
+      </w:r>
+    </w:p>
+    <w:p>
+      <w:pPr>
+        <w:pStyle w:val="Sinespaciado"/>
+        <w:tabs>
+          <w:tab w:val="left" w:pos="5670"/>
+        </w:tabs>
+        <w:spacing w:line="276" w:lineRule="auto"/>
+        <w:rPr>
+          <w:noProof/>
+          <w:sz w:val="24"/>
+          <w:szCs w:val="24"/>
+        </w:rPr>
+      </w:pPr>
+      <w:r>
+        <w:rPr>
+          <w:b/>
+          <w:bCs/>
+          <w:noProof/>
+          <w:sz w:val="24"/>
+          <w:szCs w:val="24"/>
+        </w:rPr>
+        <w:t>Como</w:t>
+      </w:r>
+      <w:r>
+        <w:rPr>
+          <w:b/>
+          <w:bCs/>
+          <w:noProof/>
+          <w:sz w:val="24"/>
+          <w:szCs w:val="24"/>
+        </w:rPr>
+        <w:t>:</w:t>
+      </w:r>
+      <w:r>
+        <w:rPr>
+          <w:noProof/>
+          <w:sz w:val="24"/>
+          <w:szCs w:val="24"/>
+        </w:rPr>
+        <w:t xml:space="preserve"> empleado de ventas,</w:t>
+      </w:r>
+    </w:p>
+    <w:p>
+      <w:pPr>
+        <w:pStyle w:val="Sinespaciado"/>
+        <w:tabs>
+          <w:tab w:val="left" w:pos="5670"/>
+        </w:tabs>
+        <w:spacing w:line="276" w:lineRule="auto"/>
+        <w:rPr>
+          <w:noProof/>
+          <w:sz w:val="24"/>
+          <w:szCs w:val="24"/>
+        </w:rPr>
+      </w:pPr>
+      <w:r>
+        <w:rPr>
+          <w:b/>
+          <w:bCs/>
+          <w:noProof/>
+          <w:sz w:val="24"/>
+          <w:szCs w:val="24"/>
+        </w:rPr>
+        <w:t>Quiero</w:t>
+      </w:r>
+      <w:r>
+        <w:rPr>
+          <w:b/>
+          <w:bCs/>
+          <w:noProof/>
+          <w:sz w:val="24"/>
+          <w:szCs w:val="24"/>
+        </w:rPr>
+        <w:t>:</w:t>
+      </w:r>
+      <w:r>
+        <w:rPr>
+          <w:noProof/>
+          <w:sz w:val="24"/>
+          <w:szCs w:val="24"/>
+        </w:rPr>
+        <w:t xml:space="preserve"> ver solamente los métodos de pago activos,</w:t>
+      </w:r>
+    </w:p>
+    <w:p>
+      <w:pPr>
+        <w:pStyle w:val="Sinespaciado"/>
+        <w:tabs>
+          <w:tab w:val="left" w:pos="5670"/>
+        </w:tabs>
+        <w:spacing w:line="276" w:lineRule="auto"/>
+        <w:rPr>
+          <w:noProof/>
+          <w:sz w:val="24"/>
+          <w:szCs w:val="24"/>
+        </w:rPr>
+      </w:pPr>
+      <w:r>
+        <w:rPr>
+          <w:b/>
+          <w:bCs/>
+          <w:noProof/>
+          <w:sz w:val="24"/>
+          <w:szCs w:val="24"/>
+        </w:rPr>
+        <w:t>Para</w:t>
+      </w:r>
+      <w:r>
+        <w:rPr>
+          <w:b/>
+          <w:bCs/>
+          <w:noProof/>
+          <w:sz w:val="24"/>
+          <w:szCs w:val="24"/>
+        </w:rPr>
+        <w:t>:</w:t>
+      </w:r>
+      <w:r>
+        <w:rPr>
+          <w:noProof/>
+          <w:sz w:val="24"/>
+          <w:szCs w:val="24"/>
+        </w:rPr>
+        <w:t xml:space="preserve"> ofrecerle al cliente solo opciones válidas al momento de realizar una venta.</w:t>
+      </w:r>
+    </w:p>
+    <w:p>
+      <w:pPr>
+        <w:pStyle w:val="Sinespaciado"/>
+        <w:tabs>
+          <w:tab w:val="left" w:pos="5670"/>
+        </w:tabs>
+        <w:spacing w:line="276" w:lineRule="auto"/>
+        <w:rPr>
+          <w:b/>
+          <w:bCs/>
+          <w:noProof/>
+          <w:color w:val="4472C4" w:themeColor="accent1"/>
+          <w:sz w:val="24"/>
+          <w:szCs w:val="24"/>
+        </w:rPr>
+      </w:pPr>
+      <w:r>
+        <w:rPr>
+          <w:b/>
+          <w:bCs/>
+          <w:noProof/>
+          <w:color w:val="4472C4" w:themeColor="accent1"/>
+          <w:sz w:val="24"/>
+          <w:szCs w:val="24"/>
+        </w:rPr>
+        <w:t>HUAE-006 Cambio de estado de métodos de pago</w:t>
+      </w:r>
+    </w:p>
+    <w:p>
+      <w:pPr>
+        <w:pStyle w:val="Sinespaciado"/>
+        <w:tabs>
+          <w:tab w:val="left" w:pos="5670"/>
+        </w:tabs>
+        <w:spacing w:line="276" w:lineRule="auto"/>
+        <w:rPr>
+          <w:noProof/>
+          <w:sz w:val="24"/>
+          <w:szCs w:val="24"/>
+        </w:rPr>
+      </w:pPr>
+      <w:r>
+        <w:rPr>
+          <w:b/>
+          <w:bCs/>
+          <w:noProof/>
+          <w:sz w:val="24"/>
+          <w:szCs w:val="24"/>
+        </w:rPr>
+        <w:t>Como</w:t>
+      </w:r>
+      <w:r>
+        <w:rPr>
+          <w:b/>
+          <w:bCs/>
+          <w:noProof/>
+          <w:sz w:val="24"/>
+          <w:szCs w:val="24"/>
+        </w:rPr>
+        <w:t>:</w:t>
+      </w:r>
+      <w:r>
+        <w:rPr>
+          <w:noProof/>
+          <w:sz w:val="24"/>
+          <w:szCs w:val="24"/>
+        </w:rPr>
+        <w:t xml:space="preserve"> administrador,</w:t>
+      </w:r>
+    </w:p>
+    <w:p>
+      <w:pPr>
+        <w:pStyle w:val="Sinespaciado"/>
+        <w:tabs>
+          <w:tab w:val="left" w:pos="5670"/>
+        </w:tabs>
+        <w:spacing w:line="276" w:lineRule="auto"/>
+        <w:rPr>
+          <w:noProof/>
+          <w:sz w:val="24"/>
+          <w:szCs w:val="24"/>
+        </w:rPr>
+      </w:pPr>
+      <w:r>
+        <w:rPr>
+          <w:b/>
+          <w:bCs/>
+          <w:noProof/>
+          <w:sz w:val="24"/>
+          <w:szCs w:val="24"/>
+        </w:rPr>
+        <w:t>Quiero</w:t>
+      </w:r>
+      <w:r>
+        <w:rPr>
+          <w:b/>
+          <w:bCs/>
+          <w:noProof/>
+          <w:sz w:val="24"/>
+          <w:szCs w:val="24"/>
+        </w:rPr>
+        <w:t>:</w:t>
+      </w:r>
+      <w:r>
+        <w:rPr>
+          <w:noProof/>
+          <w:sz w:val="24"/>
+          <w:szCs w:val="24"/>
+        </w:rPr>
+        <w:t xml:space="preserve"> cambiar el estado de un método de pago a "Inactivo",</w:t>
+      </w:r>
+    </w:p>
+    <w:p>
+      <w:pPr>
+        <w:pStyle w:val="Sinespaciado"/>
+        <w:tabs>
+          <w:tab w:val="left" w:pos="5670"/>
+        </w:tabs>
+        <w:spacing w:line="276" w:lineRule="auto"/>
+        <w:rPr>
+          <w:noProof/>
+          <w:sz w:val="24"/>
+          <w:szCs w:val="24"/>
+        </w:rPr>
+      </w:pPr>
+      <w:r>
+        <w:rPr>
+          <w:b/>
+          <w:bCs/>
+          <w:noProof/>
+          <w:sz w:val="24"/>
+          <w:szCs w:val="24"/>
+        </w:rPr>
+        <w:t>Para</w:t>
+      </w:r>
+      <w:r>
+        <w:rPr>
+          <w:b/>
+          <w:bCs/>
+          <w:noProof/>
+          <w:sz w:val="24"/>
+          <w:szCs w:val="24"/>
+        </w:rPr>
+        <w:t>:</w:t>
+      </w:r>
+      <w:r>
+        <w:rPr>
+          <w:noProof/>
+          <w:sz w:val="24"/>
+          <w:szCs w:val="24"/>
+        </w:rPr>
+        <w:t xml:space="preserve"> que no esté disponible si ya no es válido o ha sido descontinuado.</w:t>
+      </w:r>
+    </w:p>
+    <w:p>
+      <w:pPr>
+        <w:pStyle w:val="Sinespaciado"/>
+        <w:tabs>
+          <w:tab w:val="left" w:pos="5670"/>
+        </w:tabs>
+        <w:spacing w:line="276" w:lineRule="auto"/>
+        <w:rPr>
+          <w:noProof/>
+          <w:sz w:val="24"/>
+          <w:szCs w:val="24"/>
+        </w:rPr>
+      </w:pPr>
+    </w:p>
+    <w:p>
+      <w:r>
+        <w:rPr>
+          <w:rFonts w:cstheme="minorHAnsi"/>
+          <w:b/>
+          <w:color w:val="4472C4" w:themeColor="accent1"/>
+          <w:sz w:val="24"/>
+          <w:szCs w:val="24"/>
+        </w:rPr>
+        <w:t>HUJG-001</w:t>
+      </w:r>
+      <w:r>
+        <w:rPr>
+          <w:rFonts w:cstheme="minorHAnsi"/>
+          <w:b/>
+          <w:color w:val="4472C4" w:themeColor="accent1"/>
+          <w:sz w:val="24"/>
+          <w:szCs w:val="24"/>
+        </w:rPr>
+        <w:t xml:space="preserve"> Clasificación de juegos ingresado</w:t>
+      </w:r>
+      <w:r>
+        <w:rPr>
+          <w:b/>
+        </w:rPr>
+        <w:br/>
+        <w:t>Como:</w:t>
+      </w:r>
+      <w:r>
+        <w:t xml:space="preserve"> </w:t>
+      </w:r>
+      <w:r>
+        <w:t>Ad</w:t>
+      </w:r>
+      <w:r>
+        <w:t>ministrado del sistema</w:t>
+      </w:r>
+      <w:r>
+        <w:br/>
+      </w:r>
+      <w:r>
+        <w:rPr>
+          <w:b/>
+        </w:rPr>
+        <w:t xml:space="preserve">Quiero: </w:t>
+      </w:r>
+      <w:r>
+        <w:t>Quiero ordenar cada juego por su género para que su búsqueda sea más fácil</w:t>
+      </w:r>
+      <w:r>
+        <w:br/>
+      </w:r>
+      <w:r>
+        <w:rPr>
+          <w:b/>
+        </w:rPr>
+        <w:t>Para:</w:t>
+      </w:r>
+      <w:r>
+        <w:t xml:space="preserve"> Para poder realizar una búsqueda de un juego según su género.</w:t>
+      </w:r>
+      <w:r>
+        <w:br/>
+      </w:r>
+      <w:r>
+        <w:rPr>
+          <w:rFonts w:cstheme="minorHAnsi"/>
+          <w:b/>
+          <w:color w:val="4472C4" w:themeColor="accent1"/>
+          <w:sz w:val="24"/>
+          <w:szCs w:val="24"/>
+        </w:rPr>
+        <w:t>HUJG-002 Filtrado por género en catálogo de juegos</w:t>
+      </w:r>
+      <w:r>
+        <w:rPr>
+          <w:rFonts w:cstheme="minorHAnsi"/>
+          <w:b/>
+          <w:color w:val="4472C4" w:themeColor="accent1"/>
+          <w:sz w:val="24"/>
+          <w:szCs w:val="24"/>
+        </w:rPr>
+        <w:br/>
+      </w:r>
+      <w:r>
+        <w:rPr>
+          <w:b/>
+        </w:rPr>
+        <w:t>Como:</w:t>
+      </w:r>
+      <w:r>
+        <w:t xml:space="preserve"> </w:t>
+      </w:r>
+      <w:r>
+        <w:t>U</w:t>
+      </w:r>
+      <w:r>
+        <w:t>suario registrado</w:t>
+      </w:r>
+      <w:r>
+        <w:br/>
+      </w:r>
+      <w:r>
+        <w:rPr>
+          <w:rStyle w:val="normaltextrun"/>
+          <w:rFonts w:ascii="Calibri" w:hAnsi="Calibri" w:cs="Calibri"/>
+          <w:b/>
+          <w:bCs/>
+        </w:rPr>
+        <w:t>Quiero</w:t>
+      </w:r>
+      <w:r>
+        <w:t>: poder filtrar los juegos disponibles por género</w:t>
+      </w:r>
+      <w:r>
+        <w:br/>
+      </w:r>
+      <w:r>
+        <w:rPr>
+          <w:b/>
+        </w:rPr>
+        <w:t>Para</w:t>
+      </w:r>
+      <w:r>
+        <w:t>: encontrar fácilmente títulos que se ajusten a mis preferencias personales</w:t>
+      </w:r>
+    </w:p>
+    <w:p>
+      <w:r>
+        <w:rPr>
+          <w:rFonts w:cstheme="minorHAnsi"/>
+          <w:b/>
+          <w:color w:val="4472C4" w:themeColor="accent1"/>
+          <w:sz w:val="24"/>
+          <w:szCs w:val="24"/>
+        </w:rPr>
+        <w:t>HUJG-00</w:t>
+      </w:r>
+      <w:r>
+        <w:rPr>
+          <w:rFonts w:cstheme="minorHAnsi"/>
+          <w:b/>
+          <w:color w:val="4472C4" w:themeColor="accent1"/>
+          <w:sz w:val="24"/>
+          <w:szCs w:val="24"/>
+        </w:rPr>
+        <w:t>3</w:t>
+      </w:r>
+      <w:r>
+        <w:rPr>
+          <w:rFonts w:cstheme="minorHAnsi"/>
+          <w:b/>
+          <w:color w:val="4472C4" w:themeColor="accent1"/>
+          <w:sz w:val="24"/>
+          <w:szCs w:val="24"/>
+        </w:rPr>
+        <w:t xml:space="preserve"> </w:t>
+      </w:r>
+      <w:r>
+        <w:rPr>
+          <w:rFonts w:cstheme="minorHAnsi"/>
+          <w:b/>
+          <w:color w:val="4472C4" w:themeColor="accent1"/>
+          <w:sz w:val="24"/>
+          <w:szCs w:val="24"/>
+        </w:rPr>
+        <w:t>Estadísticas por género de juegos</w:t>
+      </w:r>
+      <w:r>
+        <w:rPr>
+          <w:rFonts w:cstheme="minorHAnsi"/>
+          <w:b/>
+          <w:color w:val="4472C4" w:themeColor="accent1"/>
+          <w:sz w:val="24"/>
+          <w:szCs w:val="24"/>
+        </w:rPr>
+        <w:br/>
+      </w:r>
+      <w:r>
+        <w:rPr>
+          <w:b/>
+        </w:rPr>
+        <w:t>Como:</w:t>
+      </w:r>
+      <w:r>
+        <w:t xml:space="preserve"> </w:t>
+      </w:r>
+      <w:r>
+        <w:t>A</w:t>
+      </w:r>
+      <w:r>
+        <w:t>nalista de datos del sistema</w:t>
+      </w:r>
+      <w:r>
+        <w:br/>
+      </w:r>
+      <w:r>
+        <w:rPr>
+          <w:rStyle w:val="normaltextrun"/>
+          <w:rFonts w:ascii="Calibri" w:hAnsi="Calibri" w:cs="Calibri"/>
+          <w:b/>
+          <w:bCs/>
+        </w:rPr>
+        <w:t>Quiero</w:t>
+      </w:r>
+      <w:r>
+        <w:t xml:space="preserve">: </w:t>
+      </w:r>
+      <w:r>
+        <w:t xml:space="preserve">Quiere </w:t>
+      </w:r>
+      <w:r>
+        <w:t>obtener estadísticas detalladas de juegos agrupados por género</w:t>
+      </w:r>
+      <w:r>
+        <w:br/>
+      </w:r>
+      <w:r>
+        <w:rPr>
+          <w:b/>
+        </w:rPr>
+        <w:t>Para</w:t>
+      </w:r>
+      <w:r>
+        <w:t xml:space="preserve">: </w:t>
+      </w:r>
+      <w:r>
+        <w:t xml:space="preserve">Para </w:t>
+      </w:r>
+      <w:r>
+        <w:t>analizar qué tipos de juegos tienen mayor aceptación entre los usuarios</w:t>
+      </w:r>
+    </w:p>
+    <w:p/>
+    <w:p>
+      <w:pPr>
+        <w:pStyle w:val="Sinespaciado"/>
+        <w:tabs>
+          <w:tab w:val="left" w:pos="5670"/>
+        </w:tabs>
+        <w:spacing w:line="276" w:lineRule="auto"/>
+        <w:rPr>
+          <w:rFonts w:cstheme="minorHAnsi"/>
+          <w:b/>
+          <w:color w:val="4472C4" w:themeColor="accent1"/>
+          <w:sz w:val="24"/>
+          <w:szCs w:val="24"/>
+        </w:rPr>
+      </w:pPr>
+      <w:r>
+        <w:rPr>
+          <w:rFonts w:cstheme="minorHAnsi"/>
+          <w:b/>
+          <w:bCs/>
+          <w:noProof/>
+          <w:color w:val="4472C4" w:themeColor="accent1"/>
+          <w:sz w:val="24"/>
+          <w:szCs w:val="24"/>
+        </w:rPr>
+        <w:lastRenderedPageBreak/>
+        <w:t>HULJ</w:t>
+      </w:r>
+      <w:r>
+        <w:rPr>
+          <w:rFonts w:cstheme="minorHAnsi"/>
+          <w:b/>
+          <w:bCs/>
+          <w:noProof/>
+          <w:color w:val="4472C4" w:themeColor="accent1"/>
+          <w:sz w:val="24"/>
+          <w:szCs w:val="24"/>
+        </w:rPr>
+        <w:t xml:space="preserve">-001 </w:t>
+      </w:r>
+      <w:r>
+        <w:rPr>
+          <w:rFonts w:cstheme="minorHAnsi"/>
+          <w:b/>
+          <w:color w:val="4472C4" w:themeColor="accent1"/>
+          <w:sz w:val="24"/>
+          <w:szCs w:val="24"/>
+        </w:rPr>
+        <w:t>Registro de videojuegos</w:t>
+      </w:r>
+      <w:r>
+        <w:rPr>
+          <w:b/>
+          <w:noProof/>
+          <w:sz w:val="24"/>
+          <w:szCs w:val="24"/>
+        </w:rPr>
+        <w:br/>
+      </w:r>
+      <w:r>
+        <w:rPr>
+          <w:rStyle w:val="Textoennegrita"/>
+          <w:rFonts w:cstheme="minorHAnsi"/>
+          <w:sz w:val="21"/>
+          <w:szCs w:val="21"/>
+        </w:rPr>
+        <w:t>Como</w:t>
+      </w:r>
+      <w:r>
+        <w:rPr>
+          <w:rStyle w:val="Textoennegrita"/>
+          <w:rFonts w:cstheme="minorHAnsi"/>
+          <w:sz w:val="21"/>
+          <w:szCs w:val="21"/>
+        </w:rPr>
+        <w:t>:</w:t>
+      </w:r>
+      <w:r>
+        <w:rPr>
+          <w:rFonts w:cstheme="minorHAnsi"/>
+          <w:sz w:val="21"/>
+          <w:szCs w:val="21"/>
+        </w:rPr>
+        <w:t xml:space="preserve"> Administrador de existencias</w:t>
+      </w:r>
+      <w:r>
+        <w:rPr>
+          <w:rFonts w:cstheme="minorHAnsi"/>
+          <w:sz w:val="21"/>
+          <w:szCs w:val="21"/>
+        </w:rPr>
+        <w:br/>
+      </w:r>
+      <w:r>
+        <w:rPr>
+          <w:rStyle w:val="Textoennegrita"/>
+          <w:rFonts w:cstheme="minorHAnsi"/>
+          <w:sz w:val="21"/>
+          <w:szCs w:val="21"/>
+        </w:rPr>
+        <w:t>quiero</w:t>
+      </w:r>
+      <w:r>
+        <w:rPr>
+          <w:rStyle w:val="Textoennegrita"/>
+          <w:rFonts w:cstheme="minorHAnsi"/>
+          <w:sz w:val="21"/>
+          <w:szCs w:val="21"/>
+        </w:rPr>
+        <w:t>:</w:t>
+      </w:r>
+      <w:r>
+        <w:rPr>
+          <w:rFonts w:cstheme="minorHAnsi"/>
+          <w:sz w:val="21"/>
+          <w:szCs w:val="21"/>
+        </w:rPr>
+        <w:t xml:space="preserve"> Tener un registro de los juegos que están disponibles para la venta</w:t>
+      </w:r>
+      <w:r>
+        <w:rPr>
+          <w:rFonts w:cstheme="minorHAnsi"/>
+          <w:sz w:val="21"/>
+          <w:szCs w:val="21"/>
+        </w:rPr>
+        <w:br/>
+      </w:r>
+      <w:r>
+        <w:rPr>
+          <w:rStyle w:val="Textoennegrita"/>
+          <w:rFonts w:cstheme="minorHAnsi"/>
+          <w:sz w:val="21"/>
+          <w:szCs w:val="21"/>
+        </w:rPr>
+        <w:t>para</w:t>
+      </w:r>
+      <w:r>
+        <w:rPr>
+          <w:rStyle w:val="Textoennegrita"/>
+          <w:rFonts w:cstheme="minorHAnsi"/>
+          <w:sz w:val="21"/>
+          <w:szCs w:val="21"/>
+        </w:rPr>
+        <w:t>:</w:t>
+      </w:r>
+      <w:r>
+        <w:rPr>
+          <w:rFonts w:cstheme="minorHAnsi"/>
+          <w:sz w:val="21"/>
+          <w:szCs w:val="21"/>
+        </w:rPr>
+        <w:t xml:space="preserve"> evitar errores en el sistema y pedidos fallidos</w:t>
+      </w:r>
+    </w:p>
+    <w:p>
+      <w:pPr>
+        <w:pStyle w:val="Sinespaciado"/>
+        <w:tabs>
+          <w:tab w:val="left" w:pos="5670"/>
+        </w:tabs>
+        <w:spacing w:line="276" w:lineRule="auto"/>
+        <w:rPr>
+          <w:rFonts w:cstheme="minorHAnsi"/>
+          <w:b/>
+          <w:color w:val="4472C4" w:themeColor="accent1"/>
+          <w:sz w:val="24"/>
+          <w:szCs w:val="24"/>
+        </w:rPr>
+      </w:pPr>
+      <w:r>
+        <w:rPr>
+          <w:noProof/>
+          <w:sz w:val="24"/>
+          <w:szCs w:val="24"/>
+        </w:rPr>
+        <w:br/>
+      </w:r>
+      <w:r>
+        <w:rPr>
+          <w:rFonts w:cstheme="minorHAnsi"/>
+          <w:b/>
+          <w:bCs/>
+          <w:noProof/>
+          <w:color w:val="4472C4" w:themeColor="accent1"/>
+          <w:sz w:val="24"/>
+          <w:szCs w:val="24"/>
+        </w:rPr>
+        <w:t>HULJ-002</w:t>
+      </w:r>
+      <w:r>
+        <w:rPr>
+          <w:rFonts w:cstheme="minorHAnsi"/>
+          <w:b/>
+          <w:bCs/>
+          <w:noProof/>
+          <w:color w:val="4472C4" w:themeColor="accent1"/>
+          <w:sz w:val="24"/>
+          <w:szCs w:val="24"/>
+        </w:rPr>
+        <w:t xml:space="preserve"> </w:t>
+      </w:r>
+      <w:r>
+        <w:rPr>
+          <w:rFonts w:cstheme="minorHAnsi"/>
+          <w:b/>
+          <w:color w:val="4472C4" w:themeColor="accent1"/>
+          <w:sz w:val="24"/>
+          <w:szCs w:val="24"/>
+        </w:rPr>
+        <w:t>Registro de videojuegos</w:t>
+      </w:r>
+      <w:r>
+        <w:rPr>
+          <w:b/>
+          <w:noProof/>
+          <w:sz w:val="24"/>
+          <w:szCs w:val="24"/>
+        </w:rPr>
+        <w:br/>
+      </w:r>
+      <w:r>
+        <w:rPr>
+          <w:rStyle w:val="Textoennegrita"/>
+          <w:rFonts w:cstheme="minorHAnsi"/>
+          <w:sz w:val="21"/>
+          <w:szCs w:val="21"/>
+        </w:rPr>
+        <w:t>Como</w:t>
+      </w:r>
+      <w:r>
+        <w:rPr>
+          <w:rStyle w:val="Textoennegrita"/>
+          <w:rFonts w:cstheme="minorHAnsi"/>
+          <w:sz w:val="21"/>
+          <w:szCs w:val="21"/>
+        </w:rPr>
+        <w:t>:</w:t>
+      </w:r>
+      <w:r>
+        <w:rPr>
+          <w:rFonts w:cstheme="minorHAnsi"/>
+          <w:sz w:val="21"/>
+          <w:szCs w:val="21"/>
+        </w:rPr>
+        <w:t xml:space="preserve"> Administrador de existencias</w:t>
+      </w:r>
+      <w:r>
+        <w:rPr>
+          <w:rFonts w:cstheme="minorHAnsi"/>
+          <w:sz w:val="21"/>
+          <w:szCs w:val="21"/>
+        </w:rPr>
+        <w:br/>
+      </w:r>
+      <w:r>
+        <w:rPr>
+          <w:rStyle w:val="Textoennegrita"/>
+          <w:rFonts w:cstheme="minorHAnsi"/>
+          <w:sz w:val="21"/>
+          <w:szCs w:val="21"/>
+        </w:rPr>
+        <w:t>quiero</w:t>
+      </w:r>
+      <w:r>
+        <w:rPr>
+          <w:rStyle w:val="Textoennegrita"/>
+          <w:rFonts w:cstheme="minorHAnsi"/>
+          <w:sz w:val="21"/>
+          <w:szCs w:val="21"/>
+        </w:rPr>
+        <w:t>:</w:t>
+      </w:r>
+      <w:r>
+        <w:rPr>
+          <w:rFonts w:cstheme="minorHAnsi"/>
+          <w:sz w:val="21"/>
+          <w:szCs w:val="21"/>
+        </w:rPr>
+        <w:t xml:space="preserve"> Clasificar los videojuegos en su edad recomendada para juego</w:t>
+      </w:r>
+      <w:r>
+        <w:rPr>
+          <w:rFonts w:cstheme="minorHAnsi"/>
+          <w:sz w:val="21"/>
+          <w:szCs w:val="21"/>
+        </w:rPr>
+        <w:br/>
+      </w:r>
+      <w:r>
+        <w:rPr>
+          <w:rStyle w:val="Textoennegrita"/>
+          <w:rFonts w:cstheme="minorHAnsi"/>
+          <w:sz w:val="21"/>
+          <w:szCs w:val="21"/>
+        </w:rPr>
+        <w:t>para</w:t>
+      </w:r>
+      <w:r>
+        <w:rPr>
+          <w:rStyle w:val="Textoennegrita"/>
+          <w:rFonts w:cstheme="minorHAnsi"/>
+          <w:sz w:val="21"/>
+          <w:szCs w:val="21"/>
+        </w:rPr>
+        <w:t>:</w:t>
+      </w:r>
+      <w:r>
+        <w:rPr>
+          <w:rFonts w:cstheme="minorHAnsi"/>
+          <w:sz w:val="21"/>
+          <w:szCs w:val="21"/>
+        </w:rPr>
+        <w:t xml:space="preserve"> evitar conflictos y demandas contenido no apto para ciertas edades en ciertos videojuegos</w:t>
+      </w:r>
+    </w:p>
+    <w:p>
+      <w:pPr>
+        <w:pStyle w:val="Sinespaciado"/>
+        <w:tabs>
+          <w:tab w:val="left" w:pos="5670"/>
+        </w:tabs>
+        <w:spacing w:line="276" w:lineRule="auto"/>
+        <w:rPr>
+          <w:rFonts w:cstheme="minorHAnsi"/>
+          <w:b/>
+          <w:color w:val="4472C4" w:themeColor="accent1"/>
+          <w:sz w:val="24"/>
+          <w:szCs w:val="24"/>
+        </w:rPr>
+      </w:pPr>
+      <w:r>
+        <w:rPr>
+          <w:noProof/>
+          <w:sz w:val="24"/>
+          <w:szCs w:val="24"/>
+        </w:rPr>
+        <w:br/>
+      </w:r>
+      <w:r>
+        <w:rPr>
+          <w:rFonts w:cstheme="minorHAnsi"/>
+          <w:b/>
+          <w:bCs/>
+          <w:noProof/>
+          <w:color w:val="4472C4" w:themeColor="accent1"/>
+          <w:sz w:val="24"/>
+          <w:szCs w:val="24"/>
+        </w:rPr>
+        <w:t>HULJ-003</w:t>
+      </w:r>
+      <w:r>
+        <w:rPr>
+          <w:rFonts w:cstheme="minorHAnsi"/>
+          <w:b/>
+          <w:bCs/>
+          <w:noProof/>
+          <w:color w:val="4472C4" w:themeColor="accent1"/>
+          <w:sz w:val="24"/>
+          <w:szCs w:val="24"/>
+        </w:rPr>
+        <w:t xml:space="preserve"> </w:t>
+      </w:r>
+      <w:r>
+        <w:rPr>
+          <w:rFonts w:cstheme="minorHAnsi"/>
+          <w:b/>
+          <w:color w:val="4472C4" w:themeColor="accent1"/>
+          <w:sz w:val="24"/>
+          <w:szCs w:val="24"/>
+        </w:rPr>
+        <w:t>Registro de videojuegos</w:t>
+      </w:r>
+      <w:r>
+        <w:rPr>
+          <w:b/>
+          <w:noProof/>
+          <w:sz w:val="24"/>
+          <w:szCs w:val="24"/>
+        </w:rPr>
+        <w:br/>
+      </w:r>
+      <w:r>
+        <w:rPr>
+          <w:rStyle w:val="Textoennegrita"/>
+          <w:rFonts w:cstheme="minorHAnsi"/>
+          <w:sz w:val="21"/>
+          <w:szCs w:val="21"/>
+        </w:rPr>
+        <w:t>Como</w:t>
+      </w:r>
+      <w:r>
+        <w:rPr>
+          <w:rStyle w:val="Textoennegrita"/>
+          <w:rFonts w:cstheme="minorHAnsi"/>
+          <w:sz w:val="21"/>
+          <w:szCs w:val="21"/>
+        </w:rPr>
+        <w:t>:</w:t>
+      </w:r>
+      <w:r>
+        <w:rPr>
+          <w:rFonts w:cstheme="minorHAnsi"/>
+          <w:sz w:val="21"/>
+          <w:szCs w:val="21"/>
+        </w:rPr>
+        <w:t xml:space="preserve"> Administrador de existencias</w:t>
+      </w:r>
+      <w:r>
+        <w:rPr>
+          <w:rFonts w:cstheme="minorHAnsi"/>
+          <w:sz w:val="21"/>
+          <w:szCs w:val="21"/>
+        </w:rPr>
+        <w:br/>
+      </w:r>
+      <w:r>
+        <w:rPr>
+          <w:rStyle w:val="Textoennegrita"/>
+          <w:rFonts w:cstheme="minorHAnsi"/>
+          <w:sz w:val="21"/>
+          <w:szCs w:val="21"/>
+        </w:rPr>
+        <w:t>quiero</w:t>
+      </w:r>
+      <w:r>
+        <w:rPr>
+          <w:rStyle w:val="Textoennegrita"/>
+          <w:rFonts w:cstheme="minorHAnsi"/>
+          <w:sz w:val="21"/>
+          <w:szCs w:val="21"/>
+        </w:rPr>
+        <w:t>:</w:t>
+      </w:r>
+      <w:r>
+        <w:rPr>
+          <w:rFonts w:cstheme="minorHAnsi"/>
+          <w:sz w:val="21"/>
+          <w:szCs w:val="21"/>
+        </w:rPr>
+        <w:t xml:space="preserve"> Tener un registro de los desarrolladores de los videojuegos</w:t>
+      </w:r>
+      <w:r>
+        <w:rPr>
+          <w:rFonts w:cstheme="minorHAnsi"/>
+          <w:sz w:val="21"/>
+          <w:szCs w:val="21"/>
+        </w:rPr>
+        <w:br/>
+      </w:r>
+      <w:r>
+        <w:rPr>
+          <w:rStyle w:val="Textoennegrita"/>
+          <w:rFonts w:cstheme="minorHAnsi"/>
+          <w:sz w:val="21"/>
+          <w:szCs w:val="21"/>
+        </w:rPr>
+        <w:t>para</w:t>
+      </w:r>
+      <w:r>
+        <w:rPr>
+          <w:rStyle w:val="Textoennegrita"/>
+          <w:rFonts w:cstheme="minorHAnsi"/>
+          <w:sz w:val="21"/>
+          <w:szCs w:val="21"/>
+        </w:rPr>
+        <w:t>:</w:t>
+      </w:r>
+      <w:r>
+        <w:rPr>
+          <w:rFonts w:cstheme="minorHAnsi"/>
+          <w:sz w:val="21"/>
+          <w:szCs w:val="21"/>
+        </w:rPr>
+        <w:t xml:space="preserve"> evitar conflictos de intereses y regalías.</w:t>
+      </w:r>
+    </w:p>
+    <w:p/>
+    <w:p>
+      <w:pPr>
+        <w:spacing w:before="100" w:beforeAutospacing="1" w:after="100" w:afterAutospacing="1" w:line="240" w:lineRule="auto"/>
+        <w:rPr>
+          <w:rFonts w:ascii="Arial" w:eastAsia="Times New Roman" w:hAnsi="Arial" w:cs="Arial"/>
+          <w:lang w:val="es-ES"/>
+        </w:rPr>
+      </w:pPr>
+      <w:r>
+        <w:rPr>
+          <w:rFonts w:cstheme="minorHAnsi"/>
+          <w:b/>
+          <w:bCs/>
+          <w:noProof/>
+          <w:color w:val="4472C4" w:themeColor="accent1"/>
+          <w:sz w:val="24"/>
+          <w:szCs w:val="24"/>
+        </w:rPr>
+        <w:t>HUJZ-001 Administracion de sistema</w:t>
+      </w:r>
+      <w:r>
+        <w:rPr>
+          <w:b/>
+          <w:noProof/>
+          <w:sz w:val="24"/>
+          <w:szCs w:val="24"/>
+        </w:rPr>
+        <w:br/>
+      </w:r>
+      <w:r>
+        <w:rPr>
+          <w:rFonts w:ascii="Arial" w:eastAsia="Times New Roman" w:hAnsi="Arial" w:cs="Arial"/>
+          <w:bCs/>
+          <w:lang w:val="es-ES"/>
+        </w:rPr>
+        <w:t>Como</w:t>
+      </w:r>
+      <w:r>
+        <w:rPr>
+          <w:rFonts w:ascii="Arial" w:eastAsia="Times New Roman" w:hAnsi="Arial" w:cs="Arial"/>
+          <w:bCs/>
+          <w:lang w:val="es-ES"/>
+        </w:rPr>
+        <w:t>:</w:t>
+      </w:r>
+      <w:r>
+        <w:rPr>
+          <w:rFonts w:ascii="Arial" w:eastAsia="Times New Roman" w:hAnsi="Arial" w:cs="Arial"/>
+          <w:lang w:val="es-ES"/>
+        </w:rPr>
+        <w:t xml:space="preserve"> administrador del sistema,</w:t>
+      </w:r>
+      <w:r>
+        <w:rPr>
+          <w:rFonts w:ascii="Arial" w:eastAsia="Times New Roman" w:hAnsi="Arial" w:cs="Arial"/>
+          <w:lang w:val="es-ES"/>
+        </w:rPr>
+        <w:br/>
+      </w:r>
+      <w:r>
+        <w:rPr>
+          <w:rFonts w:ascii="Arial" w:eastAsia="Times New Roman" w:hAnsi="Arial" w:cs="Arial"/>
+          <w:bCs/>
+          <w:lang w:val="es-ES"/>
+        </w:rPr>
+        <w:t>quiero</w:t>
+      </w:r>
+      <w:r>
+        <w:rPr>
+          <w:rFonts w:ascii="Arial" w:eastAsia="Times New Roman" w:hAnsi="Arial" w:cs="Arial"/>
+          <w:bCs/>
+          <w:lang w:val="es-ES"/>
+        </w:rPr>
+        <w:t>:</w:t>
+      </w:r>
+      <w:r>
+        <w:rPr>
+          <w:rFonts w:ascii="Arial" w:eastAsia="Times New Roman" w:hAnsi="Arial" w:cs="Arial"/>
+          <w:lang w:val="es-ES"/>
+        </w:rPr>
+        <w:t xml:space="preserve"> poder registrar nuevas tiendas con su información básica (nombre, dirección, contacto),</w:t>
+      </w:r>
+      <w:r>
+        <w:rPr>
+          <w:rFonts w:ascii="Arial" w:eastAsia="Times New Roman" w:hAnsi="Arial" w:cs="Arial"/>
+          <w:lang w:val="es-ES"/>
+        </w:rPr>
+        <w:br/>
+      </w:r>
+      <w:r>
+        <w:rPr>
+          <w:rFonts w:ascii="Arial" w:eastAsia="Times New Roman" w:hAnsi="Arial" w:cs="Arial"/>
+          <w:bCs/>
+          <w:lang w:val="es-ES"/>
+        </w:rPr>
+        <w:t>para</w:t>
+      </w:r>
+      <w:r>
+        <w:rPr>
+          <w:rFonts w:ascii="Arial" w:eastAsia="Times New Roman" w:hAnsi="Arial" w:cs="Arial"/>
+          <w:bCs/>
+          <w:lang w:val="es-ES"/>
+        </w:rPr>
+        <w:t>:</w:t>
+      </w:r>
+      <w:r>
+        <w:rPr>
+          <w:rFonts w:ascii="Arial" w:eastAsia="Times New Roman" w:hAnsi="Arial" w:cs="Arial"/>
+          <w:lang w:val="es-ES"/>
+        </w:rPr>
+        <w:t xml:space="preserve"> gestionar múltiples sucursales dentro del sistema de ventas.</w:t>
+      </w:r>
+    </w:p>
+    <w:p>
+      <w:pPr>
+        <w:spacing w:before="100" w:beforeAutospacing="1" w:after="100" w:afterAutospacing="1" w:line="240" w:lineRule="auto"/>
+        <w:rPr>
+          <w:rFonts w:ascii="Arial" w:eastAsia="Times New Roman" w:hAnsi="Arial" w:cs="Arial"/>
+          <w:bCs/>
+          <w:lang w:val="es-ES"/>
+        </w:rPr>
+      </w:pPr>
+      <w:r>
+        <w:rPr>
+          <w:rFonts w:cstheme="minorHAnsi"/>
+          <w:b/>
+          <w:bCs/>
+          <w:noProof/>
+          <w:color w:val="4472C4" w:themeColor="accent1"/>
+          <w:sz w:val="24"/>
+          <w:szCs w:val="24"/>
+        </w:rPr>
+        <w:t>HUJZ-002 Administracion de sistema</w:t>
+      </w:r>
+      <w:r>
+        <w:rPr>
+          <w:rFonts w:ascii="Arial" w:eastAsia="Times New Roman" w:hAnsi="Arial" w:cs="Arial"/>
+          <w:bCs/>
+          <w:lang w:val="es-ES"/>
+        </w:rPr>
+        <w:t xml:space="preserve"> </w:t>
+      </w:r>
+      <w:r>
+        <w:rPr>
+          <w:rFonts w:eastAsia="Times New Roman" w:cstheme="minorHAnsi"/>
+          <w:b/>
+          <w:bCs/>
+          <w:color w:val="4472C4" w:themeColor="accent1"/>
+          <w:sz w:val="24"/>
+          <w:lang w:val="es-ES"/>
+        </w:rPr>
+        <w:t>Visualización por tienda</w:t>
+      </w:r>
+    </w:p>
+    <w:p>
+      <w:pPr>
+        <w:spacing w:before="100" w:beforeAutospacing="1" w:after="100" w:afterAutospacing="1" w:line="240" w:lineRule="auto"/>
+        <w:rPr>
+          <w:rFonts w:ascii="Arial" w:eastAsia="Times New Roman" w:hAnsi="Arial" w:cs="Arial"/>
+          <w:bCs/>
+          <w:lang w:val="es-ES"/>
+        </w:rPr>
+      </w:pPr>
+      <w:r>
+        <w:rPr>
+          <w:rFonts w:ascii="Arial" w:eastAsia="Times New Roman" w:hAnsi="Arial" w:cs="Arial"/>
+          <w:bCs/>
+          <w:lang w:val="es-ES"/>
+        </w:rPr>
+        <w:t>Quiero:</w:t>
+      </w:r>
+      <w:r>
+        <w:rPr>
+          <w:rFonts w:ascii="Arial" w:eastAsia="Times New Roman" w:hAnsi="Arial" w:cs="Arial"/>
+          <w:lang w:val="es-ES"/>
+        </w:rPr>
+        <w:t xml:space="preserve"> gerente regional,</w:t>
+      </w:r>
+      <w:r>
+        <w:rPr>
+          <w:rFonts w:ascii="Arial" w:eastAsia="Times New Roman" w:hAnsi="Arial" w:cs="Arial"/>
+          <w:lang w:val="es-ES"/>
+        </w:rPr>
+        <w:br/>
+      </w:r>
+      <w:r>
+        <w:rPr>
+          <w:rFonts w:ascii="Arial" w:eastAsia="Times New Roman" w:hAnsi="Arial" w:cs="Arial"/>
+          <w:bCs/>
+          <w:lang w:val="es-ES"/>
+        </w:rPr>
+        <w:t>quiero</w:t>
+      </w:r>
+      <w:r>
+        <w:rPr>
+          <w:rFonts w:ascii="Arial" w:eastAsia="Times New Roman" w:hAnsi="Arial" w:cs="Arial"/>
+          <w:bCs/>
+          <w:lang w:val="es-ES"/>
+        </w:rPr>
+        <w:t>:</w:t>
+      </w:r>
+      <w:r>
+        <w:rPr>
+          <w:rFonts w:ascii="Arial" w:eastAsia="Times New Roman" w:hAnsi="Arial" w:cs="Arial"/>
+          <w:lang w:val="es-ES"/>
+        </w:rPr>
+        <w:t xml:space="preserve"> ver un reporte de ventas filtrado por tienda,</w:t>
+      </w:r>
+      <w:r>
+        <w:rPr>
+          <w:rFonts w:ascii="Arial" w:eastAsia="Times New Roman" w:hAnsi="Arial" w:cs="Arial"/>
+          <w:lang w:val="es-ES"/>
+        </w:rPr>
+        <w:br/>
+      </w:r>
+      <w:r>
+        <w:rPr>
+          <w:rFonts w:ascii="Arial" w:eastAsia="Times New Roman" w:hAnsi="Arial" w:cs="Arial"/>
+          <w:bCs/>
+          <w:lang w:val="es-ES"/>
+        </w:rPr>
+        <w:t>para</w:t>
+      </w:r>
+      <w:r>
+        <w:rPr>
+          <w:rFonts w:ascii="Arial" w:eastAsia="Times New Roman" w:hAnsi="Arial" w:cs="Arial"/>
+          <w:bCs/>
+          <w:lang w:val="es-ES"/>
+        </w:rPr>
+        <w:t>:</w:t>
+      </w:r>
+      <w:r>
+        <w:rPr>
+          <w:rFonts w:ascii="Arial" w:eastAsia="Times New Roman" w:hAnsi="Arial" w:cs="Arial"/>
+          <w:lang w:val="es-ES"/>
+        </w:rPr>
+        <w:t xml:space="preserve"> analizar el rendimiento individual de cada sucursal y tomar decisiones estratégicas.</w:t>
+      </w:r>
+    </w:p>
+    <w:p>
+      <w:pPr>
+        <w:spacing w:before="100" w:beforeAutospacing="1" w:after="100" w:afterAutospacing="1" w:line="240" w:lineRule="auto"/>
+        <w:rPr>
+          <w:rFonts w:cstheme="minorHAnsi"/>
+          <w:b/>
+          <w:bCs/>
+          <w:noProof/>
+          <w:color w:val="4472C4" w:themeColor="accent1"/>
+          <w:sz w:val="24"/>
+          <w:szCs w:val="24"/>
+        </w:rPr>
+      </w:pPr>
+      <w:r>
+        <w:rPr>
+          <w:rFonts w:cstheme="minorHAnsi"/>
+          <w:b/>
+          <w:bCs/>
+          <w:noProof/>
+          <w:color w:val="4472C4" w:themeColor="accent1"/>
+          <w:sz w:val="24"/>
+          <w:szCs w:val="24"/>
+        </w:rPr>
+        <w:t>HUJZ</w:t>
+      </w:r>
+      <w:r>
+        <w:rPr>
+          <w:rFonts w:cstheme="minorHAnsi"/>
+          <w:b/>
+          <w:bCs/>
+          <w:noProof/>
+          <w:color w:val="4472C4" w:themeColor="accent1"/>
+          <w:sz w:val="24"/>
+          <w:szCs w:val="24"/>
+        </w:rPr>
+        <w:t>-003 Asignaci</w:t>
+      </w:r>
+      <w:r>
+        <w:rPr>
+          <w:rFonts w:cstheme="minorHAnsi"/>
+          <w:b/>
+          <w:bCs/>
+          <w:noProof/>
+          <w:color w:val="4472C4" w:themeColor="accent1"/>
+          <w:sz w:val="24"/>
+          <w:szCs w:val="24"/>
+        </w:rPr>
+        <w:t>on a productor por</w:t>
+      </w:r>
+      <w:r>
+        <w:rPr>
+          <w:rFonts w:cstheme="minorHAnsi"/>
+          <w:b/>
+          <w:bCs/>
+          <w:noProof/>
+          <w:color w:val="4472C4" w:themeColor="accent1"/>
+          <w:sz w:val="24"/>
+          <w:szCs w:val="24"/>
+        </w:rPr>
+        <w:t xml:space="preserve"> tienda </w:t>
+      </w:r>
+    </w:p>
+    <w:p>
+      <w:pPr>
+        <w:spacing w:before="100" w:beforeAutospacing="1" w:after="100" w:afterAutospacing="1" w:line="240" w:lineRule="auto"/>
+        <w:rPr>
+          <w:rFonts w:ascii="Arial" w:eastAsia="Times New Roman" w:hAnsi="Arial" w:cs="Arial"/>
+          <w:lang w:val="es-ES"/>
+        </w:rPr>
+      </w:pPr>
+      <w:r>
+        <w:rPr>
+          <w:rFonts w:ascii="Arial" w:eastAsia="Times New Roman" w:hAnsi="Arial" w:cs="Arial"/>
+          <w:bCs/>
+          <w:lang w:val="es-ES"/>
+        </w:rPr>
+        <w:t>Como</w:t>
+      </w:r>
+      <w:r>
+        <w:rPr>
+          <w:rFonts w:ascii="Arial" w:eastAsia="Times New Roman" w:hAnsi="Arial" w:cs="Arial"/>
+          <w:bCs/>
+          <w:lang w:val="es-ES"/>
+        </w:rPr>
+        <w:t>:</w:t>
+      </w:r>
+      <w:r>
+        <w:rPr>
+          <w:rFonts w:ascii="Arial" w:eastAsia="Times New Roman" w:hAnsi="Arial" w:cs="Arial"/>
+          <w:lang w:val="es-ES"/>
+        </w:rPr>
+        <w:t xml:space="preserve"> encargado de inventario,</w:t>
+      </w:r>
+      <w:r>
+        <w:rPr>
+          <w:rFonts w:ascii="Arial" w:eastAsia="Times New Roman" w:hAnsi="Arial" w:cs="Arial"/>
+          <w:lang w:val="es-ES"/>
+        </w:rPr>
+        <w:br/>
+      </w:r>
+      <w:r>
+        <w:rPr>
+          <w:rFonts w:ascii="Arial" w:eastAsia="Times New Roman" w:hAnsi="Arial" w:cs="Arial"/>
+          <w:bCs/>
+          <w:lang w:val="es-ES"/>
+        </w:rPr>
+        <w:t>quiero</w:t>
+      </w:r>
+      <w:r>
+        <w:rPr>
+          <w:rFonts w:ascii="Arial" w:eastAsia="Times New Roman" w:hAnsi="Arial" w:cs="Arial"/>
+          <w:bCs/>
+          <w:lang w:val="es-ES"/>
+        </w:rPr>
+        <w:t>:</w:t>
+      </w:r>
+      <w:r>
+        <w:rPr>
+          <w:rFonts w:ascii="Arial" w:eastAsia="Times New Roman" w:hAnsi="Arial" w:cs="Arial"/>
+          <w:lang w:val="es-ES"/>
+        </w:rPr>
+        <w:t xml:space="preserve"> asignar productos específicos a cada tienda,</w:t>
+      </w:r>
+      <w:r>
+        <w:rPr>
+          <w:rFonts w:ascii="Arial" w:eastAsia="Times New Roman" w:hAnsi="Arial" w:cs="Arial"/>
+          <w:lang w:val="es-ES"/>
+        </w:rPr>
+        <w:br/>
+      </w:r>
+      <w:r>
+        <w:rPr>
+          <w:rFonts w:ascii="Arial" w:eastAsia="Times New Roman" w:hAnsi="Arial" w:cs="Arial"/>
+          <w:bCs/>
+          <w:lang w:val="es-ES"/>
+        </w:rPr>
+        <w:t>para</w:t>
+      </w:r>
+      <w:r>
+        <w:rPr>
+          <w:rFonts w:ascii="Arial" w:eastAsia="Times New Roman" w:hAnsi="Arial" w:cs="Arial"/>
+          <w:lang w:val="es-ES"/>
+        </w:rPr>
+        <w:t xml:space="preserve">: </w:t>
+      </w:r>
+      <w:r>
+        <w:rPr>
+          <w:rFonts w:ascii="Arial" w:eastAsia="Times New Roman" w:hAnsi="Arial" w:cs="Arial"/>
+          <w:lang w:val="es-ES"/>
+        </w:rPr>
+        <w:t>asegurar que el stock disponible esté correctamente distribuido entre las sucursales.</w:t>
+      </w:r>
+    </w:p>
+    <w:p>
+      <w:pPr>
+        <w:rPr>
+          <w:bCs/>
+          <w:lang w:val="es-ES"/>
+        </w:rPr>
+      </w:pPr>
+      <w:r>
+        <w:rPr>
+          <w:rFonts w:cstheme="minorHAnsi"/>
+          <w:b/>
+          <w:bCs/>
+          <w:noProof/>
+          <w:color w:val="4472C4" w:themeColor="accent1"/>
+          <w:sz w:val="24"/>
+          <w:szCs w:val="24"/>
+        </w:rPr>
+        <w:t>HUDM-001 Suscripción de Prueba</w:t>
+      </w:r>
+      <w:r>
+        <w:rPr>
+          <w:rFonts w:cstheme="minorHAnsi"/>
+          <w:b/>
+          <w:bCs/>
+          <w:noProof/>
+          <w:color w:val="4472C4" w:themeColor="accent1"/>
+          <w:sz w:val="24"/>
+          <w:szCs w:val="24"/>
+        </w:rPr>
+        <w:br/>
+      </w:r>
+      <w:r>
+        <w:rPr>
+          <w:bCs/>
+          <w:lang w:val="es-ES"/>
+        </w:rPr>
+        <w:t xml:space="preserve">Como: Cliente </w:t>
+      </w:r>
+    </w:p>
+    <w:p>
+      <w:pPr>
+        <w:rPr>
+          <w:bCs/>
+          <w:lang w:val="es-ES"/>
+        </w:rPr>
+      </w:pPr>
+      <w:r>
+        <w:rPr>
+          <w:bCs/>
+          <w:lang w:val="es-ES"/>
+        </w:rPr>
+        <w:t xml:space="preserve">Quiero: Que la tienda dé unos meses de suscripción de prueba en el videojuego que compré </w:t>
+      </w:r>
+    </w:p>
+    <w:p>
+      <w:pPr>
+        <w:rPr>
+          <w:bCs/>
+          <w:lang w:val="es-ES"/>
+        </w:rPr>
+      </w:pPr>
+      <w:r>
+        <w:rPr>
+          <w:bCs/>
+          <w:lang w:val="es-ES"/>
+        </w:rPr>
+        <w:t>Para: Saber si al final vale la pena pagarla o no.</w:t>
+      </w:r>
+    </w:p>
+    <w:p>
+      <w:pPr>
+        <w:rPr>
+          <w:rFonts w:cstheme="minorHAnsi"/>
+          <w:b/>
+          <w:bCs/>
+          <w:noProof/>
+          <w:color w:val="4472C4" w:themeColor="accent1"/>
+          <w:sz w:val="24"/>
+          <w:szCs w:val="24"/>
+        </w:rPr>
+      </w:pPr>
+      <w:r>
+        <w:rPr>
+          <w:rFonts w:cstheme="minorHAnsi"/>
+          <w:b/>
+          <w:bCs/>
+          <w:noProof/>
+          <w:color w:val="4472C4" w:themeColor="accent1"/>
+          <w:sz w:val="24"/>
+          <w:szCs w:val="24"/>
+        </w:rPr>
+        <w:t>HUDM-002 Administrar suscripciones gratuitas</w:t>
+      </w:r>
+    </w:p>
+    <w:p>
+      <w:pPr>
+        <w:rPr>
+          <w:bCs/>
+          <w:lang w:val="es-ES"/>
+        </w:rPr>
+      </w:pPr>
+      <w:r>
+        <w:rPr>
+          <w:bCs/>
+          <w:lang w:val="es-ES"/>
+        </w:rPr>
+        <w:t xml:space="preserve">Como: Empleado de la tienda de videojuegos </w:t>
+      </w:r>
+    </w:p>
+    <w:p>
+      <w:pPr>
+        <w:rPr>
+          <w:bCs/>
+          <w:lang w:val="es-ES"/>
+        </w:rPr>
+      </w:pPr>
+      <w:r>
+        <w:rPr>
+          <w:bCs/>
+          <w:lang w:val="es-ES"/>
+        </w:rPr>
+        <w:t>Quiero: Proporcionar suscripciones gratuitas temporales por unos meses en un videojuego.</w:t>
+      </w:r>
+    </w:p>
+    <w:p>
+      <w:pPr>
+        <w:rPr>
+          <w:rFonts w:cstheme="minorHAnsi"/>
+          <w:b/>
+          <w:bCs/>
+          <w:noProof/>
+          <w:color w:val="4472C4" w:themeColor="accent1"/>
+          <w:sz w:val="24"/>
+          <w:szCs w:val="24"/>
+        </w:rPr>
+      </w:pPr>
+      <w:r>
+        <w:rPr>
+          <w:bCs/>
+          <w:lang w:val="es-ES"/>
+        </w:rPr>
+        <w:lastRenderedPageBreak/>
+        <w:t>Para: Persuadir a los usuarios a comprarlo</w:t>
+      </w:r>
+      <w:r>
+        <w:rPr>
+          <w:lang w:val="es-ES"/>
+        </w:rPr>
+        <w:t>.</w:t>
+      </w:r>
+    </w:p>
+    <w:p>
+      <w:pPr>
+        <w:rPr>
+          <w:rFonts w:cstheme="minorHAnsi"/>
+          <w:b/>
+          <w:bCs/>
+          <w:noProof/>
+          <w:color w:val="4472C4" w:themeColor="accent1"/>
+          <w:sz w:val="24"/>
+          <w:szCs w:val="24"/>
+        </w:rPr>
+      </w:pPr>
+      <w:r>
+        <w:rPr>
+          <w:rFonts w:cstheme="minorHAnsi"/>
+          <w:b/>
+          <w:bCs/>
+          <w:noProof/>
+          <w:color w:val="4472C4" w:themeColor="accent1"/>
+          <w:sz w:val="24"/>
+          <w:szCs w:val="24"/>
+        </w:rPr>
+        <w:t xml:space="preserve">HUDM-003 Administración de suscripciones registradas </w:t>
+      </w:r>
+    </w:p>
+    <w:p>
+      <w:pPr>
+        <w:rPr>
+          <w:bCs/>
+          <w:lang w:val="es-ES"/>
+        </w:rPr>
+      </w:pPr>
+      <w:r>
+        <w:rPr>
+          <w:bCs/>
+          <w:lang w:val="es-ES"/>
+        </w:rPr>
+        <w:t>Como: Empleado de la tienda de videojuegos</w:t>
+      </w:r>
+    </w:p>
+    <w:p>
+      <w:pPr>
+        <w:rPr>
+          <w:bCs/>
+          <w:lang w:val="es-ES"/>
+        </w:rPr>
+      </w:pPr>
+      <w:r>
+        <w:rPr>
+          <w:bCs/>
+          <w:lang w:val="es-ES"/>
+        </w:rPr>
+        <w:t>Quiero: Tener un sistema de las suscripciones ya registradas que tienen los clientes.</w:t>
+      </w:r>
+    </w:p>
+    <w:p>
+      <w:pPr>
+        <w:rPr>
+          <w:lang w:val="es-ES"/>
+        </w:rPr>
+      </w:pPr>
+      <w:r>
+        <w:rPr>
+          <w:bCs/>
+          <w:lang w:val="es-ES"/>
+        </w:rPr>
+        <w:t>Para: Separar a los clientes que ya han comprado en la tienda con los nuevos, para las ofertas en las suscripciones.</w:t>
+      </w:r>
+    </w:p>
+    <w:p>
+      <w:pPr>
+        <w:rPr>
+          <w:lang w:val="es-ES"/>
+        </w:rPr>
+      </w:pPr>
+    </w:p>
+    <w:p>
+      <w:pPr>
+        <w:pStyle w:val="Sinespaciado"/>
+        <w:tabs>
+          <w:tab w:val="left" w:pos="5670"/>
+        </w:tabs>
+        <w:spacing w:line="276" w:lineRule="auto"/>
+        <w:rPr>
+          <w:rFonts w:cstheme="minorHAnsi"/>
+          <w:b/>
+          <w:color w:val="4472C4" w:themeColor="accent1"/>
+          <w:sz w:val="24"/>
+          <w:szCs w:val="24"/>
+        </w:rPr>
+      </w:pPr>
+      <w:r>
+        <w:rPr>
+          <w:rFonts w:cstheme="minorHAnsi"/>
+          <w:b/>
+          <w:bCs/>
+          <w:noProof/>
+          <w:color w:val="4472C4" w:themeColor="accent1"/>
+          <w:sz w:val="24"/>
+          <w:szCs w:val="24"/>
+        </w:rPr>
+        <w:t xml:space="preserve">HUJR-001 </w:t>
+      </w:r>
+      <w:r>
+        <w:rPr>
+          <w:rFonts w:cstheme="minorHAnsi"/>
+          <w:b/>
+          <w:color w:val="4472C4" w:themeColor="accent1"/>
+          <w:sz w:val="24"/>
+          <w:szCs w:val="24"/>
+        </w:rPr>
+        <w:t>Registro de proveedor</w:t>
+      </w:r>
+    </w:p>
+    <w:p>
+      <w:pPr>
+        <w:pStyle w:val="Sinespaciado"/>
+        <w:tabs>
+          <w:tab w:val="left" w:pos="5670"/>
+        </w:tabs>
+        <w:spacing w:line="276" w:lineRule="auto"/>
+        <w:rPr>
+          <w:rFonts w:cstheme="minorHAnsi"/>
+        </w:rPr>
+      </w:pPr>
+      <w:r>
+        <w:rPr>
+          <w:rStyle w:val="Textoennegrita"/>
+          <w:rFonts w:cstheme="minorHAnsi"/>
+        </w:rPr>
+        <w:t>Como</w:t>
+      </w:r>
+      <w:r>
+        <w:rPr>
+          <w:rFonts w:cstheme="minorHAnsi"/>
+        </w:rPr>
+        <w:t>: administrador del sistema,</w:t>
+      </w:r>
+      <w:r>
+        <w:rPr>
+          <w:rFonts w:cstheme="minorHAnsi"/>
+        </w:rPr>
+        <w:br/>
+      </w:r>
+      <w:r>
+        <w:rPr>
+          <w:rStyle w:val="Textoennegrita"/>
+          <w:rFonts w:cstheme="minorHAnsi"/>
+        </w:rPr>
+        <w:t>quiero</w:t>
+      </w:r>
+      <w:r>
+        <w:rPr>
+          <w:rStyle w:val="Textoennegrita"/>
+          <w:rFonts w:cstheme="minorHAnsi"/>
+        </w:rPr>
+        <w:t>:</w:t>
+      </w:r>
+      <w:r>
+        <w:rPr>
+          <w:rFonts w:cstheme="minorHAnsi"/>
+        </w:rPr>
+        <w:t xml:space="preserve"> registrar nuevos proveedores con su nombre</w:t>
+      </w:r>
+      <w:r>
+        <w:rPr>
+          <w:rFonts w:cstheme="minorHAnsi"/>
+        </w:rPr>
+        <w:t>, teléfono, correo y dirección,</w:t>
+      </w:r>
+    </w:p>
+    <w:p>
+      <w:pPr>
+        <w:pStyle w:val="Sinespaciado"/>
+        <w:tabs>
+          <w:tab w:val="left" w:pos="5670"/>
+        </w:tabs>
+        <w:spacing w:line="276" w:lineRule="auto"/>
+        <w:rPr>
+          <w:rFonts w:cstheme="minorHAnsi"/>
+          <w:b/>
+          <w:bCs/>
+          <w:noProof/>
+          <w:color w:val="4472C4" w:themeColor="accent1"/>
+          <w:sz w:val="24"/>
+          <w:szCs w:val="24"/>
+        </w:rPr>
+      </w:pPr>
+      <w:r>
+        <w:rPr>
+          <w:rStyle w:val="Textoennegrita"/>
+          <w:rFonts w:cstheme="minorHAnsi"/>
+          <w:u w:val="single"/>
+        </w:rPr>
+        <w:t>para</w:t>
+      </w:r>
+      <w:r>
+        <w:rPr>
+          <w:rStyle w:val="Textoennegrita"/>
+          <w:rFonts w:cstheme="minorHAnsi"/>
+        </w:rPr>
+        <w:t>:</w:t>
+      </w:r>
+      <w:r>
+        <w:rPr>
+          <w:rFonts w:cstheme="minorHAnsi"/>
+        </w:rPr>
+        <w:t xml:space="preserve"> mantener actualizada la base de datos y facilitar futuras compras y contactos comerciales.</w:t>
+      </w:r>
+    </w:p>
+    <w:p>
+      <w:pPr>
+        <w:pStyle w:val="Ttulo3"/>
+        <w:rPr>
+          <w:rFonts w:asciiTheme="minorHAnsi" w:hAnsiTheme="minorHAnsi" w:cstheme="minorHAnsi"/>
+          <w:color w:val="4472C4" w:themeColor="accent1"/>
+          <w:sz w:val="24"/>
+          <w:szCs w:val="24"/>
+          <w:lang w:val="es-GT"/>
+        </w:rPr>
+      </w:pPr>
+      <w:r>
+        <w:rPr>
+          <w:rFonts w:asciiTheme="minorHAnsi" w:hAnsiTheme="minorHAnsi" w:cstheme="minorHAnsi"/>
+          <w:bCs w:val="0"/>
+          <w:noProof/>
+          <w:color w:val="4472C4" w:themeColor="accent1"/>
+          <w:sz w:val="24"/>
+          <w:szCs w:val="24"/>
+          <w:lang w:val="es-GT"/>
+        </w:rPr>
+        <w:t>HUJR-002</w:t>
+      </w:r>
+      <w:r>
+        <w:rPr>
+          <w:rFonts w:asciiTheme="minorHAnsi" w:hAnsiTheme="minorHAnsi" w:cstheme="minorHAnsi"/>
+          <w:b w:val="0"/>
+          <w:bCs w:val="0"/>
+          <w:noProof/>
+          <w:color w:val="4472C4" w:themeColor="accent1"/>
+          <w:sz w:val="24"/>
+          <w:szCs w:val="24"/>
+          <w:lang w:val="es-GT"/>
+        </w:rPr>
+        <w:t xml:space="preserve"> </w:t>
+      </w:r>
+      <w:r>
+        <w:rPr>
+          <w:rFonts w:asciiTheme="minorHAnsi" w:hAnsiTheme="minorHAnsi" w:cstheme="minorHAnsi"/>
+          <w:color w:val="4472C4" w:themeColor="accent1"/>
+          <w:sz w:val="24"/>
+          <w:szCs w:val="24"/>
+          <w:lang w:val="es-GT"/>
+        </w:rPr>
+        <w:t>Consulta de proveedores</w:t>
+      </w:r>
+    </w:p>
+    <w:p>
+      <w:pPr>
+        <w:pStyle w:val="NormalWeb"/>
+        <w:rPr>
+          <w:rFonts w:asciiTheme="minorHAnsi" w:hAnsiTheme="minorHAnsi" w:cstheme="minorHAnsi"/>
+          <w:sz w:val="21"/>
+          <w:szCs w:val="21"/>
+        </w:rPr>
+      </w:pPr>
+      <w:r>
+        <w:rPr>
+          <w:rStyle w:val="Textoennegrita"/>
+          <w:rFonts w:asciiTheme="minorHAnsi" w:hAnsiTheme="minorHAnsi" w:cstheme="minorHAnsi"/>
+          <w:sz w:val="21"/>
+          <w:szCs w:val="21"/>
+        </w:rPr>
+        <w:t>Como</w:t>
+      </w:r>
+      <w:r>
+        <w:rPr>
+          <w:rFonts w:asciiTheme="minorHAnsi" w:hAnsiTheme="minorHAnsi" w:cstheme="minorHAnsi"/>
+          <w:sz w:val="21"/>
+          <w:szCs w:val="21"/>
+        </w:rPr>
+        <w:t xml:space="preserve">: </w:t>
+      </w:r>
+      <w:r>
+        <w:rPr>
+          <w:rFonts w:asciiTheme="minorHAnsi" w:hAnsiTheme="minorHAnsi" w:cstheme="minorHAnsi"/>
+          <w:sz w:val="21"/>
+          <w:szCs w:val="21"/>
+        </w:rPr>
+        <w:t>usuario autorizado,</w:t>
+      </w:r>
+      <w:r>
+        <w:rPr>
+          <w:rFonts w:asciiTheme="minorHAnsi" w:hAnsiTheme="minorHAnsi" w:cstheme="minorHAnsi"/>
+          <w:sz w:val="21"/>
+          <w:szCs w:val="21"/>
+        </w:rPr>
+        <w:br/>
+      </w:r>
+      <w:r>
+        <w:rPr>
+          <w:rStyle w:val="Textoennegrita"/>
+          <w:rFonts w:asciiTheme="minorHAnsi" w:hAnsiTheme="minorHAnsi" w:cstheme="minorHAnsi"/>
+          <w:sz w:val="21"/>
+          <w:szCs w:val="21"/>
+        </w:rPr>
+        <w:t>quiero</w:t>
+      </w:r>
+      <w:r>
+        <w:rPr>
+          <w:rFonts w:asciiTheme="minorHAnsi" w:hAnsiTheme="minorHAnsi" w:cstheme="minorHAnsi"/>
+          <w:sz w:val="21"/>
+          <w:szCs w:val="21"/>
+        </w:rPr>
+        <w:t xml:space="preserve"> acceder a un listado de todos los proveedores registrados,</w:t>
+      </w:r>
+      <w:r>
+        <w:rPr>
+          <w:rFonts w:asciiTheme="minorHAnsi" w:hAnsiTheme="minorHAnsi" w:cstheme="minorHAnsi"/>
+          <w:sz w:val="21"/>
+          <w:szCs w:val="21"/>
+        </w:rPr>
+        <w:br/>
+      </w:r>
+      <w:r>
+        <w:rPr>
+          <w:rStyle w:val="Textoennegrita"/>
+          <w:rFonts w:asciiTheme="minorHAnsi" w:hAnsiTheme="minorHAnsi" w:cstheme="minorHAnsi"/>
+          <w:sz w:val="21"/>
+          <w:szCs w:val="21"/>
+        </w:rPr>
+        <w:t>para</w:t>
+      </w:r>
+      <w:r>
+        <w:rPr>
+          <w:rStyle w:val="Textoennegrita"/>
+          <w:rFonts w:asciiTheme="minorHAnsi" w:hAnsiTheme="minorHAnsi" w:cstheme="minorHAnsi"/>
+          <w:sz w:val="21"/>
+          <w:szCs w:val="21"/>
+        </w:rPr>
+        <w:t>:</w:t>
+      </w:r>
+      <w:r>
+        <w:rPr>
+          <w:rFonts w:asciiTheme="minorHAnsi" w:hAnsiTheme="minorHAnsi" w:cstheme="minorHAnsi"/>
+          <w:sz w:val="21"/>
+          <w:szCs w:val="21"/>
+        </w:rPr>
+        <w:t xml:space="preserve"> poder visualizar su información de contacto y gestionar relaciones comerciales de manera eficiente.</w:t>
+      </w:r>
+    </w:p>
+    <w:p>
+      <w:pPr>
+        <w:pStyle w:val="Ttulo3"/>
+        <w:rPr>
+          <w:rFonts w:asciiTheme="minorHAnsi" w:hAnsiTheme="minorHAnsi" w:cstheme="minorHAnsi"/>
+          <w:color w:val="4472C4" w:themeColor="accent1"/>
+          <w:sz w:val="24"/>
+          <w:szCs w:val="24"/>
+          <w:lang w:val="es-GT"/>
+        </w:rPr>
+      </w:pPr>
+      <w:r>
+        <w:rPr>
+          <w:rFonts w:asciiTheme="minorHAnsi" w:hAnsiTheme="minorHAnsi" w:cstheme="minorHAnsi"/>
+          <w:bCs w:val="0"/>
+          <w:noProof/>
+          <w:color w:val="4472C4" w:themeColor="accent1"/>
+          <w:sz w:val="24"/>
+          <w:szCs w:val="24"/>
+          <w:lang w:val="es-GT"/>
+        </w:rPr>
+        <w:t>HUJR-003</w:t>
+      </w:r>
+      <w:r>
+        <w:rPr>
+          <w:rFonts w:asciiTheme="minorHAnsi" w:hAnsiTheme="minorHAnsi" w:cstheme="minorHAnsi"/>
+          <w:color w:val="4472C4" w:themeColor="accent1"/>
+          <w:sz w:val="24"/>
+          <w:szCs w:val="24"/>
+          <w:lang w:val="es-GT"/>
+        </w:rPr>
+        <w:t xml:space="preserve"> Actualización de datos de proveedor</w:t>
+      </w:r>
+    </w:p>
+    <w:p>
+      <w:pPr>
+        <w:pStyle w:val="NormalWeb"/>
+        <w:rPr>
+          <w:rFonts w:ascii="Segoe UI" w:hAnsi="Segoe UI" w:cs="Segoe UI"/>
+          <w:sz w:val="21"/>
+          <w:szCs w:val="21"/>
+        </w:rPr>
+      </w:pPr>
+      <w:r>
+        <w:rPr>
+          <w:rStyle w:val="Textoennegrita"/>
+          <w:rFonts w:asciiTheme="minorHAnsi" w:hAnsiTheme="minorHAnsi" w:cstheme="minorHAnsi"/>
+          <w:sz w:val="21"/>
+          <w:szCs w:val="21"/>
+        </w:rPr>
+        <w:t>Como</w:t>
+      </w:r>
+      <w:r>
+        <w:rPr>
+          <w:rStyle w:val="Textoennegrita"/>
+          <w:rFonts w:asciiTheme="minorHAnsi" w:hAnsiTheme="minorHAnsi" w:cstheme="minorHAnsi"/>
+          <w:sz w:val="21"/>
+          <w:szCs w:val="21"/>
+        </w:rPr>
+        <w:t>:</w:t>
+      </w:r>
+      <w:r>
+        <w:rPr>
+          <w:rFonts w:asciiTheme="minorHAnsi" w:hAnsiTheme="minorHAnsi" w:cstheme="minorHAnsi"/>
+          <w:sz w:val="21"/>
+          <w:szCs w:val="21"/>
+        </w:rPr>
+        <w:t xml:space="preserve"> administrador del sistema,</w:t>
+      </w:r>
+      <w:r>
+        <w:rPr>
+          <w:rFonts w:asciiTheme="minorHAnsi" w:hAnsiTheme="minorHAnsi" w:cstheme="minorHAnsi"/>
+          <w:sz w:val="21"/>
+          <w:szCs w:val="21"/>
+        </w:rPr>
+        <w:br/>
+      </w:r>
+      <w:r>
+        <w:rPr>
+          <w:rStyle w:val="Textoennegrita"/>
+          <w:rFonts w:asciiTheme="minorHAnsi" w:hAnsiTheme="minorHAnsi" w:cstheme="minorHAnsi"/>
+          <w:sz w:val="21"/>
+          <w:szCs w:val="21"/>
+        </w:rPr>
+        <w:t>quiero</w:t>
+      </w:r>
+      <w:r>
+        <w:rPr>
+          <w:rStyle w:val="Textoennegrita"/>
+          <w:rFonts w:asciiTheme="minorHAnsi" w:hAnsiTheme="minorHAnsi" w:cstheme="minorHAnsi"/>
+          <w:sz w:val="21"/>
+          <w:szCs w:val="21"/>
+        </w:rPr>
+        <w:t>:</w:t>
+      </w:r>
+      <w:r>
+        <w:rPr>
+          <w:rFonts w:asciiTheme="minorHAnsi" w:hAnsiTheme="minorHAnsi" w:cstheme="minorHAnsi"/>
+          <w:sz w:val="21"/>
+          <w:szCs w:val="21"/>
+        </w:rPr>
+        <w:t xml:space="preserve"> editar la información de un proveedor previamente registrado,</w:t>
+      </w:r>
+      <w:r>
+        <w:rPr>
+          <w:rFonts w:asciiTheme="minorHAnsi" w:hAnsiTheme="minorHAnsi" w:cstheme="minorHAnsi"/>
+          <w:sz w:val="21"/>
+          <w:szCs w:val="21"/>
+        </w:rPr>
+        <w:br/>
+      </w:r>
+      <w:r>
+        <w:rPr>
+          <w:rStyle w:val="Textoennegrita"/>
+          <w:rFonts w:asciiTheme="minorHAnsi" w:hAnsiTheme="minorHAnsi" w:cstheme="minorHAnsi"/>
+          <w:sz w:val="21"/>
+          <w:szCs w:val="21"/>
+        </w:rPr>
+        <w:t>para</w:t>
+      </w:r>
+      <w:r>
+        <w:rPr>
+          <w:rStyle w:val="Textoennegrita"/>
+          <w:rFonts w:asciiTheme="minorHAnsi" w:hAnsiTheme="minorHAnsi" w:cstheme="minorHAnsi"/>
+          <w:sz w:val="21"/>
+          <w:szCs w:val="21"/>
+        </w:rPr>
+        <w:t>:</w:t>
+      </w:r>
+      <w:r>
+        <w:rPr>
+          <w:rFonts w:asciiTheme="minorHAnsi" w:hAnsiTheme="minorHAnsi" w:cstheme="minorHAnsi"/>
+          <w:sz w:val="21"/>
+          <w:szCs w:val="21"/>
+        </w:rPr>
+        <w:t xml:space="preserve"> asegurarme de que los datos almacenados estén siempre actualizados y sean confiables</w:t>
+      </w:r>
+      <w:r>
+        <w:rPr>
+          <w:rFonts w:ascii="Segoe UI" w:hAnsi="Segoe UI" w:cs="Segoe UI"/>
+          <w:sz w:val="21"/>
+          <w:szCs w:val="21"/>
+        </w:rPr>
+        <w:t>.</w:t>
+      </w:r>
+    </w:p>
+    <w:p>
+      <w:pPr>
+        <w:spacing w:line="240" w:lineRule="auto"/>
+        <w:rPr>
+          <w:b/>
+          <w:bCs/>
+          <w:color w:val="4472C4" w:themeColor="accent1"/>
+        </w:rPr>
+      </w:pPr>
+      <w:r>
+        <w:rPr>
+          <w:b/>
+          <w:bCs/>
+          <w:color w:val="4472C4" w:themeColor="accent1"/>
+        </w:rPr>
+        <w:t>HUEL-001</w:t>
+      </w:r>
+      <w:r>
+        <w:rPr>
+          <w:b/>
+          <w:bCs/>
+          <w:color w:val="4472C4" w:themeColor="accent1"/>
+        </w:rPr>
+        <w:t xml:space="preserve"> Registros de devolución</w:t>
+      </w:r>
+    </w:p>
+    <w:p>
+      <w:pPr>
+        <w:spacing w:line="240" w:lineRule="auto"/>
+        <w:rPr>
+          <w:bCs/>
+        </w:rPr>
+      </w:pPr>
+      <w:r>
+        <w:rPr>
+          <w:b/>
+        </w:rPr>
+        <w:t>Como:</w:t>
+      </w:r>
+      <w:r>
+        <w:rPr>
+          <w:bCs/>
+        </w:rPr>
+        <w:t xml:space="preserve"> Empleado del área </w:t>
+      </w:r>
+    </w:p>
+    <w:p>
+      <w:pPr>
+        <w:spacing w:line="240" w:lineRule="auto"/>
+        <w:rPr>
+          <w:bCs/>
+        </w:rPr>
+      </w:pPr>
+      <w:r>
+        <w:rPr>
+          <w:b/>
+        </w:rPr>
+        <w:t>Quiero:</w:t>
+      </w:r>
+      <w:r>
+        <w:rPr>
+          <w:bCs/>
+        </w:rPr>
+        <w:t xml:space="preserve"> poder poner la fecha exacta de devolución del videojuego,</w:t>
+      </w:r>
+    </w:p>
+    <w:p>
+      <w:pPr>
+        <w:spacing w:line="240" w:lineRule="auto"/>
+        <w:rPr>
+          <w:bCs/>
+        </w:rPr>
+      </w:pPr>
+      <w:r>
+        <w:rPr>
+          <w:b/>
+        </w:rPr>
+        <w:t>Para:</w:t>
+      </w:r>
+      <w:r>
+        <w:rPr>
+          <w:bCs/>
+        </w:rPr>
+        <w:t xml:space="preserve"> registrar todo de manera eficiente.</w:t>
+      </w:r>
+    </w:p>
+    <w:p>
+      <w:pPr>
+        <w:rPr>
+          <w:b/>
+          <w:bCs/>
+          <w:color w:val="4472C4" w:themeColor="accent1"/>
+        </w:rPr>
+      </w:pPr>
+    </w:p>
+    <w:p>
+      <w:pPr>
+        <w:spacing w:line="240" w:lineRule="auto"/>
+        <w:rPr>
+          <w:b/>
+          <w:bCs/>
+          <w:color w:val="4472C4" w:themeColor="accent1"/>
+        </w:rPr>
+      </w:pPr>
+      <w:r>
+        <w:rPr>
+          <w:b/>
+          <w:bCs/>
+          <w:color w:val="4472C4" w:themeColor="accent1"/>
+        </w:rPr>
+        <w:t>HUEL-002</w:t>
+      </w:r>
+      <w:r>
+        <w:rPr>
+          <w:b/>
+          <w:bCs/>
+          <w:color w:val="4472C4" w:themeColor="accent1"/>
+        </w:rPr>
+        <w:t xml:space="preserve"> Registros de devolución por usuario</w:t>
+      </w:r>
+    </w:p>
+    <w:p>
+      <w:pPr>
+        <w:spacing w:line="240" w:lineRule="auto"/>
+        <w:rPr>
+          <w:bCs/>
+        </w:rPr>
+      </w:pPr>
+      <w:r>
+        <w:rPr>
+          <w:b/>
+        </w:rPr>
+        <w:t>Como:</w:t>
+      </w:r>
+      <w:r>
+        <w:rPr>
+          <w:bCs/>
+        </w:rPr>
+        <w:t xml:space="preserve"> Cliente </w:t>
+      </w:r>
+    </w:p>
+    <w:p>
+      <w:pPr>
+        <w:spacing w:line="240" w:lineRule="auto"/>
+        <w:rPr>
+          <w:bCs/>
+        </w:rPr>
+      </w:pPr>
+      <w:r>
+        <w:rPr>
+          <w:b/>
+        </w:rPr>
+        <w:t>Quiero:</w:t>
+      </w:r>
+      <w:r>
+        <w:rPr>
+          <w:bCs/>
+        </w:rPr>
+        <w:t xml:space="preserve"> Que la devolución se enlace a mi usuario </w:t>
+      </w:r>
+    </w:p>
+    <w:p>
+      <w:pPr>
+        <w:spacing w:line="240" w:lineRule="auto"/>
+        <w:rPr>
+          <w:bCs/>
+        </w:rPr>
+      </w:pPr>
+      <w:r>
+        <w:rPr>
+          <w:b/>
+        </w:rPr>
+        <w:t>Para:</w:t>
+      </w:r>
+      <w:r>
+        <w:rPr>
+          <w:bCs/>
+        </w:rPr>
+        <w:t xml:space="preserve"> evitar problemas y tener registro de lo que he devuelto antes.</w:t>
+      </w:r>
+    </w:p>
+    <w:p>
+      <w:pPr>
+        <w:rPr>
+          <w:b/>
+          <w:bCs/>
+          <w:color w:val="4472C4" w:themeColor="accent1"/>
+        </w:rPr>
+      </w:pPr>
+    </w:p>
+    <w:p>
+      <w:pPr>
+        <w:rPr>
+          <w:b/>
+          <w:bCs/>
+          <w:color w:val="4472C4" w:themeColor="accent1"/>
+        </w:rPr>
+      </w:pPr>
+    </w:p>
+    <w:p>
+      <w:pPr>
+        <w:spacing w:line="240" w:lineRule="auto"/>
+        <w:rPr>
+          <w:bCs/>
+        </w:rPr>
+      </w:pPr>
+      <w:r>
+        <w:rPr>
+          <w:b/>
+          <w:bCs/>
+          <w:color w:val="4472C4" w:themeColor="accent1"/>
+        </w:rPr>
+        <w:lastRenderedPageBreak/>
+        <w:t>HUEL-003</w:t>
+      </w:r>
+      <w:r>
+        <w:rPr>
+          <w:b/>
+          <w:bCs/>
+          <w:color w:val="4472C4" w:themeColor="accent1"/>
+        </w:rPr>
+        <w:t xml:space="preserve"> Historial de devoluciones</w:t>
+      </w:r>
+    </w:p>
+    <w:p>
+      <w:pPr>
+        <w:spacing w:line="240" w:lineRule="auto"/>
+        <w:rPr>
+          <w:bCs/>
+        </w:rPr>
+      </w:pPr>
+      <w:r>
+        <w:rPr>
+          <w:b/>
+        </w:rPr>
+        <w:t>Como:</w:t>
+      </w:r>
+      <w:r>
+        <w:rPr>
+          <w:bCs/>
+        </w:rPr>
+        <w:t xml:space="preserve"> Cliente</w:t>
+      </w:r>
+    </w:p>
+    <w:p>
+      <w:pPr>
+        <w:spacing w:line="240" w:lineRule="auto"/>
+        <w:rPr>
+          <w:bCs/>
+        </w:rPr>
+      </w:pPr>
+      <w:r>
+        <w:rPr>
+          <w:b/>
+        </w:rPr>
+        <w:t>Quiero:</w:t>
+      </w:r>
+      <w:r>
+        <w:rPr>
+          <w:bCs/>
+        </w:rPr>
+        <w:t xml:space="preserve"> un registro de todas mis devoluciones </w:t>
+      </w:r>
+    </w:p>
+    <w:p>
+      <w:pPr>
+        <w:spacing w:line="240" w:lineRule="auto"/>
+        <w:rPr>
+          <w:bCs/>
+        </w:rPr>
+      </w:pPr>
+      <w:r>
+        <w:rPr>
+          <w:b/>
+        </w:rPr>
+        <w:t>Para:</w:t>
+      </w:r>
+      <w:r>
+        <w:rPr>
+          <w:bCs/>
+        </w:rPr>
+        <w:t xml:space="preserve"> ver mi historial completo y verificar que todo esté correcto.</w:t>
+      </w:r>
+    </w:p>
+    <w:p>
+      <w:pPr>
+        <w:rPr>
+          <w:u w:val="single"/>
+        </w:rPr>
+      </w:pPr>
+    </w:p>
+    <w:p>
+      <w:pPr>
+        <w:pStyle w:val="Sinespaciado"/>
+        <w:tabs>
+          <w:tab w:val="left" w:pos="5670"/>
+        </w:tabs>
+        <w:spacing w:line="276" w:lineRule="auto"/>
+        <w:rPr>
           <w:noProof/>
           <w:sz w:val="24"/>
           <w:szCs w:val="24"/>
@@ -3193,25 +6255,25 @@
       </w:pPr>
     </w:lvl>
   </w:abstractNum>
-  <w:num w:numId="1" w16cid:durableId="781191612">
+  <w:num w:numId="1" w16cid:durableId="534002730">
     <w:abstractNumId w:val="12"/>
   </w:num>
-  <w:num w:numId="2" w16cid:durableId="1388455185">
+  <w:num w:numId="2" w16cid:durableId="1510216092">
     <w:abstractNumId w:val="13"/>
   </w:num>
-  <w:num w:numId="3" w16cid:durableId="2109347333">
+  <w:num w:numId="3" w16cid:durableId="2130852030">
     <w:abstractNumId w:val="7"/>
   </w:num>
-  <w:num w:numId="4" w16cid:durableId="2021882221">
+  <w:num w:numId="4" w16cid:durableId="192809769">
     <w:abstractNumId w:val="8"/>
   </w:num>
-  <w:num w:numId="5" w16cid:durableId="1469398198">
+  <w:num w:numId="5" w16cid:durableId="1999458329">
     <w:abstractNumId w:val="4"/>
   </w:num>
-  <w:num w:numId="6" w16cid:durableId="1506365332">
+  <w:num w:numId="6" w16cid:durableId="793519497">
     <w:abstractNumId w:val="3"/>
   </w:num>
-  <w:num w:numId="7" w16cid:durableId="1003318302">
+  <w:num w:numId="7" w16cid:durableId="57363744">
     <w:abstractNumId w:val="3"/>
     <w:lvlOverride w:ilvl="0">
       <w:startOverride w:val="1"/>
@@ -3241,40 +6303,40 @@
       <w:startOverride w:val="1"/>
     </w:lvlOverride>
   </w:num>
-  <w:num w:numId="8" w16cid:durableId="139226636">
+  <w:num w:numId="8" w16cid:durableId="361328463">
     <w:abstractNumId w:val="14"/>
   </w:num>
-  <w:num w:numId="9" w16cid:durableId="1444500659">
+  <w:num w:numId="9" w16cid:durableId="768888728">
     <w:abstractNumId w:val="10"/>
   </w:num>
-  <w:num w:numId="10" w16cid:durableId="1522861174">
+  <w:num w:numId="10" w16cid:durableId="623344132">
     <w:abstractNumId w:val="15"/>
   </w:num>
-  <w:num w:numId="11" w16cid:durableId="2042707241">
+  <w:num w:numId="11" w16cid:durableId="700209156">
     <w:abstractNumId w:val="6"/>
   </w:num>
-  <w:num w:numId="12" w16cid:durableId="1410931603">
+  <w:num w:numId="12" w16cid:durableId="1699159164">
     <w:abstractNumId w:val="0"/>
   </w:num>
-  <w:num w:numId="13" w16cid:durableId="42143283">
+  <w:num w:numId="13" w16cid:durableId="476262203">
     <w:abstractNumId w:val="17"/>
   </w:num>
-  <w:num w:numId="14" w16cid:durableId="1922635918">
+  <w:num w:numId="14" w16cid:durableId="1841693876">
     <w:abstractNumId w:val="5"/>
   </w:num>
-  <w:num w:numId="15" w16cid:durableId="1632400256">
+  <w:num w:numId="15" w16cid:durableId="1366759788">
     <w:abstractNumId w:val="1"/>
   </w:num>
-  <w:num w:numId="16" w16cid:durableId="711000293">
+  <w:num w:numId="16" w16cid:durableId="563756164">
     <w:abstractNumId w:val="16"/>
   </w:num>
-  <w:num w:numId="17" w16cid:durableId="1975015800">
+  <w:num w:numId="17" w16cid:durableId="1851870537">
     <w:abstractNumId w:val="11"/>
   </w:num>
-  <w:num w:numId="18" w16cid:durableId="660815090">
+  <w:num w:numId="18" w16cid:durableId="898440835">
     <w:abstractNumId w:val="2"/>
   </w:num>
-  <w:num w:numId="19" w16cid:durableId="249049936">
+  <w:num w:numId="19" w16cid:durableId="2097482576">
     <w:abstractNumId w:val="9"/>
   </w:num>
 </w:numbering>

</xml_diff>

<commit_message>
add: Agregar historia de usuario Membresias en archivo ActividadProyectoJavaEE.docx
</commit_message>
<xml_diff>
--- a/Actividad-ProyectoJavaEE.docx
+++ b/Actividad-ProyectoJavaEE.docx
@@ -4564,11 +4564,307 @@
         </w:tabs>
         <w:spacing w:line="276" w:lineRule="auto"/>
         <w:rPr>
-          <w:noProof/>
-          <w:sz w:val="24"/>
-          <w:szCs w:val="24"/>
-        </w:rPr>
-      </w:pPr>
+          <w:b/>
+          <w:bCs/>
+          <w:noProof/>
+          <w:color w:val="4472C4" w:themeColor="accent1"/>
+          <w:sz w:val="24"/>
+          <w:szCs w:val="24"/>
+        </w:rPr>
+      </w:pPr>
+      <w:r>
+        <w:rPr>
+          <w:b/>
+          <w:bCs/>
+          <w:noProof/>
+          <w:color w:val="4472C4" w:themeColor="accent1"/>
+          <w:sz w:val="24"/>
+          <w:szCs w:val="24"/>
+        </w:rPr>
+        <w:t>HUSM-001 Uso de membresia</w:t>
+      </w:r>
+    </w:p>
+    <w:p>
+      <w:pPr>
+        <w:pStyle w:val="Sinespaciado"/>
+        <w:tabs>
+          <w:tab w:val="left" w:pos="5670"/>
+        </w:tabs>
+        <w:spacing w:line="276" w:lineRule="auto"/>
+        <w:rPr>
+          <w:noProof/>
+          <w:sz w:val="24"/>
+          <w:szCs w:val="24"/>
+        </w:rPr>
+      </w:pPr>
+      <w:r>
+        <w:rPr>
+          <w:noProof/>
+          <w:sz w:val="24"/>
+          <w:szCs w:val="24"/>
+        </w:rPr>
+        <w:t xml:space="preserve">Como: cliente </w:t>
+      </w:r>
+    </w:p>
+    <w:p>
+      <w:pPr>
+        <w:pStyle w:val="Sinespaciado"/>
+        <w:tabs>
+          <w:tab w:val="left" w:pos="5670"/>
+        </w:tabs>
+        <w:spacing w:line="276" w:lineRule="auto"/>
+        <w:rPr>
+          <w:noProof/>
+          <w:sz w:val="24"/>
+          <w:szCs w:val="24"/>
+        </w:rPr>
+      </w:pPr>
+      <w:r>
+        <w:rPr>
+          <w:noProof/>
+          <w:sz w:val="24"/>
+          <w:szCs w:val="24"/>
+        </w:rPr>
+        <w:t xml:space="preserve">Quiero: usar mi membresía en la tienda </w:t>
+      </w:r>
+    </w:p>
+    <w:p>
+      <w:pPr>
+        <w:pStyle w:val="Sinespaciado"/>
+        <w:tabs>
+          <w:tab w:val="left" w:pos="5670"/>
+        </w:tabs>
+        <w:spacing w:line="276" w:lineRule="auto"/>
+        <w:rPr>
+          <w:noProof/>
+          <w:sz w:val="24"/>
+          <w:szCs w:val="24"/>
+        </w:rPr>
+      </w:pPr>
+      <w:r>
+        <w:rPr>
+          <w:noProof/>
+          <w:sz w:val="24"/>
+          <w:szCs w:val="24"/>
+        </w:rPr>
+        <w:t>Para: tener descuentos</w:t>
+      </w:r>
+    </w:p>
+    <w:p>
+      <w:pPr>
+        <w:pStyle w:val="Sinespaciado"/>
+        <w:tabs>
+          <w:tab w:val="left" w:pos="5670"/>
+        </w:tabs>
+        <w:spacing w:line="276" w:lineRule="auto"/>
+        <w:rPr>
+          <w:noProof/>
+          <w:sz w:val="24"/>
+          <w:szCs w:val="24"/>
+        </w:rPr>
+      </w:pPr>
+    </w:p>
+    <w:p>
+      <w:pPr>
+        <w:pStyle w:val="Sinespaciado"/>
+        <w:tabs>
+          <w:tab w:val="left" w:pos="5670"/>
+        </w:tabs>
+        <w:spacing w:line="276" w:lineRule="auto"/>
+        <w:rPr>
+          <w:b/>
+          <w:bCs/>
+          <w:noProof/>
+          <w:color w:val="4472C4" w:themeColor="accent1"/>
+          <w:sz w:val="24"/>
+          <w:szCs w:val="24"/>
+        </w:rPr>
+      </w:pPr>
+      <w:r>
+        <w:rPr>
+          <w:b/>
+          <w:bCs/>
+          <w:noProof/>
+          <w:color w:val="4472C4" w:themeColor="accent1"/>
+          <w:sz w:val="24"/>
+          <w:szCs w:val="24"/>
+        </w:rPr>
+        <w:t>HUSM-002 Descuentos</w:t>
+      </w:r>
+    </w:p>
+    <w:p>
+      <w:pPr>
+        <w:pStyle w:val="Sinespaciado"/>
+        <w:tabs>
+          <w:tab w:val="left" w:pos="5670"/>
+        </w:tabs>
+        <w:spacing w:line="276" w:lineRule="auto"/>
+        <w:rPr>
+          <w:noProof/>
+          <w:sz w:val="24"/>
+          <w:szCs w:val="24"/>
+        </w:rPr>
+      </w:pPr>
+      <w:r>
+        <w:rPr>
+          <w:noProof/>
+          <w:sz w:val="24"/>
+          <w:szCs w:val="24"/>
+        </w:rPr>
+        <w:t>Como: cliente</w:t>
+      </w:r>
+    </w:p>
+    <w:p>
+      <w:pPr>
+        <w:pStyle w:val="Sinespaciado"/>
+        <w:tabs>
+          <w:tab w:val="left" w:pos="5670"/>
+        </w:tabs>
+        <w:spacing w:line="276" w:lineRule="auto"/>
+        <w:rPr>
+          <w:noProof/>
+          <w:sz w:val="24"/>
+          <w:szCs w:val="24"/>
+        </w:rPr>
+      </w:pPr>
+      <w:r>
+        <w:rPr>
+          <w:noProof/>
+          <w:sz w:val="24"/>
+          <w:szCs w:val="24"/>
+        </w:rPr>
+        <w:t xml:space="preserve"> Quiero: saber qué productos tienen descuento con mi membresía</w:t>
+      </w:r>
+    </w:p>
+    <w:p>
+      <w:pPr>
+        <w:pStyle w:val="Sinespaciado"/>
+        <w:tabs>
+          <w:tab w:val="left" w:pos="5670"/>
+        </w:tabs>
+        <w:spacing w:line="276" w:lineRule="auto"/>
+        <w:rPr>
+          <w:noProof/>
+          <w:sz w:val="24"/>
+          <w:szCs w:val="24"/>
+        </w:rPr>
+      </w:pPr>
+      <w:r>
+        <w:rPr>
+          <w:noProof/>
+          <w:sz w:val="24"/>
+          <w:szCs w:val="24"/>
+        </w:rPr>
+        <w:t xml:space="preserve"> Para: comprarlos</w:t>
+      </w:r>
+    </w:p>
+    <w:p>
+      <w:pPr>
+        <w:pStyle w:val="Sinespaciado"/>
+        <w:tabs>
+          <w:tab w:val="left" w:pos="5670"/>
+        </w:tabs>
+        <w:spacing w:line="276" w:lineRule="auto"/>
+        <w:rPr>
+          <w:noProof/>
+          <w:sz w:val="24"/>
+          <w:szCs w:val="24"/>
+        </w:rPr>
+      </w:pPr>
+    </w:p>
+    <w:p>
+      <w:pPr>
+        <w:pStyle w:val="Sinespaciado"/>
+        <w:tabs>
+          <w:tab w:val="left" w:pos="5670"/>
+        </w:tabs>
+        <w:spacing w:line="276" w:lineRule="auto"/>
+        <w:rPr>
+          <w:b/>
+          <w:bCs/>
+          <w:noProof/>
+          <w:color w:val="4472C4" w:themeColor="accent1"/>
+          <w:sz w:val="24"/>
+          <w:szCs w:val="24"/>
+        </w:rPr>
+      </w:pPr>
+      <w:r>
+        <w:rPr>
+          <w:b/>
+          <w:bCs/>
+          <w:noProof/>
+          <w:color w:val="4472C4" w:themeColor="accent1"/>
+          <w:sz w:val="24"/>
+          <w:szCs w:val="24"/>
+        </w:rPr>
+        <w:t>HUSM-003   Registro de membresia</w:t>
+      </w:r>
+    </w:p>
+    <w:p>
+      <w:pPr>
+        <w:pStyle w:val="Sinespaciado"/>
+        <w:tabs>
+          <w:tab w:val="left" w:pos="5670"/>
+        </w:tabs>
+        <w:spacing w:line="276" w:lineRule="auto"/>
+        <w:rPr>
+          <w:noProof/>
+          <w:sz w:val="24"/>
+          <w:szCs w:val="24"/>
+        </w:rPr>
+      </w:pPr>
+      <w:r>
+        <w:rPr>
+          <w:noProof/>
+          <w:sz w:val="24"/>
+          <w:szCs w:val="24"/>
+        </w:rPr>
+        <w:t xml:space="preserve">Como: cliente </w:t>
+      </w:r>
+    </w:p>
+    <w:p>
+      <w:pPr>
+        <w:pStyle w:val="Sinespaciado"/>
+        <w:tabs>
+          <w:tab w:val="left" w:pos="5670"/>
+        </w:tabs>
+        <w:spacing w:line="276" w:lineRule="auto"/>
+        <w:rPr>
+          <w:noProof/>
+          <w:sz w:val="24"/>
+          <w:szCs w:val="24"/>
+        </w:rPr>
+      </w:pPr>
+      <w:r>
+        <w:rPr>
+          <w:noProof/>
+          <w:sz w:val="24"/>
+          <w:szCs w:val="24"/>
+        </w:rPr>
+        <w:t xml:space="preserve">Quiero: registrar mi membresía en la tienda  </w:t>
+      </w:r>
+    </w:p>
+    <w:p>
+      <w:pPr>
+        <w:pStyle w:val="Sinespaciado"/>
+        <w:tabs>
+          <w:tab w:val="left" w:pos="5670"/>
+        </w:tabs>
+        <w:spacing w:line="276" w:lineRule="auto"/>
+        <w:rPr>
+          <w:noProof/>
+          <w:sz w:val="24"/>
+          <w:szCs w:val="24"/>
+        </w:rPr>
+      </w:pPr>
+      <w:r>
+        <w:rPr>
+          <w:noProof/>
+          <w:sz w:val="24"/>
+          <w:szCs w:val="24"/>
+        </w:rPr>
+        <w:t>Para: usarla cuando compre</w:t>
+      </w:r>
     </w:p>
     <w:sectPr>
       <w:pgSz w:w="12240" w:h="15840"/>

</xml_diff>

<commit_message>
add: Agregar nombre Mauricio Neftali Xocoxic Patzan y puesto Programador en archivo Actividad-ProyectoJavaEE.docx
</commit_message>
<xml_diff>
--- a/Actividad-ProyectoJavaEE.docx
+++ b/Actividad-ProyectoJavaEE.docx
@@ -1,6 +1,6 @@
 
 <file path=word/document.xml><?xml version="1.0" encoding="utf-8"?>
-<w:document xmlns:wpc="http://schemas.microsoft.com/office/word/2010/wordprocessingCanvas" xmlns:cx="http://schemas.microsoft.com/office/drawing/2014/chartex" xmlns:cx1="http://schemas.microsoft.com/office/drawing/2015/9/8/chartex" xmlns:cx2="http://schemas.microsoft.com/office/drawing/2015/10/21/chartex" xmlns:cx3="http://schemas.microsoft.com/office/drawing/2016/5/9/chartex" xmlns:cx4="http://schemas.microsoft.com/office/drawing/2016/5/10/chartex" xmlns:cx5="http://schemas.microsoft.com/office/drawing/2016/5/11/chartex" xmlns:cx6="http://schemas.microsoft.com/office/drawing/2016/5/12/chartex" xmlns:cx7="http://schemas.microsoft.com/office/drawing/2016/5/13/chartex" xmlns:cx8="http://schemas.microsoft.com/office/drawing/2016/5/14/chartex" xmlns:mc="http://schemas.openxmlformats.org/markup-compatibility/2006" xmlns:aink="http://schemas.microsoft.com/office/drawing/2016/ink" xmlns:am3d="http://schemas.microsoft.com/office/drawing/2017/model3d" xmlns:o="urn:schemas-microsoft-com:office:office" xmlns:oel="http://schemas.microsoft.com/office/2019/extlst" xmlns:r="http://schemas.openxmlformats.org/officeDocument/2006/relationships" xmlns:m="http://schemas.openxmlformats.org/officeDocument/2006/math" xmlns:v="urn:schemas-microsoft-com:vml" xmlns:wp14="http://schemas.microsoft.com/office/word/2010/wordprocessingDrawing" xmlns:wp="http://schemas.openxmlformats.org/drawingml/2006/wordprocessingDrawing" xmlns:w10="urn:schemas-microsoft-com:office:word" xmlns:w="http://schemas.openxmlformats.org/wordprocessingml/2006/main" xmlns:w14="http://schemas.microsoft.com/office/word/2010/wordml" xmlns:w15="http://schemas.microsoft.com/office/word/2012/wordml" xmlns:w16cex="http://schemas.microsoft.com/office/word/2018/wordml/cex" xmlns:w16cid="http://schemas.microsoft.com/office/word/2016/wordml/cid" xmlns:w16="http://schemas.microsoft.com/office/word/2018/wordml" xmlns:w16du="http://schemas.microsoft.com/office/word/2023/wordml/word16du" xmlns:w16sdtdh="http://schemas.microsoft.com/office/word/2020/wordml/sdtdatahash" xmlns:w16sdtfl="http://schemas.microsoft.com/office/word/2024/wordml/sdtformatlock" xmlns:w16se="http://schemas.microsoft.com/office/word/2015/wordml/symex" xmlns:wpg="http://schemas.microsoft.com/office/word/2010/wordprocessingGroup" xmlns:wpi="http://schemas.microsoft.com/office/word/2010/wordprocessingInk" xmlns:wne="http://schemas.microsoft.com/office/word/2006/wordml" xmlns:wps="http://schemas.microsoft.com/office/word/2010/wordprocessingShape" mc:Ignorable="w14 w15 w16se w16cid w16 w16cex w16sdtdh w16sdtfl w16du wp14">
+<w:document xmlns:wpc="http://schemas.microsoft.com/office/word/2010/wordprocessingCanvas" xmlns:cx="http://schemas.microsoft.com/office/drawing/2014/chartex" xmlns:mc="http://schemas.openxmlformats.org/markup-compatibility/2006" xmlns:o="urn:schemas-microsoft-com:office:office" xmlns:r="http://schemas.openxmlformats.org/officeDocument/2006/relationships" xmlns:m="http://schemas.openxmlformats.org/officeDocument/2006/math" xmlns:v="urn:schemas-microsoft-com:vml" xmlns:wp14="http://schemas.microsoft.com/office/word/2010/wordprocessingDrawing" xmlns:wp="http://schemas.openxmlformats.org/drawingml/2006/wordprocessingDrawing" xmlns:w10="urn:schemas-microsoft-com:office:word" xmlns:w="http://schemas.openxmlformats.org/wordprocessingml/2006/main" xmlns:w14="http://schemas.microsoft.com/office/word/2010/wordml" xmlns:w15="http://schemas.microsoft.com/office/word/2012/wordml" xmlns:w16se="http://schemas.microsoft.com/office/word/2015/wordml/symex" xmlns:wpg="http://schemas.microsoft.com/office/word/2010/wordprocessingGroup" xmlns:wpi="http://schemas.microsoft.com/office/word/2010/wordprocessingInk" xmlns:wne="http://schemas.microsoft.com/office/word/2006/wordml" xmlns:wps="http://schemas.microsoft.com/office/word/2010/wordprocessingShape" mc:Ignorable="w14 w15 w16se wp14">
   <w:body>
     <w:p>
       <w:pPr>
@@ -16,7 +16,7 @@
           <w:rFonts w:ascii="Arial" w:hAnsi="Arial" w:cs="Arial"/>
           <w:b/>
           <w:noProof/>
-          <w:lang w:eastAsia="es-GT"/>
+          <w:lang w:val="en-US"/>
         </w:rPr>
         <w:drawing>
           <wp:inline distT="0" distB="0" distL="0" distR="0" wp14:anchorId="61DA3BD1" wp14:editId="0C35A376">
@@ -682,6 +682,12 @@
                 <w:lang w:val="en-US"/>
               </w:rPr>
             </w:pPr>
+            <w:r>
+              <w:rPr>
+                <w:noProof/>
+              </w:rPr>
+              <w:t>Alejandro Arturo Echeverría Garrido</w:t>
+            </w:r>
           </w:p>
         </w:tc>
         <w:tc>
@@ -700,6 +706,12 @@
                 <w:noProof/>
               </w:rPr>
             </w:pPr>
+            <w:r>
+              <w:rPr>
+                <w:noProof/>
+              </w:rPr>
+              <w:t>SCRUM Master</w:t>
+            </w:r>
           </w:p>
         </w:tc>
       </w:tr>
@@ -796,6 +808,12 @@
                 <w:noProof/>
               </w:rPr>
             </w:pPr>
+            <w:r>
+              <w:rPr>
+                <w:noProof/>
+              </w:rPr>
+              <w:t>Jose Rodrigo González Vásquez</w:t>
+            </w:r>
           </w:p>
         </w:tc>
         <w:tc>
@@ -814,6 +832,12 @@
                 <w:noProof/>
               </w:rPr>
             </w:pPr>
+            <w:r>
+              <w:rPr>
+                <w:noProof/>
+              </w:rPr>
+              <w:t>Programador</w:t>
+            </w:r>
           </w:p>
         </w:tc>
       </w:tr>
@@ -834,6 +858,12 @@
                 <w:noProof/>
               </w:rPr>
             </w:pPr>
+            <w:r>
+              <w:rPr>
+                <w:noProof/>
+              </w:rPr>
+              <w:t>José Julián González Robles</w:t>
+            </w:r>
           </w:p>
         </w:tc>
         <w:tc>
@@ -852,6 +882,12 @@
                 <w:noProof/>
               </w:rPr>
             </w:pPr>
+            <w:r>
+              <w:rPr>
+                <w:noProof/>
+              </w:rPr>
+              <w:t>Programador</w:t>
+            </w:r>
           </w:p>
         </w:tc>
       </w:tr>
@@ -872,6 +908,12 @@
                 <w:noProof/>
               </w:rPr>
             </w:pPr>
+            <w:r>
+              <w:rPr>
+                <w:noProof/>
+              </w:rPr>
+              <w:t>Lucian Guillermo Juarez Ispanel</w:t>
+            </w:r>
           </w:p>
         </w:tc>
         <w:tc>
@@ -890,6 +932,12 @@
                 <w:noProof/>
               </w:rPr>
             </w:pPr>
+            <w:r>
+              <w:rPr>
+                <w:noProof/>
+              </w:rPr>
+              <w:t>Programador</w:t>
+            </w:r>
           </w:p>
         </w:tc>
       </w:tr>
@@ -910,6 +958,12 @@
                 <w:noProof/>
               </w:rPr>
             </w:pPr>
+            <w:r>
+              <w:rPr>
+                <w:noProof/>
+              </w:rPr>
+              <w:t>Juan Carlos Zeta Juárez</w:t>
+            </w:r>
           </w:p>
         </w:tc>
         <w:tc>
@@ -928,6 +982,12 @@
                 <w:noProof/>
               </w:rPr>
             </w:pPr>
+            <w:r>
+              <w:rPr>
+                <w:noProof/>
+              </w:rPr>
+              <w:t>Programador</w:t>
+            </w:r>
           </w:p>
         </w:tc>
       </w:tr>
@@ -948,6 +1008,12 @@
                 <w:noProof/>
               </w:rPr>
             </w:pPr>
+            <w:r>
+              <w:rPr>
+                <w:noProof/>
+              </w:rPr>
+              <w:t>Daniel Alejandro Marroquín Zabala</w:t>
+            </w:r>
           </w:p>
         </w:tc>
         <w:tc>
@@ -966,84 +1032,12 @@
                 <w:noProof/>
               </w:rPr>
             </w:pPr>
-          </w:p>
-        </w:tc>
-      </w:tr>
-      <w:tr>
-        <w:tc>
-          <w:tcPr>
-            <w:tcW w:w="4414" w:type="dxa"/>
-          </w:tcPr>
-          <w:p>
-            <w:pPr>
-              <w:pStyle w:val="Sinespaciado"/>
-              <w:tabs>
-                <w:tab w:val="left" w:pos="5670"/>
-              </w:tabs>
-              <w:spacing w:line="276" w:lineRule="auto"/>
-              <w:jc w:val="center"/>
+            <w:r>
               <w:rPr>
                 <w:noProof/>
               </w:rPr>
-            </w:pPr>
-          </w:p>
-        </w:tc>
-        <w:tc>
-          <w:tcPr>
-            <w:tcW w:w="4414" w:type="dxa"/>
-          </w:tcPr>
-          <w:p>
-            <w:pPr>
-              <w:pStyle w:val="Sinespaciado"/>
-              <w:tabs>
-                <w:tab w:val="left" w:pos="5670"/>
-              </w:tabs>
-              <w:spacing w:line="276" w:lineRule="auto"/>
-              <w:jc w:val="center"/>
-              <w:rPr>
-                <w:noProof/>
-                <w:u w:val="single"/>
-              </w:rPr>
-            </w:pPr>
-          </w:p>
-        </w:tc>
-      </w:tr>
-      <w:tr>
-        <w:tc>
-          <w:tcPr>
-            <w:tcW w:w="4414" w:type="dxa"/>
-          </w:tcPr>
-          <w:p>
-            <w:pPr>
-              <w:pStyle w:val="Sinespaciado"/>
-              <w:tabs>
-                <w:tab w:val="left" w:pos="5670"/>
-              </w:tabs>
-              <w:spacing w:line="276" w:lineRule="auto"/>
-              <w:jc w:val="center"/>
-              <w:rPr>
-                <w:noProof/>
-              </w:rPr>
-            </w:pPr>
-          </w:p>
-        </w:tc>
-        <w:tc>
-          <w:tcPr>
-            <w:tcW w:w="4414" w:type="dxa"/>
-          </w:tcPr>
-          <w:p>
-            <w:pPr>
-              <w:pStyle w:val="Sinespaciado"/>
-              <w:tabs>
-                <w:tab w:val="left" w:pos="5670"/>
-              </w:tabs>
-              <w:spacing w:line="276" w:lineRule="auto"/>
-              <w:jc w:val="center"/>
-              <w:rPr>
-                <w:noProof/>
-                <w:u w:val="single"/>
-              </w:rPr>
-            </w:pPr>
+              <w:t>Programador</w:t>
+            </w:r>
           </w:p>
         </w:tc>
       </w:tr>
@@ -1065,8 +1059,104 @@
                 <w:lang w:val="en-US"/>
               </w:rPr>
             </w:pPr>
+            <w:r>
+              <w:rPr>
+                <w:noProof/>
+                <w:lang w:val="en-US"/>
+              </w:rPr>
+              <w:t>Sebastian Wilder Eduardo Méndez Bar</w:t>
+            </w:r>
+            <w:r>
+              <w:rPr>
+                <w:noProof/>
+                <w:lang w:val="en-US"/>
+              </w:rPr>
+              <w:t>illas</w:t>
+            </w:r>
           </w:p>
         </w:tc>
+        <w:tc>
+          <w:tcPr>
+            <w:tcW w:w="4414" w:type="dxa"/>
+          </w:tcPr>
+          <w:p>
+            <w:pPr>
+              <w:pStyle w:val="Sinespaciado"/>
+              <w:tabs>
+                <w:tab w:val="left" w:pos="5670"/>
+              </w:tabs>
+              <w:spacing w:line="276" w:lineRule="auto"/>
+              <w:jc w:val="center"/>
+              <w:rPr>
+                <w:noProof/>
+                <w:u w:val="single"/>
+                <w:lang w:val="en-US"/>
+              </w:rPr>
+            </w:pPr>
+            <w:r>
+              <w:rPr>
+                <w:noProof/>
+                <w:u w:val="single"/>
+                <w:lang w:val="en-US"/>
+              </w:rPr>
+              <w:t>Programador</w:t>
+            </w:r>
+          </w:p>
+        </w:tc>
+      </w:tr>
+      <w:tr>
+        <w:tc>
+          <w:tcPr>
+            <w:tcW w:w="4414" w:type="dxa"/>
+          </w:tcPr>
+          <w:p>
+            <w:pPr>
+              <w:pStyle w:val="Sinespaciado"/>
+              <w:tabs>
+                <w:tab w:val="left" w:pos="5670"/>
+              </w:tabs>
+              <w:spacing w:line="276" w:lineRule="auto"/>
+              <w:jc w:val="center"/>
+              <w:rPr>
+                <w:noProof/>
+              </w:rPr>
+            </w:pPr>
+            <w:r>
+              <w:rPr>
+                <w:noProof/>
+              </w:rPr>
+              <w:t>Esdras Edilio López Ajanel</w:t>
+            </w:r>
+          </w:p>
+        </w:tc>
+        <w:tc>
+          <w:tcPr>
+            <w:tcW w:w="4414" w:type="dxa"/>
+          </w:tcPr>
+          <w:p>
+            <w:pPr>
+              <w:pStyle w:val="Sinespaciado"/>
+              <w:tabs>
+                <w:tab w:val="left" w:pos="5670"/>
+              </w:tabs>
+              <w:spacing w:line="276" w:lineRule="auto"/>
+              <w:jc w:val="center"/>
+              <w:rPr>
+                <w:noProof/>
+                <w:u w:val="single"/>
+              </w:rPr>
+            </w:pPr>
+            <w:r>
+              <w:rPr>
+                <w:noProof/>
+                <w:u w:val="single"/>
+              </w:rPr>
+              <w:t>Programador</w:t>
+            </w:r>
+          </w:p>
+        </w:tc>
+      </w:tr>
+      <w:tr>
         <w:tc>
           <w:tcPr>
             <w:tcW w:w="4414" w:type="dxa"/>
@@ -1084,6 +1174,42 @@
                 <w:lang w:val="en-US"/>
               </w:rPr>
             </w:pPr>
+            <w:r>
+              <w:rPr>
+                <w:noProof/>
+                <w:lang w:val="en-US"/>
+              </w:rPr>
+              <w:t>Mauricio Neftali Xocoxic Patzan</w:t>
+            </w:r>
+          </w:p>
+        </w:tc>
+        <w:tc>
+          <w:tcPr>
+            <w:tcW w:w="4414" w:type="dxa"/>
+          </w:tcPr>
+          <w:p>
+            <w:pPr>
+              <w:pStyle w:val="Sinespaciado"/>
+              <w:tabs>
+                <w:tab w:val="left" w:pos="5670"/>
+              </w:tabs>
+              <w:spacing w:line="276" w:lineRule="auto"/>
+              <w:jc w:val="center"/>
+              <w:rPr>
+                <w:noProof/>
+                <w:u w:val="single"/>
+                <w:lang w:val="en-US"/>
+              </w:rPr>
+            </w:pPr>
+            <w:r>
+              <w:rPr>
+                <w:noProof/>
+                <w:lang w:val="en-US"/>
+              </w:rPr>
+              <w:t>Programador</w:t>
+            </w:r>
+            <w:bookmarkStart w:id="0" w:name="_GoBack"/>
+            <w:bookmarkEnd w:id="0"/>
           </w:p>
         </w:tc>
       </w:tr>
@@ -1502,11 +1628,3260 @@
         </w:tabs>
         <w:spacing w:line="276" w:lineRule="auto"/>
         <w:rPr>
-          <w:noProof/>
-          <w:sz w:val="24"/>
-          <w:szCs w:val="24"/>
-        </w:rPr>
-      </w:pPr>
+          <w:b/>
+          <w:bCs/>
+          <w:noProof/>
+          <w:color w:val="4472C4" w:themeColor="accent1"/>
+          <w:sz w:val="24"/>
+          <w:szCs w:val="24"/>
+        </w:rPr>
+      </w:pPr>
+      <w:r>
+        <w:rPr>
+          <w:b/>
+          <w:bCs/>
+          <w:noProof/>
+          <w:color w:val="4472C4" w:themeColor="accent1"/>
+          <w:sz w:val="24"/>
+          <w:szCs w:val="24"/>
+        </w:rPr>
+        <w:t>HUAE-001 Registro de Cliente</w:t>
+      </w:r>
+    </w:p>
+    <w:p>
+      <w:pPr>
+        <w:pStyle w:val="Sinespaciado"/>
+        <w:tabs>
+          <w:tab w:val="left" w:pos="5670"/>
+        </w:tabs>
+        <w:spacing w:line="276" w:lineRule="auto"/>
+        <w:rPr>
+          <w:noProof/>
+          <w:sz w:val="24"/>
+          <w:szCs w:val="24"/>
+        </w:rPr>
+      </w:pPr>
+      <w:r>
+        <w:rPr>
+          <w:b/>
+          <w:noProof/>
+          <w:sz w:val="24"/>
+          <w:szCs w:val="24"/>
+        </w:rPr>
+        <w:t>Como</w:t>
+      </w:r>
+      <w:r>
+        <w:rPr>
+          <w:noProof/>
+          <w:sz w:val="24"/>
+          <w:szCs w:val="24"/>
+        </w:rPr>
+        <w:t>:</w:t>
+      </w:r>
+      <w:r>
+        <w:rPr>
+          <w:noProof/>
+          <w:sz w:val="24"/>
+          <w:szCs w:val="24"/>
+        </w:rPr>
+        <w:t xml:space="preserve"> n</w:t>
+      </w:r>
+      <w:r>
+        <w:rPr>
+          <w:noProof/>
+          <w:sz w:val="24"/>
+          <w:szCs w:val="24"/>
+        </w:rPr>
+        <w:t>uevo cliente de All Elite Games</w:t>
+      </w:r>
+    </w:p>
+    <w:p>
+      <w:pPr>
+        <w:pStyle w:val="Sinespaciado"/>
+        <w:tabs>
+          <w:tab w:val="left" w:pos="5670"/>
+        </w:tabs>
+        <w:spacing w:line="276" w:lineRule="auto"/>
+        <w:rPr>
+          <w:noProof/>
+          <w:sz w:val="24"/>
+          <w:szCs w:val="24"/>
+        </w:rPr>
+      </w:pPr>
+      <w:r>
+        <w:rPr>
+          <w:b/>
+          <w:noProof/>
+          <w:sz w:val="24"/>
+          <w:szCs w:val="24"/>
+        </w:rPr>
+        <w:t>Quiero</w:t>
+      </w:r>
+      <w:r>
+        <w:rPr>
+          <w:noProof/>
+          <w:sz w:val="24"/>
+          <w:szCs w:val="24"/>
+        </w:rPr>
+        <w:t>:</w:t>
+      </w:r>
+      <w:r>
+        <w:rPr>
+          <w:noProof/>
+          <w:sz w:val="24"/>
+          <w:szCs w:val="24"/>
+        </w:rPr>
+        <w:t xml:space="preserve"> registrarme con mis datos personales (DPI,</w:t>
+      </w:r>
+      <w:r>
+        <w:rPr>
+          <w:noProof/>
+          <w:sz w:val="24"/>
+          <w:szCs w:val="24"/>
+        </w:rPr>
+        <w:t xml:space="preserve"> nombre y dirección </w:t>
+      </w:r>
+    </w:p>
+    <w:p>
+      <w:pPr>
+        <w:pStyle w:val="Sinespaciado"/>
+        <w:tabs>
+          <w:tab w:val="left" w:pos="5670"/>
+        </w:tabs>
+        <w:spacing w:line="276" w:lineRule="auto"/>
+        <w:rPr>
+          <w:noProof/>
+          <w:sz w:val="24"/>
+          <w:szCs w:val="24"/>
+        </w:rPr>
+      </w:pPr>
+      <w:r>
+        <w:rPr>
+          <w:b/>
+          <w:noProof/>
+          <w:sz w:val="24"/>
+          <w:szCs w:val="24"/>
+        </w:rPr>
+        <w:t>Para</w:t>
+      </w:r>
+      <w:r>
+        <w:rPr>
+          <w:noProof/>
+          <w:sz w:val="24"/>
+          <w:szCs w:val="24"/>
+        </w:rPr>
+        <w:t xml:space="preserve">: </w:t>
+      </w:r>
+      <w:r>
+        <w:rPr>
+          <w:noProof/>
+          <w:sz w:val="24"/>
+          <w:szCs w:val="24"/>
+        </w:rPr>
+        <w:t>realizar compras y recibir mis productos en mi domicilio.</w:t>
+      </w:r>
+    </w:p>
+    <w:p>
+      <w:pPr>
+        <w:pStyle w:val="Sinespaciado"/>
+        <w:tabs>
+          <w:tab w:val="left" w:pos="5670"/>
+        </w:tabs>
+        <w:spacing w:line="276" w:lineRule="auto"/>
+        <w:rPr>
+          <w:b/>
+          <w:bCs/>
+          <w:noProof/>
+          <w:color w:val="4472C4" w:themeColor="accent1"/>
+          <w:sz w:val="24"/>
+          <w:szCs w:val="24"/>
+        </w:rPr>
+      </w:pPr>
+      <w:r>
+        <w:rPr>
+          <w:b/>
+          <w:bCs/>
+          <w:noProof/>
+          <w:color w:val="4472C4" w:themeColor="accent1"/>
+          <w:sz w:val="24"/>
+          <w:szCs w:val="24"/>
+        </w:rPr>
+        <w:t>HUAE-002 Membresia</w:t>
+      </w:r>
+    </w:p>
+    <w:p>
+      <w:pPr>
+        <w:pStyle w:val="Sinespaciado"/>
+        <w:tabs>
+          <w:tab w:val="left" w:pos="5670"/>
+        </w:tabs>
+        <w:spacing w:line="276" w:lineRule="auto"/>
+        <w:rPr>
+          <w:noProof/>
+          <w:sz w:val="24"/>
+          <w:szCs w:val="24"/>
+        </w:rPr>
+      </w:pPr>
+      <w:r>
+        <w:rPr>
+          <w:b/>
+          <w:bCs/>
+          <w:noProof/>
+          <w:sz w:val="24"/>
+          <w:szCs w:val="24"/>
+        </w:rPr>
+        <w:t>Como</w:t>
+      </w:r>
+      <w:r>
+        <w:rPr>
+          <w:noProof/>
+          <w:sz w:val="24"/>
+          <w:szCs w:val="24"/>
+        </w:rPr>
+        <w:t>: C</w:t>
+      </w:r>
+      <w:r>
+        <w:rPr>
+          <w:noProof/>
+          <w:sz w:val="24"/>
+          <w:szCs w:val="24"/>
+        </w:rPr>
+        <w:t>lien</w:t>
+      </w:r>
+      <w:r>
+        <w:rPr>
+          <w:noProof/>
+          <w:sz w:val="24"/>
+          <w:szCs w:val="24"/>
+        </w:rPr>
+        <w:t xml:space="preserve">te frecuente de All Elite Games </w:t>
+      </w:r>
+    </w:p>
+    <w:p>
+      <w:pPr>
+        <w:pStyle w:val="Sinespaciado"/>
+        <w:tabs>
+          <w:tab w:val="left" w:pos="5670"/>
+        </w:tabs>
+        <w:spacing w:line="276" w:lineRule="auto"/>
+        <w:rPr>
+          <w:noProof/>
+          <w:sz w:val="24"/>
+          <w:szCs w:val="24"/>
+        </w:rPr>
+      </w:pPr>
+      <w:r>
+        <w:rPr>
+          <w:b/>
+          <w:bCs/>
+          <w:noProof/>
+          <w:sz w:val="24"/>
+          <w:szCs w:val="24"/>
+        </w:rPr>
+        <w:t>Quiero</w:t>
+      </w:r>
+      <w:r>
+        <w:rPr>
+          <w:noProof/>
+          <w:sz w:val="24"/>
+          <w:szCs w:val="24"/>
+        </w:rPr>
+        <w:t>: Q</w:t>
+      </w:r>
+      <w:r>
+        <w:rPr>
+          <w:noProof/>
+          <w:sz w:val="24"/>
+          <w:szCs w:val="24"/>
+        </w:rPr>
+        <w:t>ue el sistema me permita obtener una membresía según mi tipo de compra,</w:t>
+      </w:r>
+      <w:r>
+        <w:rPr>
+          <w:noProof/>
+          <w:sz w:val="24"/>
+          <w:szCs w:val="24"/>
+        </w:rPr>
+        <w:t xml:space="preserve"> </w:t>
+      </w:r>
+      <w:r>
+        <w:rPr>
+          <w:noProof/>
+          <w:sz w:val="24"/>
+          <w:szCs w:val="24"/>
+        </w:rPr>
+        <w:t>para que pueda disfrutar de beneficios exclusivo</w:t>
+      </w:r>
+      <w:r>
+        <w:rPr>
+          <w:noProof/>
+          <w:sz w:val="24"/>
+          <w:szCs w:val="24"/>
+        </w:rPr>
+        <w:t>s como descuentos y promociones</w:t>
+      </w:r>
+    </w:p>
+    <w:p>
+      <w:pPr>
+        <w:pStyle w:val="Sinespaciado"/>
+        <w:tabs>
+          <w:tab w:val="left" w:pos="5670"/>
+        </w:tabs>
+        <w:spacing w:line="276" w:lineRule="auto"/>
+        <w:rPr>
+          <w:b/>
+          <w:bCs/>
+          <w:noProof/>
+          <w:color w:val="4472C4" w:themeColor="accent1"/>
+          <w:sz w:val="24"/>
+          <w:szCs w:val="24"/>
+        </w:rPr>
+      </w:pPr>
+      <w:r>
+        <w:rPr>
+          <w:b/>
+          <w:bCs/>
+          <w:noProof/>
+          <w:color w:val="4472C4" w:themeColor="accent1"/>
+          <w:sz w:val="24"/>
+          <w:szCs w:val="24"/>
+        </w:rPr>
+        <w:t>HUAE-003 Devolucion</w:t>
+      </w:r>
+    </w:p>
+    <w:p>
+      <w:pPr>
+        <w:pStyle w:val="Sinespaciado"/>
+        <w:tabs>
+          <w:tab w:val="left" w:pos="5670"/>
+        </w:tabs>
+        <w:spacing w:line="276" w:lineRule="auto"/>
+        <w:rPr>
+          <w:noProof/>
+          <w:sz w:val="24"/>
+          <w:szCs w:val="24"/>
+        </w:rPr>
+      </w:pPr>
+      <w:r>
+        <w:rPr>
+          <w:b/>
+          <w:bCs/>
+          <w:noProof/>
+          <w:sz w:val="24"/>
+          <w:szCs w:val="24"/>
+        </w:rPr>
+        <w:t>Como</w:t>
+      </w:r>
+      <w:r>
+        <w:rPr>
+          <w:noProof/>
+          <w:sz w:val="24"/>
+          <w:szCs w:val="24"/>
+        </w:rPr>
+        <w:t>:</w:t>
+      </w:r>
+      <w:r>
+        <w:rPr>
+          <w:noProof/>
+          <w:sz w:val="24"/>
+          <w:szCs w:val="24"/>
+        </w:rPr>
+        <w:t xml:space="preserve"> cliente que ha ten</w:t>
+      </w:r>
+      <w:r>
+        <w:rPr>
+          <w:noProof/>
+          <w:sz w:val="24"/>
+          <w:szCs w:val="24"/>
+        </w:rPr>
+        <w:t xml:space="preserve">ido un problema con un producto </w:t>
+      </w:r>
+    </w:p>
+    <w:p>
+      <w:pPr>
+        <w:pStyle w:val="Sinespaciado"/>
+        <w:tabs>
+          <w:tab w:val="left" w:pos="5670"/>
+        </w:tabs>
+        <w:spacing w:line="276" w:lineRule="auto"/>
+        <w:rPr>
+          <w:noProof/>
+          <w:sz w:val="24"/>
+          <w:szCs w:val="24"/>
+        </w:rPr>
+      </w:pPr>
+      <w:r>
+        <w:rPr>
+          <w:b/>
+          <w:bCs/>
+          <w:noProof/>
+          <w:sz w:val="24"/>
+          <w:szCs w:val="24"/>
+        </w:rPr>
+        <w:t>Quiero</w:t>
+      </w:r>
+      <w:r>
+        <w:rPr>
+          <w:noProof/>
+          <w:sz w:val="24"/>
+          <w:szCs w:val="24"/>
+        </w:rPr>
+        <w:t>:</w:t>
+      </w:r>
+      <w:r>
+        <w:rPr>
+          <w:noProof/>
+          <w:sz w:val="24"/>
+          <w:szCs w:val="24"/>
+        </w:rPr>
+        <w:t xml:space="preserve"> poder registrar una solicitud de devolución indicando </w:t>
+      </w:r>
+      <w:r>
+        <w:rPr>
+          <w:noProof/>
+          <w:sz w:val="24"/>
+          <w:szCs w:val="24"/>
+        </w:rPr>
+        <w:t>el motivo y la factura</w:t>
+      </w:r>
+    </w:p>
+    <w:p>
+      <w:pPr>
+        <w:pStyle w:val="Sinespaciado"/>
+        <w:tabs>
+          <w:tab w:val="left" w:pos="5670"/>
+        </w:tabs>
+        <w:spacing w:line="276" w:lineRule="auto"/>
+        <w:rPr>
+          <w:noProof/>
+          <w:sz w:val="24"/>
+          <w:szCs w:val="24"/>
+        </w:rPr>
+      </w:pPr>
+      <w:r>
+        <w:rPr>
+          <w:b/>
+          <w:bCs/>
+          <w:noProof/>
+          <w:sz w:val="24"/>
+          <w:szCs w:val="24"/>
+        </w:rPr>
+        <w:t>Para</w:t>
+      </w:r>
+      <w:r>
+        <w:rPr>
+          <w:noProof/>
+          <w:sz w:val="24"/>
+          <w:szCs w:val="24"/>
+        </w:rPr>
+        <w:t>:</w:t>
+      </w:r>
+      <w:r>
+        <w:rPr>
+          <w:noProof/>
+          <w:sz w:val="24"/>
+          <w:szCs w:val="24"/>
+        </w:rPr>
+        <w:t xml:space="preserve"> que el sistema gestione el reembolso o cambio del producto.</w:t>
+      </w:r>
+    </w:p>
+    <w:p>
+      <w:pPr>
+        <w:pStyle w:val="Sinespaciado"/>
+        <w:tabs>
+          <w:tab w:val="left" w:pos="5670"/>
+        </w:tabs>
+        <w:spacing w:line="276" w:lineRule="auto"/>
+        <w:rPr>
+          <w:b/>
+          <w:bCs/>
+          <w:noProof/>
+          <w:color w:val="4472C4" w:themeColor="accent1"/>
+          <w:sz w:val="24"/>
+          <w:szCs w:val="24"/>
+        </w:rPr>
+      </w:pPr>
+      <w:r>
+        <w:rPr>
+          <w:b/>
+          <w:bCs/>
+          <w:noProof/>
+          <w:color w:val="4472C4" w:themeColor="accent1"/>
+          <w:sz w:val="24"/>
+          <w:szCs w:val="24"/>
+        </w:rPr>
+        <w:t>HUAE-004 Métodos de pago</w:t>
+      </w:r>
+    </w:p>
+    <w:p>
+      <w:pPr>
+        <w:pStyle w:val="Sinespaciado"/>
+        <w:tabs>
+          <w:tab w:val="left" w:pos="5670"/>
+        </w:tabs>
+        <w:spacing w:line="276" w:lineRule="auto"/>
+        <w:rPr>
+          <w:noProof/>
+          <w:sz w:val="24"/>
+          <w:szCs w:val="24"/>
+        </w:rPr>
+      </w:pPr>
+      <w:r>
+        <w:rPr>
+          <w:b/>
+          <w:bCs/>
+          <w:noProof/>
+          <w:sz w:val="24"/>
+          <w:szCs w:val="24"/>
+        </w:rPr>
+        <w:t>Como</w:t>
+      </w:r>
+      <w:r>
+        <w:rPr>
+          <w:noProof/>
+          <w:sz w:val="24"/>
+          <w:szCs w:val="24"/>
+        </w:rPr>
+        <w:t xml:space="preserve"> administrador del sistema,</w:t>
+      </w:r>
+    </w:p>
+    <w:p>
+      <w:pPr>
+        <w:pStyle w:val="Sinespaciado"/>
+        <w:tabs>
+          <w:tab w:val="left" w:pos="5670"/>
+        </w:tabs>
+        <w:spacing w:line="276" w:lineRule="auto"/>
+        <w:rPr>
+          <w:noProof/>
+          <w:sz w:val="24"/>
+          <w:szCs w:val="24"/>
+        </w:rPr>
+      </w:pPr>
+      <w:r>
+        <w:rPr>
+          <w:b/>
+          <w:bCs/>
+          <w:noProof/>
+          <w:sz w:val="24"/>
+          <w:szCs w:val="24"/>
+        </w:rPr>
+        <w:t>quiero</w:t>
+      </w:r>
+      <w:r>
+        <w:rPr>
+          <w:noProof/>
+          <w:sz w:val="24"/>
+          <w:szCs w:val="24"/>
+        </w:rPr>
+        <w:t xml:space="preserve"> registrar diferentes métodos de pago disponibles,</w:t>
+      </w:r>
+    </w:p>
+    <w:p>
+      <w:pPr>
+        <w:pStyle w:val="Sinespaciado"/>
+        <w:tabs>
+          <w:tab w:val="left" w:pos="5670"/>
+        </w:tabs>
+        <w:spacing w:line="276" w:lineRule="auto"/>
+        <w:rPr>
+          <w:noProof/>
+          <w:sz w:val="24"/>
+          <w:szCs w:val="24"/>
+        </w:rPr>
+      </w:pPr>
+      <w:r>
+        <w:rPr>
+          <w:b/>
+          <w:bCs/>
+          <w:noProof/>
+          <w:sz w:val="24"/>
+          <w:szCs w:val="24"/>
+        </w:rPr>
+        <w:t>para</w:t>
+      </w:r>
+      <w:r>
+        <w:rPr>
+          <w:noProof/>
+          <w:sz w:val="24"/>
+          <w:szCs w:val="24"/>
+        </w:rPr>
+        <w:t xml:space="preserve"> que los clientes puedan elegir cómo desean pagar sus compras.</w:t>
+      </w:r>
+    </w:p>
+    <w:p>
+      <w:pPr>
+        <w:pStyle w:val="Sinespaciado"/>
+        <w:tabs>
+          <w:tab w:val="left" w:pos="5670"/>
+        </w:tabs>
+        <w:spacing w:line="276" w:lineRule="auto"/>
+        <w:rPr>
+          <w:b/>
+          <w:bCs/>
+          <w:noProof/>
+          <w:color w:val="4472C4" w:themeColor="accent1"/>
+          <w:sz w:val="24"/>
+          <w:szCs w:val="24"/>
+        </w:rPr>
+      </w:pPr>
+      <w:r>
+        <w:rPr>
+          <w:b/>
+          <w:bCs/>
+          <w:noProof/>
+          <w:color w:val="4472C4" w:themeColor="accent1"/>
+          <w:sz w:val="24"/>
+          <w:szCs w:val="24"/>
+        </w:rPr>
+        <w:t>HUAE-005 Métodos de pago activos</w:t>
+      </w:r>
+    </w:p>
+    <w:p>
+      <w:pPr>
+        <w:pStyle w:val="Sinespaciado"/>
+        <w:tabs>
+          <w:tab w:val="left" w:pos="5670"/>
+        </w:tabs>
+        <w:spacing w:line="276" w:lineRule="auto"/>
+        <w:rPr>
+          <w:noProof/>
+          <w:sz w:val="24"/>
+          <w:szCs w:val="24"/>
+        </w:rPr>
+      </w:pPr>
+      <w:r>
+        <w:rPr>
+          <w:b/>
+          <w:bCs/>
+          <w:noProof/>
+          <w:sz w:val="24"/>
+          <w:szCs w:val="24"/>
+        </w:rPr>
+        <w:t>Como</w:t>
+      </w:r>
+      <w:r>
+        <w:rPr>
+          <w:b/>
+          <w:bCs/>
+          <w:noProof/>
+          <w:sz w:val="24"/>
+          <w:szCs w:val="24"/>
+        </w:rPr>
+        <w:t>:</w:t>
+      </w:r>
+      <w:r>
+        <w:rPr>
+          <w:noProof/>
+          <w:sz w:val="24"/>
+          <w:szCs w:val="24"/>
+        </w:rPr>
+        <w:t xml:space="preserve"> empleado de ventas,</w:t>
+      </w:r>
+    </w:p>
+    <w:p>
+      <w:pPr>
+        <w:pStyle w:val="Sinespaciado"/>
+        <w:tabs>
+          <w:tab w:val="left" w:pos="5670"/>
+        </w:tabs>
+        <w:spacing w:line="276" w:lineRule="auto"/>
+        <w:rPr>
+          <w:noProof/>
+          <w:sz w:val="24"/>
+          <w:szCs w:val="24"/>
+        </w:rPr>
+      </w:pPr>
+      <w:r>
+        <w:rPr>
+          <w:b/>
+          <w:bCs/>
+          <w:noProof/>
+          <w:sz w:val="24"/>
+          <w:szCs w:val="24"/>
+        </w:rPr>
+        <w:t>Quiero</w:t>
+      </w:r>
+      <w:r>
+        <w:rPr>
+          <w:b/>
+          <w:bCs/>
+          <w:noProof/>
+          <w:sz w:val="24"/>
+          <w:szCs w:val="24"/>
+        </w:rPr>
+        <w:t>:</w:t>
+      </w:r>
+      <w:r>
+        <w:rPr>
+          <w:noProof/>
+          <w:sz w:val="24"/>
+          <w:szCs w:val="24"/>
+        </w:rPr>
+        <w:t xml:space="preserve"> ver solamente los métodos de pago activos,</w:t>
+      </w:r>
+    </w:p>
+    <w:p>
+      <w:pPr>
+        <w:pStyle w:val="Sinespaciado"/>
+        <w:tabs>
+          <w:tab w:val="left" w:pos="5670"/>
+        </w:tabs>
+        <w:spacing w:line="276" w:lineRule="auto"/>
+        <w:rPr>
+          <w:noProof/>
+          <w:sz w:val="24"/>
+          <w:szCs w:val="24"/>
+        </w:rPr>
+      </w:pPr>
+      <w:r>
+        <w:rPr>
+          <w:b/>
+          <w:bCs/>
+          <w:noProof/>
+          <w:sz w:val="24"/>
+          <w:szCs w:val="24"/>
+        </w:rPr>
+        <w:t>Para</w:t>
+      </w:r>
+      <w:r>
+        <w:rPr>
+          <w:b/>
+          <w:bCs/>
+          <w:noProof/>
+          <w:sz w:val="24"/>
+          <w:szCs w:val="24"/>
+        </w:rPr>
+        <w:t>:</w:t>
+      </w:r>
+      <w:r>
+        <w:rPr>
+          <w:noProof/>
+          <w:sz w:val="24"/>
+          <w:szCs w:val="24"/>
+        </w:rPr>
+        <w:t xml:space="preserve"> ofrecerle al cliente solo opciones válidas al momento de realizar una venta.</w:t>
+      </w:r>
+    </w:p>
+    <w:p>
+      <w:pPr>
+        <w:pStyle w:val="Sinespaciado"/>
+        <w:tabs>
+          <w:tab w:val="left" w:pos="5670"/>
+        </w:tabs>
+        <w:spacing w:line="276" w:lineRule="auto"/>
+        <w:rPr>
+          <w:b/>
+          <w:bCs/>
+          <w:noProof/>
+          <w:color w:val="4472C4" w:themeColor="accent1"/>
+          <w:sz w:val="24"/>
+          <w:szCs w:val="24"/>
+        </w:rPr>
+      </w:pPr>
+      <w:r>
+        <w:rPr>
+          <w:b/>
+          <w:bCs/>
+          <w:noProof/>
+          <w:color w:val="4472C4" w:themeColor="accent1"/>
+          <w:sz w:val="24"/>
+          <w:szCs w:val="24"/>
+        </w:rPr>
+        <w:t>HUAE-006 Cambio de estado de métodos de pago</w:t>
+      </w:r>
+    </w:p>
+    <w:p>
+      <w:pPr>
+        <w:pStyle w:val="Sinespaciado"/>
+        <w:tabs>
+          <w:tab w:val="left" w:pos="5670"/>
+        </w:tabs>
+        <w:spacing w:line="276" w:lineRule="auto"/>
+        <w:rPr>
+          <w:noProof/>
+          <w:sz w:val="24"/>
+          <w:szCs w:val="24"/>
+        </w:rPr>
+      </w:pPr>
+      <w:r>
+        <w:rPr>
+          <w:b/>
+          <w:bCs/>
+          <w:noProof/>
+          <w:sz w:val="24"/>
+          <w:szCs w:val="24"/>
+        </w:rPr>
+        <w:t>Como</w:t>
+      </w:r>
+      <w:r>
+        <w:rPr>
+          <w:b/>
+          <w:bCs/>
+          <w:noProof/>
+          <w:sz w:val="24"/>
+          <w:szCs w:val="24"/>
+        </w:rPr>
+        <w:t>:</w:t>
+      </w:r>
+      <w:r>
+        <w:rPr>
+          <w:noProof/>
+          <w:sz w:val="24"/>
+          <w:szCs w:val="24"/>
+        </w:rPr>
+        <w:t xml:space="preserve"> administrador,</w:t>
+      </w:r>
+    </w:p>
+    <w:p>
+      <w:pPr>
+        <w:pStyle w:val="Sinespaciado"/>
+        <w:tabs>
+          <w:tab w:val="left" w:pos="5670"/>
+        </w:tabs>
+        <w:spacing w:line="276" w:lineRule="auto"/>
+        <w:rPr>
+          <w:noProof/>
+          <w:sz w:val="24"/>
+          <w:szCs w:val="24"/>
+        </w:rPr>
+      </w:pPr>
+      <w:r>
+        <w:rPr>
+          <w:b/>
+          <w:bCs/>
+          <w:noProof/>
+          <w:sz w:val="24"/>
+          <w:szCs w:val="24"/>
+        </w:rPr>
+        <w:t>Quiero</w:t>
+      </w:r>
+      <w:r>
+        <w:rPr>
+          <w:b/>
+          <w:bCs/>
+          <w:noProof/>
+          <w:sz w:val="24"/>
+          <w:szCs w:val="24"/>
+        </w:rPr>
+        <w:t>:</w:t>
+      </w:r>
+      <w:r>
+        <w:rPr>
+          <w:noProof/>
+          <w:sz w:val="24"/>
+          <w:szCs w:val="24"/>
+        </w:rPr>
+        <w:t xml:space="preserve"> cambiar el estado de un método de pago a "Inactivo",</w:t>
+      </w:r>
+    </w:p>
+    <w:p>
+      <w:pPr>
+        <w:pStyle w:val="Sinespaciado"/>
+        <w:tabs>
+          <w:tab w:val="left" w:pos="5670"/>
+        </w:tabs>
+        <w:spacing w:line="276" w:lineRule="auto"/>
+        <w:rPr>
+          <w:noProof/>
+          <w:sz w:val="24"/>
+          <w:szCs w:val="24"/>
+        </w:rPr>
+      </w:pPr>
+      <w:r>
+        <w:rPr>
+          <w:b/>
+          <w:bCs/>
+          <w:noProof/>
+          <w:sz w:val="24"/>
+          <w:szCs w:val="24"/>
+        </w:rPr>
+        <w:t>Para</w:t>
+      </w:r>
+      <w:r>
+        <w:rPr>
+          <w:b/>
+          <w:bCs/>
+          <w:noProof/>
+          <w:sz w:val="24"/>
+          <w:szCs w:val="24"/>
+        </w:rPr>
+        <w:t>:</w:t>
+      </w:r>
+      <w:r>
+        <w:rPr>
+          <w:noProof/>
+          <w:sz w:val="24"/>
+          <w:szCs w:val="24"/>
+        </w:rPr>
+        <w:t xml:space="preserve"> que no esté disponible si ya no es válido o ha sido descontinuado.</w:t>
+      </w:r>
+    </w:p>
+    <w:p>
+      <w:pPr>
+        <w:pStyle w:val="Sinespaciado"/>
+        <w:tabs>
+          <w:tab w:val="left" w:pos="5670"/>
+        </w:tabs>
+        <w:spacing w:line="276" w:lineRule="auto"/>
+        <w:rPr>
+          <w:noProof/>
+          <w:sz w:val="24"/>
+          <w:szCs w:val="24"/>
+        </w:rPr>
+      </w:pPr>
+    </w:p>
+    <w:p>
+      <w:r>
+        <w:rPr>
+          <w:rFonts w:cstheme="minorHAnsi"/>
+          <w:b/>
+          <w:color w:val="4472C4" w:themeColor="accent1"/>
+          <w:sz w:val="24"/>
+          <w:szCs w:val="24"/>
+        </w:rPr>
+        <w:t>HUJG-001</w:t>
+      </w:r>
+      <w:r>
+        <w:rPr>
+          <w:rFonts w:cstheme="minorHAnsi"/>
+          <w:b/>
+          <w:color w:val="4472C4" w:themeColor="accent1"/>
+          <w:sz w:val="24"/>
+          <w:szCs w:val="24"/>
+        </w:rPr>
+        <w:t xml:space="preserve"> Clasificación de juegos ingresado</w:t>
+      </w:r>
+      <w:r>
+        <w:rPr>
+          <w:b/>
+        </w:rPr>
+        <w:br/>
+        <w:t>Como:</w:t>
+      </w:r>
+      <w:r>
+        <w:t xml:space="preserve"> </w:t>
+      </w:r>
+      <w:r>
+        <w:t>Ad</w:t>
+      </w:r>
+      <w:r>
+        <w:t>ministrado del sistema</w:t>
+      </w:r>
+      <w:r>
+        <w:br/>
+      </w:r>
+      <w:r>
+        <w:rPr>
+          <w:b/>
+        </w:rPr>
+        <w:t xml:space="preserve">Quiero: </w:t>
+      </w:r>
+      <w:r>
+        <w:t>Quiero ordenar cada juego por su género para que su búsqueda sea más fácil</w:t>
+      </w:r>
+      <w:r>
+        <w:br/>
+      </w:r>
+      <w:r>
+        <w:rPr>
+          <w:b/>
+        </w:rPr>
+        <w:t>Para:</w:t>
+      </w:r>
+      <w:r>
+        <w:t xml:space="preserve"> Para poder realizar una búsqueda de un juego según su género.</w:t>
+      </w:r>
+      <w:r>
+        <w:br/>
+      </w:r>
+      <w:r>
+        <w:rPr>
+          <w:rFonts w:cstheme="minorHAnsi"/>
+          <w:b/>
+          <w:color w:val="4472C4" w:themeColor="accent1"/>
+          <w:sz w:val="24"/>
+          <w:szCs w:val="24"/>
+        </w:rPr>
+        <w:t>HUJG-002 Filtrado por género en catálogo de juegos</w:t>
+      </w:r>
+      <w:r>
+        <w:rPr>
+          <w:rFonts w:cstheme="minorHAnsi"/>
+          <w:b/>
+          <w:color w:val="4472C4" w:themeColor="accent1"/>
+          <w:sz w:val="24"/>
+          <w:szCs w:val="24"/>
+        </w:rPr>
+        <w:br/>
+      </w:r>
+      <w:r>
+        <w:rPr>
+          <w:b/>
+        </w:rPr>
+        <w:t>Como:</w:t>
+      </w:r>
+      <w:r>
+        <w:t xml:space="preserve"> </w:t>
+      </w:r>
+      <w:r>
+        <w:t>U</w:t>
+      </w:r>
+      <w:r>
+        <w:t>suario registrado</w:t>
+      </w:r>
+      <w:r>
+        <w:br/>
+      </w:r>
+      <w:r>
+        <w:rPr>
+          <w:rStyle w:val="normaltextrun"/>
+          <w:rFonts w:ascii="Calibri" w:hAnsi="Calibri" w:cs="Calibri"/>
+          <w:b/>
+          <w:bCs/>
+        </w:rPr>
+        <w:t>Quiero</w:t>
+      </w:r>
+      <w:r>
+        <w:t>: poder filtrar los juegos disponibles por género</w:t>
+      </w:r>
+      <w:r>
+        <w:br/>
+      </w:r>
+      <w:r>
+        <w:rPr>
+          <w:b/>
+        </w:rPr>
+        <w:t>Para</w:t>
+      </w:r>
+      <w:r>
+        <w:t>: encontrar fácilmente títulos que se ajusten a mis preferencias personales</w:t>
+      </w:r>
+    </w:p>
+    <w:p>
+      <w:r>
+        <w:rPr>
+          <w:rFonts w:cstheme="minorHAnsi"/>
+          <w:b/>
+          <w:color w:val="4472C4" w:themeColor="accent1"/>
+          <w:sz w:val="24"/>
+          <w:szCs w:val="24"/>
+        </w:rPr>
+        <w:t>HUJG-00</w:t>
+      </w:r>
+      <w:r>
+        <w:rPr>
+          <w:rFonts w:cstheme="minorHAnsi"/>
+          <w:b/>
+          <w:color w:val="4472C4" w:themeColor="accent1"/>
+          <w:sz w:val="24"/>
+          <w:szCs w:val="24"/>
+        </w:rPr>
+        <w:t>3</w:t>
+      </w:r>
+      <w:r>
+        <w:rPr>
+          <w:rFonts w:cstheme="minorHAnsi"/>
+          <w:b/>
+          <w:color w:val="4472C4" w:themeColor="accent1"/>
+          <w:sz w:val="24"/>
+          <w:szCs w:val="24"/>
+        </w:rPr>
+        <w:t xml:space="preserve"> </w:t>
+      </w:r>
+      <w:r>
+        <w:rPr>
+          <w:rFonts w:cstheme="minorHAnsi"/>
+          <w:b/>
+          <w:color w:val="4472C4" w:themeColor="accent1"/>
+          <w:sz w:val="24"/>
+          <w:szCs w:val="24"/>
+        </w:rPr>
+        <w:t>Estadísticas por género de juegos</w:t>
+      </w:r>
+      <w:r>
+        <w:rPr>
+          <w:rFonts w:cstheme="minorHAnsi"/>
+          <w:b/>
+          <w:color w:val="4472C4" w:themeColor="accent1"/>
+          <w:sz w:val="24"/>
+          <w:szCs w:val="24"/>
+        </w:rPr>
+        <w:br/>
+      </w:r>
+      <w:r>
+        <w:rPr>
+          <w:b/>
+        </w:rPr>
+        <w:t>Como:</w:t>
+      </w:r>
+      <w:r>
+        <w:t xml:space="preserve"> </w:t>
+      </w:r>
+      <w:r>
+        <w:t>A</w:t>
+      </w:r>
+      <w:r>
+        <w:t>nalista de datos del sistema</w:t>
+      </w:r>
+      <w:r>
+        <w:br/>
+      </w:r>
+      <w:r>
+        <w:rPr>
+          <w:rStyle w:val="normaltextrun"/>
+          <w:rFonts w:ascii="Calibri" w:hAnsi="Calibri" w:cs="Calibri"/>
+          <w:b/>
+          <w:bCs/>
+        </w:rPr>
+        <w:t>Quiero</w:t>
+      </w:r>
+      <w:r>
+        <w:t xml:space="preserve">: </w:t>
+      </w:r>
+      <w:r>
+        <w:t xml:space="preserve">Quiere </w:t>
+      </w:r>
+      <w:r>
+        <w:t>obtener estadísticas detalladas de juegos agrupados por género</w:t>
+      </w:r>
+      <w:r>
+        <w:br/>
+      </w:r>
+      <w:r>
+        <w:rPr>
+          <w:b/>
+        </w:rPr>
+        <w:t>Para</w:t>
+      </w:r>
+      <w:r>
+        <w:t xml:space="preserve">: </w:t>
+      </w:r>
+      <w:r>
+        <w:t xml:space="preserve">Para </w:t>
+      </w:r>
+      <w:r>
+        <w:t>analizar qué tipos de juegos tienen mayor aceptación entre los usuarios</w:t>
+      </w:r>
+    </w:p>
+    <w:p/>
+    <w:p>
+      <w:pPr>
+        <w:pStyle w:val="Sinespaciado"/>
+        <w:tabs>
+          <w:tab w:val="left" w:pos="5670"/>
+        </w:tabs>
+        <w:spacing w:line="276" w:lineRule="auto"/>
+        <w:rPr>
+          <w:rFonts w:cstheme="minorHAnsi"/>
+          <w:b/>
+          <w:color w:val="4472C4" w:themeColor="accent1"/>
+          <w:sz w:val="24"/>
+          <w:szCs w:val="24"/>
+        </w:rPr>
+      </w:pPr>
+      <w:r>
+        <w:rPr>
+          <w:rFonts w:cstheme="minorHAnsi"/>
+          <w:b/>
+          <w:bCs/>
+          <w:noProof/>
+          <w:color w:val="4472C4" w:themeColor="accent1"/>
+          <w:sz w:val="24"/>
+          <w:szCs w:val="24"/>
+        </w:rPr>
+        <w:lastRenderedPageBreak/>
+        <w:t>HULJ</w:t>
+      </w:r>
+      <w:r>
+        <w:rPr>
+          <w:rFonts w:cstheme="minorHAnsi"/>
+          <w:b/>
+          <w:bCs/>
+          <w:noProof/>
+          <w:color w:val="4472C4" w:themeColor="accent1"/>
+          <w:sz w:val="24"/>
+          <w:szCs w:val="24"/>
+        </w:rPr>
+        <w:t xml:space="preserve">-001 </w:t>
+      </w:r>
+      <w:r>
+        <w:rPr>
+          <w:rFonts w:cstheme="minorHAnsi"/>
+          <w:b/>
+          <w:color w:val="4472C4" w:themeColor="accent1"/>
+          <w:sz w:val="24"/>
+          <w:szCs w:val="24"/>
+        </w:rPr>
+        <w:t>Registro de videojuegos</w:t>
+      </w:r>
+      <w:r>
+        <w:rPr>
+          <w:b/>
+          <w:noProof/>
+          <w:sz w:val="24"/>
+          <w:szCs w:val="24"/>
+        </w:rPr>
+        <w:br/>
+      </w:r>
+      <w:r>
+        <w:rPr>
+          <w:rStyle w:val="Textoennegrita"/>
+          <w:rFonts w:cstheme="minorHAnsi"/>
+          <w:sz w:val="21"/>
+          <w:szCs w:val="21"/>
+        </w:rPr>
+        <w:t>Como</w:t>
+      </w:r>
+      <w:r>
+        <w:rPr>
+          <w:rStyle w:val="Textoennegrita"/>
+          <w:rFonts w:cstheme="minorHAnsi"/>
+          <w:sz w:val="21"/>
+          <w:szCs w:val="21"/>
+        </w:rPr>
+        <w:t>:</w:t>
+      </w:r>
+      <w:r>
+        <w:rPr>
+          <w:rFonts w:cstheme="minorHAnsi"/>
+          <w:sz w:val="21"/>
+          <w:szCs w:val="21"/>
+        </w:rPr>
+        <w:t xml:space="preserve"> Administrador de existencias</w:t>
+      </w:r>
+      <w:r>
+        <w:rPr>
+          <w:rFonts w:cstheme="minorHAnsi"/>
+          <w:sz w:val="21"/>
+          <w:szCs w:val="21"/>
+        </w:rPr>
+        <w:br/>
+      </w:r>
+      <w:r>
+        <w:rPr>
+          <w:rStyle w:val="Textoennegrita"/>
+          <w:rFonts w:cstheme="minorHAnsi"/>
+          <w:sz w:val="21"/>
+          <w:szCs w:val="21"/>
+        </w:rPr>
+        <w:t>quiero</w:t>
+      </w:r>
+      <w:r>
+        <w:rPr>
+          <w:rStyle w:val="Textoennegrita"/>
+          <w:rFonts w:cstheme="minorHAnsi"/>
+          <w:sz w:val="21"/>
+          <w:szCs w:val="21"/>
+        </w:rPr>
+        <w:t>:</w:t>
+      </w:r>
+      <w:r>
+        <w:rPr>
+          <w:rFonts w:cstheme="minorHAnsi"/>
+          <w:sz w:val="21"/>
+          <w:szCs w:val="21"/>
+        </w:rPr>
+        <w:t xml:space="preserve"> Tener un registro de los juegos que están disponibles para la venta</w:t>
+      </w:r>
+      <w:r>
+        <w:rPr>
+          <w:rFonts w:cstheme="minorHAnsi"/>
+          <w:sz w:val="21"/>
+          <w:szCs w:val="21"/>
+        </w:rPr>
+        <w:br/>
+      </w:r>
+      <w:r>
+        <w:rPr>
+          <w:rStyle w:val="Textoennegrita"/>
+          <w:rFonts w:cstheme="minorHAnsi"/>
+          <w:sz w:val="21"/>
+          <w:szCs w:val="21"/>
+        </w:rPr>
+        <w:t>para</w:t>
+      </w:r>
+      <w:r>
+        <w:rPr>
+          <w:rStyle w:val="Textoennegrita"/>
+          <w:rFonts w:cstheme="minorHAnsi"/>
+          <w:sz w:val="21"/>
+          <w:szCs w:val="21"/>
+        </w:rPr>
+        <w:t>:</w:t>
+      </w:r>
+      <w:r>
+        <w:rPr>
+          <w:rFonts w:cstheme="minorHAnsi"/>
+          <w:sz w:val="21"/>
+          <w:szCs w:val="21"/>
+        </w:rPr>
+        <w:t xml:space="preserve"> evitar errores en el sistema y pedidos fallidos</w:t>
+      </w:r>
+    </w:p>
+    <w:p>
+      <w:pPr>
+        <w:pStyle w:val="Sinespaciado"/>
+        <w:tabs>
+          <w:tab w:val="left" w:pos="5670"/>
+        </w:tabs>
+        <w:spacing w:line="276" w:lineRule="auto"/>
+        <w:rPr>
+          <w:rFonts w:cstheme="minorHAnsi"/>
+          <w:b/>
+          <w:color w:val="4472C4" w:themeColor="accent1"/>
+          <w:sz w:val="24"/>
+          <w:szCs w:val="24"/>
+        </w:rPr>
+      </w:pPr>
+      <w:r>
+        <w:rPr>
+          <w:noProof/>
+          <w:sz w:val="24"/>
+          <w:szCs w:val="24"/>
+        </w:rPr>
+        <w:br/>
+      </w:r>
+      <w:r>
+        <w:rPr>
+          <w:rFonts w:cstheme="minorHAnsi"/>
+          <w:b/>
+          <w:bCs/>
+          <w:noProof/>
+          <w:color w:val="4472C4" w:themeColor="accent1"/>
+          <w:sz w:val="24"/>
+          <w:szCs w:val="24"/>
+        </w:rPr>
+        <w:t>HULJ-002</w:t>
+      </w:r>
+      <w:r>
+        <w:rPr>
+          <w:rFonts w:cstheme="minorHAnsi"/>
+          <w:b/>
+          <w:bCs/>
+          <w:noProof/>
+          <w:color w:val="4472C4" w:themeColor="accent1"/>
+          <w:sz w:val="24"/>
+          <w:szCs w:val="24"/>
+        </w:rPr>
+        <w:t xml:space="preserve"> </w:t>
+      </w:r>
+      <w:r>
+        <w:rPr>
+          <w:rFonts w:cstheme="minorHAnsi"/>
+          <w:b/>
+          <w:color w:val="4472C4" w:themeColor="accent1"/>
+          <w:sz w:val="24"/>
+          <w:szCs w:val="24"/>
+        </w:rPr>
+        <w:t>Registro de videojuegos</w:t>
+      </w:r>
+      <w:r>
+        <w:rPr>
+          <w:b/>
+          <w:noProof/>
+          <w:sz w:val="24"/>
+          <w:szCs w:val="24"/>
+        </w:rPr>
+        <w:br/>
+      </w:r>
+      <w:r>
+        <w:rPr>
+          <w:rStyle w:val="Textoennegrita"/>
+          <w:rFonts w:cstheme="minorHAnsi"/>
+          <w:sz w:val="21"/>
+          <w:szCs w:val="21"/>
+        </w:rPr>
+        <w:t>Como</w:t>
+      </w:r>
+      <w:r>
+        <w:rPr>
+          <w:rStyle w:val="Textoennegrita"/>
+          <w:rFonts w:cstheme="minorHAnsi"/>
+          <w:sz w:val="21"/>
+          <w:szCs w:val="21"/>
+        </w:rPr>
+        <w:t>:</w:t>
+      </w:r>
+      <w:r>
+        <w:rPr>
+          <w:rFonts w:cstheme="minorHAnsi"/>
+          <w:sz w:val="21"/>
+          <w:szCs w:val="21"/>
+        </w:rPr>
+        <w:t xml:space="preserve"> Administrador de existencias</w:t>
+      </w:r>
+      <w:r>
+        <w:rPr>
+          <w:rFonts w:cstheme="minorHAnsi"/>
+          <w:sz w:val="21"/>
+          <w:szCs w:val="21"/>
+        </w:rPr>
+        <w:br/>
+      </w:r>
+      <w:r>
+        <w:rPr>
+          <w:rStyle w:val="Textoennegrita"/>
+          <w:rFonts w:cstheme="minorHAnsi"/>
+          <w:sz w:val="21"/>
+          <w:szCs w:val="21"/>
+        </w:rPr>
+        <w:t>quiero</w:t>
+      </w:r>
+      <w:r>
+        <w:rPr>
+          <w:rStyle w:val="Textoennegrita"/>
+          <w:rFonts w:cstheme="minorHAnsi"/>
+          <w:sz w:val="21"/>
+          <w:szCs w:val="21"/>
+        </w:rPr>
+        <w:t>:</w:t>
+      </w:r>
+      <w:r>
+        <w:rPr>
+          <w:rFonts w:cstheme="minorHAnsi"/>
+          <w:sz w:val="21"/>
+          <w:szCs w:val="21"/>
+        </w:rPr>
+        <w:t xml:space="preserve"> Clasificar los videojuegos en su edad recomendada para juego</w:t>
+      </w:r>
+      <w:r>
+        <w:rPr>
+          <w:rFonts w:cstheme="minorHAnsi"/>
+          <w:sz w:val="21"/>
+          <w:szCs w:val="21"/>
+        </w:rPr>
+        <w:br/>
+      </w:r>
+      <w:r>
+        <w:rPr>
+          <w:rStyle w:val="Textoennegrita"/>
+          <w:rFonts w:cstheme="minorHAnsi"/>
+          <w:sz w:val="21"/>
+          <w:szCs w:val="21"/>
+        </w:rPr>
+        <w:t>para</w:t>
+      </w:r>
+      <w:r>
+        <w:rPr>
+          <w:rStyle w:val="Textoennegrita"/>
+          <w:rFonts w:cstheme="minorHAnsi"/>
+          <w:sz w:val="21"/>
+          <w:szCs w:val="21"/>
+        </w:rPr>
+        <w:t>:</w:t>
+      </w:r>
+      <w:r>
+        <w:rPr>
+          <w:rFonts w:cstheme="minorHAnsi"/>
+          <w:sz w:val="21"/>
+          <w:szCs w:val="21"/>
+        </w:rPr>
+        <w:t xml:space="preserve"> evitar conflictos y demandas contenido no apto para ciertas edades en ciertos videojuegos</w:t>
+      </w:r>
+    </w:p>
+    <w:p>
+      <w:pPr>
+        <w:pStyle w:val="Sinespaciado"/>
+        <w:tabs>
+          <w:tab w:val="left" w:pos="5670"/>
+        </w:tabs>
+        <w:spacing w:line="276" w:lineRule="auto"/>
+        <w:rPr>
+          <w:rFonts w:cstheme="minorHAnsi"/>
+          <w:b/>
+          <w:color w:val="4472C4" w:themeColor="accent1"/>
+          <w:sz w:val="24"/>
+          <w:szCs w:val="24"/>
+        </w:rPr>
+      </w:pPr>
+      <w:r>
+        <w:rPr>
+          <w:noProof/>
+          <w:sz w:val="24"/>
+          <w:szCs w:val="24"/>
+        </w:rPr>
+        <w:br/>
+      </w:r>
+      <w:r>
+        <w:rPr>
+          <w:rFonts w:cstheme="minorHAnsi"/>
+          <w:b/>
+          <w:bCs/>
+          <w:noProof/>
+          <w:color w:val="4472C4" w:themeColor="accent1"/>
+          <w:sz w:val="24"/>
+          <w:szCs w:val="24"/>
+        </w:rPr>
+        <w:t>HULJ-003</w:t>
+      </w:r>
+      <w:r>
+        <w:rPr>
+          <w:rFonts w:cstheme="minorHAnsi"/>
+          <w:b/>
+          <w:bCs/>
+          <w:noProof/>
+          <w:color w:val="4472C4" w:themeColor="accent1"/>
+          <w:sz w:val="24"/>
+          <w:szCs w:val="24"/>
+        </w:rPr>
+        <w:t xml:space="preserve"> </w:t>
+      </w:r>
+      <w:r>
+        <w:rPr>
+          <w:rFonts w:cstheme="minorHAnsi"/>
+          <w:b/>
+          <w:color w:val="4472C4" w:themeColor="accent1"/>
+          <w:sz w:val="24"/>
+          <w:szCs w:val="24"/>
+        </w:rPr>
+        <w:t>Registro de videojuegos</w:t>
+      </w:r>
+      <w:r>
+        <w:rPr>
+          <w:b/>
+          <w:noProof/>
+          <w:sz w:val="24"/>
+          <w:szCs w:val="24"/>
+        </w:rPr>
+        <w:br/>
+      </w:r>
+      <w:r>
+        <w:rPr>
+          <w:rStyle w:val="Textoennegrita"/>
+          <w:rFonts w:cstheme="minorHAnsi"/>
+          <w:sz w:val="21"/>
+          <w:szCs w:val="21"/>
+        </w:rPr>
+        <w:t>Como</w:t>
+      </w:r>
+      <w:r>
+        <w:rPr>
+          <w:rStyle w:val="Textoennegrita"/>
+          <w:rFonts w:cstheme="minorHAnsi"/>
+          <w:sz w:val="21"/>
+          <w:szCs w:val="21"/>
+        </w:rPr>
+        <w:t>:</w:t>
+      </w:r>
+      <w:r>
+        <w:rPr>
+          <w:rFonts w:cstheme="minorHAnsi"/>
+          <w:sz w:val="21"/>
+          <w:szCs w:val="21"/>
+        </w:rPr>
+        <w:t xml:space="preserve"> Administrador de existencias</w:t>
+      </w:r>
+      <w:r>
+        <w:rPr>
+          <w:rFonts w:cstheme="minorHAnsi"/>
+          <w:sz w:val="21"/>
+          <w:szCs w:val="21"/>
+        </w:rPr>
+        <w:br/>
+      </w:r>
+      <w:r>
+        <w:rPr>
+          <w:rStyle w:val="Textoennegrita"/>
+          <w:rFonts w:cstheme="minorHAnsi"/>
+          <w:sz w:val="21"/>
+          <w:szCs w:val="21"/>
+        </w:rPr>
+        <w:t>quiero</w:t>
+      </w:r>
+      <w:r>
+        <w:rPr>
+          <w:rStyle w:val="Textoennegrita"/>
+          <w:rFonts w:cstheme="minorHAnsi"/>
+          <w:sz w:val="21"/>
+          <w:szCs w:val="21"/>
+        </w:rPr>
+        <w:t>:</w:t>
+      </w:r>
+      <w:r>
+        <w:rPr>
+          <w:rFonts w:cstheme="minorHAnsi"/>
+          <w:sz w:val="21"/>
+          <w:szCs w:val="21"/>
+        </w:rPr>
+        <w:t xml:space="preserve"> Tener un registro de los desarrolladores de los videojuegos</w:t>
+      </w:r>
+      <w:r>
+        <w:rPr>
+          <w:rFonts w:cstheme="minorHAnsi"/>
+          <w:sz w:val="21"/>
+          <w:szCs w:val="21"/>
+        </w:rPr>
+        <w:br/>
+      </w:r>
+      <w:r>
+        <w:rPr>
+          <w:rStyle w:val="Textoennegrita"/>
+          <w:rFonts w:cstheme="minorHAnsi"/>
+          <w:sz w:val="21"/>
+          <w:szCs w:val="21"/>
+        </w:rPr>
+        <w:t>para</w:t>
+      </w:r>
+      <w:r>
+        <w:rPr>
+          <w:rStyle w:val="Textoennegrita"/>
+          <w:rFonts w:cstheme="minorHAnsi"/>
+          <w:sz w:val="21"/>
+          <w:szCs w:val="21"/>
+        </w:rPr>
+        <w:t>:</w:t>
+      </w:r>
+      <w:r>
+        <w:rPr>
+          <w:rFonts w:cstheme="minorHAnsi"/>
+          <w:sz w:val="21"/>
+          <w:szCs w:val="21"/>
+        </w:rPr>
+        <w:t xml:space="preserve"> evitar conflictos de intereses y regalías.</w:t>
+      </w:r>
+    </w:p>
+    <w:p/>
+    <w:p>
+      <w:pPr>
+        <w:spacing w:before="100" w:beforeAutospacing="1" w:after="100" w:afterAutospacing="1" w:line="240" w:lineRule="auto"/>
+        <w:rPr>
+          <w:rFonts w:ascii="Arial" w:eastAsia="Times New Roman" w:hAnsi="Arial" w:cs="Arial"/>
+          <w:lang w:val="es-ES"/>
+        </w:rPr>
+      </w:pPr>
+      <w:r>
+        <w:rPr>
+          <w:rFonts w:cstheme="minorHAnsi"/>
+          <w:b/>
+          <w:bCs/>
+          <w:noProof/>
+          <w:color w:val="4472C4" w:themeColor="accent1"/>
+          <w:sz w:val="24"/>
+          <w:szCs w:val="24"/>
+        </w:rPr>
+        <w:t>HUJZ-001 Administracion de sistema</w:t>
+      </w:r>
+      <w:r>
+        <w:rPr>
+          <w:b/>
+          <w:noProof/>
+          <w:sz w:val="24"/>
+          <w:szCs w:val="24"/>
+        </w:rPr>
+        <w:br/>
+      </w:r>
+      <w:r>
+        <w:rPr>
+          <w:rFonts w:ascii="Arial" w:eastAsia="Times New Roman" w:hAnsi="Arial" w:cs="Arial"/>
+          <w:bCs/>
+          <w:lang w:val="es-ES"/>
+        </w:rPr>
+        <w:t>Como</w:t>
+      </w:r>
+      <w:r>
+        <w:rPr>
+          <w:rFonts w:ascii="Arial" w:eastAsia="Times New Roman" w:hAnsi="Arial" w:cs="Arial"/>
+          <w:bCs/>
+          <w:lang w:val="es-ES"/>
+        </w:rPr>
+        <w:t>:</w:t>
+      </w:r>
+      <w:r>
+        <w:rPr>
+          <w:rFonts w:ascii="Arial" w:eastAsia="Times New Roman" w:hAnsi="Arial" w:cs="Arial"/>
+          <w:lang w:val="es-ES"/>
+        </w:rPr>
+        <w:t xml:space="preserve"> administrador del sistema,</w:t>
+      </w:r>
+      <w:r>
+        <w:rPr>
+          <w:rFonts w:ascii="Arial" w:eastAsia="Times New Roman" w:hAnsi="Arial" w:cs="Arial"/>
+          <w:lang w:val="es-ES"/>
+        </w:rPr>
+        <w:br/>
+      </w:r>
+      <w:r>
+        <w:rPr>
+          <w:rFonts w:ascii="Arial" w:eastAsia="Times New Roman" w:hAnsi="Arial" w:cs="Arial"/>
+          <w:bCs/>
+          <w:lang w:val="es-ES"/>
+        </w:rPr>
+        <w:t>quiero</w:t>
+      </w:r>
+      <w:r>
+        <w:rPr>
+          <w:rFonts w:ascii="Arial" w:eastAsia="Times New Roman" w:hAnsi="Arial" w:cs="Arial"/>
+          <w:bCs/>
+          <w:lang w:val="es-ES"/>
+        </w:rPr>
+        <w:t>:</w:t>
+      </w:r>
+      <w:r>
+        <w:rPr>
+          <w:rFonts w:ascii="Arial" w:eastAsia="Times New Roman" w:hAnsi="Arial" w:cs="Arial"/>
+          <w:lang w:val="es-ES"/>
+        </w:rPr>
+        <w:t xml:space="preserve"> poder registrar nuevas tiendas con su información básica (nombre, dirección, contacto),</w:t>
+      </w:r>
+      <w:r>
+        <w:rPr>
+          <w:rFonts w:ascii="Arial" w:eastAsia="Times New Roman" w:hAnsi="Arial" w:cs="Arial"/>
+          <w:lang w:val="es-ES"/>
+        </w:rPr>
+        <w:br/>
+      </w:r>
+      <w:r>
+        <w:rPr>
+          <w:rFonts w:ascii="Arial" w:eastAsia="Times New Roman" w:hAnsi="Arial" w:cs="Arial"/>
+          <w:bCs/>
+          <w:lang w:val="es-ES"/>
+        </w:rPr>
+        <w:t>para</w:t>
+      </w:r>
+      <w:r>
+        <w:rPr>
+          <w:rFonts w:ascii="Arial" w:eastAsia="Times New Roman" w:hAnsi="Arial" w:cs="Arial"/>
+          <w:bCs/>
+          <w:lang w:val="es-ES"/>
+        </w:rPr>
+        <w:t>:</w:t>
+      </w:r>
+      <w:r>
+        <w:rPr>
+          <w:rFonts w:ascii="Arial" w:eastAsia="Times New Roman" w:hAnsi="Arial" w:cs="Arial"/>
+          <w:lang w:val="es-ES"/>
+        </w:rPr>
+        <w:t xml:space="preserve"> gestionar múltiples sucursales dentro del sistema de ventas.</w:t>
+      </w:r>
+    </w:p>
+    <w:p>
+      <w:pPr>
+        <w:spacing w:before="100" w:beforeAutospacing="1" w:after="100" w:afterAutospacing="1" w:line="240" w:lineRule="auto"/>
+        <w:rPr>
+          <w:rFonts w:ascii="Arial" w:eastAsia="Times New Roman" w:hAnsi="Arial" w:cs="Arial"/>
+          <w:bCs/>
+          <w:lang w:val="es-ES"/>
+        </w:rPr>
+      </w:pPr>
+      <w:r>
+        <w:rPr>
+          <w:rFonts w:cstheme="minorHAnsi"/>
+          <w:b/>
+          <w:bCs/>
+          <w:noProof/>
+          <w:color w:val="4472C4" w:themeColor="accent1"/>
+          <w:sz w:val="24"/>
+          <w:szCs w:val="24"/>
+        </w:rPr>
+        <w:t>HUJZ-002 Administracion de sistema</w:t>
+      </w:r>
+      <w:r>
+        <w:rPr>
+          <w:rFonts w:ascii="Arial" w:eastAsia="Times New Roman" w:hAnsi="Arial" w:cs="Arial"/>
+          <w:bCs/>
+          <w:lang w:val="es-ES"/>
+        </w:rPr>
+        <w:t xml:space="preserve"> </w:t>
+      </w:r>
+      <w:r>
+        <w:rPr>
+          <w:rFonts w:eastAsia="Times New Roman" w:cstheme="minorHAnsi"/>
+          <w:b/>
+          <w:bCs/>
+          <w:color w:val="4472C4" w:themeColor="accent1"/>
+          <w:sz w:val="24"/>
+          <w:lang w:val="es-ES"/>
+        </w:rPr>
+        <w:t>Visualización por tienda</w:t>
+      </w:r>
+    </w:p>
+    <w:p>
+      <w:pPr>
+        <w:spacing w:before="100" w:beforeAutospacing="1" w:after="100" w:afterAutospacing="1" w:line="240" w:lineRule="auto"/>
+        <w:rPr>
+          <w:rFonts w:ascii="Arial" w:eastAsia="Times New Roman" w:hAnsi="Arial" w:cs="Arial"/>
+          <w:bCs/>
+          <w:lang w:val="es-ES"/>
+        </w:rPr>
+      </w:pPr>
+      <w:r>
+        <w:rPr>
+          <w:rFonts w:ascii="Arial" w:eastAsia="Times New Roman" w:hAnsi="Arial" w:cs="Arial"/>
+          <w:bCs/>
+          <w:lang w:val="es-ES"/>
+        </w:rPr>
+        <w:t>Quiero:</w:t>
+      </w:r>
+      <w:r>
+        <w:rPr>
+          <w:rFonts w:ascii="Arial" w:eastAsia="Times New Roman" w:hAnsi="Arial" w:cs="Arial"/>
+          <w:lang w:val="es-ES"/>
+        </w:rPr>
+        <w:t xml:space="preserve"> gerente regional,</w:t>
+      </w:r>
+      <w:r>
+        <w:rPr>
+          <w:rFonts w:ascii="Arial" w:eastAsia="Times New Roman" w:hAnsi="Arial" w:cs="Arial"/>
+          <w:lang w:val="es-ES"/>
+        </w:rPr>
+        <w:br/>
+      </w:r>
+      <w:r>
+        <w:rPr>
+          <w:rFonts w:ascii="Arial" w:eastAsia="Times New Roman" w:hAnsi="Arial" w:cs="Arial"/>
+          <w:bCs/>
+          <w:lang w:val="es-ES"/>
+        </w:rPr>
+        <w:t>quiero</w:t>
+      </w:r>
+      <w:r>
+        <w:rPr>
+          <w:rFonts w:ascii="Arial" w:eastAsia="Times New Roman" w:hAnsi="Arial" w:cs="Arial"/>
+          <w:bCs/>
+          <w:lang w:val="es-ES"/>
+        </w:rPr>
+        <w:t>:</w:t>
+      </w:r>
+      <w:r>
+        <w:rPr>
+          <w:rFonts w:ascii="Arial" w:eastAsia="Times New Roman" w:hAnsi="Arial" w:cs="Arial"/>
+          <w:lang w:val="es-ES"/>
+        </w:rPr>
+        <w:t xml:space="preserve"> ver un reporte de ventas filtrado por tienda,</w:t>
+      </w:r>
+      <w:r>
+        <w:rPr>
+          <w:rFonts w:ascii="Arial" w:eastAsia="Times New Roman" w:hAnsi="Arial" w:cs="Arial"/>
+          <w:lang w:val="es-ES"/>
+        </w:rPr>
+        <w:br/>
+      </w:r>
+      <w:r>
+        <w:rPr>
+          <w:rFonts w:ascii="Arial" w:eastAsia="Times New Roman" w:hAnsi="Arial" w:cs="Arial"/>
+          <w:bCs/>
+          <w:lang w:val="es-ES"/>
+        </w:rPr>
+        <w:t>para</w:t>
+      </w:r>
+      <w:r>
+        <w:rPr>
+          <w:rFonts w:ascii="Arial" w:eastAsia="Times New Roman" w:hAnsi="Arial" w:cs="Arial"/>
+          <w:bCs/>
+          <w:lang w:val="es-ES"/>
+        </w:rPr>
+        <w:t>:</w:t>
+      </w:r>
+      <w:r>
+        <w:rPr>
+          <w:rFonts w:ascii="Arial" w:eastAsia="Times New Roman" w:hAnsi="Arial" w:cs="Arial"/>
+          <w:lang w:val="es-ES"/>
+        </w:rPr>
+        <w:t xml:space="preserve"> analizar el rendimiento individual de cada sucursal y tomar decisiones estratégicas.</w:t>
+      </w:r>
+    </w:p>
+    <w:p>
+      <w:pPr>
+        <w:spacing w:before="100" w:beforeAutospacing="1" w:after="100" w:afterAutospacing="1" w:line="240" w:lineRule="auto"/>
+        <w:rPr>
+          <w:rFonts w:cstheme="minorHAnsi"/>
+          <w:b/>
+          <w:bCs/>
+          <w:noProof/>
+          <w:color w:val="4472C4" w:themeColor="accent1"/>
+          <w:sz w:val="24"/>
+          <w:szCs w:val="24"/>
+        </w:rPr>
+      </w:pPr>
+      <w:r>
+        <w:rPr>
+          <w:rFonts w:cstheme="minorHAnsi"/>
+          <w:b/>
+          <w:bCs/>
+          <w:noProof/>
+          <w:color w:val="4472C4" w:themeColor="accent1"/>
+          <w:sz w:val="24"/>
+          <w:szCs w:val="24"/>
+        </w:rPr>
+        <w:t>HUJZ</w:t>
+      </w:r>
+      <w:r>
+        <w:rPr>
+          <w:rFonts w:cstheme="minorHAnsi"/>
+          <w:b/>
+          <w:bCs/>
+          <w:noProof/>
+          <w:color w:val="4472C4" w:themeColor="accent1"/>
+          <w:sz w:val="24"/>
+          <w:szCs w:val="24"/>
+        </w:rPr>
+        <w:t>-003 Asignaci</w:t>
+      </w:r>
+      <w:r>
+        <w:rPr>
+          <w:rFonts w:cstheme="minorHAnsi"/>
+          <w:b/>
+          <w:bCs/>
+          <w:noProof/>
+          <w:color w:val="4472C4" w:themeColor="accent1"/>
+          <w:sz w:val="24"/>
+          <w:szCs w:val="24"/>
+        </w:rPr>
+        <w:t>on a productor por</w:t>
+      </w:r>
+      <w:r>
+        <w:rPr>
+          <w:rFonts w:cstheme="minorHAnsi"/>
+          <w:b/>
+          <w:bCs/>
+          <w:noProof/>
+          <w:color w:val="4472C4" w:themeColor="accent1"/>
+          <w:sz w:val="24"/>
+          <w:szCs w:val="24"/>
+        </w:rPr>
+        <w:t xml:space="preserve"> tienda </w:t>
+      </w:r>
+    </w:p>
+    <w:p>
+      <w:pPr>
+        <w:spacing w:before="100" w:beforeAutospacing="1" w:after="100" w:afterAutospacing="1" w:line="240" w:lineRule="auto"/>
+        <w:rPr>
+          <w:rFonts w:ascii="Arial" w:eastAsia="Times New Roman" w:hAnsi="Arial" w:cs="Arial"/>
+          <w:lang w:val="es-ES"/>
+        </w:rPr>
+      </w:pPr>
+      <w:r>
+        <w:rPr>
+          <w:rFonts w:ascii="Arial" w:eastAsia="Times New Roman" w:hAnsi="Arial" w:cs="Arial"/>
+          <w:bCs/>
+          <w:lang w:val="es-ES"/>
+        </w:rPr>
+        <w:t>Como</w:t>
+      </w:r>
+      <w:r>
+        <w:rPr>
+          <w:rFonts w:ascii="Arial" w:eastAsia="Times New Roman" w:hAnsi="Arial" w:cs="Arial"/>
+          <w:bCs/>
+          <w:lang w:val="es-ES"/>
+        </w:rPr>
+        <w:t>:</w:t>
+      </w:r>
+      <w:r>
+        <w:rPr>
+          <w:rFonts w:ascii="Arial" w:eastAsia="Times New Roman" w:hAnsi="Arial" w:cs="Arial"/>
+          <w:lang w:val="es-ES"/>
+        </w:rPr>
+        <w:t xml:space="preserve"> encargado de inventario,</w:t>
+      </w:r>
+      <w:r>
+        <w:rPr>
+          <w:rFonts w:ascii="Arial" w:eastAsia="Times New Roman" w:hAnsi="Arial" w:cs="Arial"/>
+          <w:lang w:val="es-ES"/>
+        </w:rPr>
+        <w:br/>
+      </w:r>
+      <w:r>
+        <w:rPr>
+          <w:rFonts w:ascii="Arial" w:eastAsia="Times New Roman" w:hAnsi="Arial" w:cs="Arial"/>
+          <w:bCs/>
+          <w:lang w:val="es-ES"/>
+        </w:rPr>
+        <w:t>quiero</w:t>
+      </w:r>
+      <w:r>
+        <w:rPr>
+          <w:rFonts w:ascii="Arial" w:eastAsia="Times New Roman" w:hAnsi="Arial" w:cs="Arial"/>
+          <w:bCs/>
+          <w:lang w:val="es-ES"/>
+        </w:rPr>
+        <w:t>:</w:t>
+      </w:r>
+      <w:r>
+        <w:rPr>
+          <w:rFonts w:ascii="Arial" w:eastAsia="Times New Roman" w:hAnsi="Arial" w:cs="Arial"/>
+          <w:lang w:val="es-ES"/>
+        </w:rPr>
+        <w:t xml:space="preserve"> asignar productos específicos a cada tienda,</w:t>
+      </w:r>
+      <w:r>
+        <w:rPr>
+          <w:rFonts w:ascii="Arial" w:eastAsia="Times New Roman" w:hAnsi="Arial" w:cs="Arial"/>
+          <w:lang w:val="es-ES"/>
+        </w:rPr>
+        <w:br/>
+      </w:r>
+      <w:r>
+        <w:rPr>
+          <w:rFonts w:ascii="Arial" w:eastAsia="Times New Roman" w:hAnsi="Arial" w:cs="Arial"/>
+          <w:bCs/>
+          <w:lang w:val="es-ES"/>
+        </w:rPr>
+        <w:t>para</w:t>
+      </w:r>
+      <w:r>
+        <w:rPr>
+          <w:rFonts w:ascii="Arial" w:eastAsia="Times New Roman" w:hAnsi="Arial" w:cs="Arial"/>
+          <w:lang w:val="es-ES"/>
+        </w:rPr>
+        <w:t xml:space="preserve">: </w:t>
+      </w:r>
+      <w:r>
+        <w:rPr>
+          <w:rFonts w:ascii="Arial" w:eastAsia="Times New Roman" w:hAnsi="Arial" w:cs="Arial"/>
+          <w:lang w:val="es-ES"/>
+        </w:rPr>
+        <w:t>asegurar que el stock disponible esté correctamente distribuido entre las sucursales.</w:t>
+      </w:r>
+    </w:p>
+    <w:p>
+      <w:pPr>
+        <w:rPr>
+          <w:bCs/>
+          <w:lang w:val="es-ES"/>
+        </w:rPr>
+      </w:pPr>
+      <w:r>
+        <w:rPr>
+          <w:rFonts w:cstheme="minorHAnsi"/>
+          <w:b/>
+          <w:bCs/>
+          <w:noProof/>
+          <w:color w:val="4472C4" w:themeColor="accent1"/>
+          <w:sz w:val="24"/>
+          <w:szCs w:val="24"/>
+        </w:rPr>
+        <w:t>HUDM-001 Suscripción de Prueba</w:t>
+      </w:r>
+      <w:r>
+        <w:rPr>
+          <w:rFonts w:cstheme="minorHAnsi"/>
+          <w:b/>
+          <w:bCs/>
+          <w:noProof/>
+          <w:color w:val="4472C4" w:themeColor="accent1"/>
+          <w:sz w:val="24"/>
+          <w:szCs w:val="24"/>
+        </w:rPr>
+        <w:br/>
+      </w:r>
+      <w:r>
+        <w:rPr>
+          <w:bCs/>
+          <w:lang w:val="es-ES"/>
+        </w:rPr>
+        <w:t xml:space="preserve">Como: Cliente </w:t>
+      </w:r>
+    </w:p>
+    <w:p>
+      <w:pPr>
+        <w:rPr>
+          <w:bCs/>
+          <w:lang w:val="es-ES"/>
+        </w:rPr>
+      </w:pPr>
+      <w:r>
+        <w:rPr>
+          <w:bCs/>
+          <w:lang w:val="es-ES"/>
+        </w:rPr>
+        <w:t xml:space="preserve">Quiero: Que la tienda dé unos meses de suscripción de prueba en el videojuego que compré </w:t>
+      </w:r>
+    </w:p>
+    <w:p>
+      <w:pPr>
+        <w:rPr>
+          <w:bCs/>
+          <w:lang w:val="es-ES"/>
+        </w:rPr>
+      </w:pPr>
+      <w:r>
+        <w:rPr>
+          <w:bCs/>
+          <w:lang w:val="es-ES"/>
+        </w:rPr>
+        <w:t>Para: Saber si al final vale la pena pagarla o no.</w:t>
+      </w:r>
+    </w:p>
+    <w:p>
+      <w:pPr>
+        <w:rPr>
+          <w:rFonts w:cstheme="minorHAnsi"/>
+          <w:b/>
+          <w:bCs/>
+          <w:noProof/>
+          <w:color w:val="4472C4" w:themeColor="accent1"/>
+          <w:sz w:val="24"/>
+          <w:szCs w:val="24"/>
+        </w:rPr>
+      </w:pPr>
+      <w:r>
+        <w:rPr>
+          <w:rFonts w:cstheme="minorHAnsi"/>
+          <w:b/>
+          <w:bCs/>
+          <w:noProof/>
+          <w:color w:val="4472C4" w:themeColor="accent1"/>
+          <w:sz w:val="24"/>
+          <w:szCs w:val="24"/>
+        </w:rPr>
+        <w:t>HUDM-002 Administrar suscripciones gratuitas</w:t>
+      </w:r>
+    </w:p>
+    <w:p>
+      <w:pPr>
+        <w:rPr>
+          <w:bCs/>
+          <w:lang w:val="es-ES"/>
+        </w:rPr>
+      </w:pPr>
+      <w:r>
+        <w:rPr>
+          <w:bCs/>
+          <w:lang w:val="es-ES"/>
+        </w:rPr>
+        <w:t xml:space="preserve">Como: Empleado de la tienda de videojuegos </w:t>
+      </w:r>
+    </w:p>
+    <w:p>
+      <w:pPr>
+        <w:rPr>
+          <w:bCs/>
+          <w:lang w:val="es-ES"/>
+        </w:rPr>
+      </w:pPr>
+      <w:r>
+        <w:rPr>
+          <w:bCs/>
+          <w:lang w:val="es-ES"/>
+        </w:rPr>
+        <w:t>Quiero: Proporcionar suscripciones gratuitas temporales por unos meses en un videojuego.</w:t>
+      </w:r>
+    </w:p>
+    <w:p>
+      <w:pPr>
+        <w:rPr>
+          <w:rFonts w:cstheme="minorHAnsi"/>
+          <w:b/>
+          <w:bCs/>
+          <w:noProof/>
+          <w:color w:val="4472C4" w:themeColor="accent1"/>
+          <w:sz w:val="24"/>
+          <w:szCs w:val="24"/>
+        </w:rPr>
+      </w:pPr>
+      <w:r>
+        <w:rPr>
+          <w:bCs/>
+          <w:lang w:val="es-ES"/>
+        </w:rPr>
+        <w:lastRenderedPageBreak/>
+        <w:t>Para: Persuadir a los usuarios a comprarlo</w:t>
+      </w:r>
+      <w:r>
+        <w:rPr>
+          <w:lang w:val="es-ES"/>
+        </w:rPr>
+        <w:t>.</w:t>
+      </w:r>
+    </w:p>
+    <w:p>
+      <w:pPr>
+        <w:rPr>
+          <w:rFonts w:cstheme="minorHAnsi"/>
+          <w:b/>
+          <w:bCs/>
+          <w:noProof/>
+          <w:color w:val="4472C4" w:themeColor="accent1"/>
+          <w:sz w:val="24"/>
+          <w:szCs w:val="24"/>
+        </w:rPr>
+      </w:pPr>
+      <w:r>
+        <w:rPr>
+          <w:rFonts w:cstheme="minorHAnsi"/>
+          <w:b/>
+          <w:bCs/>
+          <w:noProof/>
+          <w:color w:val="4472C4" w:themeColor="accent1"/>
+          <w:sz w:val="24"/>
+          <w:szCs w:val="24"/>
+        </w:rPr>
+        <w:t xml:space="preserve">HUDM-003 Administración de suscripciones registradas </w:t>
+      </w:r>
+    </w:p>
+    <w:p>
+      <w:pPr>
+        <w:rPr>
+          <w:bCs/>
+          <w:lang w:val="es-ES"/>
+        </w:rPr>
+      </w:pPr>
+      <w:r>
+        <w:rPr>
+          <w:bCs/>
+          <w:lang w:val="es-ES"/>
+        </w:rPr>
+        <w:t>Como: Empleado de la tienda de videojuegos</w:t>
+      </w:r>
+    </w:p>
+    <w:p>
+      <w:pPr>
+        <w:rPr>
+          <w:bCs/>
+          <w:lang w:val="es-ES"/>
+        </w:rPr>
+      </w:pPr>
+      <w:r>
+        <w:rPr>
+          <w:bCs/>
+          <w:lang w:val="es-ES"/>
+        </w:rPr>
+        <w:t>Quiero: Tener un sistema de las suscripciones ya registradas que tienen los clientes.</w:t>
+      </w:r>
+    </w:p>
+    <w:p>
+      <w:pPr>
+        <w:rPr>
+          <w:lang w:val="es-ES"/>
+        </w:rPr>
+      </w:pPr>
+      <w:r>
+        <w:rPr>
+          <w:bCs/>
+          <w:lang w:val="es-ES"/>
+        </w:rPr>
+        <w:t>Para: Separar a los clientes que ya han comprado en la tienda con los nuevos, para las ofertas en las suscripciones.</w:t>
+      </w:r>
+    </w:p>
+    <w:p>
+      <w:pPr>
+        <w:rPr>
+          <w:lang w:val="es-ES"/>
+        </w:rPr>
+      </w:pPr>
+    </w:p>
+    <w:p>
+      <w:pPr>
+        <w:pStyle w:val="Sinespaciado"/>
+        <w:tabs>
+          <w:tab w:val="left" w:pos="5670"/>
+        </w:tabs>
+        <w:spacing w:line="276" w:lineRule="auto"/>
+        <w:rPr>
+          <w:rFonts w:cstheme="minorHAnsi"/>
+          <w:b/>
+          <w:color w:val="4472C4" w:themeColor="accent1"/>
+          <w:sz w:val="24"/>
+          <w:szCs w:val="24"/>
+        </w:rPr>
+      </w:pPr>
+      <w:r>
+        <w:rPr>
+          <w:rFonts w:cstheme="minorHAnsi"/>
+          <w:b/>
+          <w:bCs/>
+          <w:noProof/>
+          <w:color w:val="4472C4" w:themeColor="accent1"/>
+          <w:sz w:val="24"/>
+          <w:szCs w:val="24"/>
+        </w:rPr>
+        <w:t xml:space="preserve">HUJR-001 </w:t>
+      </w:r>
+      <w:r>
+        <w:rPr>
+          <w:rFonts w:cstheme="minorHAnsi"/>
+          <w:b/>
+          <w:color w:val="4472C4" w:themeColor="accent1"/>
+          <w:sz w:val="24"/>
+          <w:szCs w:val="24"/>
+        </w:rPr>
+        <w:t>Registro de proveedor</w:t>
+      </w:r>
+    </w:p>
+    <w:p>
+      <w:pPr>
+        <w:pStyle w:val="Sinespaciado"/>
+        <w:tabs>
+          <w:tab w:val="left" w:pos="5670"/>
+        </w:tabs>
+        <w:spacing w:line="276" w:lineRule="auto"/>
+        <w:rPr>
+          <w:rFonts w:cstheme="minorHAnsi"/>
+        </w:rPr>
+      </w:pPr>
+      <w:r>
+        <w:rPr>
+          <w:rStyle w:val="Textoennegrita"/>
+          <w:rFonts w:cstheme="minorHAnsi"/>
+        </w:rPr>
+        <w:t>Como</w:t>
+      </w:r>
+      <w:r>
+        <w:rPr>
+          <w:rFonts w:cstheme="minorHAnsi"/>
+        </w:rPr>
+        <w:t>: administrador del sistema,</w:t>
+      </w:r>
+      <w:r>
+        <w:rPr>
+          <w:rFonts w:cstheme="minorHAnsi"/>
+        </w:rPr>
+        <w:br/>
+      </w:r>
+      <w:r>
+        <w:rPr>
+          <w:rStyle w:val="Textoennegrita"/>
+          <w:rFonts w:cstheme="minorHAnsi"/>
+        </w:rPr>
+        <w:t>quiero</w:t>
+      </w:r>
+      <w:r>
+        <w:rPr>
+          <w:rStyle w:val="Textoennegrita"/>
+          <w:rFonts w:cstheme="minorHAnsi"/>
+        </w:rPr>
+        <w:t>:</w:t>
+      </w:r>
+      <w:r>
+        <w:rPr>
+          <w:rFonts w:cstheme="minorHAnsi"/>
+        </w:rPr>
+        <w:t xml:space="preserve"> registrar nuevos proveedores con su nombre</w:t>
+      </w:r>
+      <w:r>
+        <w:rPr>
+          <w:rFonts w:cstheme="minorHAnsi"/>
+        </w:rPr>
+        <w:t>, teléfono, correo y dirección,</w:t>
+      </w:r>
+    </w:p>
+    <w:p>
+      <w:pPr>
+        <w:pStyle w:val="Sinespaciado"/>
+        <w:tabs>
+          <w:tab w:val="left" w:pos="5670"/>
+        </w:tabs>
+        <w:spacing w:line="276" w:lineRule="auto"/>
+        <w:rPr>
+          <w:rFonts w:cstheme="minorHAnsi"/>
+          <w:b/>
+          <w:bCs/>
+          <w:noProof/>
+          <w:color w:val="4472C4" w:themeColor="accent1"/>
+          <w:sz w:val="24"/>
+          <w:szCs w:val="24"/>
+        </w:rPr>
+      </w:pPr>
+      <w:r>
+        <w:rPr>
+          <w:rStyle w:val="Textoennegrita"/>
+          <w:rFonts w:cstheme="minorHAnsi"/>
+          <w:u w:val="single"/>
+        </w:rPr>
+        <w:t>para</w:t>
+      </w:r>
+      <w:r>
+        <w:rPr>
+          <w:rStyle w:val="Textoennegrita"/>
+          <w:rFonts w:cstheme="minorHAnsi"/>
+        </w:rPr>
+        <w:t>:</w:t>
+      </w:r>
+      <w:r>
+        <w:rPr>
+          <w:rFonts w:cstheme="minorHAnsi"/>
+        </w:rPr>
+        <w:t xml:space="preserve"> mantener actualizada la base de datos y facilitar futuras compras y contactos comerciales.</w:t>
+      </w:r>
+    </w:p>
+    <w:p>
+      <w:pPr>
+        <w:pStyle w:val="Ttulo3"/>
+        <w:rPr>
+          <w:rFonts w:asciiTheme="minorHAnsi" w:hAnsiTheme="minorHAnsi" w:cstheme="minorHAnsi"/>
+          <w:color w:val="4472C4" w:themeColor="accent1"/>
+          <w:sz w:val="24"/>
+          <w:szCs w:val="24"/>
+          <w:lang w:val="es-GT"/>
+        </w:rPr>
+      </w:pPr>
+      <w:r>
+        <w:rPr>
+          <w:rFonts w:asciiTheme="minorHAnsi" w:hAnsiTheme="minorHAnsi" w:cstheme="minorHAnsi"/>
+          <w:bCs w:val="0"/>
+          <w:noProof/>
+          <w:color w:val="4472C4" w:themeColor="accent1"/>
+          <w:sz w:val="24"/>
+          <w:szCs w:val="24"/>
+          <w:lang w:val="es-GT"/>
+        </w:rPr>
+        <w:t>HUJR-002</w:t>
+      </w:r>
+      <w:r>
+        <w:rPr>
+          <w:rFonts w:asciiTheme="minorHAnsi" w:hAnsiTheme="minorHAnsi" w:cstheme="minorHAnsi"/>
+          <w:b w:val="0"/>
+          <w:bCs w:val="0"/>
+          <w:noProof/>
+          <w:color w:val="4472C4" w:themeColor="accent1"/>
+          <w:sz w:val="24"/>
+          <w:szCs w:val="24"/>
+          <w:lang w:val="es-GT"/>
+        </w:rPr>
+        <w:t xml:space="preserve"> </w:t>
+      </w:r>
+      <w:r>
+        <w:rPr>
+          <w:rFonts w:asciiTheme="minorHAnsi" w:hAnsiTheme="minorHAnsi" w:cstheme="minorHAnsi"/>
+          <w:color w:val="4472C4" w:themeColor="accent1"/>
+          <w:sz w:val="24"/>
+          <w:szCs w:val="24"/>
+          <w:lang w:val="es-GT"/>
+        </w:rPr>
+        <w:t>Consulta de proveedores</w:t>
+      </w:r>
+    </w:p>
+    <w:p>
+      <w:pPr>
+        <w:pStyle w:val="NormalWeb"/>
+        <w:rPr>
+          <w:rFonts w:asciiTheme="minorHAnsi" w:hAnsiTheme="minorHAnsi" w:cstheme="minorHAnsi"/>
+          <w:sz w:val="21"/>
+          <w:szCs w:val="21"/>
+        </w:rPr>
+      </w:pPr>
+      <w:r>
+        <w:rPr>
+          <w:rStyle w:val="Textoennegrita"/>
+          <w:rFonts w:asciiTheme="minorHAnsi" w:hAnsiTheme="minorHAnsi" w:cstheme="minorHAnsi"/>
+          <w:sz w:val="21"/>
+          <w:szCs w:val="21"/>
+        </w:rPr>
+        <w:t>Como</w:t>
+      </w:r>
+      <w:r>
+        <w:rPr>
+          <w:rFonts w:asciiTheme="minorHAnsi" w:hAnsiTheme="minorHAnsi" w:cstheme="minorHAnsi"/>
+          <w:sz w:val="21"/>
+          <w:szCs w:val="21"/>
+        </w:rPr>
+        <w:t xml:space="preserve">: </w:t>
+      </w:r>
+      <w:r>
+        <w:rPr>
+          <w:rFonts w:asciiTheme="minorHAnsi" w:hAnsiTheme="minorHAnsi" w:cstheme="minorHAnsi"/>
+          <w:sz w:val="21"/>
+          <w:szCs w:val="21"/>
+        </w:rPr>
+        <w:t>usuario autorizado,</w:t>
+      </w:r>
+      <w:r>
+        <w:rPr>
+          <w:rFonts w:asciiTheme="minorHAnsi" w:hAnsiTheme="minorHAnsi" w:cstheme="minorHAnsi"/>
+          <w:sz w:val="21"/>
+          <w:szCs w:val="21"/>
+        </w:rPr>
+        <w:br/>
+      </w:r>
+      <w:r>
+        <w:rPr>
+          <w:rStyle w:val="Textoennegrita"/>
+          <w:rFonts w:asciiTheme="minorHAnsi" w:hAnsiTheme="minorHAnsi" w:cstheme="minorHAnsi"/>
+          <w:sz w:val="21"/>
+          <w:szCs w:val="21"/>
+        </w:rPr>
+        <w:t>quiero</w:t>
+      </w:r>
+      <w:r>
+        <w:rPr>
+          <w:rFonts w:asciiTheme="minorHAnsi" w:hAnsiTheme="minorHAnsi" w:cstheme="minorHAnsi"/>
+          <w:sz w:val="21"/>
+          <w:szCs w:val="21"/>
+        </w:rPr>
+        <w:t xml:space="preserve"> acceder a un listado de todos los proveedores registrados,</w:t>
+      </w:r>
+      <w:r>
+        <w:rPr>
+          <w:rFonts w:asciiTheme="minorHAnsi" w:hAnsiTheme="minorHAnsi" w:cstheme="minorHAnsi"/>
+          <w:sz w:val="21"/>
+          <w:szCs w:val="21"/>
+        </w:rPr>
+        <w:br/>
+      </w:r>
+      <w:r>
+        <w:rPr>
+          <w:rStyle w:val="Textoennegrita"/>
+          <w:rFonts w:asciiTheme="minorHAnsi" w:hAnsiTheme="minorHAnsi" w:cstheme="minorHAnsi"/>
+          <w:sz w:val="21"/>
+          <w:szCs w:val="21"/>
+        </w:rPr>
+        <w:t>para</w:t>
+      </w:r>
+      <w:r>
+        <w:rPr>
+          <w:rStyle w:val="Textoennegrita"/>
+          <w:rFonts w:asciiTheme="minorHAnsi" w:hAnsiTheme="minorHAnsi" w:cstheme="minorHAnsi"/>
+          <w:sz w:val="21"/>
+          <w:szCs w:val="21"/>
+        </w:rPr>
+        <w:t>:</w:t>
+      </w:r>
+      <w:r>
+        <w:rPr>
+          <w:rFonts w:asciiTheme="minorHAnsi" w:hAnsiTheme="minorHAnsi" w:cstheme="minorHAnsi"/>
+          <w:sz w:val="21"/>
+          <w:szCs w:val="21"/>
+        </w:rPr>
+        <w:t xml:space="preserve"> poder visualizar su información de contacto y gestionar relaciones comerciales de manera eficiente.</w:t>
+      </w:r>
+    </w:p>
+    <w:p>
+      <w:pPr>
+        <w:pStyle w:val="Ttulo3"/>
+        <w:rPr>
+          <w:rFonts w:asciiTheme="minorHAnsi" w:hAnsiTheme="minorHAnsi" w:cstheme="minorHAnsi"/>
+          <w:color w:val="4472C4" w:themeColor="accent1"/>
+          <w:sz w:val="24"/>
+          <w:szCs w:val="24"/>
+          <w:lang w:val="es-GT"/>
+        </w:rPr>
+      </w:pPr>
+      <w:r>
+        <w:rPr>
+          <w:rFonts w:asciiTheme="minorHAnsi" w:hAnsiTheme="minorHAnsi" w:cstheme="minorHAnsi"/>
+          <w:bCs w:val="0"/>
+          <w:noProof/>
+          <w:color w:val="4472C4" w:themeColor="accent1"/>
+          <w:sz w:val="24"/>
+          <w:szCs w:val="24"/>
+          <w:lang w:val="es-GT"/>
+        </w:rPr>
+        <w:t>HUJR-003</w:t>
+      </w:r>
+      <w:r>
+        <w:rPr>
+          <w:rFonts w:asciiTheme="minorHAnsi" w:hAnsiTheme="minorHAnsi" w:cstheme="minorHAnsi"/>
+          <w:color w:val="4472C4" w:themeColor="accent1"/>
+          <w:sz w:val="24"/>
+          <w:szCs w:val="24"/>
+          <w:lang w:val="es-GT"/>
+        </w:rPr>
+        <w:t xml:space="preserve"> Actualización de datos de proveedor</w:t>
+      </w:r>
+    </w:p>
+    <w:p>
+      <w:pPr>
+        <w:pStyle w:val="NormalWeb"/>
+        <w:rPr>
+          <w:rFonts w:ascii="Segoe UI" w:hAnsi="Segoe UI" w:cs="Segoe UI"/>
+          <w:sz w:val="21"/>
+          <w:szCs w:val="21"/>
+        </w:rPr>
+      </w:pPr>
+      <w:r>
+        <w:rPr>
+          <w:rStyle w:val="Textoennegrita"/>
+          <w:rFonts w:asciiTheme="minorHAnsi" w:hAnsiTheme="minorHAnsi" w:cstheme="minorHAnsi"/>
+          <w:sz w:val="21"/>
+          <w:szCs w:val="21"/>
+        </w:rPr>
+        <w:t>Como</w:t>
+      </w:r>
+      <w:r>
+        <w:rPr>
+          <w:rStyle w:val="Textoennegrita"/>
+          <w:rFonts w:asciiTheme="minorHAnsi" w:hAnsiTheme="minorHAnsi" w:cstheme="minorHAnsi"/>
+          <w:sz w:val="21"/>
+          <w:szCs w:val="21"/>
+        </w:rPr>
+        <w:t>:</w:t>
+      </w:r>
+      <w:r>
+        <w:rPr>
+          <w:rFonts w:asciiTheme="minorHAnsi" w:hAnsiTheme="minorHAnsi" w:cstheme="minorHAnsi"/>
+          <w:sz w:val="21"/>
+          <w:szCs w:val="21"/>
+        </w:rPr>
+        <w:t xml:space="preserve"> administrador del sistema,</w:t>
+      </w:r>
+      <w:r>
+        <w:rPr>
+          <w:rFonts w:asciiTheme="minorHAnsi" w:hAnsiTheme="minorHAnsi" w:cstheme="minorHAnsi"/>
+          <w:sz w:val="21"/>
+          <w:szCs w:val="21"/>
+        </w:rPr>
+        <w:br/>
+      </w:r>
+      <w:r>
+        <w:rPr>
+          <w:rStyle w:val="Textoennegrita"/>
+          <w:rFonts w:asciiTheme="minorHAnsi" w:hAnsiTheme="minorHAnsi" w:cstheme="minorHAnsi"/>
+          <w:sz w:val="21"/>
+          <w:szCs w:val="21"/>
+        </w:rPr>
+        <w:t>quiero</w:t>
+      </w:r>
+      <w:r>
+        <w:rPr>
+          <w:rStyle w:val="Textoennegrita"/>
+          <w:rFonts w:asciiTheme="minorHAnsi" w:hAnsiTheme="minorHAnsi" w:cstheme="minorHAnsi"/>
+          <w:sz w:val="21"/>
+          <w:szCs w:val="21"/>
+        </w:rPr>
+        <w:t>:</w:t>
+      </w:r>
+      <w:r>
+        <w:rPr>
+          <w:rFonts w:asciiTheme="minorHAnsi" w:hAnsiTheme="minorHAnsi" w:cstheme="minorHAnsi"/>
+          <w:sz w:val="21"/>
+          <w:szCs w:val="21"/>
+        </w:rPr>
+        <w:t xml:space="preserve"> editar la información de un proveedor previamente registrado,</w:t>
+      </w:r>
+      <w:r>
+        <w:rPr>
+          <w:rFonts w:asciiTheme="minorHAnsi" w:hAnsiTheme="minorHAnsi" w:cstheme="minorHAnsi"/>
+          <w:sz w:val="21"/>
+          <w:szCs w:val="21"/>
+        </w:rPr>
+        <w:br/>
+      </w:r>
+      <w:r>
+        <w:rPr>
+          <w:rStyle w:val="Textoennegrita"/>
+          <w:rFonts w:asciiTheme="minorHAnsi" w:hAnsiTheme="minorHAnsi" w:cstheme="minorHAnsi"/>
+          <w:sz w:val="21"/>
+          <w:szCs w:val="21"/>
+        </w:rPr>
+        <w:t>para</w:t>
+      </w:r>
+      <w:r>
+        <w:rPr>
+          <w:rStyle w:val="Textoennegrita"/>
+          <w:rFonts w:asciiTheme="minorHAnsi" w:hAnsiTheme="minorHAnsi" w:cstheme="minorHAnsi"/>
+          <w:sz w:val="21"/>
+          <w:szCs w:val="21"/>
+        </w:rPr>
+        <w:t>:</w:t>
+      </w:r>
+      <w:r>
+        <w:rPr>
+          <w:rFonts w:asciiTheme="minorHAnsi" w:hAnsiTheme="minorHAnsi" w:cstheme="minorHAnsi"/>
+          <w:sz w:val="21"/>
+          <w:szCs w:val="21"/>
+        </w:rPr>
+        <w:t xml:space="preserve"> asegurarme de que los datos almacenados estén siempre actualizados y sean confiables</w:t>
+      </w:r>
+      <w:r>
+        <w:rPr>
+          <w:rFonts w:ascii="Segoe UI" w:hAnsi="Segoe UI" w:cs="Segoe UI"/>
+          <w:sz w:val="21"/>
+          <w:szCs w:val="21"/>
+        </w:rPr>
+        <w:t>.</w:t>
+      </w:r>
+    </w:p>
+    <w:p>
+      <w:pPr>
+        <w:spacing w:line="240" w:lineRule="auto"/>
+        <w:rPr>
+          <w:b/>
+          <w:bCs/>
+          <w:color w:val="4472C4" w:themeColor="accent1"/>
+        </w:rPr>
+      </w:pPr>
+      <w:r>
+        <w:rPr>
+          <w:b/>
+          <w:bCs/>
+          <w:color w:val="4472C4" w:themeColor="accent1"/>
+        </w:rPr>
+        <w:t>HUEL-001</w:t>
+      </w:r>
+      <w:r>
+        <w:rPr>
+          <w:b/>
+          <w:bCs/>
+          <w:color w:val="4472C4" w:themeColor="accent1"/>
+        </w:rPr>
+        <w:t xml:space="preserve"> Registros de devolución</w:t>
+      </w:r>
+    </w:p>
+    <w:p>
+      <w:pPr>
+        <w:spacing w:line="240" w:lineRule="auto"/>
+        <w:rPr>
+          <w:bCs/>
+        </w:rPr>
+      </w:pPr>
+      <w:r>
+        <w:rPr>
+          <w:b/>
+        </w:rPr>
+        <w:t>Como:</w:t>
+      </w:r>
+      <w:r>
+        <w:rPr>
+          <w:bCs/>
+        </w:rPr>
+        <w:t xml:space="preserve"> Empleado del área </w:t>
+      </w:r>
+    </w:p>
+    <w:p>
+      <w:pPr>
+        <w:spacing w:line="240" w:lineRule="auto"/>
+        <w:rPr>
+          <w:bCs/>
+        </w:rPr>
+      </w:pPr>
+      <w:r>
+        <w:rPr>
+          <w:b/>
+        </w:rPr>
+        <w:t>Quiero:</w:t>
+      </w:r>
+      <w:r>
+        <w:rPr>
+          <w:bCs/>
+        </w:rPr>
+        <w:t xml:space="preserve"> poder poner la fecha exacta de devolución del videojuego,</w:t>
+      </w:r>
+    </w:p>
+    <w:p>
+      <w:pPr>
+        <w:spacing w:line="240" w:lineRule="auto"/>
+        <w:rPr>
+          <w:bCs/>
+        </w:rPr>
+      </w:pPr>
+      <w:r>
+        <w:rPr>
+          <w:b/>
+        </w:rPr>
+        <w:t>Para:</w:t>
+      </w:r>
+      <w:r>
+        <w:rPr>
+          <w:bCs/>
+        </w:rPr>
+        <w:t xml:space="preserve"> registrar todo de manera eficiente.</w:t>
+      </w:r>
+    </w:p>
+    <w:p>
+      <w:pPr>
+        <w:rPr>
+          <w:b/>
+          <w:bCs/>
+          <w:color w:val="4472C4" w:themeColor="accent1"/>
+        </w:rPr>
+      </w:pPr>
+    </w:p>
+    <w:p>
+      <w:pPr>
+        <w:spacing w:line="240" w:lineRule="auto"/>
+        <w:rPr>
+          <w:b/>
+          <w:bCs/>
+          <w:color w:val="4472C4" w:themeColor="accent1"/>
+        </w:rPr>
+      </w:pPr>
+      <w:r>
+        <w:rPr>
+          <w:b/>
+          <w:bCs/>
+          <w:color w:val="4472C4" w:themeColor="accent1"/>
+        </w:rPr>
+        <w:t>HUEL-002</w:t>
+      </w:r>
+      <w:r>
+        <w:rPr>
+          <w:b/>
+          <w:bCs/>
+          <w:color w:val="4472C4" w:themeColor="accent1"/>
+        </w:rPr>
+        <w:t xml:space="preserve"> Registros de devolución por usuario</w:t>
+      </w:r>
+    </w:p>
+    <w:p>
+      <w:pPr>
+        <w:spacing w:line="240" w:lineRule="auto"/>
+        <w:rPr>
+          <w:bCs/>
+        </w:rPr>
+      </w:pPr>
+      <w:r>
+        <w:rPr>
+          <w:b/>
+        </w:rPr>
+        <w:t>Como:</w:t>
+      </w:r>
+      <w:r>
+        <w:rPr>
+          <w:bCs/>
+        </w:rPr>
+        <w:t xml:space="preserve"> Cliente </w:t>
+      </w:r>
+    </w:p>
+    <w:p>
+      <w:pPr>
+        <w:spacing w:line="240" w:lineRule="auto"/>
+        <w:rPr>
+          <w:bCs/>
+        </w:rPr>
+      </w:pPr>
+      <w:r>
+        <w:rPr>
+          <w:b/>
+        </w:rPr>
+        <w:t>Quiero:</w:t>
+      </w:r>
+      <w:r>
+        <w:rPr>
+          <w:bCs/>
+        </w:rPr>
+        <w:t xml:space="preserve"> Que la devolución se enlace a mi usuario </w:t>
+      </w:r>
+    </w:p>
+    <w:p>
+      <w:pPr>
+        <w:spacing w:line="240" w:lineRule="auto"/>
+        <w:rPr>
+          <w:bCs/>
+        </w:rPr>
+      </w:pPr>
+      <w:r>
+        <w:rPr>
+          <w:b/>
+        </w:rPr>
+        <w:t>Para:</w:t>
+      </w:r>
+      <w:r>
+        <w:rPr>
+          <w:bCs/>
+        </w:rPr>
+        <w:t xml:space="preserve"> evitar problemas y tener registro de lo que he devuelto antes.</w:t>
+      </w:r>
+    </w:p>
+    <w:p>
+      <w:pPr>
+        <w:rPr>
+          <w:b/>
+          <w:bCs/>
+          <w:color w:val="4472C4" w:themeColor="accent1"/>
+        </w:rPr>
+      </w:pPr>
+    </w:p>
+    <w:p>
+      <w:pPr>
+        <w:rPr>
+          <w:b/>
+          <w:bCs/>
+          <w:color w:val="4472C4" w:themeColor="accent1"/>
+        </w:rPr>
+      </w:pPr>
+    </w:p>
+    <w:p>
+      <w:pPr>
+        <w:spacing w:line="240" w:lineRule="auto"/>
+        <w:rPr>
+          <w:bCs/>
+        </w:rPr>
+      </w:pPr>
+      <w:r>
+        <w:rPr>
+          <w:b/>
+          <w:bCs/>
+          <w:color w:val="4472C4" w:themeColor="accent1"/>
+        </w:rPr>
+        <w:lastRenderedPageBreak/>
+        <w:t>HUEL-003</w:t>
+      </w:r>
+      <w:r>
+        <w:rPr>
+          <w:b/>
+          <w:bCs/>
+          <w:color w:val="4472C4" w:themeColor="accent1"/>
+        </w:rPr>
+        <w:t xml:space="preserve"> Historial de devoluciones</w:t>
+      </w:r>
+    </w:p>
+    <w:p>
+      <w:pPr>
+        <w:spacing w:line="240" w:lineRule="auto"/>
+        <w:rPr>
+          <w:bCs/>
+        </w:rPr>
+      </w:pPr>
+      <w:r>
+        <w:rPr>
+          <w:b/>
+        </w:rPr>
+        <w:t>Como:</w:t>
+      </w:r>
+      <w:r>
+        <w:rPr>
+          <w:bCs/>
+        </w:rPr>
+        <w:t xml:space="preserve"> Cliente</w:t>
+      </w:r>
+    </w:p>
+    <w:p>
+      <w:pPr>
+        <w:spacing w:line="240" w:lineRule="auto"/>
+        <w:rPr>
+          <w:bCs/>
+        </w:rPr>
+      </w:pPr>
+      <w:r>
+        <w:rPr>
+          <w:b/>
+        </w:rPr>
+        <w:t>Quiero:</w:t>
+      </w:r>
+      <w:r>
+        <w:rPr>
+          <w:bCs/>
+        </w:rPr>
+        <w:t xml:space="preserve"> un registro de todas mis devoluciones </w:t>
+      </w:r>
+    </w:p>
+    <w:p>
+      <w:pPr>
+        <w:spacing w:line="240" w:lineRule="auto"/>
+        <w:rPr>
+          <w:bCs/>
+        </w:rPr>
+      </w:pPr>
+      <w:r>
+        <w:rPr>
+          <w:b/>
+        </w:rPr>
+        <w:t>Para:</w:t>
+      </w:r>
+      <w:r>
+        <w:rPr>
+          <w:bCs/>
+        </w:rPr>
+        <w:t xml:space="preserve"> ver mi historial completo y verificar que todo esté correcto.</w:t>
+      </w:r>
+    </w:p>
+    <w:p>
+      <w:pPr>
+        <w:rPr>
+          <w:u w:val="single"/>
+        </w:rPr>
+      </w:pPr>
+    </w:p>
+    <w:p>
+      <w:pPr>
+        <w:pStyle w:val="Sinespaciado"/>
+        <w:tabs>
+          <w:tab w:val="left" w:pos="5670"/>
+        </w:tabs>
+        <w:spacing w:line="276" w:lineRule="auto"/>
+        <w:rPr>
+          <w:b/>
+          <w:bCs/>
+          <w:noProof/>
+          <w:color w:val="4472C4" w:themeColor="accent1"/>
+          <w:sz w:val="24"/>
+          <w:szCs w:val="24"/>
+        </w:rPr>
+      </w:pPr>
+      <w:r>
+        <w:rPr>
+          <w:b/>
+          <w:bCs/>
+          <w:noProof/>
+          <w:color w:val="4472C4" w:themeColor="accent1"/>
+          <w:sz w:val="24"/>
+          <w:szCs w:val="24"/>
+        </w:rPr>
+        <w:t>HUSM-001 Uso de membresia</w:t>
+      </w:r>
+    </w:p>
+    <w:p>
+      <w:pPr>
+        <w:pStyle w:val="Sinespaciado"/>
+        <w:tabs>
+          <w:tab w:val="left" w:pos="5670"/>
+        </w:tabs>
+        <w:spacing w:line="276" w:lineRule="auto"/>
+        <w:rPr>
+          <w:noProof/>
+          <w:sz w:val="24"/>
+          <w:szCs w:val="24"/>
+        </w:rPr>
+      </w:pPr>
+      <w:r>
+        <w:rPr>
+          <w:noProof/>
+          <w:sz w:val="24"/>
+          <w:szCs w:val="24"/>
+        </w:rPr>
+        <w:t xml:space="preserve">Como: cliente </w:t>
+      </w:r>
+    </w:p>
+    <w:p>
+      <w:pPr>
+        <w:pStyle w:val="Sinespaciado"/>
+        <w:tabs>
+          <w:tab w:val="left" w:pos="5670"/>
+        </w:tabs>
+        <w:spacing w:line="276" w:lineRule="auto"/>
+        <w:rPr>
+          <w:noProof/>
+          <w:sz w:val="24"/>
+          <w:szCs w:val="24"/>
+        </w:rPr>
+      </w:pPr>
+      <w:r>
+        <w:rPr>
+          <w:noProof/>
+          <w:sz w:val="24"/>
+          <w:szCs w:val="24"/>
+        </w:rPr>
+        <w:t xml:space="preserve">Quiero: usar mi membresía en la tienda </w:t>
+      </w:r>
+    </w:p>
+    <w:p>
+      <w:pPr>
+        <w:pStyle w:val="Sinespaciado"/>
+        <w:tabs>
+          <w:tab w:val="left" w:pos="5670"/>
+        </w:tabs>
+        <w:spacing w:line="276" w:lineRule="auto"/>
+        <w:rPr>
+          <w:noProof/>
+          <w:sz w:val="24"/>
+          <w:szCs w:val="24"/>
+        </w:rPr>
+      </w:pPr>
+      <w:r>
+        <w:rPr>
+          <w:noProof/>
+          <w:sz w:val="24"/>
+          <w:szCs w:val="24"/>
+        </w:rPr>
+        <w:t>Para: tener descuentos</w:t>
+      </w:r>
+    </w:p>
+    <w:p>
+      <w:pPr>
+        <w:pStyle w:val="Sinespaciado"/>
+        <w:tabs>
+          <w:tab w:val="left" w:pos="5670"/>
+        </w:tabs>
+        <w:spacing w:line="276" w:lineRule="auto"/>
+        <w:rPr>
+          <w:noProof/>
+          <w:sz w:val="24"/>
+          <w:szCs w:val="24"/>
+        </w:rPr>
+      </w:pPr>
+    </w:p>
+    <w:p>
+      <w:pPr>
+        <w:pStyle w:val="Sinespaciado"/>
+        <w:tabs>
+          <w:tab w:val="left" w:pos="5670"/>
+        </w:tabs>
+        <w:spacing w:line="276" w:lineRule="auto"/>
+        <w:rPr>
+          <w:b/>
+          <w:bCs/>
+          <w:noProof/>
+          <w:color w:val="4472C4" w:themeColor="accent1"/>
+          <w:sz w:val="24"/>
+          <w:szCs w:val="24"/>
+        </w:rPr>
+      </w:pPr>
+      <w:r>
+        <w:rPr>
+          <w:b/>
+          <w:bCs/>
+          <w:noProof/>
+          <w:color w:val="4472C4" w:themeColor="accent1"/>
+          <w:sz w:val="24"/>
+          <w:szCs w:val="24"/>
+        </w:rPr>
+        <w:t>HUSM-002 Descuentos</w:t>
+      </w:r>
+    </w:p>
+    <w:p>
+      <w:pPr>
+        <w:pStyle w:val="Sinespaciado"/>
+        <w:tabs>
+          <w:tab w:val="left" w:pos="5670"/>
+        </w:tabs>
+        <w:spacing w:line="276" w:lineRule="auto"/>
+        <w:rPr>
+          <w:noProof/>
+          <w:sz w:val="24"/>
+          <w:szCs w:val="24"/>
+        </w:rPr>
+      </w:pPr>
+      <w:r>
+        <w:rPr>
+          <w:noProof/>
+          <w:sz w:val="24"/>
+          <w:szCs w:val="24"/>
+        </w:rPr>
+        <w:t>Como: cliente</w:t>
+      </w:r>
+    </w:p>
+    <w:p>
+      <w:pPr>
+        <w:pStyle w:val="Sinespaciado"/>
+        <w:tabs>
+          <w:tab w:val="left" w:pos="5670"/>
+        </w:tabs>
+        <w:spacing w:line="276" w:lineRule="auto"/>
+        <w:rPr>
+          <w:noProof/>
+          <w:sz w:val="24"/>
+          <w:szCs w:val="24"/>
+        </w:rPr>
+      </w:pPr>
+      <w:r>
+        <w:rPr>
+          <w:noProof/>
+          <w:sz w:val="24"/>
+          <w:szCs w:val="24"/>
+        </w:rPr>
+        <w:t xml:space="preserve"> Quiero: saber qué productos tienen descuento con mi membresía</w:t>
+      </w:r>
+    </w:p>
+    <w:p>
+      <w:pPr>
+        <w:pStyle w:val="Sinespaciado"/>
+        <w:tabs>
+          <w:tab w:val="left" w:pos="5670"/>
+        </w:tabs>
+        <w:spacing w:line="276" w:lineRule="auto"/>
+        <w:rPr>
+          <w:noProof/>
+          <w:sz w:val="24"/>
+          <w:szCs w:val="24"/>
+        </w:rPr>
+      </w:pPr>
+      <w:r>
+        <w:rPr>
+          <w:noProof/>
+          <w:sz w:val="24"/>
+          <w:szCs w:val="24"/>
+        </w:rPr>
+        <w:t xml:space="preserve"> Para: comprarlos</w:t>
+      </w:r>
+    </w:p>
+    <w:p>
+      <w:pPr>
+        <w:pStyle w:val="Sinespaciado"/>
+        <w:tabs>
+          <w:tab w:val="left" w:pos="5670"/>
+        </w:tabs>
+        <w:spacing w:line="276" w:lineRule="auto"/>
+        <w:rPr>
+          <w:noProof/>
+          <w:sz w:val="24"/>
+          <w:szCs w:val="24"/>
+        </w:rPr>
+      </w:pPr>
+    </w:p>
+    <w:p>
+      <w:pPr>
+        <w:pStyle w:val="Sinespaciado"/>
+        <w:tabs>
+          <w:tab w:val="left" w:pos="5670"/>
+        </w:tabs>
+        <w:spacing w:line="276" w:lineRule="auto"/>
+        <w:rPr>
+          <w:b/>
+          <w:bCs/>
+          <w:noProof/>
+          <w:color w:val="4472C4" w:themeColor="accent1"/>
+          <w:sz w:val="24"/>
+          <w:szCs w:val="24"/>
+        </w:rPr>
+      </w:pPr>
+      <w:r>
+        <w:rPr>
+          <w:b/>
+          <w:bCs/>
+          <w:noProof/>
+          <w:color w:val="4472C4" w:themeColor="accent1"/>
+          <w:sz w:val="24"/>
+          <w:szCs w:val="24"/>
+        </w:rPr>
+        <w:t>HUSM-003   Registro de membresia</w:t>
+      </w:r>
+    </w:p>
+    <w:p>
+      <w:pPr>
+        <w:pStyle w:val="Sinespaciado"/>
+        <w:tabs>
+          <w:tab w:val="left" w:pos="5670"/>
+        </w:tabs>
+        <w:spacing w:line="276" w:lineRule="auto"/>
+        <w:rPr>
+          <w:noProof/>
+          <w:sz w:val="24"/>
+          <w:szCs w:val="24"/>
+        </w:rPr>
+      </w:pPr>
+      <w:r>
+        <w:rPr>
+          <w:noProof/>
+          <w:sz w:val="24"/>
+          <w:szCs w:val="24"/>
+        </w:rPr>
+        <w:t xml:space="preserve">Como: cliente </w:t>
+      </w:r>
+    </w:p>
+    <w:p>
+      <w:pPr>
+        <w:pStyle w:val="Sinespaciado"/>
+        <w:tabs>
+          <w:tab w:val="left" w:pos="5670"/>
+        </w:tabs>
+        <w:spacing w:line="276" w:lineRule="auto"/>
+        <w:rPr>
+          <w:noProof/>
+          <w:sz w:val="24"/>
+          <w:szCs w:val="24"/>
+        </w:rPr>
+      </w:pPr>
+      <w:r>
+        <w:rPr>
+          <w:noProof/>
+          <w:sz w:val="24"/>
+          <w:szCs w:val="24"/>
+        </w:rPr>
+        <w:t xml:space="preserve">Quiero: registrar mi membresía en la tienda  </w:t>
+      </w:r>
+    </w:p>
+    <w:p>
+      <w:pPr>
+        <w:pStyle w:val="Sinespaciado"/>
+        <w:tabs>
+          <w:tab w:val="left" w:pos="5670"/>
+        </w:tabs>
+        <w:spacing w:line="276" w:lineRule="auto"/>
+        <w:rPr>
+          <w:noProof/>
+          <w:sz w:val="24"/>
+          <w:szCs w:val="24"/>
+        </w:rPr>
+      </w:pPr>
+      <w:r>
+        <w:rPr>
+          <w:noProof/>
+          <w:sz w:val="24"/>
+          <w:szCs w:val="24"/>
+        </w:rPr>
+        <w:t>Para: usarla cuando compre</w:t>
+      </w:r>
     </w:p>
     <w:sectPr>
       <w:pgSz w:w="12240" w:h="15840"/>
@@ -1519,7 +4894,7 @@
 </file>
 
 <file path=word/numbering.xml><?xml version="1.0" encoding="utf-8"?>
-<w:numbering xmlns:wpc="http://schemas.microsoft.com/office/word/2010/wordprocessingCanvas" xmlns:cx="http://schemas.microsoft.com/office/drawing/2014/chartex" xmlns:cx1="http://schemas.microsoft.com/office/drawing/2015/9/8/chartex" xmlns:cx2="http://schemas.microsoft.com/office/drawing/2015/10/21/chartex" xmlns:cx3="http://schemas.microsoft.com/office/drawing/2016/5/9/chartex" xmlns:cx4="http://schemas.microsoft.com/office/drawing/2016/5/10/chartex" xmlns:cx5="http://schemas.microsoft.com/office/drawing/2016/5/11/chartex" xmlns:cx6="http://schemas.microsoft.com/office/drawing/2016/5/12/chartex" xmlns:cx7="http://schemas.microsoft.com/office/drawing/2016/5/13/chartex" xmlns:cx8="http://schemas.microsoft.com/office/drawing/2016/5/14/chartex" xmlns:mc="http://schemas.openxmlformats.org/markup-compatibility/2006" xmlns:aink="http://schemas.microsoft.com/office/drawing/2016/ink" xmlns:am3d="http://schemas.microsoft.com/office/drawing/2017/model3d" xmlns:o="urn:schemas-microsoft-com:office:office" xmlns:oel="http://schemas.microsoft.com/office/2019/extlst" xmlns:r="http://schemas.openxmlformats.org/officeDocument/2006/relationships" xmlns:m="http://schemas.openxmlformats.org/officeDocument/2006/math" xmlns:v="urn:schemas-microsoft-com:vml" xmlns:wp14="http://schemas.microsoft.com/office/word/2010/wordprocessingDrawing" xmlns:wp="http://schemas.openxmlformats.org/drawingml/2006/wordprocessingDrawing" xmlns:w10="urn:schemas-microsoft-com:office:word" xmlns:w="http://schemas.openxmlformats.org/wordprocessingml/2006/main" xmlns:w14="http://schemas.microsoft.com/office/word/2010/wordml" xmlns:w15="http://schemas.microsoft.com/office/word/2012/wordml" xmlns:w16cex="http://schemas.microsoft.com/office/word/2018/wordml/cex" xmlns:w16cid="http://schemas.microsoft.com/office/word/2016/wordml/cid" xmlns:w16="http://schemas.microsoft.com/office/word/2018/wordml" xmlns:w16du="http://schemas.microsoft.com/office/word/2023/wordml/word16du" xmlns:w16sdtdh="http://schemas.microsoft.com/office/word/2020/wordml/sdtdatahash" xmlns:w16sdtfl="http://schemas.microsoft.com/office/word/2024/wordml/sdtformatlock" xmlns:w16se="http://schemas.microsoft.com/office/word/2015/wordml/symex" xmlns:wpg="http://schemas.microsoft.com/office/word/2010/wordprocessingGroup" xmlns:wpi="http://schemas.microsoft.com/office/word/2010/wordprocessingInk" xmlns:wne="http://schemas.microsoft.com/office/word/2006/wordml" xmlns:wps="http://schemas.microsoft.com/office/word/2010/wordprocessingShape" mc:Ignorable="w14 w15 w16se w16cid w16 w16cex w16sdtdh w16sdtfl w16du wp14">
+<w:numbering xmlns:wpc="http://schemas.microsoft.com/office/word/2010/wordprocessingCanvas" xmlns:cx="http://schemas.microsoft.com/office/drawing/2014/chartex" xmlns:mc="http://schemas.openxmlformats.org/markup-compatibility/2006" xmlns:o="urn:schemas-microsoft-com:office:office" xmlns:r="http://schemas.openxmlformats.org/officeDocument/2006/relationships" xmlns:m="http://schemas.openxmlformats.org/officeDocument/2006/math" xmlns:v="urn:schemas-microsoft-com:vml" xmlns:wp14="http://schemas.microsoft.com/office/word/2010/wordprocessingDrawing" xmlns:wp="http://schemas.openxmlformats.org/drawingml/2006/wordprocessingDrawing" xmlns:w10="urn:schemas-microsoft-com:office:word" xmlns:w="http://schemas.openxmlformats.org/wordprocessingml/2006/main" xmlns:w14="http://schemas.microsoft.com/office/word/2010/wordml" xmlns:w15="http://schemas.microsoft.com/office/word/2012/wordml" xmlns:w16se="http://schemas.microsoft.com/office/word/2015/wordml/symex" xmlns:wpg="http://schemas.microsoft.com/office/word/2010/wordprocessingGroup" xmlns:wpi="http://schemas.microsoft.com/office/word/2010/wordprocessingInk" xmlns:wne="http://schemas.microsoft.com/office/word/2006/wordml" xmlns:wps="http://schemas.microsoft.com/office/word/2010/wordprocessingShape" mc:Ignorable="w14 w15 w16se wp14">
   <w:abstractNum w:abstractNumId="0" w15:restartNumberingAfterBreak="0">
     <w:nsid w:val="02081A64"/>
     <w:multiLevelType w:val="hybridMultilevel"/>
@@ -3193,25 +6568,25 @@
       </w:pPr>
     </w:lvl>
   </w:abstractNum>
-  <w:num w:numId="1" w16cid:durableId="781191612">
+  <w:num w:numId="1">
     <w:abstractNumId w:val="12"/>
   </w:num>
-  <w:num w:numId="2" w16cid:durableId="1388455185">
+  <w:num w:numId="2">
     <w:abstractNumId w:val="13"/>
   </w:num>
-  <w:num w:numId="3" w16cid:durableId="2109347333">
+  <w:num w:numId="3">
     <w:abstractNumId w:val="7"/>
   </w:num>
-  <w:num w:numId="4" w16cid:durableId="2021882221">
+  <w:num w:numId="4">
     <w:abstractNumId w:val="8"/>
   </w:num>
-  <w:num w:numId="5" w16cid:durableId="1469398198">
+  <w:num w:numId="5">
     <w:abstractNumId w:val="4"/>
   </w:num>
-  <w:num w:numId="6" w16cid:durableId="1506365332">
+  <w:num w:numId="6">
     <w:abstractNumId w:val="3"/>
   </w:num>
-  <w:num w:numId="7" w16cid:durableId="1003318302">
+  <w:num w:numId="7">
     <w:abstractNumId w:val="3"/>
     <w:lvlOverride w:ilvl="0">
       <w:startOverride w:val="1"/>
@@ -3241,47 +6616,47 @@
       <w:startOverride w:val="1"/>
     </w:lvlOverride>
   </w:num>
-  <w:num w:numId="8" w16cid:durableId="139226636">
+  <w:num w:numId="8">
     <w:abstractNumId w:val="14"/>
   </w:num>
-  <w:num w:numId="9" w16cid:durableId="1444500659">
+  <w:num w:numId="9">
     <w:abstractNumId w:val="10"/>
   </w:num>
-  <w:num w:numId="10" w16cid:durableId="1522861174">
+  <w:num w:numId="10">
     <w:abstractNumId w:val="15"/>
   </w:num>
-  <w:num w:numId="11" w16cid:durableId="2042707241">
+  <w:num w:numId="11">
     <w:abstractNumId w:val="6"/>
   </w:num>
-  <w:num w:numId="12" w16cid:durableId="1410931603">
+  <w:num w:numId="12">
     <w:abstractNumId w:val="0"/>
   </w:num>
-  <w:num w:numId="13" w16cid:durableId="42143283">
+  <w:num w:numId="13">
     <w:abstractNumId w:val="17"/>
   </w:num>
-  <w:num w:numId="14" w16cid:durableId="1922635918">
+  <w:num w:numId="14">
     <w:abstractNumId w:val="5"/>
   </w:num>
-  <w:num w:numId="15" w16cid:durableId="1632400256">
+  <w:num w:numId="15">
     <w:abstractNumId w:val="1"/>
   </w:num>
-  <w:num w:numId="16" w16cid:durableId="711000293">
+  <w:num w:numId="16">
     <w:abstractNumId w:val="16"/>
   </w:num>
-  <w:num w:numId="17" w16cid:durableId="1975015800">
+  <w:num w:numId="17">
     <w:abstractNumId w:val="11"/>
   </w:num>
-  <w:num w:numId="18" w16cid:durableId="660815090">
+  <w:num w:numId="18">
     <w:abstractNumId w:val="2"/>
   </w:num>
-  <w:num w:numId="19" w16cid:durableId="249049936">
+  <w:num w:numId="19">
     <w:abstractNumId w:val="9"/>
   </w:num>
 </w:numbering>
 </file>
 
 <file path=word/styles.xml><?xml version="1.0" encoding="utf-8"?>
-<w:styles xmlns:mc="http://schemas.openxmlformats.org/markup-compatibility/2006" xmlns:r="http://schemas.openxmlformats.org/officeDocument/2006/relationships" xmlns:w="http://schemas.openxmlformats.org/wordprocessingml/2006/main" xmlns:w14="http://schemas.microsoft.com/office/word/2010/wordml" xmlns:w15="http://schemas.microsoft.com/office/word/2012/wordml" xmlns:w16cex="http://schemas.microsoft.com/office/word/2018/wordml/cex" xmlns:w16cid="http://schemas.microsoft.com/office/word/2016/wordml/cid" xmlns:w16="http://schemas.microsoft.com/office/word/2018/wordml" xmlns:w16du="http://schemas.microsoft.com/office/word/2023/wordml/word16du" xmlns:w16sdtdh="http://schemas.microsoft.com/office/word/2020/wordml/sdtdatahash" xmlns:w16sdtfl="http://schemas.microsoft.com/office/word/2024/wordml/sdtformatlock" xmlns:w16se="http://schemas.microsoft.com/office/word/2015/wordml/symex" mc:Ignorable="w14 w15 w16se w16cid w16 w16cex w16sdtdh w16sdtfl w16du">
+<w:styles xmlns:mc="http://schemas.openxmlformats.org/markup-compatibility/2006" xmlns:r="http://schemas.openxmlformats.org/officeDocument/2006/relationships" xmlns:w="http://schemas.openxmlformats.org/wordprocessingml/2006/main" xmlns:w14="http://schemas.microsoft.com/office/word/2010/wordml" xmlns:w15="http://schemas.microsoft.com/office/word/2012/wordml" xmlns:w16se="http://schemas.microsoft.com/office/word/2015/wordml/symex" mc:Ignorable="w14 w15 w16se">
   <w:docDefaults>
     <w:rPrDefault>
       <w:rPr>
@@ -3297,7 +6672,7 @@
       </w:pPr>
     </w:pPrDefault>
   </w:docDefaults>
-  <w:latentStyles w:defLockedState="0" w:defUIPriority="99" w:defSemiHidden="0" w:defUnhideWhenUsed="0" w:defQFormat="0" w:count="376">
+  <w:latentStyles w:defLockedState="0" w:defUIPriority="99" w:defSemiHidden="0" w:defUnhideWhenUsed="0" w:defQFormat="0" w:count="371">
     <w:lsdException w:name="Normal" w:uiPriority="0" w:qFormat="1"/>
     <w:lsdException w:name="heading 1" w:uiPriority="9" w:qFormat="1"/>
     <w:lsdException w:name="heading 2" w:semiHidden="1" w:uiPriority="9" w:unhideWhenUsed="1" w:qFormat="1"/>
@@ -3669,11 +7044,6 @@
     <w:lsdException w:name="List Table 5 Dark Accent 6" w:uiPriority="50"/>
     <w:lsdException w:name="List Table 6 Colorful Accent 6" w:uiPriority="51"/>
     <w:lsdException w:name="List Table 7 Colorful Accent 6" w:uiPriority="52"/>
-    <w:lsdException w:name="Mention" w:semiHidden="1" w:unhideWhenUsed="1"/>
-    <w:lsdException w:name="Smart Hyperlink" w:semiHidden="1" w:unhideWhenUsed="1"/>
-    <w:lsdException w:name="Hashtag" w:semiHidden="1" w:unhideWhenUsed="1"/>
-    <w:lsdException w:name="Unresolved Mention" w:semiHidden="1" w:unhideWhenUsed="1"/>
-    <w:lsdException w:name="Smart Link" w:semiHidden="1" w:unhideWhenUsed="1"/>
   </w:latentStyles>
   <w:style w:type="paragraph" w:default="1" w:styleId="Normal">
     <w:name w:val="Normal"/>

</xml_diff>

<commit_message>
add: Agregar historia de usuario ventas en archivo ActividadProyectoJavaEE.docx
</commit_message>
<xml_diff>
--- a/Actividad-ProyectoJavaEE.docx
+++ b/Actividad-ProyectoJavaEE.docx
@@ -1208,8 +1208,6 @@
               </w:rPr>
               <w:t>Programador</w:t>
             </w:r>
-            <w:bookmarkStart w:id="0" w:name="_GoBack"/>
-            <w:bookmarkEnd w:id="0"/>
           </w:p>
         </w:tc>
       </w:tr>
@@ -4882,6 +4880,219 @@
         </w:rPr>
         <w:t>Para: usarla cuando compre</w:t>
       </w:r>
+    </w:p>
+    <w:p>
+      <w:pPr>
+        <w:pStyle w:val="Sinespaciado"/>
+        <w:tabs>
+          <w:tab w:val="left" w:pos="5670"/>
+        </w:tabs>
+        <w:spacing w:line="276" w:lineRule="auto"/>
+        <w:rPr>
+          <w:noProof/>
+          <w:sz w:val="24"/>
+          <w:szCs w:val="24"/>
+        </w:rPr>
+      </w:pPr>
+    </w:p>
+    <w:p>
+      <w:pPr>
+        <w:pStyle w:val="Sinespaciado"/>
+        <w:tabs>
+          <w:tab w:val="left" w:pos="5670"/>
+        </w:tabs>
+        <w:spacing w:line="276" w:lineRule="auto"/>
+        <w:rPr>
+          <w:noProof/>
+          <w:sz w:val="24"/>
+          <w:szCs w:val="24"/>
+        </w:rPr>
+      </w:pPr>
+      <w:r>
+        <w:rPr>
+          <w:noProof/>
+          <w:sz w:val="24"/>
+          <w:szCs w:val="24"/>
+        </w:rPr>
+        <w:br/>
+      </w:r>
+    </w:p>
+    <w:p>
+      <w:pPr>
+        <w:rPr>
+          <w:rFonts w:eastAsiaTheme="minorHAnsi"/>
+          <w:noProof/>
+          <w:sz w:val="24"/>
+          <w:szCs w:val="24"/>
+        </w:rPr>
+      </w:pPr>
+      <w:r>
+        <w:rPr>
+          <w:noProof/>
+          <w:sz w:val="24"/>
+          <w:szCs w:val="24"/>
+        </w:rPr>
+        <w:br w:type="page"/>
+      </w:r>
+    </w:p>
+    <w:p>
+      <w:pPr>
+        <w:rPr>
+          <w:b/>
+          <w:bCs/>
+          <w:color w:val="4472C4" w:themeColor="accent1"/>
+        </w:rPr>
+      </w:pPr>
+      <w:r>
+        <w:rPr>
+          <w:b/>
+          <w:bCs/>
+          <w:color w:val="4472C4" w:themeColor="accent1"/>
+        </w:rPr>
+        <w:lastRenderedPageBreak/>
+        <w:t xml:space="preserve">HUMX-001 Registra las ventas </w:t>
+      </w:r>
+    </w:p>
+    <w:p>
+      <w:pPr>
+        <w:pStyle w:val="Prrafodelista"/>
+      </w:pPr>
+      <w:r>
+        <w:t xml:space="preserve">Como: trabajador </w:t>
+      </w:r>
+    </w:p>
+    <w:p>
+      <w:pPr>
+        <w:pStyle w:val="Prrafodelista"/>
+      </w:pPr>
+      <w:r>
+        <w:t xml:space="preserve">Quiero: Que Cada vez que un cliente, desee hacer una compra, pues del lado de la empresa se tiene que registrar esa compra, con ello pues se tiene que llevar, la venta, su código, la fecha, etc. </w:t>
+      </w:r>
+    </w:p>
+    <w:p>
+      <w:pPr>
+        <w:pStyle w:val="Prrafodelista"/>
+      </w:pPr>
+      <w:r>
+        <w:t>Para: poder tener un control, evitar algún tipo de alteración, y que cada cosa que se haga, pues tenga un registro.</w:t>
+      </w:r>
+    </w:p>
+    <w:p>
+      <w:pPr>
+        <w:rPr>
+          <w:b/>
+          <w:bCs/>
+          <w:color w:val="4472C4" w:themeColor="accent1"/>
+        </w:rPr>
+      </w:pPr>
+      <w:r>
+        <w:t> </w:t>
+      </w:r>
+      <w:r>
+        <w:br/>
+      </w:r>
+      <w:r>
+        <w:rPr>
+          <w:b/>
+          <w:bCs/>
+          <w:color w:val="4472C4" w:themeColor="accent1"/>
+        </w:rPr>
+        <w:t xml:space="preserve">HUMX-002 Control de ventas </w:t>
+      </w:r>
+    </w:p>
+    <w:p>
+      <w:pPr>
+        <w:pStyle w:val="Prrafodelista"/>
+      </w:pPr>
+      <w:r>
+        <w:t>Como: trabajador</w:t>
+      </w:r>
+    </w:p>
+    <w:p>
+      <w:pPr>
+        <w:pStyle w:val="Prrafodelista"/>
+      </w:pPr>
+      <w:r>
+        <w:t xml:space="preserve">Quiero: viéndolo del lado de un posible supervisor, es su </w:t>
+      </w:r>
+      <w:bookmarkStart w:id="0" w:name="_GoBack"/>
+      <w:bookmarkEnd w:id="0"/>
+      <w:r>
+        <w:t>encargo y</w:t>
+      </w:r>
+      <w:r>
+        <w:t xml:space="preserve"> trabajo, pues velar, acerca del control que se tiene en las ventas, en ello, debe hacer las consultas de todas las ventas, ir administrando</w:t>
+      </w:r>
+    </w:p>
+    <w:p>
+      <w:pPr>
+        <w:pStyle w:val="Prrafodelista"/>
+      </w:pPr>
+      <w:r>
+        <w:t>Para: después crear reportes.</w:t>
+      </w:r>
+    </w:p>
+    <w:p>
+      <w:pPr>
+        <w:pStyle w:val="Prrafodelista"/>
+      </w:pPr>
+      <w:r>
+        <w:t> </w:t>
+      </w:r>
+    </w:p>
+    <w:p>
+      <w:r>
+        <w:rPr>
+          <w:b/>
+          <w:bCs/>
+          <w:color w:val="4472C4" w:themeColor="accent1"/>
+        </w:rPr>
+        <w:t>HUMX-003 Reporte de ventas</w:t>
+      </w:r>
+    </w:p>
+    <w:p>
+      <w:pPr>
+        <w:pStyle w:val="Prrafodelista"/>
+      </w:pPr>
+      <w:r>
+        <w:t>Como: Trabajador</w:t>
+      </w:r>
+    </w:p>
+    <w:p>
+      <w:pPr>
+        <w:pStyle w:val="Prrafodelista"/>
+      </w:pPr>
+      <w:r>
+        <w:t xml:space="preserve">Quiero: </w:t>
+      </w:r>
+      <w:r>
+        <w:t>Que,</w:t>
+      </w:r>
+      <w:r>
+        <w:t xml:space="preserve"> con lo mencionado anteriormente, después de crear un reporte de todo esto, para un superior, o simplemente para tener un expediente al momento de que ocurra algo inesperado, o simplemente </w:t>
+      </w:r>
+    </w:p>
+    <w:p>
+      <w:pPr>
+        <w:pStyle w:val="Prrafodelista"/>
+      </w:pPr>
+      <w:r>
+        <w:t>Para: entregarse a un usuario final. </w:t>
+      </w:r>
+    </w:p>
+    <w:p>
+      <w:pPr>
+        <w:pStyle w:val="Sinespaciado"/>
+        <w:tabs>
+          <w:tab w:val="left" w:pos="5670"/>
+        </w:tabs>
+        <w:spacing w:line="276" w:lineRule="auto"/>
+        <w:rPr>
+          <w:noProof/>
+          <w:sz w:val="24"/>
+          <w:szCs w:val="24"/>
+        </w:rPr>
+      </w:pPr>
     </w:p>
     <w:sectPr>
       <w:pgSz w:w="12240" w:h="15840"/>

</xml_diff>

<commit_message>
add: Agregar nombre Manuel Antonio Garcia Juárez y puesto Programador en archivo Actividad-ProyectoJavaEE.docx
</commit_message>
<xml_diff>
--- a/Actividad-ProyectoJavaEE.docx
+++ b/Actividad-ProyectoJavaEE.docx
@@ -1,6 +1,6 @@
 
 <file path=word/document.xml><?xml version="1.0" encoding="utf-8"?>
-<w:document xmlns:wpc="http://schemas.microsoft.com/office/word/2010/wordprocessingCanvas" xmlns:cx="http://schemas.microsoft.com/office/drawing/2014/chartex" xmlns:cx1="http://schemas.microsoft.com/office/drawing/2015/9/8/chartex" xmlns:cx2="http://schemas.microsoft.com/office/drawing/2015/10/21/chartex" xmlns:cx3="http://schemas.microsoft.com/office/drawing/2016/5/9/chartex" xmlns:cx4="http://schemas.microsoft.com/office/drawing/2016/5/10/chartex" xmlns:cx5="http://schemas.microsoft.com/office/drawing/2016/5/11/chartex" xmlns:cx6="http://schemas.microsoft.com/office/drawing/2016/5/12/chartex" xmlns:cx7="http://schemas.microsoft.com/office/drawing/2016/5/13/chartex" xmlns:cx8="http://schemas.microsoft.com/office/drawing/2016/5/14/chartex" xmlns:mc="http://schemas.openxmlformats.org/markup-compatibility/2006" xmlns:aink="http://schemas.microsoft.com/office/drawing/2016/ink" xmlns:am3d="http://schemas.microsoft.com/office/drawing/2017/model3d" xmlns:o="urn:schemas-microsoft-com:office:office" xmlns:oel="http://schemas.microsoft.com/office/2019/extlst" xmlns:r="http://schemas.openxmlformats.org/officeDocument/2006/relationships" xmlns:m="http://schemas.openxmlformats.org/officeDocument/2006/math" xmlns:v="urn:schemas-microsoft-com:vml" xmlns:wp14="http://schemas.microsoft.com/office/word/2010/wordprocessingDrawing" xmlns:wp="http://schemas.openxmlformats.org/drawingml/2006/wordprocessingDrawing" xmlns:w10="urn:schemas-microsoft-com:office:word" xmlns:w="http://schemas.openxmlformats.org/wordprocessingml/2006/main" xmlns:w14="http://schemas.microsoft.com/office/word/2010/wordml" xmlns:w15="http://schemas.microsoft.com/office/word/2012/wordml" xmlns:w16cex="http://schemas.microsoft.com/office/word/2018/wordml/cex" xmlns:w16cid="http://schemas.microsoft.com/office/word/2016/wordml/cid" xmlns:w16="http://schemas.microsoft.com/office/word/2018/wordml" xmlns:w16du="http://schemas.microsoft.com/office/word/2023/wordml/word16du" xmlns:w16sdtdh="http://schemas.microsoft.com/office/word/2020/wordml/sdtdatahash" xmlns:w16sdtfl="http://schemas.microsoft.com/office/word/2024/wordml/sdtformatlock" xmlns:w16se="http://schemas.microsoft.com/office/word/2015/wordml/symex" xmlns:wpg="http://schemas.microsoft.com/office/word/2010/wordprocessingGroup" xmlns:wpi="http://schemas.microsoft.com/office/word/2010/wordprocessingInk" xmlns:wne="http://schemas.microsoft.com/office/word/2006/wordml" xmlns:wps="http://schemas.microsoft.com/office/word/2010/wordprocessingShape" mc:Ignorable="w14 w15 w16se w16cid w16 w16cex w16sdtdh w16sdtfl w16du wp14">
+<w:document xmlns:wpc="http://schemas.microsoft.com/office/word/2010/wordprocessingCanvas" xmlns:cx="http://schemas.microsoft.com/office/drawing/2014/chartex" xmlns:cx1="http://schemas.microsoft.com/office/drawing/2015/9/8/chartex" xmlns:cx2="http://schemas.microsoft.com/office/drawing/2015/10/21/chartex" xmlns:cx3="http://schemas.microsoft.com/office/drawing/2016/5/9/chartex" xmlns:cx4="http://schemas.microsoft.com/office/drawing/2016/5/10/chartex" xmlns:cx5="http://schemas.microsoft.com/office/drawing/2016/5/11/chartex" xmlns:cx6="http://schemas.microsoft.com/office/drawing/2016/5/12/chartex" xmlns:cx7="http://schemas.microsoft.com/office/drawing/2016/5/13/chartex" xmlns:cx8="http://schemas.microsoft.com/office/drawing/2016/5/14/chartex" xmlns:mc="http://schemas.openxmlformats.org/markup-compatibility/2006" xmlns:aink="http://schemas.microsoft.com/office/drawing/2016/ink" xmlns:am3d="http://schemas.microsoft.com/office/drawing/2017/model3d" xmlns:o="urn:schemas-microsoft-com:office:office" xmlns:oel="http://schemas.microsoft.com/office/2019/extlst" xmlns:r="http://schemas.openxmlformats.org/officeDocument/2006/relationships" xmlns:m="http://schemas.openxmlformats.org/officeDocument/2006/math" xmlns:v="urn:schemas-microsoft-com:vml" xmlns:wp14="http://schemas.microsoft.com/office/word/2010/wordprocessingDrawing" xmlns:wp="http://schemas.openxmlformats.org/drawingml/2006/wordprocessingDrawing" xmlns:w10="urn:schemas-microsoft-com:office:word" xmlns:w="http://schemas.openxmlformats.org/wordprocessingml/2006/main" xmlns:w14="http://schemas.microsoft.com/office/word/2010/wordml" xmlns:w15="http://schemas.microsoft.com/office/word/2012/wordml" xmlns:w16cex="http://schemas.microsoft.com/office/word/2018/wordml/cex" xmlns:w16cid="http://schemas.microsoft.com/office/word/2016/wordml/cid" xmlns:w16="http://schemas.microsoft.com/office/word/2018/wordml" xmlns:w16sdtdh="http://schemas.microsoft.com/office/word/2020/wordml/sdtdatahash" xmlns:w16se="http://schemas.microsoft.com/office/word/2015/wordml/symex" xmlns:wpg="http://schemas.microsoft.com/office/word/2010/wordprocessingGroup" xmlns:wpi="http://schemas.microsoft.com/office/word/2010/wordprocessingInk" xmlns:wne="http://schemas.microsoft.com/office/word/2006/wordml" xmlns:wps="http://schemas.microsoft.com/office/word/2010/wordprocessingShape" mc:Ignorable="w14 w15 w16se w16cid w16 w16cex w16sdtdh wp14">
   <w:body>
     <w:p>
       <w:pPr>
@@ -16,7 +16,7 @@
           <w:rFonts w:ascii="Arial" w:hAnsi="Arial" w:cs="Arial"/>
           <w:b/>
           <w:noProof/>
-          <w:lang w:eastAsia="es-GT"/>
+          <w:lang w:val="en-US"/>
         </w:rPr>
         <w:drawing>
           <wp:inline distT="0" distB="0" distL="0" distR="0" wp14:anchorId="61DA3BD1" wp14:editId="0C35A376">
@@ -682,6 +682,12 @@
                 <w:lang w:val="en-US"/>
               </w:rPr>
             </w:pPr>
+            <w:r>
+              <w:rPr>
+                <w:noProof/>
+              </w:rPr>
+              <w:t>Alejandro Arturo Echeverría Garrido</w:t>
+            </w:r>
           </w:p>
         </w:tc>
         <w:tc>
@@ -700,6 +706,12 @@
                 <w:noProof/>
               </w:rPr>
             </w:pPr>
+            <w:r>
+              <w:rPr>
+                <w:noProof/>
+              </w:rPr>
+              <w:t>SCRUM Master</w:t>
+            </w:r>
           </w:p>
         </w:tc>
       </w:tr>
@@ -758,6 +770,12 @@
                 <w:noProof/>
               </w:rPr>
             </w:pPr>
+            <w:r>
+              <w:rPr>
+                <w:noProof/>
+              </w:rPr>
+              <w:t>Manuel Antonio Garcia Juárez</w:t>
+            </w:r>
           </w:p>
         </w:tc>
         <w:tc>
@@ -776,6 +794,12 @@
                 <w:noProof/>
               </w:rPr>
             </w:pPr>
+            <w:r>
+              <w:rPr>
+                <w:noProof/>
+              </w:rPr>
+              <w:t>Programador</w:t>
+            </w:r>
           </w:p>
         </w:tc>
       </w:tr>
@@ -796,6 +820,12 @@
                 <w:noProof/>
               </w:rPr>
             </w:pPr>
+            <w:r>
+              <w:rPr>
+                <w:noProof/>
+              </w:rPr>
+              <w:t>Jose Rodrigo González Vásquez</w:t>
+            </w:r>
           </w:p>
         </w:tc>
         <w:tc>
@@ -814,6 +844,12 @@
                 <w:noProof/>
               </w:rPr>
             </w:pPr>
+            <w:r>
+              <w:rPr>
+                <w:noProof/>
+              </w:rPr>
+              <w:t>Programador</w:t>
+            </w:r>
           </w:p>
         </w:tc>
       </w:tr>
@@ -834,6 +870,12 @@
                 <w:noProof/>
               </w:rPr>
             </w:pPr>
+            <w:r>
+              <w:rPr>
+                <w:noProof/>
+              </w:rPr>
+              <w:t>José Julián González Robles</w:t>
+            </w:r>
           </w:p>
         </w:tc>
         <w:tc>
@@ -852,6 +894,12 @@
                 <w:noProof/>
               </w:rPr>
             </w:pPr>
+            <w:r>
+              <w:rPr>
+                <w:noProof/>
+              </w:rPr>
+              <w:t>Programador</w:t>
+            </w:r>
           </w:p>
         </w:tc>
       </w:tr>
@@ -872,6 +920,12 @@
                 <w:noProof/>
               </w:rPr>
             </w:pPr>
+            <w:r>
+              <w:rPr>
+                <w:noProof/>
+              </w:rPr>
+              <w:t>Lucian Guillermo Juarez Ispanel</w:t>
+            </w:r>
           </w:p>
         </w:tc>
         <w:tc>
@@ -890,6 +944,12 @@
                 <w:noProof/>
               </w:rPr>
             </w:pPr>
+            <w:r>
+              <w:rPr>
+                <w:noProof/>
+              </w:rPr>
+              <w:t>Programador</w:t>
+            </w:r>
           </w:p>
         </w:tc>
       </w:tr>
@@ -910,6 +970,12 @@
                 <w:noProof/>
               </w:rPr>
             </w:pPr>
+            <w:r>
+              <w:rPr>
+                <w:noProof/>
+              </w:rPr>
+              <w:t>Juan Carlos Zeta Juárez</w:t>
+            </w:r>
           </w:p>
         </w:tc>
         <w:tc>
@@ -928,6 +994,12 @@
                 <w:noProof/>
               </w:rPr>
             </w:pPr>
+            <w:r>
+              <w:rPr>
+                <w:noProof/>
+              </w:rPr>
+              <w:t>Programador</w:t>
+            </w:r>
           </w:p>
         </w:tc>
       </w:tr>
@@ -948,6 +1020,12 @@
                 <w:noProof/>
               </w:rPr>
             </w:pPr>
+            <w:r>
+              <w:rPr>
+                <w:noProof/>
+              </w:rPr>
+              <w:t>Daniel Alejandro Marroquín Zabala</w:t>
+            </w:r>
           </w:p>
         </w:tc>
         <w:tc>
@@ -966,84 +1044,12 @@
                 <w:noProof/>
               </w:rPr>
             </w:pPr>
-          </w:p>
-        </w:tc>
-      </w:tr>
-      <w:tr>
-        <w:tc>
-          <w:tcPr>
-            <w:tcW w:w="4414" w:type="dxa"/>
-          </w:tcPr>
-          <w:p>
-            <w:pPr>
-              <w:pStyle w:val="Sinespaciado"/>
-              <w:tabs>
-                <w:tab w:val="left" w:pos="5670"/>
-              </w:tabs>
-              <w:spacing w:line="276" w:lineRule="auto"/>
-              <w:jc w:val="center"/>
+            <w:r>
               <w:rPr>
                 <w:noProof/>
               </w:rPr>
-            </w:pPr>
-          </w:p>
-        </w:tc>
-        <w:tc>
-          <w:tcPr>
-            <w:tcW w:w="4414" w:type="dxa"/>
-          </w:tcPr>
-          <w:p>
-            <w:pPr>
-              <w:pStyle w:val="Sinespaciado"/>
-              <w:tabs>
-                <w:tab w:val="left" w:pos="5670"/>
-              </w:tabs>
-              <w:spacing w:line="276" w:lineRule="auto"/>
-              <w:jc w:val="center"/>
-              <w:rPr>
-                <w:noProof/>
-                <w:u w:val="single"/>
-              </w:rPr>
-            </w:pPr>
-          </w:p>
-        </w:tc>
-      </w:tr>
-      <w:tr>
-        <w:tc>
-          <w:tcPr>
-            <w:tcW w:w="4414" w:type="dxa"/>
-          </w:tcPr>
-          <w:p>
-            <w:pPr>
-              <w:pStyle w:val="Sinespaciado"/>
-              <w:tabs>
-                <w:tab w:val="left" w:pos="5670"/>
-              </w:tabs>
-              <w:spacing w:line="276" w:lineRule="auto"/>
-              <w:jc w:val="center"/>
-              <w:rPr>
-                <w:noProof/>
-              </w:rPr>
-            </w:pPr>
-          </w:p>
-        </w:tc>
-        <w:tc>
-          <w:tcPr>
-            <w:tcW w:w="4414" w:type="dxa"/>
-          </w:tcPr>
-          <w:p>
-            <w:pPr>
-              <w:pStyle w:val="Sinespaciado"/>
-              <w:tabs>
-                <w:tab w:val="left" w:pos="5670"/>
-              </w:tabs>
-              <w:spacing w:line="276" w:lineRule="auto"/>
-              <w:jc w:val="center"/>
-              <w:rPr>
-                <w:noProof/>
-                <w:u w:val="single"/>
-              </w:rPr>
-            </w:pPr>
+              <w:t>Programador</w:t>
+            </w:r>
           </w:p>
         </w:tc>
       </w:tr>
@@ -1065,8 +1071,104 @@
                 <w:lang w:val="en-US"/>
               </w:rPr>
             </w:pPr>
+            <w:r>
+              <w:rPr>
+                <w:noProof/>
+                <w:lang w:val="en-US"/>
+              </w:rPr>
+              <w:t>Sebastian Wilder Eduardo Méndez Bar</w:t>
+            </w:r>
+            <w:r>
+              <w:rPr>
+                <w:noProof/>
+                <w:lang w:val="en-US"/>
+              </w:rPr>
+              <w:t>illas</w:t>
+            </w:r>
           </w:p>
         </w:tc>
+        <w:tc>
+          <w:tcPr>
+            <w:tcW w:w="4414" w:type="dxa"/>
+          </w:tcPr>
+          <w:p>
+            <w:pPr>
+              <w:pStyle w:val="Sinespaciado"/>
+              <w:tabs>
+                <w:tab w:val="left" w:pos="5670"/>
+              </w:tabs>
+              <w:spacing w:line="276" w:lineRule="auto"/>
+              <w:jc w:val="center"/>
+              <w:rPr>
+                <w:noProof/>
+                <w:u w:val="single"/>
+                <w:lang w:val="en-US"/>
+              </w:rPr>
+            </w:pPr>
+            <w:r>
+              <w:rPr>
+                <w:noProof/>
+                <w:u w:val="single"/>
+                <w:lang w:val="en-US"/>
+              </w:rPr>
+              <w:t>Programador</w:t>
+            </w:r>
+          </w:p>
+        </w:tc>
+      </w:tr>
+      <w:tr>
+        <w:tc>
+          <w:tcPr>
+            <w:tcW w:w="4414" w:type="dxa"/>
+          </w:tcPr>
+          <w:p>
+            <w:pPr>
+              <w:pStyle w:val="Sinespaciado"/>
+              <w:tabs>
+                <w:tab w:val="left" w:pos="5670"/>
+              </w:tabs>
+              <w:spacing w:line="276" w:lineRule="auto"/>
+              <w:jc w:val="center"/>
+              <w:rPr>
+                <w:noProof/>
+              </w:rPr>
+            </w:pPr>
+            <w:r>
+              <w:rPr>
+                <w:noProof/>
+              </w:rPr>
+              <w:t>Esdras Edilio López Ajanel</w:t>
+            </w:r>
+          </w:p>
+        </w:tc>
+        <w:tc>
+          <w:tcPr>
+            <w:tcW w:w="4414" w:type="dxa"/>
+          </w:tcPr>
+          <w:p>
+            <w:pPr>
+              <w:pStyle w:val="Sinespaciado"/>
+              <w:tabs>
+                <w:tab w:val="left" w:pos="5670"/>
+              </w:tabs>
+              <w:spacing w:line="276" w:lineRule="auto"/>
+              <w:jc w:val="center"/>
+              <w:rPr>
+                <w:noProof/>
+                <w:u w:val="single"/>
+              </w:rPr>
+            </w:pPr>
+            <w:r>
+              <w:rPr>
+                <w:noProof/>
+                <w:u w:val="single"/>
+              </w:rPr>
+              <w:t>Programador</w:t>
+            </w:r>
+          </w:p>
+        </w:tc>
+      </w:tr>
+      <w:tr>
         <w:tc>
           <w:tcPr>
             <w:tcW w:w="4414" w:type="dxa"/>
@@ -1084,6 +1186,40 @@
                 <w:lang w:val="en-US"/>
               </w:rPr>
             </w:pPr>
+            <w:r>
+              <w:rPr>
+                <w:noProof/>
+                <w:lang w:val="en-US"/>
+              </w:rPr>
+              <w:t>Mauricio Neftali Xocoxic Patzan</w:t>
+            </w:r>
+          </w:p>
+        </w:tc>
+        <w:tc>
+          <w:tcPr>
+            <w:tcW w:w="4414" w:type="dxa"/>
+          </w:tcPr>
+          <w:p>
+            <w:pPr>
+              <w:pStyle w:val="Sinespaciado"/>
+              <w:tabs>
+                <w:tab w:val="left" w:pos="5670"/>
+              </w:tabs>
+              <w:spacing w:line="276" w:lineRule="auto"/>
+              <w:jc w:val="center"/>
+              <w:rPr>
+                <w:noProof/>
+                <w:u w:val="single"/>
+                <w:lang w:val="en-US"/>
+              </w:rPr>
+            </w:pPr>
+            <w:r>
+              <w:rPr>
+                <w:noProof/>
+                <w:lang w:val="en-US"/>
+              </w:rPr>
+              <w:t>Programador</w:t>
+            </w:r>
           </w:p>
         </w:tc>
       </w:tr>
@@ -1492,6 +1628,3454 @@
         </w:rPr>
         <w:lastRenderedPageBreak/>
         <w:t>Historias de Usuario</w:t>
+      </w:r>
+    </w:p>
+    <w:p>
+      <w:pPr>
+        <w:pStyle w:val="Sinespaciado"/>
+        <w:tabs>
+          <w:tab w:val="left" w:pos="5670"/>
+        </w:tabs>
+        <w:spacing w:line="276" w:lineRule="auto"/>
+        <w:rPr>
+          <w:b/>
+          <w:bCs/>
+          <w:noProof/>
+          <w:color w:val="4472C4" w:themeColor="accent1"/>
+          <w:sz w:val="24"/>
+          <w:szCs w:val="24"/>
+        </w:rPr>
+      </w:pPr>
+      <w:r>
+        <w:rPr>
+          <w:b/>
+          <w:bCs/>
+          <w:noProof/>
+          <w:color w:val="4472C4" w:themeColor="accent1"/>
+          <w:sz w:val="24"/>
+          <w:szCs w:val="24"/>
+        </w:rPr>
+        <w:t>HUAE-001 Registro de Cliente</w:t>
+      </w:r>
+    </w:p>
+    <w:p>
+      <w:pPr>
+        <w:pStyle w:val="Sinespaciado"/>
+        <w:tabs>
+          <w:tab w:val="left" w:pos="5670"/>
+        </w:tabs>
+        <w:spacing w:line="276" w:lineRule="auto"/>
+        <w:rPr>
+          <w:noProof/>
+          <w:sz w:val="24"/>
+          <w:szCs w:val="24"/>
+        </w:rPr>
+      </w:pPr>
+      <w:r>
+        <w:rPr>
+          <w:b/>
+          <w:noProof/>
+          <w:sz w:val="24"/>
+          <w:szCs w:val="24"/>
+        </w:rPr>
+        <w:t>Como</w:t>
+      </w:r>
+      <w:r>
+        <w:rPr>
+          <w:noProof/>
+          <w:sz w:val="24"/>
+          <w:szCs w:val="24"/>
+        </w:rPr>
+        <w:t>:</w:t>
+      </w:r>
+      <w:r>
+        <w:rPr>
+          <w:noProof/>
+          <w:sz w:val="24"/>
+          <w:szCs w:val="24"/>
+        </w:rPr>
+        <w:t xml:space="preserve"> n</w:t>
+      </w:r>
+      <w:r>
+        <w:rPr>
+          <w:noProof/>
+          <w:sz w:val="24"/>
+          <w:szCs w:val="24"/>
+        </w:rPr>
+        <w:t>uevo cliente de All Elite Games</w:t>
+      </w:r>
+    </w:p>
+    <w:p>
+      <w:pPr>
+        <w:pStyle w:val="Sinespaciado"/>
+        <w:tabs>
+          <w:tab w:val="left" w:pos="5670"/>
+        </w:tabs>
+        <w:spacing w:line="276" w:lineRule="auto"/>
+        <w:rPr>
+          <w:noProof/>
+          <w:sz w:val="24"/>
+          <w:szCs w:val="24"/>
+        </w:rPr>
+      </w:pPr>
+      <w:r>
+        <w:rPr>
+          <w:b/>
+          <w:noProof/>
+          <w:sz w:val="24"/>
+          <w:szCs w:val="24"/>
+        </w:rPr>
+        <w:t>Quiero</w:t>
+      </w:r>
+      <w:r>
+        <w:rPr>
+          <w:noProof/>
+          <w:sz w:val="24"/>
+          <w:szCs w:val="24"/>
+        </w:rPr>
+        <w:t>:</w:t>
+      </w:r>
+      <w:r>
+        <w:rPr>
+          <w:noProof/>
+          <w:sz w:val="24"/>
+          <w:szCs w:val="24"/>
+        </w:rPr>
+        <w:t xml:space="preserve"> registrarme con mis datos personales (DPI,</w:t>
+      </w:r>
+      <w:r>
+        <w:rPr>
+          <w:noProof/>
+          <w:sz w:val="24"/>
+          <w:szCs w:val="24"/>
+        </w:rPr>
+        <w:t xml:space="preserve"> nombre y dirección </w:t>
+      </w:r>
+    </w:p>
+    <w:p>
+      <w:pPr>
+        <w:pStyle w:val="Sinespaciado"/>
+        <w:tabs>
+          <w:tab w:val="left" w:pos="5670"/>
+        </w:tabs>
+        <w:spacing w:line="276" w:lineRule="auto"/>
+        <w:rPr>
+          <w:noProof/>
+          <w:sz w:val="24"/>
+          <w:szCs w:val="24"/>
+        </w:rPr>
+      </w:pPr>
+      <w:r>
+        <w:rPr>
+          <w:b/>
+          <w:noProof/>
+          <w:sz w:val="24"/>
+          <w:szCs w:val="24"/>
+        </w:rPr>
+        <w:t>Para</w:t>
+      </w:r>
+      <w:r>
+        <w:rPr>
+          <w:noProof/>
+          <w:sz w:val="24"/>
+          <w:szCs w:val="24"/>
+        </w:rPr>
+        <w:t xml:space="preserve">: </w:t>
+      </w:r>
+      <w:r>
+        <w:rPr>
+          <w:noProof/>
+          <w:sz w:val="24"/>
+          <w:szCs w:val="24"/>
+        </w:rPr>
+        <w:t>realizar compras y recibir mis productos en mi domicilio.</w:t>
+      </w:r>
+    </w:p>
+    <w:p>
+      <w:pPr>
+        <w:pStyle w:val="Sinespaciado"/>
+        <w:tabs>
+          <w:tab w:val="left" w:pos="5670"/>
+        </w:tabs>
+        <w:spacing w:line="276" w:lineRule="auto"/>
+        <w:rPr>
+          <w:b/>
+          <w:bCs/>
+          <w:noProof/>
+          <w:color w:val="4472C4" w:themeColor="accent1"/>
+          <w:sz w:val="24"/>
+          <w:szCs w:val="24"/>
+        </w:rPr>
+      </w:pPr>
+      <w:r>
+        <w:rPr>
+          <w:b/>
+          <w:bCs/>
+          <w:noProof/>
+          <w:color w:val="4472C4" w:themeColor="accent1"/>
+          <w:sz w:val="24"/>
+          <w:szCs w:val="24"/>
+        </w:rPr>
+        <w:t>HUAE-002 Membresia</w:t>
+      </w:r>
+    </w:p>
+    <w:p>
+      <w:pPr>
+        <w:pStyle w:val="Sinespaciado"/>
+        <w:tabs>
+          <w:tab w:val="left" w:pos="5670"/>
+        </w:tabs>
+        <w:spacing w:line="276" w:lineRule="auto"/>
+        <w:rPr>
+          <w:noProof/>
+          <w:sz w:val="24"/>
+          <w:szCs w:val="24"/>
+        </w:rPr>
+      </w:pPr>
+      <w:r>
+        <w:rPr>
+          <w:b/>
+          <w:bCs/>
+          <w:noProof/>
+          <w:sz w:val="24"/>
+          <w:szCs w:val="24"/>
+        </w:rPr>
+        <w:t>Como</w:t>
+      </w:r>
+      <w:r>
+        <w:rPr>
+          <w:noProof/>
+          <w:sz w:val="24"/>
+          <w:szCs w:val="24"/>
+        </w:rPr>
+        <w:t>: C</w:t>
+      </w:r>
+      <w:r>
+        <w:rPr>
+          <w:noProof/>
+          <w:sz w:val="24"/>
+          <w:szCs w:val="24"/>
+        </w:rPr>
+        <w:t>lien</w:t>
+      </w:r>
+      <w:r>
+        <w:rPr>
+          <w:noProof/>
+          <w:sz w:val="24"/>
+          <w:szCs w:val="24"/>
+        </w:rPr>
+        <w:t xml:space="preserve">te frecuente de All Elite Games </w:t>
+      </w:r>
+    </w:p>
+    <w:p>
+      <w:pPr>
+        <w:pStyle w:val="Sinespaciado"/>
+        <w:tabs>
+          <w:tab w:val="left" w:pos="5670"/>
+        </w:tabs>
+        <w:spacing w:line="276" w:lineRule="auto"/>
+        <w:rPr>
+          <w:noProof/>
+          <w:sz w:val="24"/>
+          <w:szCs w:val="24"/>
+        </w:rPr>
+      </w:pPr>
+      <w:r>
+        <w:rPr>
+          <w:b/>
+          <w:bCs/>
+          <w:noProof/>
+          <w:sz w:val="24"/>
+          <w:szCs w:val="24"/>
+        </w:rPr>
+        <w:t>Quiero</w:t>
+      </w:r>
+      <w:r>
+        <w:rPr>
+          <w:noProof/>
+          <w:sz w:val="24"/>
+          <w:szCs w:val="24"/>
+        </w:rPr>
+        <w:t>: Q</w:t>
+      </w:r>
+      <w:r>
+        <w:rPr>
+          <w:noProof/>
+          <w:sz w:val="24"/>
+          <w:szCs w:val="24"/>
+        </w:rPr>
+        <w:t>ue el sistema me permita obtener una membresía según mi tipo de compra,</w:t>
+      </w:r>
+      <w:r>
+        <w:rPr>
+          <w:noProof/>
+          <w:sz w:val="24"/>
+          <w:szCs w:val="24"/>
+        </w:rPr>
+        <w:t xml:space="preserve"> </w:t>
+      </w:r>
+      <w:r>
+        <w:rPr>
+          <w:noProof/>
+          <w:sz w:val="24"/>
+          <w:szCs w:val="24"/>
+        </w:rPr>
+        <w:t>para que pueda disfrutar de beneficios exclusivo</w:t>
+      </w:r>
+      <w:r>
+        <w:rPr>
+          <w:noProof/>
+          <w:sz w:val="24"/>
+          <w:szCs w:val="24"/>
+        </w:rPr>
+        <w:t>s como descuentos y promociones</w:t>
+      </w:r>
+    </w:p>
+    <w:p>
+      <w:pPr>
+        <w:pStyle w:val="Sinespaciado"/>
+        <w:tabs>
+          <w:tab w:val="left" w:pos="5670"/>
+        </w:tabs>
+        <w:spacing w:line="276" w:lineRule="auto"/>
+        <w:rPr>
+          <w:b/>
+          <w:bCs/>
+          <w:noProof/>
+          <w:color w:val="4472C4" w:themeColor="accent1"/>
+          <w:sz w:val="24"/>
+          <w:szCs w:val="24"/>
+        </w:rPr>
+      </w:pPr>
+      <w:r>
+        <w:rPr>
+          <w:b/>
+          <w:bCs/>
+          <w:noProof/>
+          <w:color w:val="4472C4" w:themeColor="accent1"/>
+          <w:sz w:val="24"/>
+          <w:szCs w:val="24"/>
+        </w:rPr>
+        <w:t>HUAE-003 Devolucion</w:t>
+      </w:r>
+    </w:p>
+    <w:p>
+      <w:pPr>
+        <w:pStyle w:val="Sinespaciado"/>
+        <w:tabs>
+          <w:tab w:val="left" w:pos="5670"/>
+        </w:tabs>
+        <w:spacing w:line="276" w:lineRule="auto"/>
+        <w:rPr>
+          <w:noProof/>
+          <w:sz w:val="24"/>
+          <w:szCs w:val="24"/>
+        </w:rPr>
+      </w:pPr>
+      <w:r>
+        <w:rPr>
+          <w:b/>
+          <w:bCs/>
+          <w:noProof/>
+          <w:sz w:val="24"/>
+          <w:szCs w:val="24"/>
+        </w:rPr>
+        <w:t>Como</w:t>
+      </w:r>
+      <w:r>
+        <w:rPr>
+          <w:noProof/>
+          <w:sz w:val="24"/>
+          <w:szCs w:val="24"/>
+        </w:rPr>
+        <w:t>:</w:t>
+      </w:r>
+      <w:r>
+        <w:rPr>
+          <w:noProof/>
+          <w:sz w:val="24"/>
+          <w:szCs w:val="24"/>
+        </w:rPr>
+        <w:t xml:space="preserve"> cliente que ha ten</w:t>
+      </w:r>
+      <w:r>
+        <w:rPr>
+          <w:noProof/>
+          <w:sz w:val="24"/>
+          <w:szCs w:val="24"/>
+        </w:rPr>
+        <w:t xml:space="preserve">ido un problema con un producto </w:t>
+      </w:r>
+    </w:p>
+    <w:p>
+      <w:pPr>
+        <w:pStyle w:val="Sinespaciado"/>
+        <w:tabs>
+          <w:tab w:val="left" w:pos="5670"/>
+        </w:tabs>
+        <w:spacing w:line="276" w:lineRule="auto"/>
+        <w:rPr>
+          <w:noProof/>
+          <w:sz w:val="24"/>
+          <w:szCs w:val="24"/>
+        </w:rPr>
+      </w:pPr>
+      <w:r>
+        <w:rPr>
+          <w:b/>
+          <w:bCs/>
+          <w:noProof/>
+          <w:sz w:val="24"/>
+          <w:szCs w:val="24"/>
+        </w:rPr>
+        <w:t>Quiero</w:t>
+      </w:r>
+      <w:r>
+        <w:rPr>
+          <w:noProof/>
+          <w:sz w:val="24"/>
+          <w:szCs w:val="24"/>
+        </w:rPr>
+        <w:t>:</w:t>
+      </w:r>
+      <w:r>
+        <w:rPr>
+          <w:noProof/>
+          <w:sz w:val="24"/>
+          <w:szCs w:val="24"/>
+        </w:rPr>
+        <w:t xml:space="preserve"> poder registrar una solicitud de devolución indicando </w:t>
+      </w:r>
+      <w:r>
+        <w:rPr>
+          <w:noProof/>
+          <w:sz w:val="24"/>
+          <w:szCs w:val="24"/>
+        </w:rPr>
+        <w:t>el motivo y la factura</w:t>
+      </w:r>
+    </w:p>
+    <w:p>
+      <w:pPr>
+        <w:pStyle w:val="Sinespaciado"/>
+        <w:tabs>
+          <w:tab w:val="left" w:pos="5670"/>
+        </w:tabs>
+        <w:spacing w:line="276" w:lineRule="auto"/>
+        <w:rPr>
+          <w:noProof/>
+          <w:sz w:val="24"/>
+          <w:szCs w:val="24"/>
+        </w:rPr>
+      </w:pPr>
+      <w:r>
+        <w:rPr>
+          <w:b/>
+          <w:bCs/>
+          <w:noProof/>
+          <w:sz w:val="24"/>
+          <w:szCs w:val="24"/>
+        </w:rPr>
+        <w:t>Para</w:t>
+      </w:r>
+      <w:r>
+        <w:rPr>
+          <w:noProof/>
+          <w:sz w:val="24"/>
+          <w:szCs w:val="24"/>
+        </w:rPr>
+        <w:t>:</w:t>
+      </w:r>
+      <w:r>
+        <w:rPr>
+          <w:noProof/>
+          <w:sz w:val="24"/>
+          <w:szCs w:val="24"/>
+        </w:rPr>
+        <w:t xml:space="preserve"> que el sistema gestione el reembolso o cambio del producto.</w:t>
+      </w:r>
+    </w:p>
+    <w:p>
+      <w:pPr>
+        <w:pStyle w:val="Sinespaciado"/>
+        <w:tabs>
+          <w:tab w:val="left" w:pos="5670"/>
+        </w:tabs>
+        <w:spacing w:line="276" w:lineRule="auto"/>
+        <w:rPr>
+          <w:b/>
+          <w:bCs/>
+          <w:noProof/>
+          <w:color w:val="4472C4" w:themeColor="accent1"/>
+          <w:sz w:val="24"/>
+          <w:szCs w:val="24"/>
+        </w:rPr>
+      </w:pPr>
+      <w:r>
+        <w:rPr>
+          <w:b/>
+          <w:bCs/>
+          <w:noProof/>
+          <w:color w:val="4472C4" w:themeColor="accent1"/>
+          <w:sz w:val="24"/>
+          <w:szCs w:val="24"/>
+        </w:rPr>
+        <w:t>HUAE-004 Métodos de pago</w:t>
+      </w:r>
+    </w:p>
+    <w:p>
+      <w:pPr>
+        <w:pStyle w:val="Sinespaciado"/>
+        <w:tabs>
+          <w:tab w:val="left" w:pos="5670"/>
+        </w:tabs>
+        <w:spacing w:line="276" w:lineRule="auto"/>
+        <w:rPr>
+          <w:noProof/>
+          <w:sz w:val="24"/>
+          <w:szCs w:val="24"/>
+        </w:rPr>
+      </w:pPr>
+      <w:r>
+        <w:rPr>
+          <w:b/>
+          <w:bCs/>
+          <w:noProof/>
+          <w:sz w:val="24"/>
+          <w:szCs w:val="24"/>
+        </w:rPr>
+        <w:t>Como</w:t>
+      </w:r>
+      <w:r>
+        <w:rPr>
+          <w:noProof/>
+          <w:sz w:val="24"/>
+          <w:szCs w:val="24"/>
+        </w:rPr>
+        <w:t xml:space="preserve"> administrador del sistema,</w:t>
+      </w:r>
+    </w:p>
+    <w:p>
+      <w:pPr>
+        <w:pStyle w:val="Sinespaciado"/>
+        <w:tabs>
+          <w:tab w:val="left" w:pos="5670"/>
+        </w:tabs>
+        <w:spacing w:line="276" w:lineRule="auto"/>
+        <w:rPr>
+          <w:noProof/>
+          <w:sz w:val="24"/>
+          <w:szCs w:val="24"/>
+        </w:rPr>
+      </w:pPr>
+      <w:r>
+        <w:rPr>
+          <w:b/>
+          <w:bCs/>
+          <w:noProof/>
+          <w:sz w:val="24"/>
+          <w:szCs w:val="24"/>
+        </w:rPr>
+        <w:t>quiero</w:t>
+      </w:r>
+      <w:r>
+        <w:rPr>
+          <w:noProof/>
+          <w:sz w:val="24"/>
+          <w:szCs w:val="24"/>
+        </w:rPr>
+        <w:t xml:space="preserve"> registrar diferentes métodos de pago disponibles,</w:t>
+      </w:r>
+    </w:p>
+    <w:p>
+      <w:pPr>
+        <w:pStyle w:val="Sinespaciado"/>
+        <w:tabs>
+          <w:tab w:val="left" w:pos="5670"/>
+        </w:tabs>
+        <w:spacing w:line="276" w:lineRule="auto"/>
+        <w:rPr>
+          <w:noProof/>
+          <w:sz w:val="24"/>
+          <w:szCs w:val="24"/>
+        </w:rPr>
+      </w:pPr>
+      <w:r>
+        <w:rPr>
+          <w:b/>
+          <w:bCs/>
+          <w:noProof/>
+          <w:sz w:val="24"/>
+          <w:szCs w:val="24"/>
+        </w:rPr>
+        <w:t>para</w:t>
+      </w:r>
+      <w:r>
+        <w:rPr>
+          <w:noProof/>
+          <w:sz w:val="24"/>
+          <w:szCs w:val="24"/>
+        </w:rPr>
+        <w:t xml:space="preserve"> que los clientes puedan elegir cómo desean pagar sus compras.</w:t>
+      </w:r>
+    </w:p>
+    <w:p>
+      <w:pPr>
+        <w:pStyle w:val="Sinespaciado"/>
+        <w:tabs>
+          <w:tab w:val="left" w:pos="5670"/>
+        </w:tabs>
+        <w:spacing w:line="276" w:lineRule="auto"/>
+        <w:rPr>
+          <w:b/>
+          <w:bCs/>
+          <w:noProof/>
+          <w:color w:val="4472C4" w:themeColor="accent1"/>
+          <w:sz w:val="24"/>
+          <w:szCs w:val="24"/>
+        </w:rPr>
+      </w:pPr>
+      <w:r>
+        <w:rPr>
+          <w:b/>
+          <w:bCs/>
+          <w:noProof/>
+          <w:color w:val="4472C4" w:themeColor="accent1"/>
+          <w:sz w:val="24"/>
+          <w:szCs w:val="24"/>
+        </w:rPr>
+        <w:t>HUAE-005 Métodos de pago activos</w:t>
+      </w:r>
+    </w:p>
+    <w:p>
+      <w:pPr>
+        <w:pStyle w:val="Sinespaciado"/>
+        <w:tabs>
+          <w:tab w:val="left" w:pos="5670"/>
+        </w:tabs>
+        <w:spacing w:line="276" w:lineRule="auto"/>
+        <w:rPr>
+          <w:noProof/>
+          <w:sz w:val="24"/>
+          <w:szCs w:val="24"/>
+        </w:rPr>
+      </w:pPr>
+      <w:r>
+        <w:rPr>
+          <w:b/>
+          <w:bCs/>
+          <w:noProof/>
+          <w:sz w:val="24"/>
+          <w:szCs w:val="24"/>
+        </w:rPr>
+        <w:t>Como</w:t>
+      </w:r>
+      <w:r>
+        <w:rPr>
+          <w:b/>
+          <w:bCs/>
+          <w:noProof/>
+          <w:sz w:val="24"/>
+          <w:szCs w:val="24"/>
+        </w:rPr>
+        <w:t>:</w:t>
+      </w:r>
+      <w:r>
+        <w:rPr>
+          <w:noProof/>
+          <w:sz w:val="24"/>
+          <w:szCs w:val="24"/>
+        </w:rPr>
+        <w:t xml:space="preserve"> empleado de ventas,</w:t>
+      </w:r>
+    </w:p>
+    <w:p>
+      <w:pPr>
+        <w:pStyle w:val="Sinespaciado"/>
+        <w:tabs>
+          <w:tab w:val="left" w:pos="5670"/>
+        </w:tabs>
+        <w:spacing w:line="276" w:lineRule="auto"/>
+        <w:rPr>
+          <w:noProof/>
+          <w:sz w:val="24"/>
+          <w:szCs w:val="24"/>
+        </w:rPr>
+      </w:pPr>
+      <w:r>
+        <w:rPr>
+          <w:b/>
+          <w:bCs/>
+          <w:noProof/>
+          <w:sz w:val="24"/>
+          <w:szCs w:val="24"/>
+        </w:rPr>
+        <w:t>Quiero</w:t>
+      </w:r>
+      <w:r>
+        <w:rPr>
+          <w:b/>
+          <w:bCs/>
+          <w:noProof/>
+          <w:sz w:val="24"/>
+          <w:szCs w:val="24"/>
+        </w:rPr>
+        <w:t>:</w:t>
+      </w:r>
+      <w:r>
+        <w:rPr>
+          <w:noProof/>
+          <w:sz w:val="24"/>
+          <w:szCs w:val="24"/>
+        </w:rPr>
+        <w:t xml:space="preserve"> ver solamente los métodos de pago activos,</w:t>
+      </w:r>
+    </w:p>
+    <w:p>
+      <w:pPr>
+        <w:pStyle w:val="Sinespaciado"/>
+        <w:tabs>
+          <w:tab w:val="left" w:pos="5670"/>
+        </w:tabs>
+        <w:spacing w:line="276" w:lineRule="auto"/>
+        <w:rPr>
+          <w:noProof/>
+          <w:sz w:val="24"/>
+          <w:szCs w:val="24"/>
+        </w:rPr>
+      </w:pPr>
+      <w:r>
+        <w:rPr>
+          <w:b/>
+          <w:bCs/>
+          <w:noProof/>
+          <w:sz w:val="24"/>
+          <w:szCs w:val="24"/>
+        </w:rPr>
+        <w:t>Para</w:t>
+      </w:r>
+      <w:r>
+        <w:rPr>
+          <w:b/>
+          <w:bCs/>
+          <w:noProof/>
+          <w:sz w:val="24"/>
+          <w:szCs w:val="24"/>
+        </w:rPr>
+        <w:t>:</w:t>
+      </w:r>
+      <w:r>
+        <w:rPr>
+          <w:noProof/>
+          <w:sz w:val="24"/>
+          <w:szCs w:val="24"/>
+        </w:rPr>
+        <w:t xml:space="preserve"> ofrecerle al cliente solo opciones válidas al momento de realizar una venta.</w:t>
+      </w:r>
+    </w:p>
+    <w:p>
+      <w:pPr>
+        <w:pStyle w:val="Sinespaciado"/>
+        <w:tabs>
+          <w:tab w:val="left" w:pos="5670"/>
+        </w:tabs>
+        <w:spacing w:line="276" w:lineRule="auto"/>
+        <w:rPr>
+          <w:b/>
+          <w:bCs/>
+          <w:noProof/>
+          <w:color w:val="4472C4" w:themeColor="accent1"/>
+          <w:sz w:val="24"/>
+          <w:szCs w:val="24"/>
+        </w:rPr>
+      </w:pPr>
+      <w:r>
+        <w:rPr>
+          <w:b/>
+          <w:bCs/>
+          <w:noProof/>
+          <w:color w:val="4472C4" w:themeColor="accent1"/>
+          <w:sz w:val="24"/>
+          <w:szCs w:val="24"/>
+        </w:rPr>
+        <w:t>HUAE-006 Cambio de estado de métodos de pago</w:t>
+      </w:r>
+    </w:p>
+    <w:p>
+      <w:pPr>
+        <w:pStyle w:val="Sinespaciado"/>
+        <w:tabs>
+          <w:tab w:val="left" w:pos="5670"/>
+        </w:tabs>
+        <w:spacing w:line="276" w:lineRule="auto"/>
+        <w:rPr>
+          <w:noProof/>
+          <w:sz w:val="24"/>
+          <w:szCs w:val="24"/>
+        </w:rPr>
+      </w:pPr>
+      <w:r>
+        <w:rPr>
+          <w:b/>
+          <w:bCs/>
+          <w:noProof/>
+          <w:sz w:val="24"/>
+          <w:szCs w:val="24"/>
+        </w:rPr>
+        <w:t>Como</w:t>
+      </w:r>
+      <w:r>
+        <w:rPr>
+          <w:b/>
+          <w:bCs/>
+          <w:noProof/>
+          <w:sz w:val="24"/>
+          <w:szCs w:val="24"/>
+        </w:rPr>
+        <w:t>:</w:t>
+      </w:r>
+      <w:r>
+        <w:rPr>
+          <w:noProof/>
+          <w:sz w:val="24"/>
+          <w:szCs w:val="24"/>
+        </w:rPr>
+        <w:t xml:space="preserve"> administrador,</w:t>
+      </w:r>
+    </w:p>
+    <w:p>
+      <w:pPr>
+        <w:pStyle w:val="Sinespaciado"/>
+        <w:tabs>
+          <w:tab w:val="left" w:pos="5670"/>
+        </w:tabs>
+        <w:spacing w:line="276" w:lineRule="auto"/>
+        <w:rPr>
+          <w:noProof/>
+          <w:sz w:val="24"/>
+          <w:szCs w:val="24"/>
+        </w:rPr>
+      </w:pPr>
+      <w:r>
+        <w:rPr>
+          <w:b/>
+          <w:bCs/>
+          <w:noProof/>
+          <w:sz w:val="24"/>
+          <w:szCs w:val="24"/>
+        </w:rPr>
+        <w:t>Quiero</w:t>
+      </w:r>
+      <w:r>
+        <w:rPr>
+          <w:b/>
+          <w:bCs/>
+          <w:noProof/>
+          <w:sz w:val="24"/>
+          <w:szCs w:val="24"/>
+        </w:rPr>
+        <w:t>:</w:t>
+      </w:r>
+      <w:r>
+        <w:rPr>
+          <w:noProof/>
+          <w:sz w:val="24"/>
+          <w:szCs w:val="24"/>
+        </w:rPr>
+        <w:t xml:space="preserve"> cambiar el estado de un método de pago a "Inactivo",</w:t>
+      </w:r>
+    </w:p>
+    <w:p>
+      <w:pPr>
+        <w:pStyle w:val="Sinespaciado"/>
+        <w:tabs>
+          <w:tab w:val="left" w:pos="5670"/>
+        </w:tabs>
+        <w:spacing w:line="276" w:lineRule="auto"/>
+        <w:rPr>
+          <w:noProof/>
+          <w:sz w:val="24"/>
+          <w:szCs w:val="24"/>
+        </w:rPr>
+      </w:pPr>
+      <w:r>
+        <w:rPr>
+          <w:b/>
+          <w:bCs/>
+          <w:noProof/>
+          <w:sz w:val="24"/>
+          <w:szCs w:val="24"/>
+        </w:rPr>
+        <w:t>Para</w:t>
+      </w:r>
+      <w:r>
+        <w:rPr>
+          <w:b/>
+          <w:bCs/>
+          <w:noProof/>
+          <w:sz w:val="24"/>
+          <w:szCs w:val="24"/>
+        </w:rPr>
+        <w:t>:</w:t>
+      </w:r>
+      <w:r>
+        <w:rPr>
+          <w:noProof/>
+          <w:sz w:val="24"/>
+          <w:szCs w:val="24"/>
+        </w:rPr>
+        <w:t xml:space="preserve"> que no esté disponible si ya no es válido o ha sido descontinuado.</w:t>
+      </w:r>
+    </w:p>
+    <w:p>
+      <w:pPr>
+        <w:pStyle w:val="Sinespaciado"/>
+        <w:tabs>
+          <w:tab w:val="left" w:pos="5670"/>
+        </w:tabs>
+        <w:spacing w:line="276" w:lineRule="auto"/>
+        <w:rPr>
+          <w:noProof/>
+          <w:sz w:val="24"/>
+          <w:szCs w:val="24"/>
+        </w:rPr>
+      </w:pPr>
+    </w:p>
+    <w:p>
+      <w:r>
+        <w:rPr>
+          <w:rFonts w:cstheme="minorHAnsi"/>
+          <w:b/>
+          <w:color w:val="4472C4" w:themeColor="accent1"/>
+          <w:sz w:val="24"/>
+          <w:szCs w:val="24"/>
+        </w:rPr>
+        <w:t>HUJG-001</w:t>
+      </w:r>
+      <w:r>
+        <w:rPr>
+          <w:rFonts w:cstheme="minorHAnsi"/>
+          <w:b/>
+          <w:color w:val="4472C4" w:themeColor="accent1"/>
+          <w:sz w:val="24"/>
+          <w:szCs w:val="24"/>
+        </w:rPr>
+        <w:t xml:space="preserve"> Clasificación de juegos ingresado</w:t>
+      </w:r>
+      <w:r>
+        <w:rPr>
+          <w:b/>
+        </w:rPr>
+        <w:br/>
+        <w:t>Como:</w:t>
+      </w:r>
+      <w:r>
+        <w:t xml:space="preserve"> </w:t>
+      </w:r>
+      <w:r>
+        <w:t>Ad</w:t>
+      </w:r>
+      <w:r>
+        <w:t>ministrado del sistema</w:t>
+      </w:r>
+      <w:r>
+        <w:br/>
+      </w:r>
+      <w:r>
+        <w:rPr>
+          <w:b/>
+        </w:rPr>
+        <w:t xml:space="preserve">Quiero: </w:t>
+      </w:r>
+      <w:r>
+        <w:t>Quiero ordenar cada juego por su género para que su búsqueda sea más fácil</w:t>
+      </w:r>
+      <w:r>
+        <w:br/>
+      </w:r>
+      <w:r>
+        <w:rPr>
+          <w:b/>
+        </w:rPr>
+        <w:t>Para:</w:t>
+      </w:r>
+      <w:r>
+        <w:t xml:space="preserve"> Para poder realizar una búsqueda de un juego según su género.</w:t>
+      </w:r>
+      <w:r>
+        <w:br/>
+      </w:r>
+      <w:r>
+        <w:rPr>
+          <w:rFonts w:cstheme="minorHAnsi"/>
+          <w:b/>
+          <w:color w:val="4472C4" w:themeColor="accent1"/>
+          <w:sz w:val="24"/>
+          <w:szCs w:val="24"/>
+        </w:rPr>
+        <w:t>HUJG-002 Filtrado por género en catálogo de juegos</w:t>
+      </w:r>
+      <w:r>
+        <w:rPr>
+          <w:rFonts w:cstheme="minorHAnsi"/>
+          <w:b/>
+          <w:color w:val="4472C4" w:themeColor="accent1"/>
+          <w:sz w:val="24"/>
+          <w:szCs w:val="24"/>
+        </w:rPr>
+        <w:br/>
+      </w:r>
+      <w:r>
+        <w:rPr>
+          <w:b/>
+        </w:rPr>
+        <w:t>Como:</w:t>
+      </w:r>
+      <w:r>
+        <w:t xml:space="preserve"> </w:t>
+      </w:r>
+      <w:r>
+        <w:t>U</w:t>
+      </w:r>
+      <w:r>
+        <w:t>suario registrado</w:t>
+      </w:r>
+      <w:r>
+        <w:br/>
+      </w:r>
+      <w:r>
+        <w:rPr>
+          <w:rStyle w:val="normaltextrun"/>
+          <w:rFonts w:ascii="Calibri" w:hAnsi="Calibri" w:cs="Calibri"/>
+          <w:b/>
+          <w:bCs/>
+        </w:rPr>
+        <w:t>Quiero</w:t>
+      </w:r>
+      <w:r>
+        <w:t>: poder filtrar los juegos disponibles por género</w:t>
+      </w:r>
+      <w:r>
+        <w:br/>
+      </w:r>
+      <w:r>
+        <w:rPr>
+          <w:b/>
+        </w:rPr>
+        <w:t>Para</w:t>
+      </w:r>
+      <w:r>
+        <w:t>: encontrar fácilmente títulos que se ajusten a mis preferencias personales</w:t>
+      </w:r>
+    </w:p>
+    <w:p>
+      <w:r>
+        <w:rPr>
+          <w:rFonts w:cstheme="minorHAnsi"/>
+          <w:b/>
+          <w:color w:val="4472C4" w:themeColor="accent1"/>
+          <w:sz w:val="24"/>
+          <w:szCs w:val="24"/>
+        </w:rPr>
+        <w:t>HUJG-00</w:t>
+      </w:r>
+      <w:r>
+        <w:rPr>
+          <w:rFonts w:cstheme="minorHAnsi"/>
+          <w:b/>
+          <w:color w:val="4472C4" w:themeColor="accent1"/>
+          <w:sz w:val="24"/>
+          <w:szCs w:val="24"/>
+        </w:rPr>
+        <w:t>3</w:t>
+      </w:r>
+      <w:r>
+        <w:rPr>
+          <w:rFonts w:cstheme="minorHAnsi"/>
+          <w:b/>
+          <w:color w:val="4472C4" w:themeColor="accent1"/>
+          <w:sz w:val="24"/>
+          <w:szCs w:val="24"/>
+        </w:rPr>
+        <w:t xml:space="preserve"> </w:t>
+      </w:r>
+      <w:r>
+        <w:rPr>
+          <w:rFonts w:cstheme="minorHAnsi"/>
+          <w:b/>
+          <w:color w:val="4472C4" w:themeColor="accent1"/>
+          <w:sz w:val="24"/>
+          <w:szCs w:val="24"/>
+        </w:rPr>
+        <w:t>Estadísticas por género de juegos</w:t>
+      </w:r>
+      <w:r>
+        <w:rPr>
+          <w:rFonts w:cstheme="minorHAnsi"/>
+          <w:b/>
+          <w:color w:val="4472C4" w:themeColor="accent1"/>
+          <w:sz w:val="24"/>
+          <w:szCs w:val="24"/>
+        </w:rPr>
+        <w:br/>
+      </w:r>
+      <w:r>
+        <w:rPr>
+          <w:b/>
+        </w:rPr>
+        <w:t>Como:</w:t>
+      </w:r>
+      <w:r>
+        <w:t xml:space="preserve"> </w:t>
+      </w:r>
+      <w:r>
+        <w:t>A</w:t>
+      </w:r>
+      <w:r>
+        <w:t>nalista de datos del sistema</w:t>
+      </w:r>
+      <w:r>
+        <w:br/>
+      </w:r>
+      <w:r>
+        <w:rPr>
+          <w:rStyle w:val="normaltextrun"/>
+          <w:rFonts w:ascii="Calibri" w:hAnsi="Calibri" w:cs="Calibri"/>
+          <w:b/>
+          <w:bCs/>
+        </w:rPr>
+        <w:t>Quiero</w:t>
+      </w:r>
+      <w:r>
+        <w:t xml:space="preserve">: </w:t>
+      </w:r>
+      <w:r>
+        <w:t xml:space="preserve">Quiere </w:t>
+      </w:r>
+      <w:r>
+        <w:t>obtener estadísticas detalladas de juegos agrupados por género</w:t>
+      </w:r>
+      <w:r>
+        <w:br/>
+      </w:r>
+      <w:r>
+        <w:rPr>
+          <w:b/>
+        </w:rPr>
+        <w:t>Para</w:t>
+      </w:r>
+      <w:r>
+        <w:t xml:space="preserve">: </w:t>
+      </w:r>
+      <w:r>
+        <w:t xml:space="preserve">Para </w:t>
+      </w:r>
+      <w:r>
+        <w:t>analizar qué tipos de juegos tienen mayor aceptación entre los usuarios</w:t>
+      </w:r>
+    </w:p>
+    <w:p/>
+    <w:p>
+      <w:pPr>
+        <w:pStyle w:val="Sinespaciado"/>
+        <w:tabs>
+          <w:tab w:val="left" w:pos="5670"/>
+        </w:tabs>
+        <w:spacing w:line="276" w:lineRule="auto"/>
+        <w:rPr>
+          <w:rFonts w:cstheme="minorHAnsi"/>
+          <w:b/>
+          <w:color w:val="4472C4" w:themeColor="accent1"/>
+          <w:sz w:val="24"/>
+          <w:szCs w:val="24"/>
+        </w:rPr>
+      </w:pPr>
+      <w:r>
+        <w:rPr>
+          <w:rFonts w:cstheme="minorHAnsi"/>
+          <w:b/>
+          <w:bCs/>
+          <w:noProof/>
+          <w:color w:val="4472C4" w:themeColor="accent1"/>
+          <w:sz w:val="24"/>
+          <w:szCs w:val="24"/>
+        </w:rPr>
+        <w:lastRenderedPageBreak/>
+        <w:t>HULJ</w:t>
+      </w:r>
+      <w:r>
+        <w:rPr>
+          <w:rFonts w:cstheme="minorHAnsi"/>
+          <w:b/>
+          <w:bCs/>
+          <w:noProof/>
+          <w:color w:val="4472C4" w:themeColor="accent1"/>
+          <w:sz w:val="24"/>
+          <w:szCs w:val="24"/>
+        </w:rPr>
+        <w:t xml:space="preserve">-001 </w:t>
+      </w:r>
+      <w:r>
+        <w:rPr>
+          <w:rFonts w:cstheme="minorHAnsi"/>
+          <w:b/>
+          <w:color w:val="4472C4" w:themeColor="accent1"/>
+          <w:sz w:val="24"/>
+          <w:szCs w:val="24"/>
+        </w:rPr>
+        <w:t>Registro de videojuegos</w:t>
+      </w:r>
+      <w:r>
+        <w:rPr>
+          <w:b/>
+          <w:noProof/>
+          <w:sz w:val="24"/>
+          <w:szCs w:val="24"/>
+        </w:rPr>
+        <w:br/>
+      </w:r>
+      <w:r>
+        <w:rPr>
+          <w:rStyle w:val="Textoennegrita"/>
+          <w:rFonts w:cstheme="minorHAnsi"/>
+          <w:sz w:val="21"/>
+          <w:szCs w:val="21"/>
+        </w:rPr>
+        <w:t>Como</w:t>
+      </w:r>
+      <w:r>
+        <w:rPr>
+          <w:rStyle w:val="Textoennegrita"/>
+          <w:rFonts w:cstheme="minorHAnsi"/>
+          <w:sz w:val="21"/>
+          <w:szCs w:val="21"/>
+        </w:rPr>
+        <w:t>:</w:t>
+      </w:r>
+      <w:r>
+        <w:rPr>
+          <w:rFonts w:cstheme="minorHAnsi"/>
+          <w:sz w:val="21"/>
+          <w:szCs w:val="21"/>
+        </w:rPr>
+        <w:t xml:space="preserve"> Administrador de existencias</w:t>
+      </w:r>
+      <w:r>
+        <w:rPr>
+          <w:rFonts w:cstheme="minorHAnsi"/>
+          <w:sz w:val="21"/>
+          <w:szCs w:val="21"/>
+        </w:rPr>
+        <w:br/>
+      </w:r>
+      <w:r>
+        <w:rPr>
+          <w:rStyle w:val="Textoennegrita"/>
+          <w:rFonts w:cstheme="minorHAnsi"/>
+          <w:sz w:val="21"/>
+          <w:szCs w:val="21"/>
+        </w:rPr>
+        <w:t>quiero</w:t>
+      </w:r>
+      <w:r>
+        <w:rPr>
+          <w:rStyle w:val="Textoennegrita"/>
+          <w:rFonts w:cstheme="minorHAnsi"/>
+          <w:sz w:val="21"/>
+          <w:szCs w:val="21"/>
+        </w:rPr>
+        <w:t>:</w:t>
+      </w:r>
+      <w:r>
+        <w:rPr>
+          <w:rFonts w:cstheme="minorHAnsi"/>
+          <w:sz w:val="21"/>
+          <w:szCs w:val="21"/>
+        </w:rPr>
+        <w:t xml:space="preserve"> Tener un registro de los juegos que están disponibles para la venta</w:t>
+      </w:r>
+      <w:r>
+        <w:rPr>
+          <w:rFonts w:cstheme="minorHAnsi"/>
+          <w:sz w:val="21"/>
+          <w:szCs w:val="21"/>
+        </w:rPr>
+        <w:br/>
+      </w:r>
+      <w:r>
+        <w:rPr>
+          <w:rStyle w:val="Textoennegrita"/>
+          <w:rFonts w:cstheme="minorHAnsi"/>
+          <w:sz w:val="21"/>
+          <w:szCs w:val="21"/>
+        </w:rPr>
+        <w:t>para</w:t>
+      </w:r>
+      <w:r>
+        <w:rPr>
+          <w:rStyle w:val="Textoennegrita"/>
+          <w:rFonts w:cstheme="minorHAnsi"/>
+          <w:sz w:val="21"/>
+          <w:szCs w:val="21"/>
+        </w:rPr>
+        <w:t>:</w:t>
+      </w:r>
+      <w:r>
+        <w:rPr>
+          <w:rFonts w:cstheme="minorHAnsi"/>
+          <w:sz w:val="21"/>
+          <w:szCs w:val="21"/>
+        </w:rPr>
+        <w:t xml:space="preserve"> evitar errores en el sistema y pedidos fallidos</w:t>
+      </w:r>
+    </w:p>
+    <w:p>
+      <w:pPr>
+        <w:pStyle w:val="Sinespaciado"/>
+        <w:tabs>
+          <w:tab w:val="left" w:pos="5670"/>
+        </w:tabs>
+        <w:spacing w:line="276" w:lineRule="auto"/>
+        <w:rPr>
+          <w:rFonts w:cstheme="minorHAnsi"/>
+          <w:b/>
+          <w:color w:val="4472C4" w:themeColor="accent1"/>
+          <w:sz w:val="24"/>
+          <w:szCs w:val="24"/>
+        </w:rPr>
+      </w:pPr>
+      <w:r>
+        <w:rPr>
+          <w:noProof/>
+          <w:sz w:val="24"/>
+          <w:szCs w:val="24"/>
+        </w:rPr>
+        <w:br/>
+      </w:r>
+      <w:r>
+        <w:rPr>
+          <w:rFonts w:cstheme="minorHAnsi"/>
+          <w:b/>
+          <w:bCs/>
+          <w:noProof/>
+          <w:color w:val="4472C4" w:themeColor="accent1"/>
+          <w:sz w:val="24"/>
+          <w:szCs w:val="24"/>
+        </w:rPr>
+        <w:t>HULJ-002</w:t>
+      </w:r>
+      <w:r>
+        <w:rPr>
+          <w:rFonts w:cstheme="minorHAnsi"/>
+          <w:b/>
+          <w:bCs/>
+          <w:noProof/>
+          <w:color w:val="4472C4" w:themeColor="accent1"/>
+          <w:sz w:val="24"/>
+          <w:szCs w:val="24"/>
+        </w:rPr>
+        <w:t xml:space="preserve"> </w:t>
+      </w:r>
+      <w:r>
+        <w:rPr>
+          <w:rFonts w:cstheme="minorHAnsi"/>
+          <w:b/>
+          <w:color w:val="4472C4" w:themeColor="accent1"/>
+          <w:sz w:val="24"/>
+          <w:szCs w:val="24"/>
+        </w:rPr>
+        <w:t>Registro de videojuegos</w:t>
+      </w:r>
+      <w:r>
+        <w:rPr>
+          <w:b/>
+          <w:noProof/>
+          <w:sz w:val="24"/>
+          <w:szCs w:val="24"/>
+        </w:rPr>
+        <w:br/>
+      </w:r>
+      <w:r>
+        <w:rPr>
+          <w:rStyle w:val="Textoennegrita"/>
+          <w:rFonts w:cstheme="minorHAnsi"/>
+          <w:sz w:val="21"/>
+          <w:szCs w:val="21"/>
+        </w:rPr>
+        <w:t>Como</w:t>
+      </w:r>
+      <w:r>
+        <w:rPr>
+          <w:rStyle w:val="Textoennegrita"/>
+          <w:rFonts w:cstheme="minorHAnsi"/>
+          <w:sz w:val="21"/>
+          <w:szCs w:val="21"/>
+        </w:rPr>
+        <w:t>:</w:t>
+      </w:r>
+      <w:r>
+        <w:rPr>
+          <w:rFonts w:cstheme="minorHAnsi"/>
+          <w:sz w:val="21"/>
+          <w:szCs w:val="21"/>
+        </w:rPr>
+        <w:t xml:space="preserve"> Administrador de existencias</w:t>
+      </w:r>
+      <w:r>
+        <w:rPr>
+          <w:rFonts w:cstheme="minorHAnsi"/>
+          <w:sz w:val="21"/>
+          <w:szCs w:val="21"/>
+        </w:rPr>
+        <w:br/>
+      </w:r>
+      <w:r>
+        <w:rPr>
+          <w:rStyle w:val="Textoennegrita"/>
+          <w:rFonts w:cstheme="minorHAnsi"/>
+          <w:sz w:val="21"/>
+          <w:szCs w:val="21"/>
+        </w:rPr>
+        <w:t>quiero</w:t>
+      </w:r>
+      <w:r>
+        <w:rPr>
+          <w:rStyle w:val="Textoennegrita"/>
+          <w:rFonts w:cstheme="minorHAnsi"/>
+          <w:sz w:val="21"/>
+          <w:szCs w:val="21"/>
+        </w:rPr>
+        <w:t>:</w:t>
+      </w:r>
+      <w:r>
+        <w:rPr>
+          <w:rFonts w:cstheme="minorHAnsi"/>
+          <w:sz w:val="21"/>
+          <w:szCs w:val="21"/>
+        </w:rPr>
+        <w:t xml:space="preserve"> Clasificar los videojuegos en su edad recomendada para juego</w:t>
+      </w:r>
+      <w:r>
+        <w:rPr>
+          <w:rFonts w:cstheme="minorHAnsi"/>
+          <w:sz w:val="21"/>
+          <w:szCs w:val="21"/>
+        </w:rPr>
+        <w:br/>
+      </w:r>
+      <w:r>
+        <w:rPr>
+          <w:rStyle w:val="Textoennegrita"/>
+          <w:rFonts w:cstheme="minorHAnsi"/>
+          <w:sz w:val="21"/>
+          <w:szCs w:val="21"/>
+        </w:rPr>
+        <w:t>para</w:t>
+      </w:r>
+      <w:r>
+        <w:rPr>
+          <w:rStyle w:val="Textoennegrita"/>
+          <w:rFonts w:cstheme="minorHAnsi"/>
+          <w:sz w:val="21"/>
+          <w:szCs w:val="21"/>
+        </w:rPr>
+        <w:t>:</w:t>
+      </w:r>
+      <w:r>
+        <w:rPr>
+          <w:rFonts w:cstheme="minorHAnsi"/>
+          <w:sz w:val="21"/>
+          <w:szCs w:val="21"/>
+        </w:rPr>
+        <w:t xml:space="preserve"> evitar conflictos y demandas contenido no apto para ciertas edades en ciertos videojuegos</w:t>
+      </w:r>
+    </w:p>
+    <w:p>
+      <w:pPr>
+        <w:pStyle w:val="Sinespaciado"/>
+        <w:tabs>
+          <w:tab w:val="left" w:pos="5670"/>
+        </w:tabs>
+        <w:spacing w:line="276" w:lineRule="auto"/>
+        <w:rPr>
+          <w:rFonts w:cstheme="minorHAnsi"/>
+          <w:b/>
+          <w:color w:val="4472C4" w:themeColor="accent1"/>
+          <w:sz w:val="24"/>
+          <w:szCs w:val="24"/>
+        </w:rPr>
+      </w:pPr>
+      <w:r>
+        <w:rPr>
+          <w:noProof/>
+          <w:sz w:val="24"/>
+          <w:szCs w:val="24"/>
+        </w:rPr>
+        <w:br/>
+      </w:r>
+      <w:r>
+        <w:rPr>
+          <w:rFonts w:cstheme="minorHAnsi"/>
+          <w:b/>
+          <w:bCs/>
+          <w:noProof/>
+          <w:color w:val="4472C4" w:themeColor="accent1"/>
+          <w:sz w:val="24"/>
+          <w:szCs w:val="24"/>
+        </w:rPr>
+        <w:t>HULJ-003</w:t>
+      </w:r>
+      <w:r>
+        <w:rPr>
+          <w:rFonts w:cstheme="minorHAnsi"/>
+          <w:b/>
+          <w:bCs/>
+          <w:noProof/>
+          <w:color w:val="4472C4" w:themeColor="accent1"/>
+          <w:sz w:val="24"/>
+          <w:szCs w:val="24"/>
+        </w:rPr>
+        <w:t xml:space="preserve"> </w:t>
+      </w:r>
+      <w:r>
+        <w:rPr>
+          <w:rFonts w:cstheme="minorHAnsi"/>
+          <w:b/>
+          <w:color w:val="4472C4" w:themeColor="accent1"/>
+          <w:sz w:val="24"/>
+          <w:szCs w:val="24"/>
+        </w:rPr>
+        <w:t>Registro de videojuegos</w:t>
+      </w:r>
+      <w:r>
+        <w:rPr>
+          <w:b/>
+          <w:noProof/>
+          <w:sz w:val="24"/>
+          <w:szCs w:val="24"/>
+        </w:rPr>
+        <w:br/>
+      </w:r>
+      <w:r>
+        <w:rPr>
+          <w:rStyle w:val="Textoennegrita"/>
+          <w:rFonts w:cstheme="minorHAnsi"/>
+          <w:sz w:val="21"/>
+          <w:szCs w:val="21"/>
+        </w:rPr>
+        <w:t>Como</w:t>
+      </w:r>
+      <w:r>
+        <w:rPr>
+          <w:rStyle w:val="Textoennegrita"/>
+          <w:rFonts w:cstheme="minorHAnsi"/>
+          <w:sz w:val="21"/>
+          <w:szCs w:val="21"/>
+        </w:rPr>
+        <w:t>:</w:t>
+      </w:r>
+      <w:r>
+        <w:rPr>
+          <w:rFonts w:cstheme="minorHAnsi"/>
+          <w:sz w:val="21"/>
+          <w:szCs w:val="21"/>
+        </w:rPr>
+        <w:t xml:space="preserve"> Administrador de existencias</w:t>
+      </w:r>
+      <w:r>
+        <w:rPr>
+          <w:rFonts w:cstheme="minorHAnsi"/>
+          <w:sz w:val="21"/>
+          <w:szCs w:val="21"/>
+        </w:rPr>
+        <w:br/>
+      </w:r>
+      <w:r>
+        <w:rPr>
+          <w:rStyle w:val="Textoennegrita"/>
+          <w:rFonts w:cstheme="minorHAnsi"/>
+          <w:sz w:val="21"/>
+          <w:szCs w:val="21"/>
+        </w:rPr>
+        <w:t>quiero</w:t>
+      </w:r>
+      <w:r>
+        <w:rPr>
+          <w:rStyle w:val="Textoennegrita"/>
+          <w:rFonts w:cstheme="minorHAnsi"/>
+          <w:sz w:val="21"/>
+          <w:szCs w:val="21"/>
+        </w:rPr>
+        <w:t>:</w:t>
+      </w:r>
+      <w:r>
+        <w:rPr>
+          <w:rFonts w:cstheme="minorHAnsi"/>
+          <w:sz w:val="21"/>
+          <w:szCs w:val="21"/>
+        </w:rPr>
+        <w:t xml:space="preserve"> Tener un registro de los desarrolladores de los videojuegos</w:t>
+      </w:r>
+      <w:r>
+        <w:rPr>
+          <w:rFonts w:cstheme="minorHAnsi"/>
+          <w:sz w:val="21"/>
+          <w:szCs w:val="21"/>
+        </w:rPr>
+        <w:br/>
+      </w:r>
+      <w:r>
+        <w:rPr>
+          <w:rStyle w:val="Textoennegrita"/>
+          <w:rFonts w:cstheme="minorHAnsi"/>
+          <w:sz w:val="21"/>
+          <w:szCs w:val="21"/>
+        </w:rPr>
+        <w:t>para</w:t>
+      </w:r>
+      <w:r>
+        <w:rPr>
+          <w:rStyle w:val="Textoennegrita"/>
+          <w:rFonts w:cstheme="minorHAnsi"/>
+          <w:sz w:val="21"/>
+          <w:szCs w:val="21"/>
+        </w:rPr>
+        <w:t>:</w:t>
+      </w:r>
+      <w:r>
+        <w:rPr>
+          <w:rFonts w:cstheme="minorHAnsi"/>
+          <w:sz w:val="21"/>
+          <w:szCs w:val="21"/>
+        </w:rPr>
+        <w:t xml:space="preserve"> evitar conflictos de intereses y regalías.</w:t>
+      </w:r>
+    </w:p>
+    <w:p/>
+    <w:p>
+      <w:pPr>
+        <w:spacing w:before="100" w:beforeAutospacing="1" w:after="100" w:afterAutospacing="1" w:line="240" w:lineRule="auto"/>
+        <w:rPr>
+          <w:rFonts w:ascii="Arial" w:eastAsia="Times New Roman" w:hAnsi="Arial" w:cs="Arial"/>
+          <w:lang w:val="es-ES"/>
+        </w:rPr>
+      </w:pPr>
+      <w:r>
+        <w:rPr>
+          <w:rFonts w:cstheme="minorHAnsi"/>
+          <w:b/>
+          <w:bCs/>
+          <w:noProof/>
+          <w:color w:val="4472C4" w:themeColor="accent1"/>
+          <w:sz w:val="24"/>
+          <w:szCs w:val="24"/>
+        </w:rPr>
+        <w:t>HUJZ-001 Administracion de sistema</w:t>
+      </w:r>
+      <w:r>
+        <w:rPr>
+          <w:b/>
+          <w:noProof/>
+          <w:sz w:val="24"/>
+          <w:szCs w:val="24"/>
+        </w:rPr>
+        <w:br/>
+      </w:r>
+      <w:r>
+        <w:rPr>
+          <w:rFonts w:ascii="Arial" w:eastAsia="Times New Roman" w:hAnsi="Arial" w:cs="Arial"/>
+          <w:bCs/>
+          <w:lang w:val="es-ES"/>
+        </w:rPr>
+        <w:t>Como</w:t>
+      </w:r>
+      <w:r>
+        <w:rPr>
+          <w:rFonts w:ascii="Arial" w:eastAsia="Times New Roman" w:hAnsi="Arial" w:cs="Arial"/>
+          <w:bCs/>
+          <w:lang w:val="es-ES"/>
+        </w:rPr>
+        <w:t>:</w:t>
+      </w:r>
+      <w:r>
+        <w:rPr>
+          <w:rFonts w:ascii="Arial" w:eastAsia="Times New Roman" w:hAnsi="Arial" w:cs="Arial"/>
+          <w:lang w:val="es-ES"/>
+        </w:rPr>
+        <w:t xml:space="preserve"> administrador del sistema,</w:t>
+      </w:r>
+      <w:r>
+        <w:rPr>
+          <w:rFonts w:ascii="Arial" w:eastAsia="Times New Roman" w:hAnsi="Arial" w:cs="Arial"/>
+          <w:lang w:val="es-ES"/>
+        </w:rPr>
+        <w:br/>
+      </w:r>
+      <w:r>
+        <w:rPr>
+          <w:rFonts w:ascii="Arial" w:eastAsia="Times New Roman" w:hAnsi="Arial" w:cs="Arial"/>
+          <w:bCs/>
+          <w:lang w:val="es-ES"/>
+        </w:rPr>
+        <w:t>quiero</w:t>
+      </w:r>
+      <w:r>
+        <w:rPr>
+          <w:rFonts w:ascii="Arial" w:eastAsia="Times New Roman" w:hAnsi="Arial" w:cs="Arial"/>
+          <w:bCs/>
+          <w:lang w:val="es-ES"/>
+        </w:rPr>
+        <w:t>:</w:t>
+      </w:r>
+      <w:r>
+        <w:rPr>
+          <w:rFonts w:ascii="Arial" w:eastAsia="Times New Roman" w:hAnsi="Arial" w:cs="Arial"/>
+          <w:lang w:val="es-ES"/>
+        </w:rPr>
+        <w:t xml:space="preserve"> poder registrar nuevas tiendas con su información básica (nombre, dirección, contacto),</w:t>
+      </w:r>
+      <w:r>
+        <w:rPr>
+          <w:rFonts w:ascii="Arial" w:eastAsia="Times New Roman" w:hAnsi="Arial" w:cs="Arial"/>
+          <w:lang w:val="es-ES"/>
+        </w:rPr>
+        <w:br/>
+      </w:r>
+      <w:r>
+        <w:rPr>
+          <w:rFonts w:ascii="Arial" w:eastAsia="Times New Roman" w:hAnsi="Arial" w:cs="Arial"/>
+          <w:bCs/>
+          <w:lang w:val="es-ES"/>
+        </w:rPr>
+        <w:t>para</w:t>
+      </w:r>
+      <w:r>
+        <w:rPr>
+          <w:rFonts w:ascii="Arial" w:eastAsia="Times New Roman" w:hAnsi="Arial" w:cs="Arial"/>
+          <w:bCs/>
+          <w:lang w:val="es-ES"/>
+        </w:rPr>
+        <w:t>:</w:t>
+      </w:r>
+      <w:r>
+        <w:rPr>
+          <w:rFonts w:ascii="Arial" w:eastAsia="Times New Roman" w:hAnsi="Arial" w:cs="Arial"/>
+          <w:lang w:val="es-ES"/>
+        </w:rPr>
+        <w:t xml:space="preserve"> gestionar múltiples sucursales dentro del sistema de ventas.</w:t>
+      </w:r>
+    </w:p>
+    <w:p>
+      <w:pPr>
+        <w:spacing w:before="100" w:beforeAutospacing="1" w:after="100" w:afterAutospacing="1" w:line="240" w:lineRule="auto"/>
+        <w:rPr>
+          <w:rFonts w:ascii="Arial" w:eastAsia="Times New Roman" w:hAnsi="Arial" w:cs="Arial"/>
+          <w:bCs/>
+          <w:lang w:val="es-ES"/>
+        </w:rPr>
+      </w:pPr>
+      <w:r>
+        <w:rPr>
+          <w:rFonts w:cstheme="minorHAnsi"/>
+          <w:b/>
+          <w:bCs/>
+          <w:noProof/>
+          <w:color w:val="4472C4" w:themeColor="accent1"/>
+          <w:sz w:val="24"/>
+          <w:szCs w:val="24"/>
+        </w:rPr>
+        <w:t>HUJZ-002 Administracion de sistema</w:t>
+      </w:r>
+      <w:r>
+        <w:rPr>
+          <w:rFonts w:ascii="Arial" w:eastAsia="Times New Roman" w:hAnsi="Arial" w:cs="Arial"/>
+          <w:bCs/>
+          <w:lang w:val="es-ES"/>
+        </w:rPr>
+        <w:t xml:space="preserve"> </w:t>
+      </w:r>
+      <w:r>
+        <w:rPr>
+          <w:rFonts w:eastAsia="Times New Roman" w:cstheme="minorHAnsi"/>
+          <w:b/>
+          <w:bCs/>
+          <w:color w:val="4472C4" w:themeColor="accent1"/>
+          <w:sz w:val="24"/>
+          <w:lang w:val="es-ES"/>
+        </w:rPr>
+        <w:t>Visualización por tienda</w:t>
+      </w:r>
+    </w:p>
+    <w:p>
+      <w:pPr>
+        <w:spacing w:before="100" w:beforeAutospacing="1" w:after="100" w:afterAutospacing="1" w:line="240" w:lineRule="auto"/>
+        <w:rPr>
+          <w:rFonts w:ascii="Arial" w:eastAsia="Times New Roman" w:hAnsi="Arial" w:cs="Arial"/>
+          <w:bCs/>
+          <w:lang w:val="es-ES"/>
+        </w:rPr>
+      </w:pPr>
+      <w:r>
+        <w:rPr>
+          <w:rFonts w:ascii="Arial" w:eastAsia="Times New Roman" w:hAnsi="Arial" w:cs="Arial"/>
+          <w:bCs/>
+          <w:lang w:val="es-ES"/>
+        </w:rPr>
+        <w:t>Quiero:</w:t>
+      </w:r>
+      <w:r>
+        <w:rPr>
+          <w:rFonts w:ascii="Arial" w:eastAsia="Times New Roman" w:hAnsi="Arial" w:cs="Arial"/>
+          <w:lang w:val="es-ES"/>
+        </w:rPr>
+        <w:t xml:space="preserve"> gerente regional,</w:t>
+      </w:r>
+      <w:r>
+        <w:rPr>
+          <w:rFonts w:ascii="Arial" w:eastAsia="Times New Roman" w:hAnsi="Arial" w:cs="Arial"/>
+          <w:lang w:val="es-ES"/>
+        </w:rPr>
+        <w:br/>
+      </w:r>
+      <w:r>
+        <w:rPr>
+          <w:rFonts w:ascii="Arial" w:eastAsia="Times New Roman" w:hAnsi="Arial" w:cs="Arial"/>
+          <w:bCs/>
+          <w:lang w:val="es-ES"/>
+        </w:rPr>
+        <w:t>quiero</w:t>
+      </w:r>
+      <w:r>
+        <w:rPr>
+          <w:rFonts w:ascii="Arial" w:eastAsia="Times New Roman" w:hAnsi="Arial" w:cs="Arial"/>
+          <w:bCs/>
+          <w:lang w:val="es-ES"/>
+        </w:rPr>
+        <w:t>:</w:t>
+      </w:r>
+      <w:r>
+        <w:rPr>
+          <w:rFonts w:ascii="Arial" w:eastAsia="Times New Roman" w:hAnsi="Arial" w:cs="Arial"/>
+          <w:lang w:val="es-ES"/>
+        </w:rPr>
+        <w:t xml:space="preserve"> ver un reporte de ventas filtrado por tienda,</w:t>
+      </w:r>
+      <w:r>
+        <w:rPr>
+          <w:rFonts w:ascii="Arial" w:eastAsia="Times New Roman" w:hAnsi="Arial" w:cs="Arial"/>
+          <w:lang w:val="es-ES"/>
+        </w:rPr>
+        <w:br/>
+      </w:r>
+      <w:r>
+        <w:rPr>
+          <w:rFonts w:ascii="Arial" w:eastAsia="Times New Roman" w:hAnsi="Arial" w:cs="Arial"/>
+          <w:bCs/>
+          <w:lang w:val="es-ES"/>
+        </w:rPr>
+        <w:t>para</w:t>
+      </w:r>
+      <w:r>
+        <w:rPr>
+          <w:rFonts w:ascii="Arial" w:eastAsia="Times New Roman" w:hAnsi="Arial" w:cs="Arial"/>
+          <w:bCs/>
+          <w:lang w:val="es-ES"/>
+        </w:rPr>
+        <w:t>:</w:t>
+      </w:r>
+      <w:r>
+        <w:rPr>
+          <w:rFonts w:ascii="Arial" w:eastAsia="Times New Roman" w:hAnsi="Arial" w:cs="Arial"/>
+          <w:lang w:val="es-ES"/>
+        </w:rPr>
+        <w:t xml:space="preserve"> analizar el rendimiento individual de cada sucursal y tomar decisiones estratégicas.</w:t>
+      </w:r>
+    </w:p>
+    <w:p>
+      <w:pPr>
+        <w:spacing w:before="100" w:beforeAutospacing="1" w:after="100" w:afterAutospacing="1" w:line="240" w:lineRule="auto"/>
+        <w:rPr>
+          <w:rFonts w:cstheme="minorHAnsi"/>
+          <w:b/>
+          <w:bCs/>
+          <w:noProof/>
+          <w:color w:val="4472C4" w:themeColor="accent1"/>
+          <w:sz w:val="24"/>
+          <w:szCs w:val="24"/>
+        </w:rPr>
+      </w:pPr>
+      <w:r>
+        <w:rPr>
+          <w:rFonts w:cstheme="minorHAnsi"/>
+          <w:b/>
+          <w:bCs/>
+          <w:noProof/>
+          <w:color w:val="4472C4" w:themeColor="accent1"/>
+          <w:sz w:val="24"/>
+          <w:szCs w:val="24"/>
+        </w:rPr>
+        <w:t>HUJZ</w:t>
+      </w:r>
+      <w:r>
+        <w:rPr>
+          <w:rFonts w:cstheme="minorHAnsi"/>
+          <w:b/>
+          <w:bCs/>
+          <w:noProof/>
+          <w:color w:val="4472C4" w:themeColor="accent1"/>
+          <w:sz w:val="24"/>
+          <w:szCs w:val="24"/>
+        </w:rPr>
+        <w:t>-003 Asignaci</w:t>
+      </w:r>
+      <w:r>
+        <w:rPr>
+          <w:rFonts w:cstheme="minorHAnsi"/>
+          <w:b/>
+          <w:bCs/>
+          <w:noProof/>
+          <w:color w:val="4472C4" w:themeColor="accent1"/>
+          <w:sz w:val="24"/>
+          <w:szCs w:val="24"/>
+        </w:rPr>
+        <w:t>on a productor por</w:t>
+      </w:r>
+      <w:r>
+        <w:rPr>
+          <w:rFonts w:cstheme="minorHAnsi"/>
+          <w:b/>
+          <w:bCs/>
+          <w:noProof/>
+          <w:color w:val="4472C4" w:themeColor="accent1"/>
+          <w:sz w:val="24"/>
+          <w:szCs w:val="24"/>
+        </w:rPr>
+        <w:t xml:space="preserve"> tienda </w:t>
+      </w:r>
+    </w:p>
+    <w:p>
+      <w:pPr>
+        <w:spacing w:before="100" w:beforeAutospacing="1" w:after="100" w:afterAutospacing="1" w:line="240" w:lineRule="auto"/>
+        <w:rPr>
+          <w:rFonts w:ascii="Arial" w:eastAsia="Times New Roman" w:hAnsi="Arial" w:cs="Arial"/>
+          <w:lang w:val="es-ES"/>
+        </w:rPr>
+      </w:pPr>
+      <w:r>
+        <w:rPr>
+          <w:rFonts w:ascii="Arial" w:eastAsia="Times New Roman" w:hAnsi="Arial" w:cs="Arial"/>
+          <w:bCs/>
+          <w:lang w:val="es-ES"/>
+        </w:rPr>
+        <w:t>Como</w:t>
+      </w:r>
+      <w:r>
+        <w:rPr>
+          <w:rFonts w:ascii="Arial" w:eastAsia="Times New Roman" w:hAnsi="Arial" w:cs="Arial"/>
+          <w:bCs/>
+          <w:lang w:val="es-ES"/>
+        </w:rPr>
+        <w:t>:</w:t>
+      </w:r>
+      <w:r>
+        <w:rPr>
+          <w:rFonts w:ascii="Arial" w:eastAsia="Times New Roman" w:hAnsi="Arial" w:cs="Arial"/>
+          <w:lang w:val="es-ES"/>
+        </w:rPr>
+        <w:t xml:space="preserve"> encargado de inventario,</w:t>
+      </w:r>
+      <w:r>
+        <w:rPr>
+          <w:rFonts w:ascii="Arial" w:eastAsia="Times New Roman" w:hAnsi="Arial" w:cs="Arial"/>
+          <w:lang w:val="es-ES"/>
+        </w:rPr>
+        <w:br/>
+      </w:r>
+      <w:r>
+        <w:rPr>
+          <w:rFonts w:ascii="Arial" w:eastAsia="Times New Roman" w:hAnsi="Arial" w:cs="Arial"/>
+          <w:bCs/>
+          <w:lang w:val="es-ES"/>
+        </w:rPr>
+        <w:t>quiero</w:t>
+      </w:r>
+      <w:r>
+        <w:rPr>
+          <w:rFonts w:ascii="Arial" w:eastAsia="Times New Roman" w:hAnsi="Arial" w:cs="Arial"/>
+          <w:bCs/>
+          <w:lang w:val="es-ES"/>
+        </w:rPr>
+        <w:t>:</w:t>
+      </w:r>
+      <w:r>
+        <w:rPr>
+          <w:rFonts w:ascii="Arial" w:eastAsia="Times New Roman" w:hAnsi="Arial" w:cs="Arial"/>
+          <w:lang w:val="es-ES"/>
+        </w:rPr>
+        <w:t xml:space="preserve"> asignar productos específicos a cada tienda,</w:t>
+      </w:r>
+      <w:r>
+        <w:rPr>
+          <w:rFonts w:ascii="Arial" w:eastAsia="Times New Roman" w:hAnsi="Arial" w:cs="Arial"/>
+          <w:lang w:val="es-ES"/>
+        </w:rPr>
+        <w:br/>
+      </w:r>
+      <w:r>
+        <w:rPr>
+          <w:rFonts w:ascii="Arial" w:eastAsia="Times New Roman" w:hAnsi="Arial" w:cs="Arial"/>
+          <w:bCs/>
+          <w:lang w:val="es-ES"/>
+        </w:rPr>
+        <w:t>para</w:t>
+      </w:r>
+      <w:r>
+        <w:rPr>
+          <w:rFonts w:ascii="Arial" w:eastAsia="Times New Roman" w:hAnsi="Arial" w:cs="Arial"/>
+          <w:lang w:val="es-ES"/>
+        </w:rPr>
+        <w:t xml:space="preserve">: </w:t>
+      </w:r>
+      <w:r>
+        <w:rPr>
+          <w:rFonts w:ascii="Arial" w:eastAsia="Times New Roman" w:hAnsi="Arial" w:cs="Arial"/>
+          <w:lang w:val="es-ES"/>
+        </w:rPr>
+        <w:t>asegurar que el stock disponible esté correctamente distribuido entre las sucursales.</w:t>
+      </w:r>
+    </w:p>
+    <w:p>
+      <w:pPr>
+        <w:rPr>
+          <w:bCs/>
+          <w:lang w:val="es-ES"/>
+        </w:rPr>
+      </w:pPr>
+      <w:r>
+        <w:rPr>
+          <w:rFonts w:cstheme="minorHAnsi"/>
+          <w:b/>
+          <w:bCs/>
+          <w:noProof/>
+          <w:color w:val="4472C4" w:themeColor="accent1"/>
+          <w:sz w:val="24"/>
+          <w:szCs w:val="24"/>
+        </w:rPr>
+        <w:t>HUDM-001 Suscripción de Prueba</w:t>
+      </w:r>
+      <w:r>
+        <w:rPr>
+          <w:rFonts w:cstheme="minorHAnsi"/>
+          <w:b/>
+          <w:bCs/>
+          <w:noProof/>
+          <w:color w:val="4472C4" w:themeColor="accent1"/>
+          <w:sz w:val="24"/>
+          <w:szCs w:val="24"/>
+        </w:rPr>
+        <w:br/>
+      </w:r>
+      <w:r>
+        <w:rPr>
+          <w:bCs/>
+          <w:lang w:val="es-ES"/>
+        </w:rPr>
+        <w:t xml:space="preserve">Como: Cliente </w:t>
+      </w:r>
+    </w:p>
+    <w:p>
+      <w:pPr>
+        <w:rPr>
+          <w:bCs/>
+          <w:lang w:val="es-ES"/>
+        </w:rPr>
+      </w:pPr>
+      <w:r>
+        <w:rPr>
+          <w:bCs/>
+          <w:lang w:val="es-ES"/>
+        </w:rPr>
+        <w:t xml:space="preserve">Quiero: Que la tienda dé unos meses de suscripción de prueba en el videojuego que compré </w:t>
+      </w:r>
+    </w:p>
+    <w:p>
+      <w:pPr>
+        <w:rPr>
+          <w:bCs/>
+          <w:lang w:val="es-ES"/>
+        </w:rPr>
+      </w:pPr>
+      <w:r>
+        <w:rPr>
+          <w:bCs/>
+          <w:lang w:val="es-ES"/>
+        </w:rPr>
+        <w:t>Para: Saber si al final vale la pena pagarla o no.</w:t>
+      </w:r>
+    </w:p>
+    <w:p>
+      <w:pPr>
+        <w:rPr>
+          <w:rFonts w:cstheme="minorHAnsi"/>
+          <w:b/>
+          <w:bCs/>
+          <w:noProof/>
+          <w:color w:val="4472C4" w:themeColor="accent1"/>
+          <w:sz w:val="24"/>
+          <w:szCs w:val="24"/>
+        </w:rPr>
+      </w:pPr>
+      <w:r>
+        <w:rPr>
+          <w:rFonts w:cstheme="minorHAnsi"/>
+          <w:b/>
+          <w:bCs/>
+          <w:noProof/>
+          <w:color w:val="4472C4" w:themeColor="accent1"/>
+          <w:sz w:val="24"/>
+          <w:szCs w:val="24"/>
+        </w:rPr>
+        <w:t>HUDM-002 Administrar suscripciones gratuitas</w:t>
+      </w:r>
+    </w:p>
+    <w:p>
+      <w:pPr>
+        <w:rPr>
+          <w:bCs/>
+          <w:lang w:val="es-ES"/>
+        </w:rPr>
+      </w:pPr>
+      <w:r>
+        <w:rPr>
+          <w:bCs/>
+          <w:lang w:val="es-ES"/>
+        </w:rPr>
+        <w:t xml:space="preserve">Como: Empleado de la tienda de videojuegos </w:t>
+      </w:r>
+    </w:p>
+    <w:p>
+      <w:pPr>
+        <w:rPr>
+          <w:bCs/>
+          <w:lang w:val="es-ES"/>
+        </w:rPr>
+      </w:pPr>
+      <w:r>
+        <w:rPr>
+          <w:bCs/>
+          <w:lang w:val="es-ES"/>
+        </w:rPr>
+        <w:t>Quiero: Proporcionar suscripciones gratuitas temporales por unos meses en un videojuego.</w:t>
+      </w:r>
+    </w:p>
+    <w:p>
+      <w:pPr>
+        <w:rPr>
+          <w:rFonts w:cstheme="minorHAnsi"/>
+          <w:b/>
+          <w:bCs/>
+          <w:noProof/>
+          <w:color w:val="4472C4" w:themeColor="accent1"/>
+          <w:sz w:val="24"/>
+          <w:szCs w:val="24"/>
+        </w:rPr>
+      </w:pPr>
+      <w:r>
+        <w:rPr>
+          <w:bCs/>
+          <w:lang w:val="es-ES"/>
+        </w:rPr>
+        <w:lastRenderedPageBreak/>
+        <w:t>Para: Persuadir a los usuarios a comprarlo</w:t>
+      </w:r>
+      <w:r>
+        <w:rPr>
+          <w:lang w:val="es-ES"/>
+        </w:rPr>
+        <w:t>.</w:t>
+      </w:r>
+    </w:p>
+    <w:p>
+      <w:pPr>
+        <w:rPr>
+          <w:rFonts w:cstheme="minorHAnsi"/>
+          <w:b/>
+          <w:bCs/>
+          <w:noProof/>
+          <w:color w:val="4472C4" w:themeColor="accent1"/>
+          <w:sz w:val="24"/>
+          <w:szCs w:val="24"/>
+        </w:rPr>
+      </w:pPr>
+      <w:r>
+        <w:rPr>
+          <w:rFonts w:cstheme="minorHAnsi"/>
+          <w:b/>
+          <w:bCs/>
+          <w:noProof/>
+          <w:color w:val="4472C4" w:themeColor="accent1"/>
+          <w:sz w:val="24"/>
+          <w:szCs w:val="24"/>
+        </w:rPr>
+        <w:t xml:space="preserve">HUDM-003 Administración de suscripciones registradas </w:t>
+      </w:r>
+    </w:p>
+    <w:p>
+      <w:pPr>
+        <w:rPr>
+          <w:bCs/>
+          <w:lang w:val="es-ES"/>
+        </w:rPr>
+      </w:pPr>
+      <w:r>
+        <w:rPr>
+          <w:bCs/>
+          <w:lang w:val="es-ES"/>
+        </w:rPr>
+        <w:t>Como: Empleado de la tienda de videojuegos</w:t>
+      </w:r>
+    </w:p>
+    <w:p>
+      <w:pPr>
+        <w:rPr>
+          <w:bCs/>
+          <w:lang w:val="es-ES"/>
+        </w:rPr>
+      </w:pPr>
+      <w:r>
+        <w:rPr>
+          <w:bCs/>
+          <w:lang w:val="es-ES"/>
+        </w:rPr>
+        <w:t>Quiero: Tener un sistema de las suscripciones ya registradas que tienen los clientes.</w:t>
+      </w:r>
+    </w:p>
+    <w:p>
+      <w:pPr>
+        <w:rPr>
+          <w:lang w:val="es-ES"/>
+        </w:rPr>
+      </w:pPr>
+      <w:r>
+        <w:rPr>
+          <w:bCs/>
+          <w:lang w:val="es-ES"/>
+        </w:rPr>
+        <w:t>Para: Separar a los clientes que ya han comprado en la tienda con los nuevos, para las ofertas en las suscripciones.</w:t>
+      </w:r>
+    </w:p>
+    <w:p>
+      <w:pPr>
+        <w:rPr>
+          <w:lang w:val="es-ES"/>
+        </w:rPr>
+      </w:pPr>
+    </w:p>
+    <w:p>
+      <w:pPr>
+        <w:pStyle w:val="Sinespaciado"/>
+        <w:tabs>
+          <w:tab w:val="left" w:pos="5670"/>
+        </w:tabs>
+        <w:spacing w:line="276" w:lineRule="auto"/>
+        <w:rPr>
+          <w:rFonts w:cstheme="minorHAnsi"/>
+          <w:b/>
+          <w:color w:val="4472C4" w:themeColor="accent1"/>
+          <w:sz w:val="24"/>
+          <w:szCs w:val="24"/>
+        </w:rPr>
+      </w:pPr>
+      <w:r>
+        <w:rPr>
+          <w:rFonts w:cstheme="minorHAnsi"/>
+          <w:b/>
+          <w:bCs/>
+          <w:noProof/>
+          <w:color w:val="4472C4" w:themeColor="accent1"/>
+          <w:sz w:val="24"/>
+          <w:szCs w:val="24"/>
+        </w:rPr>
+        <w:t xml:space="preserve">HUJR-001 </w:t>
+      </w:r>
+      <w:r>
+        <w:rPr>
+          <w:rFonts w:cstheme="minorHAnsi"/>
+          <w:b/>
+          <w:color w:val="4472C4" w:themeColor="accent1"/>
+          <w:sz w:val="24"/>
+          <w:szCs w:val="24"/>
+        </w:rPr>
+        <w:t>Registro de proveedor</w:t>
+      </w:r>
+    </w:p>
+    <w:p>
+      <w:pPr>
+        <w:pStyle w:val="Sinespaciado"/>
+        <w:tabs>
+          <w:tab w:val="left" w:pos="5670"/>
+        </w:tabs>
+        <w:spacing w:line="276" w:lineRule="auto"/>
+        <w:rPr>
+          <w:rFonts w:cstheme="minorHAnsi"/>
+        </w:rPr>
+      </w:pPr>
+      <w:r>
+        <w:rPr>
+          <w:rStyle w:val="Textoennegrita"/>
+          <w:rFonts w:cstheme="minorHAnsi"/>
+        </w:rPr>
+        <w:t>Como</w:t>
+      </w:r>
+      <w:r>
+        <w:rPr>
+          <w:rFonts w:cstheme="minorHAnsi"/>
+        </w:rPr>
+        <w:t>: administrador del sistema,</w:t>
+      </w:r>
+      <w:r>
+        <w:rPr>
+          <w:rFonts w:cstheme="minorHAnsi"/>
+        </w:rPr>
+        <w:br/>
+      </w:r>
+      <w:r>
+        <w:rPr>
+          <w:rStyle w:val="Textoennegrita"/>
+          <w:rFonts w:cstheme="minorHAnsi"/>
+        </w:rPr>
+        <w:t>quiero</w:t>
+      </w:r>
+      <w:r>
+        <w:rPr>
+          <w:rStyle w:val="Textoennegrita"/>
+          <w:rFonts w:cstheme="minorHAnsi"/>
+        </w:rPr>
+        <w:t>:</w:t>
+      </w:r>
+      <w:r>
+        <w:rPr>
+          <w:rFonts w:cstheme="minorHAnsi"/>
+        </w:rPr>
+        <w:t xml:space="preserve"> registrar nuevos proveedores con su nombre</w:t>
+      </w:r>
+      <w:r>
+        <w:rPr>
+          <w:rFonts w:cstheme="minorHAnsi"/>
+        </w:rPr>
+        <w:t>, teléfono, correo y dirección,</w:t>
+      </w:r>
+    </w:p>
+    <w:p>
+      <w:pPr>
+        <w:pStyle w:val="Sinespaciado"/>
+        <w:tabs>
+          <w:tab w:val="left" w:pos="5670"/>
+        </w:tabs>
+        <w:spacing w:line="276" w:lineRule="auto"/>
+        <w:rPr>
+          <w:rFonts w:cstheme="minorHAnsi"/>
+          <w:b/>
+          <w:bCs/>
+          <w:noProof/>
+          <w:color w:val="4472C4" w:themeColor="accent1"/>
+          <w:sz w:val="24"/>
+          <w:szCs w:val="24"/>
+        </w:rPr>
+      </w:pPr>
+      <w:r>
+        <w:rPr>
+          <w:rStyle w:val="Textoennegrita"/>
+          <w:rFonts w:cstheme="minorHAnsi"/>
+          <w:u w:val="single"/>
+        </w:rPr>
+        <w:t>para</w:t>
+      </w:r>
+      <w:r>
+        <w:rPr>
+          <w:rStyle w:val="Textoennegrita"/>
+          <w:rFonts w:cstheme="minorHAnsi"/>
+        </w:rPr>
+        <w:t>:</w:t>
+      </w:r>
+      <w:r>
+        <w:rPr>
+          <w:rFonts w:cstheme="minorHAnsi"/>
+        </w:rPr>
+        <w:t xml:space="preserve"> mantener actualizada la base de datos y facilitar futuras compras y contactos comerciales.</w:t>
+      </w:r>
+    </w:p>
+    <w:p>
+      <w:pPr>
+        <w:pStyle w:val="Ttulo3"/>
+        <w:rPr>
+          <w:rFonts w:asciiTheme="minorHAnsi" w:hAnsiTheme="minorHAnsi" w:cstheme="minorHAnsi"/>
+          <w:color w:val="4472C4" w:themeColor="accent1"/>
+          <w:sz w:val="24"/>
+          <w:szCs w:val="24"/>
+          <w:lang w:val="es-GT"/>
+        </w:rPr>
+      </w:pPr>
+      <w:r>
+        <w:rPr>
+          <w:rFonts w:asciiTheme="minorHAnsi" w:hAnsiTheme="minorHAnsi" w:cstheme="minorHAnsi"/>
+          <w:bCs w:val="0"/>
+          <w:noProof/>
+          <w:color w:val="4472C4" w:themeColor="accent1"/>
+          <w:sz w:val="24"/>
+          <w:szCs w:val="24"/>
+          <w:lang w:val="es-GT"/>
+        </w:rPr>
+        <w:t>HUJR-002</w:t>
+      </w:r>
+      <w:r>
+        <w:rPr>
+          <w:rFonts w:asciiTheme="minorHAnsi" w:hAnsiTheme="minorHAnsi" w:cstheme="minorHAnsi"/>
+          <w:b w:val="0"/>
+          <w:bCs w:val="0"/>
+          <w:noProof/>
+          <w:color w:val="4472C4" w:themeColor="accent1"/>
+          <w:sz w:val="24"/>
+          <w:szCs w:val="24"/>
+          <w:lang w:val="es-GT"/>
+        </w:rPr>
+        <w:t xml:space="preserve"> </w:t>
+      </w:r>
+      <w:r>
+        <w:rPr>
+          <w:rFonts w:asciiTheme="minorHAnsi" w:hAnsiTheme="minorHAnsi" w:cstheme="minorHAnsi"/>
+          <w:color w:val="4472C4" w:themeColor="accent1"/>
+          <w:sz w:val="24"/>
+          <w:szCs w:val="24"/>
+          <w:lang w:val="es-GT"/>
+        </w:rPr>
+        <w:t>Consulta de proveedores</w:t>
+      </w:r>
+    </w:p>
+    <w:p>
+      <w:pPr>
+        <w:pStyle w:val="NormalWeb"/>
+        <w:rPr>
+          <w:rFonts w:asciiTheme="minorHAnsi" w:hAnsiTheme="minorHAnsi" w:cstheme="minorHAnsi"/>
+          <w:sz w:val="21"/>
+          <w:szCs w:val="21"/>
+        </w:rPr>
+      </w:pPr>
+      <w:r>
+        <w:rPr>
+          <w:rStyle w:val="Textoennegrita"/>
+          <w:rFonts w:asciiTheme="minorHAnsi" w:hAnsiTheme="minorHAnsi" w:cstheme="minorHAnsi"/>
+          <w:sz w:val="21"/>
+          <w:szCs w:val="21"/>
+        </w:rPr>
+        <w:t>Como</w:t>
+      </w:r>
+      <w:r>
+        <w:rPr>
+          <w:rFonts w:asciiTheme="minorHAnsi" w:hAnsiTheme="minorHAnsi" w:cstheme="minorHAnsi"/>
+          <w:sz w:val="21"/>
+          <w:szCs w:val="21"/>
+        </w:rPr>
+        <w:t xml:space="preserve">: </w:t>
+      </w:r>
+      <w:r>
+        <w:rPr>
+          <w:rFonts w:asciiTheme="minorHAnsi" w:hAnsiTheme="minorHAnsi" w:cstheme="minorHAnsi"/>
+          <w:sz w:val="21"/>
+          <w:szCs w:val="21"/>
+        </w:rPr>
+        <w:t>usuario autorizado,</w:t>
+      </w:r>
+      <w:r>
+        <w:rPr>
+          <w:rFonts w:asciiTheme="minorHAnsi" w:hAnsiTheme="minorHAnsi" w:cstheme="minorHAnsi"/>
+          <w:sz w:val="21"/>
+          <w:szCs w:val="21"/>
+        </w:rPr>
+        <w:br/>
+      </w:r>
+      <w:r>
+        <w:rPr>
+          <w:rStyle w:val="Textoennegrita"/>
+          <w:rFonts w:asciiTheme="minorHAnsi" w:hAnsiTheme="minorHAnsi" w:cstheme="minorHAnsi"/>
+          <w:sz w:val="21"/>
+          <w:szCs w:val="21"/>
+        </w:rPr>
+        <w:t>quiero</w:t>
+      </w:r>
+      <w:r>
+        <w:rPr>
+          <w:rFonts w:asciiTheme="minorHAnsi" w:hAnsiTheme="minorHAnsi" w:cstheme="minorHAnsi"/>
+          <w:sz w:val="21"/>
+          <w:szCs w:val="21"/>
+        </w:rPr>
+        <w:t xml:space="preserve"> acceder a un listado de todos los proveedores registrados,</w:t>
+      </w:r>
+      <w:r>
+        <w:rPr>
+          <w:rFonts w:asciiTheme="minorHAnsi" w:hAnsiTheme="minorHAnsi" w:cstheme="minorHAnsi"/>
+          <w:sz w:val="21"/>
+          <w:szCs w:val="21"/>
+        </w:rPr>
+        <w:br/>
+      </w:r>
+      <w:r>
+        <w:rPr>
+          <w:rStyle w:val="Textoennegrita"/>
+          <w:rFonts w:asciiTheme="minorHAnsi" w:hAnsiTheme="minorHAnsi" w:cstheme="minorHAnsi"/>
+          <w:sz w:val="21"/>
+          <w:szCs w:val="21"/>
+        </w:rPr>
+        <w:t>para</w:t>
+      </w:r>
+      <w:r>
+        <w:rPr>
+          <w:rStyle w:val="Textoennegrita"/>
+          <w:rFonts w:asciiTheme="minorHAnsi" w:hAnsiTheme="minorHAnsi" w:cstheme="minorHAnsi"/>
+          <w:sz w:val="21"/>
+          <w:szCs w:val="21"/>
+        </w:rPr>
+        <w:t>:</w:t>
+      </w:r>
+      <w:r>
+        <w:rPr>
+          <w:rFonts w:asciiTheme="minorHAnsi" w:hAnsiTheme="minorHAnsi" w:cstheme="minorHAnsi"/>
+          <w:sz w:val="21"/>
+          <w:szCs w:val="21"/>
+        </w:rPr>
+        <w:t xml:space="preserve"> poder visualizar su información de contacto y gestionar relaciones comerciales de manera eficiente.</w:t>
+      </w:r>
+    </w:p>
+    <w:p>
+      <w:pPr>
+        <w:pStyle w:val="Ttulo3"/>
+        <w:rPr>
+          <w:rFonts w:asciiTheme="minorHAnsi" w:hAnsiTheme="minorHAnsi" w:cstheme="minorHAnsi"/>
+          <w:color w:val="4472C4" w:themeColor="accent1"/>
+          <w:sz w:val="24"/>
+          <w:szCs w:val="24"/>
+          <w:lang w:val="es-GT"/>
+        </w:rPr>
+      </w:pPr>
+      <w:r>
+        <w:rPr>
+          <w:rFonts w:asciiTheme="minorHAnsi" w:hAnsiTheme="minorHAnsi" w:cstheme="minorHAnsi"/>
+          <w:bCs w:val="0"/>
+          <w:noProof/>
+          <w:color w:val="4472C4" w:themeColor="accent1"/>
+          <w:sz w:val="24"/>
+          <w:szCs w:val="24"/>
+          <w:lang w:val="es-GT"/>
+        </w:rPr>
+        <w:t>HUJR-003</w:t>
+      </w:r>
+      <w:r>
+        <w:rPr>
+          <w:rFonts w:asciiTheme="minorHAnsi" w:hAnsiTheme="minorHAnsi" w:cstheme="minorHAnsi"/>
+          <w:color w:val="4472C4" w:themeColor="accent1"/>
+          <w:sz w:val="24"/>
+          <w:szCs w:val="24"/>
+          <w:lang w:val="es-GT"/>
+        </w:rPr>
+        <w:t xml:space="preserve"> Actualización de datos de proveedor</w:t>
+      </w:r>
+    </w:p>
+    <w:p>
+      <w:pPr>
+        <w:pStyle w:val="NormalWeb"/>
+        <w:rPr>
+          <w:rFonts w:ascii="Segoe UI" w:hAnsi="Segoe UI" w:cs="Segoe UI"/>
+          <w:sz w:val="21"/>
+          <w:szCs w:val="21"/>
+        </w:rPr>
+      </w:pPr>
+      <w:r>
+        <w:rPr>
+          <w:rStyle w:val="Textoennegrita"/>
+          <w:rFonts w:asciiTheme="minorHAnsi" w:hAnsiTheme="minorHAnsi" w:cstheme="minorHAnsi"/>
+          <w:sz w:val="21"/>
+          <w:szCs w:val="21"/>
+        </w:rPr>
+        <w:t>Como</w:t>
+      </w:r>
+      <w:r>
+        <w:rPr>
+          <w:rStyle w:val="Textoennegrita"/>
+          <w:rFonts w:asciiTheme="minorHAnsi" w:hAnsiTheme="minorHAnsi" w:cstheme="minorHAnsi"/>
+          <w:sz w:val="21"/>
+          <w:szCs w:val="21"/>
+        </w:rPr>
+        <w:t>:</w:t>
+      </w:r>
+      <w:r>
+        <w:rPr>
+          <w:rFonts w:asciiTheme="minorHAnsi" w:hAnsiTheme="minorHAnsi" w:cstheme="minorHAnsi"/>
+          <w:sz w:val="21"/>
+          <w:szCs w:val="21"/>
+        </w:rPr>
+        <w:t xml:space="preserve"> administrador del sistema,</w:t>
+      </w:r>
+      <w:r>
+        <w:rPr>
+          <w:rFonts w:asciiTheme="minorHAnsi" w:hAnsiTheme="minorHAnsi" w:cstheme="minorHAnsi"/>
+          <w:sz w:val="21"/>
+          <w:szCs w:val="21"/>
+        </w:rPr>
+        <w:br/>
+      </w:r>
+      <w:r>
+        <w:rPr>
+          <w:rStyle w:val="Textoennegrita"/>
+          <w:rFonts w:asciiTheme="minorHAnsi" w:hAnsiTheme="minorHAnsi" w:cstheme="minorHAnsi"/>
+          <w:sz w:val="21"/>
+          <w:szCs w:val="21"/>
+        </w:rPr>
+        <w:t>quiero</w:t>
+      </w:r>
+      <w:r>
+        <w:rPr>
+          <w:rStyle w:val="Textoennegrita"/>
+          <w:rFonts w:asciiTheme="minorHAnsi" w:hAnsiTheme="minorHAnsi" w:cstheme="minorHAnsi"/>
+          <w:sz w:val="21"/>
+          <w:szCs w:val="21"/>
+        </w:rPr>
+        <w:t>:</w:t>
+      </w:r>
+      <w:r>
+        <w:rPr>
+          <w:rFonts w:asciiTheme="minorHAnsi" w:hAnsiTheme="minorHAnsi" w:cstheme="minorHAnsi"/>
+          <w:sz w:val="21"/>
+          <w:szCs w:val="21"/>
+        </w:rPr>
+        <w:t xml:space="preserve"> editar la información de un proveedor previamente registrado,</w:t>
+      </w:r>
+      <w:r>
+        <w:rPr>
+          <w:rFonts w:asciiTheme="minorHAnsi" w:hAnsiTheme="minorHAnsi" w:cstheme="minorHAnsi"/>
+          <w:sz w:val="21"/>
+          <w:szCs w:val="21"/>
+        </w:rPr>
+        <w:br/>
+      </w:r>
+      <w:r>
+        <w:rPr>
+          <w:rStyle w:val="Textoennegrita"/>
+          <w:rFonts w:asciiTheme="minorHAnsi" w:hAnsiTheme="minorHAnsi" w:cstheme="minorHAnsi"/>
+          <w:sz w:val="21"/>
+          <w:szCs w:val="21"/>
+        </w:rPr>
+        <w:t>para</w:t>
+      </w:r>
+      <w:r>
+        <w:rPr>
+          <w:rStyle w:val="Textoennegrita"/>
+          <w:rFonts w:asciiTheme="minorHAnsi" w:hAnsiTheme="minorHAnsi" w:cstheme="minorHAnsi"/>
+          <w:sz w:val="21"/>
+          <w:szCs w:val="21"/>
+        </w:rPr>
+        <w:t>:</w:t>
+      </w:r>
+      <w:r>
+        <w:rPr>
+          <w:rFonts w:asciiTheme="minorHAnsi" w:hAnsiTheme="minorHAnsi" w:cstheme="minorHAnsi"/>
+          <w:sz w:val="21"/>
+          <w:szCs w:val="21"/>
+        </w:rPr>
+        <w:t xml:space="preserve"> asegurarme de que los datos almacenados estén siempre actualizados y sean confiables</w:t>
+      </w:r>
+      <w:r>
+        <w:rPr>
+          <w:rFonts w:ascii="Segoe UI" w:hAnsi="Segoe UI" w:cs="Segoe UI"/>
+          <w:sz w:val="21"/>
+          <w:szCs w:val="21"/>
+        </w:rPr>
+        <w:t>.</w:t>
+      </w:r>
+    </w:p>
+    <w:p>
+      <w:pPr>
+        <w:spacing w:line="240" w:lineRule="auto"/>
+        <w:rPr>
+          <w:b/>
+          <w:bCs/>
+          <w:color w:val="4472C4" w:themeColor="accent1"/>
+        </w:rPr>
+      </w:pPr>
+      <w:r>
+        <w:rPr>
+          <w:b/>
+          <w:bCs/>
+          <w:color w:val="4472C4" w:themeColor="accent1"/>
+        </w:rPr>
+        <w:t>HUEL-001</w:t>
+      </w:r>
+      <w:r>
+        <w:rPr>
+          <w:b/>
+          <w:bCs/>
+          <w:color w:val="4472C4" w:themeColor="accent1"/>
+        </w:rPr>
+        <w:t xml:space="preserve"> Registros de devolución</w:t>
+      </w:r>
+    </w:p>
+    <w:p>
+      <w:pPr>
+        <w:spacing w:line="240" w:lineRule="auto"/>
+        <w:rPr>
+          <w:bCs/>
+        </w:rPr>
+      </w:pPr>
+      <w:r>
+        <w:rPr>
+          <w:b/>
+        </w:rPr>
+        <w:t>Como:</w:t>
+      </w:r>
+      <w:r>
+        <w:rPr>
+          <w:bCs/>
+        </w:rPr>
+        <w:t xml:space="preserve"> Empleado del área </w:t>
+      </w:r>
+    </w:p>
+    <w:p>
+      <w:pPr>
+        <w:spacing w:line="240" w:lineRule="auto"/>
+        <w:rPr>
+          <w:bCs/>
+        </w:rPr>
+      </w:pPr>
+      <w:r>
+        <w:rPr>
+          <w:b/>
+        </w:rPr>
+        <w:t>Quiero:</w:t>
+      </w:r>
+      <w:r>
+        <w:rPr>
+          <w:bCs/>
+        </w:rPr>
+        <w:t xml:space="preserve"> poder poner la fecha exacta de devolución del videojuego,</w:t>
+      </w:r>
+    </w:p>
+    <w:p>
+      <w:pPr>
+        <w:spacing w:line="240" w:lineRule="auto"/>
+        <w:rPr>
+          <w:bCs/>
+        </w:rPr>
+      </w:pPr>
+      <w:r>
+        <w:rPr>
+          <w:b/>
+        </w:rPr>
+        <w:t>Para:</w:t>
+      </w:r>
+      <w:r>
+        <w:rPr>
+          <w:bCs/>
+        </w:rPr>
+        <w:t xml:space="preserve"> registrar todo de manera eficiente.</w:t>
+      </w:r>
+    </w:p>
+    <w:p>
+      <w:pPr>
+        <w:rPr>
+          <w:b/>
+          <w:bCs/>
+          <w:color w:val="4472C4" w:themeColor="accent1"/>
+        </w:rPr>
+      </w:pPr>
+    </w:p>
+    <w:p>
+      <w:pPr>
+        <w:spacing w:line="240" w:lineRule="auto"/>
+        <w:rPr>
+          <w:b/>
+          <w:bCs/>
+          <w:color w:val="4472C4" w:themeColor="accent1"/>
+        </w:rPr>
+      </w:pPr>
+      <w:r>
+        <w:rPr>
+          <w:b/>
+          <w:bCs/>
+          <w:color w:val="4472C4" w:themeColor="accent1"/>
+        </w:rPr>
+        <w:t>HUEL-002</w:t>
+      </w:r>
+      <w:r>
+        <w:rPr>
+          <w:b/>
+          <w:bCs/>
+          <w:color w:val="4472C4" w:themeColor="accent1"/>
+        </w:rPr>
+        <w:t xml:space="preserve"> Registros de devolución por usuario</w:t>
+      </w:r>
+    </w:p>
+    <w:p>
+      <w:pPr>
+        <w:spacing w:line="240" w:lineRule="auto"/>
+        <w:rPr>
+          <w:bCs/>
+        </w:rPr>
+      </w:pPr>
+      <w:r>
+        <w:rPr>
+          <w:b/>
+        </w:rPr>
+        <w:t>Como:</w:t>
+      </w:r>
+      <w:r>
+        <w:rPr>
+          <w:bCs/>
+        </w:rPr>
+        <w:t xml:space="preserve"> Cliente </w:t>
+      </w:r>
+    </w:p>
+    <w:p>
+      <w:pPr>
+        <w:spacing w:line="240" w:lineRule="auto"/>
+        <w:rPr>
+          <w:bCs/>
+        </w:rPr>
+      </w:pPr>
+      <w:r>
+        <w:rPr>
+          <w:b/>
+        </w:rPr>
+        <w:t>Quiero:</w:t>
+      </w:r>
+      <w:r>
+        <w:rPr>
+          <w:bCs/>
+        </w:rPr>
+        <w:t xml:space="preserve"> Que la devolución se enlace a mi usuario </w:t>
+      </w:r>
+    </w:p>
+    <w:p>
+      <w:pPr>
+        <w:spacing w:line="240" w:lineRule="auto"/>
+        <w:rPr>
+          <w:bCs/>
+        </w:rPr>
+      </w:pPr>
+      <w:r>
+        <w:rPr>
+          <w:b/>
+        </w:rPr>
+        <w:t>Para:</w:t>
+      </w:r>
+      <w:r>
+        <w:rPr>
+          <w:bCs/>
+        </w:rPr>
+        <w:t xml:space="preserve"> evitar problemas y tener registro de lo que he devuelto antes.</w:t>
+      </w:r>
+    </w:p>
+    <w:p>
+      <w:pPr>
+        <w:rPr>
+          <w:b/>
+          <w:bCs/>
+          <w:color w:val="4472C4" w:themeColor="accent1"/>
+        </w:rPr>
+      </w:pPr>
+    </w:p>
+    <w:p>
+      <w:pPr>
+        <w:rPr>
+          <w:b/>
+          <w:bCs/>
+          <w:color w:val="4472C4" w:themeColor="accent1"/>
+        </w:rPr>
+      </w:pPr>
+    </w:p>
+    <w:p>
+      <w:pPr>
+        <w:spacing w:line="240" w:lineRule="auto"/>
+        <w:rPr>
+          <w:bCs/>
+        </w:rPr>
+      </w:pPr>
+      <w:r>
+        <w:rPr>
+          <w:b/>
+          <w:bCs/>
+          <w:color w:val="4472C4" w:themeColor="accent1"/>
+        </w:rPr>
+        <w:lastRenderedPageBreak/>
+        <w:t>HUEL-003</w:t>
+      </w:r>
+      <w:r>
+        <w:rPr>
+          <w:b/>
+          <w:bCs/>
+          <w:color w:val="4472C4" w:themeColor="accent1"/>
+        </w:rPr>
+        <w:t xml:space="preserve"> Historial de devoluciones</w:t>
+      </w:r>
+    </w:p>
+    <w:p>
+      <w:pPr>
+        <w:spacing w:line="240" w:lineRule="auto"/>
+        <w:rPr>
+          <w:bCs/>
+        </w:rPr>
+      </w:pPr>
+      <w:r>
+        <w:rPr>
+          <w:b/>
+        </w:rPr>
+        <w:t>Como:</w:t>
+      </w:r>
+      <w:r>
+        <w:rPr>
+          <w:bCs/>
+        </w:rPr>
+        <w:t xml:space="preserve"> Cliente</w:t>
+      </w:r>
+    </w:p>
+    <w:p>
+      <w:pPr>
+        <w:spacing w:line="240" w:lineRule="auto"/>
+        <w:rPr>
+          <w:bCs/>
+        </w:rPr>
+      </w:pPr>
+      <w:r>
+        <w:rPr>
+          <w:b/>
+        </w:rPr>
+        <w:t>Quiero:</w:t>
+      </w:r>
+      <w:r>
+        <w:rPr>
+          <w:bCs/>
+        </w:rPr>
+        <w:t xml:space="preserve"> un registro de todas mis devoluciones </w:t>
+      </w:r>
+    </w:p>
+    <w:p>
+      <w:pPr>
+        <w:spacing w:line="240" w:lineRule="auto"/>
+        <w:rPr>
+          <w:bCs/>
+        </w:rPr>
+      </w:pPr>
+      <w:r>
+        <w:rPr>
+          <w:b/>
+        </w:rPr>
+        <w:t>Para:</w:t>
+      </w:r>
+      <w:r>
+        <w:rPr>
+          <w:bCs/>
+        </w:rPr>
+        <w:t xml:space="preserve"> ver mi historial completo y verificar que todo esté correcto.</w:t>
+      </w:r>
+    </w:p>
+    <w:p>
+      <w:pPr>
+        <w:rPr>
+          <w:u w:val="single"/>
+        </w:rPr>
+      </w:pPr>
+    </w:p>
+    <w:p>
+      <w:pPr>
+        <w:pStyle w:val="Sinespaciado"/>
+        <w:tabs>
+          <w:tab w:val="left" w:pos="5670"/>
+        </w:tabs>
+        <w:spacing w:line="276" w:lineRule="auto"/>
+        <w:rPr>
+          <w:b/>
+          <w:bCs/>
+          <w:noProof/>
+          <w:color w:val="4472C4" w:themeColor="accent1"/>
+          <w:sz w:val="24"/>
+          <w:szCs w:val="24"/>
+        </w:rPr>
+      </w:pPr>
+      <w:r>
+        <w:rPr>
+          <w:b/>
+          <w:bCs/>
+          <w:noProof/>
+          <w:color w:val="4472C4" w:themeColor="accent1"/>
+          <w:sz w:val="24"/>
+          <w:szCs w:val="24"/>
+        </w:rPr>
+        <w:t>HUSM-001 Uso de membresia</w:t>
+      </w:r>
+    </w:p>
+    <w:p>
+      <w:pPr>
+        <w:pStyle w:val="Sinespaciado"/>
+        <w:tabs>
+          <w:tab w:val="left" w:pos="5670"/>
+        </w:tabs>
+        <w:spacing w:line="276" w:lineRule="auto"/>
+        <w:rPr>
+          <w:noProof/>
+          <w:sz w:val="24"/>
+          <w:szCs w:val="24"/>
+        </w:rPr>
+      </w:pPr>
+      <w:r>
+        <w:rPr>
+          <w:noProof/>
+          <w:sz w:val="24"/>
+          <w:szCs w:val="24"/>
+        </w:rPr>
+        <w:t xml:space="preserve">Como: cliente </w:t>
+      </w:r>
+    </w:p>
+    <w:p>
+      <w:pPr>
+        <w:pStyle w:val="Sinespaciado"/>
+        <w:tabs>
+          <w:tab w:val="left" w:pos="5670"/>
+        </w:tabs>
+        <w:spacing w:line="276" w:lineRule="auto"/>
+        <w:rPr>
+          <w:noProof/>
+          <w:sz w:val="24"/>
+          <w:szCs w:val="24"/>
+        </w:rPr>
+      </w:pPr>
+      <w:r>
+        <w:rPr>
+          <w:noProof/>
+          <w:sz w:val="24"/>
+          <w:szCs w:val="24"/>
+        </w:rPr>
+        <w:t xml:space="preserve">Quiero: usar mi membresía en la tienda </w:t>
+      </w:r>
+    </w:p>
+    <w:p>
+      <w:pPr>
+        <w:pStyle w:val="Sinespaciado"/>
+        <w:tabs>
+          <w:tab w:val="left" w:pos="5670"/>
+        </w:tabs>
+        <w:spacing w:line="276" w:lineRule="auto"/>
+        <w:rPr>
+          <w:noProof/>
+          <w:sz w:val="24"/>
+          <w:szCs w:val="24"/>
+        </w:rPr>
+      </w:pPr>
+      <w:r>
+        <w:rPr>
+          <w:noProof/>
+          <w:sz w:val="24"/>
+          <w:szCs w:val="24"/>
+        </w:rPr>
+        <w:t>Para: tener descuentos</w:t>
+      </w:r>
+    </w:p>
+    <w:p>
+      <w:pPr>
+        <w:pStyle w:val="Sinespaciado"/>
+        <w:tabs>
+          <w:tab w:val="left" w:pos="5670"/>
+        </w:tabs>
+        <w:spacing w:line="276" w:lineRule="auto"/>
+        <w:rPr>
+          <w:noProof/>
+          <w:sz w:val="24"/>
+          <w:szCs w:val="24"/>
+        </w:rPr>
+      </w:pPr>
+    </w:p>
+    <w:p>
+      <w:pPr>
+        <w:pStyle w:val="Sinespaciado"/>
+        <w:tabs>
+          <w:tab w:val="left" w:pos="5670"/>
+        </w:tabs>
+        <w:spacing w:line="276" w:lineRule="auto"/>
+        <w:rPr>
+          <w:b/>
+          <w:bCs/>
+          <w:noProof/>
+          <w:color w:val="4472C4" w:themeColor="accent1"/>
+          <w:sz w:val="24"/>
+          <w:szCs w:val="24"/>
+        </w:rPr>
+      </w:pPr>
+      <w:r>
+        <w:rPr>
+          <w:b/>
+          <w:bCs/>
+          <w:noProof/>
+          <w:color w:val="4472C4" w:themeColor="accent1"/>
+          <w:sz w:val="24"/>
+          <w:szCs w:val="24"/>
+        </w:rPr>
+        <w:t>HUSM-002 Descuentos</w:t>
+      </w:r>
+    </w:p>
+    <w:p>
+      <w:pPr>
+        <w:pStyle w:val="Sinespaciado"/>
+        <w:tabs>
+          <w:tab w:val="left" w:pos="5670"/>
+        </w:tabs>
+        <w:spacing w:line="276" w:lineRule="auto"/>
+        <w:rPr>
+          <w:noProof/>
+          <w:sz w:val="24"/>
+          <w:szCs w:val="24"/>
+        </w:rPr>
+      </w:pPr>
+      <w:r>
+        <w:rPr>
+          <w:noProof/>
+          <w:sz w:val="24"/>
+          <w:szCs w:val="24"/>
+        </w:rPr>
+        <w:t>Como: cliente</w:t>
+      </w:r>
+    </w:p>
+    <w:p>
+      <w:pPr>
+        <w:pStyle w:val="Sinespaciado"/>
+        <w:tabs>
+          <w:tab w:val="left" w:pos="5670"/>
+        </w:tabs>
+        <w:spacing w:line="276" w:lineRule="auto"/>
+        <w:rPr>
+          <w:noProof/>
+          <w:sz w:val="24"/>
+          <w:szCs w:val="24"/>
+        </w:rPr>
+      </w:pPr>
+      <w:r>
+        <w:rPr>
+          <w:noProof/>
+          <w:sz w:val="24"/>
+          <w:szCs w:val="24"/>
+        </w:rPr>
+        <w:t xml:space="preserve"> Quiero: saber qué productos tienen descuento con mi membresía</w:t>
+      </w:r>
+    </w:p>
+    <w:p>
+      <w:pPr>
+        <w:pStyle w:val="Sinespaciado"/>
+        <w:tabs>
+          <w:tab w:val="left" w:pos="5670"/>
+        </w:tabs>
+        <w:spacing w:line="276" w:lineRule="auto"/>
+        <w:rPr>
+          <w:noProof/>
+          <w:sz w:val="24"/>
+          <w:szCs w:val="24"/>
+        </w:rPr>
+      </w:pPr>
+      <w:r>
+        <w:rPr>
+          <w:noProof/>
+          <w:sz w:val="24"/>
+          <w:szCs w:val="24"/>
+        </w:rPr>
+        <w:t xml:space="preserve"> Para: comprarlos</w:t>
+      </w:r>
+    </w:p>
+    <w:p>
+      <w:pPr>
+        <w:pStyle w:val="Sinespaciado"/>
+        <w:tabs>
+          <w:tab w:val="left" w:pos="5670"/>
+        </w:tabs>
+        <w:spacing w:line="276" w:lineRule="auto"/>
+        <w:rPr>
+          <w:noProof/>
+          <w:sz w:val="24"/>
+          <w:szCs w:val="24"/>
+        </w:rPr>
+      </w:pPr>
+    </w:p>
+    <w:p>
+      <w:pPr>
+        <w:pStyle w:val="Sinespaciado"/>
+        <w:tabs>
+          <w:tab w:val="left" w:pos="5670"/>
+        </w:tabs>
+        <w:spacing w:line="276" w:lineRule="auto"/>
+        <w:rPr>
+          <w:b/>
+          <w:bCs/>
+          <w:noProof/>
+          <w:color w:val="4472C4" w:themeColor="accent1"/>
+          <w:sz w:val="24"/>
+          <w:szCs w:val="24"/>
+        </w:rPr>
+      </w:pPr>
+      <w:r>
+        <w:rPr>
+          <w:b/>
+          <w:bCs/>
+          <w:noProof/>
+          <w:color w:val="4472C4" w:themeColor="accent1"/>
+          <w:sz w:val="24"/>
+          <w:szCs w:val="24"/>
+        </w:rPr>
+        <w:t>HUSM-003   Registro de membresia</w:t>
+      </w:r>
+    </w:p>
+    <w:p>
+      <w:pPr>
+        <w:pStyle w:val="Sinespaciado"/>
+        <w:tabs>
+          <w:tab w:val="left" w:pos="5670"/>
+        </w:tabs>
+        <w:spacing w:line="276" w:lineRule="auto"/>
+        <w:rPr>
+          <w:noProof/>
+          <w:sz w:val="24"/>
+          <w:szCs w:val="24"/>
+        </w:rPr>
+      </w:pPr>
+      <w:r>
+        <w:rPr>
+          <w:noProof/>
+          <w:sz w:val="24"/>
+          <w:szCs w:val="24"/>
+        </w:rPr>
+        <w:t xml:space="preserve">Como: cliente </w:t>
+      </w:r>
+    </w:p>
+    <w:p>
+      <w:pPr>
+        <w:pStyle w:val="Sinespaciado"/>
+        <w:tabs>
+          <w:tab w:val="left" w:pos="5670"/>
+        </w:tabs>
+        <w:spacing w:line="276" w:lineRule="auto"/>
+        <w:rPr>
+          <w:noProof/>
+          <w:sz w:val="24"/>
+          <w:szCs w:val="24"/>
+        </w:rPr>
+      </w:pPr>
+      <w:r>
+        <w:rPr>
+          <w:noProof/>
+          <w:sz w:val="24"/>
+          <w:szCs w:val="24"/>
+        </w:rPr>
+        <w:t xml:space="preserve">Quiero: registrar mi membresía en la tienda  </w:t>
+      </w:r>
+    </w:p>
+    <w:p>
+      <w:pPr>
+        <w:pStyle w:val="Sinespaciado"/>
+        <w:tabs>
+          <w:tab w:val="left" w:pos="5670"/>
+        </w:tabs>
+        <w:spacing w:line="276" w:lineRule="auto"/>
+        <w:rPr>
+          <w:noProof/>
+          <w:sz w:val="24"/>
+          <w:szCs w:val="24"/>
+        </w:rPr>
+      </w:pPr>
+      <w:r>
+        <w:rPr>
+          <w:noProof/>
+          <w:sz w:val="24"/>
+          <w:szCs w:val="24"/>
+        </w:rPr>
+        <w:t>Para: usarla cuando compre</w:t>
+      </w:r>
+    </w:p>
+    <w:p>
+      <w:pPr>
+        <w:pStyle w:val="Sinespaciado"/>
+        <w:tabs>
+          <w:tab w:val="left" w:pos="5670"/>
+        </w:tabs>
+        <w:spacing w:line="276" w:lineRule="auto"/>
+        <w:rPr>
+          <w:noProof/>
+          <w:sz w:val="24"/>
+          <w:szCs w:val="24"/>
+        </w:rPr>
+      </w:pPr>
+    </w:p>
+    <w:p>
+      <w:pPr>
+        <w:pStyle w:val="Sinespaciado"/>
+        <w:tabs>
+          <w:tab w:val="left" w:pos="5670"/>
+        </w:tabs>
+        <w:spacing w:line="276" w:lineRule="auto"/>
+        <w:rPr>
+          <w:noProof/>
+          <w:sz w:val="24"/>
+          <w:szCs w:val="24"/>
+        </w:rPr>
+      </w:pPr>
+      <w:r>
+        <w:rPr>
+          <w:noProof/>
+          <w:sz w:val="24"/>
+          <w:szCs w:val="24"/>
+        </w:rPr>
+        <w:br/>
+      </w:r>
+    </w:p>
+    <w:p>
+      <w:pPr>
+        <w:rPr>
+          <w:rFonts w:eastAsiaTheme="minorHAnsi"/>
+          <w:noProof/>
+          <w:sz w:val="24"/>
+          <w:szCs w:val="24"/>
+        </w:rPr>
+      </w:pPr>
+      <w:r>
+        <w:rPr>
+          <w:noProof/>
+          <w:sz w:val="24"/>
+          <w:szCs w:val="24"/>
+        </w:rPr>
+        <w:br w:type="page"/>
+      </w:r>
+    </w:p>
+    <w:p>
+      <w:pPr>
+        <w:rPr>
+          <w:b/>
+          <w:bCs/>
+          <w:color w:val="4472C4" w:themeColor="accent1"/>
+        </w:rPr>
+      </w:pPr>
+      <w:r>
+        <w:rPr>
+          <w:b/>
+          <w:bCs/>
+          <w:color w:val="4472C4" w:themeColor="accent1"/>
+        </w:rPr>
+        <w:lastRenderedPageBreak/>
+        <w:t xml:space="preserve">HUMX-001 Registra las ventas </w:t>
+      </w:r>
+    </w:p>
+    <w:p>
+      <w:pPr>
+        <w:pStyle w:val="Prrafodelista"/>
+      </w:pPr>
+      <w:r>
+        <w:t xml:space="preserve">Como: trabajador </w:t>
+      </w:r>
+    </w:p>
+    <w:p>
+      <w:pPr>
+        <w:pStyle w:val="Prrafodelista"/>
+      </w:pPr>
+      <w:r>
+        <w:t xml:space="preserve">Quiero: Que Cada vez que un cliente, desee hacer una compra, pues del lado de la empresa se tiene que registrar esa compra, con ello pues se tiene que llevar, la venta, su código, la fecha, etc. </w:t>
+      </w:r>
+    </w:p>
+    <w:p>
+      <w:pPr>
+        <w:pStyle w:val="Prrafodelista"/>
+      </w:pPr>
+      <w:r>
+        <w:t>Para: poder tener un control, evitar algún tipo de alteración, y que cada cosa que se haga, pues tenga un registro.</w:t>
+      </w:r>
+    </w:p>
+    <w:p>
+      <w:pPr>
+        <w:rPr>
+          <w:b/>
+          <w:bCs/>
+          <w:color w:val="4472C4" w:themeColor="accent1"/>
+        </w:rPr>
+      </w:pPr>
+      <w:r>
+        <w:t> </w:t>
+      </w:r>
+      <w:r>
+        <w:br/>
+      </w:r>
+      <w:r>
+        <w:rPr>
+          <w:b/>
+          <w:bCs/>
+          <w:color w:val="4472C4" w:themeColor="accent1"/>
+        </w:rPr>
+        <w:t xml:space="preserve">HUMX-002 Control de ventas </w:t>
+      </w:r>
+    </w:p>
+    <w:p>
+      <w:pPr>
+        <w:pStyle w:val="Prrafodelista"/>
+      </w:pPr>
+      <w:r>
+        <w:t>Como: trabajador</w:t>
+      </w:r>
+    </w:p>
+    <w:p>
+      <w:pPr>
+        <w:pStyle w:val="Prrafodelista"/>
+      </w:pPr>
+      <w:r>
+        <w:t>Quiero: viéndolo del lado de un posible supervisor, es su encargo y trabajo, pues velar, acerca del control que se tiene en las ventas, en ello, debe hacer las consultas de todas las ventas, ir administrando</w:t>
+      </w:r>
+    </w:p>
+    <w:p>
+      <w:pPr>
+        <w:pStyle w:val="Prrafodelista"/>
+      </w:pPr>
+      <w:r>
+        <w:t>Para: después crear reportes.</w:t>
+      </w:r>
+    </w:p>
+    <w:p>
+      <w:pPr>
+        <w:pStyle w:val="Prrafodelista"/>
+      </w:pPr>
+      <w:r>
+        <w:t> </w:t>
+      </w:r>
+    </w:p>
+    <w:p>
+      <w:r>
+        <w:rPr>
+          <w:b/>
+          <w:bCs/>
+          <w:color w:val="4472C4" w:themeColor="accent1"/>
+        </w:rPr>
+        <w:t>HUMX-003 Reporte de ventas</w:t>
+      </w:r>
+    </w:p>
+    <w:p>
+      <w:pPr>
+        <w:pStyle w:val="Prrafodelista"/>
+      </w:pPr>
+      <w:r>
+        <w:t>Como: Trabajador</w:t>
+      </w:r>
+    </w:p>
+    <w:p>
+      <w:pPr>
+        <w:pStyle w:val="Prrafodelista"/>
+      </w:pPr>
+      <w:r>
+        <w:t xml:space="preserve">Quiero: Que, con lo mencionado anteriormente, después de crear un reporte de todo esto, para un superior, o simplemente para tener un expediente al momento de que ocurra algo inesperado, o simplemente </w:t>
+      </w:r>
+    </w:p>
+    <w:p>
+      <w:pPr>
+        <w:pStyle w:val="Prrafodelista"/>
+      </w:pPr>
+      <w:r>
+        <w:t>Para: entregarse a un usuario final. </w:t>
       </w:r>
     </w:p>
     <w:p>
@@ -1519,7 +5103,7 @@
 </file>
 
 <file path=word/numbering.xml><?xml version="1.0" encoding="utf-8"?>
-<w:numbering xmlns:wpc="http://schemas.microsoft.com/office/word/2010/wordprocessingCanvas" xmlns:cx="http://schemas.microsoft.com/office/drawing/2014/chartex" xmlns:cx1="http://schemas.microsoft.com/office/drawing/2015/9/8/chartex" xmlns:cx2="http://schemas.microsoft.com/office/drawing/2015/10/21/chartex" xmlns:cx3="http://schemas.microsoft.com/office/drawing/2016/5/9/chartex" xmlns:cx4="http://schemas.microsoft.com/office/drawing/2016/5/10/chartex" xmlns:cx5="http://schemas.microsoft.com/office/drawing/2016/5/11/chartex" xmlns:cx6="http://schemas.microsoft.com/office/drawing/2016/5/12/chartex" xmlns:cx7="http://schemas.microsoft.com/office/drawing/2016/5/13/chartex" xmlns:cx8="http://schemas.microsoft.com/office/drawing/2016/5/14/chartex" xmlns:mc="http://schemas.openxmlformats.org/markup-compatibility/2006" xmlns:aink="http://schemas.microsoft.com/office/drawing/2016/ink" xmlns:am3d="http://schemas.microsoft.com/office/drawing/2017/model3d" xmlns:o="urn:schemas-microsoft-com:office:office" xmlns:oel="http://schemas.microsoft.com/office/2019/extlst" xmlns:r="http://schemas.openxmlformats.org/officeDocument/2006/relationships" xmlns:m="http://schemas.openxmlformats.org/officeDocument/2006/math" xmlns:v="urn:schemas-microsoft-com:vml" xmlns:wp14="http://schemas.microsoft.com/office/word/2010/wordprocessingDrawing" xmlns:wp="http://schemas.openxmlformats.org/drawingml/2006/wordprocessingDrawing" xmlns:w10="urn:schemas-microsoft-com:office:word" xmlns:w="http://schemas.openxmlformats.org/wordprocessingml/2006/main" xmlns:w14="http://schemas.microsoft.com/office/word/2010/wordml" xmlns:w15="http://schemas.microsoft.com/office/word/2012/wordml" xmlns:w16cex="http://schemas.microsoft.com/office/word/2018/wordml/cex" xmlns:w16cid="http://schemas.microsoft.com/office/word/2016/wordml/cid" xmlns:w16="http://schemas.microsoft.com/office/word/2018/wordml" xmlns:w16du="http://schemas.microsoft.com/office/word/2023/wordml/word16du" xmlns:w16sdtdh="http://schemas.microsoft.com/office/word/2020/wordml/sdtdatahash" xmlns:w16sdtfl="http://schemas.microsoft.com/office/word/2024/wordml/sdtformatlock" xmlns:w16se="http://schemas.microsoft.com/office/word/2015/wordml/symex" xmlns:wpg="http://schemas.microsoft.com/office/word/2010/wordprocessingGroup" xmlns:wpi="http://schemas.microsoft.com/office/word/2010/wordprocessingInk" xmlns:wne="http://schemas.microsoft.com/office/word/2006/wordml" xmlns:wps="http://schemas.microsoft.com/office/word/2010/wordprocessingShape" mc:Ignorable="w14 w15 w16se w16cid w16 w16cex w16sdtdh w16sdtfl w16du wp14">
+<w:numbering xmlns:wpc="http://schemas.microsoft.com/office/word/2010/wordprocessingCanvas" xmlns:cx="http://schemas.microsoft.com/office/drawing/2014/chartex" xmlns:cx1="http://schemas.microsoft.com/office/drawing/2015/9/8/chartex" xmlns:cx2="http://schemas.microsoft.com/office/drawing/2015/10/21/chartex" xmlns:cx3="http://schemas.microsoft.com/office/drawing/2016/5/9/chartex" xmlns:cx4="http://schemas.microsoft.com/office/drawing/2016/5/10/chartex" xmlns:cx5="http://schemas.microsoft.com/office/drawing/2016/5/11/chartex" xmlns:cx6="http://schemas.microsoft.com/office/drawing/2016/5/12/chartex" xmlns:cx7="http://schemas.microsoft.com/office/drawing/2016/5/13/chartex" xmlns:cx8="http://schemas.microsoft.com/office/drawing/2016/5/14/chartex" xmlns:mc="http://schemas.openxmlformats.org/markup-compatibility/2006" xmlns:aink="http://schemas.microsoft.com/office/drawing/2016/ink" xmlns:am3d="http://schemas.microsoft.com/office/drawing/2017/model3d" xmlns:o="urn:schemas-microsoft-com:office:office" xmlns:oel="http://schemas.microsoft.com/office/2019/extlst" xmlns:r="http://schemas.openxmlformats.org/officeDocument/2006/relationships" xmlns:m="http://schemas.openxmlformats.org/officeDocument/2006/math" xmlns:v="urn:schemas-microsoft-com:vml" xmlns:wp14="http://schemas.microsoft.com/office/word/2010/wordprocessingDrawing" xmlns:wp="http://schemas.openxmlformats.org/drawingml/2006/wordprocessingDrawing" xmlns:w10="urn:schemas-microsoft-com:office:word" xmlns:w="http://schemas.openxmlformats.org/wordprocessingml/2006/main" xmlns:w14="http://schemas.microsoft.com/office/word/2010/wordml" xmlns:w15="http://schemas.microsoft.com/office/word/2012/wordml" xmlns:w16cex="http://schemas.microsoft.com/office/word/2018/wordml/cex" xmlns:w16cid="http://schemas.microsoft.com/office/word/2016/wordml/cid" xmlns:w16="http://schemas.microsoft.com/office/word/2018/wordml" xmlns:w16sdtdh="http://schemas.microsoft.com/office/word/2020/wordml/sdtdatahash" xmlns:w16se="http://schemas.microsoft.com/office/word/2015/wordml/symex" xmlns:wpg="http://schemas.microsoft.com/office/word/2010/wordprocessingGroup" xmlns:wpi="http://schemas.microsoft.com/office/word/2010/wordprocessingInk" xmlns:wne="http://schemas.microsoft.com/office/word/2006/wordml" xmlns:wps="http://schemas.microsoft.com/office/word/2010/wordprocessingShape" mc:Ignorable="w14 w15 w16se w16cid w16 w16cex w16sdtdh wp14">
   <w:abstractNum w:abstractNumId="0" w15:restartNumberingAfterBreak="0">
     <w:nsid w:val="02081A64"/>
     <w:multiLevelType w:val="hybridMultilevel"/>
@@ -3193,25 +6777,25 @@
       </w:pPr>
     </w:lvl>
   </w:abstractNum>
-  <w:num w:numId="1" w16cid:durableId="781191612">
+  <w:num w:numId="1" w16cid:durableId="307244946">
     <w:abstractNumId w:val="12"/>
   </w:num>
-  <w:num w:numId="2" w16cid:durableId="1388455185">
+  <w:num w:numId="2" w16cid:durableId="733359899">
     <w:abstractNumId w:val="13"/>
   </w:num>
-  <w:num w:numId="3" w16cid:durableId="2109347333">
+  <w:num w:numId="3" w16cid:durableId="246577837">
     <w:abstractNumId w:val="7"/>
   </w:num>
-  <w:num w:numId="4" w16cid:durableId="2021882221">
+  <w:num w:numId="4" w16cid:durableId="460998826">
     <w:abstractNumId w:val="8"/>
   </w:num>
-  <w:num w:numId="5" w16cid:durableId="1469398198">
+  <w:num w:numId="5" w16cid:durableId="791248543">
     <w:abstractNumId w:val="4"/>
   </w:num>
-  <w:num w:numId="6" w16cid:durableId="1506365332">
+  <w:num w:numId="6" w16cid:durableId="1420981907">
     <w:abstractNumId w:val="3"/>
   </w:num>
-  <w:num w:numId="7" w16cid:durableId="1003318302">
+  <w:num w:numId="7" w16cid:durableId="1185633719">
     <w:abstractNumId w:val="3"/>
     <w:lvlOverride w:ilvl="0">
       <w:startOverride w:val="1"/>
@@ -3241,47 +6825,47 @@
       <w:startOverride w:val="1"/>
     </w:lvlOverride>
   </w:num>
-  <w:num w:numId="8" w16cid:durableId="139226636">
+  <w:num w:numId="8" w16cid:durableId="994338775">
     <w:abstractNumId w:val="14"/>
   </w:num>
-  <w:num w:numId="9" w16cid:durableId="1444500659">
+  <w:num w:numId="9" w16cid:durableId="211843974">
     <w:abstractNumId w:val="10"/>
   </w:num>
-  <w:num w:numId="10" w16cid:durableId="1522861174">
+  <w:num w:numId="10" w16cid:durableId="1912498819">
     <w:abstractNumId w:val="15"/>
   </w:num>
-  <w:num w:numId="11" w16cid:durableId="2042707241">
+  <w:num w:numId="11" w16cid:durableId="897785992">
     <w:abstractNumId w:val="6"/>
   </w:num>
-  <w:num w:numId="12" w16cid:durableId="1410931603">
+  <w:num w:numId="12" w16cid:durableId="836766745">
     <w:abstractNumId w:val="0"/>
   </w:num>
-  <w:num w:numId="13" w16cid:durableId="42143283">
+  <w:num w:numId="13" w16cid:durableId="2046251951">
     <w:abstractNumId w:val="17"/>
   </w:num>
-  <w:num w:numId="14" w16cid:durableId="1922635918">
+  <w:num w:numId="14" w16cid:durableId="1421293521">
     <w:abstractNumId w:val="5"/>
   </w:num>
-  <w:num w:numId="15" w16cid:durableId="1632400256">
+  <w:num w:numId="15" w16cid:durableId="2030568002">
     <w:abstractNumId w:val="1"/>
   </w:num>
-  <w:num w:numId="16" w16cid:durableId="711000293">
+  <w:num w:numId="16" w16cid:durableId="271868114">
     <w:abstractNumId w:val="16"/>
   </w:num>
-  <w:num w:numId="17" w16cid:durableId="1975015800">
+  <w:num w:numId="17" w16cid:durableId="1440181200">
     <w:abstractNumId w:val="11"/>
   </w:num>
-  <w:num w:numId="18" w16cid:durableId="660815090">
+  <w:num w:numId="18" w16cid:durableId="718750945">
     <w:abstractNumId w:val="2"/>
   </w:num>
-  <w:num w:numId="19" w16cid:durableId="249049936">
+  <w:num w:numId="19" w16cid:durableId="2074547608">
     <w:abstractNumId w:val="9"/>
   </w:num>
 </w:numbering>
 </file>
 
 <file path=word/styles.xml><?xml version="1.0" encoding="utf-8"?>
-<w:styles xmlns:mc="http://schemas.openxmlformats.org/markup-compatibility/2006" xmlns:r="http://schemas.openxmlformats.org/officeDocument/2006/relationships" xmlns:w="http://schemas.openxmlformats.org/wordprocessingml/2006/main" xmlns:w14="http://schemas.microsoft.com/office/word/2010/wordml" xmlns:w15="http://schemas.microsoft.com/office/word/2012/wordml" xmlns:w16cex="http://schemas.microsoft.com/office/word/2018/wordml/cex" xmlns:w16cid="http://schemas.microsoft.com/office/word/2016/wordml/cid" xmlns:w16="http://schemas.microsoft.com/office/word/2018/wordml" xmlns:w16du="http://schemas.microsoft.com/office/word/2023/wordml/word16du" xmlns:w16sdtdh="http://schemas.microsoft.com/office/word/2020/wordml/sdtdatahash" xmlns:w16sdtfl="http://schemas.microsoft.com/office/word/2024/wordml/sdtformatlock" xmlns:w16se="http://schemas.microsoft.com/office/word/2015/wordml/symex" mc:Ignorable="w14 w15 w16se w16cid w16 w16cex w16sdtdh w16sdtfl w16du">
+<w:styles xmlns:mc="http://schemas.openxmlformats.org/markup-compatibility/2006" xmlns:r="http://schemas.openxmlformats.org/officeDocument/2006/relationships" xmlns:w="http://schemas.openxmlformats.org/wordprocessingml/2006/main" xmlns:w14="http://schemas.microsoft.com/office/word/2010/wordml" xmlns:w15="http://schemas.microsoft.com/office/word/2012/wordml" xmlns:w16cex="http://schemas.microsoft.com/office/word/2018/wordml/cex" xmlns:w16cid="http://schemas.microsoft.com/office/word/2016/wordml/cid" xmlns:w16="http://schemas.microsoft.com/office/word/2018/wordml" xmlns:w16sdtdh="http://schemas.microsoft.com/office/word/2020/wordml/sdtdatahash" xmlns:w16se="http://schemas.microsoft.com/office/word/2015/wordml/symex" mc:Ignorable="w14 w15 w16se w16cid w16 w16cex w16sdtdh">
   <w:docDefaults>
     <w:rPrDefault>
       <w:rPr>
@@ -3403,7 +6987,6 @@
     <w:lsdException w:name="HTML Sample" w:semiHidden="1" w:unhideWhenUsed="1"/>
     <w:lsdException w:name="HTML Typewriter" w:semiHidden="1" w:unhideWhenUsed="1"/>
     <w:lsdException w:name="HTML Variable" w:semiHidden="1" w:unhideWhenUsed="1"/>
-    <w:lsdException w:name="Normal Table" w:semiHidden="1" w:unhideWhenUsed="1"/>
     <w:lsdException w:name="annotation subject" w:semiHidden="1" w:unhideWhenUsed="1"/>
     <w:lsdException w:name="No List" w:semiHidden="1" w:unhideWhenUsed="1"/>
     <w:lsdException w:name="Outline List 1" w:semiHidden="1" w:unhideWhenUsed="1"/>
@@ -3446,11 +7029,8 @@
     <w:lsdException w:name="Table Contemporary" w:semiHidden="1" w:unhideWhenUsed="1"/>
     <w:lsdException w:name="Table Elegant" w:semiHidden="1" w:unhideWhenUsed="1"/>
     <w:lsdException w:name="Table Professional" w:semiHidden="1" w:unhideWhenUsed="1"/>
-    <w:lsdException w:name="Table Subtle 1" w:semiHidden="1" w:unhideWhenUsed="1"/>
     <w:lsdException w:name="Table Subtle 2" w:semiHidden="1" w:unhideWhenUsed="1"/>
     <w:lsdException w:name="Table Web 1" w:semiHidden="1" w:unhideWhenUsed="1"/>
-    <w:lsdException w:name="Table Web 2" w:semiHidden="1" w:unhideWhenUsed="1"/>
-    <w:lsdException w:name="Table Web 3" w:semiHidden="1" w:unhideWhenUsed="1"/>
     <w:lsdException w:name="Balloon Text" w:semiHidden="1" w:unhideWhenUsed="1"/>
     <w:lsdException w:name="Table Grid" w:uiPriority="39"/>
     <w:lsdException w:name="Table Theme" w:semiHidden="1" w:unhideWhenUsed="1"/>

</xml_diff>

<commit_message>
add: Agregar historias de usuario Consola en archivo Actividad-ProyectoJavaEE.docx
</commit_message>
<xml_diff>
--- a/Actividad-ProyectoJavaEE.docx
+++ b/Actividad-ProyectoJavaEE.docx
@@ -2542,200 +2542,27 @@
       </w:pPr>
     </w:p>
     <w:p>
-      <w:r>
-        <w:rPr>
-          <w:rFonts w:cstheme="minorHAnsi"/>
-          <w:b/>
-          <w:color w:val="4472C4" w:themeColor="accent1"/>
-          <w:sz w:val="24"/>
-          <w:szCs w:val="24"/>
-        </w:rPr>
-        <w:t>HUJG-001</w:t>
-      </w:r>
-      <w:r>
-        <w:rPr>
-          <w:rFonts w:cstheme="minorHAnsi"/>
-          <w:b/>
-          <w:color w:val="4472C4" w:themeColor="accent1"/>
-          <w:sz w:val="24"/>
-          <w:szCs w:val="24"/>
-        </w:rPr>
-        <w:t xml:space="preserve"> Clasificación de juegos ingresado</w:t>
-      </w:r>
-      <w:r>
-        <w:rPr>
-          <w:b/>
-        </w:rPr>
-        <w:br/>
-        <w:t>Como:</w:t>
-      </w:r>
-      <w:r>
-        <w:t xml:space="preserve"> </w:t>
-      </w:r>
-      <w:r>
-        <w:t>Ad</w:t>
-      </w:r>
-      <w:r>
-        <w:t>ministrado del sistema</w:t>
-      </w:r>
-      <w:r>
-        <w:br/>
-      </w:r>
-      <w:r>
-        <w:rPr>
-          <w:b/>
-        </w:rPr>
-        <w:t xml:space="preserve">Quiero: </w:t>
-      </w:r>
-      <w:r>
-        <w:t>Quiero ordenar cada juego por su género para que su búsqueda sea más fácil</w:t>
-      </w:r>
-      <w:r>
-        <w:br/>
-      </w:r>
-      <w:r>
-        <w:rPr>
-          <w:b/>
-        </w:rPr>
-        <w:t>Para:</w:t>
-      </w:r>
-      <w:r>
-        <w:t xml:space="preserve"> Para poder realizar una búsqueda de un juego según su género.</w:t>
-      </w:r>
-      <w:r>
-        <w:br/>
-      </w:r>
-      <w:r>
-        <w:rPr>
-          <w:rFonts w:cstheme="minorHAnsi"/>
-          <w:b/>
-          <w:color w:val="4472C4" w:themeColor="accent1"/>
-          <w:sz w:val="24"/>
-          <w:szCs w:val="24"/>
-        </w:rPr>
-        <w:t>HUJG-002 Filtrado por género en catálogo de juegos</w:t>
-      </w:r>
-      <w:r>
-        <w:rPr>
-          <w:rFonts w:cstheme="minorHAnsi"/>
-          <w:b/>
-          <w:color w:val="4472C4" w:themeColor="accent1"/>
-          <w:sz w:val="24"/>
-          <w:szCs w:val="24"/>
-        </w:rPr>
-        <w:br/>
-      </w:r>
-      <w:r>
-        <w:rPr>
-          <w:b/>
-        </w:rPr>
-        <w:t>Como:</w:t>
-      </w:r>
-      <w:r>
-        <w:t xml:space="preserve"> </w:t>
-      </w:r>
-      <w:r>
-        <w:t>U</w:t>
-      </w:r>
-      <w:r>
-        <w:t>suario registrado</w:t>
-      </w:r>
-      <w:r>
-        <w:br/>
-      </w:r>
+      <w:pPr>
+        <w:pStyle w:val="paragraph"/>
+        <w:spacing w:before="0" w:beforeAutospacing="0" w:after="0" w:afterAutospacing="0"/>
+        <w:textAlignment w:val="baseline"/>
+        <w:rPr>
+          <w:rStyle w:val="eop"/>
+          <w:rFonts w:ascii="Calibri" w:eastAsia="MS Mincho" w:hAnsi="Calibri" w:cs="Calibri"/>
+          <w:sz w:val="22"/>
+          <w:szCs w:val="22"/>
+        </w:rPr>
+      </w:pPr>
       <w:r>
         <w:rPr>
           <w:rStyle w:val="normaltextrun"/>
           <w:rFonts w:ascii="Calibri" w:hAnsi="Calibri" w:cs="Calibri"/>
           <w:b/>
           <w:bCs/>
-        </w:rPr>
-        <w:t>Quiero</w:t>
-      </w:r>
-      <w:r>
-        <w:t>: poder filtrar los juegos disponibles por género</w:t>
-      </w:r>
-      <w:r>
-        <w:br/>
-      </w:r>
-      <w:r>
-        <w:rPr>
-          <w:b/>
-        </w:rPr>
-        <w:t>Para</w:t>
-      </w:r>
-      <w:r>
-        <w:t>: encontrar fácilmente títulos que se ajusten a mis preferencias personales</w:t>
-      </w:r>
-    </w:p>
-    <w:p>
-      <w:r>
-        <w:rPr>
-          <w:rFonts w:cstheme="minorHAnsi"/>
-          <w:b/>
-          <w:color w:val="4472C4" w:themeColor="accent1"/>
-          <w:sz w:val="24"/>
-          <w:szCs w:val="24"/>
-        </w:rPr>
-        <w:t>HUJG-00</w:t>
-      </w:r>
-      <w:r>
-        <w:rPr>
-          <w:rFonts w:cstheme="minorHAnsi"/>
-          <w:b/>
-          <w:color w:val="4472C4" w:themeColor="accent1"/>
-          <w:sz w:val="24"/>
-          <w:szCs w:val="24"/>
-        </w:rPr>
-        <w:t>3</w:t>
-      </w:r>
-      <w:r>
-        <w:rPr>
-          <w:rFonts w:cstheme="minorHAnsi"/>
-          <w:b/>
-          <w:color w:val="4472C4" w:themeColor="accent1"/>
-          <w:sz w:val="24"/>
-          <w:szCs w:val="24"/>
-        </w:rPr>
-        <w:t xml:space="preserve"> </w:t>
-      </w:r>
-      <w:r>
-        <w:rPr>
-          <w:rFonts w:cstheme="minorHAnsi"/>
-          <w:b/>
-          <w:color w:val="4472C4" w:themeColor="accent1"/>
-          <w:sz w:val="24"/>
-          <w:szCs w:val="24"/>
-        </w:rPr>
-        <w:t>Estadísticas por género de juegos</w:t>
-      </w:r>
-      <w:r>
-        <w:rPr>
-          <w:rFonts w:cstheme="minorHAnsi"/>
-          <w:b/>
-          <w:color w:val="4472C4" w:themeColor="accent1"/>
-          <w:sz w:val="24"/>
-          <w:szCs w:val="24"/>
-        </w:rPr>
-        <w:br/>
-      </w:r>
-      <w:r>
-        <w:rPr>
-          <w:b/>
-        </w:rPr>
-        <w:t>Como:</w:t>
-      </w:r>
-      <w:r>
-        <w:t xml:space="preserve"> </w:t>
-      </w:r>
-      <w:r>
-        <w:t>A</w:t>
-      </w:r>
-      <w:r>
-        <w:t>nalista de datos del sistema</w:t>
-      </w:r>
-      <w:r>
-        <w:br/>
+          <w:color w:val="4472C4" w:themeColor="accent1"/>
+          <w:szCs w:val="22"/>
+        </w:rPr>
+        <w:t>HUM</w:t>
       </w:r>
       <w:r>
         <w:rPr>
@@ -2743,38 +2570,334 @@
           <w:rFonts w:ascii="Calibri" w:hAnsi="Calibri" w:cs="Calibri"/>
           <w:b/>
           <w:bCs/>
+          <w:color w:val="4472C4" w:themeColor="accent1"/>
+          <w:szCs w:val="22"/>
+        </w:rPr>
+        <w:t>G</w:t>
+      </w:r>
+      <w:r>
+        <w:rPr>
+          <w:rStyle w:val="normaltextrun"/>
+          <w:rFonts w:ascii="Calibri" w:hAnsi="Calibri" w:cs="Calibri"/>
+          <w:b/>
+          <w:bCs/>
+          <w:color w:val="4472C4" w:themeColor="accent1"/>
+          <w:szCs w:val="22"/>
+        </w:rPr>
+        <w:t>-001 Registro de nueva consola</w:t>
+      </w:r>
+      <w:r>
+        <w:rPr>
+          <w:rStyle w:val="eop"/>
+          <w:rFonts w:ascii="Calibri" w:eastAsia="MS Mincho" w:hAnsi="Calibri" w:cs="Calibri"/>
+          <w:color w:val="4472C4" w:themeColor="accent1"/>
+          <w:szCs w:val="22"/>
+        </w:rPr>
+        <w:t> </w:t>
+      </w:r>
+      <w:r>
+        <w:rPr>
+          <w:rFonts w:ascii="Calibri" w:hAnsi="Calibri" w:cs="Calibri"/>
+          <w:sz w:val="22"/>
+          <w:szCs w:val="22"/>
+        </w:rPr>
+        <w:br/>
+      </w:r>
+      <w:r>
+        <w:rPr>
+          <w:rStyle w:val="normaltextrun"/>
+          <w:rFonts w:ascii="Calibri" w:hAnsi="Calibri" w:cs="Calibri"/>
+          <w:b/>
+          <w:bCs/>
+          <w:sz w:val="22"/>
+          <w:szCs w:val="22"/>
+        </w:rPr>
+        <w:t>Como</w:t>
+      </w:r>
+      <w:r>
+        <w:rPr>
+          <w:rStyle w:val="normaltextrun"/>
+          <w:rFonts w:ascii="Calibri" w:hAnsi="Calibri" w:cs="Calibri"/>
+          <w:sz w:val="22"/>
+          <w:szCs w:val="22"/>
+        </w:rPr>
+        <w:t>: Administrador del sistema</w:t>
+      </w:r>
+      <w:r>
+        <w:rPr>
+          <w:rStyle w:val="scxw264757262"/>
+          <w:rFonts w:ascii="Calibri" w:eastAsia="MS Mincho" w:hAnsi="Calibri" w:cs="Calibri"/>
+          <w:sz w:val="22"/>
+          <w:szCs w:val="22"/>
+        </w:rPr>
+        <w:t> </w:t>
+      </w:r>
+      <w:r>
+        <w:rPr>
+          <w:rFonts w:ascii="Calibri" w:hAnsi="Calibri" w:cs="Calibri"/>
+          <w:sz w:val="22"/>
+          <w:szCs w:val="22"/>
+        </w:rPr>
+        <w:br/>
+      </w:r>
+      <w:r>
+        <w:rPr>
+          <w:rStyle w:val="normaltextrun"/>
+          <w:rFonts w:ascii="Calibri" w:hAnsi="Calibri" w:cs="Calibri"/>
+          <w:b/>
+          <w:bCs/>
+          <w:sz w:val="22"/>
+          <w:szCs w:val="22"/>
         </w:rPr>
         <w:t>Quiero</w:t>
       </w:r>
       <w:r>
-        <w:t xml:space="preserve">: </w:t>
-      </w:r>
-      <w:r>
-        <w:t xml:space="preserve">Quiere </w:t>
-      </w:r>
-      <w:r>
-        <w:t>obtener estadísticas detalladas de juegos agrupados por género</w:t>
-      </w:r>
-      <w:r>
+        <w:rPr>
+          <w:rStyle w:val="normaltextrun"/>
+          <w:rFonts w:ascii="Calibri" w:hAnsi="Calibri" w:cs="Calibri"/>
+          <w:sz w:val="22"/>
+          <w:szCs w:val="22"/>
+        </w:rPr>
+        <w:t>: Registrar una nueva consola con su nombre, precio, stock, marca y fecha de lanzamiento</w:t>
+      </w:r>
+      <w:r>
+        <w:rPr>
+          <w:rStyle w:val="scxw264757262"/>
+          <w:rFonts w:ascii="Calibri" w:eastAsia="MS Mincho" w:hAnsi="Calibri" w:cs="Calibri"/>
+          <w:sz w:val="22"/>
+          <w:szCs w:val="22"/>
+        </w:rPr>
+        <w:t> </w:t>
+      </w:r>
+      <w:r>
+        <w:rPr>
+          <w:rFonts w:ascii="Calibri" w:hAnsi="Calibri" w:cs="Calibri"/>
+          <w:sz w:val="22"/>
+          <w:szCs w:val="22"/>
+        </w:rPr>
         <w:br/>
       </w:r>
       <w:r>
         <w:rPr>
-          <w:b/>
+          <w:rStyle w:val="normaltextrun"/>
+          <w:rFonts w:ascii="Calibri" w:hAnsi="Calibri" w:cs="Calibri"/>
+          <w:b/>
+          <w:bCs/>
+          <w:sz w:val="22"/>
+          <w:szCs w:val="22"/>
         </w:rPr>
         <w:t>Para</w:t>
       </w:r>
       <w:r>
-        <w:t xml:space="preserve">: </w:t>
-      </w:r>
-      <w:r>
-        <w:t xml:space="preserve">Para </w:t>
-      </w:r>
-      <w:r>
-        <w:t>analizar qué tipos de juegos tienen mayor aceptación entre los usuarios</w:t>
-      </w:r>
-    </w:p>
-    <w:p/>
+        <w:rPr>
+          <w:rStyle w:val="normaltextrun"/>
+          <w:rFonts w:ascii="Calibri" w:hAnsi="Calibri" w:cs="Calibri"/>
+          <w:sz w:val="22"/>
+          <w:szCs w:val="22"/>
+        </w:rPr>
+        <w:t>: Tenerla disponible en el inventario para la venta</w:t>
+      </w:r>
+      <w:r>
+        <w:rPr>
+          <w:rStyle w:val="eop"/>
+          <w:rFonts w:ascii="Calibri" w:eastAsia="MS Mincho" w:hAnsi="Calibri" w:cs="Calibri"/>
+          <w:sz w:val="22"/>
+          <w:szCs w:val="22"/>
+        </w:rPr>
+        <w:t> </w:t>
+      </w:r>
+    </w:p>
+    <w:p>
+      <w:pPr>
+        <w:pStyle w:val="paragraph"/>
+        <w:spacing w:before="0" w:beforeAutospacing="0" w:after="0" w:afterAutospacing="0"/>
+        <w:textAlignment w:val="baseline"/>
+        <w:rPr>
+          <w:rFonts w:ascii="Segoe UI" w:hAnsi="Segoe UI" w:cs="Segoe UI"/>
+          <w:color w:val="4472C4" w:themeColor="accent1"/>
+          <w:sz w:val="18"/>
+          <w:szCs w:val="18"/>
+        </w:rPr>
+      </w:pPr>
+    </w:p>
+    <w:p>
+      <w:pPr>
+        <w:pStyle w:val="paragraph"/>
+        <w:spacing w:before="0" w:beforeAutospacing="0" w:after="0" w:afterAutospacing="0"/>
+        <w:textAlignment w:val="baseline"/>
+        <w:rPr>
+          <w:rStyle w:val="eop"/>
+          <w:rFonts w:ascii="Calibri" w:eastAsia="MS Mincho" w:hAnsi="Calibri" w:cs="Calibri"/>
+          <w:sz w:val="22"/>
+          <w:szCs w:val="22"/>
+        </w:rPr>
+      </w:pPr>
+      <w:r>
+        <w:rPr>
+          <w:rStyle w:val="normaltextrun"/>
+          <w:rFonts w:ascii="Calibri" w:hAnsi="Calibri" w:cs="Calibri"/>
+          <w:b/>
+          <w:bCs/>
+          <w:color w:val="4472C4" w:themeColor="accent1"/>
+          <w:szCs w:val="22"/>
+        </w:rPr>
+        <w:t>HUM</w:t>
+      </w:r>
+      <w:r>
+        <w:rPr>
+          <w:rStyle w:val="normaltextrun"/>
+          <w:rFonts w:ascii="Calibri" w:hAnsi="Calibri" w:cs="Calibri"/>
+          <w:b/>
+          <w:bCs/>
+          <w:color w:val="4472C4" w:themeColor="accent1"/>
+          <w:szCs w:val="22"/>
+        </w:rPr>
+        <w:t>G</w:t>
+      </w:r>
+      <w:r>
+        <w:rPr>
+          <w:rStyle w:val="normaltextrun"/>
+          <w:rFonts w:ascii="Calibri" w:hAnsi="Calibri" w:cs="Calibri"/>
+          <w:b/>
+          <w:bCs/>
+          <w:color w:val="4472C4" w:themeColor="accent1"/>
+          <w:szCs w:val="22"/>
+        </w:rPr>
+        <w:t>-002 Actualización de stock de consola</w:t>
+      </w:r>
+      <w:r>
+        <w:rPr>
+          <w:rStyle w:val="eop"/>
+          <w:rFonts w:ascii="Calibri" w:eastAsia="MS Mincho" w:hAnsi="Calibri" w:cs="Calibri"/>
+          <w:color w:val="4472C4" w:themeColor="accent1"/>
+          <w:szCs w:val="22"/>
+        </w:rPr>
+        <w:t> </w:t>
+      </w:r>
+      <w:r>
+        <w:rPr>
+          <w:rFonts w:ascii="Calibri" w:hAnsi="Calibri" w:cs="Calibri"/>
+          <w:sz w:val="22"/>
+          <w:szCs w:val="22"/>
+        </w:rPr>
+        <w:br/>
+      </w:r>
+      <w:r>
+        <w:rPr>
+          <w:rStyle w:val="normaltextrun"/>
+          <w:rFonts w:ascii="Calibri" w:hAnsi="Calibri" w:cs="Calibri"/>
+          <w:b/>
+          <w:bCs/>
+          <w:sz w:val="22"/>
+          <w:szCs w:val="22"/>
+        </w:rPr>
+        <w:t>Como</w:t>
+      </w:r>
+      <w:r>
+        <w:rPr>
+          <w:rStyle w:val="normaltextrun"/>
+          <w:rFonts w:ascii="Calibri" w:hAnsi="Calibri" w:cs="Calibri"/>
+          <w:sz w:val="22"/>
+          <w:szCs w:val="22"/>
+        </w:rPr>
+        <w:t>: Encargado de inventario</w:t>
+      </w:r>
+      <w:r>
+        <w:rPr>
+          <w:rStyle w:val="scxw264757262"/>
+          <w:rFonts w:ascii="Calibri" w:eastAsia="MS Mincho" w:hAnsi="Calibri" w:cs="Calibri"/>
+          <w:sz w:val="22"/>
+          <w:szCs w:val="22"/>
+        </w:rPr>
+        <w:t> </w:t>
+      </w:r>
+      <w:r>
+        <w:rPr>
+          <w:rFonts w:ascii="Calibri" w:hAnsi="Calibri" w:cs="Calibri"/>
+          <w:sz w:val="22"/>
+          <w:szCs w:val="22"/>
+        </w:rPr>
+        <w:br/>
+      </w:r>
+      <w:r>
+        <w:rPr>
+          <w:rStyle w:val="normaltextrun"/>
+          <w:rFonts w:ascii="Calibri" w:hAnsi="Calibri" w:cs="Calibri"/>
+          <w:b/>
+          <w:bCs/>
+          <w:sz w:val="22"/>
+          <w:szCs w:val="22"/>
+        </w:rPr>
+        <w:t>Quiero</w:t>
+      </w:r>
+      <w:r>
+        <w:rPr>
+          <w:rStyle w:val="normaltextrun"/>
+          <w:rFonts w:ascii="Calibri" w:hAnsi="Calibri" w:cs="Calibri"/>
+          <w:sz w:val="22"/>
+          <w:szCs w:val="22"/>
+        </w:rPr>
+        <w:t>: Actualizar la cantidad de stock disponible de una consola específica</w:t>
+      </w:r>
+      <w:r>
+        <w:rPr>
+          <w:rStyle w:val="scxw264757262"/>
+          <w:rFonts w:ascii="Calibri" w:eastAsia="MS Mincho" w:hAnsi="Calibri" w:cs="Calibri"/>
+          <w:sz w:val="22"/>
+          <w:szCs w:val="22"/>
+        </w:rPr>
+        <w:t> </w:t>
+      </w:r>
+      <w:r>
+        <w:rPr>
+          <w:rFonts w:ascii="Calibri" w:hAnsi="Calibri" w:cs="Calibri"/>
+          <w:sz w:val="22"/>
+          <w:szCs w:val="22"/>
+        </w:rPr>
+        <w:br/>
+      </w:r>
+      <w:r>
+        <w:rPr>
+          <w:rStyle w:val="normaltextrun"/>
+          <w:rFonts w:ascii="Calibri" w:hAnsi="Calibri" w:cs="Calibri"/>
+          <w:b/>
+          <w:bCs/>
+          <w:sz w:val="22"/>
+          <w:szCs w:val="22"/>
+        </w:rPr>
+        <w:t>Para</w:t>
+      </w:r>
+      <w:r>
+        <w:rPr>
+          <w:rStyle w:val="normaltextrun"/>
+          <w:rFonts w:ascii="Calibri" w:hAnsi="Calibri" w:cs="Calibri"/>
+          <w:sz w:val="22"/>
+          <w:szCs w:val="22"/>
+        </w:rPr>
+        <w:t>: Reflejar los nuevos productos recibidos del proveedor</w:t>
+      </w:r>
+      <w:r>
+        <w:rPr>
+          <w:rStyle w:val="eop"/>
+          <w:rFonts w:ascii="Calibri" w:eastAsia="MS Mincho" w:hAnsi="Calibri" w:cs="Calibri"/>
+          <w:sz w:val="22"/>
+          <w:szCs w:val="22"/>
+        </w:rPr>
+        <w:t> </w:t>
+      </w:r>
+    </w:p>
+    <w:p>
+      <w:pPr>
+        <w:pStyle w:val="paragraph"/>
+        <w:spacing w:before="0" w:beforeAutospacing="0" w:after="0" w:afterAutospacing="0"/>
+        <w:textAlignment w:val="baseline"/>
+        <w:rPr>
+          <w:rFonts w:ascii="Segoe UI" w:hAnsi="Segoe UI" w:cs="Segoe UI"/>
+          <w:sz w:val="18"/>
+          <w:szCs w:val="18"/>
+        </w:rPr>
+      </w:pPr>
+    </w:p>
     <w:p>
       <w:pPr>
         <w:pStyle w:val="Sinespaciado"/>
@@ -2783,24 +2906,395 @@
         </w:tabs>
         <w:spacing w:line="276" w:lineRule="auto"/>
         <w:rPr>
+          <w:noProof/>
+          <w:sz w:val="24"/>
+          <w:szCs w:val="24"/>
+        </w:rPr>
+      </w:pPr>
+      <w:r>
+        <w:rPr>
+          <w:rStyle w:val="normaltextrun"/>
+          <w:rFonts w:ascii="Calibri" w:hAnsi="Calibri" w:cs="Calibri"/>
+          <w:b/>
+          <w:bCs/>
+          <w:color w:val="4472C4" w:themeColor="accent1"/>
+          <w:sz w:val="24"/>
+          <w:szCs w:val="24"/>
+        </w:rPr>
+        <w:t>HUM</w:t>
+      </w:r>
+      <w:r>
+        <w:rPr>
+          <w:rStyle w:val="normaltextrun"/>
+          <w:rFonts w:ascii="Calibri" w:hAnsi="Calibri" w:cs="Calibri"/>
+          <w:b/>
+          <w:bCs/>
+          <w:color w:val="4472C4" w:themeColor="accent1"/>
+          <w:sz w:val="24"/>
+          <w:szCs w:val="24"/>
+        </w:rPr>
+        <w:t>G</w:t>
+      </w:r>
+      <w:r>
+        <w:rPr>
+          <w:rStyle w:val="normaltextrun"/>
+          <w:rFonts w:ascii="Calibri" w:hAnsi="Calibri" w:cs="Calibri"/>
+          <w:b/>
+          <w:bCs/>
+          <w:color w:val="4472C4" w:themeColor="accent1"/>
+          <w:sz w:val="24"/>
+          <w:szCs w:val="24"/>
+        </w:rPr>
+        <w:t>-003 Listado de consolas por marca</w:t>
+      </w:r>
+      <w:r>
+        <w:rPr>
+          <w:rFonts w:ascii="Calibri" w:hAnsi="Calibri" w:cs="Calibri"/>
+        </w:rPr>
+        <w:br/>
+      </w:r>
+      <w:r>
+        <w:rPr>
+          <w:rStyle w:val="normaltextrun"/>
+          <w:rFonts w:ascii="Calibri" w:hAnsi="Calibri" w:cs="Calibri"/>
+          <w:b/>
+          <w:bCs/>
+        </w:rPr>
+        <w:t>Como</w:t>
+      </w:r>
+      <w:r>
+        <w:rPr>
+          <w:rStyle w:val="normaltextrun"/>
+          <w:rFonts w:ascii="Calibri" w:hAnsi="Calibri" w:cs="Calibri"/>
+        </w:rPr>
+        <w:t>: Analista de ventas</w:t>
+      </w:r>
+      <w:r>
+        <w:rPr>
+          <w:rStyle w:val="scxw264757262"/>
+          <w:rFonts w:ascii="Calibri" w:hAnsi="Calibri" w:cs="Calibri"/>
+        </w:rPr>
+        <w:t> </w:t>
+      </w:r>
+      <w:r>
+        <w:rPr>
+          <w:rFonts w:ascii="Calibri" w:hAnsi="Calibri" w:cs="Calibri"/>
+        </w:rPr>
+        <w:br/>
+      </w:r>
+      <w:r>
+        <w:rPr>
+          <w:rStyle w:val="normaltextrun"/>
+          <w:rFonts w:ascii="Calibri" w:hAnsi="Calibri" w:cs="Calibri"/>
+          <w:b/>
+          <w:bCs/>
+        </w:rPr>
+        <w:t>Quiero</w:t>
+      </w:r>
+      <w:r>
+        <w:rPr>
+          <w:rStyle w:val="normaltextrun"/>
+          <w:rFonts w:ascii="Calibri" w:hAnsi="Calibri" w:cs="Calibri"/>
+        </w:rPr>
+        <w:t>: Obtener un listado de consolas filtradas por marca y ordenadas por fecha de lanzamiento</w:t>
+      </w:r>
+      <w:r>
+        <w:rPr>
+          <w:rStyle w:val="scxw264757262"/>
+          <w:rFonts w:ascii="Calibri" w:hAnsi="Calibri" w:cs="Calibri"/>
+        </w:rPr>
+        <w:t> </w:t>
+      </w:r>
+      <w:r>
+        <w:rPr>
+          <w:rFonts w:ascii="Calibri" w:hAnsi="Calibri" w:cs="Calibri"/>
+        </w:rPr>
+        <w:br/>
+      </w:r>
+      <w:r>
+        <w:rPr>
+          <w:rStyle w:val="normaltextrun"/>
+          <w:rFonts w:ascii="Calibri" w:hAnsi="Calibri" w:cs="Calibri"/>
+          <w:b/>
+          <w:bCs/>
+        </w:rPr>
+        <w:t>Para</w:t>
+      </w:r>
+      <w:r>
+        <w:rPr>
+          <w:rStyle w:val="normaltextrun"/>
+          <w:rFonts w:ascii="Calibri" w:hAnsi="Calibri" w:cs="Calibri"/>
+        </w:rPr>
+        <w:t>: Analizar las tendencias del mercado por fabricante</w:t>
+      </w:r>
+      <w:r>
+        <w:rPr>
+          <w:rStyle w:val="eop"/>
+          <w:rFonts w:ascii="Calibri" w:hAnsi="Calibri" w:cs="Calibri"/>
+        </w:rPr>
+        <w:t> </w:t>
+      </w:r>
+    </w:p>
+    <w:p>
+      <w:r>
+        <w:rPr>
           <w:rFonts w:cstheme="minorHAnsi"/>
           <w:b/>
           <w:color w:val="4472C4" w:themeColor="accent1"/>
           <w:sz w:val="24"/>
           <w:szCs w:val="24"/>
         </w:rPr>
-      </w:pPr>
+        <w:lastRenderedPageBreak/>
+        <w:t>HUJG-001</w:t>
+      </w:r>
       <w:r>
         <w:rPr>
           <w:rFonts w:cstheme="minorHAnsi"/>
           <w:b/>
-          <w:bCs/>
-          <w:noProof/>
-          <w:color w:val="4472C4" w:themeColor="accent1"/>
-          <w:sz w:val="24"/>
-          <w:szCs w:val="24"/>
-        </w:rPr>
-        <w:lastRenderedPageBreak/>
+          <w:color w:val="4472C4" w:themeColor="accent1"/>
+          <w:sz w:val="24"/>
+          <w:szCs w:val="24"/>
+        </w:rPr>
+        <w:t xml:space="preserve"> Clasificación de juegos ingresado</w:t>
+      </w:r>
+      <w:r>
+        <w:rPr>
+          <w:b/>
+        </w:rPr>
+        <w:br/>
+        <w:t>Como:</w:t>
+      </w:r>
+      <w:r>
+        <w:t xml:space="preserve"> </w:t>
+      </w:r>
+      <w:r>
+        <w:t>Ad</w:t>
+      </w:r>
+      <w:r>
+        <w:t>ministrado del sistema</w:t>
+      </w:r>
+      <w:r>
+        <w:br/>
+      </w:r>
+      <w:r>
+        <w:rPr>
+          <w:b/>
+        </w:rPr>
+        <w:t xml:space="preserve">Quiero: </w:t>
+      </w:r>
+      <w:r>
+        <w:t>Quiero ordenar cada juego por su género para que su búsqueda sea más fácil</w:t>
+      </w:r>
+      <w:r>
+        <w:br/>
+      </w:r>
+      <w:r>
+        <w:rPr>
+          <w:b/>
+        </w:rPr>
+        <w:t>Para:</w:t>
+      </w:r>
+      <w:r>
+        <w:t xml:space="preserve"> Para poder realizar una búsqueda de un juego según su género.</w:t>
+      </w:r>
+      <w:r>
+        <w:br/>
+      </w:r>
+      <w:r>
+        <w:rPr>
+          <w:rFonts w:cstheme="minorHAnsi"/>
+          <w:b/>
+          <w:color w:val="4472C4" w:themeColor="accent1"/>
+          <w:sz w:val="24"/>
+          <w:szCs w:val="24"/>
+        </w:rPr>
+        <w:t>HUJG-002 Filtrado por género en catálogo de juegos</w:t>
+      </w:r>
+      <w:r>
+        <w:rPr>
+          <w:rFonts w:cstheme="minorHAnsi"/>
+          <w:b/>
+          <w:color w:val="4472C4" w:themeColor="accent1"/>
+          <w:sz w:val="24"/>
+          <w:szCs w:val="24"/>
+        </w:rPr>
+        <w:br/>
+      </w:r>
+      <w:r>
+        <w:rPr>
+          <w:b/>
+        </w:rPr>
+        <w:t>Como:</w:t>
+      </w:r>
+      <w:r>
+        <w:t xml:space="preserve"> </w:t>
+      </w:r>
+      <w:r>
+        <w:t>U</w:t>
+      </w:r>
+      <w:r>
+        <w:t>suario registrado</w:t>
+      </w:r>
+      <w:r>
+        <w:br/>
+      </w:r>
+      <w:r>
+        <w:rPr>
+          <w:rStyle w:val="normaltextrun"/>
+          <w:rFonts w:ascii="Calibri" w:hAnsi="Calibri" w:cs="Calibri"/>
+          <w:b/>
+          <w:bCs/>
+        </w:rPr>
+        <w:t>Quiero</w:t>
+      </w:r>
+      <w:r>
+        <w:t>: poder filtrar los juegos disponibles por género</w:t>
+      </w:r>
+      <w:r>
+        <w:br/>
+      </w:r>
+      <w:r>
+        <w:rPr>
+          <w:b/>
+        </w:rPr>
+        <w:t>Para</w:t>
+      </w:r>
+      <w:r>
+        <w:t>: encontrar fácilmente títulos que se ajusten a mis preferencias personales</w:t>
+      </w:r>
+    </w:p>
+    <w:p>
+      <w:r>
+        <w:rPr>
+          <w:rFonts w:cstheme="minorHAnsi"/>
+          <w:b/>
+          <w:color w:val="4472C4" w:themeColor="accent1"/>
+          <w:sz w:val="24"/>
+          <w:szCs w:val="24"/>
+        </w:rPr>
+        <w:t>HUJG-00</w:t>
+      </w:r>
+      <w:r>
+        <w:rPr>
+          <w:rFonts w:cstheme="minorHAnsi"/>
+          <w:b/>
+          <w:color w:val="4472C4" w:themeColor="accent1"/>
+          <w:sz w:val="24"/>
+          <w:szCs w:val="24"/>
+        </w:rPr>
+        <w:t>3</w:t>
+      </w:r>
+      <w:r>
+        <w:rPr>
+          <w:rFonts w:cstheme="minorHAnsi"/>
+          <w:b/>
+          <w:color w:val="4472C4" w:themeColor="accent1"/>
+          <w:sz w:val="24"/>
+          <w:szCs w:val="24"/>
+        </w:rPr>
+        <w:t xml:space="preserve"> </w:t>
+      </w:r>
+      <w:r>
+        <w:rPr>
+          <w:rFonts w:cstheme="minorHAnsi"/>
+          <w:b/>
+          <w:color w:val="4472C4" w:themeColor="accent1"/>
+          <w:sz w:val="24"/>
+          <w:szCs w:val="24"/>
+        </w:rPr>
+        <w:t>Estadísticas por género de juegos</w:t>
+      </w:r>
+      <w:r>
+        <w:rPr>
+          <w:rFonts w:cstheme="minorHAnsi"/>
+          <w:b/>
+          <w:color w:val="4472C4" w:themeColor="accent1"/>
+          <w:sz w:val="24"/>
+          <w:szCs w:val="24"/>
+        </w:rPr>
+        <w:br/>
+      </w:r>
+      <w:r>
+        <w:rPr>
+          <w:b/>
+        </w:rPr>
+        <w:t>Como:</w:t>
+      </w:r>
+      <w:r>
+        <w:t xml:space="preserve"> </w:t>
+      </w:r>
+      <w:r>
+        <w:t>A</w:t>
+      </w:r>
+      <w:r>
+        <w:t>nalista de datos del sistema</w:t>
+      </w:r>
+      <w:r>
+        <w:br/>
+      </w:r>
+      <w:r>
+        <w:rPr>
+          <w:rStyle w:val="normaltextrun"/>
+          <w:rFonts w:ascii="Calibri" w:hAnsi="Calibri" w:cs="Calibri"/>
+          <w:b/>
+          <w:bCs/>
+        </w:rPr>
+        <w:t>Quiero</w:t>
+      </w:r>
+      <w:r>
+        <w:t xml:space="preserve">: </w:t>
+      </w:r>
+      <w:r>
+        <w:t xml:space="preserve">Quiere </w:t>
+      </w:r>
+      <w:r>
+        <w:t>obtener estadísticas detalladas de juegos agrupados por género</w:t>
+      </w:r>
+      <w:r>
+        <w:br/>
+      </w:r>
+      <w:r>
+        <w:rPr>
+          <w:b/>
+        </w:rPr>
+        <w:t>Para</w:t>
+      </w:r>
+      <w:r>
+        <w:t xml:space="preserve">: </w:t>
+      </w:r>
+      <w:r>
+        <w:t xml:space="preserve">Para </w:t>
+      </w:r>
+      <w:r>
+        <w:t>analizar qué tipos de juegos tienen mayor aceptación entre los usuarios</w:t>
+      </w:r>
+    </w:p>
+    <w:p/>
+    <w:p>
+      <w:pPr>
+        <w:pStyle w:val="Sinespaciado"/>
+        <w:tabs>
+          <w:tab w:val="left" w:pos="5670"/>
+        </w:tabs>
+        <w:spacing w:line="276" w:lineRule="auto"/>
+        <w:rPr>
+          <w:rFonts w:cstheme="minorHAnsi"/>
+          <w:b/>
+          <w:color w:val="4472C4" w:themeColor="accent1"/>
+          <w:sz w:val="24"/>
+          <w:szCs w:val="24"/>
+        </w:rPr>
+      </w:pPr>
+      <w:r>
+        <w:rPr>
+          <w:rFonts w:cstheme="minorHAnsi"/>
+          <w:b/>
+          <w:bCs/>
+          <w:noProof/>
+          <w:color w:val="4472C4" w:themeColor="accent1"/>
+          <w:sz w:val="24"/>
+          <w:szCs w:val="24"/>
+        </w:rPr>
         <w:t>HULJ</w:t>
       </w:r>
       <w:r>
@@ -3567,6 +4061,7 @@
           <w:bCs/>
           <w:lang w:val="es-ES"/>
         </w:rPr>
+        <w:lastRenderedPageBreak/>
         <w:t>Como</w:t>
       </w:r>
       <w:r>
@@ -3785,7 +4280,6 @@
           <w:bCs/>
           <w:lang w:val="es-ES"/>
         </w:rPr>
-        <w:lastRenderedPageBreak/>
         <w:t>Para: Persuadir a los usuarios a comprarlo</w:t>
       </w:r>
       <w:r>
@@ -4349,6 +4843,7 @@
         <w:rPr>
           <w:b/>
         </w:rPr>
+        <w:lastRenderedPageBreak/>
         <w:t>Quiero:</w:t>
       </w:r>
       <w:r>
@@ -4504,7 +4999,6 @@
           <w:bCs/>
           <w:color w:val="4472C4" w:themeColor="accent1"/>
         </w:rPr>
-        <w:lastRenderedPageBreak/>
         <w:t>HUEL-003</w:t>
       </w:r>
       <w:r>
@@ -6987,6 +7481,7 @@
     <w:lsdException w:name="HTML Sample" w:semiHidden="1" w:unhideWhenUsed="1"/>
     <w:lsdException w:name="HTML Typewriter" w:semiHidden="1" w:unhideWhenUsed="1"/>
     <w:lsdException w:name="HTML Variable" w:semiHidden="1" w:unhideWhenUsed="1"/>
+    <w:lsdException w:name="Normal Table" w:semiHidden="1" w:unhideWhenUsed="1"/>
     <w:lsdException w:name="annotation subject" w:semiHidden="1" w:unhideWhenUsed="1"/>
     <w:lsdException w:name="No List" w:semiHidden="1" w:unhideWhenUsed="1"/>
     <w:lsdException w:name="Outline List 1" w:semiHidden="1" w:unhideWhenUsed="1"/>
@@ -7029,8 +7524,11 @@
     <w:lsdException w:name="Table Contemporary" w:semiHidden="1" w:unhideWhenUsed="1"/>
     <w:lsdException w:name="Table Elegant" w:semiHidden="1" w:unhideWhenUsed="1"/>
     <w:lsdException w:name="Table Professional" w:semiHidden="1" w:unhideWhenUsed="1"/>
+    <w:lsdException w:name="Table Subtle 1" w:semiHidden="1" w:unhideWhenUsed="1"/>
     <w:lsdException w:name="Table Subtle 2" w:semiHidden="1" w:unhideWhenUsed="1"/>
     <w:lsdException w:name="Table Web 1" w:semiHidden="1" w:unhideWhenUsed="1"/>
+    <w:lsdException w:name="Table Web 2" w:semiHidden="1" w:unhideWhenUsed="1"/>
+    <w:lsdException w:name="Table Web 3" w:semiHidden="1" w:unhideWhenUsed="1"/>
     <w:lsdException w:name="Balloon Text" w:semiHidden="1" w:unhideWhenUsed="1"/>
     <w:lsdException w:name="Table Grid" w:uiPriority="39"/>
     <w:lsdException w:name="Table Theme" w:semiHidden="1" w:unhideWhenUsed="1"/>

</xml_diff>

<commit_message>
Add: Agregar Nombre Fabian Alberto Say Pérez y puesto Programador en archivo Actividad-ProyectoJavaEE.docx
</commit_message>
<xml_diff>
--- a/Actividad-ProyectoJavaEE.docx
+++ b/Actividad-ProyectoJavaEE.docx
@@ -1,6 +1,6 @@
 
 <file path=word/document.xml><?xml version="1.0" encoding="utf-8"?>
-<w:document xmlns:wpc="http://schemas.microsoft.com/office/word/2010/wordprocessingCanvas" xmlns:cx="http://schemas.microsoft.com/office/drawing/2014/chartex" xmlns:cx1="http://schemas.microsoft.com/office/drawing/2015/9/8/chartex" xmlns:cx2="http://schemas.microsoft.com/office/drawing/2015/10/21/chartex" xmlns:cx3="http://schemas.microsoft.com/office/drawing/2016/5/9/chartex" xmlns:cx4="http://schemas.microsoft.com/office/drawing/2016/5/10/chartex" xmlns:cx5="http://schemas.microsoft.com/office/drawing/2016/5/11/chartex" xmlns:cx6="http://schemas.microsoft.com/office/drawing/2016/5/12/chartex" xmlns:cx7="http://schemas.microsoft.com/office/drawing/2016/5/13/chartex" xmlns:cx8="http://schemas.microsoft.com/office/drawing/2016/5/14/chartex" xmlns:mc="http://schemas.openxmlformats.org/markup-compatibility/2006" xmlns:aink="http://schemas.microsoft.com/office/drawing/2016/ink" xmlns:am3d="http://schemas.microsoft.com/office/drawing/2017/model3d" xmlns:o="urn:schemas-microsoft-com:office:office" xmlns:oel="http://schemas.microsoft.com/office/2019/extlst" xmlns:r="http://schemas.openxmlformats.org/officeDocument/2006/relationships" xmlns:m="http://schemas.openxmlformats.org/officeDocument/2006/math" xmlns:v="urn:schemas-microsoft-com:vml" xmlns:wp14="http://schemas.microsoft.com/office/word/2010/wordprocessingDrawing" xmlns:wp="http://schemas.openxmlformats.org/drawingml/2006/wordprocessingDrawing" xmlns:w10="urn:schemas-microsoft-com:office:word" xmlns:w="http://schemas.openxmlformats.org/wordprocessingml/2006/main" xmlns:w14="http://schemas.microsoft.com/office/word/2010/wordml" xmlns:w15="http://schemas.microsoft.com/office/word/2012/wordml" xmlns:w16cex="http://schemas.microsoft.com/office/word/2018/wordml/cex" xmlns:w16cid="http://schemas.microsoft.com/office/word/2016/wordml/cid" xmlns:w16="http://schemas.microsoft.com/office/word/2018/wordml" xmlns:w16du="http://schemas.microsoft.com/office/word/2023/wordml/word16du" xmlns:w16sdtdh="http://schemas.microsoft.com/office/word/2020/wordml/sdtdatahash" xmlns:w16sdtfl="http://schemas.microsoft.com/office/word/2024/wordml/sdtformatlock" xmlns:w16se="http://schemas.microsoft.com/office/word/2015/wordml/symex" xmlns:wpg="http://schemas.microsoft.com/office/word/2010/wordprocessingGroup" xmlns:wpi="http://schemas.microsoft.com/office/word/2010/wordprocessingInk" xmlns:wne="http://schemas.microsoft.com/office/word/2006/wordml" xmlns:wps="http://schemas.microsoft.com/office/word/2010/wordprocessingShape" mc:Ignorable="w14 w15 w16se w16cid w16 w16cex w16sdtdh w16sdtfl w16du wp14">
+<w:document xmlns:wpc="http://schemas.microsoft.com/office/word/2010/wordprocessingCanvas" xmlns:cx="http://schemas.microsoft.com/office/drawing/2014/chartex" xmlns:cx1="http://schemas.microsoft.com/office/drawing/2015/9/8/chartex" xmlns:cx2="http://schemas.microsoft.com/office/drawing/2015/10/21/chartex" xmlns:cx3="http://schemas.microsoft.com/office/drawing/2016/5/9/chartex" xmlns:cx4="http://schemas.microsoft.com/office/drawing/2016/5/10/chartex" xmlns:cx5="http://schemas.microsoft.com/office/drawing/2016/5/11/chartex" xmlns:cx6="http://schemas.microsoft.com/office/drawing/2016/5/12/chartex" xmlns:cx7="http://schemas.microsoft.com/office/drawing/2016/5/13/chartex" xmlns:cx8="http://schemas.microsoft.com/office/drawing/2016/5/14/chartex" xmlns:mc="http://schemas.openxmlformats.org/markup-compatibility/2006" xmlns:aink="http://schemas.microsoft.com/office/drawing/2016/ink" xmlns:am3d="http://schemas.microsoft.com/office/drawing/2017/model3d" xmlns:o="urn:schemas-microsoft-com:office:office" xmlns:r="http://schemas.openxmlformats.org/officeDocument/2006/relationships" xmlns:m="http://schemas.openxmlformats.org/officeDocument/2006/math" xmlns:v="urn:schemas-microsoft-com:vml" xmlns:wp14="http://schemas.microsoft.com/office/word/2010/wordprocessingDrawing" xmlns:wp="http://schemas.openxmlformats.org/drawingml/2006/wordprocessingDrawing" xmlns:w10="urn:schemas-microsoft-com:office:word" xmlns:w="http://schemas.openxmlformats.org/wordprocessingml/2006/main" xmlns:w14="http://schemas.microsoft.com/office/word/2010/wordml" xmlns:w15="http://schemas.microsoft.com/office/word/2012/wordml" xmlns:w16cex="http://schemas.microsoft.com/office/word/2018/wordml/cex" xmlns:w16cid="http://schemas.microsoft.com/office/word/2016/wordml/cid" xmlns:w16="http://schemas.microsoft.com/office/word/2018/wordml" xmlns:w16sdtdh="http://schemas.microsoft.com/office/word/2020/wordml/sdtdatahash" xmlns:w16se="http://schemas.microsoft.com/office/word/2015/wordml/symex" xmlns:wpg="http://schemas.microsoft.com/office/word/2010/wordprocessingGroup" xmlns:wpi="http://schemas.microsoft.com/office/word/2010/wordprocessingInk" xmlns:wne="http://schemas.microsoft.com/office/word/2006/wordml" xmlns:wps="http://schemas.microsoft.com/office/word/2010/wordprocessingShape" mc:Ignorable="w14 w15 w16se w16cid w16 w16cex w16sdtdh wp14">
   <w:body>
     <w:p>
       <w:pPr>
@@ -16,7 +16,7 @@
           <w:rFonts w:ascii="Arial" w:hAnsi="Arial" w:cs="Arial"/>
           <w:b/>
           <w:noProof/>
-          <w:lang w:eastAsia="es-GT"/>
+          <w:lang w:val="en-US"/>
         </w:rPr>
         <w:drawing>
           <wp:inline distT="0" distB="0" distL="0" distR="0" wp14:anchorId="61DA3BD1" wp14:editId="0C35A376">
@@ -682,6 +682,12 @@
                 <w:lang w:val="en-US"/>
               </w:rPr>
             </w:pPr>
+            <w:r>
+              <w:rPr>
+                <w:noProof/>
+              </w:rPr>
+              <w:t>Alejandro Arturo Echeverría Garrido</w:t>
+            </w:r>
           </w:p>
         </w:tc>
         <w:tc>
@@ -700,6 +706,12 @@
                 <w:noProof/>
               </w:rPr>
             </w:pPr>
+            <w:r>
+              <w:rPr>
+                <w:noProof/>
+              </w:rPr>
+              <w:t>SCRUM Master</w:t>
+            </w:r>
           </w:p>
         </w:tc>
       </w:tr>
@@ -720,6 +732,12 @@
                 <w:noProof/>
               </w:rPr>
             </w:pPr>
+            <w:r>
+              <w:rPr>
+                <w:noProof/>
+              </w:rPr>
+              <w:t>Fabian Alberto Say Pérez</w:t>
+            </w:r>
           </w:p>
         </w:tc>
         <w:tc>
@@ -738,6 +756,12 @@
                 <w:noProof/>
               </w:rPr>
             </w:pPr>
+            <w:r>
+              <w:rPr>
+                <w:noProof/>
+              </w:rPr>
+              <w:t>Programador</w:t>
+            </w:r>
           </w:p>
         </w:tc>
       </w:tr>
@@ -758,6 +782,12 @@
                 <w:noProof/>
               </w:rPr>
             </w:pPr>
+            <w:r>
+              <w:rPr>
+                <w:noProof/>
+              </w:rPr>
+              <w:t>Manuel Antonio Garcia Juárez</w:t>
+            </w:r>
           </w:p>
         </w:tc>
         <w:tc>
@@ -776,6 +806,12 @@
                 <w:noProof/>
               </w:rPr>
             </w:pPr>
+            <w:r>
+              <w:rPr>
+                <w:noProof/>
+              </w:rPr>
+              <w:t>Programador</w:t>
+            </w:r>
           </w:p>
         </w:tc>
       </w:tr>
@@ -796,6 +832,12 @@
                 <w:noProof/>
               </w:rPr>
             </w:pPr>
+            <w:r>
+              <w:rPr>
+                <w:noProof/>
+              </w:rPr>
+              <w:t>Jose Rodrigo González Vásquez</w:t>
+            </w:r>
           </w:p>
         </w:tc>
         <w:tc>
@@ -814,6 +856,12 @@
                 <w:noProof/>
               </w:rPr>
             </w:pPr>
+            <w:r>
+              <w:rPr>
+                <w:noProof/>
+              </w:rPr>
+              <w:t>Programador</w:t>
+            </w:r>
           </w:p>
         </w:tc>
       </w:tr>
@@ -834,6 +882,12 @@
                 <w:noProof/>
               </w:rPr>
             </w:pPr>
+            <w:r>
+              <w:rPr>
+                <w:noProof/>
+              </w:rPr>
+              <w:t>José Julián González Robles</w:t>
+            </w:r>
           </w:p>
         </w:tc>
         <w:tc>
@@ -852,6 +906,12 @@
                 <w:noProof/>
               </w:rPr>
             </w:pPr>
+            <w:r>
+              <w:rPr>
+                <w:noProof/>
+              </w:rPr>
+              <w:t>Programador</w:t>
+            </w:r>
           </w:p>
         </w:tc>
       </w:tr>
@@ -872,6 +932,12 @@
                 <w:noProof/>
               </w:rPr>
             </w:pPr>
+            <w:r>
+              <w:rPr>
+                <w:noProof/>
+              </w:rPr>
+              <w:t>Lucian Guillermo Juarez Ispanel</w:t>
+            </w:r>
           </w:p>
         </w:tc>
         <w:tc>
@@ -890,6 +956,12 @@
                 <w:noProof/>
               </w:rPr>
             </w:pPr>
+            <w:r>
+              <w:rPr>
+                <w:noProof/>
+              </w:rPr>
+              <w:t>Programador</w:t>
+            </w:r>
           </w:p>
         </w:tc>
       </w:tr>
@@ -910,6 +982,12 @@
                 <w:noProof/>
               </w:rPr>
             </w:pPr>
+            <w:r>
+              <w:rPr>
+                <w:noProof/>
+              </w:rPr>
+              <w:t>Juan Carlos Zeta Juárez</w:t>
+            </w:r>
           </w:p>
         </w:tc>
         <w:tc>
@@ -928,6 +1006,12 @@
                 <w:noProof/>
               </w:rPr>
             </w:pPr>
+            <w:r>
+              <w:rPr>
+                <w:noProof/>
+              </w:rPr>
+              <w:t>Programador</w:t>
+            </w:r>
           </w:p>
         </w:tc>
       </w:tr>
@@ -948,6 +1032,12 @@
                 <w:noProof/>
               </w:rPr>
             </w:pPr>
+            <w:r>
+              <w:rPr>
+                <w:noProof/>
+              </w:rPr>
+              <w:t>Daniel Alejandro Marroquín Zabala</w:t>
+            </w:r>
           </w:p>
         </w:tc>
         <w:tc>
@@ -966,84 +1056,12 @@
                 <w:noProof/>
               </w:rPr>
             </w:pPr>
-          </w:p>
-        </w:tc>
-      </w:tr>
-      <w:tr>
-        <w:tc>
-          <w:tcPr>
-            <w:tcW w:w="4414" w:type="dxa"/>
-          </w:tcPr>
-          <w:p>
-            <w:pPr>
-              <w:pStyle w:val="Sinespaciado"/>
-              <w:tabs>
-                <w:tab w:val="left" w:pos="5670"/>
-              </w:tabs>
-              <w:spacing w:line="276" w:lineRule="auto"/>
-              <w:jc w:val="center"/>
+            <w:r>
               <w:rPr>
                 <w:noProof/>
               </w:rPr>
-            </w:pPr>
-          </w:p>
-        </w:tc>
-        <w:tc>
-          <w:tcPr>
-            <w:tcW w:w="4414" w:type="dxa"/>
-          </w:tcPr>
-          <w:p>
-            <w:pPr>
-              <w:pStyle w:val="Sinespaciado"/>
-              <w:tabs>
-                <w:tab w:val="left" w:pos="5670"/>
-              </w:tabs>
-              <w:spacing w:line="276" w:lineRule="auto"/>
-              <w:jc w:val="center"/>
-              <w:rPr>
-                <w:noProof/>
-                <w:u w:val="single"/>
-              </w:rPr>
-            </w:pPr>
-          </w:p>
-        </w:tc>
-      </w:tr>
-      <w:tr>
-        <w:tc>
-          <w:tcPr>
-            <w:tcW w:w="4414" w:type="dxa"/>
-          </w:tcPr>
-          <w:p>
-            <w:pPr>
-              <w:pStyle w:val="Sinespaciado"/>
-              <w:tabs>
-                <w:tab w:val="left" w:pos="5670"/>
-              </w:tabs>
-              <w:spacing w:line="276" w:lineRule="auto"/>
-              <w:jc w:val="center"/>
-              <w:rPr>
-                <w:noProof/>
-              </w:rPr>
-            </w:pPr>
-          </w:p>
-        </w:tc>
-        <w:tc>
-          <w:tcPr>
-            <w:tcW w:w="4414" w:type="dxa"/>
-          </w:tcPr>
-          <w:p>
-            <w:pPr>
-              <w:pStyle w:val="Sinespaciado"/>
-              <w:tabs>
-                <w:tab w:val="left" w:pos="5670"/>
-              </w:tabs>
-              <w:spacing w:line="276" w:lineRule="auto"/>
-              <w:jc w:val="center"/>
-              <w:rPr>
-                <w:noProof/>
-                <w:u w:val="single"/>
-              </w:rPr>
-            </w:pPr>
+              <w:t>Programador</w:t>
+            </w:r>
           </w:p>
         </w:tc>
       </w:tr>
@@ -1065,8 +1083,104 @@
                 <w:lang w:val="en-US"/>
               </w:rPr>
             </w:pPr>
+            <w:r>
+              <w:rPr>
+                <w:noProof/>
+                <w:lang w:val="en-US"/>
+              </w:rPr>
+              <w:t>Sebastian Wilder Eduardo Méndez Bar</w:t>
+            </w:r>
+            <w:r>
+              <w:rPr>
+                <w:noProof/>
+                <w:lang w:val="en-US"/>
+              </w:rPr>
+              <w:t>illas</w:t>
+            </w:r>
           </w:p>
         </w:tc>
+        <w:tc>
+          <w:tcPr>
+            <w:tcW w:w="4414" w:type="dxa"/>
+          </w:tcPr>
+          <w:p>
+            <w:pPr>
+              <w:pStyle w:val="Sinespaciado"/>
+              <w:tabs>
+                <w:tab w:val="left" w:pos="5670"/>
+              </w:tabs>
+              <w:spacing w:line="276" w:lineRule="auto"/>
+              <w:jc w:val="center"/>
+              <w:rPr>
+                <w:noProof/>
+                <w:u w:val="single"/>
+                <w:lang w:val="en-US"/>
+              </w:rPr>
+            </w:pPr>
+            <w:r>
+              <w:rPr>
+                <w:noProof/>
+                <w:u w:val="single"/>
+                <w:lang w:val="en-US"/>
+              </w:rPr>
+              <w:t>Programador</w:t>
+            </w:r>
+          </w:p>
+        </w:tc>
+      </w:tr>
+      <w:tr>
+        <w:tc>
+          <w:tcPr>
+            <w:tcW w:w="4414" w:type="dxa"/>
+          </w:tcPr>
+          <w:p>
+            <w:pPr>
+              <w:pStyle w:val="Sinespaciado"/>
+              <w:tabs>
+                <w:tab w:val="left" w:pos="5670"/>
+              </w:tabs>
+              <w:spacing w:line="276" w:lineRule="auto"/>
+              <w:jc w:val="center"/>
+              <w:rPr>
+                <w:noProof/>
+              </w:rPr>
+            </w:pPr>
+            <w:r>
+              <w:rPr>
+                <w:noProof/>
+              </w:rPr>
+              <w:t>Esdras Edilio López Ajanel</w:t>
+            </w:r>
+          </w:p>
+        </w:tc>
+        <w:tc>
+          <w:tcPr>
+            <w:tcW w:w="4414" w:type="dxa"/>
+          </w:tcPr>
+          <w:p>
+            <w:pPr>
+              <w:pStyle w:val="Sinespaciado"/>
+              <w:tabs>
+                <w:tab w:val="left" w:pos="5670"/>
+              </w:tabs>
+              <w:spacing w:line="276" w:lineRule="auto"/>
+              <w:jc w:val="center"/>
+              <w:rPr>
+                <w:noProof/>
+                <w:u w:val="single"/>
+              </w:rPr>
+            </w:pPr>
+            <w:r>
+              <w:rPr>
+                <w:noProof/>
+                <w:u w:val="single"/>
+              </w:rPr>
+              <w:t>Programador</w:t>
+            </w:r>
+          </w:p>
+        </w:tc>
+      </w:tr>
+      <w:tr>
         <w:tc>
           <w:tcPr>
             <w:tcW w:w="4414" w:type="dxa"/>
@@ -1084,6 +1198,40 @@
                 <w:lang w:val="en-US"/>
               </w:rPr>
             </w:pPr>
+            <w:r>
+              <w:rPr>
+                <w:noProof/>
+                <w:lang w:val="en-US"/>
+              </w:rPr>
+              <w:t>Mauricio Neftali Xocoxic Patzan</w:t>
+            </w:r>
+          </w:p>
+        </w:tc>
+        <w:tc>
+          <w:tcPr>
+            <w:tcW w:w="4414" w:type="dxa"/>
+          </w:tcPr>
+          <w:p>
+            <w:pPr>
+              <w:pStyle w:val="Sinespaciado"/>
+              <w:tabs>
+                <w:tab w:val="left" w:pos="5670"/>
+              </w:tabs>
+              <w:spacing w:line="276" w:lineRule="auto"/>
+              <w:jc w:val="center"/>
+              <w:rPr>
+                <w:noProof/>
+                <w:u w:val="single"/>
+                <w:lang w:val="en-US"/>
+              </w:rPr>
+            </w:pPr>
+            <w:r>
+              <w:rPr>
+                <w:noProof/>
+                <w:lang w:val="en-US"/>
+              </w:rPr>
+              <w:t>Programador</w:t>
+            </w:r>
           </w:p>
         </w:tc>
       </w:tr>
@@ -1492,6 +1640,3880 @@
         </w:rPr>
         <w:lastRenderedPageBreak/>
         <w:t>Historias de Usuario</w:t>
+      </w:r>
+    </w:p>
+    <w:p>
+      <w:pPr>
+        <w:pStyle w:val="Sinespaciado"/>
+        <w:tabs>
+          <w:tab w:val="left" w:pos="5670"/>
+        </w:tabs>
+        <w:spacing w:line="276" w:lineRule="auto"/>
+        <w:rPr>
+          <w:b/>
+          <w:bCs/>
+          <w:noProof/>
+          <w:color w:val="4472C4" w:themeColor="accent1"/>
+          <w:sz w:val="24"/>
+          <w:szCs w:val="24"/>
+        </w:rPr>
+      </w:pPr>
+      <w:r>
+        <w:rPr>
+          <w:b/>
+          <w:bCs/>
+          <w:noProof/>
+          <w:color w:val="4472C4" w:themeColor="accent1"/>
+          <w:sz w:val="24"/>
+          <w:szCs w:val="24"/>
+        </w:rPr>
+        <w:t>HUAE-001 Registro de Cliente</w:t>
+      </w:r>
+    </w:p>
+    <w:p>
+      <w:pPr>
+        <w:pStyle w:val="Sinespaciado"/>
+        <w:tabs>
+          <w:tab w:val="left" w:pos="5670"/>
+        </w:tabs>
+        <w:spacing w:line="276" w:lineRule="auto"/>
+        <w:rPr>
+          <w:noProof/>
+          <w:sz w:val="24"/>
+          <w:szCs w:val="24"/>
+        </w:rPr>
+      </w:pPr>
+      <w:r>
+        <w:rPr>
+          <w:b/>
+          <w:noProof/>
+          <w:sz w:val="24"/>
+          <w:szCs w:val="24"/>
+        </w:rPr>
+        <w:t>Como</w:t>
+      </w:r>
+      <w:r>
+        <w:rPr>
+          <w:noProof/>
+          <w:sz w:val="24"/>
+          <w:szCs w:val="24"/>
+        </w:rPr>
+        <w:t>:</w:t>
+      </w:r>
+      <w:r>
+        <w:rPr>
+          <w:noProof/>
+          <w:sz w:val="24"/>
+          <w:szCs w:val="24"/>
+        </w:rPr>
+        <w:t xml:space="preserve"> n</w:t>
+      </w:r>
+      <w:r>
+        <w:rPr>
+          <w:noProof/>
+          <w:sz w:val="24"/>
+          <w:szCs w:val="24"/>
+        </w:rPr>
+        <w:t>uevo cliente de All Elite Games</w:t>
+      </w:r>
+    </w:p>
+    <w:p>
+      <w:pPr>
+        <w:pStyle w:val="Sinespaciado"/>
+        <w:tabs>
+          <w:tab w:val="left" w:pos="5670"/>
+        </w:tabs>
+        <w:spacing w:line="276" w:lineRule="auto"/>
+        <w:rPr>
+          <w:noProof/>
+          <w:sz w:val="24"/>
+          <w:szCs w:val="24"/>
+        </w:rPr>
+      </w:pPr>
+      <w:r>
+        <w:rPr>
+          <w:b/>
+          <w:noProof/>
+          <w:sz w:val="24"/>
+          <w:szCs w:val="24"/>
+        </w:rPr>
+        <w:t>Quiero</w:t>
+      </w:r>
+      <w:r>
+        <w:rPr>
+          <w:noProof/>
+          <w:sz w:val="24"/>
+          <w:szCs w:val="24"/>
+        </w:rPr>
+        <w:t>:</w:t>
+      </w:r>
+      <w:r>
+        <w:rPr>
+          <w:noProof/>
+          <w:sz w:val="24"/>
+          <w:szCs w:val="24"/>
+        </w:rPr>
+        <w:t xml:space="preserve"> registrarme con mis datos personales (DPI,</w:t>
+      </w:r>
+      <w:r>
+        <w:rPr>
+          <w:noProof/>
+          <w:sz w:val="24"/>
+          <w:szCs w:val="24"/>
+        </w:rPr>
+        <w:t xml:space="preserve"> nombre y dirección </w:t>
+      </w:r>
+    </w:p>
+    <w:p>
+      <w:pPr>
+        <w:pStyle w:val="Sinespaciado"/>
+        <w:tabs>
+          <w:tab w:val="left" w:pos="5670"/>
+        </w:tabs>
+        <w:spacing w:line="276" w:lineRule="auto"/>
+        <w:rPr>
+          <w:noProof/>
+          <w:sz w:val="24"/>
+          <w:szCs w:val="24"/>
+        </w:rPr>
+      </w:pPr>
+      <w:r>
+        <w:rPr>
+          <w:b/>
+          <w:noProof/>
+          <w:sz w:val="24"/>
+          <w:szCs w:val="24"/>
+        </w:rPr>
+        <w:t>Para</w:t>
+      </w:r>
+      <w:r>
+        <w:rPr>
+          <w:noProof/>
+          <w:sz w:val="24"/>
+          <w:szCs w:val="24"/>
+        </w:rPr>
+        <w:t xml:space="preserve">: </w:t>
+      </w:r>
+      <w:r>
+        <w:rPr>
+          <w:noProof/>
+          <w:sz w:val="24"/>
+          <w:szCs w:val="24"/>
+        </w:rPr>
+        <w:t>realizar compras y recibir mis productos en mi domicilio.</w:t>
+      </w:r>
+    </w:p>
+    <w:p>
+      <w:pPr>
+        <w:pStyle w:val="Sinespaciado"/>
+        <w:tabs>
+          <w:tab w:val="left" w:pos="5670"/>
+        </w:tabs>
+        <w:spacing w:line="276" w:lineRule="auto"/>
+        <w:rPr>
+          <w:b/>
+          <w:bCs/>
+          <w:noProof/>
+          <w:color w:val="4472C4" w:themeColor="accent1"/>
+          <w:sz w:val="24"/>
+          <w:szCs w:val="24"/>
+        </w:rPr>
+      </w:pPr>
+      <w:r>
+        <w:rPr>
+          <w:b/>
+          <w:bCs/>
+          <w:noProof/>
+          <w:color w:val="4472C4" w:themeColor="accent1"/>
+          <w:sz w:val="24"/>
+          <w:szCs w:val="24"/>
+        </w:rPr>
+        <w:t>HUAE-002 Membresia</w:t>
+      </w:r>
+    </w:p>
+    <w:p>
+      <w:pPr>
+        <w:pStyle w:val="Sinespaciado"/>
+        <w:tabs>
+          <w:tab w:val="left" w:pos="5670"/>
+        </w:tabs>
+        <w:spacing w:line="276" w:lineRule="auto"/>
+        <w:rPr>
+          <w:noProof/>
+          <w:sz w:val="24"/>
+          <w:szCs w:val="24"/>
+        </w:rPr>
+      </w:pPr>
+      <w:r>
+        <w:rPr>
+          <w:b/>
+          <w:bCs/>
+          <w:noProof/>
+          <w:sz w:val="24"/>
+          <w:szCs w:val="24"/>
+        </w:rPr>
+        <w:t>Como</w:t>
+      </w:r>
+      <w:r>
+        <w:rPr>
+          <w:noProof/>
+          <w:sz w:val="24"/>
+          <w:szCs w:val="24"/>
+        </w:rPr>
+        <w:t>: C</w:t>
+      </w:r>
+      <w:r>
+        <w:rPr>
+          <w:noProof/>
+          <w:sz w:val="24"/>
+          <w:szCs w:val="24"/>
+        </w:rPr>
+        <w:t>lien</w:t>
+      </w:r>
+      <w:r>
+        <w:rPr>
+          <w:noProof/>
+          <w:sz w:val="24"/>
+          <w:szCs w:val="24"/>
+        </w:rPr>
+        <w:t xml:space="preserve">te frecuente de All Elite Games </w:t>
+      </w:r>
+    </w:p>
+    <w:p>
+      <w:pPr>
+        <w:pStyle w:val="Sinespaciado"/>
+        <w:tabs>
+          <w:tab w:val="left" w:pos="5670"/>
+        </w:tabs>
+        <w:spacing w:line="276" w:lineRule="auto"/>
+        <w:rPr>
+          <w:noProof/>
+          <w:sz w:val="24"/>
+          <w:szCs w:val="24"/>
+        </w:rPr>
+      </w:pPr>
+      <w:r>
+        <w:rPr>
+          <w:b/>
+          <w:bCs/>
+          <w:noProof/>
+          <w:sz w:val="24"/>
+          <w:szCs w:val="24"/>
+        </w:rPr>
+        <w:t>Quiero</w:t>
+      </w:r>
+      <w:r>
+        <w:rPr>
+          <w:noProof/>
+          <w:sz w:val="24"/>
+          <w:szCs w:val="24"/>
+        </w:rPr>
+        <w:t>: Q</w:t>
+      </w:r>
+      <w:r>
+        <w:rPr>
+          <w:noProof/>
+          <w:sz w:val="24"/>
+          <w:szCs w:val="24"/>
+        </w:rPr>
+        <w:t>ue el sistema me permita obtener una membresía según mi tipo de compra,</w:t>
+      </w:r>
+      <w:r>
+        <w:rPr>
+          <w:noProof/>
+          <w:sz w:val="24"/>
+          <w:szCs w:val="24"/>
+        </w:rPr>
+        <w:t xml:space="preserve"> </w:t>
+      </w:r>
+      <w:r>
+        <w:rPr>
+          <w:noProof/>
+          <w:sz w:val="24"/>
+          <w:szCs w:val="24"/>
+        </w:rPr>
+        <w:t>para que pueda disfrutar de beneficios exclusivo</w:t>
+      </w:r>
+      <w:r>
+        <w:rPr>
+          <w:noProof/>
+          <w:sz w:val="24"/>
+          <w:szCs w:val="24"/>
+        </w:rPr>
+        <w:t>s como descuentos y promociones</w:t>
+      </w:r>
+    </w:p>
+    <w:p>
+      <w:pPr>
+        <w:pStyle w:val="Sinespaciado"/>
+        <w:tabs>
+          <w:tab w:val="left" w:pos="5670"/>
+        </w:tabs>
+        <w:spacing w:line="276" w:lineRule="auto"/>
+        <w:rPr>
+          <w:b/>
+          <w:bCs/>
+          <w:noProof/>
+          <w:color w:val="4472C4" w:themeColor="accent1"/>
+          <w:sz w:val="24"/>
+          <w:szCs w:val="24"/>
+        </w:rPr>
+      </w:pPr>
+      <w:r>
+        <w:rPr>
+          <w:b/>
+          <w:bCs/>
+          <w:noProof/>
+          <w:color w:val="4472C4" w:themeColor="accent1"/>
+          <w:sz w:val="24"/>
+          <w:szCs w:val="24"/>
+        </w:rPr>
+        <w:t>HUAE-003 Devolucion</w:t>
+      </w:r>
+    </w:p>
+    <w:p>
+      <w:pPr>
+        <w:pStyle w:val="Sinespaciado"/>
+        <w:tabs>
+          <w:tab w:val="left" w:pos="5670"/>
+        </w:tabs>
+        <w:spacing w:line="276" w:lineRule="auto"/>
+        <w:rPr>
+          <w:noProof/>
+          <w:sz w:val="24"/>
+          <w:szCs w:val="24"/>
+        </w:rPr>
+      </w:pPr>
+      <w:r>
+        <w:rPr>
+          <w:b/>
+          <w:bCs/>
+          <w:noProof/>
+          <w:sz w:val="24"/>
+          <w:szCs w:val="24"/>
+        </w:rPr>
+        <w:t>Como</w:t>
+      </w:r>
+      <w:r>
+        <w:rPr>
+          <w:noProof/>
+          <w:sz w:val="24"/>
+          <w:szCs w:val="24"/>
+        </w:rPr>
+        <w:t>:</w:t>
+      </w:r>
+      <w:r>
+        <w:rPr>
+          <w:noProof/>
+          <w:sz w:val="24"/>
+          <w:szCs w:val="24"/>
+        </w:rPr>
+        <w:t xml:space="preserve"> cliente que ha ten</w:t>
+      </w:r>
+      <w:r>
+        <w:rPr>
+          <w:noProof/>
+          <w:sz w:val="24"/>
+          <w:szCs w:val="24"/>
+        </w:rPr>
+        <w:t xml:space="preserve">ido un problema con un producto </w:t>
+      </w:r>
+    </w:p>
+    <w:p>
+      <w:pPr>
+        <w:pStyle w:val="Sinespaciado"/>
+        <w:tabs>
+          <w:tab w:val="left" w:pos="5670"/>
+        </w:tabs>
+        <w:spacing w:line="276" w:lineRule="auto"/>
+        <w:rPr>
+          <w:noProof/>
+          <w:sz w:val="24"/>
+          <w:szCs w:val="24"/>
+        </w:rPr>
+      </w:pPr>
+      <w:r>
+        <w:rPr>
+          <w:b/>
+          <w:bCs/>
+          <w:noProof/>
+          <w:sz w:val="24"/>
+          <w:szCs w:val="24"/>
+        </w:rPr>
+        <w:t>Quiero</w:t>
+      </w:r>
+      <w:r>
+        <w:rPr>
+          <w:noProof/>
+          <w:sz w:val="24"/>
+          <w:szCs w:val="24"/>
+        </w:rPr>
+        <w:t>:</w:t>
+      </w:r>
+      <w:r>
+        <w:rPr>
+          <w:noProof/>
+          <w:sz w:val="24"/>
+          <w:szCs w:val="24"/>
+        </w:rPr>
+        <w:t xml:space="preserve"> poder registrar una solicitud de devolución indicando </w:t>
+      </w:r>
+      <w:r>
+        <w:rPr>
+          <w:noProof/>
+          <w:sz w:val="24"/>
+          <w:szCs w:val="24"/>
+        </w:rPr>
+        <w:t>el motivo y la factura</w:t>
+      </w:r>
+    </w:p>
+    <w:p>
+      <w:pPr>
+        <w:pStyle w:val="Sinespaciado"/>
+        <w:tabs>
+          <w:tab w:val="left" w:pos="5670"/>
+        </w:tabs>
+        <w:spacing w:line="276" w:lineRule="auto"/>
+        <w:rPr>
+          <w:noProof/>
+          <w:sz w:val="24"/>
+          <w:szCs w:val="24"/>
+        </w:rPr>
+      </w:pPr>
+      <w:r>
+        <w:rPr>
+          <w:b/>
+          <w:bCs/>
+          <w:noProof/>
+          <w:sz w:val="24"/>
+          <w:szCs w:val="24"/>
+        </w:rPr>
+        <w:t>Para</w:t>
+      </w:r>
+      <w:r>
+        <w:rPr>
+          <w:noProof/>
+          <w:sz w:val="24"/>
+          <w:szCs w:val="24"/>
+        </w:rPr>
+        <w:t>:</w:t>
+      </w:r>
+      <w:r>
+        <w:rPr>
+          <w:noProof/>
+          <w:sz w:val="24"/>
+          <w:szCs w:val="24"/>
+        </w:rPr>
+        <w:t xml:space="preserve"> que el sistema gestione el reembolso o cambio del producto.</w:t>
+      </w:r>
+    </w:p>
+    <w:p>
+      <w:pPr>
+        <w:pStyle w:val="Sinespaciado"/>
+        <w:tabs>
+          <w:tab w:val="left" w:pos="5670"/>
+        </w:tabs>
+        <w:spacing w:line="276" w:lineRule="auto"/>
+        <w:rPr>
+          <w:b/>
+          <w:bCs/>
+          <w:noProof/>
+          <w:color w:val="4472C4" w:themeColor="accent1"/>
+          <w:sz w:val="24"/>
+          <w:szCs w:val="24"/>
+        </w:rPr>
+      </w:pPr>
+      <w:r>
+        <w:rPr>
+          <w:b/>
+          <w:bCs/>
+          <w:noProof/>
+          <w:color w:val="4472C4" w:themeColor="accent1"/>
+          <w:sz w:val="24"/>
+          <w:szCs w:val="24"/>
+        </w:rPr>
+        <w:t>HUAE-004 Métodos de pago</w:t>
+      </w:r>
+    </w:p>
+    <w:p>
+      <w:pPr>
+        <w:pStyle w:val="Sinespaciado"/>
+        <w:tabs>
+          <w:tab w:val="left" w:pos="5670"/>
+        </w:tabs>
+        <w:spacing w:line="276" w:lineRule="auto"/>
+        <w:rPr>
+          <w:noProof/>
+          <w:sz w:val="24"/>
+          <w:szCs w:val="24"/>
+        </w:rPr>
+      </w:pPr>
+      <w:r>
+        <w:rPr>
+          <w:b/>
+          <w:bCs/>
+          <w:noProof/>
+          <w:sz w:val="24"/>
+          <w:szCs w:val="24"/>
+        </w:rPr>
+        <w:t>Como</w:t>
+      </w:r>
+      <w:r>
+        <w:rPr>
+          <w:noProof/>
+          <w:sz w:val="24"/>
+          <w:szCs w:val="24"/>
+        </w:rPr>
+        <w:t xml:space="preserve"> administrador del sistema,</w:t>
+      </w:r>
+    </w:p>
+    <w:p>
+      <w:pPr>
+        <w:pStyle w:val="Sinespaciado"/>
+        <w:tabs>
+          <w:tab w:val="left" w:pos="5670"/>
+        </w:tabs>
+        <w:spacing w:line="276" w:lineRule="auto"/>
+        <w:rPr>
+          <w:noProof/>
+          <w:sz w:val="24"/>
+          <w:szCs w:val="24"/>
+        </w:rPr>
+      </w:pPr>
+      <w:r>
+        <w:rPr>
+          <w:b/>
+          <w:bCs/>
+          <w:noProof/>
+          <w:sz w:val="24"/>
+          <w:szCs w:val="24"/>
+        </w:rPr>
+        <w:t>quiero</w:t>
+      </w:r>
+      <w:r>
+        <w:rPr>
+          <w:noProof/>
+          <w:sz w:val="24"/>
+          <w:szCs w:val="24"/>
+        </w:rPr>
+        <w:t xml:space="preserve"> registrar diferentes métodos de pago disponibles,</w:t>
+      </w:r>
+    </w:p>
+    <w:p>
+      <w:pPr>
+        <w:pStyle w:val="Sinespaciado"/>
+        <w:tabs>
+          <w:tab w:val="left" w:pos="5670"/>
+        </w:tabs>
+        <w:spacing w:line="276" w:lineRule="auto"/>
+        <w:rPr>
+          <w:noProof/>
+          <w:sz w:val="24"/>
+          <w:szCs w:val="24"/>
+        </w:rPr>
+      </w:pPr>
+      <w:r>
+        <w:rPr>
+          <w:b/>
+          <w:bCs/>
+          <w:noProof/>
+          <w:sz w:val="24"/>
+          <w:szCs w:val="24"/>
+        </w:rPr>
+        <w:t>para</w:t>
+      </w:r>
+      <w:r>
+        <w:rPr>
+          <w:noProof/>
+          <w:sz w:val="24"/>
+          <w:szCs w:val="24"/>
+        </w:rPr>
+        <w:t xml:space="preserve"> que los clientes puedan elegir cómo desean pagar sus compras.</w:t>
+      </w:r>
+    </w:p>
+    <w:p>
+      <w:pPr>
+        <w:pStyle w:val="Sinespaciado"/>
+        <w:tabs>
+          <w:tab w:val="left" w:pos="5670"/>
+        </w:tabs>
+        <w:spacing w:line="276" w:lineRule="auto"/>
+        <w:rPr>
+          <w:b/>
+          <w:bCs/>
+          <w:noProof/>
+          <w:color w:val="4472C4" w:themeColor="accent1"/>
+          <w:sz w:val="24"/>
+          <w:szCs w:val="24"/>
+        </w:rPr>
+      </w:pPr>
+      <w:r>
+        <w:rPr>
+          <w:b/>
+          <w:bCs/>
+          <w:noProof/>
+          <w:color w:val="4472C4" w:themeColor="accent1"/>
+          <w:sz w:val="24"/>
+          <w:szCs w:val="24"/>
+        </w:rPr>
+        <w:t>HUAE-005 Métodos de pago activos</w:t>
+      </w:r>
+    </w:p>
+    <w:p>
+      <w:pPr>
+        <w:pStyle w:val="Sinespaciado"/>
+        <w:tabs>
+          <w:tab w:val="left" w:pos="5670"/>
+        </w:tabs>
+        <w:spacing w:line="276" w:lineRule="auto"/>
+        <w:rPr>
+          <w:noProof/>
+          <w:sz w:val="24"/>
+          <w:szCs w:val="24"/>
+        </w:rPr>
+      </w:pPr>
+      <w:r>
+        <w:rPr>
+          <w:b/>
+          <w:bCs/>
+          <w:noProof/>
+          <w:sz w:val="24"/>
+          <w:szCs w:val="24"/>
+        </w:rPr>
+        <w:t>Como</w:t>
+      </w:r>
+      <w:r>
+        <w:rPr>
+          <w:b/>
+          <w:bCs/>
+          <w:noProof/>
+          <w:sz w:val="24"/>
+          <w:szCs w:val="24"/>
+        </w:rPr>
+        <w:t>:</w:t>
+      </w:r>
+      <w:r>
+        <w:rPr>
+          <w:noProof/>
+          <w:sz w:val="24"/>
+          <w:szCs w:val="24"/>
+        </w:rPr>
+        <w:t xml:space="preserve"> empleado de ventas,</w:t>
+      </w:r>
+    </w:p>
+    <w:p>
+      <w:pPr>
+        <w:pStyle w:val="Sinespaciado"/>
+        <w:tabs>
+          <w:tab w:val="left" w:pos="5670"/>
+        </w:tabs>
+        <w:spacing w:line="276" w:lineRule="auto"/>
+        <w:rPr>
+          <w:noProof/>
+          <w:sz w:val="24"/>
+          <w:szCs w:val="24"/>
+        </w:rPr>
+      </w:pPr>
+      <w:r>
+        <w:rPr>
+          <w:b/>
+          <w:bCs/>
+          <w:noProof/>
+          <w:sz w:val="24"/>
+          <w:szCs w:val="24"/>
+        </w:rPr>
+        <w:t>Quiero</w:t>
+      </w:r>
+      <w:r>
+        <w:rPr>
+          <w:b/>
+          <w:bCs/>
+          <w:noProof/>
+          <w:sz w:val="24"/>
+          <w:szCs w:val="24"/>
+        </w:rPr>
+        <w:t>:</w:t>
+      </w:r>
+      <w:r>
+        <w:rPr>
+          <w:noProof/>
+          <w:sz w:val="24"/>
+          <w:szCs w:val="24"/>
+        </w:rPr>
+        <w:t xml:space="preserve"> ver solamente los métodos de pago activos,</w:t>
+      </w:r>
+    </w:p>
+    <w:p>
+      <w:pPr>
+        <w:pStyle w:val="Sinespaciado"/>
+        <w:tabs>
+          <w:tab w:val="left" w:pos="5670"/>
+        </w:tabs>
+        <w:spacing w:line="276" w:lineRule="auto"/>
+        <w:rPr>
+          <w:noProof/>
+          <w:sz w:val="24"/>
+          <w:szCs w:val="24"/>
+        </w:rPr>
+      </w:pPr>
+      <w:r>
+        <w:rPr>
+          <w:b/>
+          <w:bCs/>
+          <w:noProof/>
+          <w:sz w:val="24"/>
+          <w:szCs w:val="24"/>
+        </w:rPr>
+        <w:t>Para</w:t>
+      </w:r>
+      <w:r>
+        <w:rPr>
+          <w:b/>
+          <w:bCs/>
+          <w:noProof/>
+          <w:sz w:val="24"/>
+          <w:szCs w:val="24"/>
+        </w:rPr>
+        <w:t>:</w:t>
+      </w:r>
+      <w:r>
+        <w:rPr>
+          <w:noProof/>
+          <w:sz w:val="24"/>
+          <w:szCs w:val="24"/>
+        </w:rPr>
+        <w:t xml:space="preserve"> ofrecerle al cliente solo opciones válidas al momento de realizar una venta.</w:t>
+      </w:r>
+    </w:p>
+    <w:p>
+      <w:pPr>
+        <w:pStyle w:val="Sinespaciado"/>
+        <w:tabs>
+          <w:tab w:val="left" w:pos="5670"/>
+        </w:tabs>
+        <w:spacing w:line="276" w:lineRule="auto"/>
+        <w:rPr>
+          <w:b/>
+          <w:bCs/>
+          <w:noProof/>
+          <w:color w:val="4472C4" w:themeColor="accent1"/>
+          <w:sz w:val="24"/>
+          <w:szCs w:val="24"/>
+        </w:rPr>
+      </w:pPr>
+      <w:r>
+        <w:rPr>
+          <w:b/>
+          <w:bCs/>
+          <w:noProof/>
+          <w:color w:val="4472C4" w:themeColor="accent1"/>
+          <w:sz w:val="24"/>
+          <w:szCs w:val="24"/>
+        </w:rPr>
+        <w:t>HUAE-006 Cambio de estado de métodos de pago</w:t>
+      </w:r>
+    </w:p>
+    <w:p>
+      <w:pPr>
+        <w:pStyle w:val="Sinespaciado"/>
+        <w:tabs>
+          <w:tab w:val="left" w:pos="5670"/>
+        </w:tabs>
+        <w:spacing w:line="276" w:lineRule="auto"/>
+        <w:rPr>
+          <w:noProof/>
+          <w:sz w:val="24"/>
+          <w:szCs w:val="24"/>
+        </w:rPr>
+      </w:pPr>
+      <w:r>
+        <w:rPr>
+          <w:b/>
+          <w:bCs/>
+          <w:noProof/>
+          <w:sz w:val="24"/>
+          <w:szCs w:val="24"/>
+        </w:rPr>
+        <w:t>Como</w:t>
+      </w:r>
+      <w:r>
+        <w:rPr>
+          <w:b/>
+          <w:bCs/>
+          <w:noProof/>
+          <w:sz w:val="24"/>
+          <w:szCs w:val="24"/>
+        </w:rPr>
+        <w:t>:</w:t>
+      </w:r>
+      <w:r>
+        <w:rPr>
+          <w:noProof/>
+          <w:sz w:val="24"/>
+          <w:szCs w:val="24"/>
+        </w:rPr>
+        <w:t xml:space="preserve"> administrador,</w:t>
+      </w:r>
+    </w:p>
+    <w:p>
+      <w:pPr>
+        <w:pStyle w:val="Sinespaciado"/>
+        <w:tabs>
+          <w:tab w:val="left" w:pos="5670"/>
+        </w:tabs>
+        <w:spacing w:line="276" w:lineRule="auto"/>
+        <w:rPr>
+          <w:noProof/>
+          <w:sz w:val="24"/>
+          <w:szCs w:val="24"/>
+        </w:rPr>
+      </w:pPr>
+      <w:r>
+        <w:rPr>
+          <w:b/>
+          <w:bCs/>
+          <w:noProof/>
+          <w:sz w:val="24"/>
+          <w:szCs w:val="24"/>
+        </w:rPr>
+        <w:t>Quiero</w:t>
+      </w:r>
+      <w:r>
+        <w:rPr>
+          <w:b/>
+          <w:bCs/>
+          <w:noProof/>
+          <w:sz w:val="24"/>
+          <w:szCs w:val="24"/>
+        </w:rPr>
+        <w:t>:</w:t>
+      </w:r>
+      <w:r>
+        <w:rPr>
+          <w:noProof/>
+          <w:sz w:val="24"/>
+          <w:szCs w:val="24"/>
+        </w:rPr>
+        <w:t xml:space="preserve"> cambiar el estado de un método de pago a "Inactivo",</w:t>
+      </w:r>
+    </w:p>
+    <w:p>
+      <w:pPr>
+        <w:pStyle w:val="Sinespaciado"/>
+        <w:tabs>
+          <w:tab w:val="left" w:pos="5670"/>
+        </w:tabs>
+        <w:spacing w:line="276" w:lineRule="auto"/>
+        <w:rPr>
+          <w:noProof/>
+          <w:sz w:val="24"/>
+          <w:szCs w:val="24"/>
+        </w:rPr>
+      </w:pPr>
+      <w:r>
+        <w:rPr>
+          <w:b/>
+          <w:bCs/>
+          <w:noProof/>
+          <w:sz w:val="24"/>
+          <w:szCs w:val="24"/>
+        </w:rPr>
+        <w:t>Para</w:t>
+      </w:r>
+      <w:r>
+        <w:rPr>
+          <w:b/>
+          <w:bCs/>
+          <w:noProof/>
+          <w:sz w:val="24"/>
+          <w:szCs w:val="24"/>
+        </w:rPr>
+        <w:t>:</w:t>
+      </w:r>
+      <w:r>
+        <w:rPr>
+          <w:noProof/>
+          <w:sz w:val="24"/>
+          <w:szCs w:val="24"/>
+        </w:rPr>
+        <w:t xml:space="preserve"> que no esté disponible si ya no es válido o ha sido descontinuado.</w:t>
+      </w:r>
+    </w:p>
+    <w:p>
+      <w:pPr>
+        <w:pStyle w:val="Sinespaciado"/>
+        <w:tabs>
+          <w:tab w:val="left" w:pos="5670"/>
+        </w:tabs>
+        <w:spacing w:line="276" w:lineRule="auto"/>
+        <w:rPr>
+          <w:noProof/>
+          <w:sz w:val="24"/>
+          <w:szCs w:val="24"/>
+        </w:rPr>
+      </w:pPr>
+    </w:p>
+    <w:p>
+      <w:pPr>
+        <w:pStyle w:val="paragraph"/>
+        <w:spacing w:before="0" w:beforeAutospacing="0" w:after="0" w:afterAutospacing="0"/>
+        <w:textAlignment w:val="baseline"/>
+        <w:rPr>
+          <w:rStyle w:val="eop"/>
+          <w:rFonts w:ascii="Calibri" w:eastAsia="MS Mincho" w:hAnsi="Calibri" w:cs="Calibri"/>
+          <w:sz w:val="22"/>
+          <w:szCs w:val="22"/>
+        </w:rPr>
+      </w:pPr>
+      <w:r>
+        <w:rPr>
+          <w:rStyle w:val="normaltextrun"/>
+          <w:rFonts w:ascii="Calibri" w:hAnsi="Calibri" w:cs="Calibri"/>
+          <w:b/>
+          <w:bCs/>
+          <w:color w:val="4472C4" w:themeColor="accent1"/>
+          <w:szCs w:val="22"/>
+        </w:rPr>
+        <w:t>HUMG-001 Registro de nueva consola</w:t>
+      </w:r>
+      <w:r>
+        <w:rPr>
+          <w:rStyle w:val="eop"/>
+          <w:rFonts w:ascii="Calibri" w:eastAsia="MS Mincho" w:hAnsi="Calibri" w:cs="Calibri"/>
+          <w:color w:val="4472C4" w:themeColor="accent1"/>
+          <w:szCs w:val="22"/>
+        </w:rPr>
+        <w:t> </w:t>
+      </w:r>
+      <w:r>
+        <w:rPr>
+          <w:rFonts w:ascii="Calibri" w:hAnsi="Calibri" w:cs="Calibri"/>
+          <w:sz w:val="22"/>
+          <w:szCs w:val="22"/>
+        </w:rPr>
+        <w:br/>
+      </w:r>
+      <w:r>
+        <w:rPr>
+          <w:rStyle w:val="normaltextrun"/>
+          <w:rFonts w:ascii="Calibri" w:hAnsi="Calibri" w:cs="Calibri"/>
+          <w:b/>
+          <w:bCs/>
+          <w:sz w:val="22"/>
+          <w:szCs w:val="22"/>
+        </w:rPr>
+        <w:t>Como</w:t>
+      </w:r>
+      <w:r>
+        <w:rPr>
+          <w:rStyle w:val="normaltextrun"/>
+          <w:rFonts w:ascii="Calibri" w:hAnsi="Calibri" w:cs="Calibri"/>
+          <w:sz w:val="22"/>
+          <w:szCs w:val="22"/>
+        </w:rPr>
+        <w:t>: Administrador del sistema</w:t>
+      </w:r>
+      <w:r>
+        <w:rPr>
+          <w:rStyle w:val="scxw264757262"/>
+          <w:rFonts w:ascii="Calibri" w:eastAsia="MS Mincho" w:hAnsi="Calibri" w:cs="Calibri"/>
+          <w:sz w:val="22"/>
+          <w:szCs w:val="22"/>
+        </w:rPr>
+        <w:t> </w:t>
+      </w:r>
+      <w:r>
+        <w:rPr>
+          <w:rFonts w:ascii="Calibri" w:hAnsi="Calibri" w:cs="Calibri"/>
+          <w:sz w:val="22"/>
+          <w:szCs w:val="22"/>
+        </w:rPr>
+        <w:br/>
+      </w:r>
+      <w:r>
+        <w:rPr>
+          <w:rStyle w:val="normaltextrun"/>
+          <w:rFonts w:ascii="Calibri" w:hAnsi="Calibri" w:cs="Calibri"/>
+          <w:b/>
+          <w:bCs/>
+          <w:sz w:val="22"/>
+          <w:szCs w:val="22"/>
+        </w:rPr>
+        <w:t>Quiero</w:t>
+      </w:r>
+      <w:r>
+        <w:rPr>
+          <w:rStyle w:val="normaltextrun"/>
+          <w:rFonts w:ascii="Calibri" w:hAnsi="Calibri" w:cs="Calibri"/>
+          <w:sz w:val="22"/>
+          <w:szCs w:val="22"/>
+        </w:rPr>
+        <w:t>: Registrar una nueva consola con su nombre, precio, stock, marca y fecha de lanzamiento</w:t>
+      </w:r>
+      <w:r>
+        <w:rPr>
+          <w:rStyle w:val="scxw264757262"/>
+          <w:rFonts w:ascii="Calibri" w:eastAsia="MS Mincho" w:hAnsi="Calibri" w:cs="Calibri"/>
+          <w:sz w:val="22"/>
+          <w:szCs w:val="22"/>
+        </w:rPr>
+        <w:t> </w:t>
+      </w:r>
+      <w:r>
+        <w:rPr>
+          <w:rFonts w:ascii="Calibri" w:hAnsi="Calibri" w:cs="Calibri"/>
+          <w:sz w:val="22"/>
+          <w:szCs w:val="22"/>
+        </w:rPr>
+        <w:br/>
+      </w:r>
+      <w:r>
+        <w:rPr>
+          <w:rStyle w:val="normaltextrun"/>
+          <w:rFonts w:ascii="Calibri" w:hAnsi="Calibri" w:cs="Calibri"/>
+          <w:b/>
+          <w:bCs/>
+          <w:sz w:val="22"/>
+          <w:szCs w:val="22"/>
+        </w:rPr>
+        <w:t>Para</w:t>
+      </w:r>
+      <w:r>
+        <w:rPr>
+          <w:rStyle w:val="normaltextrun"/>
+          <w:rFonts w:ascii="Calibri" w:hAnsi="Calibri" w:cs="Calibri"/>
+          <w:sz w:val="22"/>
+          <w:szCs w:val="22"/>
+        </w:rPr>
+        <w:t>: Tenerla disponible en el inventario para la venta</w:t>
+      </w:r>
+      <w:r>
+        <w:rPr>
+          <w:rStyle w:val="eop"/>
+          <w:rFonts w:ascii="Calibri" w:eastAsia="MS Mincho" w:hAnsi="Calibri" w:cs="Calibri"/>
+          <w:sz w:val="22"/>
+          <w:szCs w:val="22"/>
+        </w:rPr>
+        <w:t> </w:t>
+      </w:r>
+    </w:p>
+    <w:p>
+      <w:pPr>
+        <w:pStyle w:val="paragraph"/>
+        <w:spacing w:before="0" w:beforeAutospacing="0" w:after="0" w:afterAutospacing="0"/>
+        <w:textAlignment w:val="baseline"/>
+        <w:rPr>
+          <w:rFonts w:ascii="Segoe UI" w:hAnsi="Segoe UI" w:cs="Segoe UI"/>
+          <w:color w:val="4472C4" w:themeColor="accent1"/>
+          <w:sz w:val="18"/>
+          <w:szCs w:val="18"/>
+        </w:rPr>
+      </w:pPr>
+    </w:p>
+    <w:p>
+      <w:pPr>
+        <w:pStyle w:val="paragraph"/>
+        <w:spacing w:before="0" w:beforeAutospacing="0" w:after="0" w:afterAutospacing="0"/>
+        <w:textAlignment w:val="baseline"/>
+        <w:rPr>
+          <w:rStyle w:val="eop"/>
+          <w:rFonts w:ascii="Calibri" w:eastAsia="MS Mincho" w:hAnsi="Calibri" w:cs="Calibri"/>
+          <w:sz w:val="22"/>
+          <w:szCs w:val="22"/>
+        </w:rPr>
+      </w:pPr>
+      <w:r>
+        <w:rPr>
+          <w:rStyle w:val="normaltextrun"/>
+          <w:rFonts w:ascii="Calibri" w:hAnsi="Calibri" w:cs="Calibri"/>
+          <w:b/>
+          <w:bCs/>
+          <w:color w:val="4472C4" w:themeColor="accent1"/>
+          <w:szCs w:val="22"/>
+        </w:rPr>
+        <w:t>HUMG-002 Actualización de stock de consola</w:t>
+      </w:r>
+      <w:r>
+        <w:rPr>
+          <w:rStyle w:val="eop"/>
+          <w:rFonts w:ascii="Calibri" w:eastAsia="MS Mincho" w:hAnsi="Calibri" w:cs="Calibri"/>
+          <w:color w:val="4472C4" w:themeColor="accent1"/>
+          <w:szCs w:val="22"/>
+        </w:rPr>
+        <w:t> </w:t>
+      </w:r>
+      <w:r>
+        <w:rPr>
+          <w:rFonts w:ascii="Calibri" w:hAnsi="Calibri" w:cs="Calibri"/>
+          <w:sz w:val="22"/>
+          <w:szCs w:val="22"/>
+        </w:rPr>
+        <w:br/>
+      </w:r>
+      <w:r>
+        <w:rPr>
+          <w:rStyle w:val="normaltextrun"/>
+          <w:rFonts w:ascii="Calibri" w:hAnsi="Calibri" w:cs="Calibri"/>
+          <w:b/>
+          <w:bCs/>
+          <w:sz w:val="22"/>
+          <w:szCs w:val="22"/>
+        </w:rPr>
+        <w:t>Como</w:t>
+      </w:r>
+      <w:r>
+        <w:rPr>
+          <w:rStyle w:val="normaltextrun"/>
+          <w:rFonts w:ascii="Calibri" w:hAnsi="Calibri" w:cs="Calibri"/>
+          <w:sz w:val="22"/>
+          <w:szCs w:val="22"/>
+        </w:rPr>
+        <w:t>: Encargado de inventario</w:t>
+      </w:r>
+      <w:r>
+        <w:rPr>
+          <w:rStyle w:val="scxw264757262"/>
+          <w:rFonts w:ascii="Calibri" w:eastAsia="MS Mincho" w:hAnsi="Calibri" w:cs="Calibri"/>
+          <w:sz w:val="22"/>
+          <w:szCs w:val="22"/>
+        </w:rPr>
+        <w:t> </w:t>
+      </w:r>
+      <w:r>
+        <w:rPr>
+          <w:rFonts w:ascii="Calibri" w:hAnsi="Calibri" w:cs="Calibri"/>
+          <w:sz w:val="22"/>
+          <w:szCs w:val="22"/>
+        </w:rPr>
+        <w:br/>
+      </w:r>
+      <w:r>
+        <w:rPr>
+          <w:rStyle w:val="normaltextrun"/>
+          <w:rFonts w:ascii="Calibri" w:hAnsi="Calibri" w:cs="Calibri"/>
+          <w:b/>
+          <w:bCs/>
+          <w:sz w:val="22"/>
+          <w:szCs w:val="22"/>
+        </w:rPr>
+        <w:t>Quiero</w:t>
+      </w:r>
+      <w:r>
+        <w:rPr>
+          <w:rStyle w:val="normaltextrun"/>
+          <w:rFonts w:ascii="Calibri" w:hAnsi="Calibri" w:cs="Calibri"/>
+          <w:sz w:val="22"/>
+          <w:szCs w:val="22"/>
+        </w:rPr>
+        <w:t>: Actualizar la cantidad de stock disponible de una consola específica</w:t>
+      </w:r>
+      <w:r>
+        <w:rPr>
+          <w:rStyle w:val="scxw264757262"/>
+          <w:rFonts w:ascii="Calibri" w:eastAsia="MS Mincho" w:hAnsi="Calibri" w:cs="Calibri"/>
+          <w:sz w:val="22"/>
+          <w:szCs w:val="22"/>
+        </w:rPr>
+        <w:t> </w:t>
+      </w:r>
+      <w:r>
+        <w:rPr>
+          <w:rFonts w:ascii="Calibri" w:hAnsi="Calibri" w:cs="Calibri"/>
+          <w:sz w:val="22"/>
+          <w:szCs w:val="22"/>
+        </w:rPr>
+        <w:br/>
+      </w:r>
+      <w:r>
+        <w:rPr>
+          <w:rStyle w:val="normaltextrun"/>
+          <w:rFonts w:ascii="Calibri" w:hAnsi="Calibri" w:cs="Calibri"/>
+          <w:b/>
+          <w:bCs/>
+          <w:sz w:val="22"/>
+          <w:szCs w:val="22"/>
+        </w:rPr>
+        <w:t>Para</w:t>
+      </w:r>
+      <w:r>
+        <w:rPr>
+          <w:rStyle w:val="normaltextrun"/>
+          <w:rFonts w:ascii="Calibri" w:hAnsi="Calibri" w:cs="Calibri"/>
+          <w:sz w:val="22"/>
+          <w:szCs w:val="22"/>
+        </w:rPr>
+        <w:t>: Reflejar los nuevos productos recibidos del proveedor</w:t>
+      </w:r>
+      <w:r>
+        <w:rPr>
+          <w:rStyle w:val="eop"/>
+          <w:rFonts w:ascii="Calibri" w:eastAsia="MS Mincho" w:hAnsi="Calibri" w:cs="Calibri"/>
+          <w:sz w:val="22"/>
+          <w:szCs w:val="22"/>
+        </w:rPr>
+        <w:t> </w:t>
+      </w:r>
+    </w:p>
+    <w:p>
+      <w:pPr>
+        <w:pStyle w:val="paragraph"/>
+        <w:spacing w:before="0" w:beforeAutospacing="0" w:after="0" w:afterAutospacing="0"/>
+        <w:textAlignment w:val="baseline"/>
+        <w:rPr>
+          <w:rFonts w:ascii="Segoe UI" w:hAnsi="Segoe UI" w:cs="Segoe UI"/>
+          <w:sz w:val="18"/>
+          <w:szCs w:val="18"/>
+        </w:rPr>
+      </w:pPr>
+    </w:p>
+    <w:p>
+      <w:pPr>
+        <w:pStyle w:val="Sinespaciado"/>
+        <w:tabs>
+          <w:tab w:val="left" w:pos="5670"/>
+        </w:tabs>
+        <w:spacing w:line="276" w:lineRule="auto"/>
+        <w:rPr>
+          <w:noProof/>
+          <w:sz w:val="24"/>
+          <w:szCs w:val="24"/>
+        </w:rPr>
+      </w:pPr>
+      <w:r>
+        <w:rPr>
+          <w:rStyle w:val="normaltextrun"/>
+          <w:rFonts w:ascii="Calibri" w:hAnsi="Calibri" w:cs="Calibri"/>
+          <w:b/>
+          <w:bCs/>
+          <w:color w:val="4472C4" w:themeColor="accent1"/>
+          <w:sz w:val="24"/>
+          <w:szCs w:val="24"/>
+        </w:rPr>
+        <w:t>HUMG-003 Listado de consolas por marca</w:t>
+      </w:r>
+      <w:r>
+        <w:rPr>
+          <w:rFonts w:ascii="Calibri" w:hAnsi="Calibri" w:cs="Calibri"/>
+        </w:rPr>
+        <w:br/>
+      </w:r>
+      <w:r>
+        <w:rPr>
+          <w:rStyle w:val="normaltextrun"/>
+          <w:rFonts w:ascii="Calibri" w:hAnsi="Calibri" w:cs="Calibri"/>
+          <w:b/>
+          <w:bCs/>
+        </w:rPr>
+        <w:t>Como</w:t>
+      </w:r>
+      <w:r>
+        <w:rPr>
+          <w:rStyle w:val="normaltextrun"/>
+          <w:rFonts w:ascii="Calibri" w:hAnsi="Calibri" w:cs="Calibri"/>
+        </w:rPr>
+        <w:t>: Analista de ventas</w:t>
+      </w:r>
+      <w:r>
+        <w:rPr>
+          <w:rStyle w:val="scxw264757262"/>
+          <w:rFonts w:ascii="Calibri" w:hAnsi="Calibri" w:cs="Calibri"/>
+        </w:rPr>
+        <w:t> </w:t>
+      </w:r>
+      <w:r>
+        <w:rPr>
+          <w:rFonts w:ascii="Calibri" w:hAnsi="Calibri" w:cs="Calibri"/>
+        </w:rPr>
+        <w:br/>
+      </w:r>
+      <w:r>
+        <w:rPr>
+          <w:rStyle w:val="normaltextrun"/>
+          <w:rFonts w:ascii="Calibri" w:hAnsi="Calibri" w:cs="Calibri"/>
+          <w:b/>
+          <w:bCs/>
+        </w:rPr>
+        <w:t>Quiero</w:t>
+      </w:r>
+      <w:r>
+        <w:rPr>
+          <w:rStyle w:val="normaltextrun"/>
+          <w:rFonts w:ascii="Calibri" w:hAnsi="Calibri" w:cs="Calibri"/>
+        </w:rPr>
+        <w:t>: Obtener un listado de consolas filtradas por marca y ordenadas por fecha de lanzamiento</w:t>
+      </w:r>
+      <w:r>
+        <w:rPr>
+          <w:rStyle w:val="scxw264757262"/>
+          <w:rFonts w:ascii="Calibri" w:hAnsi="Calibri" w:cs="Calibri"/>
+        </w:rPr>
+        <w:t> </w:t>
+      </w:r>
+      <w:r>
+        <w:rPr>
+          <w:rFonts w:ascii="Calibri" w:hAnsi="Calibri" w:cs="Calibri"/>
+        </w:rPr>
+        <w:br/>
+      </w:r>
+      <w:r>
+        <w:rPr>
+          <w:rStyle w:val="normaltextrun"/>
+          <w:rFonts w:ascii="Calibri" w:hAnsi="Calibri" w:cs="Calibri"/>
+          <w:b/>
+          <w:bCs/>
+        </w:rPr>
+        <w:t>Para</w:t>
+      </w:r>
+      <w:r>
+        <w:rPr>
+          <w:rStyle w:val="normaltextrun"/>
+          <w:rFonts w:ascii="Calibri" w:hAnsi="Calibri" w:cs="Calibri"/>
+        </w:rPr>
+        <w:t>: Analizar las tendencias del mercado por fabricante</w:t>
+      </w:r>
+      <w:r>
+        <w:rPr>
+          <w:rStyle w:val="eop"/>
+          <w:rFonts w:ascii="Calibri" w:hAnsi="Calibri" w:cs="Calibri"/>
+        </w:rPr>
+        <w:t> </w:t>
+      </w:r>
+    </w:p>
+    <w:p>
+      <w:r>
+        <w:rPr>
+          <w:rFonts w:cstheme="minorHAnsi"/>
+          <w:b/>
+          <w:color w:val="4472C4" w:themeColor="accent1"/>
+          <w:sz w:val="24"/>
+          <w:szCs w:val="24"/>
+        </w:rPr>
+        <w:lastRenderedPageBreak/>
+        <w:t>HUJG-001</w:t>
+      </w:r>
+      <w:r>
+        <w:rPr>
+          <w:rFonts w:cstheme="minorHAnsi"/>
+          <w:b/>
+          <w:color w:val="4472C4" w:themeColor="accent1"/>
+          <w:sz w:val="24"/>
+          <w:szCs w:val="24"/>
+        </w:rPr>
+        <w:t xml:space="preserve"> Clasificación de juegos ingresado</w:t>
+      </w:r>
+      <w:r>
+        <w:rPr>
+          <w:b/>
+        </w:rPr>
+        <w:br/>
+        <w:t>Como:</w:t>
+      </w:r>
+      <w:r>
+        <w:t xml:space="preserve"> </w:t>
+      </w:r>
+      <w:r>
+        <w:t>Ad</w:t>
+      </w:r>
+      <w:r>
+        <w:t>ministrado del sistema</w:t>
+      </w:r>
+      <w:r>
+        <w:br/>
+      </w:r>
+      <w:r>
+        <w:rPr>
+          <w:b/>
+        </w:rPr>
+        <w:t xml:space="preserve">Quiero: </w:t>
+      </w:r>
+      <w:r>
+        <w:t>Quiero ordenar cada juego por su género para que su búsqueda sea más fácil</w:t>
+      </w:r>
+      <w:r>
+        <w:br/>
+      </w:r>
+      <w:r>
+        <w:rPr>
+          <w:b/>
+        </w:rPr>
+        <w:t>Para:</w:t>
+      </w:r>
+      <w:r>
+        <w:t xml:space="preserve"> Para poder realizar una búsqueda de un juego según su género.</w:t>
+      </w:r>
+      <w:r>
+        <w:br/>
+      </w:r>
+      <w:r>
+        <w:rPr>
+          <w:rFonts w:cstheme="minorHAnsi"/>
+          <w:b/>
+          <w:color w:val="4472C4" w:themeColor="accent1"/>
+          <w:sz w:val="24"/>
+          <w:szCs w:val="24"/>
+        </w:rPr>
+        <w:t>HUJG-002 Filtrado por género en catálogo de juegos</w:t>
+      </w:r>
+      <w:r>
+        <w:rPr>
+          <w:rFonts w:cstheme="minorHAnsi"/>
+          <w:b/>
+          <w:color w:val="4472C4" w:themeColor="accent1"/>
+          <w:sz w:val="24"/>
+          <w:szCs w:val="24"/>
+        </w:rPr>
+        <w:br/>
+      </w:r>
+      <w:r>
+        <w:rPr>
+          <w:b/>
+        </w:rPr>
+        <w:t>Como:</w:t>
+      </w:r>
+      <w:r>
+        <w:t xml:space="preserve"> </w:t>
+      </w:r>
+      <w:r>
+        <w:t>U</w:t>
+      </w:r>
+      <w:r>
+        <w:t>suario registrado</w:t>
+      </w:r>
+      <w:r>
+        <w:br/>
+      </w:r>
+      <w:r>
+        <w:rPr>
+          <w:rStyle w:val="normaltextrun"/>
+          <w:rFonts w:ascii="Calibri" w:hAnsi="Calibri" w:cs="Calibri"/>
+          <w:b/>
+          <w:bCs/>
+        </w:rPr>
+        <w:t>Quiero</w:t>
+      </w:r>
+      <w:r>
+        <w:t>: poder filtrar los juegos disponibles por género</w:t>
+      </w:r>
+      <w:r>
+        <w:br/>
+      </w:r>
+      <w:r>
+        <w:rPr>
+          <w:b/>
+        </w:rPr>
+        <w:t>Para</w:t>
+      </w:r>
+      <w:r>
+        <w:t>: encontrar fácilmente títulos que se ajusten a mis preferencias personales</w:t>
+      </w:r>
+    </w:p>
+    <w:p>
+      <w:r>
+        <w:rPr>
+          <w:rFonts w:cstheme="minorHAnsi"/>
+          <w:b/>
+          <w:color w:val="4472C4" w:themeColor="accent1"/>
+          <w:sz w:val="24"/>
+          <w:szCs w:val="24"/>
+        </w:rPr>
+        <w:t>HUJG-00</w:t>
+      </w:r>
+      <w:r>
+        <w:rPr>
+          <w:rFonts w:cstheme="minorHAnsi"/>
+          <w:b/>
+          <w:color w:val="4472C4" w:themeColor="accent1"/>
+          <w:sz w:val="24"/>
+          <w:szCs w:val="24"/>
+        </w:rPr>
+        <w:t>3</w:t>
+      </w:r>
+      <w:r>
+        <w:rPr>
+          <w:rFonts w:cstheme="minorHAnsi"/>
+          <w:b/>
+          <w:color w:val="4472C4" w:themeColor="accent1"/>
+          <w:sz w:val="24"/>
+          <w:szCs w:val="24"/>
+        </w:rPr>
+        <w:t xml:space="preserve"> </w:t>
+      </w:r>
+      <w:r>
+        <w:rPr>
+          <w:rFonts w:cstheme="minorHAnsi"/>
+          <w:b/>
+          <w:color w:val="4472C4" w:themeColor="accent1"/>
+          <w:sz w:val="24"/>
+          <w:szCs w:val="24"/>
+        </w:rPr>
+        <w:t>Estadísticas por género de juegos</w:t>
+      </w:r>
+      <w:r>
+        <w:rPr>
+          <w:rFonts w:cstheme="minorHAnsi"/>
+          <w:b/>
+          <w:color w:val="4472C4" w:themeColor="accent1"/>
+          <w:sz w:val="24"/>
+          <w:szCs w:val="24"/>
+        </w:rPr>
+        <w:br/>
+      </w:r>
+      <w:r>
+        <w:rPr>
+          <w:b/>
+        </w:rPr>
+        <w:t>Como:</w:t>
+      </w:r>
+      <w:r>
+        <w:t xml:space="preserve"> </w:t>
+      </w:r>
+      <w:r>
+        <w:t>A</w:t>
+      </w:r>
+      <w:r>
+        <w:t>nalista de datos del sistema</w:t>
+      </w:r>
+      <w:r>
+        <w:br/>
+      </w:r>
+      <w:r>
+        <w:rPr>
+          <w:rStyle w:val="normaltextrun"/>
+          <w:rFonts w:ascii="Calibri" w:hAnsi="Calibri" w:cs="Calibri"/>
+          <w:b/>
+          <w:bCs/>
+        </w:rPr>
+        <w:t>Quiero</w:t>
+      </w:r>
+      <w:r>
+        <w:t xml:space="preserve">: </w:t>
+      </w:r>
+      <w:r>
+        <w:t xml:space="preserve">Quiere </w:t>
+      </w:r>
+      <w:r>
+        <w:t>obtener estadísticas detalladas de juegos agrupados por género</w:t>
+      </w:r>
+      <w:r>
+        <w:br/>
+      </w:r>
+      <w:r>
+        <w:rPr>
+          <w:b/>
+        </w:rPr>
+        <w:t>Para</w:t>
+      </w:r>
+      <w:r>
+        <w:t xml:space="preserve">: </w:t>
+      </w:r>
+      <w:r>
+        <w:t xml:space="preserve">Para </w:t>
+      </w:r>
+      <w:r>
+        <w:t>analizar qué tipos de juegos tienen mayor aceptación entre los usuarios</w:t>
+      </w:r>
+    </w:p>
+    <w:p/>
+    <w:p>
+      <w:pPr>
+        <w:pStyle w:val="Sinespaciado"/>
+        <w:tabs>
+          <w:tab w:val="left" w:pos="5670"/>
+        </w:tabs>
+        <w:spacing w:line="276" w:lineRule="auto"/>
+        <w:rPr>
+          <w:rFonts w:cstheme="minorHAnsi"/>
+          <w:b/>
+          <w:color w:val="4472C4" w:themeColor="accent1"/>
+          <w:sz w:val="24"/>
+          <w:szCs w:val="24"/>
+        </w:rPr>
+      </w:pPr>
+      <w:r>
+        <w:rPr>
+          <w:rFonts w:cstheme="minorHAnsi"/>
+          <w:b/>
+          <w:bCs/>
+          <w:noProof/>
+          <w:color w:val="4472C4" w:themeColor="accent1"/>
+          <w:sz w:val="24"/>
+          <w:szCs w:val="24"/>
+        </w:rPr>
+        <w:t>HULJ</w:t>
+      </w:r>
+      <w:r>
+        <w:rPr>
+          <w:rFonts w:cstheme="minorHAnsi"/>
+          <w:b/>
+          <w:bCs/>
+          <w:noProof/>
+          <w:color w:val="4472C4" w:themeColor="accent1"/>
+          <w:sz w:val="24"/>
+          <w:szCs w:val="24"/>
+        </w:rPr>
+        <w:t xml:space="preserve">-001 </w:t>
+      </w:r>
+      <w:r>
+        <w:rPr>
+          <w:rFonts w:cstheme="minorHAnsi"/>
+          <w:b/>
+          <w:color w:val="4472C4" w:themeColor="accent1"/>
+          <w:sz w:val="24"/>
+          <w:szCs w:val="24"/>
+        </w:rPr>
+        <w:t>Registro de videojuegos</w:t>
+      </w:r>
+      <w:r>
+        <w:rPr>
+          <w:b/>
+          <w:noProof/>
+          <w:sz w:val="24"/>
+          <w:szCs w:val="24"/>
+        </w:rPr>
+        <w:br/>
+      </w:r>
+      <w:r>
+        <w:rPr>
+          <w:rStyle w:val="Textoennegrita"/>
+          <w:rFonts w:cstheme="minorHAnsi"/>
+          <w:sz w:val="21"/>
+          <w:szCs w:val="21"/>
+        </w:rPr>
+        <w:t>Como</w:t>
+      </w:r>
+      <w:r>
+        <w:rPr>
+          <w:rStyle w:val="Textoennegrita"/>
+          <w:rFonts w:cstheme="minorHAnsi"/>
+          <w:sz w:val="21"/>
+          <w:szCs w:val="21"/>
+        </w:rPr>
+        <w:t>:</w:t>
+      </w:r>
+      <w:r>
+        <w:rPr>
+          <w:rFonts w:cstheme="minorHAnsi"/>
+          <w:sz w:val="21"/>
+          <w:szCs w:val="21"/>
+        </w:rPr>
+        <w:t xml:space="preserve"> Administrador de existencias</w:t>
+      </w:r>
+      <w:r>
+        <w:rPr>
+          <w:rFonts w:cstheme="minorHAnsi"/>
+          <w:sz w:val="21"/>
+          <w:szCs w:val="21"/>
+        </w:rPr>
+        <w:br/>
+      </w:r>
+      <w:r>
+        <w:rPr>
+          <w:rStyle w:val="Textoennegrita"/>
+          <w:rFonts w:cstheme="minorHAnsi"/>
+          <w:sz w:val="21"/>
+          <w:szCs w:val="21"/>
+        </w:rPr>
+        <w:t>quiero</w:t>
+      </w:r>
+      <w:r>
+        <w:rPr>
+          <w:rStyle w:val="Textoennegrita"/>
+          <w:rFonts w:cstheme="minorHAnsi"/>
+          <w:sz w:val="21"/>
+          <w:szCs w:val="21"/>
+        </w:rPr>
+        <w:t>:</w:t>
+      </w:r>
+      <w:r>
+        <w:rPr>
+          <w:rFonts w:cstheme="minorHAnsi"/>
+          <w:sz w:val="21"/>
+          <w:szCs w:val="21"/>
+        </w:rPr>
+        <w:t xml:space="preserve"> Tener un registro de los juegos que están disponibles para la venta</w:t>
+      </w:r>
+      <w:r>
+        <w:rPr>
+          <w:rFonts w:cstheme="minorHAnsi"/>
+          <w:sz w:val="21"/>
+          <w:szCs w:val="21"/>
+        </w:rPr>
+        <w:br/>
+      </w:r>
+      <w:r>
+        <w:rPr>
+          <w:rStyle w:val="Textoennegrita"/>
+          <w:rFonts w:cstheme="minorHAnsi"/>
+          <w:sz w:val="21"/>
+          <w:szCs w:val="21"/>
+        </w:rPr>
+        <w:t>para</w:t>
+      </w:r>
+      <w:r>
+        <w:rPr>
+          <w:rStyle w:val="Textoennegrita"/>
+          <w:rFonts w:cstheme="minorHAnsi"/>
+          <w:sz w:val="21"/>
+          <w:szCs w:val="21"/>
+        </w:rPr>
+        <w:t>:</w:t>
+      </w:r>
+      <w:r>
+        <w:rPr>
+          <w:rFonts w:cstheme="minorHAnsi"/>
+          <w:sz w:val="21"/>
+          <w:szCs w:val="21"/>
+        </w:rPr>
+        <w:t xml:space="preserve"> evitar errores en el sistema y pedidos fallidos</w:t>
+      </w:r>
+    </w:p>
+    <w:p>
+      <w:pPr>
+        <w:pStyle w:val="Sinespaciado"/>
+        <w:tabs>
+          <w:tab w:val="left" w:pos="5670"/>
+        </w:tabs>
+        <w:spacing w:line="276" w:lineRule="auto"/>
+        <w:rPr>
+          <w:rFonts w:cstheme="minorHAnsi"/>
+          <w:b/>
+          <w:color w:val="4472C4" w:themeColor="accent1"/>
+          <w:sz w:val="24"/>
+          <w:szCs w:val="24"/>
+        </w:rPr>
+      </w:pPr>
+      <w:r>
+        <w:rPr>
+          <w:noProof/>
+          <w:sz w:val="24"/>
+          <w:szCs w:val="24"/>
+        </w:rPr>
+        <w:br/>
+      </w:r>
+      <w:r>
+        <w:rPr>
+          <w:rFonts w:cstheme="minorHAnsi"/>
+          <w:b/>
+          <w:bCs/>
+          <w:noProof/>
+          <w:color w:val="4472C4" w:themeColor="accent1"/>
+          <w:sz w:val="24"/>
+          <w:szCs w:val="24"/>
+        </w:rPr>
+        <w:t>HULJ-002</w:t>
+      </w:r>
+      <w:r>
+        <w:rPr>
+          <w:rFonts w:cstheme="minorHAnsi"/>
+          <w:b/>
+          <w:bCs/>
+          <w:noProof/>
+          <w:color w:val="4472C4" w:themeColor="accent1"/>
+          <w:sz w:val="24"/>
+          <w:szCs w:val="24"/>
+        </w:rPr>
+        <w:t xml:space="preserve"> </w:t>
+      </w:r>
+      <w:r>
+        <w:rPr>
+          <w:rFonts w:cstheme="minorHAnsi"/>
+          <w:b/>
+          <w:color w:val="4472C4" w:themeColor="accent1"/>
+          <w:sz w:val="24"/>
+          <w:szCs w:val="24"/>
+        </w:rPr>
+        <w:t>Registro de videojuegos</w:t>
+      </w:r>
+      <w:r>
+        <w:rPr>
+          <w:b/>
+          <w:noProof/>
+          <w:sz w:val="24"/>
+          <w:szCs w:val="24"/>
+        </w:rPr>
+        <w:br/>
+      </w:r>
+      <w:r>
+        <w:rPr>
+          <w:rStyle w:val="Textoennegrita"/>
+          <w:rFonts w:cstheme="minorHAnsi"/>
+          <w:sz w:val="21"/>
+          <w:szCs w:val="21"/>
+        </w:rPr>
+        <w:t>Como</w:t>
+      </w:r>
+      <w:r>
+        <w:rPr>
+          <w:rStyle w:val="Textoennegrita"/>
+          <w:rFonts w:cstheme="minorHAnsi"/>
+          <w:sz w:val="21"/>
+          <w:szCs w:val="21"/>
+        </w:rPr>
+        <w:t>:</w:t>
+      </w:r>
+      <w:r>
+        <w:rPr>
+          <w:rFonts w:cstheme="minorHAnsi"/>
+          <w:sz w:val="21"/>
+          <w:szCs w:val="21"/>
+        </w:rPr>
+        <w:t xml:space="preserve"> Administrador de existencias</w:t>
+      </w:r>
+      <w:r>
+        <w:rPr>
+          <w:rFonts w:cstheme="minorHAnsi"/>
+          <w:sz w:val="21"/>
+          <w:szCs w:val="21"/>
+        </w:rPr>
+        <w:br/>
+      </w:r>
+      <w:r>
+        <w:rPr>
+          <w:rStyle w:val="Textoennegrita"/>
+          <w:rFonts w:cstheme="minorHAnsi"/>
+          <w:sz w:val="21"/>
+          <w:szCs w:val="21"/>
+        </w:rPr>
+        <w:t>quiero</w:t>
+      </w:r>
+      <w:r>
+        <w:rPr>
+          <w:rStyle w:val="Textoennegrita"/>
+          <w:rFonts w:cstheme="minorHAnsi"/>
+          <w:sz w:val="21"/>
+          <w:szCs w:val="21"/>
+        </w:rPr>
+        <w:t>:</w:t>
+      </w:r>
+      <w:r>
+        <w:rPr>
+          <w:rFonts w:cstheme="minorHAnsi"/>
+          <w:sz w:val="21"/>
+          <w:szCs w:val="21"/>
+        </w:rPr>
+        <w:t xml:space="preserve"> Clasificar los videojuegos en su edad recomendada para juego</w:t>
+      </w:r>
+      <w:r>
+        <w:rPr>
+          <w:rFonts w:cstheme="minorHAnsi"/>
+          <w:sz w:val="21"/>
+          <w:szCs w:val="21"/>
+        </w:rPr>
+        <w:br/>
+      </w:r>
+      <w:r>
+        <w:rPr>
+          <w:rStyle w:val="Textoennegrita"/>
+          <w:rFonts w:cstheme="minorHAnsi"/>
+          <w:sz w:val="21"/>
+          <w:szCs w:val="21"/>
+        </w:rPr>
+        <w:t>para</w:t>
+      </w:r>
+      <w:r>
+        <w:rPr>
+          <w:rStyle w:val="Textoennegrita"/>
+          <w:rFonts w:cstheme="minorHAnsi"/>
+          <w:sz w:val="21"/>
+          <w:szCs w:val="21"/>
+        </w:rPr>
+        <w:t>:</w:t>
+      </w:r>
+      <w:r>
+        <w:rPr>
+          <w:rFonts w:cstheme="minorHAnsi"/>
+          <w:sz w:val="21"/>
+          <w:szCs w:val="21"/>
+        </w:rPr>
+        <w:t xml:space="preserve"> evitar conflictos y demandas contenido no apto para ciertas edades en ciertos videojuegos</w:t>
+      </w:r>
+    </w:p>
+    <w:p>
+      <w:pPr>
+        <w:pStyle w:val="Sinespaciado"/>
+        <w:tabs>
+          <w:tab w:val="left" w:pos="5670"/>
+        </w:tabs>
+        <w:spacing w:line="276" w:lineRule="auto"/>
+        <w:rPr>
+          <w:rFonts w:cstheme="minorHAnsi"/>
+          <w:b/>
+          <w:color w:val="4472C4" w:themeColor="accent1"/>
+          <w:sz w:val="24"/>
+          <w:szCs w:val="24"/>
+        </w:rPr>
+      </w:pPr>
+      <w:r>
+        <w:rPr>
+          <w:noProof/>
+          <w:sz w:val="24"/>
+          <w:szCs w:val="24"/>
+        </w:rPr>
+        <w:br/>
+      </w:r>
+      <w:r>
+        <w:rPr>
+          <w:rFonts w:cstheme="minorHAnsi"/>
+          <w:b/>
+          <w:bCs/>
+          <w:noProof/>
+          <w:color w:val="4472C4" w:themeColor="accent1"/>
+          <w:sz w:val="24"/>
+          <w:szCs w:val="24"/>
+        </w:rPr>
+        <w:t>HULJ-003</w:t>
+      </w:r>
+      <w:r>
+        <w:rPr>
+          <w:rFonts w:cstheme="minorHAnsi"/>
+          <w:b/>
+          <w:bCs/>
+          <w:noProof/>
+          <w:color w:val="4472C4" w:themeColor="accent1"/>
+          <w:sz w:val="24"/>
+          <w:szCs w:val="24"/>
+        </w:rPr>
+        <w:t xml:space="preserve"> </w:t>
+      </w:r>
+      <w:r>
+        <w:rPr>
+          <w:rFonts w:cstheme="minorHAnsi"/>
+          <w:b/>
+          <w:color w:val="4472C4" w:themeColor="accent1"/>
+          <w:sz w:val="24"/>
+          <w:szCs w:val="24"/>
+        </w:rPr>
+        <w:t>Registro de videojuegos</w:t>
+      </w:r>
+      <w:r>
+        <w:rPr>
+          <w:b/>
+          <w:noProof/>
+          <w:sz w:val="24"/>
+          <w:szCs w:val="24"/>
+        </w:rPr>
+        <w:br/>
+      </w:r>
+      <w:r>
+        <w:rPr>
+          <w:rStyle w:val="Textoennegrita"/>
+          <w:rFonts w:cstheme="minorHAnsi"/>
+          <w:sz w:val="21"/>
+          <w:szCs w:val="21"/>
+        </w:rPr>
+        <w:t>Como</w:t>
+      </w:r>
+      <w:r>
+        <w:rPr>
+          <w:rStyle w:val="Textoennegrita"/>
+          <w:rFonts w:cstheme="minorHAnsi"/>
+          <w:sz w:val="21"/>
+          <w:szCs w:val="21"/>
+        </w:rPr>
+        <w:t>:</w:t>
+      </w:r>
+      <w:r>
+        <w:rPr>
+          <w:rFonts w:cstheme="minorHAnsi"/>
+          <w:sz w:val="21"/>
+          <w:szCs w:val="21"/>
+        </w:rPr>
+        <w:t xml:space="preserve"> Administrador de existencias</w:t>
+      </w:r>
+      <w:r>
+        <w:rPr>
+          <w:rFonts w:cstheme="minorHAnsi"/>
+          <w:sz w:val="21"/>
+          <w:szCs w:val="21"/>
+        </w:rPr>
+        <w:br/>
+      </w:r>
+      <w:r>
+        <w:rPr>
+          <w:rStyle w:val="Textoennegrita"/>
+          <w:rFonts w:cstheme="minorHAnsi"/>
+          <w:sz w:val="21"/>
+          <w:szCs w:val="21"/>
+        </w:rPr>
+        <w:t>quiero</w:t>
+      </w:r>
+      <w:r>
+        <w:rPr>
+          <w:rStyle w:val="Textoennegrita"/>
+          <w:rFonts w:cstheme="minorHAnsi"/>
+          <w:sz w:val="21"/>
+          <w:szCs w:val="21"/>
+        </w:rPr>
+        <w:t>:</w:t>
+      </w:r>
+      <w:r>
+        <w:rPr>
+          <w:rFonts w:cstheme="minorHAnsi"/>
+          <w:sz w:val="21"/>
+          <w:szCs w:val="21"/>
+        </w:rPr>
+        <w:t xml:space="preserve"> Tener un registro de los desarrolladores de los videojuegos</w:t>
+      </w:r>
+      <w:r>
+        <w:rPr>
+          <w:rFonts w:cstheme="minorHAnsi"/>
+          <w:sz w:val="21"/>
+          <w:szCs w:val="21"/>
+        </w:rPr>
+        <w:br/>
+      </w:r>
+      <w:r>
+        <w:rPr>
+          <w:rStyle w:val="Textoennegrita"/>
+          <w:rFonts w:cstheme="minorHAnsi"/>
+          <w:sz w:val="21"/>
+          <w:szCs w:val="21"/>
+        </w:rPr>
+        <w:t>para</w:t>
+      </w:r>
+      <w:r>
+        <w:rPr>
+          <w:rStyle w:val="Textoennegrita"/>
+          <w:rFonts w:cstheme="minorHAnsi"/>
+          <w:sz w:val="21"/>
+          <w:szCs w:val="21"/>
+        </w:rPr>
+        <w:t>:</w:t>
+      </w:r>
+      <w:r>
+        <w:rPr>
+          <w:rFonts w:cstheme="minorHAnsi"/>
+          <w:sz w:val="21"/>
+          <w:szCs w:val="21"/>
+        </w:rPr>
+        <w:t xml:space="preserve"> evitar conflictos de intereses y regalías.</w:t>
+      </w:r>
+    </w:p>
+    <w:p/>
+    <w:p>
+      <w:pPr>
+        <w:spacing w:before="100" w:beforeAutospacing="1" w:after="100" w:afterAutospacing="1" w:line="240" w:lineRule="auto"/>
+        <w:rPr>
+          <w:rFonts w:ascii="Arial" w:eastAsia="Times New Roman" w:hAnsi="Arial" w:cs="Arial"/>
+          <w:lang w:val="es-ES"/>
+        </w:rPr>
+      </w:pPr>
+      <w:r>
+        <w:rPr>
+          <w:rFonts w:cstheme="minorHAnsi"/>
+          <w:b/>
+          <w:bCs/>
+          <w:noProof/>
+          <w:color w:val="4472C4" w:themeColor="accent1"/>
+          <w:sz w:val="24"/>
+          <w:szCs w:val="24"/>
+        </w:rPr>
+        <w:t>HUJZ-001 Administracion de sistema</w:t>
+      </w:r>
+      <w:r>
+        <w:rPr>
+          <w:b/>
+          <w:noProof/>
+          <w:sz w:val="24"/>
+          <w:szCs w:val="24"/>
+        </w:rPr>
+        <w:br/>
+      </w:r>
+      <w:r>
+        <w:rPr>
+          <w:rFonts w:ascii="Arial" w:eastAsia="Times New Roman" w:hAnsi="Arial" w:cs="Arial"/>
+          <w:bCs/>
+          <w:lang w:val="es-ES"/>
+        </w:rPr>
+        <w:t>Como</w:t>
+      </w:r>
+      <w:r>
+        <w:rPr>
+          <w:rFonts w:ascii="Arial" w:eastAsia="Times New Roman" w:hAnsi="Arial" w:cs="Arial"/>
+          <w:bCs/>
+          <w:lang w:val="es-ES"/>
+        </w:rPr>
+        <w:t>:</w:t>
+      </w:r>
+      <w:r>
+        <w:rPr>
+          <w:rFonts w:ascii="Arial" w:eastAsia="Times New Roman" w:hAnsi="Arial" w:cs="Arial"/>
+          <w:lang w:val="es-ES"/>
+        </w:rPr>
+        <w:t xml:space="preserve"> administrador del sistema,</w:t>
+      </w:r>
+      <w:r>
+        <w:rPr>
+          <w:rFonts w:ascii="Arial" w:eastAsia="Times New Roman" w:hAnsi="Arial" w:cs="Arial"/>
+          <w:lang w:val="es-ES"/>
+        </w:rPr>
+        <w:br/>
+      </w:r>
+      <w:r>
+        <w:rPr>
+          <w:rFonts w:ascii="Arial" w:eastAsia="Times New Roman" w:hAnsi="Arial" w:cs="Arial"/>
+          <w:bCs/>
+          <w:lang w:val="es-ES"/>
+        </w:rPr>
+        <w:t>quiero</w:t>
+      </w:r>
+      <w:r>
+        <w:rPr>
+          <w:rFonts w:ascii="Arial" w:eastAsia="Times New Roman" w:hAnsi="Arial" w:cs="Arial"/>
+          <w:bCs/>
+          <w:lang w:val="es-ES"/>
+        </w:rPr>
+        <w:t>:</w:t>
+      </w:r>
+      <w:r>
+        <w:rPr>
+          <w:rFonts w:ascii="Arial" w:eastAsia="Times New Roman" w:hAnsi="Arial" w:cs="Arial"/>
+          <w:lang w:val="es-ES"/>
+        </w:rPr>
+        <w:t xml:space="preserve"> poder registrar nuevas tiendas con su información básica (nombre, dirección, contacto),</w:t>
+      </w:r>
+      <w:r>
+        <w:rPr>
+          <w:rFonts w:ascii="Arial" w:eastAsia="Times New Roman" w:hAnsi="Arial" w:cs="Arial"/>
+          <w:lang w:val="es-ES"/>
+        </w:rPr>
+        <w:br/>
+      </w:r>
+      <w:r>
+        <w:rPr>
+          <w:rFonts w:ascii="Arial" w:eastAsia="Times New Roman" w:hAnsi="Arial" w:cs="Arial"/>
+          <w:bCs/>
+          <w:lang w:val="es-ES"/>
+        </w:rPr>
+        <w:t>para</w:t>
+      </w:r>
+      <w:r>
+        <w:rPr>
+          <w:rFonts w:ascii="Arial" w:eastAsia="Times New Roman" w:hAnsi="Arial" w:cs="Arial"/>
+          <w:bCs/>
+          <w:lang w:val="es-ES"/>
+        </w:rPr>
+        <w:t>:</w:t>
+      </w:r>
+      <w:r>
+        <w:rPr>
+          <w:rFonts w:ascii="Arial" w:eastAsia="Times New Roman" w:hAnsi="Arial" w:cs="Arial"/>
+          <w:lang w:val="es-ES"/>
+        </w:rPr>
+        <w:t xml:space="preserve"> gestionar múltiples sucursales dentro del sistema de ventas.</w:t>
+      </w:r>
+    </w:p>
+    <w:p>
+      <w:pPr>
+        <w:spacing w:before="100" w:beforeAutospacing="1" w:after="100" w:afterAutospacing="1" w:line="240" w:lineRule="auto"/>
+        <w:rPr>
+          <w:rFonts w:ascii="Arial" w:eastAsia="Times New Roman" w:hAnsi="Arial" w:cs="Arial"/>
+          <w:bCs/>
+          <w:lang w:val="es-ES"/>
+        </w:rPr>
+      </w:pPr>
+      <w:r>
+        <w:rPr>
+          <w:rFonts w:cstheme="minorHAnsi"/>
+          <w:b/>
+          <w:bCs/>
+          <w:noProof/>
+          <w:color w:val="4472C4" w:themeColor="accent1"/>
+          <w:sz w:val="24"/>
+          <w:szCs w:val="24"/>
+        </w:rPr>
+        <w:t>HUJZ-002 Administracion de sistema</w:t>
+      </w:r>
+      <w:r>
+        <w:rPr>
+          <w:rFonts w:ascii="Arial" w:eastAsia="Times New Roman" w:hAnsi="Arial" w:cs="Arial"/>
+          <w:bCs/>
+          <w:lang w:val="es-ES"/>
+        </w:rPr>
+        <w:t xml:space="preserve"> </w:t>
+      </w:r>
+      <w:r>
+        <w:rPr>
+          <w:rFonts w:eastAsia="Times New Roman" w:cstheme="minorHAnsi"/>
+          <w:b/>
+          <w:bCs/>
+          <w:color w:val="4472C4" w:themeColor="accent1"/>
+          <w:sz w:val="24"/>
+          <w:lang w:val="es-ES"/>
+        </w:rPr>
+        <w:t>Visualización por tienda</w:t>
+      </w:r>
+    </w:p>
+    <w:p>
+      <w:pPr>
+        <w:spacing w:before="100" w:beforeAutospacing="1" w:after="100" w:afterAutospacing="1" w:line="240" w:lineRule="auto"/>
+        <w:rPr>
+          <w:rFonts w:ascii="Arial" w:eastAsia="Times New Roman" w:hAnsi="Arial" w:cs="Arial"/>
+          <w:bCs/>
+          <w:lang w:val="es-ES"/>
+        </w:rPr>
+      </w:pPr>
+      <w:r>
+        <w:rPr>
+          <w:rFonts w:ascii="Arial" w:eastAsia="Times New Roman" w:hAnsi="Arial" w:cs="Arial"/>
+          <w:bCs/>
+          <w:lang w:val="es-ES"/>
+        </w:rPr>
+        <w:t>Quiero:</w:t>
+      </w:r>
+      <w:r>
+        <w:rPr>
+          <w:rFonts w:ascii="Arial" w:eastAsia="Times New Roman" w:hAnsi="Arial" w:cs="Arial"/>
+          <w:lang w:val="es-ES"/>
+        </w:rPr>
+        <w:t xml:space="preserve"> gerente regional,</w:t>
+      </w:r>
+      <w:r>
+        <w:rPr>
+          <w:rFonts w:ascii="Arial" w:eastAsia="Times New Roman" w:hAnsi="Arial" w:cs="Arial"/>
+          <w:lang w:val="es-ES"/>
+        </w:rPr>
+        <w:br/>
+      </w:r>
+      <w:r>
+        <w:rPr>
+          <w:rFonts w:ascii="Arial" w:eastAsia="Times New Roman" w:hAnsi="Arial" w:cs="Arial"/>
+          <w:bCs/>
+          <w:lang w:val="es-ES"/>
+        </w:rPr>
+        <w:t>quiero</w:t>
+      </w:r>
+      <w:r>
+        <w:rPr>
+          <w:rFonts w:ascii="Arial" w:eastAsia="Times New Roman" w:hAnsi="Arial" w:cs="Arial"/>
+          <w:bCs/>
+          <w:lang w:val="es-ES"/>
+        </w:rPr>
+        <w:t>:</w:t>
+      </w:r>
+      <w:r>
+        <w:rPr>
+          <w:rFonts w:ascii="Arial" w:eastAsia="Times New Roman" w:hAnsi="Arial" w:cs="Arial"/>
+          <w:lang w:val="es-ES"/>
+        </w:rPr>
+        <w:t xml:space="preserve"> ver un reporte de ventas filtrado por tienda,</w:t>
+      </w:r>
+      <w:r>
+        <w:rPr>
+          <w:rFonts w:ascii="Arial" w:eastAsia="Times New Roman" w:hAnsi="Arial" w:cs="Arial"/>
+          <w:lang w:val="es-ES"/>
+        </w:rPr>
+        <w:br/>
+      </w:r>
+      <w:r>
+        <w:rPr>
+          <w:rFonts w:ascii="Arial" w:eastAsia="Times New Roman" w:hAnsi="Arial" w:cs="Arial"/>
+          <w:bCs/>
+          <w:lang w:val="es-ES"/>
+        </w:rPr>
+        <w:t>para</w:t>
+      </w:r>
+      <w:r>
+        <w:rPr>
+          <w:rFonts w:ascii="Arial" w:eastAsia="Times New Roman" w:hAnsi="Arial" w:cs="Arial"/>
+          <w:bCs/>
+          <w:lang w:val="es-ES"/>
+        </w:rPr>
+        <w:t>:</w:t>
+      </w:r>
+      <w:r>
+        <w:rPr>
+          <w:rFonts w:ascii="Arial" w:eastAsia="Times New Roman" w:hAnsi="Arial" w:cs="Arial"/>
+          <w:lang w:val="es-ES"/>
+        </w:rPr>
+        <w:t xml:space="preserve"> analizar el rendimiento individual de cada sucursal y tomar decisiones estratégicas.</w:t>
+      </w:r>
+    </w:p>
+    <w:p>
+      <w:pPr>
+        <w:spacing w:before="100" w:beforeAutospacing="1" w:after="100" w:afterAutospacing="1" w:line="240" w:lineRule="auto"/>
+        <w:rPr>
+          <w:rFonts w:cstheme="minorHAnsi"/>
+          <w:b/>
+          <w:bCs/>
+          <w:noProof/>
+          <w:color w:val="4472C4" w:themeColor="accent1"/>
+          <w:sz w:val="24"/>
+          <w:szCs w:val="24"/>
+        </w:rPr>
+      </w:pPr>
+      <w:r>
+        <w:rPr>
+          <w:rFonts w:cstheme="minorHAnsi"/>
+          <w:b/>
+          <w:bCs/>
+          <w:noProof/>
+          <w:color w:val="4472C4" w:themeColor="accent1"/>
+          <w:sz w:val="24"/>
+          <w:szCs w:val="24"/>
+        </w:rPr>
+        <w:t>HUJZ</w:t>
+      </w:r>
+      <w:r>
+        <w:rPr>
+          <w:rFonts w:cstheme="minorHAnsi"/>
+          <w:b/>
+          <w:bCs/>
+          <w:noProof/>
+          <w:color w:val="4472C4" w:themeColor="accent1"/>
+          <w:sz w:val="24"/>
+          <w:szCs w:val="24"/>
+        </w:rPr>
+        <w:t>-003 Asignaci</w:t>
+      </w:r>
+      <w:r>
+        <w:rPr>
+          <w:rFonts w:cstheme="minorHAnsi"/>
+          <w:b/>
+          <w:bCs/>
+          <w:noProof/>
+          <w:color w:val="4472C4" w:themeColor="accent1"/>
+          <w:sz w:val="24"/>
+          <w:szCs w:val="24"/>
+        </w:rPr>
+        <w:t>on a productor por</w:t>
+      </w:r>
+      <w:r>
+        <w:rPr>
+          <w:rFonts w:cstheme="minorHAnsi"/>
+          <w:b/>
+          <w:bCs/>
+          <w:noProof/>
+          <w:color w:val="4472C4" w:themeColor="accent1"/>
+          <w:sz w:val="24"/>
+          <w:szCs w:val="24"/>
+        </w:rPr>
+        <w:t xml:space="preserve"> tienda </w:t>
+      </w:r>
+    </w:p>
+    <w:p>
+      <w:pPr>
+        <w:spacing w:before="100" w:beforeAutospacing="1" w:after="100" w:afterAutospacing="1" w:line="240" w:lineRule="auto"/>
+        <w:rPr>
+          <w:rFonts w:ascii="Arial" w:eastAsia="Times New Roman" w:hAnsi="Arial" w:cs="Arial"/>
+          <w:lang w:val="es-ES"/>
+        </w:rPr>
+      </w:pPr>
+      <w:r>
+        <w:rPr>
+          <w:rFonts w:ascii="Arial" w:eastAsia="Times New Roman" w:hAnsi="Arial" w:cs="Arial"/>
+          <w:bCs/>
+          <w:lang w:val="es-ES"/>
+        </w:rPr>
+        <w:lastRenderedPageBreak/>
+        <w:t>Como</w:t>
+      </w:r>
+      <w:r>
+        <w:rPr>
+          <w:rFonts w:ascii="Arial" w:eastAsia="Times New Roman" w:hAnsi="Arial" w:cs="Arial"/>
+          <w:bCs/>
+          <w:lang w:val="es-ES"/>
+        </w:rPr>
+        <w:t>:</w:t>
+      </w:r>
+      <w:r>
+        <w:rPr>
+          <w:rFonts w:ascii="Arial" w:eastAsia="Times New Roman" w:hAnsi="Arial" w:cs="Arial"/>
+          <w:lang w:val="es-ES"/>
+        </w:rPr>
+        <w:t xml:space="preserve"> encargado de inventario,</w:t>
+      </w:r>
+      <w:r>
+        <w:rPr>
+          <w:rFonts w:ascii="Arial" w:eastAsia="Times New Roman" w:hAnsi="Arial" w:cs="Arial"/>
+          <w:lang w:val="es-ES"/>
+        </w:rPr>
+        <w:br/>
+      </w:r>
+      <w:r>
+        <w:rPr>
+          <w:rFonts w:ascii="Arial" w:eastAsia="Times New Roman" w:hAnsi="Arial" w:cs="Arial"/>
+          <w:bCs/>
+          <w:lang w:val="es-ES"/>
+        </w:rPr>
+        <w:t>quiero</w:t>
+      </w:r>
+      <w:r>
+        <w:rPr>
+          <w:rFonts w:ascii="Arial" w:eastAsia="Times New Roman" w:hAnsi="Arial" w:cs="Arial"/>
+          <w:bCs/>
+          <w:lang w:val="es-ES"/>
+        </w:rPr>
+        <w:t>:</w:t>
+      </w:r>
+      <w:r>
+        <w:rPr>
+          <w:rFonts w:ascii="Arial" w:eastAsia="Times New Roman" w:hAnsi="Arial" w:cs="Arial"/>
+          <w:lang w:val="es-ES"/>
+        </w:rPr>
+        <w:t xml:space="preserve"> asignar productos específicos a cada tienda,</w:t>
+      </w:r>
+      <w:r>
+        <w:rPr>
+          <w:rFonts w:ascii="Arial" w:eastAsia="Times New Roman" w:hAnsi="Arial" w:cs="Arial"/>
+          <w:lang w:val="es-ES"/>
+        </w:rPr>
+        <w:br/>
+      </w:r>
+      <w:r>
+        <w:rPr>
+          <w:rFonts w:ascii="Arial" w:eastAsia="Times New Roman" w:hAnsi="Arial" w:cs="Arial"/>
+          <w:bCs/>
+          <w:lang w:val="es-ES"/>
+        </w:rPr>
+        <w:t>para</w:t>
+      </w:r>
+      <w:r>
+        <w:rPr>
+          <w:rFonts w:ascii="Arial" w:eastAsia="Times New Roman" w:hAnsi="Arial" w:cs="Arial"/>
+          <w:lang w:val="es-ES"/>
+        </w:rPr>
+        <w:t xml:space="preserve">: </w:t>
+      </w:r>
+      <w:r>
+        <w:rPr>
+          <w:rFonts w:ascii="Arial" w:eastAsia="Times New Roman" w:hAnsi="Arial" w:cs="Arial"/>
+          <w:lang w:val="es-ES"/>
+        </w:rPr>
+        <w:t>asegurar que el stock disponible esté correctamente distribuido entre las sucursales.</w:t>
+      </w:r>
+    </w:p>
+    <w:p>
+      <w:pPr>
+        <w:rPr>
+          <w:bCs/>
+          <w:lang w:val="es-ES"/>
+        </w:rPr>
+      </w:pPr>
+      <w:r>
+        <w:rPr>
+          <w:rFonts w:cstheme="minorHAnsi"/>
+          <w:b/>
+          <w:bCs/>
+          <w:noProof/>
+          <w:color w:val="4472C4" w:themeColor="accent1"/>
+          <w:sz w:val="24"/>
+          <w:szCs w:val="24"/>
+        </w:rPr>
+        <w:t>HUDM-001 Suscripción de Prueba</w:t>
+      </w:r>
+      <w:r>
+        <w:rPr>
+          <w:rFonts w:cstheme="minorHAnsi"/>
+          <w:b/>
+          <w:bCs/>
+          <w:noProof/>
+          <w:color w:val="4472C4" w:themeColor="accent1"/>
+          <w:sz w:val="24"/>
+          <w:szCs w:val="24"/>
+        </w:rPr>
+        <w:br/>
+      </w:r>
+      <w:r>
+        <w:rPr>
+          <w:bCs/>
+          <w:lang w:val="es-ES"/>
+        </w:rPr>
+        <w:t xml:space="preserve">Como: Cliente </w:t>
+      </w:r>
+    </w:p>
+    <w:p>
+      <w:pPr>
+        <w:rPr>
+          <w:bCs/>
+          <w:lang w:val="es-ES"/>
+        </w:rPr>
+      </w:pPr>
+      <w:r>
+        <w:rPr>
+          <w:bCs/>
+          <w:lang w:val="es-ES"/>
+        </w:rPr>
+        <w:t xml:space="preserve">Quiero: Que la tienda dé unos meses de suscripción de prueba en el videojuego que compré </w:t>
+      </w:r>
+    </w:p>
+    <w:p>
+      <w:pPr>
+        <w:rPr>
+          <w:bCs/>
+          <w:lang w:val="es-ES"/>
+        </w:rPr>
+      </w:pPr>
+      <w:r>
+        <w:rPr>
+          <w:bCs/>
+          <w:lang w:val="es-ES"/>
+        </w:rPr>
+        <w:t>Para: Saber si al final vale la pena pagarla o no.</w:t>
+      </w:r>
+    </w:p>
+    <w:p>
+      <w:pPr>
+        <w:rPr>
+          <w:rFonts w:cstheme="minorHAnsi"/>
+          <w:b/>
+          <w:bCs/>
+          <w:noProof/>
+          <w:color w:val="4472C4" w:themeColor="accent1"/>
+          <w:sz w:val="24"/>
+          <w:szCs w:val="24"/>
+        </w:rPr>
+      </w:pPr>
+      <w:r>
+        <w:rPr>
+          <w:rFonts w:cstheme="minorHAnsi"/>
+          <w:b/>
+          <w:bCs/>
+          <w:noProof/>
+          <w:color w:val="4472C4" w:themeColor="accent1"/>
+          <w:sz w:val="24"/>
+          <w:szCs w:val="24"/>
+        </w:rPr>
+        <w:t>HUDM-002 Administrar suscripciones gratuitas</w:t>
+      </w:r>
+    </w:p>
+    <w:p>
+      <w:pPr>
+        <w:rPr>
+          <w:bCs/>
+          <w:lang w:val="es-ES"/>
+        </w:rPr>
+      </w:pPr>
+      <w:r>
+        <w:rPr>
+          <w:bCs/>
+          <w:lang w:val="es-ES"/>
+        </w:rPr>
+        <w:t xml:space="preserve">Como: Empleado de la tienda de videojuegos </w:t>
+      </w:r>
+    </w:p>
+    <w:p>
+      <w:pPr>
+        <w:rPr>
+          <w:bCs/>
+          <w:lang w:val="es-ES"/>
+        </w:rPr>
+      </w:pPr>
+      <w:r>
+        <w:rPr>
+          <w:bCs/>
+          <w:lang w:val="es-ES"/>
+        </w:rPr>
+        <w:t>Quiero: Proporcionar suscripciones gratuitas temporales por unos meses en un videojuego.</w:t>
+      </w:r>
+    </w:p>
+    <w:p>
+      <w:pPr>
+        <w:rPr>
+          <w:rFonts w:cstheme="minorHAnsi"/>
+          <w:b/>
+          <w:bCs/>
+          <w:noProof/>
+          <w:color w:val="4472C4" w:themeColor="accent1"/>
+          <w:sz w:val="24"/>
+          <w:szCs w:val="24"/>
+        </w:rPr>
+      </w:pPr>
+      <w:r>
+        <w:rPr>
+          <w:bCs/>
+          <w:lang w:val="es-ES"/>
+        </w:rPr>
+        <w:t>Para: Persuadir a los usuarios a comprarlo</w:t>
+      </w:r>
+      <w:r>
+        <w:rPr>
+          <w:lang w:val="es-ES"/>
+        </w:rPr>
+        <w:t>.</w:t>
+      </w:r>
+    </w:p>
+    <w:p>
+      <w:pPr>
+        <w:rPr>
+          <w:rFonts w:cstheme="minorHAnsi"/>
+          <w:b/>
+          <w:bCs/>
+          <w:noProof/>
+          <w:color w:val="4472C4" w:themeColor="accent1"/>
+          <w:sz w:val="24"/>
+          <w:szCs w:val="24"/>
+        </w:rPr>
+      </w:pPr>
+      <w:r>
+        <w:rPr>
+          <w:rFonts w:cstheme="minorHAnsi"/>
+          <w:b/>
+          <w:bCs/>
+          <w:noProof/>
+          <w:color w:val="4472C4" w:themeColor="accent1"/>
+          <w:sz w:val="24"/>
+          <w:szCs w:val="24"/>
+        </w:rPr>
+        <w:t xml:space="preserve">HUDM-003 Administración de suscripciones registradas </w:t>
+      </w:r>
+    </w:p>
+    <w:p>
+      <w:pPr>
+        <w:rPr>
+          <w:bCs/>
+          <w:lang w:val="es-ES"/>
+        </w:rPr>
+      </w:pPr>
+      <w:r>
+        <w:rPr>
+          <w:bCs/>
+          <w:lang w:val="es-ES"/>
+        </w:rPr>
+        <w:t>Como: Empleado de la tienda de videojuegos</w:t>
+      </w:r>
+    </w:p>
+    <w:p>
+      <w:pPr>
+        <w:rPr>
+          <w:bCs/>
+          <w:lang w:val="es-ES"/>
+        </w:rPr>
+      </w:pPr>
+      <w:r>
+        <w:rPr>
+          <w:bCs/>
+          <w:lang w:val="es-ES"/>
+        </w:rPr>
+        <w:t>Quiero: Tener un sistema de las suscripciones ya registradas que tienen los clientes.</w:t>
+      </w:r>
+    </w:p>
+    <w:p>
+      <w:pPr>
+        <w:rPr>
+          <w:lang w:val="es-ES"/>
+        </w:rPr>
+      </w:pPr>
+      <w:r>
+        <w:rPr>
+          <w:bCs/>
+          <w:lang w:val="es-ES"/>
+        </w:rPr>
+        <w:t>Para: Separar a los clientes que ya han comprado en la tienda con los nuevos, para las ofertas en las suscripciones.</w:t>
+      </w:r>
+    </w:p>
+    <w:p>
+      <w:pPr>
+        <w:rPr>
+          <w:lang w:val="es-ES"/>
+        </w:rPr>
+      </w:pPr>
+    </w:p>
+    <w:p>
+      <w:pPr>
+        <w:pStyle w:val="Sinespaciado"/>
+        <w:tabs>
+          <w:tab w:val="left" w:pos="5670"/>
+        </w:tabs>
+        <w:spacing w:line="276" w:lineRule="auto"/>
+        <w:rPr>
+          <w:rFonts w:cstheme="minorHAnsi"/>
+          <w:b/>
+          <w:color w:val="4472C4" w:themeColor="accent1"/>
+          <w:sz w:val="24"/>
+          <w:szCs w:val="24"/>
+        </w:rPr>
+      </w:pPr>
+      <w:r>
+        <w:rPr>
+          <w:rFonts w:cstheme="minorHAnsi"/>
+          <w:b/>
+          <w:bCs/>
+          <w:noProof/>
+          <w:color w:val="4472C4" w:themeColor="accent1"/>
+          <w:sz w:val="24"/>
+          <w:szCs w:val="24"/>
+        </w:rPr>
+        <w:t xml:space="preserve">HUJR-001 </w:t>
+      </w:r>
+      <w:r>
+        <w:rPr>
+          <w:rFonts w:cstheme="minorHAnsi"/>
+          <w:b/>
+          <w:color w:val="4472C4" w:themeColor="accent1"/>
+          <w:sz w:val="24"/>
+          <w:szCs w:val="24"/>
+        </w:rPr>
+        <w:t>Registro de proveedor</w:t>
+      </w:r>
+    </w:p>
+    <w:p>
+      <w:pPr>
+        <w:pStyle w:val="Sinespaciado"/>
+        <w:tabs>
+          <w:tab w:val="left" w:pos="5670"/>
+        </w:tabs>
+        <w:spacing w:line="276" w:lineRule="auto"/>
+        <w:rPr>
+          <w:rFonts w:cstheme="minorHAnsi"/>
+        </w:rPr>
+      </w:pPr>
+      <w:r>
+        <w:rPr>
+          <w:rStyle w:val="Textoennegrita"/>
+          <w:rFonts w:cstheme="minorHAnsi"/>
+        </w:rPr>
+        <w:t>Como</w:t>
+      </w:r>
+      <w:r>
+        <w:rPr>
+          <w:rFonts w:cstheme="minorHAnsi"/>
+        </w:rPr>
+        <w:t>: administrador del sistema,</w:t>
+      </w:r>
+      <w:r>
+        <w:rPr>
+          <w:rFonts w:cstheme="minorHAnsi"/>
+        </w:rPr>
+        <w:br/>
+      </w:r>
+      <w:r>
+        <w:rPr>
+          <w:rStyle w:val="Textoennegrita"/>
+          <w:rFonts w:cstheme="minorHAnsi"/>
+        </w:rPr>
+        <w:t>quiero</w:t>
+      </w:r>
+      <w:r>
+        <w:rPr>
+          <w:rStyle w:val="Textoennegrita"/>
+          <w:rFonts w:cstheme="minorHAnsi"/>
+        </w:rPr>
+        <w:t>:</w:t>
+      </w:r>
+      <w:r>
+        <w:rPr>
+          <w:rFonts w:cstheme="minorHAnsi"/>
+        </w:rPr>
+        <w:t xml:space="preserve"> registrar nuevos proveedores con su nombre</w:t>
+      </w:r>
+      <w:r>
+        <w:rPr>
+          <w:rFonts w:cstheme="minorHAnsi"/>
+        </w:rPr>
+        <w:t>, teléfono, correo y dirección,</w:t>
+      </w:r>
+    </w:p>
+    <w:p>
+      <w:pPr>
+        <w:pStyle w:val="Sinespaciado"/>
+        <w:tabs>
+          <w:tab w:val="left" w:pos="5670"/>
+        </w:tabs>
+        <w:spacing w:line="276" w:lineRule="auto"/>
+        <w:rPr>
+          <w:rFonts w:cstheme="minorHAnsi"/>
+          <w:b/>
+          <w:bCs/>
+          <w:noProof/>
+          <w:color w:val="4472C4" w:themeColor="accent1"/>
+          <w:sz w:val="24"/>
+          <w:szCs w:val="24"/>
+        </w:rPr>
+      </w:pPr>
+      <w:r>
+        <w:rPr>
+          <w:rStyle w:val="Textoennegrita"/>
+          <w:rFonts w:cstheme="minorHAnsi"/>
+          <w:u w:val="single"/>
+        </w:rPr>
+        <w:t>para</w:t>
+      </w:r>
+      <w:r>
+        <w:rPr>
+          <w:rStyle w:val="Textoennegrita"/>
+          <w:rFonts w:cstheme="minorHAnsi"/>
+        </w:rPr>
+        <w:t>:</w:t>
+      </w:r>
+      <w:r>
+        <w:rPr>
+          <w:rFonts w:cstheme="minorHAnsi"/>
+        </w:rPr>
+        <w:t xml:space="preserve"> mantener actualizada la base de datos y facilitar futuras compras y contactos comerciales.</w:t>
+      </w:r>
+    </w:p>
+    <w:p>
+      <w:pPr>
+        <w:pStyle w:val="Ttulo3"/>
+        <w:rPr>
+          <w:rFonts w:asciiTheme="minorHAnsi" w:hAnsiTheme="minorHAnsi" w:cstheme="minorHAnsi"/>
+          <w:color w:val="4472C4" w:themeColor="accent1"/>
+          <w:sz w:val="24"/>
+          <w:szCs w:val="24"/>
+          <w:lang w:val="es-GT"/>
+        </w:rPr>
+      </w:pPr>
+      <w:r>
+        <w:rPr>
+          <w:rFonts w:asciiTheme="minorHAnsi" w:hAnsiTheme="minorHAnsi" w:cstheme="minorHAnsi"/>
+          <w:bCs w:val="0"/>
+          <w:noProof/>
+          <w:color w:val="4472C4" w:themeColor="accent1"/>
+          <w:sz w:val="24"/>
+          <w:szCs w:val="24"/>
+          <w:lang w:val="es-GT"/>
+        </w:rPr>
+        <w:t>HUJR-002</w:t>
+      </w:r>
+      <w:r>
+        <w:rPr>
+          <w:rFonts w:asciiTheme="minorHAnsi" w:hAnsiTheme="minorHAnsi" w:cstheme="minorHAnsi"/>
+          <w:b w:val="0"/>
+          <w:bCs w:val="0"/>
+          <w:noProof/>
+          <w:color w:val="4472C4" w:themeColor="accent1"/>
+          <w:sz w:val="24"/>
+          <w:szCs w:val="24"/>
+          <w:lang w:val="es-GT"/>
+        </w:rPr>
+        <w:t xml:space="preserve"> </w:t>
+      </w:r>
+      <w:r>
+        <w:rPr>
+          <w:rFonts w:asciiTheme="minorHAnsi" w:hAnsiTheme="minorHAnsi" w:cstheme="minorHAnsi"/>
+          <w:color w:val="4472C4" w:themeColor="accent1"/>
+          <w:sz w:val="24"/>
+          <w:szCs w:val="24"/>
+          <w:lang w:val="es-GT"/>
+        </w:rPr>
+        <w:t>Consulta de proveedores</w:t>
+      </w:r>
+    </w:p>
+    <w:p>
+      <w:pPr>
+        <w:pStyle w:val="NormalWeb"/>
+        <w:rPr>
+          <w:rFonts w:asciiTheme="minorHAnsi" w:hAnsiTheme="minorHAnsi" w:cstheme="minorHAnsi"/>
+          <w:sz w:val="21"/>
+          <w:szCs w:val="21"/>
+        </w:rPr>
+      </w:pPr>
+      <w:r>
+        <w:rPr>
+          <w:rStyle w:val="Textoennegrita"/>
+          <w:rFonts w:asciiTheme="minorHAnsi" w:hAnsiTheme="minorHAnsi" w:cstheme="minorHAnsi"/>
+          <w:sz w:val="21"/>
+          <w:szCs w:val="21"/>
+        </w:rPr>
+        <w:t>Como</w:t>
+      </w:r>
+      <w:r>
+        <w:rPr>
+          <w:rFonts w:asciiTheme="minorHAnsi" w:hAnsiTheme="minorHAnsi" w:cstheme="minorHAnsi"/>
+          <w:sz w:val="21"/>
+          <w:szCs w:val="21"/>
+        </w:rPr>
+        <w:t xml:space="preserve">: </w:t>
+      </w:r>
+      <w:r>
+        <w:rPr>
+          <w:rFonts w:asciiTheme="minorHAnsi" w:hAnsiTheme="minorHAnsi" w:cstheme="minorHAnsi"/>
+          <w:sz w:val="21"/>
+          <w:szCs w:val="21"/>
+        </w:rPr>
+        <w:t>usuario autorizado,</w:t>
+      </w:r>
+      <w:r>
+        <w:rPr>
+          <w:rFonts w:asciiTheme="minorHAnsi" w:hAnsiTheme="minorHAnsi" w:cstheme="minorHAnsi"/>
+          <w:sz w:val="21"/>
+          <w:szCs w:val="21"/>
+        </w:rPr>
+        <w:br/>
+      </w:r>
+      <w:r>
+        <w:rPr>
+          <w:rStyle w:val="Textoennegrita"/>
+          <w:rFonts w:asciiTheme="minorHAnsi" w:hAnsiTheme="minorHAnsi" w:cstheme="minorHAnsi"/>
+          <w:sz w:val="21"/>
+          <w:szCs w:val="21"/>
+        </w:rPr>
+        <w:t>quiero</w:t>
+      </w:r>
+      <w:r>
+        <w:rPr>
+          <w:rFonts w:asciiTheme="minorHAnsi" w:hAnsiTheme="minorHAnsi" w:cstheme="minorHAnsi"/>
+          <w:sz w:val="21"/>
+          <w:szCs w:val="21"/>
+        </w:rPr>
+        <w:t xml:space="preserve"> acceder a un listado de todos los proveedores registrados,</w:t>
+      </w:r>
+      <w:r>
+        <w:rPr>
+          <w:rFonts w:asciiTheme="minorHAnsi" w:hAnsiTheme="minorHAnsi" w:cstheme="minorHAnsi"/>
+          <w:sz w:val="21"/>
+          <w:szCs w:val="21"/>
+        </w:rPr>
+        <w:br/>
+      </w:r>
+      <w:r>
+        <w:rPr>
+          <w:rStyle w:val="Textoennegrita"/>
+          <w:rFonts w:asciiTheme="minorHAnsi" w:hAnsiTheme="minorHAnsi" w:cstheme="minorHAnsi"/>
+          <w:sz w:val="21"/>
+          <w:szCs w:val="21"/>
+        </w:rPr>
+        <w:t>para</w:t>
+      </w:r>
+      <w:r>
+        <w:rPr>
+          <w:rStyle w:val="Textoennegrita"/>
+          <w:rFonts w:asciiTheme="minorHAnsi" w:hAnsiTheme="minorHAnsi" w:cstheme="minorHAnsi"/>
+          <w:sz w:val="21"/>
+          <w:szCs w:val="21"/>
+        </w:rPr>
+        <w:t>:</w:t>
+      </w:r>
+      <w:r>
+        <w:rPr>
+          <w:rFonts w:asciiTheme="minorHAnsi" w:hAnsiTheme="minorHAnsi" w:cstheme="minorHAnsi"/>
+          <w:sz w:val="21"/>
+          <w:szCs w:val="21"/>
+        </w:rPr>
+        <w:t xml:space="preserve"> poder visualizar su información de contacto y gestionar relaciones comerciales de manera eficiente.</w:t>
+      </w:r>
+    </w:p>
+    <w:p>
+      <w:pPr>
+        <w:pStyle w:val="Ttulo3"/>
+        <w:rPr>
+          <w:rFonts w:asciiTheme="minorHAnsi" w:hAnsiTheme="minorHAnsi" w:cstheme="minorHAnsi"/>
+          <w:color w:val="4472C4" w:themeColor="accent1"/>
+          <w:sz w:val="24"/>
+          <w:szCs w:val="24"/>
+          <w:lang w:val="es-GT"/>
+        </w:rPr>
+      </w:pPr>
+      <w:r>
+        <w:rPr>
+          <w:rFonts w:asciiTheme="minorHAnsi" w:hAnsiTheme="minorHAnsi" w:cstheme="minorHAnsi"/>
+          <w:bCs w:val="0"/>
+          <w:noProof/>
+          <w:color w:val="4472C4" w:themeColor="accent1"/>
+          <w:sz w:val="24"/>
+          <w:szCs w:val="24"/>
+          <w:lang w:val="es-GT"/>
+        </w:rPr>
+        <w:t>HUJR-003</w:t>
+      </w:r>
+      <w:r>
+        <w:rPr>
+          <w:rFonts w:asciiTheme="minorHAnsi" w:hAnsiTheme="minorHAnsi" w:cstheme="minorHAnsi"/>
+          <w:color w:val="4472C4" w:themeColor="accent1"/>
+          <w:sz w:val="24"/>
+          <w:szCs w:val="24"/>
+          <w:lang w:val="es-GT"/>
+        </w:rPr>
+        <w:t xml:space="preserve"> Actualización de datos de proveedor</w:t>
+      </w:r>
+    </w:p>
+    <w:p>
+      <w:pPr>
+        <w:pStyle w:val="NormalWeb"/>
+        <w:rPr>
+          <w:rFonts w:ascii="Segoe UI" w:hAnsi="Segoe UI" w:cs="Segoe UI"/>
+          <w:sz w:val="21"/>
+          <w:szCs w:val="21"/>
+        </w:rPr>
+      </w:pPr>
+      <w:r>
+        <w:rPr>
+          <w:rStyle w:val="Textoennegrita"/>
+          <w:rFonts w:asciiTheme="minorHAnsi" w:hAnsiTheme="minorHAnsi" w:cstheme="minorHAnsi"/>
+          <w:sz w:val="21"/>
+          <w:szCs w:val="21"/>
+        </w:rPr>
+        <w:t>Como</w:t>
+      </w:r>
+      <w:r>
+        <w:rPr>
+          <w:rStyle w:val="Textoennegrita"/>
+          <w:rFonts w:asciiTheme="minorHAnsi" w:hAnsiTheme="minorHAnsi" w:cstheme="minorHAnsi"/>
+          <w:sz w:val="21"/>
+          <w:szCs w:val="21"/>
+        </w:rPr>
+        <w:t>:</w:t>
+      </w:r>
+      <w:r>
+        <w:rPr>
+          <w:rFonts w:asciiTheme="minorHAnsi" w:hAnsiTheme="minorHAnsi" w:cstheme="minorHAnsi"/>
+          <w:sz w:val="21"/>
+          <w:szCs w:val="21"/>
+        </w:rPr>
+        <w:t xml:space="preserve"> administrador del sistema,</w:t>
+      </w:r>
+      <w:r>
+        <w:rPr>
+          <w:rFonts w:asciiTheme="minorHAnsi" w:hAnsiTheme="minorHAnsi" w:cstheme="minorHAnsi"/>
+          <w:sz w:val="21"/>
+          <w:szCs w:val="21"/>
+        </w:rPr>
+        <w:br/>
+      </w:r>
+      <w:r>
+        <w:rPr>
+          <w:rStyle w:val="Textoennegrita"/>
+          <w:rFonts w:asciiTheme="minorHAnsi" w:hAnsiTheme="minorHAnsi" w:cstheme="minorHAnsi"/>
+          <w:sz w:val="21"/>
+          <w:szCs w:val="21"/>
+        </w:rPr>
+        <w:t>quiero</w:t>
+      </w:r>
+      <w:r>
+        <w:rPr>
+          <w:rStyle w:val="Textoennegrita"/>
+          <w:rFonts w:asciiTheme="minorHAnsi" w:hAnsiTheme="minorHAnsi" w:cstheme="minorHAnsi"/>
+          <w:sz w:val="21"/>
+          <w:szCs w:val="21"/>
+        </w:rPr>
+        <w:t>:</w:t>
+      </w:r>
+      <w:r>
+        <w:rPr>
+          <w:rFonts w:asciiTheme="minorHAnsi" w:hAnsiTheme="minorHAnsi" w:cstheme="minorHAnsi"/>
+          <w:sz w:val="21"/>
+          <w:szCs w:val="21"/>
+        </w:rPr>
+        <w:t xml:space="preserve"> editar la información de un proveedor previamente registrado,</w:t>
+      </w:r>
+      <w:r>
+        <w:rPr>
+          <w:rFonts w:asciiTheme="minorHAnsi" w:hAnsiTheme="minorHAnsi" w:cstheme="minorHAnsi"/>
+          <w:sz w:val="21"/>
+          <w:szCs w:val="21"/>
+        </w:rPr>
+        <w:br/>
+      </w:r>
+      <w:r>
+        <w:rPr>
+          <w:rStyle w:val="Textoennegrita"/>
+          <w:rFonts w:asciiTheme="minorHAnsi" w:hAnsiTheme="minorHAnsi" w:cstheme="minorHAnsi"/>
+          <w:sz w:val="21"/>
+          <w:szCs w:val="21"/>
+        </w:rPr>
+        <w:t>para</w:t>
+      </w:r>
+      <w:r>
+        <w:rPr>
+          <w:rStyle w:val="Textoennegrita"/>
+          <w:rFonts w:asciiTheme="minorHAnsi" w:hAnsiTheme="minorHAnsi" w:cstheme="minorHAnsi"/>
+          <w:sz w:val="21"/>
+          <w:szCs w:val="21"/>
+        </w:rPr>
+        <w:t>:</w:t>
+      </w:r>
+      <w:r>
+        <w:rPr>
+          <w:rFonts w:asciiTheme="minorHAnsi" w:hAnsiTheme="minorHAnsi" w:cstheme="minorHAnsi"/>
+          <w:sz w:val="21"/>
+          <w:szCs w:val="21"/>
+        </w:rPr>
+        <w:t xml:space="preserve"> asegurarme de que los datos almacenados estén siempre actualizados y sean confiables</w:t>
+      </w:r>
+      <w:r>
+        <w:rPr>
+          <w:rFonts w:ascii="Segoe UI" w:hAnsi="Segoe UI" w:cs="Segoe UI"/>
+          <w:sz w:val="21"/>
+          <w:szCs w:val="21"/>
+        </w:rPr>
+        <w:t>.</w:t>
+      </w:r>
+    </w:p>
+    <w:p>
+      <w:pPr>
+        <w:spacing w:line="240" w:lineRule="auto"/>
+        <w:rPr>
+          <w:b/>
+          <w:bCs/>
+          <w:color w:val="4472C4" w:themeColor="accent1"/>
+        </w:rPr>
+      </w:pPr>
+      <w:r>
+        <w:rPr>
+          <w:b/>
+          <w:bCs/>
+          <w:color w:val="4472C4" w:themeColor="accent1"/>
+        </w:rPr>
+        <w:t>HUEL-001</w:t>
+      </w:r>
+      <w:r>
+        <w:rPr>
+          <w:b/>
+          <w:bCs/>
+          <w:color w:val="4472C4" w:themeColor="accent1"/>
+        </w:rPr>
+        <w:t xml:space="preserve"> Registros de devolución</w:t>
+      </w:r>
+    </w:p>
+    <w:p>
+      <w:pPr>
+        <w:spacing w:line="240" w:lineRule="auto"/>
+        <w:rPr>
+          <w:bCs/>
+        </w:rPr>
+      </w:pPr>
+      <w:r>
+        <w:rPr>
+          <w:b/>
+        </w:rPr>
+        <w:t>Como:</w:t>
+      </w:r>
+      <w:r>
+        <w:rPr>
+          <w:bCs/>
+        </w:rPr>
+        <w:t xml:space="preserve"> Empleado del área </w:t>
+      </w:r>
+    </w:p>
+    <w:p>
+      <w:pPr>
+        <w:spacing w:line="240" w:lineRule="auto"/>
+        <w:rPr>
+          <w:bCs/>
+        </w:rPr>
+      </w:pPr>
+      <w:r>
+        <w:rPr>
+          <w:b/>
+        </w:rPr>
+        <w:lastRenderedPageBreak/>
+        <w:t>Quiero:</w:t>
+      </w:r>
+      <w:r>
+        <w:rPr>
+          <w:bCs/>
+        </w:rPr>
+        <w:t xml:space="preserve"> poder poner la fecha exacta de devolución del videojuego,</w:t>
+      </w:r>
+    </w:p>
+    <w:p>
+      <w:pPr>
+        <w:spacing w:line="240" w:lineRule="auto"/>
+        <w:rPr>
+          <w:bCs/>
+        </w:rPr>
+      </w:pPr>
+      <w:r>
+        <w:rPr>
+          <w:b/>
+        </w:rPr>
+        <w:t>Para:</w:t>
+      </w:r>
+      <w:r>
+        <w:rPr>
+          <w:bCs/>
+        </w:rPr>
+        <w:t xml:space="preserve"> registrar todo de manera eficiente.</w:t>
+      </w:r>
+    </w:p>
+    <w:p>
+      <w:pPr>
+        <w:rPr>
+          <w:b/>
+          <w:bCs/>
+          <w:color w:val="4472C4" w:themeColor="accent1"/>
+        </w:rPr>
+      </w:pPr>
+    </w:p>
+    <w:p>
+      <w:pPr>
+        <w:spacing w:line="240" w:lineRule="auto"/>
+        <w:rPr>
+          <w:b/>
+          <w:bCs/>
+          <w:color w:val="4472C4" w:themeColor="accent1"/>
+        </w:rPr>
+      </w:pPr>
+      <w:r>
+        <w:rPr>
+          <w:b/>
+          <w:bCs/>
+          <w:color w:val="4472C4" w:themeColor="accent1"/>
+        </w:rPr>
+        <w:t>HUEL-002</w:t>
+      </w:r>
+      <w:r>
+        <w:rPr>
+          <w:b/>
+          <w:bCs/>
+          <w:color w:val="4472C4" w:themeColor="accent1"/>
+        </w:rPr>
+        <w:t xml:space="preserve"> Registros de devolución por usuario</w:t>
+      </w:r>
+    </w:p>
+    <w:p>
+      <w:pPr>
+        <w:spacing w:line="240" w:lineRule="auto"/>
+        <w:rPr>
+          <w:bCs/>
+        </w:rPr>
+      </w:pPr>
+      <w:r>
+        <w:rPr>
+          <w:b/>
+        </w:rPr>
+        <w:t>Como:</w:t>
+      </w:r>
+      <w:r>
+        <w:rPr>
+          <w:bCs/>
+        </w:rPr>
+        <w:t xml:space="preserve"> Cliente </w:t>
+      </w:r>
+    </w:p>
+    <w:p>
+      <w:pPr>
+        <w:spacing w:line="240" w:lineRule="auto"/>
+        <w:rPr>
+          <w:bCs/>
+        </w:rPr>
+      </w:pPr>
+      <w:r>
+        <w:rPr>
+          <w:b/>
+        </w:rPr>
+        <w:t>Quiero:</w:t>
+      </w:r>
+      <w:r>
+        <w:rPr>
+          <w:bCs/>
+        </w:rPr>
+        <w:t xml:space="preserve"> Que la devolución se enlace a mi usuario </w:t>
+      </w:r>
+    </w:p>
+    <w:p>
+      <w:pPr>
+        <w:spacing w:line="240" w:lineRule="auto"/>
+        <w:rPr>
+          <w:bCs/>
+        </w:rPr>
+      </w:pPr>
+      <w:r>
+        <w:rPr>
+          <w:b/>
+        </w:rPr>
+        <w:t>Para:</w:t>
+      </w:r>
+      <w:r>
+        <w:rPr>
+          <w:bCs/>
+        </w:rPr>
+        <w:t xml:space="preserve"> evitar problemas y tener registro de lo que he devuelto antes.</w:t>
+      </w:r>
+    </w:p>
+    <w:p>
+      <w:pPr>
+        <w:rPr>
+          <w:b/>
+          <w:bCs/>
+          <w:color w:val="4472C4" w:themeColor="accent1"/>
+        </w:rPr>
+      </w:pPr>
+    </w:p>
+    <w:p>
+      <w:pPr>
+        <w:rPr>
+          <w:b/>
+          <w:bCs/>
+          <w:color w:val="4472C4" w:themeColor="accent1"/>
+        </w:rPr>
+      </w:pPr>
+    </w:p>
+    <w:p>
+      <w:pPr>
+        <w:spacing w:line="240" w:lineRule="auto"/>
+        <w:rPr>
+          <w:bCs/>
+        </w:rPr>
+      </w:pPr>
+      <w:r>
+        <w:rPr>
+          <w:b/>
+          <w:bCs/>
+          <w:color w:val="4472C4" w:themeColor="accent1"/>
+        </w:rPr>
+        <w:t>HUEL-003</w:t>
+      </w:r>
+      <w:r>
+        <w:rPr>
+          <w:b/>
+          <w:bCs/>
+          <w:color w:val="4472C4" w:themeColor="accent1"/>
+        </w:rPr>
+        <w:t xml:space="preserve"> Historial de devoluciones</w:t>
+      </w:r>
+    </w:p>
+    <w:p>
+      <w:pPr>
+        <w:spacing w:line="240" w:lineRule="auto"/>
+        <w:rPr>
+          <w:bCs/>
+        </w:rPr>
+      </w:pPr>
+      <w:r>
+        <w:rPr>
+          <w:b/>
+        </w:rPr>
+        <w:t>Como:</w:t>
+      </w:r>
+      <w:r>
+        <w:rPr>
+          <w:bCs/>
+        </w:rPr>
+        <w:t xml:space="preserve"> Cliente</w:t>
+      </w:r>
+    </w:p>
+    <w:p>
+      <w:pPr>
+        <w:spacing w:line="240" w:lineRule="auto"/>
+        <w:rPr>
+          <w:bCs/>
+        </w:rPr>
+      </w:pPr>
+      <w:r>
+        <w:rPr>
+          <w:b/>
+        </w:rPr>
+        <w:t>Quiero:</w:t>
+      </w:r>
+      <w:r>
+        <w:rPr>
+          <w:bCs/>
+        </w:rPr>
+        <w:t xml:space="preserve"> un registro de todas mis devoluciones </w:t>
+      </w:r>
+    </w:p>
+    <w:p>
+      <w:pPr>
+        <w:spacing w:line="240" w:lineRule="auto"/>
+        <w:rPr>
+          <w:bCs/>
+        </w:rPr>
+      </w:pPr>
+      <w:r>
+        <w:rPr>
+          <w:b/>
+        </w:rPr>
+        <w:t>Para:</w:t>
+      </w:r>
+      <w:r>
+        <w:rPr>
+          <w:bCs/>
+        </w:rPr>
+        <w:t xml:space="preserve"> ver mi historial completo y verificar que todo esté correcto.</w:t>
+      </w:r>
+    </w:p>
+    <w:p>
+      <w:pPr>
+        <w:rPr>
+          <w:u w:val="single"/>
+        </w:rPr>
+      </w:pPr>
+    </w:p>
+    <w:p>
+      <w:pPr>
+        <w:pStyle w:val="Sinespaciado"/>
+        <w:tabs>
+          <w:tab w:val="left" w:pos="5670"/>
+        </w:tabs>
+        <w:spacing w:line="276" w:lineRule="auto"/>
+        <w:rPr>
+          <w:b/>
+          <w:bCs/>
+          <w:noProof/>
+          <w:color w:val="4472C4" w:themeColor="accent1"/>
+          <w:sz w:val="24"/>
+          <w:szCs w:val="24"/>
+        </w:rPr>
+      </w:pPr>
+      <w:r>
+        <w:rPr>
+          <w:b/>
+          <w:bCs/>
+          <w:noProof/>
+          <w:color w:val="4472C4" w:themeColor="accent1"/>
+          <w:sz w:val="24"/>
+          <w:szCs w:val="24"/>
+        </w:rPr>
+        <w:t>HUSM-001 Uso de membresia</w:t>
+      </w:r>
+    </w:p>
+    <w:p>
+      <w:pPr>
+        <w:pStyle w:val="Sinespaciado"/>
+        <w:tabs>
+          <w:tab w:val="left" w:pos="5670"/>
+        </w:tabs>
+        <w:spacing w:line="276" w:lineRule="auto"/>
+        <w:rPr>
+          <w:noProof/>
+          <w:sz w:val="24"/>
+          <w:szCs w:val="24"/>
+        </w:rPr>
+      </w:pPr>
+      <w:r>
+        <w:rPr>
+          <w:noProof/>
+          <w:sz w:val="24"/>
+          <w:szCs w:val="24"/>
+        </w:rPr>
+        <w:t xml:space="preserve">Como: cliente </w:t>
+      </w:r>
+    </w:p>
+    <w:p>
+      <w:pPr>
+        <w:pStyle w:val="Sinespaciado"/>
+        <w:tabs>
+          <w:tab w:val="left" w:pos="5670"/>
+        </w:tabs>
+        <w:spacing w:line="276" w:lineRule="auto"/>
+        <w:rPr>
+          <w:noProof/>
+          <w:sz w:val="24"/>
+          <w:szCs w:val="24"/>
+        </w:rPr>
+      </w:pPr>
+      <w:r>
+        <w:rPr>
+          <w:noProof/>
+          <w:sz w:val="24"/>
+          <w:szCs w:val="24"/>
+        </w:rPr>
+        <w:t xml:space="preserve">Quiero: usar mi membresía en la tienda </w:t>
+      </w:r>
+    </w:p>
+    <w:p>
+      <w:pPr>
+        <w:pStyle w:val="Sinespaciado"/>
+        <w:tabs>
+          <w:tab w:val="left" w:pos="5670"/>
+        </w:tabs>
+        <w:spacing w:line="276" w:lineRule="auto"/>
+        <w:rPr>
+          <w:noProof/>
+          <w:sz w:val="24"/>
+          <w:szCs w:val="24"/>
+        </w:rPr>
+      </w:pPr>
+      <w:r>
+        <w:rPr>
+          <w:noProof/>
+          <w:sz w:val="24"/>
+          <w:szCs w:val="24"/>
+        </w:rPr>
+        <w:t>Para: tener descuentos</w:t>
+      </w:r>
+    </w:p>
+    <w:p>
+      <w:pPr>
+        <w:pStyle w:val="Sinespaciado"/>
+        <w:tabs>
+          <w:tab w:val="left" w:pos="5670"/>
+        </w:tabs>
+        <w:spacing w:line="276" w:lineRule="auto"/>
+        <w:rPr>
+          <w:noProof/>
+          <w:sz w:val="24"/>
+          <w:szCs w:val="24"/>
+        </w:rPr>
+      </w:pPr>
+    </w:p>
+    <w:p>
+      <w:pPr>
+        <w:pStyle w:val="Sinespaciado"/>
+        <w:tabs>
+          <w:tab w:val="left" w:pos="5670"/>
+        </w:tabs>
+        <w:spacing w:line="276" w:lineRule="auto"/>
+        <w:rPr>
+          <w:b/>
+          <w:bCs/>
+          <w:noProof/>
+          <w:color w:val="4472C4" w:themeColor="accent1"/>
+          <w:sz w:val="24"/>
+          <w:szCs w:val="24"/>
+        </w:rPr>
+      </w:pPr>
+      <w:r>
+        <w:rPr>
+          <w:b/>
+          <w:bCs/>
+          <w:noProof/>
+          <w:color w:val="4472C4" w:themeColor="accent1"/>
+          <w:sz w:val="24"/>
+          <w:szCs w:val="24"/>
+        </w:rPr>
+        <w:t>HUSM-002 Descuentos</w:t>
+      </w:r>
+    </w:p>
+    <w:p>
+      <w:pPr>
+        <w:pStyle w:val="Sinespaciado"/>
+        <w:tabs>
+          <w:tab w:val="left" w:pos="5670"/>
+        </w:tabs>
+        <w:spacing w:line="276" w:lineRule="auto"/>
+        <w:rPr>
+          <w:noProof/>
+          <w:sz w:val="24"/>
+          <w:szCs w:val="24"/>
+        </w:rPr>
+      </w:pPr>
+      <w:r>
+        <w:rPr>
+          <w:noProof/>
+          <w:sz w:val="24"/>
+          <w:szCs w:val="24"/>
+        </w:rPr>
+        <w:t>Como: cliente</w:t>
+      </w:r>
+    </w:p>
+    <w:p>
+      <w:pPr>
+        <w:pStyle w:val="Sinespaciado"/>
+        <w:tabs>
+          <w:tab w:val="left" w:pos="5670"/>
+        </w:tabs>
+        <w:spacing w:line="276" w:lineRule="auto"/>
+        <w:rPr>
+          <w:noProof/>
+          <w:sz w:val="24"/>
+          <w:szCs w:val="24"/>
+        </w:rPr>
+      </w:pPr>
+      <w:r>
+        <w:rPr>
+          <w:noProof/>
+          <w:sz w:val="24"/>
+          <w:szCs w:val="24"/>
+        </w:rPr>
+        <w:t xml:space="preserve"> Quiero: saber qué productos tienen descuento con mi membresía</w:t>
+      </w:r>
+    </w:p>
+    <w:p>
+      <w:pPr>
+        <w:pStyle w:val="Sinespaciado"/>
+        <w:tabs>
+          <w:tab w:val="left" w:pos="5670"/>
+        </w:tabs>
+        <w:spacing w:line="276" w:lineRule="auto"/>
+        <w:rPr>
+          <w:noProof/>
+          <w:sz w:val="24"/>
+          <w:szCs w:val="24"/>
+        </w:rPr>
+      </w:pPr>
+      <w:r>
+        <w:rPr>
+          <w:noProof/>
+          <w:sz w:val="24"/>
+          <w:szCs w:val="24"/>
+        </w:rPr>
+        <w:t xml:space="preserve"> Para: comprarlos</w:t>
+      </w:r>
+    </w:p>
+    <w:p>
+      <w:pPr>
+        <w:pStyle w:val="Sinespaciado"/>
+        <w:tabs>
+          <w:tab w:val="left" w:pos="5670"/>
+        </w:tabs>
+        <w:spacing w:line="276" w:lineRule="auto"/>
+        <w:rPr>
+          <w:noProof/>
+          <w:sz w:val="24"/>
+          <w:szCs w:val="24"/>
+        </w:rPr>
+      </w:pPr>
+    </w:p>
+    <w:p>
+      <w:pPr>
+        <w:pStyle w:val="Sinespaciado"/>
+        <w:tabs>
+          <w:tab w:val="left" w:pos="5670"/>
+        </w:tabs>
+        <w:spacing w:line="276" w:lineRule="auto"/>
+        <w:rPr>
+          <w:b/>
+          <w:bCs/>
+          <w:noProof/>
+          <w:color w:val="4472C4" w:themeColor="accent1"/>
+          <w:sz w:val="24"/>
+          <w:szCs w:val="24"/>
+        </w:rPr>
+      </w:pPr>
+      <w:r>
+        <w:rPr>
+          <w:b/>
+          <w:bCs/>
+          <w:noProof/>
+          <w:color w:val="4472C4" w:themeColor="accent1"/>
+          <w:sz w:val="24"/>
+          <w:szCs w:val="24"/>
+        </w:rPr>
+        <w:t>HUSM-003   Registro de membresia</w:t>
+      </w:r>
+    </w:p>
+    <w:p>
+      <w:pPr>
+        <w:pStyle w:val="Sinespaciado"/>
+        <w:tabs>
+          <w:tab w:val="left" w:pos="5670"/>
+        </w:tabs>
+        <w:spacing w:line="276" w:lineRule="auto"/>
+        <w:rPr>
+          <w:noProof/>
+          <w:sz w:val="24"/>
+          <w:szCs w:val="24"/>
+        </w:rPr>
+      </w:pPr>
+      <w:r>
+        <w:rPr>
+          <w:noProof/>
+          <w:sz w:val="24"/>
+          <w:szCs w:val="24"/>
+        </w:rPr>
+        <w:t xml:space="preserve">Como: cliente </w:t>
+      </w:r>
+    </w:p>
+    <w:p>
+      <w:pPr>
+        <w:pStyle w:val="Sinespaciado"/>
+        <w:tabs>
+          <w:tab w:val="left" w:pos="5670"/>
+        </w:tabs>
+        <w:spacing w:line="276" w:lineRule="auto"/>
+        <w:rPr>
+          <w:noProof/>
+          <w:sz w:val="24"/>
+          <w:szCs w:val="24"/>
+        </w:rPr>
+      </w:pPr>
+      <w:r>
+        <w:rPr>
+          <w:noProof/>
+          <w:sz w:val="24"/>
+          <w:szCs w:val="24"/>
+        </w:rPr>
+        <w:t xml:space="preserve">Quiero: registrar mi membresía en la tienda  </w:t>
+      </w:r>
+    </w:p>
+    <w:p>
+      <w:pPr>
+        <w:pStyle w:val="Sinespaciado"/>
+        <w:tabs>
+          <w:tab w:val="left" w:pos="5670"/>
+        </w:tabs>
+        <w:spacing w:line="276" w:lineRule="auto"/>
+        <w:rPr>
+          <w:noProof/>
+          <w:sz w:val="24"/>
+          <w:szCs w:val="24"/>
+        </w:rPr>
+      </w:pPr>
+      <w:r>
+        <w:rPr>
+          <w:noProof/>
+          <w:sz w:val="24"/>
+          <w:szCs w:val="24"/>
+        </w:rPr>
+        <w:t>Para: usarla cuando compre</w:t>
+      </w:r>
+    </w:p>
+    <w:p>
+      <w:pPr>
+        <w:pStyle w:val="Sinespaciado"/>
+        <w:tabs>
+          <w:tab w:val="left" w:pos="5670"/>
+        </w:tabs>
+        <w:spacing w:line="276" w:lineRule="auto"/>
+        <w:rPr>
+          <w:noProof/>
+          <w:sz w:val="24"/>
+          <w:szCs w:val="24"/>
+        </w:rPr>
+      </w:pPr>
+    </w:p>
+    <w:p>
+      <w:pPr>
+        <w:pStyle w:val="Sinespaciado"/>
+        <w:tabs>
+          <w:tab w:val="left" w:pos="5670"/>
+        </w:tabs>
+        <w:spacing w:line="276" w:lineRule="auto"/>
+        <w:rPr>
+          <w:noProof/>
+          <w:sz w:val="24"/>
+          <w:szCs w:val="24"/>
+        </w:rPr>
+      </w:pPr>
+      <w:r>
+        <w:rPr>
+          <w:noProof/>
+          <w:sz w:val="24"/>
+          <w:szCs w:val="24"/>
+        </w:rPr>
+        <w:br/>
+      </w:r>
+    </w:p>
+    <w:p>
+      <w:pPr>
+        <w:rPr>
+          <w:rFonts w:eastAsiaTheme="minorHAnsi"/>
+          <w:noProof/>
+          <w:sz w:val="24"/>
+          <w:szCs w:val="24"/>
+        </w:rPr>
+      </w:pPr>
+      <w:r>
+        <w:rPr>
+          <w:noProof/>
+          <w:sz w:val="24"/>
+          <w:szCs w:val="24"/>
+        </w:rPr>
+        <w:br w:type="page"/>
+      </w:r>
+    </w:p>
+    <w:p>
+      <w:pPr>
+        <w:rPr>
+          <w:b/>
+          <w:bCs/>
+          <w:color w:val="4472C4" w:themeColor="accent1"/>
+        </w:rPr>
+      </w:pPr>
+      <w:r>
+        <w:rPr>
+          <w:b/>
+          <w:bCs/>
+          <w:color w:val="4472C4" w:themeColor="accent1"/>
+        </w:rPr>
+        <w:lastRenderedPageBreak/>
+        <w:t xml:space="preserve">HUMX-001 Registra las ventas </w:t>
+      </w:r>
+    </w:p>
+    <w:p>
+      <w:pPr>
+        <w:pStyle w:val="Prrafodelista"/>
+      </w:pPr>
+      <w:r>
+        <w:t xml:space="preserve">Como: trabajador </w:t>
+      </w:r>
+    </w:p>
+    <w:p>
+      <w:pPr>
+        <w:pStyle w:val="Prrafodelista"/>
+      </w:pPr>
+      <w:r>
+        <w:t xml:space="preserve">Quiero: Que Cada vez que un cliente, desee hacer una compra, pues del lado de la empresa se tiene que registrar esa compra, con ello pues se tiene que llevar, la venta, su código, la fecha, etc. </w:t>
+      </w:r>
+    </w:p>
+    <w:p>
+      <w:pPr>
+        <w:pStyle w:val="Prrafodelista"/>
+      </w:pPr>
+      <w:r>
+        <w:t>Para: poder tener un control, evitar algún tipo de alteración, y que cada cosa que se haga, pues tenga un registro.</w:t>
+      </w:r>
+    </w:p>
+    <w:p>
+      <w:pPr>
+        <w:rPr>
+          <w:b/>
+          <w:bCs/>
+          <w:color w:val="4472C4" w:themeColor="accent1"/>
+        </w:rPr>
+      </w:pPr>
+      <w:r>
+        <w:t> </w:t>
+      </w:r>
+      <w:r>
+        <w:br/>
+      </w:r>
+      <w:r>
+        <w:rPr>
+          <w:b/>
+          <w:bCs/>
+          <w:color w:val="4472C4" w:themeColor="accent1"/>
+        </w:rPr>
+        <w:t xml:space="preserve">HUMX-002 Control de ventas </w:t>
+      </w:r>
+    </w:p>
+    <w:p>
+      <w:pPr>
+        <w:pStyle w:val="Prrafodelista"/>
+      </w:pPr>
+      <w:r>
+        <w:t>Como: trabajador</w:t>
+      </w:r>
+    </w:p>
+    <w:p>
+      <w:pPr>
+        <w:pStyle w:val="Prrafodelista"/>
+      </w:pPr>
+      <w:r>
+        <w:t>Quiero: viéndolo del lado de un posible supervisor, es su encargo y trabajo, pues velar, acerca del control que se tiene en las ventas, en ello, debe hacer las consultas de todas las ventas, ir administrando</w:t>
+      </w:r>
+    </w:p>
+    <w:p>
+      <w:pPr>
+        <w:pStyle w:val="Prrafodelista"/>
+      </w:pPr>
+      <w:r>
+        <w:t>Para: después crear reportes.</w:t>
+      </w:r>
+    </w:p>
+    <w:p>
+      <w:pPr>
+        <w:pStyle w:val="Prrafodelista"/>
+      </w:pPr>
+      <w:r>
+        <w:t> </w:t>
+      </w:r>
+    </w:p>
+    <w:p>
+      <w:r>
+        <w:rPr>
+          <w:b/>
+          <w:bCs/>
+          <w:color w:val="4472C4" w:themeColor="accent1"/>
+        </w:rPr>
+        <w:t>HUMX-003 Reporte de ventas</w:t>
+      </w:r>
+    </w:p>
+    <w:p>
+      <w:pPr>
+        <w:pStyle w:val="Prrafodelista"/>
+      </w:pPr>
+      <w:r>
+        <w:t>Como: Trabajador</w:t>
+      </w:r>
+    </w:p>
+    <w:p>
+      <w:pPr>
+        <w:pStyle w:val="Prrafodelista"/>
+      </w:pPr>
+      <w:r>
+        <w:t xml:space="preserve">Quiero: Que, con lo mencionado anteriormente, después de crear un reporte de todo esto, para un superior, o simplemente para tener un expediente al momento de que ocurra algo inesperado, o simplemente </w:t>
+      </w:r>
+    </w:p>
+    <w:p>
+      <w:pPr>
+        <w:pStyle w:val="Prrafodelista"/>
+      </w:pPr>
+      <w:r>
+        <w:t>Para: entregarse a un usuario final. </w:t>
       </w:r>
     </w:p>
     <w:p>
@@ -1519,7 +5541,7 @@
 </file>
 
 <file path=word/numbering.xml><?xml version="1.0" encoding="utf-8"?>
-<w:numbering xmlns:wpc="http://schemas.microsoft.com/office/word/2010/wordprocessingCanvas" xmlns:cx="http://schemas.microsoft.com/office/drawing/2014/chartex" xmlns:cx1="http://schemas.microsoft.com/office/drawing/2015/9/8/chartex" xmlns:cx2="http://schemas.microsoft.com/office/drawing/2015/10/21/chartex" xmlns:cx3="http://schemas.microsoft.com/office/drawing/2016/5/9/chartex" xmlns:cx4="http://schemas.microsoft.com/office/drawing/2016/5/10/chartex" xmlns:cx5="http://schemas.microsoft.com/office/drawing/2016/5/11/chartex" xmlns:cx6="http://schemas.microsoft.com/office/drawing/2016/5/12/chartex" xmlns:cx7="http://schemas.microsoft.com/office/drawing/2016/5/13/chartex" xmlns:cx8="http://schemas.microsoft.com/office/drawing/2016/5/14/chartex" xmlns:mc="http://schemas.openxmlformats.org/markup-compatibility/2006" xmlns:aink="http://schemas.microsoft.com/office/drawing/2016/ink" xmlns:am3d="http://schemas.microsoft.com/office/drawing/2017/model3d" xmlns:o="urn:schemas-microsoft-com:office:office" xmlns:oel="http://schemas.microsoft.com/office/2019/extlst" xmlns:r="http://schemas.openxmlformats.org/officeDocument/2006/relationships" xmlns:m="http://schemas.openxmlformats.org/officeDocument/2006/math" xmlns:v="urn:schemas-microsoft-com:vml" xmlns:wp14="http://schemas.microsoft.com/office/word/2010/wordprocessingDrawing" xmlns:wp="http://schemas.openxmlformats.org/drawingml/2006/wordprocessingDrawing" xmlns:w10="urn:schemas-microsoft-com:office:word" xmlns:w="http://schemas.openxmlformats.org/wordprocessingml/2006/main" xmlns:w14="http://schemas.microsoft.com/office/word/2010/wordml" xmlns:w15="http://schemas.microsoft.com/office/word/2012/wordml" xmlns:w16cex="http://schemas.microsoft.com/office/word/2018/wordml/cex" xmlns:w16cid="http://schemas.microsoft.com/office/word/2016/wordml/cid" xmlns:w16="http://schemas.microsoft.com/office/word/2018/wordml" xmlns:w16du="http://schemas.microsoft.com/office/word/2023/wordml/word16du" xmlns:w16sdtdh="http://schemas.microsoft.com/office/word/2020/wordml/sdtdatahash" xmlns:w16sdtfl="http://schemas.microsoft.com/office/word/2024/wordml/sdtformatlock" xmlns:w16se="http://schemas.microsoft.com/office/word/2015/wordml/symex" xmlns:wpg="http://schemas.microsoft.com/office/word/2010/wordprocessingGroup" xmlns:wpi="http://schemas.microsoft.com/office/word/2010/wordprocessingInk" xmlns:wne="http://schemas.microsoft.com/office/word/2006/wordml" xmlns:wps="http://schemas.microsoft.com/office/word/2010/wordprocessingShape" mc:Ignorable="w14 w15 w16se w16cid w16 w16cex w16sdtdh w16sdtfl w16du wp14">
+<w:numbering xmlns:wpc="http://schemas.microsoft.com/office/word/2010/wordprocessingCanvas" xmlns:cx="http://schemas.microsoft.com/office/drawing/2014/chartex" xmlns:cx1="http://schemas.microsoft.com/office/drawing/2015/9/8/chartex" xmlns:cx2="http://schemas.microsoft.com/office/drawing/2015/10/21/chartex" xmlns:cx3="http://schemas.microsoft.com/office/drawing/2016/5/9/chartex" xmlns:cx4="http://schemas.microsoft.com/office/drawing/2016/5/10/chartex" xmlns:cx5="http://schemas.microsoft.com/office/drawing/2016/5/11/chartex" xmlns:cx6="http://schemas.microsoft.com/office/drawing/2016/5/12/chartex" xmlns:cx7="http://schemas.microsoft.com/office/drawing/2016/5/13/chartex" xmlns:cx8="http://schemas.microsoft.com/office/drawing/2016/5/14/chartex" xmlns:mc="http://schemas.openxmlformats.org/markup-compatibility/2006" xmlns:aink="http://schemas.microsoft.com/office/drawing/2016/ink" xmlns:am3d="http://schemas.microsoft.com/office/drawing/2017/model3d" xmlns:o="urn:schemas-microsoft-com:office:office" xmlns:r="http://schemas.openxmlformats.org/officeDocument/2006/relationships" xmlns:m="http://schemas.openxmlformats.org/officeDocument/2006/math" xmlns:v="urn:schemas-microsoft-com:vml" xmlns:wp14="http://schemas.microsoft.com/office/word/2010/wordprocessingDrawing" xmlns:wp="http://schemas.openxmlformats.org/drawingml/2006/wordprocessingDrawing" xmlns:w10="urn:schemas-microsoft-com:office:word" xmlns:w="http://schemas.openxmlformats.org/wordprocessingml/2006/main" xmlns:w14="http://schemas.microsoft.com/office/word/2010/wordml" xmlns:w15="http://schemas.microsoft.com/office/word/2012/wordml" xmlns:w16cex="http://schemas.microsoft.com/office/word/2018/wordml/cex" xmlns:w16cid="http://schemas.microsoft.com/office/word/2016/wordml/cid" xmlns:w16="http://schemas.microsoft.com/office/word/2018/wordml" xmlns:w16sdtdh="http://schemas.microsoft.com/office/word/2020/wordml/sdtdatahash" xmlns:w16se="http://schemas.microsoft.com/office/word/2015/wordml/symex" xmlns:wpg="http://schemas.microsoft.com/office/word/2010/wordprocessingGroup" xmlns:wpi="http://schemas.microsoft.com/office/word/2010/wordprocessingInk" xmlns:wne="http://schemas.microsoft.com/office/word/2006/wordml" xmlns:wps="http://schemas.microsoft.com/office/word/2010/wordprocessingShape" mc:Ignorable="w14 w15 w16se w16cid w16 w16cex w16sdtdh wp14">
   <w:abstractNum w:abstractNumId="0" w15:restartNumberingAfterBreak="0">
     <w:nsid w:val="02081A64"/>
     <w:multiLevelType w:val="hybridMultilevel"/>
@@ -3193,25 +7215,25 @@
       </w:pPr>
     </w:lvl>
   </w:abstractNum>
-  <w:num w:numId="1" w16cid:durableId="781191612">
+  <w:num w:numId="1">
     <w:abstractNumId w:val="12"/>
   </w:num>
-  <w:num w:numId="2" w16cid:durableId="1388455185">
+  <w:num w:numId="2">
     <w:abstractNumId w:val="13"/>
   </w:num>
-  <w:num w:numId="3" w16cid:durableId="2109347333">
+  <w:num w:numId="3">
     <w:abstractNumId w:val="7"/>
   </w:num>
-  <w:num w:numId="4" w16cid:durableId="2021882221">
+  <w:num w:numId="4">
     <w:abstractNumId w:val="8"/>
   </w:num>
-  <w:num w:numId="5" w16cid:durableId="1469398198">
+  <w:num w:numId="5">
     <w:abstractNumId w:val="4"/>
   </w:num>
-  <w:num w:numId="6" w16cid:durableId="1506365332">
+  <w:num w:numId="6">
     <w:abstractNumId w:val="3"/>
   </w:num>
-  <w:num w:numId="7" w16cid:durableId="1003318302">
+  <w:num w:numId="7">
     <w:abstractNumId w:val="3"/>
     <w:lvlOverride w:ilvl="0">
       <w:startOverride w:val="1"/>
@@ -3241,47 +7263,47 @@
       <w:startOverride w:val="1"/>
     </w:lvlOverride>
   </w:num>
-  <w:num w:numId="8" w16cid:durableId="139226636">
+  <w:num w:numId="8">
     <w:abstractNumId w:val="14"/>
   </w:num>
-  <w:num w:numId="9" w16cid:durableId="1444500659">
+  <w:num w:numId="9">
     <w:abstractNumId w:val="10"/>
   </w:num>
-  <w:num w:numId="10" w16cid:durableId="1522861174">
+  <w:num w:numId="10">
     <w:abstractNumId w:val="15"/>
   </w:num>
-  <w:num w:numId="11" w16cid:durableId="2042707241">
+  <w:num w:numId="11">
     <w:abstractNumId w:val="6"/>
   </w:num>
-  <w:num w:numId="12" w16cid:durableId="1410931603">
+  <w:num w:numId="12">
     <w:abstractNumId w:val="0"/>
   </w:num>
-  <w:num w:numId="13" w16cid:durableId="42143283">
+  <w:num w:numId="13">
     <w:abstractNumId w:val="17"/>
   </w:num>
-  <w:num w:numId="14" w16cid:durableId="1922635918">
+  <w:num w:numId="14">
     <w:abstractNumId w:val="5"/>
   </w:num>
-  <w:num w:numId="15" w16cid:durableId="1632400256">
+  <w:num w:numId="15">
     <w:abstractNumId w:val="1"/>
   </w:num>
-  <w:num w:numId="16" w16cid:durableId="711000293">
+  <w:num w:numId="16">
     <w:abstractNumId w:val="16"/>
   </w:num>
-  <w:num w:numId="17" w16cid:durableId="1975015800">
+  <w:num w:numId="17">
     <w:abstractNumId w:val="11"/>
   </w:num>
-  <w:num w:numId="18" w16cid:durableId="660815090">
+  <w:num w:numId="18">
     <w:abstractNumId w:val="2"/>
   </w:num>
-  <w:num w:numId="19" w16cid:durableId="249049936">
+  <w:num w:numId="19">
     <w:abstractNumId w:val="9"/>
   </w:num>
 </w:numbering>
 </file>
 
 <file path=word/styles.xml><?xml version="1.0" encoding="utf-8"?>
-<w:styles xmlns:mc="http://schemas.openxmlformats.org/markup-compatibility/2006" xmlns:r="http://schemas.openxmlformats.org/officeDocument/2006/relationships" xmlns:w="http://schemas.openxmlformats.org/wordprocessingml/2006/main" xmlns:w14="http://schemas.microsoft.com/office/word/2010/wordml" xmlns:w15="http://schemas.microsoft.com/office/word/2012/wordml" xmlns:w16cex="http://schemas.microsoft.com/office/word/2018/wordml/cex" xmlns:w16cid="http://schemas.microsoft.com/office/word/2016/wordml/cid" xmlns:w16="http://schemas.microsoft.com/office/word/2018/wordml" xmlns:w16du="http://schemas.microsoft.com/office/word/2023/wordml/word16du" xmlns:w16sdtdh="http://schemas.microsoft.com/office/word/2020/wordml/sdtdatahash" xmlns:w16sdtfl="http://schemas.microsoft.com/office/word/2024/wordml/sdtformatlock" xmlns:w16se="http://schemas.microsoft.com/office/word/2015/wordml/symex" mc:Ignorable="w14 w15 w16se w16cid w16 w16cex w16sdtdh w16sdtfl w16du">
+<w:styles xmlns:mc="http://schemas.openxmlformats.org/markup-compatibility/2006" xmlns:r="http://schemas.openxmlformats.org/officeDocument/2006/relationships" xmlns:w="http://schemas.openxmlformats.org/wordprocessingml/2006/main" xmlns:w14="http://schemas.microsoft.com/office/word/2010/wordml" xmlns:w15="http://schemas.microsoft.com/office/word/2012/wordml" xmlns:w16cex="http://schemas.microsoft.com/office/word/2018/wordml/cex" xmlns:w16cid="http://schemas.microsoft.com/office/word/2016/wordml/cid" xmlns:w16="http://schemas.microsoft.com/office/word/2018/wordml" xmlns:w16sdtdh="http://schemas.microsoft.com/office/word/2020/wordml/sdtdatahash" xmlns:w16se="http://schemas.microsoft.com/office/word/2015/wordml/symex" mc:Ignorable="w14 w15 w16se w16cid w16 w16cex w16sdtdh">
   <w:docDefaults>
     <w:rPrDefault>
       <w:rPr>

</xml_diff>

<commit_message>
Add: Agregar Historias de Usuario en entidad Empleado en archivo Actividad-ProyectoJavaEE.docx
</commit_message>
<xml_diff>
--- a/Actividad-ProyectoJavaEE.docx
+++ b/Actividad-ProyectoJavaEE.docx
@@ -2547,6 +2547,546 @@
         </w:tabs>
         <w:spacing w:line="276" w:lineRule="auto"/>
         <w:rPr>
+          <w:rStyle w:val="normaltextrun"/>
+          <w:rFonts w:ascii="Calibri" w:hAnsi="Calibri" w:cs="Calibri"/>
+          <w:b/>
+          <w:bCs/>
+          <w:color w:val="4472C4" w:themeColor="accent1"/>
+        </w:rPr>
+      </w:pPr>
+      <w:r>
+        <w:rPr>
+          <w:rStyle w:val="normaltextrun"/>
+          <w:rFonts w:ascii="Calibri" w:hAnsi="Calibri" w:cs="Calibri"/>
+          <w:b/>
+          <w:bCs/>
+          <w:color w:val="4472C4" w:themeColor="accent1"/>
+        </w:rPr>
+        <w:t>HUFS</w:t>
+      </w:r>
+      <w:r>
+        <w:rPr>
+          <w:rStyle w:val="normaltextrun"/>
+          <w:rFonts w:ascii="Calibri" w:hAnsi="Calibri" w:cs="Calibri"/>
+          <w:b/>
+          <w:bCs/>
+          <w:color w:val="4472C4" w:themeColor="accent1"/>
+        </w:rPr>
+        <w:t xml:space="preserve">-001 Registro </w:t>
+      </w:r>
+      <w:r>
+        <w:rPr>
+          <w:rStyle w:val="normaltextrun"/>
+          <w:rFonts w:ascii="Calibri" w:hAnsi="Calibri" w:cs="Calibri"/>
+          <w:b/>
+          <w:bCs/>
+          <w:color w:val="4472C4" w:themeColor="accent1"/>
+        </w:rPr>
+        <w:t>Empleado</w:t>
+      </w:r>
+    </w:p>
+    <w:p>
+      <w:pPr>
+        <w:pStyle w:val="Sinespaciado"/>
+        <w:tabs>
+          <w:tab w:val="left" w:pos="5670"/>
+        </w:tabs>
+        <w:spacing w:line="276" w:lineRule="auto"/>
+        <w:rPr>
+          <w:rStyle w:val="normaltextrun"/>
+          <w:rFonts w:ascii="Calibri" w:hAnsi="Calibri" w:cs="Calibri"/>
+          <w:b/>
+          <w:bCs/>
+          <w:color w:val="4472C4" w:themeColor="accent1"/>
+        </w:rPr>
+      </w:pPr>
+      <w:r>
+        <w:rPr>
+          <w:rStyle w:val="normaltextrun"/>
+          <w:rFonts w:ascii="Calibri" w:hAnsi="Calibri" w:cs="Calibri"/>
+          <w:b/>
+          <w:bCs/>
+          <w:color w:val="000000"/>
+          <w:shd w:val="clear" w:color="auto" w:fill="FFFFFF"/>
+        </w:rPr>
+        <w:t xml:space="preserve">Como: </w:t>
+      </w:r>
+      <w:r>
+        <w:rPr>
+          <w:rStyle w:val="normaltextrun"/>
+          <w:rFonts w:ascii="Calibri" w:hAnsi="Calibri" w:cs="Calibri"/>
+          <w:color w:val="000000"/>
+          <w:shd w:val="clear" w:color="auto" w:fill="FFFFFF"/>
+        </w:rPr>
+        <w:t>Administrador del sistema</w:t>
+      </w:r>
+      <w:r>
+        <w:rPr>
+          <w:rStyle w:val="scxw200502479"/>
+          <w:rFonts w:ascii="Calibri" w:hAnsi="Calibri" w:cs="Calibri"/>
+          <w:color w:val="000000"/>
+          <w:shd w:val="clear" w:color="auto" w:fill="FFFFFF"/>
+        </w:rPr>
+        <w:t> </w:t>
+      </w:r>
+      <w:r>
+        <w:rPr>
+          <w:rFonts w:ascii="Calibri" w:hAnsi="Calibri" w:cs="Calibri"/>
+          <w:color w:val="000000"/>
+          <w:shd w:val="clear" w:color="auto" w:fill="FFFFFF"/>
+        </w:rPr>
+        <w:br/>
+      </w:r>
+      <w:r>
+        <w:rPr>
+          <w:rStyle w:val="normaltextrun"/>
+          <w:rFonts w:ascii="Calibri" w:hAnsi="Calibri" w:cs="Calibri"/>
+          <w:b/>
+          <w:bCs/>
+          <w:color w:val="000000"/>
+          <w:shd w:val="clear" w:color="auto" w:fill="FFFFFF"/>
+        </w:rPr>
+        <w:t xml:space="preserve">Quiero: </w:t>
+      </w:r>
+      <w:r>
+        <w:rPr>
+          <w:rStyle w:val="normaltextrun"/>
+          <w:rFonts w:ascii="Calibri" w:hAnsi="Calibri" w:cs="Calibri"/>
+          <w:color w:val="000000"/>
+          <w:shd w:val="clear" w:color="auto" w:fill="FFFFFF"/>
+        </w:rPr>
+        <w:t>Poder registrar nuevos empleados con su DPI, nombres, teléfono, estado y usuario.</w:t>
+      </w:r>
+      <w:r>
+        <w:rPr>
+          <w:rStyle w:val="scxw200502479"/>
+          <w:rFonts w:ascii="Calibri" w:hAnsi="Calibri" w:cs="Calibri"/>
+          <w:color w:val="000000"/>
+          <w:shd w:val="clear" w:color="auto" w:fill="FFFFFF"/>
+        </w:rPr>
+        <w:t> </w:t>
+      </w:r>
+      <w:r>
+        <w:rPr>
+          <w:rFonts w:ascii="Calibri" w:hAnsi="Calibri" w:cs="Calibri"/>
+          <w:color w:val="000000"/>
+          <w:shd w:val="clear" w:color="auto" w:fill="FFFFFF"/>
+        </w:rPr>
+        <w:br/>
+      </w:r>
+      <w:r>
+        <w:rPr>
+          <w:rStyle w:val="normaltextrun"/>
+          <w:rFonts w:ascii="Calibri" w:hAnsi="Calibri" w:cs="Calibri"/>
+          <w:b/>
+          <w:bCs/>
+          <w:color w:val="000000"/>
+          <w:shd w:val="clear" w:color="auto" w:fill="FFFFFF"/>
+        </w:rPr>
+        <w:t xml:space="preserve">Para: </w:t>
+      </w:r>
+      <w:r>
+        <w:rPr>
+          <w:rStyle w:val="normaltextrun"/>
+          <w:rFonts w:ascii="Calibri" w:hAnsi="Calibri" w:cs="Calibri"/>
+          <w:color w:val="000000"/>
+          <w:shd w:val="clear" w:color="auto" w:fill="FFFFFF"/>
+        </w:rPr>
+        <w:t>mantener un registro actualizado del personal y sus detalles personales</w:t>
+      </w:r>
+      <w:r>
+        <w:rPr>
+          <w:rStyle w:val="eop"/>
+          <w:rFonts w:ascii="Calibri" w:eastAsia="MS Mincho" w:hAnsi="Calibri" w:cs="Calibri"/>
+          <w:color w:val="4472C4" w:themeColor="accent1"/>
+        </w:rPr>
+        <w:t> </w:t>
+      </w:r>
+      <w:r>
+        <w:rPr>
+          <w:rFonts w:ascii="Calibri" w:hAnsi="Calibri" w:cs="Calibri"/>
+        </w:rPr>
+        <w:br/>
+      </w:r>
+      <w:r>
+        <w:rPr>
+          <w:rStyle w:val="normaltextrun"/>
+          <w:rFonts w:ascii="Calibri" w:hAnsi="Calibri" w:cs="Calibri"/>
+          <w:b/>
+          <w:bCs/>
+          <w:color w:val="4472C4" w:themeColor="accent1"/>
+        </w:rPr>
+        <w:t>HUFS-00</w:t>
+      </w:r>
+      <w:r>
+        <w:rPr>
+          <w:rStyle w:val="normaltextrun"/>
+          <w:rFonts w:ascii="Calibri" w:hAnsi="Calibri" w:cs="Calibri"/>
+          <w:b/>
+          <w:bCs/>
+          <w:color w:val="4472C4" w:themeColor="accent1"/>
+        </w:rPr>
+        <w:t>2</w:t>
+      </w:r>
+      <w:r>
+        <w:rPr>
+          <w:rStyle w:val="normaltextrun"/>
+          <w:rFonts w:ascii="Calibri" w:hAnsi="Calibri" w:cs="Calibri"/>
+          <w:b/>
+          <w:bCs/>
+          <w:color w:val="4472C4" w:themeColor="accent1"/>
+        </w:rPr>
+        <w:t xml:space="preserve"> Registro Empleado</w:t>
+      </w:r>
+    </w:p>
+    <w:p>
+      <w:pPr>
+        <w:pStyle w:val="Sinespaciado"/>
+        <w:tabs>
+          <w:tab w:val="left" w:pos="5670"/>
+        </w:tabs>
+        <w:spacing w:line="276" w:lineRule="auto"/>
+        <w:rPr>
+          <w:rStyle w:val="eop"/>
+          <w:rFonts w:ascii="Calibri" w:hAnsi="Calibri" w:cs="Calibri"/>
+          <w:color w:val="000000"/>
+          <w:shd w:val="clear" w:color="auto" w:fill="FFFFFF"/>
+        </w:rPr>
+      </w:pPr>
+      <w:r>
+        <w:rPr>
+          <w:rStyle w:val="normaltextrun"/>
+          <w:rFonts w:ascii="Calibri" w:hAnsi="Calibri" w:cs="Calibri"/>
+          <w:b/>
+          <w:bCs/>
+          <w:color w:val="000000"/>
+          <w:shd w:val="clear" w:color="auto" w:fill="FFFFFF"/>
+        </w:rPr>
+        <w:t>Como</w:t>
+      </w:r>
+      <w:r>
+        <w:rPr>
+          <w:rStyle w:val="normaltextrun"/>
+          <w:rFonts w:ascii="Calibri" w:hAnsi="Calibri" w:cs="Calibri"/>
+          <w:color w:val="000000"/>
+          <w:shd w:val="clear" w:color="auto" w:fill="FFFFFF"/>
+        </w:rPr>
+        <w:t>: Usuario autorizado</w:t>
+      </w:r>
+      <w:r>
+        <w:rPr>
+          <w:rStyle w:val="scxw71435296"/>
+          <w:rFonts w:ascii="Calibri" w:hAnsi="Calibri" w:cs="Calibri"/>
+          <w:color w:val="000000"/>
+          <w:shd w:val="clear" w:color="auto" w:fill="FFFFFF"/>
+        </w:rPr>
+        <w:t> </w:t>
+      </w:r>
+      <w:r>
+        <w:rPr>
+          <w:rFonts w:ascii="Calibri" w:hAnsi="Calibri" w:cs="Calibri"/>
+          <w:color w:val="000000"/>
+          <w:shd w:val="clear" w:color="auto" w:fill="FFFFFF"/>
+        </w:rPr>
+        <w:br/>
+      </w:r>
+      <w:r>
+        <w:rPr>
+          <w:rStyle w:val="normaltextrun"/>
+          <w:rFonts w:ascii="Calibri" w:hAnsi="Calibri" w:cs="Calibri"/>
+          <w:b/>
+          <w:bCs/>
+          <w:color w:val="000000"/>
+          <w:shd w:val="clear" w:color="auto" w:fill="FFFFFF"/>
+        </w:rPr>
+        <w:t>Quiero</w:t>
+      </w:r>
+      <w:r>
+        <w:rPr>
+          <w:rStyle w:val="normaltextrun"/>
+          <w:rFonts w:ascii="Calibri" w:hAnsi="Calibri" w:cs="Calibri"/>
+          <w:color w:val="000000"/>
+          <w:shd w:val="clear" w:color="auto" w:fill="FFFFFF"/>
+        </w:rPr>
+        <w:t>: deseo acceder a un listado de todos los empleados registrados</w:t>
+      </w:r>
+      <w:r>
+        <w:rPr>
+          <w:rStyle w:val="scxw71435296"/>
+          <w:rFonts w:ascii="Calibri" w:hAnsi="Calibri" w:cs="Calibri"/>
+          <w:color w:val="000000"/>
+          <w:shd w:val="clear" w:color="auto" w:fill="FFFFFF"/>
+        </w:rPr>
+        <w:t> </w:t>
+      </w:r>
+      <w:r>
+        <w:rPr>
+          <w:rFonts w:ascii="Calibri" w:hAnsi="Calibri" w:cs="Calibri"/>
+          <w:color w:val="000000"/>
+          <w:shd w:val="clear" w:color="auto" w:fill="FFFFFF"/>
+        </w:rPr>
+        <w:br/>
+      </w:r>
+      <w:r>
+        <w:rPr>
+          <w:rStyle w:val="normaltextrun"/>
+          <w:rFonts w:ascii="Calibri" w:hAnsi="Calibri" w:cs="Calibri"/>
+          <w:b/>
+          <w:bCs/>
+          <w:color w:val="000000"/>
+          <w:shd w:val="clear" w:color="auto" w:fill="FFFFFF"/>
+        </w:rPr>
+        <w:t>para</w:t>
+      </w:r>
+      <w:r>
+        <w:rPr>
+          <w:rStyle w:val="normaltextrun"/>
+          <w:rFonts w:ascii="Calibri" w:hAnsi="Calibri" w:cs="Calibri"/>
+          <w:color w:val="000000"/>
+          <w:shd w:val="clear" w:color="auto" w:fill="FFFFFF"/>
+        </w:rPr>
+        <w:t>: poder ver su información personal y de contacto, facilitando la comunicación y la gestión del personal</w:t>
+      </w:r>
+      <w:r>
+        <w:rPr>
+          <w:rStyle w:val="eop"/>
+          <w:rFonts w:ascii="Calibri" w:hAnsi="Calibri" w:cs="Calibri"/>
+          <w:color w:val="000000"/>
+          <w:shd w:val="clear" w:color="auto" w:fill="FFFFFF"/>
+        </w:rPr>
+        <w:t> </w:t>
+      </w:r>
+    </w:p>
+    <w:p>
+      <w:pPr>
+        <w:pStyle w:val="Sinespaciado"/>
+        <w:tabs>
+          <w:tab w:val="left" w:pos="5670"/>
+        </w:tabs>
+        <w:spacing w:line="276" w:lineRule="auto"/>
+        <w:rPr>
+          <w:rStyle w:val="normaltextrun"/>
+          <w:rFonts w:ascii="Calibri" w:hAnsi="Calibri" w:cs="Calibri"/>
+          <w:b/>
+          <w:bCs/>
+          <w:color w:val="4472C4" w:themeColor="accent1"/>
+        </w:rPr>
+      </w:pPr>
+      <w:r>
+        <w:rPr>
+          <w:rStyle w:val="normaltextrun"/>
+          <w:rFonts w:ascii="Calibri" w:hAnsi="Calibri" w:cs="Calibri"/>
+          <w:b/>
+          <w:bCs/>
+          <w:color w:val="4472C4" w:themeColor="accent1"/>
+        </w:rPr>
+        <w:t>HUFS-00</w:t>
+      </w:r>
+      <w:r>
+        <w:rPr>
+          <w:rStyle w:val="normaltextrun"/>
+          <w:rFonts w:ascii="Calibri" w:hAnsi="Calibri" w:cs="Calibri"/>
+          <w:b/>
+          <w:bCs/>
+          <w:color w:val="4472C4" w:themeColor="accent1"/>
+        </w:rPr>
+        <w:t xml:space="preserve">3 </w:t>
+      </w:r>
+      <w:r>
+        <w:rPr>
+          <w:rStyle w:val="normaltextrun"/>
+          <w:rFonts w:ascii="Calibri" w:hAnsi="Calibri" w:cs="Calibri"/>
+          <w:b/>
+          <w:bCs/>
+          <w:color w:val="4472C4" w:themeColor="accent1"/>
+        </w:rPr>
+        <w:t>Registro Empleado</w:t>
+      </w:r>
+    </w:p>
+    <w:p>
+      <w:pPr>
+        <w:pStyle w:val="Sinespaciado"/>
+        <w:tabs>
+          <w:tab w:val="left" w:pos="5670"/>
+        </w:tabs>
+        <w:spacing w:line="276" w:lineRule="auto"/>
+        <w:rPr>
+          <w:rStyle w:val="normaltextrun"/>
+          <w:rFonts w:ascii="Calibri" w:hAnsi="Calibri" w:cs="Calibri"/>
+          <w:b/>
+          <w:bCs/>
+          <w:color w:val="4472C4" w:themeColor="accent1"/>
+        </w:rPr>
+      </w:pPr>
+      <w:r>
+        <w:rPr>
+          <w:rStyle w:val="normaltextrun"/>
+          <w:rFonts w:ascii="Calibri" w:hAnsi="Calibri" w:cs="Calibri"/>
+          <w:b/>
+          <w:bCs/>
+          <w:color w:val="000000"/>
+          <w:shd w:val="clear" w:color="auto" w:fill="FFFFFF"/>
+        </w:rPr>
+        <w:t>Como</w:t>
+      </w:r>
+      <w:r>
+        <w:rPr>
+          <w:rStyle w:val="normaltextrun"/>
+          <w:rFonts w:ascii="Calibri" w:hAnsi="Calibri" w:cs="Calibri"/>
+          <w:color w:val="000000"/>
+          <w:shd w:val="clear" w:color="auto" w:fill="FFFFFF"/>
+        </w:rPr>
+        <w:t>: Administrador del sistema</w:t>
+      </w:r>
+      <w:r>
+        <w:rPr>
+          <w:rStyle w:val="scxw57307920"/>
+          <w:rFonts w:ascii="Calibri" w:hAnsi="Calibri" w:cs="Calibri"/>
+          <w:color w:val="000000"/>
+          <w:shd w:val="clear" w:color="auto" w:fill="FFFFFF"/>
+        </w:rPr>
+        <w:t> </w:t>
+      </w:r>
+      <w:r>
+        <w:rPr>
+          <w:rFonts w:ascii="Calibri" w:hAnsi="Calibri" w:cs="Calibri"/>
+          <w:color w:val="000000"/>
+          <w:shd w:val="clear" w:color="auto" w:fill="FFFFFF"/>
+        </w:rPr>
+        <w:br/>
+      </w:r>
+      <w:r>
+        <w:rPr>
+          <w:rStyle w:val="normaltextrun"/>
+          <w:rFonts w:ascii="Calibri" w:hAnsi="Calibri" w:cs="Calibri"/>
+          <w:b/>
+          <w:bCs/>
+          <w:color w:val="000000"/>
+          <w:shd w:val="clear" w:color="auto" w:fill="FFFFFF"/>
+        </w:rPr>
+        <w:t>Quiero</w:t>
+      </w:r>
+      <w:r>
+        <w:rPr>
+          <w:rStyle w:val="normaltextrun"/>
+          <w:rFonts w:ascii="Calibri" w:hAnsi="Calibri" w:cs="Calibri"/>
+          <w:color w:val="000000"/>
+          <w:shd w:val="clear" w:color="auto" w:fill="FFFFFF"/>
+        </w:rPr>
+        <w:t>:</w:t>
+      </w:r>
+      <w:r>
+        <w:rPr>
+          <w:rStyle w:val="normaltextrun"/>
+          <w:rFonts w:ascii="Calibri" w:hAnsi="Calibri" w:cs="Calibri"/>
+          <w:color w:val="000000"/>
+          <w:shd w:val="clear" w:color="auto" w:fill="FFFFFF"/>
+        </w:rPr>
+        <w:t xml:space="preserve"> poder editar la información de un empleado previamente registrado,</w:t>
+      </w:r>
+      <w:r>
+        <w:rPr>
+          <w:rStyle w:val="scxw57307920"/>
+          <w:rFonts w:ascii="Calibri" w:hAnsi="Calibri" w:cs="Calibri"/>
+          <w:color w:val="000000"/>
+          <w:shd w:val="clear" w:color="auto" w:fill="FFFFFF"/>
+        </w:rPr>
+        <w:t> </w:t>
+      </w:r>
+      <w:r>
+        <w:rPr>
+          <w:rFonts w:ascii="Calibri" w:hAnsi="Calibri" w:cs="Calibri"/>
+          <w:color w:val="000000"/>
+          <w:shd w:val="clear" w:color="auto" w:fill="FFFFFF"/>
+        </w:rPr>
+        <w:br/>
+      </w:r>
+      <w:r>
+        <w:rPr>
+          <w:rStyle w:val="normaltextrun"/>
+          <w:rFonts w:ascii="Calibri" w:hAnsi="Calibri" w:cs="Calibri"/>
+          <w:b/>
+          <w:bCs/>
+          <w:color w:val="000000"/>
+          <w:shd w:val="clear" w:color="auto" w:fill="FFFFFF"/>
+        </w:rPr>
+        <w:t>Para</w:t>
+      </w:r>
+      <w:r>
+        <w:rPr>
+          <w:rStyle w:val="normaltextrun"/>
+          <w:rFonts w:ascii="Calibri" w:hAnsi="Calibri" w:cs="Calibri"/>
+          <w:color w:val="000000"/>
+          <w:shd w:val="clear" w:color="auto" w:fill="FFFFFF"/>
+        </w:rPr>
+        <w:t xml:space="preserve">: </w:t>
+      </w:r>
+      <w:r>
+        <w:rPr>
+          <w:rStyle w:val="normaltextrun"/>
+          <w:rFonts w:ascii="Calibri" w:hAnsi="Calibri" w:cs="Calibri"/>
+          <w:color w:val="000000"/>
+          <w:shd w:val="clear" w:color="auto" w:fill="FFFFFF"/>
+        </w:rPr>
+        <w:t>asegura</w:t>
+      </w:r>
+      <w:r>
+        <w:rPr>
+          <w:rStyle w:val="normaltextrun"/>
+          <w:rFonts w:ascii="Calibri" w:hAnsi="Calibri" w:cs="Calibri"/>
+          <w:color w:val="000000"/>
+          <w:shd w:val="clear" w:color="auto" w:fill="FFFFFF"/>
+        </w:rPr>
+        <w:t>rme</w:t>
+      </w:r>
+      <w:r>
+        <w:rPr>
+          <w:rStyle w:val="normaltextrun"/>
+          <w:rFonts w:ascii="Calibri" w:hAnsi="Calibri" w:cs="Calibri"/>
+          <w:color w:val="000000"/>
+          <w:shd w:val="clear" w:color="auto" w:fill="FFFFFF"/>
+        </w:rPr>
+        <w:t xml:space="preserve"> que los datos como teléfono, estado y usuario estén siempre actualizados y sean precisos</w:t>
+      </w:r>
+    </w:p>
+    <w:p>
+      <w:pPr>
+        <w:pStyle w:val="Sinespaciado"/>
+        <w:tabs>
+          <w:tab w:val="left" w:pos="5670"/>
+        </w:tabs>
+        <w:spacing w:line="276" w:lineRule="auto"/>
+        <w:rPr>
+          <w:rStyle w:val="normaltextrun"/>
+          <w:rFonts w:ascii="Calibri" w:hAnsi="Calibri" w:cs="Calibri"/>
+          <w:b/>
+          <w:bCs/>
+          <w:color w:val="4472C4" w:themeColor="accent1"/>
+        </w:rPr>
+      </w:pPr>
+    </w:p>
+    <w:p>
+      <w:pPr>
+        <w:pStyle w:val="Sinespaciado"/>
+        <w:tabs>
+          <w:tab w:val="left" w:pos="5670"/>
+        </w:tabs>
+        <w:spacing w:line="276" w:lineRule="auto"/>
+        <w:rPr>
+          <w:noProof/>
+          <w:sz w:val="24"/>
+          <w:szCs w:val="24"/>
+        </w:rPr>
+      </w:pPr>
+    </w:p>
+    <w:p>
+      <w:pPr>
+        <w:pStyle w:val="Sinespaciado"/>
+        <w:tabs>
+          <w:tab w:val="left" w:pos="5670"/>
+        </w:tabs>
+        <w:spacing w:line="276" w:lineRule="auto"/>
+        <w:rPr>
           <w:noProof/>
           <w:sz w:val="24"/>
           <w:szCs w:val="24"/>
@@ -2988,7 +3528,6 @@
           <w:sz w:val="24"/>
           <w:szCs w:val="24"/>
         </w:rPr>
-        <w:lastRenderedPageBreak/>
         <w:t>HUJG-001</w:t>
       </w:r>
       <w:r>
@@ -3635,6 +4174,7 @@
           <w:sz w:val="21"/>
           <w:szCs w:val="21"/>
         </w:rPr>
+        <w:lastRenderedPageBreak/>
         <w:t>quiero</w:t>
       </w:r>
       <w:r>
@@ -4005,7 +4545,6 @@
           <w:bCs/>
           <w:lang w:val="es-ES"/>
         </w:rPr>
-        <w:lastRenderedPageBreak/>
         <w:t>Como</w:t>
       </w:r>
       <w:r>
@@ -4427,6 +4966,7 @@
           <w:rFonts w:cstheme="minorHAnsi"/>
           <w:u w:val="single"/>
         </w:rPr>
+        <w:lastRenderedPageBreak/>
         <w:t>para</w:t>
       </w:r>
       <w:r>
@@ -4787,7 +5327,6 @@
         <w:rPr>
           <w:b/>
         </w:rPr>
-        <w:lastRenderedPageBreak/>
         <w:t>Quiero:</w:t>
       </w:r>
       <w:r>
@@ -5154,6 +5693,7 @@
           <w:sz w:val="24"/>
           <w:szCs w:val="24"/>
         </w:rPr>
+        <w:lastRenderedPageBreak/>
         <w:t>HUSM-002 Descuentos</w:t>
       </w:r>
     </w:p>
@@ -7932,6 +8472,21 @@
     <w:basedOn w:val="Fuentedeprrafopredeter"/>
     <w:rsid w:val="0051495C"/>
   </w:style>
+  <w:style w:type="character" w:customStyle="1" w:styleId="scxw200502479">
+    <w:name w:val="scxw200502479"/>
+    <w:basedOn w:val="Fuentedeprrafopredeter"/>
+    <w:rsid w:val="003F0CE6"/>
+  </w:style>
+  <w:style w:type="character" w:customStyle="1" w:styleId="scxw71435296">
+    <w:name w:val="scxw71435296"/>
+    <w:basedOn w:val="Fuentedeprrafopredeter"/>
+    <w:rsid w:val="003F0CE6"/>
+  </w:style>
+  <w:style w:type="character" w:customStyle="1" w:styleId="scxw57307920">
+    <w:name w:val="scxw57307920"/>
+    <w:basedOn w:val="Fuentedeprrafopredeter"/>
+    <w:rsid w:val="003F0CE6"/>
+  </w:style>
 </w:styles>
 </file>
 

</xml_diff>

<commit_message>
add: Agregar imagen de modelo de entidades en archivo Actividad-ProyectoJavaEE.docx
</commit_message>
<xml_diff>
--- a/Actividad-ProyectoJavaEE.docx
+++ b/Actividad-ProyectoJavaEE.docx
@@ -1,6 +1,6 @@
 
 <file path=word/document.xml><?xml version="1.0" encoding="utf-8"?>
-<w:document xmlns:wpc="http://schemas.microsoft.com/office/word/2010/wordprocessingCanvas" xmlns:cx="http://schemas.microsoft.com/office/drawing/2014/chartex" xmlns:cx1="http://schemas.microsoft.com/office/drawing/2015/9/8/chartex" xmlns:cx2="http://schemas.microsoft.com/office/drawing/2015/10/21/chartex" xmlns:cx3="http://schemas.microsoft.com/office/drawing/2016/5/9/chartex" xmlns:cx4="http://schemas.microsoft.com/office/drawing/2016/5/10/chartex" xmlns:cx5="http://schemas.microsoft.com/office/drawing/2016/5/11/chartex" xmlns:cx6="http://schemas.microsoft.com/office/drawing/2016/5/12/chartex" xmlns:cx7="http://schemas.microsoft.com/office/drawing/2016/5/13/chartex" xmlns:cx8="http://schemas.microsoft.com/office/drawing/2016/5/14/chartex" xmlns:mc="http://schemas.openxmlformats.org/markup-compatibility/2006" xmlns:aink="http://schemas.microsoft.com/office/drawing/2016/ink" xmlns:am3d="http://schemas.microsoft.com/office/drawing/2017/model3d" xmlns:o="urn:schemas-microsoft-com:office:office" xmlns:oel="http://schemas.microsoft.com/office/2019/extlst" xmlns:r="http://schemas.openxmlformats.org/officeDocument/2006/relationships" xmlns:m="http://schemas.openxmlformats.org/officeDocument/2006/math" xmlns:v="urn:schemas-microsoft-com:vml" xmlns:wp14="http://schemas.microsoft.com/office/word/2010/wordprocessingDrawing" xmlns:wp="http://schemas.openxmlformats.org/drawingml/2006/wordprocessingDrawing" xmlns:w10="urn:schemas-microsoft-com:office:word" xmlns:w="http://schemas.openxmlformats.org/wordprocessingml/2006/main" xmlns:w14="http://schemas.microsoft.com/office/word/2010/wordml" xmlns:w15="http://schemas.microsoft.com/office/word/2012/wordml" xmlns:w16cex="http://schemas.microsoft.com/office/word/2018/wordml/cex" xmlns:w16cid="http://schemas.microsoft.com/office/word/2016/wordml/cid" xmlns:w16="http://schemas.microsoft.com/office/word/2018/wordml" xmlns:w16du="http://schemas.microsoft.com/office/word/2023/wordml/word16du" xmlns:w16sdtdh="http://schemas.microsoft.com/office/word/2020/wordml/sdtdatahash" xmlns:w16sdtfl="http://schemas.microsoft.com/office/word/2024/wordml/sdtformatlock" xmlns:w16se="http://schemas.microsoft.com/office/word/2015/wordml/symex" xmlns:wpg="http://schemas.microsoft.com/office/word/2010/wordprocessingGroup" xmlns:wpi="http://schemas.microsoft.com/office/word/2010/wordprocessingInk" xmlns:wne="http://schemas.microsoft.com/office/word/2006/wordml" xmlns:wps="http://schemas.microsoft.com/office/word/2010/wordprocessingShape" mc:Ignorable="w14 w15 w16se w16cid w16 w16cex w16sdtdh w16sdtfl w16du wp14">
+<w:document xmlns:wpc="http://schemas.microsoft.com/office/word/2010/wordprocessingCanvas" xmlns:mc="http://schemas.openxmlformats.org/markup-compatibility/2006" xmlns:o="urn:schemas-microsoft-com:office:office" xmlns:r="http://schemas.openxmlformats.org/officeDocument/2006/relationships" xmlns:m="http://schemas.openxmlformats.org/officeDocument/2006/math" xmlns:v="urn:schemas-microsoft-com:vml" xmlns:wp14="http://schemas.microsoft.com/office/word/2010/wordprocessingDrawing" xmlns:wp="http://schemas.openxmlformats.org/drawingml/2006/wordprocessingDrawing" xmlns:w10="urn:schemas-microsoft-com:office:word" xmlns:w="http://schemas.openxmlformats.org/wordprocessingml/2006/main" xmlns:w14="http://schemas.microsoft.com/office/word/2010/wordml" xmlns:w15="http://schemas.microsoft.com/office/word/2012/wordml" xmlns:wpg="http://schemas.microsoft.com/office/word/2010/wordprocessingGroup" xmlns:wpi="http://schemas.microsoft.com/office/word/2010/wordprocessingInk" xmlns:wne="http://schemas.microsoft.com/office/word/2006/wordml" xmlns:wps="http://schemas.microsoft.com/office/word/2010/wordprocessingShape" mc:Ignorable="w14 w15 wp14">
   <w:body>
     <w:p>
       <w:pPr>
@@ -16,7 +16,7 @@
           <w:rFonts w:ascii="Arial" w:hAnsi="Arial" w:cs="Arial"/>
           <w:b/>
           <w:noProof/>
-          <w:lang w:val="es-419" w:eastAsia="es-419"/>
+          <w:lang w:eastAsia="es-GT"/>
         </w:rPr>
         <w:drawing>
           <wp:inline distT="0" distB="0" distL="0" distR="0" wp14:anchorId="61DA3BD1" wp14:editId="0C35A376">
@@ -732,6 +732,12 @@
                 <w:noProof/>
               </w:rPr>
             </w:pPr>
+            <w:r>
+              <w:rPr>
+                <w:noProof/>
+              </w:rPr>
+              <w:t>Fabian Alberto Say Pérez</w:t>
+            </w:r>
           </w:p>
         </w:tc>
         <w:tc>
@@ -750,6 +756,12 @@
                 <w:noProof/>
               </w:rPr>
             </w:pPr>
+            <w:r>
+              <w:rPr>
+                <w:noProof/>
+              </w:rPr>
+              <w:t>Programador</w:t>
+            </w:r>
           </w:p>
         </w:tc>
       </w:tr>
@@ -770,6 +782,12 @@
                 <w:noProof/>
               </w:rPr>
             </w:pPr>
+            <w:r>
+              <w:rPr>
+                <w:noProof/>
+              </w:rPr>
+              <w:t>Manuel Antonio Garcia Juárez</w:t>
+            </w:r>
           </w:p>
         </w:tc>
         <w:tc>
@@ -788,6 +806,12 @@
                 <w:noProof/>
               </w:rPr>
             </w:pPr>
+            <w:r>
+              <w:rPr>
+                <w:noProof/>
+              </w:rPr>
+              <w:t>Programador</w:t>
+            </w:r>
           </w:p>
         </w:tc>
       </w:tr>
@@ -858,6 +882,12 @@
                 <w:noProof/>
               </w:rPr>
             </w:pPr>
+            <w:r>
+              <w:rPr>
+                <w:noProof/>
+              </w:rPr>
+              <w:t>José Julián González Robles</w:t>
+            </w:r>
           </w:p>
         </w:tc>
         <w:tc>
@@ -876,6 +906,12 @@
                 <w:noProof/>
               </w:rPr>
             </w:pPr>
+            <w:r>
+              <w:rPr>
+                <w:noProof/>
+              </w:rPr>
+              <w:t>Programador</w:t>
+            </w:r>
           </w:p>
         </w:tc>
       </w:tr>
@@ -1044,8 +1080,23 @@
               <w:jc w:val="center"/>
               <w:rPr>
                 <w:noProof/>
+                <w:lang w:val="en-US"/>
               </w:rPr>
             </w:pPr>
+            <w:r>
+              <w:rPr>
+                <w:noProof/>
+                <w:lang w:val="en-US"/>
+              </w:rPr>
+              <w:t>Sebastian Wilder Eduardo Méndez Bar</w:t>
+            </w:r>
+            <w:r>
+              <w:rPr>
+                <w:noProof/>
+                <w:lang w:val="en-US"/>
+              </w:rPr>
+              <w:t>illas</w:t>
+            </w:r>
           </w:p>
         </w:tc>
         <w:tc>
@@ -1063,8 +1114,17 @@
               <w:rPr>
                 <w:noProof/>
                 <w:u w:val="single"/>
+                <w:lang w:val="en-US"/>
               </w:rPr>
             </w:pPr>
+            <w:r>
+              <w:rPr>
+                <w:noProof/>
+                <w:u w:val="single"/>
+                <w:lang w:val="en-US"/>
+              </w:rPr>
+              <w:t>Programador</w:t>
+            </w:r>
           </w:p>
         </w:tc>
       </w:tr>
@@ -1085,6 +1145,12 @@
                 <w:noProof/>
               </w:rPr>
             </w:pPr>
+            <w:r>
+              <w:rPr>
+                <w:noProof/>
+              </w:rPr>
+              <w:t>Esdras Edilio López Ajanel</w:t>
+            </w:r>
           </w:p>
         </w:tc>
         <w:tc>
@@ -1104,6 +1170,13 @@
                 <w:u w:val="single"/>
               </w:rPr>
             </w:pPr>
+            <w:r>
+              <w:rPr>
+                <w:noProof/>
+                <w:u w:val="single"/>
+              </w:rPr>
+              <w:t>Programador</w:t>
+            </w:r>
           </w:p>
         </w:tc>
       </w:tr>
@@ -1125,6 +1198,13 @@
                 <w:lang w:val="en-US"/>
               </w:rPr>
             </w:pPr>
+            <w:r>
+              <w:rPr>
+                <w:noProof/>
+                <w:lang w:val="en-US"/>
+              </w:rPr>
+              <w:t>Mauricio Neftali Xocoxic Patzan</w:t>
+            </w:r>
           </w:p>
         </w:tc>
         <w:tc>
@@ -1141,9 +1221,17 @@
               <w:jc w:val="center"/>
               <w:rPr>
                 <w:noProof/>
+                <w:u w:val="single"/>
                 <w:lang w:val="en-US"/>
               </w:rPr>
             </w:pPr>
+            <w:r>
+              <w:rPr>
+                <w:noProof/>
+                <w:lang w:val="en-US"/>
+              </w:rPr>
+              <w:t>Programador</w:t>
+            </w:r>
           </w:p>
         </w:tc>
       </w:tr>
@@ -2459,11 +2547,881 @@
         </w:tabs>
         <w:spacing w:line="276" w:lineRule="auto"/>
         <w:rPr>
-          <w:noProof/>
-          <w:sz w:val="24"/>
-          <w:szCs w:val="24"/>
-        </w:rPr>
-      </w:pPr>
+          <w:rStyle w:val="normaltextrun"/>
+          <w:rFonts w:ascii="Calibri" w:hAnsi="Calibri" w:cs="Calibri"/>
+          <w:b/>
+          <w:bCs/>
+          <w:color w:val="4472C4" w:themeColor="accent1"/>
+        </w:rPr>
+      </w:pPr>
+      <w:r>
+        <w:rPr>
+          <w:rStyle w:val="normaltextrun"/>
+          <w:rFonts w:ascii="Calibri" w:hAnsi="Calibri" w:cs="Calibri"/>
+          <w:b/>
+          <w:bCs/>
+          <w:color w:val="4472C4" w:themeColor="accent1"/>
+        </w:rPr>
+        <w:t>HUFS-001 Registro Empleado</w:t>
+      </w:r>
+    </w:p>
+    <w:p>
+      <w:pPr>
+        <w:pStyle w:val="Sinespaciado"/>
+        <w:tabs>
+          <w:tab w:val="left" w:pos="5670"/>
+        </w:tabs>
+        <w:spacing w:line="276" w:lineRule="auto"/>
+        <w:rPr>
+          <w:rStyle w:val="normaltextrun"/>
+          <w:rFonts w:ascii="Calibri" w:hAnsi="Calibri" w:cs="Calibri"/>
+          <w:b/>
+          <w:bCs/>
+          <w:color w:val="4472C4" w:themeColor="accent1"/>
+        </w:rPr>
+      </w:pPr>
+      <w:r>
+        <w:rPr>
+          <w:rStyle w:val="normaltextrun"/>
+          <w:rFonts w:ascii="Calibri" w:hAnsi="Calibri" w:cs="Calibri"/>
+          <w:b/>
+          <w:bCs/>
+          <w:color w:val="000000"/>
+          <w:shd w:val="clear" w:color="auto" w:fill="FFFFFF"/>
+        </w:rPr>
+        <w:t xml:space="preserve">Como: </w:t>
+      </w:r>
+      <w:r>
+        <w:rPr>
+          <w:rStyle w:val="normaltextrun"/>
+          <w:rFonts w:ascii="Calibri" w:hAnsi="Calibri" w:cs="Calibri"/>
+          <w:color w:val="000000"/>
+          <w:shd w:val="clear" w:color="auto" w:fill="FFFFFF"/>
+        </w:rPr>
+        <w:t>Administrador del sistema</w:t>
+      </w:r>
+      <w:r>
+        <w:rPr>
+          <w:rStyle w:val="scxw200502479"/>
+          <w:rFonts w:ascii="Calibri" w:hAnsi="Calibri" w:cs="Calibri"/>
+          <w:color w:val="000000"/>
+          <w:shd w:val="clear" w:color="auto" w:fill="FFFFFF"/>
+        </w:rPr>
+        <w:t> </w:t>
+      </w:r>
+      <w:r>
+        <w:rPr>
+          <w:rFonts w:ascii="Calibri" w:hAnsi="Calibri" w:cs="Calibri"/>
+          <w:color w:val="000000"/>
+          <w:shd w:val="clear" w:color="auto" w:fill="FFFFFF"/>
+        </w:rPr>
+        <w:br/>
+      </w:r>
+      <w:r>
+        <w:rPr>
+          <w:rStyle w:val="normaltextrun"/>
+          <w:rFonts w:ascii="Calibri" w:hAnsi="Calibri" w:cs="Calibri"/>
+          <w:b/>
+          <w:bCs/>
+          <w:color w:val="000000"/>
+          <w:shd w:val="clear" w:color="auto" w:fill="FFFFFF"/>
+        </w:rPr>
+        <w:t xml:space="preserve">Quiero: </w:t>
+      </w:r>
+      <w:r>
+        <w:rPr>
+          <w:rStyle w:val="normaltextrun"/>
+          <w:rFonts w:ascii="Calibri" w:hAnsi="Calibri" w:cs="Calibri"/>
+          <w:color w:val="000000"/>
+          <w:shd w:val="clear" w:color="auto" w:fill="FFFFFF"/>
+        </w:rPr>
+        <w:t>Poder registrar nuevos empleados con su DPI, nombres, teléfono, estado y usuario.</w:t>
+      </w:r>
+      <w:r>
+        <w:rPr>
+          <w:rStyle w:val="scxw200502479"/>
+          <w:rFonts w:ascii="Calibri" w:hAnsi="Calibri" w:cs="Calibri"/>
+          <w:color w:val="000000"/>
+          <w:shd w:val="clear" w:color="auto" w:fill="FFFFFF"/>
+        </w:rPr>
+        <w:t> </w:t>
+      </w:r>
+      <w:r>
+        <w:rPr>
+          <w:rFonts w:ascii="Calibri" w:hAnsi="Calibri" w:cs="Calibri"/>
+          <w:color w:val="000000"/>
+          <w:shd w:val="clear" w:color="auto" w:fill="FFFFFF"/>
+        </w:rPr>
+        <w:br/>
+      </w:r>
+      <w:r>
+        <w:rPr>
+          <w:rStyle w:val="normaltextrun"/>
+          <w:rFonts w:ascii="Calibri" w:hAnsi="Calibri" w:cs="Calibri"/>
+          <w:b/>
+          <w:bCs/>
+          <w:color w:val="000000"/>
+          <w:shd w:val="clear" w:color="auto" w:fill="FFFFFF"/>
+        </w:rPr>
+        <w:t xml:space="preserve">Para: </w:t>
+      </w:r>
+      <w:r>
+        <w:rPr>
+          <w:rStyle w:val="normaltextrun"/>
+          <w:rFonts w:ascii="Calibri" w:hAnsi="Calibri" w:cs="Calibri"/>
+          <w:color w:val="000000"/>
+          <w:shd w:val="clear" w:color="auto" w:fill="FFFFFF"/>
+        </w:rPr>
+        <w:t>mantener un registro actualizado del personal y sus detalles personales</w:t>
+      </w:r>
+      <w:r>
+        <w:rPr>
+          <w:rStyle w:val="eop"/>
+          <w:rFonts w:ascii="Calibri" w:eastAsia="MS Mincho" w:hAnsi="Calibri" w:cs="Calibri"/>
+          <w:color w:val="4472C4" w:themeColor="accent1"/>
+        </w:rPr>
+        <w:t> </w:t>
+      </w:r>
+      <w:r>
+        <w:rPr>
+          <w:rFonts w:ascii="Calibri" w:hAnsi="Calibri" w:cs="Calibri"/>
+        </w:rPr>
+        <w:br/>
+      </w:r>
+      <w:r>
+        <w:rPr>
+          <w:rStyle w:val="normaltextrun"/>
+          <w:rFonts w:ascii="Calibri" w:hAnsi="Calibri" w:cs="Calibri"/>
+          <w:b/>
+          <w:bCs/>
+          <w:color w:val="4472C4" w:themeColor="accent1"/>
+        </w:rPr>
+        <w:t>HUFS-002 Registro Empleado</w:t>
+      </w:r>
+    </w:p>
+    <w:p>
+      <w:pPr>
+        <w:pStyle w:val="Sinespaciado"/>
+        <w:tabs>
+          <w:tab w:val="left" w:pos="5670"/>
+        </w:tabs>
+        <w:spacing w:line="276" w:lineRule="auto"/>
+        <w:rPr>
+          <w:rStyle w:val="eop"/>
+          <w:rFonts w:ascii="Calibri" w:hAnsi="Calibri" w:cs="Calibri"/>
+          <w:color w:val="000000"/>
+          <w:shd w:val="clear" w:color="auto" w:fill="FFFFFF"/>
+        </w:rPr>
+      </w:pPr>
+      <w:r>
+        <w:rPr>
+          <w:rStyle w:val="normaltextrun"/>
+          <w:rFonts w:ascii="Calibri" w:hAnsi="Calibri" w:cs="Calibri"/>
+          <w:b/>
+          <w:bCs/>
+          <w:color w:val="000000"/>
+          <w:shd w:val="clear" w:color="auto" w:fill="FFFFFF"/>
+        </w:rPr>
+        <w:t>Como</w:t>
+      </w:r>
+      <w:r>
+        <w:rPr>
+          <w:rStyle w:val="normaltextrun"/>
+          <w:rFonts w:ascii="Calibri" w:hAnsi="Calibri" w:cs="Calibri"/>
+          <w:color w:val="000000"/>
+          <w:shd w:val="clear" w:color="auto" w:fill="FFFFFF"/>
+        </w:rPr>
+        <w:t>: Usuario autorizado</w:t>
+      </w:r>
+      <w:r>
+        <w:rPr>
+          <w:rStyle w:val="scxw71435296"/>
+          <w:rFonts w:ascii="Calibri" w:hAnsi="Calibri" w:cs="Calibri"/>
+          <w:color w:val="000000"/>
+          <w:shd w:val="clear" w:color="auto" w:fill="FFFFFF"/>
+        </w:rPr>
+        <w:t> </w:t>
+      </w:r>
+      <w:r>
+        <w:rPr>
+          <w:rFonts w:ascii="Calibri" w:hAnsi="Calibri" w:cs="Calibri"/>
+          <w:color w:val="000000"/>
+          <w:shd w:val="clear" w:color="auto" w:fill="FFFFFF"/>
+        </w:rPr>
+        <w:br/>
+      </w:r>
+      <w:r>
+        <w:rPr>
+          <w:rStyle w:val="normaltextrun"/>
+          <w:rFonts w:ascii="Calibri" w:hAnsi="Calibri" w:cs="Calibri"/>
+          <w:b/>
+          <w:bCs/>
+          <w:color w:val="000000"/>
+          <w:shd w:val="clear" w:color="auto" w:fill="FFFFFF"/>
+        </w:rPr>
+        <w:t>Quiero</w:t>
+      </w:r>
+      <w:r>
+        <w:rPr>
+          <w:rStyle w:val="normaltextrun"/>
+          <w:rFonts w:ascii="Calibri" w:hAnsi="Calibri" w:cs="Calibri"/>
+          <w:color w:val="000000"/>
+          <w:shd w:val="clear" w:color="auto" w:fill="FFFFFF"/>
+        </w:rPr>
+        <w:t>: deseo acceder a un listado de todos los empleados registrados</w:t>
+      </w:r>
+      <w:r>
+        <w:rPr>
+          <w:rStyle w:val="scxw71435296"/>
+          <w:rFonts w:ascii="Calibri" w:hAnsi="Calibri" w:cs="Calibri"/>
+          <w:color w:val="000000"/>
+          <w:shd w:val="clear" w:color="auto" w:fill="FFFFFF"/>
+        </w:rPr>
+        <w:t> </w:t>
+      </w:r>
+      <w:r>
+        <w:rPr>
+          <w:rFonts w:ascii="Calibri" w:hAnsi="Calibri" w:cs="Calibri"/>
+          <w:color w:val="000000"/>
+          <w:shd w:val="clear" w:color="auto" w:fill="FFFFFF"/>
+        </w:rPr>
+        <w:br/>
+      </w:r>
+      <w:r>
+        <w:rPr>
+          <w:rStyle w:val="normaltextrun"/>
+          <w:rFonts w:ascii="Calibri" w:hAnsi="Calibri" w:cs="Calibri"/>
+          <w:b/>
+          <w:bCs/>
+          <w:color w:val="000000"/>
+          <w:shd w:val="clear" w:color="auto" w:fill="FFFFFF"/>
+        </w:rPr>
+        <w:t>para</w:t>
+      </w:r>
+      <w:r>
+        <w:rPr>
+          <w:rStyle w:val="normaltextrun"/>
+          <w:rFonts w:ascii="Calibri" w:hAnsi="Calibri" w:cs="Calibri"/>
+          <w:color w:val="000000"/>
+          <w:shd w:val="clear" w:color="auto" w:fill="FFFFFF"/>
+        </w:rPr>
+        <w:t>: poder ver su información personal y de contacto, facilitando la comunicación y la gestión del personal</w:t>
+      </w:r>
+      <w:r>
+        <w:rPr>
+          <w:rStyle w:val="eop"/>
+          <w:rFonts w:ascii="Calibri" w:hAnsi="Calibri" w:cs="Calibri"/>
+          <w:color w:val="000000"/>
+          <w:shd w:val="clear" w:color="auto" w:fill="FFFFFF"/>
+        </w:rPr>
+        <w:t> </w:t>
+      </w:r>
+    </w:p>
+    <w:p>
+      <w:pPr>
+        <w:pStyle w:val="Sinespaciado"/>
+        <w:tabs>
+          <w:tab w:val="left" w:pos="5670"/>
+        </w:tabs>
+        <w:spacing w:line="276" w:lineRule="auto"/>
+        <w:rPr>
+          <w:rStyle w:val="normaltextrun"/>
+          <w:rFonts w:ascii="Calibri" w:hAnsi="Calibri" w:cs="Calibri"/>
+          <w:b/>
+          <w:bCs/>
+          <w:color w:val="4472C4" w:themeColor="accent1"/>
+        </w:rPr>
+      </w:pPr>
+      <w:r>
+        <w:rPr>
+          <w:rStyle w:val="normaltextrun"/>
+          <w:rFonts w:ascii="Calibri" w:hAnsi="Calibri" w:cs="Calibri"/>
+          <w:b/>
+          <w:bCs/>
+          <w:color w:val="4472C4" w:themeColor="accent1"/>
+        </w:rPr>
+        <w:t>HUFS-003 Registro Empleado</w:t>
+      </w:r>
+    </w:p>
+    <w:p>
+      <w:pPr>
+        <w:pStyle w:val="Sinespaciado"/>
+        <w:tabs>
+          <w:tab w:val="left" w:pos="5670"/>
+        </w:tabs>
+        <w:spacing w:line="276" w:lineRule="auto"/>
+        <w:rPr>
+          <w:rStyle w:val="normaltextrun"/>
+          <w:rFonts w:ascii="Calibri" w:hAnsi="Calibri" w:cs="Calibri"/>
+          <w:b/>
+          <w:bCs/>
+          <w:color w:val="4472C4" w:themeColor="accent1"/>
+        </w:rPr>
+      </w:pPr>
+      <w:r>
+        <w:rPr>
+          <w:rStyle w:val="normaltextrun"/>
+          <w:rFonts w:ascii="Calibri" w:hAnsi="Calibri" w:cs="Calibri"/>
+          <w:b/>
+          <w:bCs/>
+          <w:color w:val="000000"/>
+          <w:shd w:val="clear" w:color="auto" w:fill="FFFFFF"/>
+        </w:rPr>
+        <w:t>Como</w:t>
+      </w:r>
+      <w:r>
+        <w:rPr>
+          <w:rStyle w:val="normaltextrun"/>
+          <w:rFonts w:ascii="Calibri" w:hAnsi="Calibri" w:cs="Calibri"/>
+          <w:color w:val="000000"/>
+          <w:shd w:val="clear" w:color="auto" w:fill="FFFFFF"/>
+        </w:rPr>
+        <w:t>: Administrador del sistema</w:t>
+      </w:r>
+      <w:r>
+        <w:rPr>
+          <w:rStyle w:val="scxw57307920"/>
+          <w:rFonts w:ascii="Calibri" w:hAnsi="Calibri" w:cs="Calibri"/>
+          <w:color w:val="000000"/>
+          <w:shd w:val="clear" w:color="auto" w:fill="FFFFFF"/>
+        </w:rPr>
+        <w:t> </w:t>
+      </w:r>
+      <w:r>
+        <w:rPr>
+          <w:rFonts w:ascii="Calibri" w:hAnsi="Calibri" w:cs="Calibri"/>
+          <w:color w:val="000000"/>
+          <w:shd w:val="clear" w:color="auto" w:fill="FFFFFF"/>
+        </w:rPr>
+        <w:br/>
+      </w:r>
+      <w:r>
+        <w:rPr>
+          <w:rStyle w:val="normaltextrun"/>
+          <w:rFonts w:ascii="Calibri" w:hAnsi="Calibri" w:cs="Calibri"/>
+          <w:b/>
+          <w:bCs/>
+          <w:color w:val="000000"/>
+          <w:shd w:val="clear" w:color="auto" w:fill="FFFFFF"/>
+        </w:rPr>
+        <w:t>Quiero</w:t>
+      </w:r>
+      <w:r>
+        <w:rPr>
+          <w:rStyle w:val="normaltextrun"/>
+          <w:rFonts w:ascii="Calibri" w:hAnsi="Calibri" w:cs="Calibri"/>
+          <w:color w:val="000000"/>
+          <w:shd w:val="clear" w:color="auto" w:fill="FFFFFF"/>
+        </w:rPr>
+        <w:t>: poder editar la información de un empleado previamente registrado,</w:t>
+      </w:r>
+      <w:r>
+        <w:rPr>
+          <w:rStyle w:val="scxw57307920"/>
+          <w:rFonts w:ascii="Calibri" w:hAnsi="Calibri" w:cs="Calibri"/>
+          <w:color w:val="000000"/>
+          <w:shd w:val="clear" w:color="auto" w:fill="FFFFFF"/>
+        </w:rPr>
+        <w:t> </w:t>
+      </w:r>
+      <w:r>
+        <w:rPr>
+          <w:rFonts w:ascii="Calibri" w:hAnsi="Calibri" w:cs="Calibri"/>
+          <w:color w:val="000000"/>
+          <w:shd w:val="clear" w:color="auto" w:fill="FFFFFF"/>
+        </w:rPr>
+        <w:br/>
+      </w:r>
+      <w:r>
+        <w:rPr>
+          <w:rStyle w:val="normaltextrun"/>
+          <w:rFonts w:ascii="Calibri" w:hAnsi="Calibri" w:cs="Calibri"/>
+          <w:b/>
+          <w:bCs/>
+          <w:color w:val="000000"/>
+          <w:shd w:val="clear" w:color="auto" w:fill="FFFFFF"/>
+        </w:rPr>
+        <w:t>Para</w:t>
+      </w:r>
+      <w:r>
+        <w:rPr>
+          <w:rStyle w:val="normaltextrun"/>
+          <w:rFonts w:ascii="Calibri" w:hAnsi="Calibri" w:cs="Calibri"/>
+          <w:color w:val="000000"/>
+          <w:shd w:val="clear" w:color="auto" w:fill="FFFFFF"/>
+        </w:rPr>
+        <w:t>: asegurarme que los datos como teléfono, estado y usuario estén siempre actualizados y sean precisos</w:t>
+      </w:r>
+    </w:p>
+    <w:p>
+      <w:pPr>
+        <w:pStyle w:val="Sinespaciado"/>
+        <w:tabs>
+          <w:tab w:val="left" w:pos="5670"/>
+        </w:tabs>
+        <w:spacing w:line="276" w:lineRule="auto"/>
+        <w:rPr>
+          <w:rStyle w:val="normaltextrun"/>
+          <w:rFonts w:ascii="Calibri" w:hAnsi="Calibri" w:cs="Calibri"/>
+          <w:b/>
+          <w:bCs/>
+          <w:color w:val="4472C4" w:themeColor="accent1"/>
+        </w:rPr>
+      </w:pPr>
+    </w:p>
+    <w:p>
+      <w:pPr>
+        <w:pStyle w:val="Sinespaciado"/>
+        <w:tabs>
+          <w:tab w:val="left" w:pos="5670"/>
+        </w:tabs>
+        <w:spacing w:line="276" w:lineRule="auto"/>
+        <w:rPr>
+          <w:noProof/>
+          <w:sz w:val="24"/>
+          <w:szCs w:val="24"/>
+        </w:rPr>
+      </w:pPr>
+    </w:p>
+    <w:p>
+      <w:pPr>
+        <w:pStyle w:val="Sinespaciado"/>
+        <w:tabs>
+          <w:tab w:val="left" w:pos="5670"/>
+        </w:tabs>
+        <w:spacing w:line="276" w:lineRule="auto"/>
+        <w:rPr>
+          <w:noProof/>
+          <w:sz w:val="24"/>
+          <w:szCs w:val="24"/>
+        </w:rPr>
+      </w:pPr>
+    </w:p>
+    <w:p>
+      <w:pPr>
+        <w:pStyle w:val="paragraph"/>
+        <w:spacing w:before="0" w:beforeAutospacing="0" w:after="0" w:afterAutospacing="0"/>
+        <w:textAlignment w:val="baseline"/>
+        <w:rPr>
+          <w:rStyle w:val="eop"/>
+          <w:rFonts w:ascii="Calibri" w:eastAsia="MS Mincho" w:hAnsi="Calibri" w:cs="Calibri"/>
+          <w:sz w:val="22"/>
+          <w:szCs w:val="22"/>
+        </w:rPr>
+      </w:pPr>
+      <w:r>
+        <w:rPr>
+          <w:rStyle w:val="normaltextrun"/>
+          <w:rFonts w:ascii="Calibri" w:hAnsi="Calibri" w:cs="Calibri"/>
+          <w:b/>
+          <w:bCs/>
+          <w:color w:val="4472C4" w:themeColor="accent1"/>
+          <w:szCs w:val="22"/>
+        </w:rPr>
+        <w:t>HUMG-001 Registro de nueva consola</w:t>
+      </w:r>
+      <w:r>
+        <w:rPr>
+          <w:rStyle w:val="eop"/>
+          <w:rFonts w:ascii="Calibri" w:eastAsia="MS Mincho" w:hAnsi="Calibri" w:cs="Calibri"/>
+          <w:color w:val="4472C4" w:themeColor="accent1"/>
+          <w:szCs w:val="22"/>
+        </w:rPr>
+        <w:t> </w:t>
+      </w:r>
+      <w:r>
+        <w:rPr>
+          <w:rFonts w:ascii="Calibri" w:hAnsi="Calibri" w:cs="Calibri"/>
+          <w:sz w:val="22"/>
+          <w:szCs w:val="22"/>
+        </w:rPr>
+        <w:br/>
+      </w:r>
+      <w:r>
+        <w:rPr>
+          <w:rStyle w:val="normaltextrun"/>
+          <w:rFonts w:ascii="Calibri" w:hAnsi="Calibri" w:cs="Calibri"/>
+          <w:b/>
+          <w:bCs/>
+          <w:sz w:val="22"/>
+          <w:szCs w:val="22"/>
+        </w:rPr>
+        <w:t>Como</w:t>
+      </w:r>
+      <w:r>
+        <w:rPr>
+          <w:rStyle w:val="normaltextrun"/>
+          <w:rFonts w:ascii="Calibri" w:hAnsi="Calibri" w:cs="Calibri"/>
+          <w:sz w:val="22"/>
+          <w:szCs w:val="22"/>
+        </w:rPr>
+        <w:t>: Administrador del sistema</w:t>
+      </w:r>
+      <w:r>
+        <w:rPr>
+          <w:rStyle w:val="scxw264757262"/>
+          <w:rFonts w:ascii="Calibri" w:eastAsia="MS Mincho" w:hAnsi="Calibri" w:cs="Calibri"/>
+          <w:sz w:val="22"/>
+          <w:szCs w:val="22"/>
+        </w:rPr>
+        <w:t> </w:t>
+      </w:r>
+      <w:r>
+        <w:rPr>
+          <w:rFonts w:ascii="Calibri" w:hAnsi="Calibri" w:cs="Calibri"/>
+          <w:sz w:val="22"/>
+          <w:szCs w:val="22"/>
+        </w:rPr>
+        <w:br/>
+      </w:r>
+      <w:r>
+        <w:rPr>
+          <w:rStyle w:val="normaltextrun"/>
+          <w:rFonts w:ascii="Calibri" w:hAnsi="Calibri" w:cs="Calibri"/>
+          <w:b/>
+          <w:bCs/>
+          <w:sz w:val="22"/>
+          <w:szCs w:val="22"/>
+        </w:rPr>
+        <w:t>Quiero</w:t>
+      </w:r>
+      <w:r>
+        <w:rPr>
+          <w:rStyle w:val="normaltextrun"/>
+          <w:rFonts w:ascii="Calibri" w:hAnsi="Calibri" w:cs="Calibri"/>
+          <w:sz w:val="22"/>
+          <w:szCs w:val="22"/>
+        </w:rPr>
+        <w:t>: Registrar una nueva consola con su nombre, precio, stock, marca y fecha de lanzamiento</w:t>
+      </w:r>
+      <w:r>
+        <w:rPr>
+          <w:rStyle w:val="scxw264757262"/>
+          <w:rFonts w:ascii="Calibri" w:eastAsia="MS Mincho" w:hAnsi="Calibri" w:cs="Calibri"/>
+          <w:sz w:val="22"/>
+          <w:szCs w:val="22"/>
+        </w:rPr>
+        <w:t> </w:t>
+      </w:r>
+      <w:r>
+        <w:rPr>
+          <w:rFonts w:ascii="Calibri" w:hAnsi="Calibri" w:cs="Calibri"/>
+          <w:sz w:val="22"/>
+          <w:szCs w:val="22"/>
+        </w:rPr>
+        <w:br/>
+      </w:r>
+      <w:r>
+        <w:rPr>
+          <w:rStyle w:val="normaltextrun"/>
+          <w:rFonts w:ascii="Calibri" w:hAnsi="Calibri" w:cs="Calibri"/>
+          <w:b/>
+          <w:bCs/>
+          <w:sz w:val="22"/>
+          <w:szCs w:val="22"/>
+        </w:rPr>
+        <w:t>Para</w:t>
+      </w:r>
+      <w:r>
+        <w:rPr>
+          <w:rStyle w:val="normaltextrun"/>
+          <w:rFonts w:ascii="Calibri" w:hAnsi="Calibri" w:cs="Calibri"/>
+          <w:sz w:val="22"/>
+          <w:szCs w:val="22"/>
+        </w:rPr>
+        <w:t>: Tenerla disponible en el inventario para la venta</w:t>
+      </w:r>
+      <w:r>
+        <w:rPr>
+          <w:rStyle w:val="eop"/>
+          <w:rFonts w:ascii="Calibri" w:eastAsia="MS Mincho" w:hAnsi="Calibri" w:cs="Calibri"/>
+          <w:sz w:val="22"/>
+          <w:szCs w:val="22"/>
+        </w:rPr>
+        <w:t> </w:t>
+      </w:r>
+    </w:p>
+    <w:p>
+      <w:pPr>
+        <w:pStyle w:val="paragraph"/>
+        <w:spacing w:before="0" w:beforeAutospacing="0" w:after="0" w:afterAutospacing="0"/>
+        <w:textAlignment w:val="baseline"/>
+        <w:rPr>
+          <w:rFonts w:ascii="Segoe UI" w:hAnsi="Segoe UI" w:cs="Segoe UI"/>
+          <w:color w:val="4472C4" w:themeColor="accent1"/>
+          <w:sz w:val="18"/>
+          <w:szCs w:val="18"/>
+        </w:rPr>
+      </w:pPr>
+    </w:p>
+    <w:p>
+      <w:pPr>
+        <w:pStyle w:val="paragraph"/>
+        <w:spacing w:before="0" w:beforeAutospacing="0" w:after="0" w:afterAutospacing="0"/>
+        <w:textAlignment w:val="baseline"/>
+        <w:rPr>
+          <w:rStyle w:val="eop"/>
+          <w:rFonts w:ascii="Calibri" w:eastAsia="MS Mincho" w:hAnsi="Calibri" w:cs="Calibri"/>
+          <w:sz w:val="22"/>
+          <w:szCs w:val="22"/>
+        </w:rPr>
+      </w:pPr>
+      <w:r>
+        <w:rPr>
+          <w:rStyle w:val="normaltextrun"/>
+          <w:rFonts w:ascii="Calibri" w:hAnsi="Calibri" w:cs="Calibri"/>
+          <w:b/>
+          <w:bCs/>
+          <w:color w:val="4472C4" w:themeColor="accent1"/>
+          <w:szCs w:val="22"/>
+        </w:rPr>
+        <w:t>HUMG-002 Actualización de stock de consola</w:t>
+      </w:r>
+      <w:r>
+        <w:rPr>
+          <w:rStyle w:val="eop"/>
+          <w:rFonts w:ascii="Calibri" w:eastAsia="MS Mincho" w:hAnsi="Calibri" w:cs="Calibri"/>
+          <w:color w:val="4472C4" w:themeColor="accent1"/>
+          <w:szCs w:val="22"/>
+        </w:rPr>
+        <w:t> </w:t>
+      </w:r>
+      <w:r>
+        <w:rPr>
+          <w:rFonts w:ascii="Calibri" w:hAnsi="Calibri" w:cs="Calibri"/>
+          <w:sz w:val="22"/>
+          <w:szCs w:val="22"/>
+        </w:rPr>
+        <w:br/>
+      </w:r>
+      <w:r>
+        <w:rPr>
+          <w:rStyle w:val="normaltextrun"/>
+          <w:rFonts w:ascii="Calibri" w:hAnsi="Calibri" w:cs="Calibri"/>
+          <w:b/>
+          <w:bCs/>
+          <w:sz w:val="22"/>
+          <w:szCs w:val="22"/>
+        </w:rPr>
+        <w:t>Como</w:t>
+      </w:r>
+      <w:r>
+        <w:rPr>
+          <w:rStyle w:val="normaltextrun"/>
+          <w:rFonts w:ascii="Calibri" w:hAnsi="Calibri" w:cs="Calibri"/>
+          <w:sz w:val="22"/>
+          <w:szCs w:val="22"/>
+        </w:rPr>
+        <w:t>: Encargado de inventario</w:t>
+      </w:r>
+      <w:r>
+        <w:rPr>
+          <w:rStyle w:val="scxw264757262"/>
+          <w:rFonts w:ascii="Calibri" w:eastAsia="MS Mincho" w:hAnsi="Calibri" w:cs="Calibri"/>
+          <w:sz w:val="22"/>
+          <w:szCs w:val="22"/>
+        </w:rPr>
+        <w:t> </w:t>
+      </w:r>
+      <w:r>
+        <w:rPr>
+          <w:rFonts w:ascii="Calibri" w:hAnsi="Calibri" w:cs="Calibri"/>
+          <w:sz w:val="22"/>
+          <w:szCs w:val="22"/>
+        </w:rPr>
+        <w:br/>
+      </w:r>
+      <w:r>
+        <w:rPr>
+          <w:rStyle w:val="normaltextrun"/>
+          <w:rFonts w:ascii="Calibri" w:hAnsi="Calibri" w:cs="Calibri"/>
+          <w:b/>
+          <w:bCs/>
+          <w:sz w:val="22"/>
+          <w:szCs w:val="22"/>
+        </w:rPr>
+        <w:t>Quiero</w:t>
+      </w:r>
+      <w:r>
+        <w:rPr>
+          <w:rStyle w:val="normaltextrun"/>
+          <w:rFonts w:ascii="Calibri" w:hAnsi="Calibri" w:cs="Calibri"/>
+          <w:sz w:val="22"/>
+          <w:szCs w:val="22"/>
+        </w:rPr>
+        <w:t>: Actualizar la cantidad de stock disponible de una consola específica</w:t>
+      </w:r>
+      <w:r>
+        <w:rPr>
+          <w:rStyle w:val="scxw264757262"/>
+          <w:rFonts w:ascii="Calibri" w:eastAsia="MS Mincho" w:hAnsi="Calibri" w:cs="Calibri"/>
+          <w:sz w:val="22"/>
+          <w:szCs w:val="22"/>
+        </w:rPr>
+        <w:t> </w:t>
+      </w:r>
+      <w:r>
+        <w:rPr>
+          <w:rFonts w:ascii="Calibri" w:hAnsi="Calibri" w:cs="Calibri"/>
+          <w:sz w:val="22"/>
+          <w:szCs w:val="22"/>
+        </w:rPr>
+        <w:br/>
+      </w:r>
+      <w:r>
+        <w:rPr>
+          <w:rStyle w:val="normaltextrun"/>
+          <w:rFonts w:ascii="Calibri" w:hAnsi="Calibri" w:cs="Calibri"/>
+          <w:b/>
+          <w:bCs/>
+          <w:sz w:val="22"/>
+          <w:szCs w:val="22"/>
+        </w:rPr>
+        <w:t>Para</w:t>
+      </w:r>
+      <w:r>
+        <w:rPr>
+          <w:rStyle w:val="normaltextrun"/>
+          <w:rFonts w:ascii="Calibri" w:hAnsi="Calibri" w:cs="Calibri"/>
+          <w:sz w:val="22"/>
+          <w:szCs w:val="22"/>
+        </w:rPr>
+        <w:t>: Reflejar los nuevos productos recibidos del proveedor</w:t>
+      </w:r>
+      <w:r>
+        <w:rPr>
+          <w:rStyle w:val="eop"/>
+          <w:rFonts w:ascii="Calibri" w:eastAsia="MS Mincho" w:hAnsi="Calibri" w:cs="Calibri"/>
+          <w:sz w:val="22"/>
+          <w:szCs w:val="22"/>
+        </w:rPr>
+        <w:t> </w:t>
+      </w:r>
+    </w:p>
+    <w:p>
+      <w:pPr>
+        <w:pStyle w:val="paragraph"/>
+        <w:spacing w:before="0" w:beforeAutospacing="0" w:after="0" w:afterAutospacing="0"/>
+        <w:textAlignment w:val="baseline"/>
+        <w:rPr>
+          <w:rFonts w:ascii="Segoe UI" w:hAnsi="Segoe UI" w:cs="Segoe UI"/>
+          <w:sz w:val="18"/>
+          <w:szCs w:val="18"/>
+        </w:rPr>
+      </w:pPr>
+    </w:p>
+    <w:p>
+      <w:pPr>
+        <w:pStyle w:val="Sinespaciado"/>
+        <w:tabs>
+          <w:tab w:val="left" w:pos="5670"/>
+        </w:tabs>
+        <w:spacing w:line="276" w:lineRule="auto"/>
+        <w:rPr>
+          <w:noProof/>
+          <w:sz w:val="24"/>
+          <w:szCs w:val="24"/>
+        </w:rPr>
+      </w:pPr>
+      <w:r>
+        <w:rPr>
+          <w:rStyle w:val="normaltextrun"/>
+          <w:rFonts w:ascii="Calibri" w:hAnsi="Calibri" w:cs="Calibri"/>
+          <w:b/>
+          <w:bCs/>
+          <w:color w:val="4472C4" w:themeColor="accent1"/>
+          <w:sz w:val="24"/>
+          <w:szCs w:val="24"/>
+        </w:rPr>
+        <w:t>HUMG-003 Listado de consolas por marca</w:t>
+      </w:r>
+      <w:r>
+        <w:rPr>
+          <w:rFonts w:ascii="Calibri" w:hAnsi="Calibri" w:cs="Calibri"/>
+        </w:rPr>
+        <w:br/>
+      </w:r>
+      <w:r>
+        <w:rPr>
+          <w:rStyle w:val="normaltextrun"/>
+          <w:rFonts w:ascii="Calibri" w:hAnsi="Calibri" w:cs="Calibri"/>
+          <w:b/>
+          <w:bCs/>
+        </w:rPr>
+        <w:t>Como</w:t>
+      </w:r>
+      <w:r>
+        <w:rPr>
+          <w:rStyle w:val="normaltextrun"/>
+          <w:rFonts w:ascii="Calibri" w:hAnsi="Calibri" w:cs="Calibri"/>
+        </w:rPr>
+        <w:t>: Analista de ventas</w:t>
+      </w:r>
+      <w:r>
+        <w:rPr>
+          <w:rStyle w:val="scxw264757262"/>
+          <w:rFonts w:ascii="Calibri" w:hAnsi="Calibri" w:cs="Calibri"/>
+        </w:rPr>
+        <w:t> </w:t>
+      </w:r>
+      <w:r>
+        <w:rPr>
+          <w:rFonts w:ascii="Calibri" w:hAnsi="Calibri" w:cs="Calibri"/>
+        </w:rPr>
+        <w:br/>
+      </w:r>
+      <w:r>
+        <w:rPr>
+          <w:rStyle w:val="normaltextrun"/>
+          <w:rFonts w:ascii="Calibri" w:hAnsi="Calibri" w:cs="Calibri"/>
+          <w:b/>
+          <w:bCs/>
+        </w:rPr>
+        <w:t>Quiero</w:t>
+      </w:r>
+      <w:r>
+        <w:rPr>
+          <w:rStyle w:val="normaltextrun"/>
+          <w:rFonts w:ascii="Calibri" w:hAnsi="Calibri" w:cs="Calibri"/>
+        </w:rPr>
+        <w:t>: Obtener un listado de consolas filtradas por marca y ordenadas por fecha de lanzamiento</w:t>
+      </w:r>
+      <w:r>
+        <w:rPr>
+          <w:rStyle w:val="scxw264757262"/>
+          <w:rFonts w:ascii="Calibri" w:hAnsi="Calibri" w:cs="Calibri"/>
+        </w:rPr>
+        <w:t> </w:t>
+      </w:r>
+      <w:r>
+        <w:rPr>
+          <w:rFonts w:ascii="Calibri" w:hAnsi="Calibri" w:cs="Calibri"/>
+        </w:rPr>
+        <w:br/>
+      </w:r>
+      <w:r>
+        <w:rPr>
+          <w:rStyle w:val="normaltextrun"/>
+          <w:rFonts w:ascii="Calibri" w:hAnsi="Calibri" w:cs="Calibri"/>
+          <w:b/>
+          <w:bCs/>
+        </w:rPr>
+        <w:t>Para</w:t>
+      </w:r>
+      <w:r>
+        <w:rPr>
+          <w:rStyle w:val="normaltextrun"/>
+          <w:rFonts w:ascii="Calibri" w:hAnsi="Calibri" w:cs="Calibri"/>
+        </w:rPr>
+        <w:t>: Analizar las tendencias del mercado por fabricante</w:t>
+      </w:r>
+      <w:r>
+        <w:rPr>
+          <w:rStyle w:val="eop"/>
+          <w:rFonts w:ascii="Calibri" w:hAnsi="Calibri" w:cs="Calibri"/>
+        </w:rPr>
+        <w:t> </w:t>
+      </w:r>
     </w:p>
     <w:p>
       <w:r>
@@ -2724,7 +3682,6 @@
           <w:sz w:val="24"/>
           <w:szCs w:val="24"/>
         </w:rPr>
-        <w:lastRenderedPageBreak/>
         <w:t>HULJ</w:t>
       </w:r>
       <w:r>
@@ -3121,6 +4078,7 @@
           <w:sz w:val="21"/>
           <w:szCs w:val="21"/>
         </w:rPr>
+        <w:lastRenderedPageBreak/>
         <w:t>quiero</w:t>
       </w:r>
       <w:r>
@@ -3709,112 +4667,1680 @@
           <w:bCs/>
           <w:lang w:val="es-ES"/>
         </w:rPr>
+        <w:t>Para: Persuadir a los usuarios a comprarlo</w:t>
+      </w:r>
+      <w:r>
+        <w:rPr>
+          <w:lang w:val="es-ES"/>
+        </w:rPr>
+        <w:t>.</w:t>
+      </w:r>
+    </w:p>
+    <w:p>
+      <w:pPr>
+        <w:rPr>
+          <w:rFonts w:cstheme="minorHAnsi"/>
+          <w:b/>
+          <w:bCs/>
+          <w:noProof/>
+          <w:color w:val="4472C4" w:themeColor="accent1"/>
+          <w:sz w:val="24"/>
+          <w:szCs w:val="24"/>
+        </w:rPr>
+      </w:pPr>
+      <w:r>
+        <w:rPr>
+          <w:rFonts w:cstheme="minorHAnsi"/>
+          <w:b/>
+          <w:bCs/>
+          <w:noProof/>
+          <w:color w:val="4472C4" w:themeColor="accent1"/>
+          <w:sz w:val="24"/>
+          <w:szCs w:val="24"/>
+        </w:rPr>
+        <w:t xml:space="preserve">HUDM-003 Administración de suscripciones registradas </w:t>
+      </w:r>
+    </w:p>
+    <w:p>
+      <w:pPr>
+        <w:rPr>
+          <w:bCs/>
+          <w:lang w:val="es-ES"/>
+        </w:rPr>
+      </w:pPr>
+      <w:r>
+        <w:rPr>
+          <w:bCs/>
+          <w:lang w:val="es-ES"/>
+        </w:rPr>
+        <w:t>Como: Empleado de la tienda de videojuegos</w:t>
+      </w:r>
+    </w:p>
+    <w:p>
+      <w:pPr>
+        <w:rPr>
+          <w:bCs/>
+          <w:lang w:val="es-ES"/>
+        </w:rPr>
+      </w:pPr>
+      <w:r>
+        <w:rPr>
+          <w:bCs/>
+          <w:lang w:val="es-ES"/>
+        </w:rPr>
+        <w:t>Quiero: Tener un sistema de las suscripciones ya registradas que tienen los clientes.</w:t>
+      </w:r>
+    </w:p>
+    <w:p>
+      <w:pPr>
+        <w:rPr>
+          <w:lang w:val="es-ES"/>
+        </w:rPr>
+      </w:pPr>
+      <w:r>
+        <w:rPr>
+          <w:bCs/>
+          <w:lang w:val="es-ES"/>
+        </w:rPr>
+        <w:t>Para: Separar a los clientes que ya han comprado en la tienda con los nuevos, para las ofertas en las suscripciones.</w:t>
+      </w:r>
+    </w:p>
+    <w:p>
+      <w:pPr>
+        <w:rPr>
+          <w:lang w:val="es-ES"/>
+        </w:rPr>
+      </w:pPr>
+    </w:p>
+    <w:p>
+      <w:pPr>
+        <w:pStyle w:val="Sinespaciado"/>
+        <w:tabs>
+          <w:tab w:val="left" w:pos="5670"/>
+        </w:tabs>
+        <w:spacing w:line="276" w:lineRule="auto"/>
+        <w:rPr>
+          <w:rFonts w:cstheme="minorHAnsi"/>
+          <w:b/>
+          <w:color w:val="4472C4" w:themeColor="accent1"/>
+          <w:sz w:val="24"/>
+          <w:szCs w:val="24"/>
+        </w:rPr>
+      </w:pPr>
+      <w:r>
+        <w:rPr>
+          <w:rFonts w:cstheme="minorHAnsi"/>
+          <w:b/>
+          <w:bCs/>
+          <w:noProof/>
+          <w:color w:val="4472C4" w:themeColor="accent1"/>
+          <w:sz w:val="24"/>
+          <w:szCs w:val="24"/>
+        </w:rPr>
+        <w:t xml:space="preserve">HUJR-001 </w:t>
+      </w:r>
+      <w:r>
+        <w:rPr>
+          <w:rFonts w:cstheme="minorHAnsi"/>
+          <w:b/>
+          <w:color w:val="4472C4" w:themeColor="accent1"/>
+          <w:sz w:val="24"/>
+          <w:szCs w:val="24"/>
+        </w:rPr>
+        <w:t>Registro de proveedor</w:t>
+      </w:r>
+    </w:p>
+    <w:p>
+      <w:pPr>
+        <w:pStyle w:val="Sinespaciado"/>
+        <w:tabs>
+          <w:tab w:val="left" w:pos="5670"/>
+        </w:tabs>
+        <w:spacing w:line="276" w:lineRule="auto"/>
+        <w:rPr>
+          <w:rFonts w:cstheme="minorHAnsi"/>
+        </w:rPr>
+      </w:pPr>
+      <w:r>
+        <w:rPr>
+          <w:rStyle w:val="Textoennegrita"/>
+          <w:rFonts w:cstheme="minorHAnsi"/>
+        </w:rPr>
+        <w:t>Como</w:t>
+      </w:r>
+      <w:r>
+        <w:rPr>
+          <w:rFonts w:cstheme="minorHAnsi"/>
+        </w:rPr>
+        <w:t>: administrador del sistema,</w:t>
+      </w:r>
+      <w:r>
+        <w:rPr>
+          <w:rFonts w:cstheme="minorHAnsi"/>
+        </w:rPr>
+        <w:br/>
+      </w:r>
+      <w:r>
+        <w:rPr>
+          <w:rStyle w:val="Textoennegrita"/>
+          <w:rFonts w:cstheme="minorHAnsi"/>
+        </w:rPr>
+        <w:t>quiero</w:t>
+      </w:r>
+      <w:r>
+        <w:rPr>
+          <w:rStyle w:val="Textoennegrita"/>
+          <w:rFonts w:cstheme="minorHAnsi"/>
+        </w:rPr>
+        <w:t>:</w:t>
+      </w:r>
+      <w:r>
+        <w:rPr>
+          <w:rFonts w:cstheme="minorHAnsi"/>
+        </w:rPr>
+        <w:t xml:space="preserve"> registrar nuevos proveedores con su nombre</w:t>
+      </w:r>
+      <w:r>
+        <w:rPr>
+          <w:rFonts w:cstheme="minorHAnsi"/>
+        </w:rPr>
+        <w:t>, teléfono, correo y dirección,</w:t>
+      </w:r>
+    </w:p>
+    <w:p>
+      <w:pPr>
+        <w:pStyle w:val="Sinespaciado"/>
+        <w:tabs>
+          <w:tab w:val="left" w:pos="5670"/>
+        </w:tabs>
+        <w:spacing w:line="276" w:lineRule="auto"/>
+        <w:rPr>
+          <w:rFonts w:cstheme="minorHAnsi"/>
+          <w:b/>
+          <w:bCs/>
+          <w:noProof/>
+          <w:color w:val="4472C4" w:themeColor="accent1"/>
+          <w:sz w:val="24"/>
+          <w:szCs w:val="24"/>
+        </w:rPr>
+      </w:pPr>
+      <w:r>
+        <w:rPr>
+          <w:rStyle w:val="Textoennegrita"/>
+          <w:rFonts w:cstheme="minorHAnsi"/>
+          <w:u w:val="single"/>
+        </w:rPr>
         <w:lastRenderedPageBreak/>
-        <w:t>Para: Persuadir a los usuarios a comprarlo</w:t>
-      </w:r>
-      <w:r>
-        <w:rPr>
-          <w:lang w:val="es-ES"/>
+        <w:t>para</w:t>
+      </w:r>
+      <w:r>
+        <w:rPr>
+          <w:rStyle w:val="Textoennegrita"/>
+          <w:rFonts w:cstheme="minorHAnsi"/>
+        </w:rPr>
+        <w:t>:</w:t>
+      </w:r>
+      <w:r>
+        <w:rPr>
+          <w:rFonts w:cstheme="minorHAnsi"/>
+        </w:rPr>
+        <w:t xml:space="preserve"> mantener actualizada la base de datos y facilitar futuras compras y contactos comerciales.</w:t>
+      </w:r>
+    </w:p>
+    <w:p>
+      <w:pPr>
+        <w:pStyle w:val="Ttulo3"/>
+        <w:rPr>
+          <w:rFonts w:asciiTheme="minorHAnsi" w:hAnsiTheme="minorHAnsi" w:cstheme="minorHAnsi"/>
+          <w:color w:val="4472C4" w:themeColor="accent1"/>
+          <w:sz w:val="24"/>
+          <w:szCs w:val="24"/>
+          <w:lang w:val="es-GT"/>
+        </w:rPr>
+      </w:pPr>
+      <w:r>
+        <w:rPr>
+          <w:rFonts w:asciiTheme="minorHAnsi" w:hAnsiTheme="minorHAnsi" w:cstheme="minorHAnsi"/>
+          <w:bCs w:val="0"/>
+          <w:noProof/>
+          <w:color w:val="4472C4" w:themeColor="accent1"/>
+          <w:sz w:val="24"/>
+          <w:szCs w:val="24"/>
+          <w:lang w:val="es-GT"/>
+        </w:rPr>
+        <w:t>HUJR-002</w:t>
+      </w:r>
+      <w:r>
+        <w:rPr>
+          <w:rFonts w:asciiTheme="minorHAnsi" w:hAnsiTheme="minorHAnsi" w:cstheme="minorHAnsi"/>
+          <w:b w:val="0"/>
+          <w:bCs w:val="0"/>
+          <w:noProof/>
+          <w:color w:val="4472C4" w:themeColor="accent1"/>
+          <w:sz w:val="24"/>
+          <w:szCs w:val="24"/>
+          <w:lang w:val="es-GT"/>
+        </w:rPr>
+        <w:t xml:space="preserve"> </w:t>
+      </w:r>
+      <w:r>
+        <w:rPr>
+          <w:rFonts w:asciiTheme="minorHAnsi" w:hAnsiTheme="minorHAnsi" w:cstheme="minorHAnsi"/>
+          <w:color w:val="4472C4" w:themeColor="accent1"/>
+          <w:sz w:val="24"/>
+          <w:szCs w:val="24"/>
+          <w:lang w:val="es-GT"/>
+        </w:rPr>
+        <w:t>Consulta de proveedores</w:t>
+      </w:r>
+    </w:p>
+    <w:p>
+      <w:pPr>
+        <w:pStyle w:val="NormalWeb"/>
+        <w:rPr>
+          <w:rFonts w:asciiTheme="minorHAnsi" w:hAnsiTheme="minorHAnsi" w:cstheme="minorHAnsi"/>
+          <w:sz w:val="21"/>
+          <w:szCs w:val="21"/>
+        </w:rPr>
+      </w:pPr>
+      <w:r>
+        <w:rPr>
+          <w:rStyle w:val="Textoennegrita"/>
+          <w:rFonts w:asciiTheme="minorHAnsi" w:hAnsiTheme="minorHAnsi" w:cstheme="minorHAnsi"/>
+          <w:sz w:val="21"/>
+          <w:szCs w:val="21"/>
+        </w:rPr>
+        <w:t>Como</w:t>
+      </w:r>
+      <w:r>
+        <w:rPr>
+          <w:rFonts w:asciiTheme="minorHAnsi" w:hAnsiTheme="minorHAnsi" w:cstheme="minorHAnsi"/>
+          <w:sz w:val="21"/>
+          <w:szCs w:val="21"/>
+        </w:rPr>
+        <w:t xml:space="preserve">: </w:t>
+      </w:r>
+      <w:r>
+        <w:rPr>
+          <w:rFonts w:asciiTheme="minorHAnsi" w:hAnsiTheme="minorHAnsi" w:cstheme="minorHAnsi"/>
+          <w:sz w:val="21"/>
+          <w:szCs w:val="21"/>
+        </w:rPr>
+        <w:t>usuario autorizado,</w:t>
+      </w:r>
+      <w:r>
+        <w:rPr>
+          <w:rFonts w:asciiTheme="minorHAnsi" w:hAnsiTheme="minorHAnsi" w:cstheme="minorHAnsi"/>
+          <w:sz w:val="21"/>
+          <w:szCs w:val="21"/>
+        </w:rPr>
+        <w:br/>
+      </w:r>
+      <w:r>
+        <w:rPr>
+          <w:rStyle w:val="Textoennegrita"/>
+          <w:rFonts w:asciiTheme="minorHAnsi" w:hAnsiTheme="minorHAnsi" w:cstheme="minorHAnsi"/>
+          <w:sz w:val="21"/>
+          <w:szCs w:val="21"/>
+        </w:rPr>
+        <w:t>quiero</w:t>
+      </w:r>
+      <w:r>
+        <w:rPr>
+          <w:rFonts w:asciiTheme="minorHAnsi" w:hAnsiTheme="minorHAnsi" w:cstheme="minorHAnsi"/>
+          <w:sz w:val="21"/>
+          <w:szCs w:val="21"/>
+        </w:rPr>
+        <w:t xml:space="preserve"> acceder a un listado de todos los proveedores registrados,</w:t>
+      </w:r>
+      <w:r>
+        <w:rPr>
+          <w:rFonts w:asciiTheme="minorHAnsi" w:hAnsiTheme="minorHAnsi" w:cstheme="minorHAnsi"/>
+          <w:sz w:val="21"/>
+          <w:szCs w:val="21"/>
+        </w:rPr>
+        <w:br/>
+      </w:r>
+      <w:r>
+        <w:rPr>
+          <w:rStyle w:val="Textoennegrita"/>
+          <w:rFonts w:asciiTheme="minorHAnsi" w:hAnsiTheme="minorHAnsi" w:cstheme="minorHAnsi"/>
+          <w:sz w:val="21"/>
+          <w:szCs w:val="21"/>
+        </w:rPr>
+        <w:t>para</w:t>
+      </w:r>
+      <w:r>
+        <w:rPr>
+          <w:rStyle w:val="Textoennegrita"/>
+          <w:rFonts w:asciiTheme="minorHAnsi" w:hAnsiTheme="minorHAnsi" w:cstheme="minorHAnsi"/>
+          <w:sz w:val="21"/>
+          <w:szCs w:val="21"/>
+        </w:rPr>
+        <w:t>:</w:t>
+      </w:r>
+      <w:r>
+        <w:rPr>
+          <w:rFonts w:asciiTheme="minorHAnsi" w:hAnsiTheme="minorHAnsi" w:cstheme="minorHAnsi"/>
+          <w:sz w:val="21"/>
+          <w:szCs w:val="21"/>
+        </w:rPr>
+        <w:t xml:space="preserve"> poder visualizar su información de contacto y gestionar relaciones comerciales de manera eficiente.</w:t>
+      </w:r>
+    </w:p>
+    <w:p>
+      <w:pPr>
+        <w:pStyle w:val="Ttulo3"/>
+        <w:rPr>
+          <w:rFonts w:asciiTheme="minorHAnsi" w:hAnsiTheme="minorHAnsi" w:cstheme="minorHAnsi"/>
+          <w:color w:val="4472C4" w:themeColor="accent1"/>
+          <w:sz w:val="24"/>
+          <w:szCs w:val="24"/>
+          <w:lang w:val="es-GT"/>
+        </w:rPr>
+      </w:pPr>
+      <w:r>
+        <w:rPr>
+          <w:rFonts w:asciiTheme="minorHAnsi" w:hAnsiTheme="minorHAnsi" w:cstheme="minorHAnsi"/>
+          <w:bCs w:val="0"/>
+          <w:noProof/>
+          <w:color w:val="4472C4" w:themeColor="accent1"/>
+          <w:sz w:val="24"/>
+          <w:szCs w:val="24"/>
+          <w:lang w:val="es-GT"/>
+        </w:rPr>
+        <w:t>HUJR-003</w:t>
+      </w:r>
+      <w:r>
+        <w:rPr>
+          <w:rFonts w:asciiTheme="minorHAnsi" w:hAnsiTheme="minorHAnsi" w:cstheme="minorHAnsi"/>
+          <w:color w:val="4472C4" w:themeColor="accent1"/>
+          <w:sz w:val="24"/>
+          <w:szCs w:val="24"/>
+          <w:lang w:val="es-GT"/>
+        </w:rPr>
+        <w:t xml:space="preserve"> Actualización de datos de proveedor</w:t>
+      </w:r>
+    </w:p>
+    <w:p>
+      <w:pPr>
+        <w:pStyle w:val="NormalWeb"/>
+        <w:rPr>
+          <w:rFonts w:ascii="Segoe UI" w:hAnsi="Segoe UI" w:cs="Segoe UI"/>
+          <w:sz w:val="21"/>
+          <w:szCs w:val="21"/>
+        </w:rPr>
+      </w:pPr>
+      <w:r>
+        <w:rPr>
+          <w:rStyle w:val="Textoennegrita"/>
+          <w:rFonts w:asciiTheme="minorHAnsi" w:hAnsiTheme="minorHAnsi" w:cstheme="minorHAnsi"/>
+          <w:sz w:val="21"/>
+          <w:szCs w:val="21"/>
+        </w:rPr>
+        <w:t>Como</w:t>
+      </w:r>
+      <w:r>
+        <w:rPr>
+          <w:rStyle w:val="Textoennegrita"/>
+          <w:rFonts w:asciiTheme="minorHAnsi" w:hAnsiTheme="minorHAnsi" w:cstheme="minorHAnsi"/>
+          <w:sz w:val="21"/>
+          <w:szCs w:val="21"/>
+        </w:rPr>
+        <w:t>:</w:t>
+      </w:r>
+      <w:r>
+        <w:rPr>
+          <w:rFonts w:asciiTheme="minorHAnsi" w:hAnsiTheme="minorHAnsi" w:cstheme="minorHAnsi"/>
+          <w:sz w:val="21"/>
+          <w:szCs w:val="21"/>
+        </w:rPr>
+        <w:t xml:space="preserve"> administrador del sistema,</w:t>
+      </w:r>
+      <w:r>
+        <w:rPr>
+          <w:rFonts w:asciiTheme="minorHAnsi" w:hAnsiTheme="minorHAnsi" w:cstheme="minorHAnsi"/>
+          <w:sz w:val="21"/>
+          <w:szCs w:val="21"/>
+        </w:rPr>
+        <w:br/>
+      </w:r>
+      <w:r>
+        <w:rPr>
+          <w:rStyle w:val="Textoennegrita"/>
+          <w:rFonts w:asciiTheme="minorHAnsi" w:hAnsiTheme="minorHAnsi" w:cstheme="minorHAnsi"/>
+          <w:sz w:val="21"/>
+          <w:szCs w:val="21"/>
+        </w:rPr>
+        <w:t>quiero</w:t>
+      </w:r>
+      <w:r>
+        <w:rPr>
+          <w:rStyle w:val="Textoennegrita"/>
+          <w:rFonts w:asciiTheme="minorHAnsi" w:hAnsiTheme="minorHAnsi" w:cstheme="minorHAnsi"/>
+          <w:sz w:val="21"/>
+          <w:szCs w:val="21"/>
+        </w:rPr>
+        <w:t>:</w:t>
+      </w:r>
+      <w:r>
+        <w:rPr>
+          <w:rFonts w:asciiTheme="minorHAnsi" w:hAnsiTheme="minorHAnsi" w:cstheme="minorHAnsi"/>
+          <w:sz w:val="21"/>
+          <w:szCs w:val="21"/>
+        </w:rPr>
+        <w:t xml:space="preserve"> editar la información de un proveedor previamente registrado,</w:t>
+      </w:r>
+      <w:r>
+        <w:rPr>
+          <w:rFonts w:asciiTheme="minorHAnsi" w:hAnsiTheme="minorHAnsi" w:cstheme="minorHAnsi"/>
+          <w:sz w:val="21"/>
+          <w:szCs w:val="21"/>
+        </w:rPr>
+        <w:br/>
+      </w:r>
+      <w:r>
+        <w:rPr>
+          <w:rStyle w:val="Textoennegrita"/>
+          <w:rFonts w:asciiTheme="minorHAnsi" w:hAnsiTheme="minorHAnsi" w:cstheme="minorHAnsi"/>
+          <w:sz w:val="21"/>
+          <w:szCs w:val="21"/>
+        </w:rPr>
+        <w:t>para</w:t>
+      </w:r>
+      <w:r>
+        <w:rPr>
+          <w:rStyle w:val="Textoennegrita"/>
+          <w:rFonts w:asciiTheme="minorHAnsi" w:hAnsiTheme="minorHAnsi" w:cstheme="minorHAnsi"/>
+          <w:sz w:val="21"/>
+          <w:szCs w:val="21"/>
+        </w:rPr>
+        <w:t>:</w:t>
+      </w:r>
+      <w:r>
+        <w:rPr>
+          <w:rFonts w:asciiTheme="minorHAnsi" w:hAnsiTheme="minorHAnsi" w:cstheme="minorHAnsi"/>
+          <w:sz w:val="21"/>
+          <w:szCs w:val="21"/>
+        </w:rPr>
+        <w:t xml:space="preserve"> asegurarme de que los datos almacenados estén siempre actualizados y sean confiables</w:t>
+      </w:r>
+      <w:r>
+        <w:rPr>
+          <w:rFonts w:ascii="Segoe UI" w:hAnsi="Segoe UI" w:cs="Segoe UI"/>
+          <w:sz w:val="21"/>
+          <w:szCs w:val="21"/>
         </w:rPr>
         <w:t>.</w:t>
       </w:r>
     </w:p>
     <w:p>
       <w:pPr>
-        <w:rPr>
-          <w:rFonts w:cstheme="minorHAnsi"/>
-          <w:b/>
-          <w:bCs/>
-          <w:noProof/>
-          <w:color w:val="4472C4" w:themeColor="accent1"/>
-          <w:sz w:val="24"/>
-          <w:szCs w:val="24"/>
-        </w:rPr>
-      </w:pPr>
-      <w:r>
-        <w:rPr>
-          <w:rFonts w:cstheme="minorHAnsi"/>
-          <w:b/>
-          <w:bCs/>
-          <w:noProof/>
-          <w:color w:val="4472C4" w:themeColor="accent1"/>
-          <w:sz w:val="24"/>
-          <w:szCs w:val="24"/>
-        </w:rPr>
-        <w:t xml:space="preserve">HUDM-003 Administración de suscripciones registradas </w:t>
-      </w:r>
-    </w:p>
-    <w:p>
-      <w:pPr>
-        <w:rPr>
-          <w:bCs/>
-          <w:lang w:val="es-ES"/>
-        </w:rPr>
-      </w:pPr>
-      <w:r>
-        <w:rPr>
-          <w:bCs/>
-          <w:lang w:val="es-ES"/>
-        </w:rPr>
-        <w:t>Como: Empleado de la tienda de videojuegos</w:t>
-      </w:r>
-    </w:p>
-    <w:p>
-      <w:pPr>
-        <w:rPr>
-          <w:bCs/>
-          <w:lang w:val="es-ES"/>
-        </w:rPr>
-      </w:pPr>
-      <w:r>
-        <w:rPr>
-          <w:bCs/>
-          <w:lang w:val="es-ES"/>
-        </w:rPr>
-        <w:t>Quiero: Tener un sistema de las suscripciones ya registradas que tienen los clientes.</w:t>
-      </w:r>
-    </w:p>
-    <w:p>
-      <w:pPr>
-        <w:rPr>
-          <w:lang w:val="es-ES"/>
-        </w:rPr>
-      </w:pPr>
-      <w:r>
-        <w:rPr>
-          <w:bCs/>
-          <w:lang w:val="es-ES"/>
-        </w:rPr>
-        <w:t>Para: Separar a los clientes que ya han comprado en la tienda con los nuevos, para las ofertas en las suscripciones.</w:t>
-      </w:r>
-    </w:p>
-    <w:p>
-      <w:pPr>
-        <w:rPr>
-          <w:lang w:val="es-ES"/>
-        </w:rPr>
-      </w:pPr>
-    </w:p>
-    <w:p>
-      <w:pPr>
-        <w:rPr>
-          <w:lang w:val="es-ES"/>
-        </w:rPr>
-      </w:pPr>
-    </w:p>
-    <w:p>
-      <w:pPr>
-        <w:pStyle w:val="Sinespaciado"/>
-        <w:tabs>
-          <w:tab w:val="left" w:pos="5670"/>
-        </w:tabs>
-        <w:spacing w:line="276" w:lineRule="auto"/>
-        <w:rPr>
-          <w:noProof/>
-          <w:sz w:val="24"/>
-          <w:szCs w:val="24"/>
-        </w:rPr>
-      </w:pPr>
+        <w:spacing w:line="240" w:lineRule="auto"/>
+        <w:rPr>
+          <w:b/>
+          <w:bCs/>
+          <w:color w:val="4472C4" w:themeColor="accent1"/>
+        </w:rPr>
+      </w:pPr>
+      <w:r>
+        <w:rPr>
+          <w:b/>
+          <w:bCs/>
+          <w:color w:val="4472C4" w:themeColor="accent1"/>
+        </w:rPr>
+        <w:t>HUEL-001</w:t>
+      </w:r>
+      <w:r>
+        <w:rPr>
+          <w:b/>
+          <w:bCs/>
+          <w:color w:val="4472C4" w:themeColor="accent1"/>
+        </w:rPr>
+        <w:t xml:space="preserve"> Registros de devolución</w:t>
+      </w:r>
+    </w:p>
+    <w:p>
+      <w:pPr>
+        <w:spacing w:line="240" w:lineRule="auto"/>
+        <w:rPr>
+          <w:bCs/>
+        </w:rPr>
+      </w:pPr>
+      <w:r>
+        <w:rPr>
+          <w:b/>
+        </w:rPr>
+        <w:t>Como:</w:t>
+      </w:r>
+      <w:r>
+        <w:rPr>
+          <w:bCs/>
+        </w:rPr>
+        <w:t xml:space="preserve"> Empleado del área </w:t>
+      </w:r>
+    </w:p>
+    <w:p>
+      <w:pPr>
+        <w:spacing w:line="240" w:lineRule="auto"/>
+        <w:rPr>
+          <w:bCs/>
+        </w:rPr>
+      </w:pPr>
+      <w:r>
+        <w:rPr>
+          <w:b/>
+        </w:rPr>
+        <w:t>Quiero:</w:t>
+      </w:r>
+      <w:r>
+        <w:rPr>
+          <w:bCs/>
+        </w:rPr>
+        <w:t xml:space="preserve"> poder poner la fecha exacta de devolución del videojuego,</w:t>
+      </w:r>
+    </w:p>
+    <w:p>
+      <w:pPr>
+        <w:spacing w:line="240" w:lineRule="auto"/>
+        <w:rPr>
+          <w:bCs/>
+        </w:rPr>
+      </w:pPr>
+      <w:r>
+        <w:rPr>
+          <w:b/>
+        </w:rPr>
+        <w:t>Para:</w:t>
+      </w:r>
+      <w:r>
+        <w:rPr>
+          <w:bCs/>
+        </w:rPr>
+        <w:t xml:space="preserve"> registrar todo de manera eficiente.</w:t>
+      </w:r>
+    </w:p>
+    <w:p>
+      <w:pPr>
+        <w:rPr>
+          <w:b/>
+          <w:bCs/>
+          <w:color w:val="4472C4" w:themeColor="accent1"/>
+        </w:rPr>
+      </w:pPr>
+    </w:p>
+    <w:p>
+      <w:pPr>
+        <w:spacing w:line="240" w:lineRule="auto"/>
+        <w:rPr>
+          <w:b/>
+          <w:bCs/>
+          <w:color w:val="4472C4" w:themeColor="accent1"/>
+        </w:rPr>
+      </w:pPr>
+      <w:r>
+        <w:rPr>
+          <w:b/>
+          <w:bCs/>
+          <w:color w:val="4472C4" w:themeColor="accent1"/>
+        </w:rPr>
+        <w:t>HUEL-002</w:t>
+      </w:r>
+      <w:r>
+        <w:rPr>
+          <w:b/>
+          <w:bCs/>
+          <w:color w:val="4472C4" w:themeColor="accent1"/>
+        </w:rPr>
+        <w:t xml:space="preserve"> Registros de devolución por usuario</w:t>
+      </w:r>
+    </w:p>
+    <w:p>
+      <w:pPr>
+        <w:spacing w:line="240" w:lineRule="auto"/>
+        <w:rPr>
+          <w:bCs/>
+        </w:rPr>
+      </w:pPr>
+      <w:r>
+        <w:rPr>
+          <w:b/>
+        </w:rPr>
+        <w:t>Como:</w:t>
+      </w:r>
+      <w:r>
+        <w:rPr>
+          <w:bCs/>
+        </w:rPr>
+        <w:t xml:space="preserve"> Cliente </w:t>
+      </w:r>
+    </w:p>
+    <w:p>
+      <w:pPr>
+        <w:spacing w:line="240" w:lineRule="auto"/>
+        <w:rPr>
+          <w:bCs/>
+        </w:rPr>
+      </w:pPr>
+      <w:r>
+        <w:rPr>
+          <w:b/>
+        </w:rPr>
+        <w:t>Quiero:</w:t>
+      </w:r>
+      <w:r>
+        <w:rPr>
+          <w:bCs/>
+        </w:rPr>
+        <w:t xml:space="preserve"> Que la devolución se enlace a mi usuario </w:t>
+      </w:r>
+    </w:p>
+    <w:p>
+      <w:pPr>
+        <w:spacing w:line="240" w:lineRule="auto"/>
+        <w:rPr>
+          <w:bCs/>
+        </w:rPr>
+      </w:pPr>
+      <w:r>
+        <w:rPr>
+          <w:b/>
+        </w:rPr>
+        <w:t>Para:</w:t>
+      </w:r>
+      <w:r>
+        <w:rPr>
+          <w:bCs/>
+        </w:rPr>
+        <w:t xml:space="preserve"> evitar problemas y tener registro de lo que he devuelto antes.</w:t>
+      </w:r>
+    </w:p>
+    <w:p>
+      <w:pPr>
+        <w:rPr>
+          <w:b/>
+          <w:bCs/>
+          <w:color w:val="4472C4" w:themeColor="accent1"/>
+        </w:rPr>
+      </w:pPr>
+    </w:p>
+    <w:p>
+      <w:pPr>
+        <w:rPr>
+          <w:b/>
+          <w:bCs/>
+          <w:color w:val="4472C4" w:themeColor="accent1"/>
+        </w:rPr>
+      </w:pPr>
+    </w:p>
+    <w:p>
+      <w:pPr>
+        <w:spacing w:line="240" w:lineRule="auto"/>
+        <w:rPr>
+          <w:bCs/>
+        </w:rPr>
+      </w:pPr>
+      <w:r>
+        <w:rPr>
+          <w:b/>
+          <w:bCs/>
+          <w:color w:val="4472C4" w:themeColor="accent1"/>
+        </w:rPr>
+        <w:t>HUEL-003</w:t>
+      </w:r>
+      <w:r>
+        <w:rPr>
+          <w:b/>
+          <w:bCs/>
+          <w:color w:val="4472C4" w:themeColor="accent1"/>
+        </w:rPr>
+        <w:t xml:space="preserve"> Historial de devoluciones</w:t>
+      </w:r>
+    </w:p>
+    <w:p>
+      <w:pPr>
+        <w:spacing w:line="240" w:lineRule="auto"/>
+        <w:rPr>
+          <w:bCs/>
+        </w:rPr>
+      </w:pPr>
+      <w:r>
+        <w:rPr>
+          <w:b/>
+        </w:rPr>
+        <w:t>Como:</w:t>
+      </w:r>
+      <w:r>
+        <w:rPr>
+          <w:bCs/>
+        </w:rPr>
+        <w:t xml:space="preserve"> Cliente</w:t>
+      </w:r>
+    </w:p>
+    <w:p>
+      <w:pPr>
+        <w:spacing w:line="240" w:lineRule="auto"/>
+        <w:rPr>
+          <w:bCs/>
+        </w:rPr>
+      </w:pPr>
+      <w:r>
+        <w:rPr>
+          <w:b/>
+        </w:rPr>
+        <w:t>Quiero:</w:t>
+      </w:r>
+      <w:r>
+        <w:rPr>
+          <w:bCs/>
+        </w:rPr>
+        <w:t xml:space="preserve"> un registro de todas mis devoluciones </w:t>
+      </w:r>
+    </w:p>
+    <w:p>
+      <w:pPr>
+        <w:spacing w:line="240" w:lineRule="auto"/>
+        <w:rPr>
+          <w:bCs/>
+        </w:rPr>
+      </w:pPr>
+      <w:r>
+        <w:rPr>
+          <w:b/>
+        </w:rPr>
+        <w:t>Para:</w:t>
+      </w:r>
+      <w:r>
+        <w:rPr>
+          <w:bCs/>
+        </w:rPr>
+        <w:t xml:space="preserve"> ver mi historial completo y verificar que todo esté correcto.</w:t>
+      </w:r>
+    </w:p>
+    <w:p>
+      <w:pPr>
+        <w:rPr>
+          <w:u w:val="single"/>
+        </w:rPr>
+      </w:pPr>
+    </w:p>
+    <w:p>
+      <w:pPr>
+        <w:pStyle w:val="Sinespaciado"/>
+        <w:tabs>
+          <w:tab w:val="left" w:pos="5670"/>
+        </w:tabs>
+        <w:spacing w:line="276" w:lineRule="auto"/>
+        <w:rPr>
+          <w:b/>
+          <w:bCs/>
+          <w:noProof/>
+          <w:color w:val="4472C4" w:themeColor="accent1"/>
+          <w:sz w:val="24"/>
+          <w:szCs w:val="24"/>
+        </w:rPr>
+      </w:pPr>
+      <w:r>
+        <w:rPr>
+          <w:b/>
+          <w:bCs/>
+          <w:noProof/>
+          <w:color w:val="4472C4" w:themeColor="accent1"/>
+          <w:sz w:val="24"/>
+          <w:szCs w:val="24"/>
+        </w:rPr>
+        <w:t>HUSM-001 Uso de membresia</w:t>
+      </w:r>
+    </w:p>
+    <w:p>
+      <w:pPr>
+        <w:pStyle w:val="Sinespaciado"/>
+        <w:tabs>
+          <w:tab w:val="left" w:pos="5670"/>
+        </w:tabs>
+        <w:spacing w:line="276" w:lineRule="auto"/>
+        <w:rPr>
+          <w:noProof/>
+          <w:sz w:val="24"/>
+          <w:szCs w:val="24"/>
+        </w:rPr>
+      </w:pPr>
+      <w:r>
+        <w:rPr>
+          <w:noProof/>
+          <w:sz w:val="24"/>
+          <w:szCs w:val="24"/>
+        </w:rPr>
+        <w:t xml:space="preserve">Como: cliente </w:t>
+      </w:r>
+    </w:p>
+    <w:p>
+      <w:pPr>
+        <w:pStyle w:val="Sinespaciado"/>
+        <w:tabs>
+          <w:tab w:val="left" w:pos="5670"/>
+        </w:tabs>
+        <w:spacing w:line="276" w:lineRule="auto"/>
+        <w:rPr>
+          <w:noProof/>
+          <w:sz w:val="24"/>
+          <w:szCs w:val="24"/>
+        </w:rPr>
+      </w:pPr>
+      <w:r>
+        <w:rPr>
+          <w:noProof/>
+          <w:sz w:val="24"/>
+          <w:szCs w:val="24"/>
+        </w:rPr>
+        <w:t xml:space="preserve">Quiero: usar mi membresía en la tienda </w:t>
+      </w:r>
+    </w:p>
+    <w:p>
+      <w:pPr>
+        <w:pStyle w:val="Sinespaciado"/>
+        <w:tabs>
+          <w:tab w:val="left" w:pos="5670"/>
+        </w:tabs>
+        <w:spacing w:line="276" w:lineRule="auto"/>
+        <w:rPr>
+          <w:noProof/>
+          <w:sz w:val="24"/>
+          <w:szCs w:val="24"/>
+        </w:rPr>
+      </w:pPr>
+      <w:r>
+        <w:rPr>
+          <w:noProof/>
+          <w:sz w:val="24"/>
+          <w:szCs w:val="24"/>
+        </w:rPr>
+        <w:t>Para: tener descuentos</w:t>
+      </w:r>
+    </w:p>
+    <w:p>
+      <w:pPr>
+        <w:pStyle w:val="Sinespaciado"/>
+        <w:tabs>
+          <w:tab w:val="left" w:pos="5670"/>
+        </w:tabs>
+        <w:spacing w:line="276" w:lineRule="auto"/>
+        <w:rPr>
+          <w:noProof/>
+          <w:sz w:val="24"/>
+          <w:szCs w:val="24"/>
+        </w:rPr>
+      </w:pPr>
+    </w:p>
+    <w:p>
+      <w:pPr>
+        <w:pStyle w:val="Sinespaciado"/>
+        <w:tabs>
+          <w:tab w:val="left" w:pos="5670"/>
+        </w:tabs>
+        <w:spacing w:line="276" w:lineRule="auto"/>
+        <w:rPr>
+          <w:b/>
+          <w:bCs/>
+          <w:noProof/>
+          <w:color w:val="4472C4" w:themeColor="accent1"/>
+          <w:sz w:val="24"/>
+          <w:szCs w:val="24"/>
+        </w:rPr>
+      </w:pPr>
+      <w:r>
+        <w:rPr>
+          <w:b/>
+          <w:bCs/>
+          <w:noProof/>
+          <w:color w:val="4472C4" w:themeColor="accent1"/>
+          <w:sz w:val="24"/>
+          <w:szCs w:val="24"/>
+        </w:rPr>
+        <w:lastRenderedPageBreak/>
+        <w:t>HUSM-002 Descuentos</w:t>
+      </w:r>
+    </w:p>
+    <w:p>
+      <w:pPr>
+        <w:pStyle w:val="Sinespaciado"/>
+        <w:tabs>
+          <w:tab w:val="left" w:pos="5670"/>
+        </w:tabs>
+        <w:spacing w:line="276" w:lineRule="auto"/>
+        <w:rPr>
+          <w:noProof/>
+          <w:sz w:val="24"/>
+          <w:szCs w:val="24"/>
+        </w:rPr>
+      </w:pPr>
+      <w:r>
+        <w:rPr>
+          <w:noProof/>
+          <w:sz w:val="24"/>
+          <w:szCs w:val="24"/>
+        </w:rPr>
+        <w:t>Como: cliente</w:t>
+      </w:r>
+    </w:p>
+    <w:p>
+      <w:pPr>
+        <w:pStyle w:val="Sinespaciado"/>
+        <w:tabs>
+          <w:tab w:val="left" w:pos="5670"/>
+        </w:tabs>
+        <w:spacing w:line="276" w:lineRule="auto"/>
+        <w:rPr>
+          <w:noProof/>
+          <w:sz w:val="24"/>
+          <w:szCs w:val="24"/>
+        </w:rPr>
+      </w:pPr>
+      <w:r>
+        <w:rPr>
+          <w:noProof/>
+          <w:sz w:val="24"/>
+          <w:szCs w:val="24"/>
+        </w:rPr>
+        <w:t xml:space="preserve"> Quiero: saber qué productos tienen descuento con mi membresía</w:t>
+      </w:r>
+    </w:p>
+    <w:p>
+      <w:pPr>
+        <w:pStyle w:val="Sinespaciado"/>
+        <w:tabs>
+          <w:tab w:val="left" w:pos="5670"/>
+        </w:tabs>
+        <w:spacing w:line="276" w:lineRule="auto"/>
+        <w:rPr>
+          <w:noProof/>
+          <w:sz w:val="24"/>
+          <w:szCs w:val="24"/>
+        </w:rPr>
+      </w:pPr>
+      <w:r>
+        <w:rPr>
+          <w:noProof/>
+          <w:sz w:val="24"/>
+          <w:szCs w:val="24"/>
+        </w:rPr>
+        <w:t xml:space="preserve"> Para: comprarlos</w:t>
+      </w:r>
+    </w:p>
+    <w:p>
+      <w:pPr>
+        <w:pStyle w:val="Sinespaciado"/>
+        <w:tabs>
+          <w:tab w:val="left" w:pos="5670"/>
+        </w:tabs>
+        <w:spacing w:line="276" w:lineRule="auto"/>
+        <w:rPr>
+          <w:noProof/>
+          <w:sz w:val="24"/>
+          <w:szCs w:val="24"/>
+        </w:rPr>
+      </w:pPr>
+    </w:p>
+    <w:p>
+      <w:pPr>
+        <w:pStyle w:val="Sinespaciado"/>
+        <w:tabs>
+          <w:tab w:val="left" w:pos="5670"/>
+        </w:tabs>
+        <w:spacing w:line="276" w:lineRule="auto"/>
+        <w:rPr>
+          <w:b/>
+          <w:bCs/>
+          <w:noProof/>
+          <w:color w:val="4472C4" w:themeColor="accent1"/>
+          <w:sz w:val="24"/>
+          <w:szCs w:val="24"/>
+        </w:rPr>
+      </w:pPr>
+      <w:r>
+        <w:rPr>
+          <w:b/>
+          <w:bCs/>
+          <w:noProof/>
+          <w:color w:val="4472C4" w:themeColor="accent1"/>
+          <w:sz w:val="24"/>
+          <w:szCs w:val="24"/>
+        </w:rPr>
+        <w:t>HUSM-003   Registro de membresia</w:t>
+      </w:r>
+    </w:p>
+    <w:p>
+      <w:pPr>
+        <w:pStyle w:val="Sinespaciado"/>
+        <w:tabs>
+          <w:tab w:val="left" w:pos="5670"/>
+        </w:tabs>
+        <w:spacing w:line="276" w:lineRule="auto"/>
+        <w:rPr>
+          <w:noProof/>
+          <w:sz w:val="24"/>
+          <w:szCs w:val="24"/>
+        </w:rPr>
+      </w:pPr>
+      <w:r>
+        <w:rPr>
+          <w:noProof/>
+          <w:sz w:val="24"/>
+          <w:szCs w:val="24"/>
+        </w:rPr>
+        <w:t xml:space="preserve">Como: cliente </w:t>
+      </w:r>
+    </w:p>
+    <w:p>
+      <w:pPr>
+        <w:pStyle w:val="Sinespaciado"/>
+        <w:tabs>
+          <w:tab w:val="left" w:pos="5670"/>
+        </w:tabs>
+        <w:spacing w:line="276" w:lineRule="auto"/>
+        <w:rPr>
+          <w:noProof/>
+          <w:sz w:val="24"/>
+          <w:szCs w:val="24"/>
+        </w:rPr>
+      </w:pPr>
+      <w:r>
+        <w:rPr>
+          <w:noProof/>
+          <w:sz w:val="24"/>
+          <w:szCs w:val="24"/>
+        </w:rPr>
+        <w:t xml:space="preserve">Quiero: registrar mi membresía en la tienda  </w:t>
+      </w:r>
+    </w:p>
+    <w:p>
+      <w:pPr>
+        <w:pStyle w:val="Sinespaciado"/>
+        <w:tabs>
+          <w:tab w:val="left" w:pos="5670"/>
+        </w:tabs>
+        <w:spacing w:line="276" w:lineRule="auto"/>
+        <w:rPr>
+          <w:noProof/>
+          <w:sz w:val="24"/>
+          <w:szCs w:val="24"/>
+        </w:rPr>
+      </w:pPr>
+      <w:r>
+        <w:rPr>
+          <w:noProof/>
+          <w:sz w:val="24"/>
+          <w:szCs w:val="24"/>
+        </w:rPr>
+        <w:t>Para: usarla cuando compre</w:t>
+      </w:r>
+    </w:p>
+    <w:p>
+      <w:pPr>
+        <w:pStyle w:val="Sinespaciado"/>
+        <w:tabs>
+          <w:tab w:val="left" w:pos="5670"/>
+        </w:tabs>
+        <w:spacing w:line="276" w:lineRule="auto"/>
+        <w:rPr>
+          <w:noProof/>
+          <w:sz w:val="24"/>
+          <w:szCs w:val="24"/>
+        </w:rPr>
+      </w:pPr>
+    </w:p>
+    <w:p>
+      <w:pPr>
+        <w:pStyle w:val="Sinespaciado"/>
+        <w:tabs>
+          <w:tab w:val="left" w:pos="5670"/>
+        </w:tabs>
+        <w:spacing w:line="276" w:lineRule="auto"/>
+        <w:rPr>
+          <w:noProof/>
+          <w:sz w:val="24"/>
+          <w:szCs w:val="24"/>
+        </w:rPr>
+      </w:pPr>
+      <w:r>
+        <w:rPr>
+          <w:noProof/>
+          <w:sz w:val="24"/>
+          <w:szCs w:val="24"/>
+        </w:rPr>
+        <w:br/>
+      </w:r>
+    </w:p>
+    <w:p>
+      <w:pPr>
+        <w:rPr>
+          <w:b/>
+          <w:noProof/>
+          <w:sz w:val="24"/>
+          <w:szCs w:val="24"/>
+          <w:u w:val="single"/>
+        </w:rPr>
+      </w:pPr>
+      <w:r>
+        <w:rPr>
+          <w:noProof/>
+          <w:sz w:val="24"/>
+          <w:szCs w:val="24"/>
+        </w:rPr>
+        <w:br w:type="page"/>
+      </w:r>
+    </w:p>
+    <w:p>
+      <w:pPr>
+        <w:rPr>
+          <w:b/>
+          <w:bCs/>
+          <w:color w:val="4472C4" w:themeColor="accent1"/>
+        </w:rPr>
+      </w:pPr>
+      <w:r>
+        <w:rPr>
+          <w:b/>
+          <w:bCs/>
+          <w:color w:val="4472C4" w:themeColor="accent1"/>
+        </w:rPr>
+        <w:lastRenderedPageBreak/>
+        <w:t xml:space="preserve">HUMX-001 Registra las ventas </w:t>
+      </w:r>
+    </w:p>
+    <w:p>
+      <w:pPr>
+        <w:pStyle w:val="Prrafodelista"/>
+      </w:pPr>
+      <w:r>
+        <w:t xml:space="preserve">Como: trabajador </w:t>
+      </w:r>
+    </w:p>
+    <w:p>
+      <w:pPr>
+        <w:pStyle w:val="Prrafodelista"/>
+      </w:pPr>
+      <w:r>
+        <w:t xml:space="preserve">Quiero: Que Cada vez que un cliente, desee hacer una compra, pues del lado de la empresa se tiene que registrar esa compra, con ello pues se tiene que llevar, la venta, su código, la fecha, etc. </w:t>
+      </w:r>
+    </w:p>
+    <w:p>
+      <w:pPr>
+        <w:pStyle w:val="Prrafodelista"/>
+      </w:pPr>
+      <w:r>
+        <w:t>Para: poder tener un control, evitar algún tipo de alteración, y que cada cosa que se haga, pues tenga un registro.</w:t>
+      </w:r>
+    </w:p>
+    <w:p>
+      <w:pPr>
+        <w:rPr>
+          <w:b/>
+          <w:bCs/>
+          <w:color w:val="4472C4" w:themeColor="accent1"/>
+        </w:rPr>
+      </w:pPr>
+      <w:r>
+        <w:t> </w:t>
+      </w:r>
+      <w:r>
+        <w:br/>
+      </w:r>
+      <w:r>
+        <w:rPr>
+          <w:b/>
+          <w:bCs/>
+          <w:color w:val="4472C4" w:themeColor="accent1"/>
+        </w:rPr>
+        <w:t xml:space="preserve">HUMX-002 Control de ventas </w:t>
+      </w:r>
+    </w:p>
+    <w:p>
+      <w:pPr>
+        <w:pStyle w:val="Prrafodelista"/>
+      </w:pPr>
+      <w:r>
+        <w:t>Como: trabajador</w:t>
+      </w:r>
+    </w:p>
+    <w:p>
+      <w:pPr>
+        <w:pStyle w:val="Prrafodelista"/>
+      </w:pPr>
+      <w:r>
+        <w:t>Quiero: viéndolo del lado de un posible supervisor, es su encargo y trabajo, pues velar, acerca del control que se tiene en las ventas, en ello, debe hacer las consultas de todas las ventas, ir administrando</w:t>
+      </w:r>
+    </w:p>
+    <w:p>
+      <w:pPr>
+        <w:pStyle w:val="Prrafodelista"/>
+      </w:pPr>
+      <w:r>
+        <w:t>Para: después crear reportes.</w:t>
+      </w:r>
+    </w:p>
+    <w:p>
+      <w:pPr>
+        <w:pStyle w:val="Prrafodelista"/>
+      </w:pPr>
+      <w:r>
+        <w:t> </w:t>
+      </w:r>
+    </w:p>
+    <w:p>
+      <w:r>
+        <w:rPr>
+          <w:b/>
+          <w:bCs/>
+          <w:color w:val="4472C4" w:themeColor="accent1"/>
+        </w:rPr>
+        <w:t>HUMX-003 Reporte de ventas</w:t>
+      </w:r>
+    </w:p>
+    <w:p>
+      <w:pPr>
+        <w:pStyle w:val="Prrafodelista"/>
+      </w:pPr>
+      <w:r>
+        <w:t>Como: Trabajador</w:t>
+      </w:r>
+    </w:p>
+    <w:p>
+      <w:pPr>
+        <w:pStyle w:val="Prrafodelista"/>
+      </w:pPr>
+      <w:r>
+        <w:t xml:space="preserve">Quiero: Que, con lo mencionado anteriormente, después de crear un reporte de todo esto, para un superior, o simplemente para tener un expediente al momento de que ocurra algo inesperado, o simplemente </w:t>
+      </w:r>
+    </w:p>
+    <w:p>
+      <w:pPr>
+        <w:pStyle w:val="Prrafodelista"/>
+      </w:pPr>
+      <w:r>
+        <w:t>Para: entregarse a un usuario final. </w:t>
+      </w:r>
+    </w:p>
+    <w:p>
+      <w:pPr>
+        <w:pStyle w:val="Sinespaciado"/>
+        <w:tabs>
+          <w:tab w:val="left" w:pos="5670"/>
+        </w:tabs>
+        <w:spacing w:line="276" w:lineRule="auto"/>
+        <w:rPr>
+          <w:noProof/>
+          <w:sz w:val="24"/>
+          <w:szCs w:val="24"/>
+        </w:rPr>
+      </w:pPr>
+    </w:p>
+    <w:p>
+      <w:pPr>
+        <w:pStyle w:val="Sinespaciado"/>
+        <w:tabs>
+          <w:tab w:val="left" w:pos="5670"/>
+        </w:tabs>
+        <w:spacing w:line="276" w:lineRule="auto"/>
+        <w:rPr>
+          <w:noProof/>
+          <w:sz w:val="24"/>
+          <w:szCs w:val="24"/>
+        </w:rPr>
+      </w:pPr>
+    </w:p>
+    <w:p>
+      <w:pPr>
+        <w:pStyle w:val="Sinespaciado"/>
+        <w:tabs>
+          <w:tab w:val="left" w:pos="5670"/>
+        </w:tabs>
+        <w:spacing w:line="276" w:lineRule="auto"/>
+        <w:jc w:val="center"/>
+        <w:rPr>
+          <w:b/>
+          <w:noProof/>
+          <w:sz w:val="24"/>
+          <w:szCs w:val="24"/>
+        </w:rPr>
+      </w:pPr>
+    </w:p>
+    <w:p>
+      <w:pPr>
+        <w:pStyle w:val="Sinespaciado"/>
+        <w:tabs>
+          <w:tab w:val="left" w:pos="5670"/>
+        </w:tabs>
+        <w:spacing w:line="276" w:lineRule="auto"/>
+        <w:jc w:val="center"/>
+        <w:rPr>
+          <w:b/>
+          <w:noProof/>
+          <w:sz w:val="24"/>
+          <w:szCs w:val="24"/>
+        </w:rPr>
+      </w:pPr>
+    </w:p>
+    <w:p>
+      <w:pPr>
+        <w:pStyle w:val="Sinespaciado"/>
+        <w:tabs>
+          <w:tab w:val="left" w:pos="5670"/>
+        </w:tabs>
+        <w:spacing w:line="276" w:lineRule="auto"/>
+        <w:jc w:val="center"/>
+        <w:rPr>
+          <w:b/>
+          <w:noProof/>
+          <w:sz w:val="24"/>
+          <w:szCs w:val="24"/>
+        </w:rPr>
+      </w:pPr>
+    </w:p>
+    <w:p>
+      <w:pPr>
+        <w:pStyle w:val="Sinespaciado"/>
+        <w:tabs>
+          <w:tab w:val="left" w:pos="5670"/>
+        </w:tabs>
+        <w:spacing w:line="276" w:lineRule="auto"/>
+        <w:jc w:val="center"/>
+        <w:rPr>
+          <w:b/>
+          <w:noProof/>
+          <w:sz w:val="24"/>
+          <w:szCs w:val="24"/>
+        </w:rPr>
+      </w:pPr>
+    </w:p>
+    <w:p>
+      <w:pPr>
+        <w:pStyle w:val="Sinespaciado"/>
+        <w:tabs>
+          <w:tab w:val="left" w:pos="5670"/>
+        </w:tabs>
+        <w:spacing w:line="276" w:lineRule="auto"/>
+        <w:jc w:val="center"/>
+        <w:rPr>
+          <w:b/>
+          <w:noProof/>
+          <w:sz w:val="24"/>
+          <w:szCs w:val="24"/>
+        </w:rPr>
+      </w:pPr>
+    </w:p>
+    <w:p>
+      <w:pPr>
+        <w:pStyle w:val="Sinespaciado"/>
+        <w:tabs>
+          <w:tab w:val="left" w:pos="5670"/>
+        </w:tabs>
+        <w:spacing w:line="276" w:lineRule="auto"/>
+        <w:jc w:val="center"/>
+        <w:rPr>
+          <w:b/>
+          <w:noProof/>
+          <w:sz w:val="24"/>
+          <w:szCs w:val="24"/>
+        </w:rPr>
+      </w:pPr>
+    </w:p>
+    <w:p>
+      <w:pPr>
+        <w:pStyle w:val="Sinespaciado"/>
+        <w:tabs>
+          <w:tab w:val="left" w:pos="5670"/>
+        </w:tabs>
+        <w:spacing w:line="276" w:lineRule="auto"/>
+        <w:jc w:val="center"/>
+        <w:rPr>
+          <w:b/>
+          <w:noProof/>
+          <w:sz w:val="24"/>
+          <w:szCs w:val="24"/>
+        </w:rPr>
+      </w:pPr>
+    </w:p>
+    <w:p>
+      <w:pPr>
+        <w:pStyle w:val="Sinespaciado"/>
+        <w:tabs>
+          <w:tab w:val="left" w:pos="5670"/>
+        </w:tabs>
+        <w:spacing w:line="276" w:lineRule="auto"/>
+        <w:jc w:val="center"/>
+        <w:rPr>
+          <w:b/>
+          <w:noProof/>
+          <w:sz w:val="24"/>
+          <w:szCs w:val="24"/>
+        </w:rPr>
+      </w:pPr>
+    </w:p>
+    <w:p>
+      <w:pPr>
+        <w:pStyle w:val="Sinespaciado"/>
+        <w:tabs>
+          <w:tab w:val="left" w:pos="5670"/>
+        </w:tabs>
+        <w:spacing w:line="276" w:lineRule="auto"/>
+        <w:jc w:val="center"/>
+        <w:rPr>
+          <w:b/>
+          <w:noProof/>
+          <w:sz w:val="24"/>
+          <w:szCs w:val="24"/>
+        </w:rPr>
+      </w:pPr>
+    </w:p>
+    <w:p>
+      <w:pPr>
+        <w:pStyle w:val="Sinespaciado"/>
+        <w:tabs>
+          <w:tab w:val="left" w:pos="5670"/>
+        </w:tabs>
+        <w:spacing w:line="276" w:lineRule="auto"/>
+        <w:jc w:val="center"/>
+        <w:rPr>
+          <w:b/>
+          <w:noProof/>
+          <w:sz w:val="24"/>
+          <w:szCs w:val="24"/>
+        </w:rPr>
+      </w:pPr>
+    </w:p>
+    <w:p>
+      <w:pPr>
+        <w:pStyle w:val="Sinespaciado"/>
+        <w:tabs>
+          <w:tab w:val="left" w:pos="5670"/>
+        </w:tabs>
+        <w:spacing w:line="276" w:lineRule="auto"/>
+        <w:jc w:val="center"/>
+        <w:rPr>
+          <w:b/>
+          <w:noProof/>
+          <w:sz w:val="24"/>
+          <w:szCs w:val="24"/>
+        </w:rPr>
+      </w:pPr>
+    </w:p>
+    <w:p>
+      <w:pPr>
+        <w:pStyle w:val="Sinespaciado"/>
+        <w:tabs>
+          <w:tab w:val="left" w:pos="5670"/>
+        </w:tabs>
+        <w:spacing w:line="276" w:lineRule="auto"/>
+        <w:jc w:val="center"/>
+        <w:rPr>
+          <w:b/>
+          <w:noProof/>
+          <w:sz w:val="24"/>
+          <w:szCs w:val="24"/>
+        </w:rPr>
+      </w:pPr>
+    </w:p>
+    <w:p>
+      <w:pPr>
+        <w:pStyle w:val="Sinespaciado"/>
+        <w:tabs>
+          <w:tab w:val="left" w:pos="5670"/>
+        </w:tabs>
+        <w:spacing w:line="276" w:lineRule="auto"/>
+        <w:jc w:val="center"/>
+        <w:rPr>
+          <w:b/>
+          <w:noProof/>
+          <w:sz w:val="24"/>
+          <w:szCs w:val="24"/>
+        </w:rPr>
+      </w:pPr>
+    </w:p>
+    <w:p>
+      <w:pPr>
+        <w:pStyle w:val="Sinespaciado"/>
+        <w:tabs>
+          <w:tab w:val="left" w:pos="5670"/>
+        </w:tabs>
+        <w:spacing w:line="276" w:lineRule="auto"/>
+        <w:jc w:val="center"/>
+        <w:rPr>
+          <w:b/>
+          <w:noProof/>
+          <w:sz w:val="24"/>
+          <w:szCs w:val="24"/>
+        </w:rPr>
+      </w:pPr>
+    </w:p>
+    <w:p>
+      <w:pPr>
+        <w:pStyle w:val="Sinespaciado"/>
+        <w:tabs>
+          <w:tab w:val="left" w:pos="5670"/>
+        </w:tabs>
+        <w:spacing w:line="276" w:lineRule="auto"/>
+        <w:jc w:val="center"/>
+        <w:rPr>
+          <w:b/>
+          <w:noProof/>
+          <w:sz w:val="24"/>
+          <w:szCs w:val="24"/>
+        </w:rPr>
+      </w:pPr>
+    </w:p>
+    <w:p>
+      <w:pPr>
+        <w:pStyle w:val="Sinespaciado"/>
+        <w:tabs>
+          <w:tab w:val="left" w:pos="5670"/>
+        </w:tabs>
+        <w:spacing w:line="276" w:lineRule="auto"/>
+        <w:jc w:val="center"/>
+        <w:rPr>
+          <w:b/>
+          <w:noProof/>
+          <w:sz w:val="24"/>
+          <w:szCs w:val="24"/>
+        </w:rPr>
+      </w:pPr>
+      <w:r>
+        <w:rPr>
+          <w:b/>
+          <w:noProof/>
+          <w:sz w:val="24"/>
+          <w:szCs w:val="24"/>
+        </w:rPr>
+        <w:lastRenderedPageBreak/>
+        <w:t>Modelo de Entidades</w:t>
+      </w:r>
+      <w:bookmarkStart w:id="0" w:name="_GoBack"/>
+      <w:bookmarkEnd w:id="0"/>
+    </w:p>
+    <w:p>
+      <w:pPr>
+        <w:spacing w:after="0" w:line="240" w:lineRule="auto"/>
+        <w:rPr>
+          <w:rFonts w:ascii="Times New Roman" w:eastAsia="Times New Roman" w:hAnsi="Times New Roman" w:cs="Times New Roman"/>
+          <w:sz w:val="24"/>
+          <w:szCs w:val="24"/>
+          <w:lang w:eastAsia="es-GT"/>
+        </w:rPr>
+      </w:pPr>
+    </w:p>
+    <w:p>
+      <w:pPr>
+        <w:pStyle w:val="Sinespaciado"/>
+        <w:tabs>
+          <w:tab w:val="left" w:pos="5670"/>
+        </w:tabs>
+        <w:spacing w:line="276" w:lineRule="auto"/>
+        <w:jc w:val="center"/>
+        <w:rPr>
+          <w:b/>
+          <w:noProof/>
+          <w:sz w:val="24"/>
+          <w:szCs w:val="24"/>
+        </w:rPr>
+      </w:pPr>
+      <w:r>
+        <w:rPr>
+          <w:b/>
+          <w:noProof/>
+          <w:sz w:val="24"/>
+          <w:szCs w:val="24"/>
+          <w:lang w:eastAsia="es-GT"/>
+        </w:rPr>
+        <w:drawing>
+          <wp:anchor distT="0" distB="0" distL="114300" distR="114300" simplePos="0" relativeHeight="251658240" behindDoc="0" locked="0" layoutInCell="1" allowOverlap="1" wp14:anchorId="2282F368" wp14:editId="73793E18">
+            <wp:simplePos x="0" y="0"/>
+            <wp:positionH relativeFrom="column">
+              <wp:posOffset>-3810</wp:posOffset>
+            </wp:positionH>
+            <wp:positionV relativeFrom="paragraph">
+              <wp:posOffset>-3175</wp:posOffset>
+            </wp:positionV>
+            <wp:extent cx="5612130" cy="4043045"/>
+            <wp:effectExtent l="0" t="0" r="7620" b="0"/>
+            <wp:wrapTopAndBottom/>
+            <wp:docPr id="1" name="Imagen 1"/>
+            <wp:cNvGraphicFramePr>
+              <a:graphicFrameLocks xmlns:a="http://schemas.openxmlformats.org/drawingml/2006/main" noChangeAspect="1"/>
+            </wp:cNvGraphicFramePr>
+            <a:graphic xmlns:a="http://schemas.openxmlformats.org/drawingml/2006/main">
+              <a:graphicData uri="http://schemas.openxmlformats.org/drawingml/2006/picture">
+                <pic:pic xmlns:pic="http://schemas.openxmlformats.org/drawingml/2006/picture">
+                  <pic:nvPicPr>
+                    <pic:cNvPr id="1" name="ModeloEntidades.jpg"/>
+                    <pic:cNvPicPr/>
+                  </pic:nvPicPr>
+                  <pic:blipFill>
+                    <a:blip r:embed="rId6">
+                      <a:extLst>
+                        <a:ext uri="{28A0092B-C50C-407E-A947-70E740481C1C}">
+                          <a14:useLocalDpi xmlns:a14="http://schemas.microsoft.com/office/drawing/2010/main" val="0"/>
+                        </a:ext>
+                      </a:extLst>
+                    </a:blip>
+                    <a:stretch>
+                      <a:fillRect/>
+                    </a:stretch>
+                  </pic:blipFill>
+                  <pic:spPr>
+                    <a:xfrm>
+                      <a:off x="0" y="0"/>
+                      <a:ext cx="5612130" cy="4043045"/>
+                    </a:xfrm>
+                    <a:prstGeom prst="rect">
+                      <a:avLst/>
+                    </a:prstGeom>
+                  </pic:spPr>
+                </pic:pic>
+              </a:graphicData>
+            </a:graphic>
+          </wp:anchor>
+        </w:drawing>
+      </w:r>
     </w:p>
     <w:sectPr>
       <w:pgSz w:w="12240" w:h="15840"/>
@@ -3827,8 +6353,8 @@
 </file>
 
 <file path=word/numbering.xml><?xml version="1.0" encoding="utf-8"?>
-<w:numbering xmlns:wpc="http://schemas.microsoft.com/office/word/2010/wordprocessingCanvas" xmlns:cx="http://schemas.microsoft.com/office/drawing/2014/chartex" xmlns:cx1="http://schemas.microsoft.com/office/drawing/2015/9/8/chartex" xmlns:cx2="http://schemas.microsoft.com/office/drawing/2015/10/21/chartex" xmlns:cx3="http://schemas.microsoft.com/office/drawing/2016/5/9/chartex" xmlns:cx4="http://schemas.microsoft.com/office/drawing/2016/5/10/chartex" xmlns:cx5="http://schemas.microsoft.com/office/drawing/2016/5/11/chartex" xmlns:cx6="http://schemas.microsoft.com/office/drawing/2016/5/12/chartex" xmlns:cx7="http://schemas.microsoft.com/office/drawing/2016/5/13/chartex" xmlns:cx8="http://schemas.microsoft.com/office/drawing/2016/5/14/chartex" xmlns:mc="http://schemas.openxmlformats.org/markup-compatibility/2006" xmlns:aink="http://schemas.microsoft.com/office/drawing/2016/ink" xmlns:am3d="http://schemas.microsoft.com/office/drawing/2017/model3d" xmlns:o="urn:schemas-microsoft-com:office:office" xmlns:oel="http://schemas.microsoft.com/office/2019/extlst" xmlns:r="http://schemas.openxmlformats.org/officeDocument/2006/relationships" xmlns:m="http://schemas.openxmlformats.org/officeDocument/2006/math" xmlns:v="urn:schemas-microsoft-com:vml" xmlns:wp14="http://schemas.microsoft.com/office/word/2010/wordprocessingDrawing" xmlns:wp="http://schemas.openxmlformats.org/drawingml/2006/wordprocessingDrawing" xmlns:w10="urn:schemas-microsoft-com:office:word" xmlns:w="http://schemas.openxmlformats.org/wordprocessingml/2006/main" xmlns:w14="http://schemas.microsoft.com/office/word/2010/wordml" xmlns:w15="http://schemas.microsoft.com/office/word/2012/wordml" xmlns:w16cex="http://schemas.microsoft.com/office/word/2018/wordml/cex" xmlns:w16cid="http://schemas.microsoft.com/office/word/2016/wordml/cid" xmlns:w16="http://schemas.microsoft.com/office/word/2018/wordml" xmlns:w16du="http://schemas.microsoft.com/office/word/2023/wordml/word16du" xmlns:w16sdtdh="http://schemas.microsoft.com/office/word/2020/wordml/sdtdatahash" xmlns:w16sdtfl="http://schemas.microsoft.com/office/word/2024/wordml/sdtformatlock" xmlns:w16se="http://schemas.microsoft.com/office/word/2015/wordml/symex" xmlns:wpg="http://schemas.microsoft.com/office/word/2010/wordprocessingGroup" xmlns:wpi="http://schemas.microsoft.com/office/word/2010/wordprocessingInk" xmlns:wne="http://schemas.microsoft.com/office/word/2006/wordml" xmlns:wps="http://schemas.microsoft.com/office/word/2010/wordprocessingShape" mc:Ignorable="w14 w15 w16se w16cid w16 w16cex w16sdtdh w16sdtfl w16du wp14">
-  <w:abstractNum w:abstractNumId="0" w15:restartNumberingAfterBreak="0">
+<w:numbering xmlns:wpc="http://schemas.microsoft.com/office/word/2010/wordprocessingCanvas" xmlns:mc="http://schemas.openxmlformats.org/markup-compatibility/2006" xmlns:o="urn:schemas-microsoft-com:office:office" xmlns:r="http://schemas.openxmlformats.org/officeDocument/2006/relationships" xmlns:m="http://schemas.openxmlformats.org/officeDocument/2006/math" xmlns:v="urn:schemas-microsoft-com:vml" xmlns:wp14="http://schemas.microsoft.com/office/word/2010/wordprocessingDrawing" xmlns:wp="http://schemas.openxmlformats.org/drawingml/2006/wordprocessingDrawing" xmlns:w10="urn:schemas-microsoft-com:office:word" xmlns:w="http://schemas.openxmlformats.org/wordprocessingml/2006/main" xmlns:w14="http://schemas.microsoft.com/office/word/2010/wordml" xmlns:w15="http://schemas.microsoft.com/office/word/2012/wordml" xmlns:wpg="http://schemas.microsoft.com/office/word/2010/wordprocessingGroup" xmlns:wpi="http://schemas.microsoft.com/office/word/2010/wordprocessingInk" xmlns:wne="http://schemas.microsoft.com/office/word/2006/wordml" xmlns:wps="http://schemas.microsoft.com/office/word/2010/wordprocessingShape" mc:Ignorable="w14 w15 wp14">
+  <w:abstractNum w:abstractNumId="0">
     <w:nsid w:val="02081A64"/>
     <w:multiLevelType w:val="hybridMultilevel"/>
     <w:tmpl w:val="229AB9DE"/>
@@ -3914,7 +6440,7 @@
       </w:pPr>
     </w:lvl>
   </w:abstractNum>
-  <w:abstractNum w:abstractNumId="1" w15:restartNumberingAfterBreak="0">
+  <w:abstractNum w:abstractNumId="1">
     <w:nsid w:val="2A5949B1"/>
     <w:multiLevelType w:val="hybridMultilevel"/>
     <w:tmpl w:val="A70AC42E"/>
@@ -4000,7 +6526,7 @@
       </w:pPr>
     </w:lvl>
   </w:abstractNum>
-  <w:abstractNum w:abstractNumId="2" w15:restartNumberingAfterBreak="0">
+  <w:abstractNum w:abstractNumId="2">
     <w:nsid w:val="2C271615"/>
     <w:multiLevelType w:val="hybridMultilevel"/>
     <w:tmpl w:val="D1600FB6"/>
@@ -4086,7 +6612,7 @@
       </w:pPr>
     </w:lvl>
   </w:abstractNum>
-  <w:abstractNum w:abstractNumId="3" w15:restartNumberingAfterBreak="0">
+  <w:abstractNum w:abstractNumId="3">
     <w:nsid w:val="2C3239C8"/>
     <w:multiLevelType w:val="hybridMultilevel"/>
     <w:tmpl w:val="E8B2BC68"/>
@@ -4175,7 +6701,7 @@
       </w:pPr>
     </w:lvl>
   </w:abstractNum>
-  <w:abstractNum w:abstractNumId="4" w15:restartNumberingAfterBreak="0">
+  <w:abstractNum w:abstractNumId="4">
     <w:nsid w:val="2E7324EA"/>
     <w:multiLevelType w:val="hybridMultilevel"/>
     <w:tmpl w:val="79427754"/>
@@ -4264,7 +6790,7 @@
       </w:pPr>
     </w:lvl>
   </w:abstractNum>
-  <w:abstractNum w:abstractNumId="5" w15:restartNumberingAfterBreak="0">
+  <w:abstractNum w:abstractNumId="5">
     <w:nsid w:val="32011EEE"/>
     <w:multiLevelType w:val="hybridMultilevel"/>
     <w:tmpl w:val="7AEE8928"/>
@@ -4350,7 +6876,7 @@
       </w:pPr>
     </w:lvl>
   </w:abstractNum>
-  <w:abstractNum w:abstractNumId="6" w15:restartNumberingAfterBreak="0">
+  <w:abstractNum w:abstractNumId="6">
     <w:nsid w:val="350B121F"/>
     <w:multiLevelType w:val="hybridMultilevel"/>
     <w:tmpl w:val="F6B29A5E"/>
@@ -4439,7 +6965,7 @@
       </w:pPr>
     </w:lvl>
   </w:abstractNum>
-  <w:abstractNum w:abstractNumId="7" w15:restartNumberingAfterBreak="0">
+  <w:abstractNum w:abstractNumId="7">
     <w:nsid w:val="3D6C14C6"/>
     <w:multiLevelType w:val="multilevel"/>
     <w:tmpl w:val="100A0021"/>
@@ -4552,7 +7078,7 @@
       </w:rPr>
     </w:lvl>
   </w:abstractNum>
-  <w:abstractNum w:abstractNumId="8" w15:restartNumberingAfterBreak="0">
+  <w:abstractNum w:abstractNumId="8">
     <w:nsid w:val="3E1448C3"/>
     <w:multiLevelType w:val="multilevel"/>
     <w:tmpl w:val="100A0021"/>
@@ -4665,7 +7191,7 @@
       </w:rPr>
     </w:lvl>
   </w:abstractNum>
-  <w:abstractNum w:abstractNumId="9" w15:restartNumberingAfterBreak="0">
+  <w:abstractNum w:abstractNumId="9">
     <w:nsid w:val="41785342"/>
     <w:multiLevelType w:val="hybridMultilevel"/>
     <w:tmpl w:val="47503D58"/>
@@ -4754,7 +7280,7 @@
       </w:pPr>
     </w:lvl>
   </w:abstractNum>
-  <w:abstractNum w:abstractNumId="10" w15:restartNumberingAfterBreak="0">
+  <w:abstractNum w:abstractNumId="10">
     <w:nsid w:val="448D0E39"/>
     <w:multiLevelType w:val="hybridMultilevel"/>
     <w:tmpl w:val="A4643568"/>
@@ -4842,7 +7368,7 @@
       </w:pPr>
     </w:lvl>
   </w:abstractNum>
-  <w:abstractNum w:abstractNumId="11" w15:restartNumberingAfterBreak="0">
+  <w:abstractNum w:abstractNumId="11">
     <w:nsid w:val="45384779"/>
     <w:multiLevelType w:val="hybridMultilevel"/>
     <w:tmpl w:val="344C8F22"/>
@@ -4928,7 +7454,7 @@
       </w:pPr>
     </w:lvl>
   </w:abstractNum>
-  <w:abstractNum w:abstractNumId="12" w15:restartNumberingAfterBreak="0">
+  <w:abstractNum w:abstractNumId="12">
     <w:nsid w:val="47B22A6B"/>
     <w:multiLevelType w:val="multilevel"/>
     <w:tmpl w:val="100A0021"/>
@@ -5041,7 +7567,7 @@
       </w:rPr>
     </w:lvl>
   </w:abstractNum>
-  <w:abstractNum w:abstractNumId="13" w15:restartNumberingAfterBreak="0">
+  <w:abstractNum w:abstractNumId="13">
     <w:nsid w:val="5327579E"/>
     <w:multiLevelType w:val="multilevel"/>
     <w:tmpl w:val="100A0021"/>
@@ -5154,7 +7680,7 @@
       </w:rPr>
     </w:lvl>
   </w:abstractNum>
-  <w:abstractNum w:abstractNumId="14" w15:restartNumberingAfterBreak="0">
+  <w:abstractNum w:abstractNumId="14">
     <w:nsid w:val="5471418E"/>
     <w:multiLevelType w:val="hybridMultilevel"/>
     <w:tmpl w:val="5BB82294"/>
@@ -5240,7 +7766,7 @@
       </w:pPr>
     </w:lvl>
   </w:abstractNum>
-  <w:abstractNum w:abstractNumId="15" w15:restartNumberingAfterBreak="0">
+  <w:abstractNum w:abstractNumId="15">
     <w:nsid w:val="62D01C83"/>
     <w:multiLevelType w:val="hybridMultilevel"/>
     <w:tmpl w:val="70109018"/>
@@ -5329,7 +7855,7 @@
       </w:pPr>
     </w:lvl>
   </w:abstractNum>
-  <w:abstractNum w:abstractNumId="16" w15:restartNumberingAfterBreak="0">
+  <w:abstractNum w:abstractNumId="16">
     <w:nsid w:val="684D1821"/>
     <w:multiLevelType w:val="hybridMultilevel"/>
     <w:tmpl w:val="AD9EFC2C"/>
@@ -5415,7 +7941,7 @@
       </w:pPr>
     </w:lvl>
   </w:abstractNum>
-  <w:abstractNum w:abstractNumId="17" w15:restartNumberingAfterBreak="0">
+  <w:abstractNum w:abstractNumId="17">
     <w:nsid w:val="751A4838"/>
     <w:multiLevelType w:val="hybridMultilevel"/>
     <w:tmpl w:val="A22CFBDE"/>
@@ -5501,25 +8027,25 @@
       </w:pPr>
     </w:lvl>
   </w:abstractNum>
-  <w:num w:numId="1" w16cid:durableId="534002730">
+  <w:num w:numId="1">
     <w:abstractNumId w:val="12"/>
   </w:num>
-  <w:num w:numId="2" w16cid:durableId="1510216092">
+  <w:num w:numId="2">
     <w:abstractNumId w:val="13"/>
   </w:num>
-  <w:num w:numId="3" w16cid:durableId="2130852030">
+  <w:num w:numId="3">
     <w:abstractNumId w:val="7"/>
   </w:num>
-  <w:num w:numId="4" w16cid:durableId="192809769">
+  <w:num w:numId="4">
     <w:abstractNumId w:val="8"/>
   </w:num>
-  <w:num w:numId="5" w16cid:durableId="1999458329">
+  <w:num w:numId="5">
     <w:abstractNumId w:val="4"/>
   </w:num>
-  <w:num w:numId="6" w16cid:durableId="793519497">
+  <w:num w:numId="6">
     <w:abstractNumId w:val="3"/>
   </w:num>
-  <w:num w:numId="7" w16cid:durableId="57363744">
+  <w:num w:numId="7">
     <w:abstractNumId w:val="3"/>
     <w:lvlOverride w:ilvl="0">
       <w:startOverride w:val="1"/>
@@ -5549,47 +8075,47 @@
       <w:startOverride w:val="1"/>
     </w:lvlOverride>
   </w:num>
-  <w:num w:numId="8" w16cid:durableId="361328463">
+  <w:num w:numId="8">
     <w:abstractNumId w:val="14"/>
   </w:num>
-  <w:num w:numId="9" w16cid:durableId="768888728">
+  <w:num w:numId="9">
     <w:abstractNumId w:val="10"/>
   </w:num>
-  <w:num w:numId="10" w16cid:durableId="623344132">
+  <w:num w:numId="10">
     <w:abstractNumId w:val="15"/>
   </w:num>
-  <w:num w:numId="11" w16cid:durableId="700209156">
+  <w:num w:numId="11">
     <w:abstractNumId w:val="6"/>
   </w:num>
-  <w:num w:numId="12" w16cid:durableId="1699159164">
+  <w:num w:numId="12">
     <w:abstractNumId w:val="0"/>
   </w:num>
-  <w:num w:numId="13" w16cid:durableId="476262203">
+  <w:num w:numId="13">
     <w:abstractNumId w:val="17"/>
   </w:num>
-  <w:num w:numId="14" w16cid:durableId="1841693876">
+  <w:num w:numId="14">
     <w:abstractNumId w:val="5"/>
   </w:num>
-  <w:num w:numId="15" w16cid:durableId="1366759788">
+  <w:num w:numId="15">
     <w:abstractNumId w:val="1"/>
   </w:num>
-  <w:num w:numId="16" w16cid:durableId="563756164">
+  <w:num w:numId="16">
     <w:abstractNumId w:val="16"/>
   </w:num>
-  <w:num w:numId="17" w16cid:durableId="1851870537">
+  <w:num w:numId="17">
     <w:abstractNumId w:val="11"/>
   </w:num>
-  <w:num w:numId="18" w16cid:durableId="898440835">
+  <w:num w:numId="18">
     <w:abstractNumId w:val="2"/>
   </w:num>
-  <w:num w:numId="19" w16cid:durableId="2097482576">
+  <w:num w:numId="19">
     <w:abstractNumId w:val="9"/>
   </w:num>
 </w:numbering>
 </file>
 
 <file path=word/styles.xml><?xml version="1.0" encoding="utf-8"?>
-<w:styles xmlns:mc="http://schemas.openxmlformats.org/markup-compatibility/2006" xmlns:r="http://schemas.openxmlformats.org/officeDocument/2006/relationships" xmlns:w="http://schemas.openxmlformats.org/wordprocessingml/2006/main" xmlns:w14="http://schemas.microsoft.com/office/word/2010/wordml" xmlns:w15="http://schemas.microsoft.com/office/word/2012/wordml" xmlns:w16cex="http://schemas.microsoft.com/office/word/2018/wordml/cex" xmlns:w16cid="http://schemas.microsoft.com/office/word/2016/wordml/cid" xmlns:w16="http://schemas.microsoft.com/office/word/2018/wordml" xmlns:w16du="http://schemas.microsoft.com/office/word/2023/wordml/word16du" xmlns:w16sdtdh="http://schemas.microsoft.com/office/word/2020/wordml/sdtdatahash" xmlns:w16sdtfl="http://schemas.microsoft.com/office/word/2024/wordml/sdtformatlock" xmlns:w16se="http://schemas.microsoft.com/office/word/2015/wordml/symex" mc:Ignorable="w14 w15 w16se w16cid w16 w16cex w16sdtdh w16sdtfl w16du">
+<w:styles xmlns:mc="http://schemas.openxmlformats.org/markup-compatibility/2006" xmlns:r="http://schemas.openxmlformats.org/officeDocument/2006/relationships" xmlns:w="http://schemas.openxmlformats.org/wordprocessingml/2006/main" xmlns:w14="http://schemas.microsoft.com/office/word/2010/wordml" xmlns:w15="http://schemas.microsoft.com/office/word/2012/wordml" mc:Ignorable="w14 w15">
   <w:docDefaults>
     <w:rPrDefault>
       <w:rPr>
@@ -5605,7 +8131,7 @@
       </w:pPr>
     </w:pPrDefault>
   </w:docDefaults>
-  <w:latentStyles w:defLockedState="0" w:defUIPriority="99" w:defSemiHidden="0" w:defUnhideWhenUsed="0" w:defQFormat="0" w:count="376">
+  <w:latentStyles w:defLockedState="0" w:defUIPriority="99" w:defSemiHidden="0" w:defUnhideWhenUsed="0" w:defQFormat="0" w:count="371">
     <w:lsdException w:name="Normal" w:uiPriority="0" w:qFormat="1"/>
     <w:lsdException w:name="heading 1" w:uiPriority="9" w:qFormat="1"/>
     <w:lsdException w:name="heading 2" w:semiHidden="1" w:uiPriority="9" w:unhideWhenUsed="1" w:qFormat="1"/>
@@ -5977,11 +8503,6 @@
     <w:lsdException w:name="List Table 5 Dark Accent 6" w:uiPriority="50"/>
     <w:lsdException w:name="List Table 6 Colorful Accent 6" w:uiPriority="51"/>
     <w:lsdException w:name="List Table 7 Colorful Accent 6" w:uiPriority="52"/>
-    <w:lsdException w:name="Mention" w:semiHidden="1" w:unhideWhenUsed="1"/>
-    <w:lsdException w:name="Smart Hyperlink" w:semiHidden="1" w:unhideWhenUsed="1"/>
-    <w:lsdException w:name="Hashtag" w:semiHidden="1" w:unhideWhenUsed="1"/>
-    <w:lsdException w:name="Unresolved Mention" w:semiHidden="1" w:unhideWhenUsed="1"/>
-    <w:lsdException w:name="Smart Link" w:semiHidden="1" w:unhideWhenUsed="1"/>
   </w:latentStyles>
   <w:style w:type="paragraph" w:default="1" w:styleId="Normal">
     <w:name w:val="Normal"/>
@@ -6014,6 +8535,7 @@
   <w:style w:type="character" w:default="1" w:styleId="Fuentedeprrafopredeter">
     <w:name w:val="Default Paragraph Font"/>
     <w:uiPriority w:val="1"/>
+    <w:semiHidden/>
     <w:unhideWhenUsed/>
   </w:style>
   <w:style w:type="table" w:default="1" w:styleId="Tablanormal">
@@ -6125,6 +8647,7 @@
       <w:spacing w:after="0" w:line="240" w:lineRule="auto"/>
     </w:pPr>
     <w:tblPr>
+      <w:tblInd w:w="0" w:type="dxa"/>
       <w:tblBorders>
         <w:top w:val="single" w:sz="4" w:space="0" w:color="auto"/>
         <w:left w:val="single" w:sz="4" w:space="0" w:color="auto"/>
@@ -6133,6 +8656,12 @@
         <w:insideH w:val="single" w:sz="4" w:space="0" w:color="auto"/>
         <w:insideV w:val="single" w:sz="4" w:space="0" w:color="auto"/>
       </w:tblBorders>
+      <w:tblCellMar>
+        <w:top w:w="0" w:type="dxa"/>
+        <w:left w:w="108" w:type="dxa"/>
+        <w:bottom w:w="0" w:type="dxa"/>
+        <w:right w:w="108" w:type="dxa"/>
+      </w:tblCellMar>
     </w:tblPr>
   </w:style>
   <w:style w:type="character" w:styleId="Textoennegrita">
@@ -6216,6 +8745,21 @@
     <w:name w:val="scxw264757262"/>
     <w:basedOn w:val="Fuentedeprrafopredeter"/>
     <w:rsid w:val="0051495C"/>
+  </w:style>
+  <w:style w:type="character" w:customStyle="1" w:styleId="scxw200502479">
+    <w:name w:val="scxw200502479"/>
+    <w:basedOn w:val="Fuentedeprrafopredeter"/>
+    <w:rsid w:val="003F0CE6"/>
+  </w:style>
+  <w:style w:type="character" w:customStyle="1" w:styleId="scxw71435296">
+    <w:name w:val="scxw71435296"/>
+    <w:basedOn w:val="Fuentedeprrafopredeter"/>
+    <w:rsid w:val="003F0CE6"/>
+  </w:style>
+  <w:style w:type="character" w:customStyle="1" w:styleId="scxw57307920">
+    <w:name w:val="scxw57307920"/>
+    <w:basedOn w:val="Fuentedeprrafopredeter"/>
+    <w:rsid w:val="003F0CE6"/>
   </w:style>
 </w:styles>
 </file>

</xml_diff>

<commit_message>
add: Agregar imagen de modelo entidad-relacion a archivo Actividad-ProyectoJavaEE.docx
</commit_message>
<xml_diff>
--- a/Actividad-ProyectoJavaEE.docx
+++ b/Actividad-ProyectoJavaEE.docx
@@ -1,6 +1,6 @@
 
 <file path=word/document.xml><?xml version="1.0" encoding="utf-8"?>
-<w:document xmlns:wpc="http://schemas.microsoft.com/office/word/2010/wordprocessingCanvas" xmlns:cx="http://schemas.microsoft.com/office/drawing/2014/chartex" xmlns:cx1="http://schemas.microsoft.com/office/drawing/2015/9/8/chartex" xmlns:cx2="http://schemas.microsoft.com/office/drawing/2015/10/21/chartex" xmlns:cx3="http://schemas.microsoft.com/office/drawing/2016/5/9/chartex" xmlns:cx4="http://schemas.microsoft.com/office/drawing/2016/5/10/chartex" xmlns:cx5="http://schemas.microsoft.com/office/drawing/2016/5/11/chartex" xmlns:cx6="http://schemas.microsoft.com/office/drawing/2016/5/12/chartex" xmlns:cx7="http://schemas.microsoft.com/office/drawing/2016/5/13/chartex" xmlns:cx8="http://schemas.microsoft.com/office/drawing/2016/5/14/chartex" xmlns:mc="http://schemas.openxmlformats.org/markup-compatibility/2006" xmlns:aink="http://schemas.microsoft.com/office/drawing/2016/ink" xmlns:am3d="http://schemas.microsoft.com/office/drawing/2017/model3d" xmlns:o="urn:schemas-microsoft-com:office:office" xmlns:oel="http://schemas.microsoft.com/office/2019/extlst" xmlns:r="http://schemas.openxmlformats.org/officeDocument/2006/relationships" xmlns:m="http://schemas.openxmlformats.org/officeDocument/2006/math" xmlns:v="urn:schemas-microsoft-com:vml" xmlns:wp14="http://schemas.microsoft.com/office/word/2010/wordprocessingDrawing" xmlns:wp="http://schemas.openxmlformats.org/drawingml/2006/wordprocessingDrawing" xmlns:w10="urn:schemas-microsoft-com:office:word" xmlns:w="http://schemas.openxmlformats.org/wordprocessingml/2006/main" xmlns:w14="http://schemas.microsoft.com/office/word/2010/wordml" xmlns:w15="http://schemas.microsoft.com/office/word/2012/wordml" xmlns:w16cex="http://schemas.microsoft.com/office/word/2018/wordml/cex" xmlns:w16cid="http://schemas.microsoft.com/office/word/2016/wordml/cid" xmlns:w16="http://schemas.microsoft.com/office/word/2018/wordml" xmlns:w16du="http://schemas.microsoft.com/office/word/2023/wordml/word16du" xmlns:w16sdtdh="http://schemas.microsoft.com/office/word/2020/wordml/sdtdatahash" xmlns:w16sdtfl="http://schemas.microsoft.com/office/word/2024/wordml/sdtformatlock" xmlns:w16se="http://schemas.microsoft.com/office/word/2015/wordml/symex" xmlns:wpg="http://schemas.microsoft.com/office/word/2010/wordprocessingGroup" xmlns:wpi="http://schemas.microsoft.com/office/word/2010/wordprocessingInk" xmlns:wne="http://schemas.microsoft.com/office/word/2006/wordml" xmlns:wps="http://schemas.microsoft.com/office/word/2010/wordprocessingShape" mc:Ignorable="w14 w15 w16se w16cid w16 w16cex w16sdtdh w16sdtfl w16du wp14">
+<w:document xmlns:wpc="http://schemas.microsoft.com/office/word/2010/wordprocessingCanvas" xmlns:mc="http://schemas.openxmlformats.org/markup-compatibility/2006" xmlns:o="urn:schemas-microsoft-com:office:office" xmlns:r="http://schemas.openxmlformats.org/officeDocument/2006/relationships" xmlns:m="http://schemas.openxmlformats.org/officeDocument/2006/math" xmlns:v="urn:schemas-microsoft-com:vml" xmlns:wp14="http://schemas.microsoft.com/office/word/2010/wordprocessingDrawing" xmlns:wp="http://schemas.openxmlformats.org/drawingml/2006/wordprocessingDrawing" xmlns:w10="urn:schemas-microsoft-com:office:word" xmlns:w="http://schemas.openxmlformats.org/wordprocessingml/2006/main" xmlns:w14="http://schemas.microsoft.com/office/word/2010/wordml" xmlns:w15="http://schemas.microsoft.com/office/word/2012/wordml" xmlns:wpg="http://schemas.microsoft.com/office/word/2010/wordprocessingGroup" xmlns:wpi="http://schemas.microsoft.com/office/word/2010/wordprocessingInk" xmlns:wne="http://schemas.microsoft.com/office/word/2006/wordml" xmlns:wps="http://schemas.microsoft.com/office/word/2010/wordprocessingShape" mc:Ignorable="w14 w15 wp14">
   <w:body>
     <w:p>
       <w:pPr>
@@ -16,7 +16,7 @@
           <w:rFonts w:ascii="Arial" w:hAnsi="Arial" w:cs="Arial"/>
           <w:b/>
           <w:noProof/>
-          <w:lang w:val="es-419" w:eastAsia="es-419"/>
+          <w:lang w:eastAsia="es-GT"/>
         </w:rPr>
         <w:drawing>
           <wp:inline distT="0" distB="0" distL="0" distR="0" wp14:anchorId="61DA3BD1" wp14:editId="0C35A376">
@@ -732,6 +732,12 @@
                 <w:noProof/>
               </w:rPr>
             </w:pPr>
+            <w:r>
+              <w:rPr>
+                <w:noProof/>
+              </w:rPr>
+              <w:t>Fabian Alberto Say Pérez</w:t>
+            </w:r>
           </w:p>
         </w:tc>
         <w:tc>
@@ -750,6 +756,12 @@
                 <w:noProof/>
               </w:rPr>
             </w:pPr>
+            <w:r>
+              <w:rPr>
+                <w:noProof/>
+              </w:rPr>
+              <w:t>Programador</w:t>
+            </w:r>
           </w:p>
         </w:tc>
       </w:tr>
@@ -770,6 +782,12 @@
                 <w:noProof/>
               </w:rPr>
             </w:pPr>
+            <w:r>
+              <w:rPr>
+                <w:noProof/>
+              </w:rPr>
+              <w:t>Manuel Antonio Garcia Juárez</w:t>
+            </w:r>
           </w:p>
         </w:tc>
         <w:tc>
@@ -788,6 +806,12 @@
                 <w:noProof/>
               </w:rPr>
             </w:pPr>
+            <w:r>
+              <w:rPr>
+                <w:noProof/>
+              </w:rPr>
+              <w:t>Programador</w:t>
+            </w:r>
           </w:p>
         </w:tc>
       </w:tr>
@@ -858,6 +882,12 @@
                 <w:noProof/>
               </w:rPr>
             </w:pPr>
+            <w:r>
+              <w:rPr>
+                <w:noProof/>
+              </w:rPr>
+              <w:t>José Julián González Robles</w:t>
+            </w:r>
           </w:p>
         </w:tc>
         <w:tc>
@@ -876,6 +906,12 @@
                 <w:noProof/>
               </w:rPr>
             </w:pPr>
+            <w:r>
+              <w:rPr>
+                <w:noProof/>
+              </w:rPr>
+              <w:t>Programador</w:t>
+            </w:r>
           </w:p>
         </w:tc>
       </w:tr>
@@ -996,6 +1032,12 @@
                 <w:noProof/>
               </w:rPr>
             </w:pPr>
+            <w:r>
+              <w:rPr>
+                <w:noProof/>
+              </w:rPr>
+              <w:t>Daniel Alejandro Marroquín Zabala</w:t>
+            </w:r>
           </w:p>
         </w:tc>
         <w:tc>
@@ -1014,84 +1056,12 @@
                 <w:noProof/>
               </w:rPr>
             </w:pPr>
-          </w:p>
-        </w:tc>
-      </w:tr>
-      <w:tr>
-        <w:tc>
-          <w:tcPr>
-            <w:tcW w:w="4414" w:type="dxa"/>
-          </w:tcPr>
-          <w:p>
-            <w:pPr>
-              <w:pStyle w:val="Sinespaciado"/>
-              <w:tabs>
-                <w:tab w:val="left" w:pos="5670"/>
-              </w:tabs>
-              <w:spacing w:line="276" w:lineRule="auto"/>
-              <w:jc w:val="center"/>
+            <w:r>
               <w:rPr>
                 <w:noProof/>
               </w:rPr>
-            </w:pPr>
-          </w:p>
-        </w:tc>
-        <w:tc>
-          <w:tcPr>
-            <w:tcW w:w="4414" w:type="dxa"/>
-          </w:tcPr>
-          <w:p>
-            <w:pPr>
-              <w:pStyle w:val="Sinespaciado"/>
-              <w:tabs>
-                <w:tab w:val="left" w:pos="5670"/>
-              </w:tabs>
-              <w:spacing w:line="276" w:lineRule="auto"/>
-              <w:jc w:val="center"/>
-              <w:rPr>
-                <w:noProof/>
-                <w:u w:val="single"/>
-              </w:rPr>
-            </w:pPr>
-          </w:p>
-        </w:tc>
-      </w:tr>
-      <w:tr>
-        <w:tc>
-          <w:tcPr>
-            <w:tcW w:w="4414" w:type="dxa"/>
-          </w:tcPr>
-          <w:p>
-            <w:pPr>
-              <w:pStyle w:val="Sinespaciado"/>
-              <w:tabs>
-                <w:tab w:val="left" w:pos="5670"/>
-              </w:tabs>
-              <w:spacing w:line="276" w:lineRule="auto"/>
-              <w:jc w:val="center"/>
-              <w:rPr>
-                <w:noProof/>
-              </w:rPr>
-            </w:pPr>
-          </w:p>
-        </w:tc>
-        <w:tc>
-          <w:tcPr>
-            <w:tcW w:w="4414" w:type="dxa"/>
-          </w:tcPr>
-          <w:p>
-            <w:pPr>
-              <w:pStyle w:val="Sinespaciado"/>
-              <w:tabs>
-                <w:tab w:val="left" w:pos="5670"/>
-              </w:tabs>
-              <w:spacing w:line="276" w:lineRule="auto"/>
-              <w:jc w:val="center"/>
-              <w:rPr>
-                <w:noProof/>
-                <w:u w:val="single"/>
-              </w:rPr>
-            </w:pPr>
+              <w:t>Programador</w:t>
+            </w:r>
           </w:p>
         </w:tc>
       </w:tr>
@@ -1113,8 +1083,104 @@
                 <w:lang w:val="en-US"/>
               </w:rPr>
             </w:pPr>
+            <w:r>
+              <w:rPr>
+                <w:noProof/>
+                <w:lang w:val="en-US"/>
+              </w:rPr>
+              <w:t>Sebastian Wilder Eduardo Méndez Bar</w:t>
+            </w:r>
+            <w:r>
+              <w:rPr>
+                <w:noProof/>
+                <w:lang w:val="en-US"/>
+              </w:rPr>
+              <w:t>illas</w:t>
+            </w:r>
           </w:p>
         </w:tc>
+        <w:tc>
+          <w:tcPr>
+            <w:tcW w:w="4414" w:type="dxa"/>
+          </w:tcPr>
+          <w:p>
+            <w:pPr>
+              <w:pStyle w:val="Sinespaciado"/>
+              <w:tabs>
+                <w:tab w:val="left" w:pos="5670"/>
+              </w:tabs>
+              <w:spacing w:line="276" w:lineRule="auto"/>
+              <w:jc w:val="center"/>
+              <w:rPr>
+                <w:noProof/>
+                <w:u w:val="single"/>
+                <w:lang w:val="en-US"/>
+              </w:rPr>
+            </w:pPr>
+            <w:r>
+              <w:rPr>
+                <w:noProof/>
+                <w:u w:val="single"/>
+                <w:lang w:val="en-US"/>
+              </w:rPr>
+              <w:t>Programador</w:t>
+            </w:r>
+          </w:p>
+        </w:tc>
+      </w:tr>
+      <w:tr>
+        <w:tc>
+          <w:tcPr>
+            <w:tcW w:w="4414" w:type="dxa"/>
+          </w:tcPr>
+          <w:p>
+            <w:pPr>
+              <w:pStyle w:val="Sinespaciado"/>
+              <w:tabs>
+                <w:tab w:val="left" w:pos="5670"/>
+              </w:tabs>
+              <w:spacing w:line="276" w:lineRule="auto"/>
+              <w:jc w:val="center"/>
+              <w:rPr>
+                <w:noProof/>
+              </w:rPr>
+            </w:pPr>
+            <w:r>
+              <w:rPr>
+                <w:noProof/>
+              </w:rPr>
+              <w:t>Esdras Edilio López Ajanel</w:t>
+            </w:r>
+          </w:p>
+        </w:tc>
+        <w:tc>
+          <w:tcPr>
+            <w:tcW w:w="4414" w:type="dxa"/>
+          </w:tcPr>
+          <w:p>
+            <w:pPr>
+              <w:pStyle w:val="Sinespaciado"/>
+              <w:tabs>
+                <w:tab w:val="left" w:pos="5670"/>
+              </w:tabs>
+              <w:spacing w:line="276" w:lineRule="auto"/>
+              <w:jc w:val="center"/>
+              <w:rPr>
+                <w:noProof/>
+                <w:u w:val="single"/>
+              </w:rPr>
+            </w:pPr>
+            <w:r>
+              <w:rPr>
+                <w:noProof/>
+                <w:u w:val="single"/>
+              </w:rPr>
+              <w:t>Programador</w:t>
+            </w:r>
+          </w:p>
+        </w:tc>
+      </w:tr>
+      <w:tr>
         <w:tc>
           <w:tcPr>
             <w:tcW w:w="4414" w:type="dxa"/>
@@ -1132,6 +1198,40 @@
                 <w:lang w:val="en-US"/>
               </w:rPr>
             </w:pPr>
+            <w:r>
+              <w:rPr>
+                <w:noProof/>
+                <w:lang w:val="en-US"/>
+              </w:rPr>
+              <w:t>Mauricio Neftali Xocoxic Patzan</w:t>
+            </w:r>
+          </w:p>
+        </w:tc>
+        <w:tc>
+          <w:tcPr>
+            <w:tcW w:w="4414" w:type="dxa"/>
+          </w:tcPr>
+          <w:p>
+            <w:pPr>
+              <w:pStyle w:val="Sinespaciado"/>
+              <w:tabs>
+                <w:tab w:val="left" w:pos="5670"/>
+              </w:tabs>
+              <w:spacing w:line="276" w:lineRule="auto"/>
+              <w:jc w:val="center"/>
+              <w:rPr>
+                <w:noProof/>
+                <w:u w:val="single"/>
+                <w:lang w:val="en-US"/>
+              </w:rPr>
+            </w:pPr>
+            <w:r>
+              <w:rPr>
+                <w:noProof/>
+                <w:lang w:val="en-US"/>
+              </w:rPr>
+              <w:t>Programador</w:t>
+            </w:r>
           </w:p>
         </w:tc>
       </w:tr>
@@ -2447,11 +2547,881 @@
         </w:tabs>
         <w:spacing w:line="276" w:lineRule="auto"/>
         <w:rPr>
-          <w:noProof/>
-          <w:sz w:val="24"/>
-          <w:szCs w:val="24"/>
-        </w:rPr>
-      </w:pPr>
+          <w:rStyle w:val="normaltextrun"/>
+          <w:rFonts w:ascii="Calibri" w:hAnsi="Calibri" w:cs="Calibri"/>
+          <w:b/>
+          <w:bCs/>
+          <w:color w:val="4472C4" w:themeColor="accent1"/>
+        </w:rPr>
+      </w:pPr>
+      <w:r>
+        <w:rPr>
+          <w:rStyle w:val="normaltextrun"/>
+          <w:rFonts w:ascii="Calibri" w:hAnsi="Calibri" w:cs="Calibri"/>
+          <w:b/>
+          <w:bCs/>
+          <w:color w:val="4472C4" w:themeColor="accent1"/>
+        </w:rPr>
+        <w:t>HUFS-001 Registro Empleado</w:t>
+      </w:r>
+    </w:p>
+    <w:p>
+      <w:pPr>
+        <w:pStyle w:val="Sinespaciado"/>
+        <w:tabs>
+          <w:tab w:val="left" w:pos="5670"/>
+        </w:tabs>
+        <w:spacing w:line="276" w:lineRule="auto"/>
+        <w:rPr>
+          <w:rStyle w:val="normaltextrun"/>
+          <w:rFonts w:ascii="Calibri" w:hAnsi="Calibri" w:cs="Calibri"/>
+          <w:b/>
+          <w:bCs/>
+          <w:color w:val="4472C4" w:themeColor="accent1"/>
+        </w:rPr>
+      </w:pPr>
+      <w:r>
+        <w:rPr>
+          <w:rStyle w:val="normaltextrun"/>
+          <w:rFonts w:ascii="Calibri" w:hAnsi="Calibri" w:cs="Calibri"/>
+          <w:b/>
+          <w:bCs/>
+          <w:color w:val="000000"/>
+          <w:shd w:val="clear" w:color="auto" w:fill="FFFFFF"/>
+        </w:rPr>
+        <w:t xml:space="preserve">Como: </w:t>
+      </w:r>
+      <w:r>
+        <w:rPr>
+          <w:rStyle w:val="normaltextrun"/>
+          <w:rFonts w:ascii="Calibri" w:hAnsi="Calibri" w:cs="Calibri"/>
+          <w:color w:val="000000"/>
+          <w:shd w:val="clear" w:color="auto" w:fill="FFFFFF"/>
+        </w:rPr>
+        <w:t>Administrador del sistema</w:t>
+      </w:r>
+      <w:r>
+        <w:rPr>
+          <w:rStyle w:val="scxw200502479"/>
+          <w:rFonts w:ascii="Calibri" w:hAnsi="Calibri" w:cs="Calibri"/>
+          <w:color w:val="000000"/>
+          <w:shd w:val="clear" w:color="auto" w:fill="FFFFFF"/>
+        </w:rPr>
+        <w:t> </w:t>
+      </w:r>
+      <w:r>
+        <w:rPr>
+          <w:rFonts w:ascii="Calibri" w:hAnsi="Calibri" w:cs="Calibri"/>
+          <w:color w:val="000000"/>
+          <w:shd w:val="clear" w:color="auto" w:fill="FFFFFF"/>
+        </w:rPr>
+        <w:br/>
+      </w:r>
+      <w:r>
+        <w:rPr>
+          <w:rStyle w:val="normaltextrun"/>
+          <w:rFonts w:ascii="Calibri" w:hAnsi="Calibri" w:cs="Calibri"/>
+          <w:b/>
+          <w:bCs/>
+          <w:color w:val="000000"/>
+          <w:shd w:val="clear" w:color="auto" w:fill="FFFFFF"/>
+        </w:rPr>
+        <w:t xml:space="preserve">Quiero: </w:t>
+      </w:r>
+      <w:r>
+        <w:rPr>
+          <w:rStyle w:val="normaltextrun"/>
+          <w:rFonts w:ascii="Calibri" w:hAnsi="Calibri" w:cs="Calibri"/>
+          <w:color w:val="000000"/>
+          <w:shd w:val="clear" w:color="auto" w:fill="FFFFFF"/>
+        </w:rPr>
+        <w:t>Poder registrar nuevos empleados con su DPI, nombres, teléfono, estado y usuario.</w:t>
+      </w:r>
+      <w:r>
+        <w:rPr>
+          <w:rStyle w:val="scxw200502479"/>
+          <w:rFonts w:ascii="Calibri" w:hAnsi="Calibri" w:cs="Calibri"/>
+          <w:color w:val="000000"/>
+          <w:shd w:val="clear" w:color="auto" w:fill="FFFFFF"/>
+        </w:rPr>
+        <w:t> </w:t>
+      </w:r>
+      <w:r>
+        <w:rPr>
+          <w:rFonts w:ascii="Calibri" w:hAnsi="Calibri" w:cs="Calibri"/>
+          <w:color w:val="000000"/>
+          <w:shd w:val="clear" w:color="auto" w:fill="FFFFFF"/>
+        </w:rPr>
+        <w:br/>
+      </w:r>
+      <w:r>
+        <w:rPr>
+          <w:rStyle w:val="normaltextrun"/>
+          <w:rFonts w:ascii="Calibri" w:hAnsi="Calibri" w:cs="Calibri"/>
+          <w:b/>
+          <w:bCs/>
+          <w:color w:val="000000"/>
+          <w:shd w:val="clear" w:color="auto" w:fill="FFFFFF"/>
+        </w:rPr>
+        <w:t xml:space="preserve">Para: </w:t>
+      </w:r>
+      <w:r>
+        <w:rPr>
+          <w:rStyle w:val="normaltextrun"/>
+          <w:rFonts w:ascii="Calibri" w:hAnsi="Calibri" w:cs="Calibri"/>
+          <w:color w:val="000000"/>
+          <w:shd w:val="clear" w:color="auto" w:fill="FFFFFF"/>
+        </w:rPr>
+        <w:t>mantener un registro actualizado del personal y sus detalles personales</w:t>
+      </w:r>
+      <w:r>
+        <w:rPr>
+          <w:rStyle w:val="eop"/>
+          <w:rFonts w:ascii="Calibri" w:eastAsia="MS Mincho" w:hAnsi="Calibri" w:cs="Calibri"/>
+          <w:color w:val="4472C4" w:themeColor="accent1"/>
+        </w:rPr>
+        <w:t> </w:t>
+      </w:r>
+      <w:r>
+        <w:rPr>
+          <w:rFonts w:ascii="Calibri" w:hAnsi="Calibri" w:cs="Calibri"/>
+        </w:rPr>
+        <w:br/>
+      </w:r>
+      <w:r>
+        <w:rPr>
+          <w:rStyle w:val="normaltextrun"/>
+          <w:rFonts w:ascii="Calibri" w:hAnsi="Calibri" w:cs="Calibri"/>
+          <w:b/>
+          <w:bCs/>
+          <w:color w:val="4472C4" w:themeColor="accent1"/>
+        </w:rPr>
+        <w:t>HUFS-002 Registro Empleado</w:t>
+      </w:r>
+    </w:p>
+    <w:p>
+      <w:pPr>
+        <w:pStyle w:val="Sinespaciado"/>
+        <w:tabs>
+          <w:tab w:val="left" w:pos="5670"/>
+        </w:tabs>
+        <w:spacing w:line="276" w:lineRule="auto"/>
+        <w:rPr>
+          <w:rStyle w:val="eop"/>
+          <w:rFonts w:ascii="Calibri" w:hAnsi="Calibri" w:cs="Calibri"/>
+          <w:color w:val="000000"/>
+          <w:shd w:val="clear" w:color="auto" w:fill="FFFFFF"/>
+        </w:rPr>
+      </w:pPr>
+      <w:r>
+        <w:rPr>
+          <w:rStyle w:val="normaltextrun"/>
+          <w:rFonts w:ascii="Calibri" w:hAnsi="Calibri" w:cs="Calibri"/>
+          <w:b/>
+          <w:bCs/>
+          <w:color w:val="000000"/>
+          <w:shd w:val="clear" w:color="auto" w:fill="FFFFFF"/>
+        </w:rPr>
+        <w:t>Como</w:t>
+      </w:r>
+      <w:r>
+        <w:rPr>
+          <w:rStyle w:val="normaltextrun"/>
+          <w:rFonts w:ascii="Calibri" w:hAnsi="Calibri" w:cs="Calibri"/>
+          <w:color w:val="000000"/>
+          <w:shd w:val="clear" w:color="auto" w:fill="FFFFFF"/>
+        </w:rPr>
+        <w:t>: Usuario autorizado</w:t>
+      </w:r>
+      <w:r>
+        <w:rPr>
+          <w:rStyle w:val="scxw71435296"/>
+          <w:rFonts w:ascii="Calibri" w:hAnsi="Calibri" w:cs="Calibri"/>
+          <w:color w:val="000000"/>
+          <w:shd w:val="clear" w:color="auto" w:fill="FFFFFF"/>
+        </w:rPr>
+        <w:t> </w:t>
+      </w:r>
+      <w:r>
+        <w:rPr>
+          <w:rFonts w:ascii="Calibri" w:hAnsi="Calibri" w:cs="Calibri"/>
+          <w:color w:val="000000"/>
+          <w:shd w:val="clear" w:color="auto" w:fill="FFFFFF"/>
+        </w:rPr>
+        <w:br/>
+      </w:r>
+      <w:r>
+        <w:rPr>
+          <w:rStyle w:val="normaltextrun"/>
+          <w:rFonts w:ascii="Calibri" w:hAnsi="Calibri" w:cs="Calibri"/>
+          <w:b/>
+          <w:bCs/>
+          <w:color w:val="000000"/>
+          <w:shd w:val="clear" w:color="auto" w:fill="FFFFFF"/>
+        </w:rPr>
+        <w:t>Quiero</w:t>
+      </w:r>
+      <w:r>
+        <w:rPr>
+          <w:rStyle w:val="normaltextrun"/>
+          <w:rFonts w:ascii="Calibri" w:hAnsi="Calibri" w:cs="Calibri"/>
+          <w:color w:val="000000"/>
+          <w:shd w:val="clear" w:color="auto" w:fill="FFFFFF"/>
+        </w:rPr>
+        <w:t>: deseo acceder a un listado de todos los empleados registrados</w:t>
+      </w:r>
+      <w:r>
+        <w:rPr>
+          <w:rStyle w:val="scxw71435296"/>
+          <w:rFonts w:ascii="Calibri" w:hAnsi="Calibri" w:cs="Calibri"/>
+          <w:color w:val="000000"/>
+          <w:shd w:val="clear" w:color="auto" w:fill="FFFFFF"/>
+        </w:rPr>
+        <w:t> </w:t>
+      </w:r>
+      <w:r>
+        <w:rPr>
+          <w:rFonts w:ascii="Calibri" w:hAnsi="Calibri" w:cs="Calibri"/>
+          <w:color w:val="000000"/>
+          <w:shd w:val="clear" w:color="auto" w:fill="FFFFFF"/>
+        </w:rPr>
+        <w:br/>
+      </w:r>
+      <w:r>
+        <w:rPr>
+          <w:rStyle w:val="normaltextrun"/>
+          <w:rFonts w:ascii="Calibri" w:hAnsi="Calibri" w:cs="Calibri"/>
+          <w:b/>
+          <w:bCs/>
+          <w:color w:val="000000"/>
+          <w:shd w:val="clear" w:color="auto" w:fill="FFFFFF"/>
+        </w:rPr>
+        <w:t>para</w:t>
+      </w:r>
+      <w:r>
+        <w:rPr>
+          <w:rStyle w:val="normaltextrun"/>
+          <w:rFonts w:ascii="Calibri" w:hAnsi="Calibri" w:cs="Calibri"/>
+          <w:color w:val="000000"/>
+          <w:shd w:val="clear" w:color="auto" w:fill="FFFFFF"/>
+        </w:rPr>
+        <w:t>: poder ver su información personal y de contacto, facilitando la comunicación y la gestión del personal</w:t>
+      </w:r>
+      <w:r>
+        <w:rPr>
+          <w:rStyle w:val="eop"/>
+          <w:rFonts w:ascii="Calibri" w:hAnsi="Calibri" w:cs="Calibri"/>
+          <w:color w:val="000000"/>
+          <w:shd w:val="clear" w:color="auto" w:fill="FFFFFF"/>
+        </w:rPr>
+        <w:t> </w:t>
+      </w:r>
+    </w:p>
+    <w:p>
+      <w:pPr>
+        <w:pStyle w:val="Sinespaciado"/>
+        <w:tabs>
+          <w:tab w:val="left" w:pos="5670"/>
+        </w:tabs>
+        <w:spacing w:line="276" w:lineRule="auto"/>
+        <w:rPr>
+          <w:rStyle w:val="normaltextrun"/>
+          <w:rFonts w:ascii="Calibri" w:hAnsi="Calibri" w:cs="Calibri"/>
+          <w:b/>
+          <w:bCs/>
+          <w:color w:val="4472C4" w:themeColor="accent1"/>
+        </w:rPr>
+      </w:pPr>
+      <w:r>
+        <w:rPr>
+          <w:rStyle w:val="normaltextrun"/>
+          <w:rFonts w:ascii="Calibri" w:hAnsi="Calibri" w:cs="Calibri"/>
+          <w:b/>
+          <w:bCs/>
+          <w:color w:val="4472C4" w:themeColor="accent1"/>
+        </w:rPr>
+        <w:t>HUFS-003 Registro Empleado</w:t>
+      </w:r>
+    </w:p>
+    <w:p>
+      <w:pPr>
+        <w:pStyle w:val="Sinespaciado"/>
+        <w:tabs>
+          <w:tab w:val="left" w:pos="5670"/>
+        </w:tabs>
+        <w:spacing w:line="276" w:lineRule="auto"/>
+        <w:rPr>
+          <w:rStyle w:val="normaltextrun"/>
+          <w:rFonts w:ascii="Calibri" w:hAnsi="Calibri" w:cs="Calibri"/>
+          <w:b/>
+          <w:bCs/>
+          <w:color w:val="4472C4" w:themeColor="accent1"/>
+        </w:rPr>
+      </w:pPr>
+      <w:r>
+        <w:rPr>
+          <w:rStyle w:val="normaltextrun"/>
+          <w:rFonts w:ascii="Calibri" w:hAnsi="Calibri" w:cs="Calibri"/>
+          <w:b/>
+          <w:bCs/>
+          <w:color w:val="000000"/>
+          <w:shd w:val="clear" w:color="auto" w:fill="FFFFFF"/>
+        </w:rPr>
+        <w:t>Como</w:t>
+      </w:r>
+      <w:r>
+        <w:rPr>
+          <w:rStyle w:val="normaltextrun"/>
+          <w:rFonts w:ascii="Calibri" w:hAnsi="Calibri" w:cs="Calibri"/>
+          <w:color w:val="000000"/>
+          <w:shd w:val="clear" w:color="auto" w:fill="FFFFFF"/>
+        </w:rPr>
+        <w:t>: Administrador del sistema</w:t>
+      </w:r>
+      <w:r>
+        <w:rPr>
+          <w:rStyle w:val="scxw57307920"/>
+          <w:rFonts w:ascii="Calibri" w:hAnsi="Calibri" w:cs="Calibri"/>
+          <w:color w:val="000000"/>
+          <w:shd w:val="clear" w:color="auto" w:fill="FFFFFF"/>
+        </w:rPr>
+        <w:t> </w:t>
+      </w:r>
+      <w:r>
+        <w:rPr>
+          <w:rFonts w:ascii="Calibri" w:hAnsi="Calibri" w:cs="Calibri"/>
+          <w:color w:val="000000"/>
+          <w:shd w:val="clear" w:color="auto" w:fill="FFFFFF"/>
+        </w:rPr>
+        <w:br/>
+      </w:r>
+      <w:r>
+        <w:rPr>
+          <w:rStyle w:val="normaltextrun"/>
+          <w:rFonts w:ascii="Calibri" w:hAnsi="Calibri" w:cs="Calibri"/>
+          <w:b/>
+          <w:bCs/>
+          <w:color w:val="000000"/>
+          <w:shd w:val="clear" w:color="auto" w:fill="FFFFFF"/>
+        </w:rPr>
+        <w:t>Quiero</w:t>
+      </w:r>
+      <w:r>
+        <w:rPr>
+          <w:rStyle w:val="normaltextrun"/>
+          <w:rFonts w:ascii="Calibri" w:hAnsi="Calibri" w:cs="Calibri"/>
+          <w:color w:val="000000"/>
+          <w:shd w:val="clear" w:color="auto" w:fill="FFFFFF"/>
+        </w:rPr>
+        <w:t>: poder editar la información de un empleado previamente registrado,</w:t>
+      </w:r>
+      <w:r>
+        <w:rPr>
+          <w:rStyle w:val="scxw57307920"/>
+          <w:rFonts w:ascii="Calibri" w:hAnsi="Calibri" w:cs="Calibri"/>
+          <w:color w:val="000000"/>
+          <w:shd w:val="clear" w:color="auto" w:fill="FFFFFF"/>
+        </w:rPr>
+        <w:t> </w:t>
+      </w:r>
+      <w:r>
+        <w:rPr>
+          <w:rFonts w:ascii="Calibri" w:hAnsi="Calibri" w:cs="Calibri"/>
+          <w:color w:val="000000"/>
+          <w:shd w:val="clear" w:color="auto" w:fill="FFFFFF"/>
+        </w:rPr>
+        <w:br/>
+      </w:r>
+      <w:r>
+        <w:rPr>
+          <w:rStyle w:val="normaltextrun"/>
+          <w:rFonts w:ascii="Calibri" w:hAnsi="Calibri" w:cs="Calibri"/>
+          <w:b/>
+          <w:bCs/>
+          <w:color w:val="000000"/>
+          <w:shd w:val="clear" w:color="auto" w:fill="FFFFFF"/>
+        </w:rPr>
+        <w:t>Para</w:t>
+      </w:r>
+      <w:r>
+        <w:rPr>
+          <w:rStyle w:val="normaltextrun"/>
+          <w:rFonts w:ascii="Calibri" w:hAnsi="Calibri" w:cs="Calibri"/>
+          <w:color w:val="000000"/>
+          <w:shd w:val="clear" w:color="auto" w:fill="FFFFFF"/>
+        </w:rPr>
+        <w:t>: asegurarme que los datos como teléfono, estado y usuario estén siempre actualizados y sean precisos</w:t>
+      </w:r>
+    </w:p>
+    <w:p>
+      <w:pPr>
+        <w:pStyle w:val="Sinespaciado"/>
+        <w:tabs>
+          <w:tab w:val="left" w:pos="5670"/>
+        </w:tabs>
+        <w:spacing w:line="276" w:lineRule="auto"/>
+        <w:rPr>
+          <w:rStyle w:val="normaltextrun"/>
+          <w:rFonts w:ascii="Calibri" w:hAnsi="Calibri" w:cs="Calibri"/>
+          <w:b/>
+          <w:bCs/>
+          <w:color w:val="4472C4" w:themeColor="accent1"/>
+        </w:rPr>
+      </w:pPr>
+    </w:p>
+    <w:p>
+      <w:pPr>
+        <w:pStyle w:val="Sinespaciado"/>
+        <w:tabs>
+          <w:tab w:val="left" w:pos="5670"/>
+        </w:tabs>
+        <w:spacing w:line="276" w:lineRule="auto"/>
+        <w:rPr>
+          <w:noProof/>
+          <w:sz w:val="24"/>
+          <w:szCs w:val="24"/>
+        </w:rPr>
+      </w:pPr>
+    </w:p>
+    <w:p>
+      <w:pPr>
+        <w:pStyle w:val="Sinespaciado"/>
+        <w:tabs>
+          <w:tab w:val="left" w:pos="5670"/>
+        </w:tabs>
+        <w:spacing w:line="276" w:lineRule="auto"/>
+        <w:rPr>
+          <w:noProof/>
+          <w:sz w:val="24"/>
+          <w:szCs w:val="24"/>
+        </w:rPr>
+      </w:pPr>
+    </w:p>
+    <w:p>
+      <w:pPr>
+        <w:pStyle w:val="paragraph"/>
+        <w:spacing w:before="0" w:beforeAutospacing="0" w:after="0" w:afterAutospacing="0"/>
+        <w:textAlignment w:val="baseline"/>
+        <w:rPr>
+          <w:rStyle w:val="eop"/>
+          <w:rFonts w:ascii="Calibri" w:eastAsia="MS Mincho" w:hAnsi="Calibri" w:cs="Calibri"/>
+          <w:sz w:val="22"/>
+          <w:szCs w:val="22"/>
+        </w:rPr>
+      </w:pPr>
+      <w:r>
+        <w:rPr>
+          <w:rStyle w:val="normaltextrun"/>
+          <w:rFonts w:ascii="Calibri" w:hAnsi="Calibri" w:cs="Calibri"/>
+          <w:b/>
+          <w:bCs/>
+          <w:color w:val="4472C4" w:themeColor="accent1"/>
+          <w:szCs w:val="22"/>
+        </w:rPr>
+        <w:t>HUMG-001 Registro de nueva consola</w:t>
+      </w:r>
+      <w:r>
+        <w:rPr>
+          <w:rStyle w:val="eop"/>
+          <w:rFonts w:ascii="Calibri" w:eastAsia="MS Mincho" w:hAnsi="Calibri" w:cs="Calibri"/>
+          <w:color w:val="4472C4" w:themeColor="accent1"/>
+          <w:szCs w:val="22"/>
+        </w:rPr>
+        <w:t> </w:t>
+      </w:r>
+      <w:r>
+        <w:rPr>
+          <w:rFonts w:ascii="Calibri" w:hAnsi="Calibri" w:cs="Calibri"/>
+          <w:sz w:val="22"/>
+          <w:szCs w:val="22"/>
+        </w:rPr>
+        <w:br/>
+      </w:r>
+      <w:r>
+        <w:rPr>
+          <w:rStyle w:val="normaltextrun"/>
+          <w:rFonts w:ascii="Calibri" w:hAnsi="Calibri" w:cs="Calibri"/>
+          <w:b/>
+          <w:bCs/>
+          <w:sz w:val="22"/>
+          <w:szCs w:val="22"/>
+        </w:rPr>
+        <w:t>Como</w:t>
+      </w:r>
+      <w:r>
+        <w:rPr>
+          <w:rStyle w:val="normaltextrun"/>
+          <w:rFonts w:ascii="Calibri" w:hAnsi="Calibri" w:cs="Calibri"/>
+          <w:sz w:val="22"/>
+          <w:szCs w:val="22"/>
+        </w:rPr>
+        <w:t>: Administrador del sistema</w:t>
+      </w:r>
+      <w:r>
+        <w:rPr>
+          <w:rStyle w:val="scxw264757262"/>
+          <w:rFonts w:ascii="Calibri" w:eastAsia="MS Mincho" w:hAnsi="Calibri" w:cs="Calibri"/>
+          <w:sz w:val="22"/>
+          <w:szCs w:val="22"/>
+        </w:rPr>
+        <w:t> </w:t>
+      </w:r>
+      <w:r>
+        <w:rPr>
+          <w:rFonts w:ascii="Calibri" w:hAnsi="Calibri" w:cs="Calibri"/>
+          <w:sz w:val="22"/>
+          <w:szCs w:val="22"/>
+        </w:rPr>
+        <w:br/>
+      </w:r>
+      <w:r>
+        <w:rPr>
+          <w:rStyle w:val="normaltextrun"/>
+          <w:rFonts w:ascii="Calibri" w:hAnsi="Calibri" w:cs="Calibri"/>
+          <w:b/>
+          <w:bCs/>
+          <w:sz w:val="22"/>
+          <w:szCs w:val="22"/>
+        </w:rPr>
+        <w:t>Quiero</w:t>
+      </w:r>
+      <w:r>
+        <w:rPr>
+          <w:rStyle w:val="normaltextrun"/>
+          <w:rFonts w:ascii="Calibri" w:hAnsi="Calibri" w:cs="Calibri"/>
+          <w:sz w:val="22"/>
+          <w:szCs w:val="22"/>
+        </w:rPr>
+        <w:t>: Registrar una nueva consola con su nombre, precio, stock, marca y fecha de lanzamiento</w:t>
+      </w:r>
+      <w:r>
+        <w:rPr>
+          <w:rStyle w:val="scxw264757262"/>
+          <w:rFonts w:ascii="Calibri" w:eastAsia="MS Mincho" w:hAnsi="Calibri" w:cs="Calibri"/>
+          <w:sz w:val="22"/>
+          <w:szCs w:val="22"/>
+        </w:rPr>
+        <w:t> </w:t>
+      </w:r>
+      <w:r>
+        <w:rPr>
+          <w:rFonts w:ascii="Calibri" w:hAnsi="Calibri" w:cs="Calibri"/>
+          <w:sz w:val="22"/>
+          <w:szCs w:val="22"/>
+        </w:rPr>
+        <w:br/>
+      </w:r>
+      <w:r>
+        <w:rPr>
+          <w:rStyle w:val="normaltextrun"/>
+          <w:rFonts w:ascii="Calibri" w:hAnsi="Calibri" w:cs="Calibri"/>
+          <w:b/>
+          <w:bCs/>
+          <w:sz w:val="22"/>
+          <w:szCs w:val="22"/>
+        </w:rPr>
+        <w:t>Para</w:t>
+      </w:r>
+      <w:r>
+        <w:rPr>
+          <w:rStyle w:val="normaltextrun"/>
+          <w:rFonts w:ascii="Calibri" w:hAnsi="Calibri" w:cs="Calibri"/>
+          <w:sz w:val="22"/>
+          <w:szCs w:val="22"/>
+        </w:rPr>
+        <w:t>: Tenerla disponible en el inventario para la venta</w:t>
+      </w:r>
+      <w:r>
+        <w:rPr>
+          <w:rStyle w:val="eop"/>
+          <w:rFonts w:ascii="Calibri" w:eastAsia="MS Mincho" w:hAnsi="Calibri" w:cs="Calibri"/>
+          <w:sz w:val="22"/>
+          <w:szCs w:val="22"/>
+        </w:rPr>
+        <w:t> </w:t>
+      </w:r>
+    </w:p>
+    <w:p>
+      <w:pPr>
+        <w:pStyle w:val="paragraph"/>
+        <w:spacing w:before="0" w:beforeAutospacing="0" w:after="0" w:afterAutospacing="0"/>
+        <w:textAlignment w:val="baseline"/>
+        <w:rPr>
+          <w:rFonts w:ascii="Segoe UI" w:hAnsi="Segoe UI" w:cs="Segoe UI"/>
+          <w:color w:val="4472C4" w:themeColor="accent1"/>
+          <w:sz w:val="18"/>
+          <w:szCs w:val="18"/>
+        </w:rPr>
+      </w:pPr>
+    </w:p>
+    <w:p>
+      <w:pPr>
+        <w:pStyle w:val="paragraph"/>
+        <w:spacing w:before="0" w:beforeAutospacing="0" w:after="0" w:afterAutospacing="0"/>
+        <w:textAlignment w:val="baseline"/>
+        <w:rPr>
+          <w:rStyle w:val="eop"/>
+          <w:rFonts w:ascii="Calibri" w:eastAsia="MS Mincho" w:hAnsi="Calibri" w:cs="Calibri"/>
+          <w:sz w:val="22"/>
+          <w:szCs w:val="22"/>
+        </w:rPr>
+      </w:pPr>
+      <w:r>
+        <w:rPr>
+          <w:rStyle w:val="normaltextrun"/>
+          <w:rFonts w:ascii="Calibri" w:hAnsi="Calibri" w:cs="Calibri"/>
+          <w:b/>
+          <w:bCs/>
+          <w:color w:val="4472C4" w:themeColor="accent1"/>
+          <w:szCs w:val="22"/>
+        </w:rPr>
+        <w:t>HUMG-002 Actualización de stock de consola</w:t>
+      </w:r>
+      <w:r>
+        <w:rPr>
+          <w:rStyle w:val="eop"/>
+          <w:rFonts w:ascii="Calibri" w:eastAsia="MS Mincho" w:hAnsi="Calibri" w:cs="Calibri"/>
+          <w:color w:val="4472C4" w:themeColor="accent1"/>
+          <w:szCs w:val="22"/>
+        </w:rPr>
+        <w:t> </w:t>
+      </w:r>
+      <w:r>
+        <w:rPr>
+          <w:rFonts w:ascii="Calibri" w:hAnsi="Calibri" w:cs="Calibri"/>
+          <w:sz w:val="22"/>
+          <w:szCs w:val="22"/>
+        </w:rPr>
+        <w:br/>
+      </w:r>
+      <w:r>
+        <w:rPr>
+          <w:rStyle w:val="normaltextrun"/>
+          <w:rFonts w:ascii="Calibri" w:hAnsi="Calibri" w:cs="Calibri"/>
+          <w:b/>
+          <w:bCs/>
+          <w:sz w:val="22"/>
+          <w:szCs w:val="22"/>
+        </w:rPr>
+        <w:t>Como</w:t>
+      </w:r>
+      <w:r>
+        <w:rPr>
+          <w:rStyle w:val="normaltextrun"/>
+          <w:rFonts w:ascii="Calibri" w:hAnsi="Calibri" w:cs="Calibri"/>
+          <w:sz w:val="22"/>
+          <w:szCs w:val="22"/>
+        </w:rPr>
+        <w:t>: Encargado de inventario</w:t>
+      </w:r>
+      <w:r>
+        <w:rPr>
+          <w:rStyle w:val="scxw264757262"/>
+          <w:rFonts w:ascii="Calibri" w:eastAsia="MS Mincho" w:hAnsi="Calibri" w:cs="Calibri"/>
+          <w:sz w:val="22"/>
+          <w:szCs w:val="22"/>
+        </w:rPr>
+        <w:t> </w:t>
+      </w:r>
+      <w:r>
+        <w:rPr>
+          <w:rFonts w:ascii="Calibri" w:hAnsi="Calibri" w:cs="Calibri"/>
+          <w:sz w:val="22"/>
+          <w:szCs w:val="22"/>
+        </w:rPr>
+        <w:br/>
+      </w:r>
+      <w:r>
+        <w:rPr>
+          <w:rStyle w:val="normaltextrun"/>
+          <w:rFonts w:ascii="Calibri" w:hAnsi="Calibri" w:cs="Calibri"/>
+          <w:b/>
+          <w:bCs/>
+          <w:sz w:val="22"/>
+          <w:szCs w:val="22"/>
+        </w:rPr>
+        <w:t>Quiero</w:t>
+      </w:r>
+      <w:r>
+        <w:rPr>
+          <w:rStyle w:val="normaltextrun"/>
+          <w:rFonts w:ascii="Calibri" w:hAnsi="Calibri" w:cs="Calibri"/>
+          <w:sz w:val="22"/>
+          <w:szCs w:val="22"/>
+        </w:rPr>
+        <w:t>: Actualizar la cantidad de stock disponible de una consola específica</w:t>
+      </w:r>
+      <w:r>
+        <w:rPr>
+          <w:rStyle w:val="scxw264757262"/>
+          <w:rFonts w:ascii="Calibri" w:eastAsia="MS Mincho" w:hAnsi="Calibri" w:cs="Calibri"/>
+          <w:sz w:val="22"/>
+          <w:szCs w:val="22"/>
+        </w:rPr>
+        <w:t> </w:t>
+      </w:r>
+      <w:r>
+        <w:rPr>
+          <w:rFonts w:ascii="Calibri" w:hAnsi="Calibri" w:cs="Calibri"/>
+          <w:sz w:val="22"/>
+          <w:szCs w:val="22"/>
+        </w:rPr>
+        <w:br/>
+      </w:r>
+      <w:r>
+        <w:rPr>
+          <w:rStyle w:val="normaltextrun"/>
+          <w:rFonts w:ascii="Calibri" w:hAnsi="Calibri" w:cs="Calibri"/>
+          <w:b/>
+          <w:bCs/>
+          <w:sz w:val="22"/>
+          <w:szCs w:val="22"/>
+        </w:rPr>
+        <w:t>Para</w:t>
+      </w:r>
+      <w:r>
+        <w:rPr>
+          <w:rStyle w:val="normaltextrun"/>
+          <w:rFonts w:ascii="Calibri" w:hAnsi="Calibri" w:cs="Calibri"/>
+          <w:sz w:val="22"/>
+          <w:szCs w:val="22"/>
+        </w:rPr>
+        <w:t>: Reflejar los nuevos productos recibidos del proveedor</w:t>
+      </w:r>
+      <w:r>
+        <w:rPr>
+          <w:rStyle w:val="eop"/>
+          <w:rFonts w:ascii="Calibri" w:eastAsia="MS Mincho" w:hAnsi="Calibri" w:cs="Calibri"/>
+          <w:sz w:val="22"/>
+          <w:szCs w:val="22"/>
+        </w:rPr>
+        <w:t> </w:t>
+      </w:r>
+    </w:p>
+    <w:p>
+      <w:pPr>
+        <w:pStyle w:val="paragraph"/>
+        <w:spacing w:before="0" w:beforeAutospacing="0" w:after="0" w:afterAutospacing="0"/>
+        <w:textAlignment w:val="baseline"/>
+        <w:rPr>
+          <w:rFonts w:ascii="Segoe UI" w:hAnsi="Segoe UI" w:cs="Segoe UI"/>
+          <w:sz w:val="18"/>
+          <w:szCs w:val="18"/>
+        </w:rPr>
+      </w:pPr>
+    </w:p>
+    <w:p>
+      <w:pPr>
+        <w:pStyle w:val="Sinespaciado"/>
+        <w:tabs>
+          <w:tab w:val="left" w:pos="5670"/>
+        </w:tabs>
+        <w:spacing w:line="276" w:lineRule="auto"/>
+        <w:rPr>
+          <w:noProof/>
+          <w:sz w:val="24"/>
+          <w:szCs w:val="24"/>
+        </w:rPr>
+      </w:pPr>
+      <w:r>
+        <w:rPr>
+          <w:rStyle w:val="normaltextrun"/>
+          <w:rFonts w:ascii="Calibri" w:hAnsi="Calibri" w:cs="Calibri"/>
+          <w:b/>
+          <w:bCs/>
+          <w:color w:val="4472C4" w:themeColor="accent1"/>
+          <w:sz w:val="24"/>
+          <w:szCs w:val="24"/>
+        </w:rPr>
+        <w:t>HUMG-003 Listado de consolas por marca</w:t>
+      </w:r>
+      <w:r>
+        <w:rPr>
+          <w:rFonts w:ascii="Calibri" w:hAnsi="Calibri" w:cs="Calibri"/>
+        </w:rPr>
+        <w:br/>
+      </w:r>
+      <w:r>
+        <w:rPr>
+          <w:rStyle w:val="normaltextrun"/>
+          <w:rFonts w:ascii="Calibri" w:hAnsi="Calibri" w:cs="Calibri"/>
+          <w:b/>
+          <w:bCs/>
+        </w:rPr>
+        <w:t>Como</w:t>
+      </w:r>
+      <w:r>
+        <w:rPr>
+          <w:rStyle w:val="normaltextrun"/>
+          <w:rFonts w:ascii="Calibri" w:hAnsi="Calibri" w:cs="Calibri"/>
+        </w:rPr>
+        <w:t>: Analista de ventas</w:t>
+      </w:r>
+      <w:r>
+        <w:rPr>
+          <w:rStyle w:val="scxw264757262"/>
+          <w:rFonts w:ascii="Calibri" w:hAnsi="Calibri" w:cs="Calibri"/>
+        </w:rPr>
+        <w:t> </w:t>
+      </w:r>
+      <w:r>
+        <w:rPr>
+          <w:rFonts w:ascii="Calibri" w:hAnsi="Calibri" w:cs="Calibri"/>
+        </w:rPr>
+        <w:br/>
+      </w:r>
+      <w:r>
+        <w:rPr>
+          <w:rStyle w:val="normaltextrun"/>
+          <w:rFonts w:ascii="Calibri" w:hAnsi="Calibri" w:cs="Calibri"/>
+          <w:b/>
+          <w:bCs/>
+        </w:rPr>
+        <w:t>Quiero</w:t>
+      </w:r>
+      <w:r>
+        <w:rPr>
+          <w:rStyle w:val="normaltextrun"/>
+          <w:rFonts w:ascii="Calibri" w:hAnsi="Calibri" w:cs="Calibri"/>
+        </w:rPr>
+        <w:t>: Obtener un listado de consolas filtradas por marca y ordenadas por fecha de lanzamiento</w:t>
+      </w:r>
+      <w:r>
+        <w:rPr>
+          <w:rStyle w:val="scxw264757262"/>
+          <w:rFonts w:ascii="Calibri" w:hAnsi="Calibri" w:cs="Calibri"/>
+        </w:rPr>
+        <w:t> </w:t>
+      </w:r>
+      <w:r>
+        <w:rPr>
+          <w:rFonts w:ascii="Calibri" w:hAnsi="Calibri" w:cs="Calibri"/>
+        </w:rPr>
+        <w:br/>
+      </w:r>
+      <w:r>
+        <w:rPr>
+          <w:rStyle w:val="normaltextrun"/>
+          <w:rFonts w:ascii="Calibri" w:hAnsi="Calibri" w:cs="Calibri"/>
+          <w:b/>
+          <w:bCs/>
+        </w:rPr>
+        <w:t>Para</w:t>
+      </w:r>
+      <w:r>
+        <w:rPr>
+          <w:rStyle w:val="normaltextrun"/>
+          <w:rFonts w:ascii="Calibri" w:hAnsi="Calibri" w:cs="Calibri"/>
+        </w:rPr>
+        <w:t>: Analizar las tendencias del mercado por fabricante</w:t>
+      </w:r>
+      <w:r>
+        <w:rPr>
+          <w:rStyle w:val="eop"/>
+          <w:rFonts w:ascii="Calibri" w:hAnsi="Calibri" w:cs="Calibri"/>
+        </w:rPr>
+        <w:t> </w:t>
+      </w:r>
     </w:p>
     <w:p>
       <w:r>
@@ -2712,7 +3682,6 @@
           <w:sz w:val="24"/>
           <w:szCs w:val="24"/>
         </w:rPr>
-        <w:lastRenderedPageBreak/>
         <w:t>HULJ</w:t>
       </w:r>
       <w:r>
@@ -3109,6 +4078,7 @@
           <w:sz w:val="21"/>
           <w:szCs w:val="21"/>
         </w:rPr>
+        <w:lastRenderedPageBreak/>
         <w:t>quiero</w:t>
       </w:r>
       <w:r>
@@ -3559,23 +4529,1956 @@
     <w:p>
       <w:pPr>
         <w:rPr>
+          <w:bCs/>
           <w:lang w:val="es-ES"/>
         </w:rPr>
       </w:pPr>
-    </w:p>
-    <w:p>
-      <w:pPr>
-        <w:pStyle w:val="Sinespaciado"/>
-        <w:tabs>
-          <w:tab w:val="left" w:pos="5670"/>
-        </w:tabs>
-        <w:spacing w:line="276" w:lineRule="auto"/>
-        <w:rPr>
-          <w:noProof/>
-          <w:sz w:val="24"/>
-          <w:szCs w:val="24"/>
-        </w:rPr>
-      </w:pPr>
+      <w:r>
+        <w:rPr>
+          <w:rFonts w:cstheme="minorHAnsi"/>
+          <w:b/>
+          <w:bCs/>
+          <w:noProof/>
+          <w:color w:val="4472C4" w:themeColor="accent1"/>
+          <w:sz w:val="24"/>
+          <w:szCs w:val="24"/>
+        </w:rPr>
+        <w:t>HUDM-001 Suscripción de Prueba</w:t>
+      </w:r>
+      <w:r>
+        <w:rPr>
+          <w:rFonts w:cstheme="minorHAnsi"/>
+          <w:b/>
+          <w:bCs/>
+          <w:noProof/>
+          <w:color w:val="4472C4" w:themeColor="accent1"/>
+          <w:sz w:val="24"/>
+          <w:szCs w:val="24"/>
+        </w:rPr>
+        <w:br/>
+      </w:r>
+      <w:r>
+        <w:rPr>
+          <w:bCs/>
+          <w:lang w:val="es-ES"/>
+        </w:rPr>
+        <w:t xml:space="preserve">Como: Cliente </w:t>
+      </w:r>
+    </w:p>
+    <w:p>
+      <w:pPr>
+        <w:rPr>
+          <w:bCs/>
+          <w:lang w:val="es-ES"/>
+        </w:rPr>
+      </w:pPr>
+      <w:r>
+        <w:rPr>
+          <w:bCs/>
+          <w:lang w:val="es-ES"/>
+        </w:rPr>
+        <w:t xml:space="preserve">Quiero: Que la tienda dé unos meses de suscripción de prueba en el videojuego que compré </w:t>
+      </w:r>
+    </w:p>
+    <w:p>
+      <w:pPr>
+        <w:rPr>
+          <w:bCs/>
+          <w:lang w:val="es-ES"/>
+        </w:rPr>
+      </w:pPr>
+      <w:r>
+        <w:rPr>
+          <w:bCs/>
+          <w:lang w:val="es-ES"/>
+        </w:rPr>
+        <w:t>Para: Saber si al final vale la pena pagarla o no.</w:t>
+      </w:r>
+    </w:p>
+    <w:p>
+      <w:pPr>
+        <w:rPr>
+          <w:rFonts w:cstheme="minorHAnsi"/>
+          <w:b/>
+          <w:bCs/>
+          <w:noProof/>
+          <w:color w:val="4472C4" w:themeColor="accent1"/>
+          <w:sz w:val="24"/>
+          <w:szCs w:val="24"/>
+        </w:rPr>
+      </w:pPr>
+      <w:r>
+        <w:rPr>
+          <w:rFonts w:cstheme="minorHAnsi"/>
+          <w:b/>
+          <w:bCs/>
+          <w:noProof/>
+          <w:color w:val="4472C4" w:themeColor="accent1"/>
+          <w:sz w:val="24"/>
+          <w:szCs w:val="24"/>
+        </w:rPr>
+        <w:t>HUDM-002 Administrar suscripciones gratuitas</w:t>
+      </w:r>
+    </w:p>
+    <w:p>
+      <w:pPr>
+        <w:rPr>
+          <w:bCs/>
+          <w:lang w:val="es-ES"/>
+        </w:rPr>
+      </w:pPr>
+      <w:r>
+        <w:rPr>
+          <w:bCs/>
+          <w:lang w:val="es-ES"/>
+        </w:rPr>
+        <w:t xml:space="preserve">Como: Empleado de la tienda de videojuegos </w:t>
+      </w:r>
+    </w:p>
+    <w:p>
+      <w:pPr>
+        <w:rPr>
+          <w:bCs/>
+          <w:lang w:val="es-ES"/>
+        </w:rPr>
+      </w:pPr>
+      <w:r>
+        <w:rPr>
+          <w:bCs/>
+          <w:lang w:val="es-ES"/>
+        </w:rPr>
+        <w:t>Quiero: Proporcionar suscripciones gratuitas temporales por unos meses en un videojuego.</w:t>
+      </w:r>
+    </w:p>
+    <w:p>
+      <w:pPr>
+        <w:rPr>
+          <w:rFonts w:cstheme="minorHAnsi"/>
+          <w:b/>
+          <w:bCs/>
+          <w:noProof/>
+          <w:color w:val="4472C4" w:themeColor="accent1"/>
+          <w:sz w:val="24"/>
+          <w:szCs w:val="24"/>
+        </w:rPr>
+      </w:pPr>
+      <w:r>
+        <w:rPr>
+          <w:bCs/>
+          <w:lang w:val="es-ES"/>
+        </w:rPr>
+        <w:t>Para: Persuadir a los usuarios a comprarlo</w:t>
+      </w:r>
+      <w:r>
+        <w:rPr>
+          <w:lang w:val="es-ES"/>
+        </w:rPr>
+        <w:t>.</w:t>
+      </w:r>
+    </w:p>
+    <w:p>
+      <w:pPr>
+        <w:rPr>
+          <w:rFonts w:cstheme="minorHAnsi"/>
+          <w:b/>
+          <w:bCs/>
+          <w:noProof/>
+          <w:color w:val="4472C4" w:themeColor="accent1"/>
+          <w:sz w:val="24"/>
+          <w:szCs w:val="24"/>
+        </w:rPr>
+      </w:pPr>
+      <w:r>
+        <w:rPr>
+          <w:rFonts w:cstheme="minorHAnsi"/>
+          <w:b/>
+          <w:bCs/>
+          <w:noProof/>
+          <w:color w:val="4472C4" w:themeColor="accent1"/>
+          <w:sz w:val="24"/>
+          <w:szCs w:val="24"/>
+        </w:rPr>
+        <w:t xml:space="preserve">HUDM-003 Administración de suscripciones registradas </w:t>
+      </w:r>
+    </w:p>
+    <w:p>
+      <w:pPr>
+        <w:rPr>
+          <w:bCs/>
+          <w:lang w:val="es-ES"/>
+        </w:rPr>
+      </w:pPr>
+      <w:r>
+        <w:rPr>
+          <w:bCs/>
+          <w:lang w:val="es-ES"/>
+        </w:rPr>
+        <w:t>Como: Empleado de la tienda de videojuegos</w:t>
+      </w:r>
+    </w:p>
+    <w:p>
+      <w:pPr>
+        <w:rPr>
+          <w:bCs/>
+          <w:lang w:val="es-ES"/>
+        </w:rPr>
+      </w:pPr>
+      <w:r>
+        <w:rPr>
+          <w:bCs/>
+          <w:lang w:val="es-ES"/>
+        </w:rPr>
+        <w:t>Quiero: Tener un sistema de las suscripciones ya registradas que tienen los clientes.</w:t>
+      </w:r>
+    </w:p>
+    <w:p>
+      <w:pPr>
+        <w:rPr>
+          <w:lang w:val="es-ES"/>
+        </w:rPr>
+      </w:pPr>
+      <w:r>
+        <w:rPr>
+          <w:bCs/>
+          <w:lang w:val="es-ES"/>
+        </w:rPr>
+        <w:t>Para: Separar a los clientes que ya han comprado en la tienda con los nuevos, para las ofertas en las suscripciones.</w:t>
+      </w:r>
+    </w:p>
+    <w:p>
+      <w:pPr>
+        <w:rPr>
+          <w:lang w:val="es-ES"/>
+        </w:rPr>
+      </w:pPr>
+    </w:p>
+    <w:p>
+      <w:pPr>
+        <w:pStyle w:val="Sinespaciado"/>
+        <w:tabs>
+          <w:tab w:val="left" w:pos="5670"/>
+        </w:tabs>
+        <w:spacing w:line="276" w:lineRule="auto"/>
+        <w:rPr>
+          <w:rFonts w:cstheme="minorHAnsi"/>
+          <w:b/>
+          <w:color w:val="4472C4" w:themeColor="accent1"/>
+          <w:sz w:val="24"/>
+          <w:szCs w:val="24"/>
+        </w:rPr>
+      </w:pPr>
+      <w:r>
+        <w:rPr>
+          <w:rFonts w:cstheme="minorHAnsi"/>
+          <w:b/>
+          <w:bCs/>
+          <w:noProof/>
+          <w:color w:val="4472C4" w:themeColor="accent1"/>
+          <w:sz w:val="24"/>
+          <w:szCs w:val="24"/>
+        </w:rPr>
+        <w:t xml:space="preserve">HUJR-001 </w:t>
+      </w:r>
+      <w:r>
+        <w:rPr>
+          <w:rFonts w:cstheme="minorHAnsi"/>
+          <w:b/>
+          <w:color w:val="4472C4" w:themeColor="accent1"/>
+          <w:sz w:val="24"/>
+          <w:szCs w:val="24"/>
+        </w:rPr>
+        <w:t>Registro de proveedor</w:t>
+      </w:r>
+    </w:p>
+    <w:p>
+      <w:pPr>
+        <w:pStyle w:val="Sinespaciado"/>
+        <w:tabs>
+          <w:tab w:val="left" w:pos="5670"/>
+        </w:tabs>
+        <w:spacing w:line="276" w:lineRule="auto"/>
+        <w:rPr>
+          <w:rFonts w:cstheme="minorHAnsi"/>
+        </w:rPr>
+      </w:pPr>
+      <w:r>
+        <w:rPr>
+          <w:rStyle w:val="Textoennegrita"/>
+          <w:rFonts w:cstheme="minorHAnsi"/>
+        </w:rPr>
+        <w:t>Como</w:t>
+      </w:r>
+      <w:r>
+        <w:rPr>
+          <w:rFonts w:cstheme="minorHAnsi"/>
+        </w:rPr>
+        <w:t>: administrador del sistema,</w:t>
+      </w:r>
+      <w:r>
+        <w:rPr>
+          <w:rFonts w:cstheme="minorHAnsi"/>
+        </w:rPr>
+        <w:br/>
+      </w:r>
+      <w:r>
+        <w:rPr>
+          <w:rStyle w:val="Textoennegrita"/>
+          <w:rFonts w:cstheme="minorHAnsi"/>
+        </w:rPr>
+        <w:t>quiero</w:t>
+      </w:r>
+      <w:r>
+        <w:rPr>
+          <w:rStyle w:val="Textoennegrita"/>
+          <w:rFonts w:cstheme="minorHAnsi"/>
+        </w:rPr>
+        <w:t>:</w:t>
+      </w:r>
+      <w:r>
+        <w:rPr>
+          <w:rFonts w:cstheme="minorHAnsi"/>
+        </w:rPr>
+        <w:t xml:space="preserve"> registrar nuevos proveedores con su nombre</w:t>
+      </w:r>
+      <w:r>
+        <w:rPr>
+          <w:rFonts w:cstheme="minorHAnsi"/>
+        </w:rPr>
+        <w:t>, teléfono, correo y dirección,</w:t>
+      </w:r>
+    </w:p>
+    <w:p>
+      <w:pPr>
+        <w:pStyle w:val="Sinespaciado"/>
+        <w:tabs>
+          <w:tab w:val="left" w:pos="5670"/>
+        </w:tabs>
+        <w:spacing w:line="276" w:lineRule="auto"/>
+        <w:rPr>
+          <w:rFonts w:cstheme="minorHAnsi"/>
+          <w:b/>
+          <w:bCs/>
+          <w:noProof/>
+          <w:color w:val="4472C4" w:themeColor="accent1"/>
+          <w:sz w:val="24"/>
+          <w:szCs w:val="24"/>
+        </w:rPr>
+      </w:pPr>
+      <w:r>
+        <w:rPr>
+          <w:rStyle w:val="Textoennegrita"/>
+          <w:rFonts w:cstheme="minorHAnsi"/>
+          <w:u w:val="single"/>
+        </w:rPr>
+        <w:lastRenderedPageBreak/>
+        <w:t>para</w:t>
+      </w:r>
+      <w:r>
+        <w:rPr>
+          <w:rStyle w:val="Textoennegrita"/>
+          <w:rFonts w:cstheme="minorHAnsi"/>
+        </w:rPr>
+        <w:t>:</w:t>
+      </w:r>
+      <w:r>
+        <w:rPr>
+          <w:rFonts w:cstheme="minorHAnsi"/>
+        </w:rPr>
+        <w:t xml:space="preserve"> mantener actualizada la base de datos y facilitar futuras compras y contactos comerciales.</w:t>
+      </w:r>
+    </w:p>
+    <w:p>
+      <w:pPr>
+        <w:pStyle w:val="Ttulo3"/>
+        <w:rPr>
+          <w:rFonts w:asciiTheme="minorHAnsi" w:hAnsiTheme="minorHAnsi" w:cstheme="minorHAnsi"/>
+          <w:color w:val="4472C4" w:themeColor="accent1"/>
+          <w:sz w:val="24"/>
+          <w:szCs w:val="24"/>
+          <w:lang w:val="es-GT"/>
+        </w:rPr>
+      </w:pPr>
+      <w:r>
+        <w:rPr>
+          <w:rFonts w:asciiTheme="minorHAnsi" w:hAnsiTheme="minorHAnsi" w:cstheme="minorHAnsi"/>
+          <w:bCs w:val="0"/>
+          <w:noProof/>
+          <w:color w:val="4472C4" w:themeColor="accent1"/>
+          <w:sz w:val="24"/>
+          <w:szCs w:val="24"/>
+          <w:lang w:val="es-GT"/>
+        </w:rPr>
+        <w:t>HUJR-002</w:t>
+      </w:r>
+      <w:r>
+        <w:rPr>
+          <w:rFonts w:asciiTheme="minorHAnsi" w:hAnsiTheme="minorHAnsi" w:cstheme="minorHAnsi"/>
+          <w:b w:val="0"/>
+          <w:bCs w:val="0"/>
+          <w:noProof/>
+          <w:color w:val="4472C4" w:themeColor="accent1"/>
+          <w:sz w:val="24"/>
+          <w:szCs w:val="24"/>
+          <w:lang w:val="es-GT"/>
+        </w:rPr>
+        <w:t xml:space="preserve"> </w:t>
+      </w:r>
+      <w:r>
+        <w:rPr>
+          <w:rFonts w:asciiTheme="minorHAnsi" w:hAnsiTheme="minorHAnsi" w:cstheme="minorHAnsi"/>
+          <w:color w:val="4472C4" w:themeColor="accent1"/>
+          <w:sz w:val="24"/>
+          <w:szCs w:val="24"/>
+          <w:lang w:val="es-GT"/>
+        </w:rPr>
+        <w:t>Consulta de proveedores</w:t>
+      </w:r>
+    </w:p>
+    <w:p>
+      <w:pPr>
+        <w:pStyle w:val="NormalWeb"/>
+        <w:rPr>
+          <w:rFonts w:asciiTheme="minorHAnsi" w:hAnsiTheme="minorHAnsi" w:cstheme="minorHAnsi"/>
+          <w:sz w:val="21"/>
+          <w:szCs w:val="21"/>
+        </w:rPr>
+      </w:pPr>
+      <w:r>
+        <w:rPr>
+          <w:rStyle w:val="Textoennegrita"/>
+          <w:rFonts w:asciiTheme="minorHAnsi" w:hAnsiTheme="minorHAnsi" w:cstheme="minorHAnsi"/>
+          <w:sz w:val="21"/>
+          <w:szCs w:val="21"/>
+        </w:rPr>
+        <w:t>Como</w:t>
+      </w:r>
+      <w:r>
+        <w:rPr>
+          <w:rFonts w:asciiTheme="minorHAnsi" w:hAnsiTheme="minorHAnsi" w:cstheme="minorHAnsi"/>
+          <w:sz w:val="21"/>
+          <w:szCs w:val="21"/>
+        </w:rPr>
+        <w:t xml:space="preserve">: </w:t>
+      </w:r>
+      <w:r>
+        <w:rPr>
+          <w:rFonts w:asciiTheme="minorHAnsi" w:hAnsiTheme="minorHAnsi" w:cstheme="minorHAnsi"/>
+          <w:sz w:val="21"/>
+          <w:szCs w:val="21"/>
+        </w:rPr>
+        <w:t>usuario autorizado,</w:t>
+      </w:r>
+      <w:r>
+        <w:rPr>
+          <w:rFonts w:asciiTheme="minorHAnsi" w:hAnsiTheme="minorHAnsi" w:cstheme="minorHAnsi"/>
+          <w:sz w:val="21"/>
+          <w:szCs w:val="21"/>
+        </w:rPr>
+        <w:br/>
+      </w:r>
+      <w:r>
+        <w:rPr>
+          <w:rStyle w:val="Textoennegrita"/>
+          <w:rFonts w:asciiTheme="minorHAnsi" w:hAnsiTheme="minorHAnsi" w:cstheme="minorHAnsi"/>
+          <w:sz w:val="21"/>
+          <w:szCs w:val="21"/>
+        </w:rPr>
+        <w:t>quiero</w:t>
+      </w:r>
+      <w:r>
+        <w:rPr>
+          <w:rFonts w:asciiTheme="minorHAnsi" w:hAnsiTheme="minorHAnsi" w:cstheme="minorHAnsi"/>
+          <w:sz w:val="21"/>
+          <w:szCs w:val="21"/>
+        </w:rPr>
+        <w:t xml:space="preserve"> acceder a un listado de todos los proveedores registrados,</w:t>
+      </w:r>
+      <w:r>
+        <w:rPr>
+          <w:rFonts w:asciiTheme="minorHAnsi" w:hAnsiTheme="minorHAnsi" w:cstheme="minorHAnsi"/>
+          <w:sz w:val="21"/>
+          <w:szCs w:val="21"/>
+        </w:rPr>
+        <w:br/>
+      </w:r>
+      <w:r>
+        <w:rPr>
+          <w:rStyle w:val="Textoennegrita"/>
+          <w:rFonts w:asciiTheme="minorHAnsi" w:hAnsiTheme="minorHAnsi" w:cstheme="minorHAnsi"/>
+          <w:sz w:val="21"/>
+          <w:szCs w:val="21"/>
+        </w:rPr>
+        <w:t>para</w:t>
+      </w:r>
+      <w:r>
+        <w:rPr>
+          <w:rStyle w:val="Textoennegrita"/>
+          <w:rFonts w:asciiTheme="minorHAnsi" w:hAnsiTheme="minorHAnsi" w:cstheme="minorHAnsi"/>
+          <w:sz w:val="21"/>
+          <w:szCs w:val="21"/>
+        </w:rPr>
+        <w:t>:</w:t>
+      </w:r>
+      <w:r>
+        <w:rPr>
+          <w:rFonts w:asciiTheme="minorHAnsi" w:hAnsiTheme="minorHAnsi" w:cstheme="minorHAnsi"/>
+          <w:sz w:val="21"/>
+          <w:szCs w:val="21"/>
+        </w:rPr>
+        <w:t xml:space="preserve"> poder visualizar su información de contacto y gestionar relaciones comerciales de manera eficiente.</w:t>
+      </w:r>
+    </w:p>
+    <w:p>
+      <w:pPr>
+        <w:pStyle w:val="Ttulo3"/>
+        <w:rPr>
+          <w:rFonts w:asciiTheme="minorHAnsi" w:hAnsiTheme="minorHAnsi" w:cstheme="minorHAnsi"/>
+          <w:color w:val="4472C4" w:themeColor="accent1"/>
+          <w:sz w:val="24"/>
+          <w:szCs w:val="24"/>
+          <w:lang w:val="es-GT"/>
+        </w:rPr>
+      </w:pPr>
+      <w:r>
+        <w:rPr>
+          <w:rFonts w:asciiTheme="minorHAnsi" w:hAnsiTheme="minorHAnsi" w:cstheme="minorHAnsi"/>
+          <w:bCs w:val="0"/>
+          <w:noProof/>
+          <w:color w:val="4472C4" w:themeColor="accent1"/>
+          <w:sz w:val="24"/>
+          <w:szCs w:val="24"/>
+          <w:lang w:val="es-GT"/>
+        </w:rPr>
+        <w:t>HUJR-003</w:t>
+      </w:r>
+      <w:r>
+        <w:rPr>
+          <w:rFonts w:asciiTheme="minorHAnsi" w:hAnsiTheme="minorHAnsi" w:cstheme="minorHAnsi"/>
+          <w:color w:val="4472C4" w:themeColor="accent1"/>
+          <w:sz w:val="24"/>
+          <w:szCs w:val="24"/>
+          <w:lang w:val="es-GT"/>
+        </w:rPr>
+        <w:t xml:space="preserve"> Actualización de datos de proveedor</w:t>
+      </w:r>
+    </w:p>
+    <w:p>
+      <w:pPr>
+        <w:pStyle w:val="NormalWeb"/>
+        <w:rPr>
+          <w:rFonts w:ascii="Segoe UI" w:hAnsi="Segoe UI" w:cs="Segoe UI"/>
+          <w:sz w:val="21"/>
+          <w:szCs w:val="21"/>
+        </w:rPr>
+      </w:pPr>
+      <w:r>
+        <w:rPr>
+          <w:rStyle w:val="Textoennegrita"/>
+          <w:rFonts w:asciiTheme="minorHAnsi" w:hAnsiTheme="minorHAnsi" w:cstheme="minorHAnsi"/>
+          <w:sz w:val="21"/>
+          <w:szCs w:val="21"/>
+        </w:rPr>
+        <w:t>Como</w:t>
+      </w:r>
+      <w:r>
+        <w:rPr>
+          <w:rStyle w:val="Textoennegrita"/>
+          <w:rFonts w:asciiTheme="minorHAnsi" w:hAnsiTheme="minorHAnsi" w:cstheme="minorHAnsi"/>
+          <w:sz w:val="21"/>
+          <w:szCs w:val="21"/>
+        </w:rPr>
+        <w:t>:</w:t>
+      </w:r>
+      <w:r>
+        <w:rPr>
+          <w:rFonts w:asciiTheme="minorHAnsi" w:hAnsiTheme="minorHAnsi" w:cstheme="minorHAnsi"/>
+          <w:sz w:val="21"/>
+          <w:szCs w:val="21"/>
+        </w:rPr>
+        <w:t xml:space="preserve"> administrador del sistema,</w:t>
+      </w:r>
+      <w:r>
+        <w:rPr>
+          <w:rFonts w:asciiTheme="minorHAnsi" w:hAnsiTheme="minorHAnsi" w:cstheme="minorHAnsi"/>
+          <w:sz w:val="21"/>
+          <w:szCs w:val="21"/>
+        </w:rPr>
+        <w:br/>
+      </w:r>
+      <w:r>
+        <w:rPr>
+          <w:rStyle w:val="Textoennegrita"/>
+          <w:rFonts w:asciiTheme="minorHAnsi" w:hAnsiTheme="minorHAnsi" w:cstheme="minorHAnsi"/>
+          <w:sz w:val="21"/>
+          <w:szCs w:val="21"/>
+        </w:rPr>
+        <w:t>quiero</w:t>
+      </w:r>
+      <w:r>
+        <w:rPr>
+          <w:rStyle w:val="Textoennegrita"/>
+          <w:rFonts w:asciiTheme="minorHAnsi" w:hAnsiTheme="minorHAnsi" w:cstheme="minorHAnsi"/>
+          <w:sz w:val="21"/>
+          <w:szCs w:val="21"/>
+        </w:rPr>
+        <w:t>:</w:t>
+      </w:r>
+      <w:r>
+        <w:rPr>
+          <w:rFonts w:asciiTheme="minorHAnsi" w:hAnsiTheme="minorHAnsi" w:cstheme="minorHAnsi"/>
+          <w:sz w:val="21"/>
+          <w:szCs w:val="21"/>
+        </w:rPr>
+        <w:t xml:space="preserve"> editar la información de un proveedor previamente registrado,</w:t>
+      </w:r>
+      <w:r>
+        <w:rPr>
+          <w:rFonts w:asciiTheme="minorHAnsi" w:hAnsiTheme="minorHAnsi" w:cstheme="minorHAnsi"/>
+          <w:sz w:val="21"/>
+          <w:szCs w:val="21"/>
+        </w:rPr>
+        <w:br/>
+      </w:r>
+      <w:r>
+        <w:rPr>
+          <w:rStyle w:val="Textoennegrita"/>
+          <w:rFonts w:asciiTheme="minorHAnsi" w:hAnsiTheme="minorHAnsi" w:cstheme="minorHAnsi"/>
+          <w:sz w:val="21"/>
+          <w:szCs w:val="21"/>
+        </w:rPr>
+        <w:t>para</w:t>
+      </w:r>
+      <w:r>
+        <w:rPr>
+          <w:rStyle w:val="Textoennegrita"/>
+          <w:rFonts w:asciiTheme="minorHAnsi" w:hAnsiTheme="minorHAnsi" w:cstheme="minorHAnsi"/>
+          <w:sz w:val="21"/>
+          <w:szCs w:val="21"/>
+        </w:rPr>
+        <w:t>:</w:t>
+      </w:r>
+      <w:r>
+        <w:rPr>
+          <w:rFonts w:asciiTheme="minorHAnsi" w:hAnsiTheme="minorHAnsi" w:cstheme="minorHAnsi"/>
+          <w:sz w:val="21"/>
+          <w:szCs w:val="21"/>
+        </w:rPr>
+        <w:t xml:space="preserve"> asegurarme de que los datos almacenados estén siempre actualizados y sean confiables</w:t>
+      </w:r>
+      <w:r>
+        <w:rPr>
+          <w:rFonts w:ascii="Segoe UI" w:hAnsi="Segoe UI" w:cs="Segoe UI"/>
+          <w:sz w:val="21"/>
+          <w:szCs w:val="21"/>
+        </w:rPr>
+        <w:t>.</w:t>
+      </w:r>
+    </w:p>
+    <w:p>
+      <w:pPr>
+        <w:spacing w:line="240" w:lineRule="auto"/>
+        <w:rPr>
+          <w:b/>
+          <w:bCs/>
+          <w:color w:val="4472C4" w:themeColor="accent1"/>
+        </w:rPr>
+      </w:pPr>
+      <w:r>
+        <w:rPr>
+          <w:b/>
+          <w:bCs/>
+          <w:color w:val="4472C4" w:themeColor="accent1"/>
+        </w:rPr>
+        <w:t>HUEL-001</w:t>
+      </w:r>
+      <w:r>
+        <w:rPr>
+          <w:b/>
+          <w:bCs/>
+          <w:color w:val="4472C4" w:themeColor="accent1"/>
+        </w:rPr>
+        <w:t xml:space="preserve"> Registros de devolución</w:t>
+      </w:r>
+    </w:p>
+    <w:p>
+      <w:pPr>
+        <w:spacing w:line="240" w:lineRule="auto"/>
+        <w:rPr>
+          <w:bCs/>
+        </w:rPr>
+      </w:pPr>
+      <w:r>
+        <w:rPr>
+          <w:b/>
+        </w:rPr>
+        <w:t>Como:</w:t>
+      </w:r>
+      <w:r>
+        <w:rPr>
+          <w:bCs/>
+        </w:rPr>
+        <w:t xml:space="preserve"> Empleado del área </w:t>
+      </w:r>
+    </w:p>
+    <w:p>
+      <w:pPr>
+        <w:spacing w:line="240" w:lineRule="auto"/>
+        <w:rPr>
+          <w:bCs/>
+        </w:rPr>
+      </w:pPr>
+      <w:r>
+        <w:rPr>
+          <w:b/>
+        </w:rPr>
+        <w:t>Quiero:</w:t>
+      </w:r>
+      <w:r>
+        <w:rPr>
+          <w:bCs/>
+        </w:rPr>
+        <w:t xml:space="preserve"> poder poner la fecha exacta de devolución del videojuego,</w:t>
+      </w:r>
+    </w:p>
+    <w:p>
+      <w:pPr>
+        <w:spacing w:line="240" w:lineRule="auto"/>
+        <w:rPr>
+          <w:bCs/>
+        </w:rPr>
+      </w:pPr>
+      <w:r>
+        <w:rPr>
+          <w:b/>
+        </w:rPr>
+        <w:t>Para:</w:t>
+      </w:r>
+      <w:r>
+        <w:rPr>
+          <w:bCs/>
+        </w:rPr>
+        <w:t xml:space="preserve"> registrar todo de manera eficiente.</w:t>
+      </w:r>
+    </w:p>
+    <w:p>
+      <w:pPr>
+        <w:rPr>
+          <w:b/>
+          <w:bCs/>
+          <w:color w:val="4472C4" w:themeColor="accent1"/>
+        </w:rPr>
+      </w:pPr>
+    </w:p>
+    <w:p>
+      <w:pPr>
+        <w:spacing w:line="240" w:lineRule="auto"/>
+        <w:rPr>
+          <w:b/>
+          <w:bCs/>
+          <w:color w:val="4472C4" w:themeColor="accent1"/>
+        </w:rPr>
+      </w:pPr>
+      <w:r>
+        <w:rPr>
+          <w:b/>
+          <w:bCs/>
+          <w:color w:val="4472C4" w:themeColor="accent1"/>
+        </w:rPr>
+        <w:t>HUEL-002</w:t>
+      </w:r>
+      <w:r>
+        <w:rPr>
+          <w:b/>
+          <w:bCs/>
+          <w:color w:val="4472C4" w:themeColor="accent1"/>
+        </w:rPr>
+        <w:t xml:space="preserve"> Registros de devolución por usuario</w:t>
+      </w:r>
+    </w:p>
+    <w:p>
+      <w:pPr>
+        <w:spacing w:line="240" w:lineRule="auto"/>
+        <w:rPr>
+          <w:bCs/>
+        </w:rPr>
+      </w:pPr>
+      <w:r>
+        <w:rPr>
+          <w:b/>
+        </w:rPr>
+        <w:t>Como:</w:t>
+      </w:r>
+      <w:r>
+        <w:rPr>
+          <w:bCs/>
+        </w:rPr>
+        <w:t xml:space="preserve"> Cliente </w:t>
+      </w:r>
+    </w:p>
+    <w:p>
+      <w:pPr>
+        <w:spacing w:line="240" w:lineRule="auto"/>
+        <w:rPr>
+          <w:bCs/>
+        </w:rPr>
+      </w:pPr>
+      <w:r>
+        <w:rPr>
+          <w:b/>
+        </w:rPr>
+        <w:t>Quiero:</w:t>
+      </w:r>
+      <w:r>
+        <w:rPr>
+          <w:bCs/>
+        </w:rPr>
+        <w:t xml:space="preserve"> Que la devolución se enlace a mi usuario </w:t>
+      </w:r>
+    </w:p>
+    <w:p>
+      <w:pPr>
+        <w:spacing w:line="240" w:lineRule="auto"/>
+        <w:rPr>
+          <w:bCs/>
+        </w:rPr>
+      </w:pPr>
+      <w:r>
+        <w:rPr>
+          <w:b/>
+        </w:rPr>
+        <w:t>Para:</w:t>
+      </w:r>
+      <w:r>
+        <w:rPr>
+          <w:bCs/>
+        </w:rPr>
+        <w:t xml:space="preserve"> evitar problemas y tener registro de lo que he devuelto antes.</w:t>
+      </w:r>
+    </w:p>
+    <w:p>
+      <w:pPr>
+        <w:rPr>
+          <w:b/>
+          <w:bCs/>
+          <w:color w:val="4472C4" w:themeColor="accent1"/>
+        </w:rPr>
+      </w:pPr>
+    </w:p>
+    <w:p>
+      <w:pPr>
+        <w:rPr>
+          <w:b/>
+          <w:bCs/>
+          <w:color w:val="4472C4" w:themeColor="accent1"/>
+        </w:rPr>
+      </w:pPr>
+    </w:p>
+    <w:p>
+      <w:pPr>
+        <w:spacing w:line="240" w:lineRule="auto"/>
+        <w:rPr>
+          <w:bCs/>
+        </w:rPr>
+      </w:pPr>
+      <w:r>
+        <w:rPr>
+          <w:b/>
+          <w:bCs/>
+          <w:color w:val="4472C4" w:themeColor="accent1"/>
+        </w:rPr>
+        <w:t>HUEL-003</w:t>
+      </w:r>
+      <w:r>
+        <w:rPr>
+          <w:b/>
+          <w:bCs/>
+          <w:color w:val="4472C4" w:themeColor="accent1"/>
+        </w:rPr>
+        <w:t xml:space="preserve"> Historial de devoluciones</w:t>
+      </w:r>
+    </w:p>
+    <w:p>
+      <w:pPr>
+        <w:spacing w:line="240" w:lineRule="auto"/>
+        <w:rPr>
+          <w:bCs/>
+        </w:rPr>
+      </w:pPr>
+      <w:r>
+        <w:rPr>
+          <w:b/>
+        </w:rPr>
+        <w:t>Como:</w:t>
+      </w:r>
+      <w:r>
+        <w:rPr>
+          <w:bCs/>
+        </w:rPr>
+        <w:t xml:space="preserve"> Cliente</w:t>
+      </w:r>
+    </w:p>
+    <w:p>
+      <w:pPr>
+        <w:spacing w:line="240" w:lineRule="auto"/>
+        <w:rPr>
+          <w:bCs/>
+        </w:rPr>
+      </w:pPr>
+      <w:r>
+        <w:rPr>
+          <w:b/>
+        </w:rPr>
+        <w:t>Quiero:</w:t>
+      </w:r>
+      <w:r>
+        <w:rPr>
+          <w:bCs/>
+        </w:rPr>
+        <w:t xml:space="preserve"> un registro de todas mis devoluciones </w:t>
+      </w:r>
+    </w:p>
+    <w:p>
+      <w:pPr>
+        <w:spacing w:line="240" w:lineRule="auto"/>
+        <w:rPr>
+          <w:bCs/>
+        </w:rPr>
+      </w:pPr>
+      <w:r>
+        <w:rPr>
+          <w:b/>
+        </w:rPr>
+        <w:t>Para:</w:t>
+      </w:r>
+      <w:r>
+        <w:rPr>
+          <w:bCs/>
+        </w:rPr>
+        <w:t xml:space="preserve"> ver mi historial completo y verificar que todo esté correcto.</w:t>
+      </w:r>
+    </w:p>
+    <w:p>
+      <w:pPr>
+        <w:rPr>
+          <w:u w:val="single"/>
+        </w:rPr>
+      </w:pPr>
+    </w:p>
+    <w:p>
+      <w:pPr>
+        <w:pStyle w:val="Sinespaciado"/>
+        <w:tabs>
+          <w:tab w:val="left" w:pos="5670"/>
+        </w:tabs>
+        <w:spacing w:line="276" w:lineRule="auto"/>
+        <w:rPr>
+          <w:b/>
+          <w:bCs/>
+          <w:noProof/>
+          <w:color w:val="4472C4" w:themeColor="accent1"/>
+          <w:sz w:val="24"/>
+          <w:szCs w:val="24"/>
+        </w:rPr>
+      </w:pPr>
+      <w:r>
+        <w:rPr>
+          <w:b/>
+          <w:bCs/>
+          <w:noProof/>
+          <w:color w:val="4472C4" w:themeColor="accent1"/>
+          <w:sz w:val="24"/>
+          <w:szCs w:val="24"/>
+        </w:rPr>
+        <w:t>HUSM-001 Uso de membresia</w:t>
+      </w:r>
+    </w:p>
+    <w:p>
+      <w:pPr>
+        <w:pStyle w:val="Sinespaciado"/>
+        <w:tabs>
+          <w:tab w:val="left" w:pos="5670"/>
+        </w:tabs>
+        <w:spacing w:line="276" w:lineRule="auto"/>
+        <w:rPr>
+          <w:noProof/>
+          <w:sz w:val="24"/>
+          <w:szCs w:val="24"/>
+        </w:rPr>
+      </w:pPr>
+      <w:r>
+        <w:rPr>
+          <w:noProof/>
+          <w:sz w:val="24"/>
+          <w:szCs w:val="24"/>
+        </w:rPr>
+        <w:t xml:space="preserve">Como: cliente </w:t>
+      </w:r>
+    </w:p>
+    <w:p>
+      <w:pPr>
+        <w:pStyle w:val="Sinespaciado"/>
+        <w:tabs>
+          <w:tab w:val="left" w:pos="5670"/>
+        </w:tabs>
+        <w:spacing w:line="276" w:lineRule="auto"/>
+        <w:rPr>
+          <w:noProof/>
+          <w:sz w:val="24"/>
+          <w:szCs w:val="24"/>
+        </w:rPr>
+      </w:pPr>
+      <w:r>
+        <w:rPr>
+          <w:noProof/>
+          <w:sz w:val="24"/>
+          <w:szCs w:val="24"/>
+        </w:rPr>
+        <w:t xml:space="preserve">Quiero: usar mi membresía en la tienda </w:t>
+      </w:r>
+    </w:p>
+    <w:p>
+      <w:pPr>
+        <w:pStyle w:val="Sinespaciado"/>
+        <w:tabs>
+          <w:tab w:val="left" w:pos="5670"/>
+        </w:tabs>
+        <w:spacing w:line="276" w:lineRule="auto"/>
+        <w:rPr>
+          <w:noProof/>
+          <w:sz w:val="24"/>
+          <w:szCs w:val="24"/>
+        </w:rPr>
+      </w:pPr>
+      <w:r>
+        <w:rPr>
+          <w:noProof/>
+          <w:sz w:val="24"/>
+          <w:szCs w:val="24"/>
+        </w:rPr>
+        <w:t>Para: tener descuentos</w:t>
+      </w:r>
+    </w:p>
+    <w:p>
+      <w:pPr>
+        <w:pStyle w:val="Sinespaciado"/>
+        <w:tabs>
+          <w:tab w:val="left" w:pos="5670"/>
+        </w:tabs>
+        <w:spacing w:line="276" w:lineRule="auto"/>
+        <w:rPr>
+          <w:noProof/>
+          <w:sz w:val="24"/>
+          <w:szCs w:val="24"/>
+        </w:rPr>
+      </w:pPr>
+    </w:p>
+    <w:p>
+      <w:pPr>
+        <w:pStyle w:val="Sinespaciado"/>
+        <w:tabs>
+          <w:tab w:val="left" w:pos="5670"/>
+        </w:tabs>
+        <w:spacing w:line="276" w:lineRule="auto"/>
+        <w:rPr>
+          <w:b/>
+          <w:bCs/>
+          <w:noProof/>
+          <w:color w:val="4472C4" w:themeColor="accent1"/>
+          <w:sz w:val="24"/>
+          <w:szCs w:val="24"/>
+        </w:rPr>
+      </w:pPr>
+      <w:r>
+        <w:rPr>
+          <w:b/>
+          <w:bCs/>
+          <w:noProof/>
+          <w:color w:val="4472C4" w:themeColor="accent1"/>
+          <w:sz w:val="24"/>
+          <w:szCs w:val="24"/>
+        </w:rPr>
+        <w:lastRenderedPageBreak/>
+        <w:t>HUSM-002 Descuentos</w:t>
+      </w:r>
+    </w:p>
+    <w:p>
+      <w:pPr>
+        <w:pStyle w:val="Sinespaciado"/>
+        <w:tabs>
+          <w:tab w:val="left" w:pos="5670"/>
+        </w:tabs>
+        <w:spacing w:line="276" w:lineRule="auto"/>
+        <w:rPr>
+          <w:noProof/>
+          <w:sz w:val="24"/>
+          <w:szCs w:val="24"/>
+        </w:rPr>
+      </w:pPr>
+      <w:r>
+        <w:rPr>
+          <w:noProof/>
+          <w:sz w:val="24"/>
+          <w:szCs w:val="24"/>
+        </w:rPr>
+        <w:t>Como: cliente</w:t>
+      </w:r>
+    </w:p>
+    <w:p>
+      <w:pPr>
+        <w:pStyle w:val="Sinespaciado"/>
+        <w:tabs>
+          <w:tab w:val="left" w:pos="5670"/>
+        </w:tabs>
+        <w:spacing w:line="276" w:lineRule="auto"/>
+        <w:rPr>
+          <w:noProof/>
+          <w:sz w:val="24"/>
+          <w:szCs w:val="24"/>
+        </w:rPr>
+      </w:pPr>
+      <w:r>
+        <w:rPr>
+          <w:noProof/>
+          <w:sz w:val="24"/>
+          <w:szCs w:val="24"/>
+        </w:rPr>
+        <w:t xml:space="preserve"> Quiero: saber qué productos tienen descuento con mi membresía</w:t>
+      </w:r>
+    </w:p>
+    <w:p>
+      <w:pPr>
+        <w:pStyle w:val="Sinespaciado"/>
+        <w:tabs>
+          <w:tab w:val="left" w:pos="5670"/>
+        </w:tabs>
+        <w:spacing w:line="276" w:lineRule="auto"/>
+        <w:rPr>
+          <w:noProof/>
+          <w:sz w:val="24"/>
+          <w:szCs w:val="24"/>
+        </w:rPr>
+      </w:pPr>
+      <w:r>
+        <w:rPr>
+          <w:noProof/>
+          <w:sz w:val="24"/>
+          <w:szCs w:val="24"/>
+        </w:rPr>
+        <w:t xml:space="preserve"> Para: comprarlos</w:t>
+      </w:r>
+    </w:p>
+    <w:p>
+      <w:pPr>
+        <w:pStyle w:val="Sinespaciado"/>
+        <w:tabs>
+          <w:tab w:val="left" w:pos="5670"/>
+        </w:tabs>
+        <w:spacing w:line="276" w:lineRule="auto"/>
+        <w:rPr>
+          <w:noProof/>
+          <w:sz w:val="24"/>
+          <w:szCs w:val="24"/>
+        </w:rPr>
+      </w:pPr>
+    </w:p>
+    <w:p>
+      <w:pPr>
+        <w:pStyle w:val="Sinespaciado"/>
+        <w:tabs>
+          <w:tab w:val="left" w:pos="5670"/>
+        </w:tabs>
+        <w:spacing w:line="276" w:lineRule="auto"/>
+        <w:rPr>
+          <w:b/>
+          <w:bCs/>
+          <w:noProof/>
+          <w:color w:val="4472C4" w:themeColor="accent1"/>
+          <w:sz w:val="24"/>
+          <w:szCs w:val="24"/>
+        </w:rPr>
+      </w:pPr>
+      <w:r>
+        <w:rPr>
+          <w:b/>
+          <w:bCs/>
+          <w:noProof/>
+          <w:color w:val="4472C4" w:themeColor="accent1"/>
+          <w:sz w:val="24"/>
+          <w:szCs w:val="24"/>
+        </w:rPr>
+        <w:t>HUSM-003   Registro de membresia</w:t>
+      </w:r>
+    </w:p>
+    <w:p>
+      <w:pPr>
+        <w:pStyle w:val="Sinespaciado"/>
+        <w:tabs>
+          <w:tab w:val="left" w:pos="5670"/>
+        </w:tabs>
+        <w:spacing w:line="276" w:lineRule="auto"/>
+        <w:rPr>
+          <w:noProof/>
+          <w:sz w:val="24"/>
+          <w:szCs w:val="24"/>
+        </w:rPr>
+      </w:pPr>
+      <w:r>
+        <w:rPr>
+          <w:noProof/>
+          <w:sz w:val="24"/>
+          <w:szCs w:val="24"/>
+        </w:rPr>
+        <w:t xml:space="preserve">Como: cliente </w:t>
+      </w:r>
+    </w:p>
+    <w:p>
+      <w:pPr>
+        <w:pStyle w:val="Sinespaciado"/>
+        <w:tabs>
+          <w:tab w:val="left" w:pos="5670"/>
+        </w:tabs>
+        <w:spacing w:line="276" w:lineRule="auto"/>
+        <w:rPr>
+          <w:noProof/>
+          <w:sz w:val="24"/>
+          <w:szCs w:val="24"/>
+        </w:rPr>
+      </w:pPr>
+      <w:r>
+        <w:rPr>
+          <w:noProof/>
+          <w:sz w:val="24"/>
+          <w:szCs w:val="24"/>
+        </w:rPr>
+        <w:t xml:space="preserve">Quiero: registrar mi membresía en la tienda  </w:t>
+      </w:r>
+    </w:p>
+    <w:p>
+      <w:pPr>
+        <w:pStyle w:val="Sinespaciado"/>
+        <w:tabs>
+          <w:tab w:val="left" w:pos="5670"/>
+        </w:tabs>
+        <w:spacing w:line="276" w:lineRule="auto"/>
+        <w:rPr>
+          <w:noProof/>
+          <w:sz w:val="24"/>
+          <w:szCs w:val="24"/>
+        </w:rPr>
+      </w:pPr>
+      <w:r>
+        <w:rPr>
+          <w:noProof/>
+          <w:sz w:val="24"/>
+          <w:szCs w:val="24"/>
+        </w:rPr>
+        <w:t>Para: usarla cuando compre</w:t>
+      </w:r>
+    </w:p>
+    <w:p>
+      <w:pPr>
+        <w:pStyle w:val="Sinespaciado"/>
+        <w:tabs>
+          <w:tab w:val="left" w:pos="5670"/>
+        </w:tabs>
+        <w:spacing w:line="276" w:lineRule="auto"/>
+        <w:rPr>
+          <w:noProof/>
+          <w:sz w:val="24"/>
+          <w:szCs w:val="24"/>
+        </w:rPr>
+      </w:pPr>
+    </w:p>
+    <w:p>
+      <w:pPr>
+        <w:pStyle w:val="Sinespaciado"/>
+        <w:tabs>
+          <w:tab w:val="left" w:pos="5670"/>
+        </w:tabs>
+        <w:spacing w:line="276" w:lineRule="auto"/>
+        <w:rPr>
+          <w:noProof/>
+          <w:sz w:val="24"/>
+          <w:szCs w:val="24"/>
+        </w:rPr>
+      </w:pPr>
+      <w:r>
+        <w:rPr>
+          <w:noProof/>
+          <w:sz w:val="24"/>
+          <w:szCs w:val="24"/>
+        </w:rPr>
+        <w:br/>
+      </w:r>
+    </w:p>
+    <w:p>
+      <w:pPr>
+        <w:rPr>
+          <w:b/>
+          <w:noProof/>
+          <w:sz w:val="24"/>
+          <w:szCs w:val="24"/>
+          <w:u w:val="single"/>
+        </w:rPr>
+      </w:pPr>
+    </w:p>
+    <w:p>
+      <w:pPr>
+        <w:rPr>
+          <w:b/>
+          <w:bCs/>
+          <w:color w:val="4472C4" w:themeColor="accent1"/>
+        </w:rPr>
+      </w:pPr>
+      <w:r>
+        <w:rPr>
+          <w:b/>
+          <w:bCs/>
+          <w:color w:val="4472C4" w:themeColor="accent1"/>
+        </w:rPr>
+        <w:t xml:space="preserve">HUMX-001 Registra las ventas </w:t>
+      </w:r>
+    </w:p>
+    <w:p>
+      <w:pPr>
+        <w:pStyle w:val="Prrafodelista"/>
+      </w:pPr>
+      <w:r>
+        <w:t xml:space="preserve">Como: trabajador </w:t>
+      </w:r>
+    </w:p>
+    <w:p>
+      <w:pPr>
+        <w:pStyle w:val="Prrafodelista"/>
+      </w:pPr>
+      <w:r>
+        <w:t xml:space="preserve">Quiero: Que Cada vez que un cliente, desee hacer una compra, pues del lado de la empresa se tiene que registrar esa compra, con ello pues se tiene que llevar, la venta, su código, la fecha, etc. </w:t>
+      </w:r>
+    </w:p>
+    <w:p>
+      <w:pPr>
+        <w:pStyle w:val="Prrafodelista"/>
+      </w:pPr>
+      <w:r>
+        <w:t>Para: poder tener un control, evitar algún tipo de alteración, y que cada cosa que se haga, pues tenga un registro.</w:t>
+      </w:r>
+    </w:p>
+    <w:p>
+      <w:pPr>
+        <w:rPr>
+          <w:b/>
+          <w:bCs/>
+          <w:color w:val="4472C4" w:themeColor="accent1"/>
+        </w:rPr>
+      </w:pPr>
+      <w:r>
+        <w:t> </w:t>
+      </w:r>
+      <w:r>
+        <w:br/>
+      </w:r>
+      <w:r>
+        <w:rPr>
+          <w:b/>
+          <w:bCs/>
+          <w:color w:val="4472C4" w:themeColor="accent1"/>
+        </w:rPr>
+        <w:t xml:space="preserve">HUMX-002 Control de ventas </w:t>
+      </w:r>
+    </w:p>
+    <w:p>
+      <w:pPr>
+        <w:pStyle w:val="Prrafodelista"/>
+      </w:pPr>
+      <w:r>
+        <w:t>Como: trabajador</w:t>
+      </w:r>
+    </w:p>
+    <w:p>
+      <w:pPr>
+        <w:pStyle w:val="Prrafodelista"/>
+      </w:pPr>
+      <w:r>
+        <w:t>Quiero: viéndolo del lado de un posible supervisor, es su encargo y trabajo, pues velar, acerca del control que se tiene en las ventas, en ello, debe hacer las consultas de todas las ventas, ir administrando</w:t>
+      </w:r>
+    </w:p>
+    <w:p>
+      <w:pPr>
+        <w:pStyle w:val="Prrafodelista"/>
+      </w:pPr>
+      <w:r>
+        <w:t>Para: después crear reportes.</w:t>
+      </w:r>
+    </w:p>
+    <w:p>
+      <w:pPr>
+        <w:pStyle w:val="Prrafodelista"/>
+      </w:pPr>
+      <w:r>
+        <w:t> </w:t>
+      </w:r>
+    </w:p>
+    <w:p>
+      <w:r>
+        <w:rPr>
+          <w:b/>
+          <w:bCs/>
+          <w:color w:val="4472C4" w:themeColor="accent1"/>
+        </w:rPr>
+        <w:t>HUMX-003 Reporte de ventas</w:t>
+      </w:r>
+    </w:p>
+    <w:p>
+      <w:pPr>
+        <w:pStyle w:val="Prrafodelista"/>
+      </w:pPr>
+      <w:r>
+        <w:t>Como: Trabajador</w:t>
+      </w:r>
+    </w:p>
+    <w:p>
+      <w:pPr>
+        <w:pStyle w:val="Prrafodelista"/>
+      </w:pPr>
+      <w:r>
+        <w:t xml:space="preserve">Quiero: Que, con lo mencionado anteriormente, después de crear un reporte de todo esto, para un superior, o simplemente para tener un expediente al momento de que ocurra algo inesperado, o simplemente </w:t>
+      </w:r>
+    </w:p>
+    <w:p>
+      <w:pPr>
+        <w:pStyle w:val="Prrafodelista"/>
+      </w:pPr>
+      <w:r>
+        <w:t>Para: entregarse a un usuario final. </w:t>
+      </w:r>
+    </w:p>
+    <w:p>
+      <w:pPr>
+        <w:pStyle w:val="Sinespaciado"/>
+        <w:tabs>
+          <w:tab w:val="left" w:pos="5670"/>
+        </w:tabs>
+        <w:spacing w:line="276" w:lineRule="auto"/>
+        <w:rPr>
+          <w:noProof/>
+          <w:sz w:val="24"/>
+          <w:szCs w:val="24"/>
+        </w:rPr>
+      </w:pPr>
+    </w:p>
+    <w:p>
+      <w:pPr>
+        <w:pStyle w:val="Sinespaciado"/>
+        <w:tabs>
+          <w:tab w:val="left" w:pos="5670"/>
+        </w:tabs>
+        <w:spacing w:line="276" w:lineRule="auto"/>
+        <w:rPr>
+          <w:noProof/>
+          <w:sz w:val="24"/>
+          <w:szCs w:val="24"/>
+        </w:rPr>
+      </w:pPr>
+    </w:p>
+    <w:p>
+      <w:pPr>
+        <w:pStyle w:val="Sinespaciado"/>
+        <w:tabs>
+          <w:tab w:val="left" w:pos="5670"/>
+        </w:tabs>
+        <w:spacing w:line="276" w:lineRule="auto"/>
+        <w:jc w:val="center"/>
+        <w:rPr>
+          <w:b/>
+          <w:noProof/>
+          <w:sz w:val="24"/>
+          <w:szCs w:val="24"/>
+        </w:rPr>
+      </w:pPr>
+    </w:p>
+    <w:p>
+      <w:pPr>
+        <w:pStyle w:val="Sinespaciado"/>
+        <w:tabs>
+          <w:tab w:val="left" w:pos="5670"/>
+        </w:tabs>
+        <w:spacing w:line="276" w:lineRule="auto"/>
+        <w:jc w:val="center"/>
+        <w:rPr>
+          <w:b/>
+          <w:noProof/>
+          <w:sz w:val="24"/>
+          <w:szCs w:val="24"/>
+        </w:rPr>
+      </w:pPr>
+    </w:p>
+    <w:p>
+      <w:pPr>
+        <w:pStyle w:val="Sinespaciado"/>
+        <w:tabs>
+          <w:tab w:val="left" w:pos="5670"/>
+        </w:tabs>
+        <w:spacing w:line="276" w:lineRule="auto"/>
+        <w:jc w:val="center"/>
+        <w:rPr>
+          <w:b/>
+          <w:noProof/>
+          <w:sz w:val="24"/>
+          <w:szCs w:val="24"/>
+        </w:rPr>
+      </w:pPr>
+    </w:p>
+    <w:p>
+      <w:pPr>
+        <w:pStyle w:val="Sinespaciado"/>
+        <w:tabs>
+          <w:tab w:val="left" w:pos="5670"/>
+        </w:tabs>
+        <w:spacing w:line="276" w:lineRule="auto"/>
+        <w:jc w:val="center"/>
+        <w:rPr>
+          <w:b/>
+          <w:noProof/>
+          <w:sz w:val="24"/>
+          <w:szCs w:val="24"/>
+        </w:rPr>
+      </w:pPr>
+      <w:r>
+        <w:rPr>
+          <w:b/>
+          <w:noProof/>
+          <w:sz w:val="24"/>
+          <w:szCs w:val="24"/>
+          <w:lang w:eastAsia="es-GT"/>
+        </w:rPr>
+        <w:drawing>
+          <wp:anchor distT="0" distB="0" distL="114300" distR="114300" simplePos="0" relativeHeight="251658240" behindDoc="0" locked="0" layoutInCell="1" allowOverlap="1" wp14:anchorId="2282F368" wp14:editId="52FA2CDD">
+            <wp:simplePos x="0" y="0"/>
+            <wp:positionH relativeFrom="column">
+              <wp:posOffset>118753</wp:posOffset>
+            </wp:positionH>
+            <wp:positionV relativeFrom="paragraph">
+              <wp:posOffset>287267</wp:posOffset>
+            </wp:positionV>
+            <wp:extent cx="5612130" cy="4043045"/>
+            <wp:effectExtent l="0" t="0" r="7620" b="0"/>
+            <wp:wrapThrough wrapText="bothSides">
+              <wp:wrapPolygon edited="0">
+                <wp:start x="0" y="0"/>
+                <wp:lineTo x="0" y="21474"/>
+                <wp:lineTo x="21556" y="21474"/>
+                <wp:lineTo x="21556" y="0"/>
+                <wp:lineTo x="0" y="0"/>
+              </wp:wrapPolygon>
+            </wp:wrapThrough>
+            <wp:docPr id="1" name="Imagen 1"/>
+            <wp:cNvGraphicFramePr>
+              <a:graphicFrameLocks xmlns:a="http://schemas.openxmlformats.org/drawingml/2006/main" noChangeAspect="1"/>
+            </wp:cNvGraphicFramePr>
+            <a:graphic xmlns:a="http://schemas.openxmlformats.org/drawingml/2006/main">
+              <a:graphicData uri="http://schemas.openxmlformats.org/drawingml/2006/picture">
+                <pic:pic xmlns:pic="http://schemas.openxmlformats.org/drawingml/2006/picture">
+                  <pic:nvPicPr>
+                    <pic:cNvPr id="1" name="ModeloEntidades.jpg"/>
+                    <pic:cNvPicPr/>
+                  </pic:nvPicPr>
+                  <pic:blipFill>
+                    <a:blip r:embed="rId6">
+                      <a:extLst>
+                        <a:ext uri="{28A0092B-C50C-407E-A947-70E740481C1C}">
+                          <a14:useLocalDpi xmlns:a14="http://schemas.microsoft.com/office/drawing/2010/main" val="0"/>
+                        </a:ext>
+                      </a:extLst>
+                    </a:blip>
+                    <a:stretch>
+                      <a:fillRect/>
+                    </a:stretch>
+                  </pic:blipFill>
+                  <pic:spPr>
+                    <a:xfrm>
+                      <a:off x="0" y="0"/>
+                      <a:ext cx="5612130" cy="4043045"/>
+                    </a:xfrm>
+                    <a:prstGeom prst="rect">
+                      <a:avLst/>
+                    </a:prstGeom>
+                  </pic:spPr>
+                </pic:pic>
+              </a:graphicData>
+            </a:graphic>
+          </wp:anchor>
+        </w:drawing>
+      </w:r>
+      <w:r>
+        <w:rPr>
+          <w:b/>
+          <w:noProof/>
+          <w:sz w:val="24"/>
+          <w:szCs w:val="24"/>
+        </w:rPr>
+        <w:t>Modelo de Entidades</w:t>
+      </w:r>
+    </w:p>
+    <w:p>
+      <w:pPr>
+        <w:spacing w:after="0" w:line="240" w:lineRule="auto"/>
+        <w:rPr>
+          <w:rFonts w:ascii="Times New Roman" w:eastAsia="Times New Roman" w:hAnsi="Times New Roman" w:cs="Times New Roman"/>
+          <w:sz w:val="24"/>
+          <w:szCs w:val="24"/>
+          <w:lang w:eastAsia="es-GT"/>
+        </w:rPr>
+      </w:pPr>
+    </w:p>
+    <w:p>
+      <w:pPr>
+        <w:pStyle w:val="Sinespaciado"/>
+        <w:tabs>
+          <w:tab w:val="left" w:pos="5670"/>
+        </w:tabs>
+        <w:spacing w:line="276" w:lineRule="auto"/>
+        <w:jc w:val="center"/>
+        <w:rPr>
+          <w:b/>
+          <w:noProof/>
+          <w:sz w:val="24"/>
+          <w:szCs w:val="24"/>
+        </w:rPr>
+      </w:pPr>
+    </w:p>
+    <w:p>
+      <w:pPr>
+        <w:pStyle w:val="Sinespaciado"/>
+        <w:tabs>
+          <w:tab w:val="left" w:pos="5670"/>
+        </w:tabs>
+        <w:spacing w:line="276" w:lineRule="auto"/>
+        <w:jc w:val="center"/>
+        <w:rPr>
+          <w:b/>
+          <w:noProof/>
+          <w:sz w:val="24"/>
+          <w:szCs w:val="24"/>
+        </w:rPr>
+      </w:pPr>
+    </w:p>
+    <w:p>
+      <w:pPr>
+        <w:pStyle w:val="Sinespaciado"/>
+        <w:tabs>
+          <w:tab w:val="left" w:pos="5670"/>
+        </w:tabs>
+        <w:spacing w:line="276" w:lineRule="auto"/>
+        <w:jc w:val="center"/>
+        <w:rPr>
+          <w:b/>
+          <w:noProof/>
+          <w:sz w:val="24"/>
+          <w:szCs w:val="24"/>
+        </w:rPr>
+      </w:pPr>
+    </w:p>
+    <w:p>
+      <w:pPr>
+        <w:pStyle w:val="Sinespaciado"/>
+        <w:tabs>
+          <w:tab w:val="left" w:pos="5670"/>
+        </w:tabs>
+        <w:spacing w:line="276" w:lineRule="auto"/>
+        <w:jc w:val="center"/>
+        <w:rPr>
+          <w:b/>
+          <w:noProof/>
+          <w:sz w:val="24"/>
+          <w:szCs w:val="24"/>
+        </w:rPr>
+      </w:pPr>
+    </w:p>
+    <w:p>
+      <w:pPr>
+        <w:pStyle w:val="Sinespaciado"/>
+        <w:tabs>
+          <w:tab w:val="left" w:pos="5670"/>
+        </w:tabs>
+        <w:spacing w:line="276" w:lineRule="auto"/>
+        <w:jc w:val="center"/>
+        <w:rPr>
+          <w:b/>
+          <w:noProof/>
+          <w:sz w:val="24"/>
+          <w:szCs w:val="24"/>
+        </w:rPr>
+      </w:pPr>
+    </w:p>
+    <w:p>
+      <w:pPr>
+        <w:pStyle w:val="Sinespaciado"/>
+        <w:tabs>
+          <w:tab w:val="left" w:pos="5670"/>
+        </w:tabs>
+        <w:spacing w:line="276" w:lineRule="auto"/>
+        <w:jc w:val="center"/>
+        <w:rPr>
+          <w:b/>
+          <w:noProof/>
+          <w:sz w:val="24"/>
+          <w:szCs w:val="24"/>
+        </w:rPr>
+      </w:pPr>
+    </w:p>
+    <w:p>
+      <w:pPr>
+        <w:pStyle w:val="Sinespaciado"/>
+        <w:tabs>
+          <w:tab w:val="left" w:pos="5670"/>
+        </w:tabs>
+        <w:spacing w:line="276" w:lineRule="auto"/>
+        <w:jc w:val="center"/>
+        <w:rPr>
+          <w:b/>
+          <w:noProof/>
+          <w:sz w:val="24"/>
+          <w:szCs w:val="24"/>
+        </w:rPr>
+      </w:pPr>
+    </w:p>
+    <w:p>
+      <w:pPr>
+        <w:pStyle w:val="Sinespaciado"/>
+        <w:tabs>
+          <w:tab w:val="left" w:pos="5670"/>
+        </w:tabs>
+        <w:spacing w:line="276" w:lineRule="auto"/>
+        <w:jc w:val="center"/>
+        <w:rPr>
+          <w:b/>
+          <w:noProof/>
+          <w:sz w:val="24"/>
+          <w:szCs w:val="24"/>
+        </w:rPr>
+      </w:pPr>
+    </w:p>
+    <w:p>
+      <w:pPr>
+        <w:pStyle w:val="Sinespaciado"/>
+        <w:tabs>
+          <w:tab w:val="left" w:pos="5670"/>
+        </w:tabs>
+        <w:spacing w:line="276" w:lineRule="auto"/>
+        <w:jc w:val="center"/>
+        <w:rPr>
+          <w:b/>
+          <w:noProof/>
+          <w:sz w:val="24"/>
+          <w:szCs w:val="24"/>
+        </w:rPr>
+      </w:pPr>
+    </w:p>
+    <w:p>
+      <w:pPr>
+        <w:pStyle w:val="Sinespaciado"/>
+        <w:tabs>
+          <w:tab w:val="left" w:pos="5670"/>
+        </w:tabs>
+        <w:spacing w:line="276" w:lineRule="auto"/>
+        <w:jc w:val="center"/>
+        <w:rPr>
+          <w:b/>
+          <w:noProof/>
+          <w:sz w:val="24"/>
+          <w:szCs w:val="24"/>
+        </w:rPr>
+      </w:pPr>
+    </w:p>
+    <w:p>
+      <w:pPr>
+        <w:pStyle w:val="Sinespaciado"/>
+        <w:tabs>
+          <w:tab w:val="left" w:pos="5670"/>
+        </w:tabs>
+        <w:spacing w:line="276" w:lineRule="auto"/>
+        <w:jc w:val="center"/>
+        <w:rPr>
+          <w:b/>
+          <w:noProof/>
+          <w:sz w:val="24"/>
+          <w:szCs w:val="24"/>
+        </w:rPr>
+      </w:pPr>
+    </w:p>
+    <w:p>
+      <w:pPr>
+        <w:pStyle w:val="Sinespaciado"/>
+        <w:tabs>
+          <w:tab w:val="left" w:pos="5670"/>
+        </w:tabs>
+        <w:spacing w:line="276" w:lineRule="auto"/>
+        <w:jc w:val="center"/>
+        <w:rPr>
+          <w:b/>
+          <w:noProof/>
+          <w:sz w:val="24"/>
+          <w:szCs w:val="24"/>
+        </w:rPr>
+      </w:pPr>
+    </w:p>
+    <w:p>
+      <w:pPr>
+        <w:pStyle w:val="Sinespaciado"/>
+        <w:tabs>
+          <w:tab w:val="left" w:pos="5670"/>
+        </w:tabs>
+        <w:spacing w:line="276" w:lineRule="auto"/>
+        <w:jc w:val="center"/>
+        <w:rPr>
+          <w:b/>
+          <w:noProof/>
+          <w:sz w:val="24"/>
+          <w:szCs w:val="24"/>
+        </w:rPr>
+      </w:pPr>
+    </w:p>
+    <w:p>
+      <w:pPr>
+        <w:pStyle w:val="Sinespaciado"/>
+        <w:tabs>
+          <w:tab w:val="left" w:pos="5670"/>
+        </w:tabs>
+        <w:spacing w:line="276" w:lineRule="auto"/>
+        <w:jc w:val="center"/>
+        <w:rPr>
+          <w:b/>
+          <w:noProof/>
+          <w:sz w:val="24"/>
+          <w:szCs w:val="24"/>
+        </w:rPr>
+      </w:pPr>
+    </w:p>
+    <w:p>
+      <w:pPr>
+        <w:pStyle w:val="Sinespaciado"/>
+        <w:tabs>
+          <w:tab w:val="left" w:pos="5670"/>
+        </w:tabs>
+        <w:spacing w:line="276" w:lineRule="auto"/>
+        <w:jc w:val="center"/>
+        <w:rPr>
+          <w:b/>
+          <w:noProof/>
+          <w:sz w:val="24"/>
+          <w:szCs w:val="24"/>
+        </w:rPr>
+      </w:pPr>
+    </w:p>
+    <w:p>
+      <w:pPr>
+        <w:pStyle w:val="Sinespaciado"/>
+        <w:tabs>
+          <w:tab w:val="left" w:pos="5670"/>
+        </w:tabs>
+        <w:spacing w:line="276" w:lineRule="auto"/>
+        <w:jc w:val="center"/>
+        <w:rPr>
+          <w:b/>
+          <w:noProof/>
+          <w:sz w:val="24"/>
+          <w:szCs w:val="24"/>
+        </w:rPr>
+      </w:pPr>
+    </w:p>
+    <w:p>
+      <w:pPr>
+        <w:pStyle w:val="Sinespaciado"/>
+        <w:tabs>
+          <w:tab w:val="left" w:pos="5670"/>
+        </w:tabs>
+        <w:spacing w:line="276" w:lineRule="auto"/>
+        <w:jc w:val="center"/>
+        <w:rPr>
+          <w:b/>
+          <w:noProof/>
+          <w:sz w:val="24"/>
+          <w:szCs w:val="24"/>
+        </w:rPr>
+      </w:pPr>
+      <w:r>
+        <w:rPr>
+          <w:b/>
+          <w:noProof/>
+          <w:sz w:val="24"/>
+          <w:szCs w:val="24"/>
+        </w:rPr>
+        <w:lastRenderedPageBreak/>
+        <w:t>Modelo de Entidad-Relacion</w:t>
+      </w:r>
+    </w:p>
+    <w:p>
+      <w:pPr>
+        <w:pStyle w:val="Sinespaciado"/>
+        <w:tabs>
+          <w:tab w:val="left" w:pos="5670"/>
+        </w:tabs>
+        <w:spacing w:line="276" w:lineRule="auto"/>
+        <w:jc w:val="center"/>
+        <w:rPr>
+          <w:b/>
+          <w:noProof/>
+          <w:sz w:val="24"/>
+          <w:szCs w:val="24"/>
+        </w:rPr>
+      </w:pPr>
+      <w:r>
+        <w:rPr>
+          <w:b/>
+          <w:noProof/>
+          <w:sz w:val="24"/>
+          <w:szCs w:val="24"/>
+          <w:lang w:eastAsia="es-GT"/>
+        </w:rPr>
+        <w:drawing>
+          <wp:inline distT="0" distB="0" distL="0" distR="0" wp14:anchorId="0D1887E2" wp14:editId="4A73E2A2">
+            <wp:extent cx="6164789" cy="3835729"/>
+            <wp:effectExtent l="0" t="0" r="7620" b="0"/>
+            <wp:docPr id="3" name="Imagen 3"/>
+            <wp:cNvGraphicFramePr>
+              <a:graphicFrameLocks xmlns:a="http://schemas.openxmlformats.org/drawingml/2006/main" noChangeAspect="1"/>
+            </wp:cNvGraphicFramePr>
+            <a:graphic xmlns:a="http://schemas.openxmlformats.org/drawingml/2006/main">
+              <a:graphicData uri="http://schemas.openxmlformats.org/drawingml/2006/picture">
+                <pic:pic xmlns:pic="http://schemas.openxmlformats.org/drawingml/2006/picture">
+                  <pic:nvPicPr>
+                    <pic:cNvPr id="3" name="Modelo Entidad-Relacion.jpg"/>
+                    <pic:cNvPicPr/>
+                  </pic:nvPicPr>
+                  <pic:blipFill>
+                    <a:blip r:embed="rId7" cstate="print">
+                      <a:extLst>
+                        <a:ext uri="{28A0092B-C50C-407E-A947-70E740481C1C}">
+                          <a14:useLocalDpi xmlns:a14="http://schemas.microsoft.com/office/drawing/2010/main" val="0"/>
+                        </a:ext>
+                      </a:extLst>
+                    </a:blip>
+                    <a:stretch>
+                      <a:fillRect/>
+                    </a:stretch>
+                  </pic:blipFill>
+                  <pic:spPr>
+                    <a:xfrm>
+                      <a:off x="0" y="0"/>
+                      <a:ext cx="6170539" cy="3839307"/>
+                    </a:xfrm>
+                    <a:prstGeom prst="rect">
+                      <a:avLst/>
+                    </a:prstGeom>
+                  </pic:spPr>
+                </pic:pic>
+              </a:graphicData>
+            </a:graphic>
+          </wp:inline>
+        </w:drawing>
+      </w:r>
+      <w:bookmarkStart w:id="0" w:name="_GoBack"/>
+      <w:bookmarkEnd w:id="0"/>
     </w:p>
     <w:sectPr>
       <w:pgSz w:w="12240" w:h="15840"/>
@@ -3588,8 +6491,8 @@
 </file>
 
 <file path=word/numbering.xml><?xml version="1.0" encoding="utf-8"?>
-<w:numbering xmlns:wpc="http://schemas.microsoft.com/office/word/2010/wordprocessingCanvas" xmlns:cx="http://schemas.microsoft.com/office/drawing/2014/chartex" xmlns:cx1="http://schemas.microsoft.com/office/drawing/2015/9/8/chartex" xmlns:cx2="http://schemas.microsoft.com/office/drawing/2015/10/21/chartex" xmlns:cx3="http://schemas.microsoft.com/office/drawing/2016/5/9/chartex" xmlns:cx4="http://schemas.microsoft.com/office/drawing/2016/5/10/chartex" xmlns:cx5="http://schemas.microsoft.com/office/drawing/2016/5/11/chartex" xmlns:cx6="http://schemas.microsoft.com/office/drawing/2016/5/12/chartex" xmlns:cx7="http://schemas.microsoft.com/office/drawing/2016/5/13/chartex" xmlns:cx8="http://schemas.microsoft.com/office/drawing/2016/5/14/chartex" xmlns:mc="http://schemas.openxmlformats.org/markup-compatibility/2006" xmlns:aink="http://schemas.microsoft.com/office/drawing/2016/ink" xmlns:am3d="http://schemas.microsoft.com/office/drawing/2017/model3d" xmlns:o="urn:schemas-microsoft-com:office:office" xmlns:oel="http://schemas.microsoft.com/office/2019/extlst" xmlns:r="http://schemas.openxmlformats.org/officeDocument/2006/relationships" xmlns:m="http://schemas.openxmlformats.org/officeDocument/2006/math" xmlns:v="urn:schemas-microsoft-com:vml" xmlns:wp14="http://schemas.microsoft.com/office/word/2010/wordprocessingDrawing" xmlns:wp="http://schemas.openxmlformats.org/drawingml/2006/wordprocessingDrawing" xmlns:w10="urn:schemas-microsoft-com:office:word" xmlns:w="http://schemas.openxmlformats.org/wordprocessingml/2006/main" xmlns:w14="http://schemas.microsoft.com/office/word/2010/wordml" xmlns:w15="http://schemas.microsoft.com/office/word/2012/wordml" xmlns:w16cex="http://schemas.microsoft.com/office/word/2018/wordml/cex" xmlns:w16cid="http://schemas.microsoft.com/office/word/2016/wordml/cid" xmlns:w16="http://schemas.microsoft.com/office/word/2018/wordml" xmlns:w16du="http://schemas.microsoft.com/office/word/2023/wordml/word16du" xmlns:w16sdtdh="http://schemas.microsoft.com/office/word/2020/wordml/sdtdatahash" xmlns:w16sdtfl="http://schemas.microsoft.com/office/word/2024/wordml/sdtformatlock" xmlns:w16se="http://schemas.microsoft.com/office/word/2015/wordml/symex" xmlns:wpg="http://schemas.microsoft.com/office/word/2010/wordprocessingGroup" xmlns:wpi="http://schemas.microsoft.com/office/word/2010/wordprocessingInk" xmlns:wne="http://schemas.microsoft.com/office/word/2006/wordml" xmlns:wps="http://schemas.microsoft.com/office/word/2010/wordprocessingShape" mc:Ignorable="w14 w15 w16se w16cid w16 w16cex w16sdtdh w16sdtfl w16du wp14">
-  <w:abstractNum w:abstractNumId="0" w15:restartNumberingAfterBreak="0">
+<w:numbering xmlns:wpc="http://schemas.microsoft.com/office/word/2010/wordprocessingCanvas" xmlns:mc="http://schemas.openxmlformats.org/markup-compatibility/2006" xmlns:o="urn:schemas-microsoft-com:office:office" xmlns:r="http://schemas.openxmlformats.org/officeDocument/2006/relationships" xmlns:m="http://schemas.openxmlformats.org/officeDocument/2006/math" xmlns:v="urn:schemas-microsoft-com:vml" xmlns:wp14="http://schemas.microsoft.com/office/word/2010/wordprocessingDrawing" xmlns:wp="http://schemas.openxmlformats.org/drawingml/2006/wordprocessingDrawing" xmlns:w10="urn:schemas-microsoft-com:office:word" xmlns:w="http://schemas.openxmlformats.org/wordprocessingml/2006/main" xmlns:w14="http://schemas.microsoft.com/office/word/2010/wordml" xmlns:w15="http://schemas.microsoft.com/office/word/2012/wordml" xmlns:wpg="http://schemas.microsoft.com/office/word/2010/wordprocessingGroup" xmlns:wpi="http://schemas.microsoft.com/office/word/2010/wordprocessingInk" xmlns:wne="http://schemas.microsoft.com/office/word/2006/wordml" xmlns:wps="http://schemas.microsoft.com/office/word/2010/wordprocessingShape" mc:Ignorable="w14 w15 wp14">
+  <w:abstractNum w:abstractNumId="0">
     <w:nsid w:val="02081A64"/>
     <w:multiLevelType w:val="hybridMultilevel"/>
     <w:tmpl w:val="229AB9DE"/>
@@ -3675,7 +6578,7 @@
       </w:pPr>
     </w:lvl>
   </w:abstractNum>
-  <w:abstractNum w:abstractNumId="1" w15:restartNumberingAfterBreak="0">
+  <w:abstractNum w:abstractNumId="1">
     <w:nsid w:val="2A5949B1"/>
     <w:multiLevelType w:val="hybridMultilevel"/>
     <w:tmpl w:val="A70AC42E"/>
@@ -3761,7 +6664,7 @@
       </w:pPr>
     </w:lvl>
   </w:abstractNum>
-  <w:abstractNum w:abstractNumId="2" w15:restartNumberingAfterBreak="0">
+  <w:abstractNum w:abstractNumId="2">
     <w:nsid w:val="2C271615"/>
     <w:multiLevelType w:val="hybridMultilevel"/>
     <w:tmpl w:val="D1600FB6"/>
@@ -3847,7 +6750,7 @@
       </w:pPr>
     </w:lvl>
   </w:abstractNum>
-  <w:abstractNum w:abstractNumId="3" w15:restartNumberingAfterBreak="0">
+  <w:abstractNum w:abstractNumId="3">
     <w:nsid w:val="2C3239C8"/>
     <w:multiLevelType w:val="hybridMultilevel"/>
     <w:tmpl w:val="E8B2BC68"/>
@@ -3936,7 +6839,7 @@
       </w:pPr>
     </w:lvl>
   </w:abstractNum>
-  <w:abstractNum w:abstractNumId="4" w15:restartNumberingAfterBreak="0">
+  <w:abstractNum w:abstractNumId="4">
     <w:nsid w:val="2E7324EA"/>
     <w:multiLevelType w:val="hybridMultilevel"/>
     <w:tmpl w:val="79427754"/>
@@ -4025,7 +6928,7 @@
       </w:pPr>
     </w:lvl>
   </w:abstractNum>
-  <w:abstractNum w:abstractNumId="5" w15:restartNumberingAfterBreak="0">
+  <w:abstractNum w:abstractNumId="5">
     <w:nsid w:val="32011EEE"/>
     <w:multiLevelType w:val="hybridMultilevel"/>
     <w:tmpl w:val="7AEE8928"/>
@@ -4111,7 +7014,7 @@
       </w:pPr>
     </w:lvl>
   </w:abstractNum>
-  <w:abstractNum w:abstractNumId="6" w15:restartNumberingAfterBreak="0">
+  <w:abstractNum w:abstractNumId="6">
     <w:nsid w:val="350B121F"/>
     <w:multiLevelType w:val="hybridMultilevel"/>
     <w:tmpl w:val="F6B29A5E"/>
@@ -4200,7 +7103,7 @@
       </w:pPr>
     </w:lvl>
   </w:abstractNum>
-  <w:abstractNum w:abstractNumId="7" w15:restartNumberingAfterBreak="0">
+  <w:abstractNum w:abstractNumId="7">
     <w:nsid w:val="3D6C14C6"/>
     <w:multiLevelType w:val="multilevel"/>
     <w:tmpl w:val="100A0021"/>
@@ -4313,7 +7216,7 @@
       </w:rPr>
     </w:lvl>
   </w:abstractNum>
-  <w:abstractNum w:abstractNumId="8" w15:restartNumberingAfterBreak="0">
+  <w:abstractNum w:abstractNumId="8">
     <w:nsid w:val="3E1448C3"/>
     <w:multiLevelType w:val="multilevel"/>
     <w:tmpl w:val="100A0021"/>
@@ -4426,7 +7329,7 @@
       </w:rPr>
     </w:lvl>
   </w:abstractNum>
-  <w:abstractNum w:abstractNumId="9" w15:restartNumberingAfterBreak="0">
+  <w:abstractNum w:abstractNumId="9">
     <w:nsid w:val="41785342"/>
     <w:multiLevelType w:val="hybridMultilevel"/>
     <w:tmpl w:val="47503D58"/>
@@ -4515,7 +7418,7 @@
       </w:pPr>
     </w:lvl>
   </w:abstractNum>
-  <w:abstractNum w:abstractNumId="10" w15:restartNumberingAfterBreak="0">
+  <w:abstractNum w:abstractNumId="10">
     <w:nsid w:val="448D0E39"/>
     <w:multiLevelType w:val="hybridMultilevel"/>
     <w:tmpl w:val="A4643568"/>
@@ -4603,7 +7506,7 @@
       </w:pPr>
     </w:lvl>
   </w:abstractNum>
-  <w:abstractNum w:abstractNumId="11" w15:restartNumberingAfterBreak="0">
+  <w:abstractNum w:abstractNumId="11">
     <w:nsid w:val="45384779"/>
     <w:multiLevelType w:val="hybridMultilevel"/>
     <w:tmpl w:val="344C8F22"/>
@@ -4689,7 +7592,7 @@
       </w:pPr>
     </w:lvl>
   </w:abstractNum>
-  <w:abstractNum w:abstractNumId="12" w15:restartNumberingAfterBreak="0">
+  <w:abstractNum w:abstractNumId="12">
     <w:nsid w:val="47B22A6B"/>
     <w:multiLevelType w:val="multilevel"/>
     <w:tmpl w:val="100A0021"/>
@@ -4802,7 +7705,7 @@
       </w:rPr>
     </w:lvl>
   </w:abstractNum>
-  <w:abstractNum w:abstractNumId="13" w15:restartNumberingAfterBreak="0">
+  <w:abstractNum w:abstractNumId="13">
     <w:nsid w:val="5327579E"/>
     <w:multiLevelType w:val="multilevel"/>
     <w:tmpl w:val="100A0021"/>
@@ -4915,7 +7818,7 @@
       </w:rPr>
     </w:lvl>
   </w:abstractNum>
-  <w:abstractNum w:abstractNumId="14" w15:restartNumberingAfterBreak="0">
+  <w:abstractNum w:abstractNumId="14">
     <w:nsid w:val="5471418E"/>
     <w:multiLevelType w:val="hybridMultilevel"/>
     <w:tmpl w:val="5BB82294"/>
@@ -5001,7 +7904,7 @@
       </w:pPr>
     </w:lvl>
   </w:abstractNum>
-  <w:abstractNum w:abstractNumId="15" w15:restartNumberingAfterBreak="0">
+  <w:abstractNum w:abstractNumId="15">
     <w:nsid w:val="62D01C83"/>
     <w:multiLevelType w:val="hybridMultilevel"/>
     <w:tmpl w:val="70109018"/>
@@ -5090,7 +7993,7 @@
       </w:pPr>
     </w:lvl>
   </w:abstractNum>
-  <w:abstractNum w:abstractNumId="16" w15:restartNumberingAfterBreak="0">
+  <w:abstractNum w:abstractNumId="16">
     <w:nsid w:val="684D1821"/>
     <w:multiLevelType w:val="hybridMultilevel"/>
     <w:tmpl w:val="AD9EFC2C"/>
@@ -5176,7 +8079,7 @@
       </w:pPr>
     </w:lvl>
   </w:abstractNum>
-  <w:abstractNum w:abstractNumId="17" w15:restartNumberingAfterBreak="0">
+  <w:abstractNum w:abstractNumId="17">
     <w:nsid w:val="751A4838"/>
     <w:multiLevelType w:val="hybridMultilevel"/>
     <w:tmpl w:val="A22CFBDE"/>
@@ -5262,25 +8165,25 @@
       </w:pPr>
     </w:lvl>
   </w:abstractNum>
-  <w:num w:numId="1" w16cid:durableId="534002730">
+  <w:num w:numId="1">
     <w:abstractNumId w:val="12"/>
   </w:num>
-  <w:num w:numId="2" w16cid:durableId="1510216092">
+  <w:num w:numId="2">
     <w:abstractNumId w:val="13"/>
   </w:num>
-  <w:num w:numId="3" w16cid:durableId="2130852030">
+  <w:num w:numId="3">
     <w:abstractNumId w:val="7"/>
   </w:num>
-  <w:num w:numId="4" w16cid:durableId="192809769">
+  <w:num w:numId="4">
     <w:abstractNumId w:val="8"/>
   </w:num>
-  <w:num w:numId="5" w16cid:durableId="1999458329">
+  <w:num w:numId="5">
     <w:abstractNumId w:val="4"/>
   </w:num>
-  <w:num w:numId="6" w16cid:durableId="793519497">
+  <w:num w:numId="6">
     <w:abstractNumId w:val="3"/>
   </w:num>
-  <w:num w:numId="7" w16cid:durableId="57363744">
+  <w:num w:numId="7">
     <w:abstractNumId w:val="3"/>
     <w:lvlOverride w:ilvl="0">
       <w:startOverride w:val="1"/>
@@ -5310,47 +8213,47 @@
       <w:startOverride w:val="1"/>
     </w:lvlOverride>
   </w:num>
-  <w:num w:numId="8" w16cid:durableId="361328463">
+  <w:num w:numId="8">
     <w:abstractNumId w:val="14"/>
   </w:num>
-  <w:num w:numId="9" w16cid:durableId="768888728">
+  <w:num w:numId="9">
     <w:abstractNumId w:val="10"/>
   </w:num>
-  <w:num w:numId="10" w16cid:durableId="623344132">
+  <w:num w:numId="10">
     <w:abstractNumId w:val="15"/>
   </w:num>
-  <w:num w:numId="11" w16cid:durableId="700209156">
+  <w:num w:numId="11">
     <w:abstractNumId w:val="6"/>
   </w:num>
-  <w:num w:numId="12" w16cid:durableId="1699159164">
+  <w:num w:numId="12">
     <w:abstractNumId w:val="0"/>
   </w:num>
-  <w:num w:numId="13" w16cid:durableId="476262203">
+  <w:num w:numId="13">
     <w:abstractNumId w:val="17"/>
   </w:num>
-  <w:num w:numId="14" w16cid:durableId="1841693876">
+  <w:num w:numId="14">
     <w:abstractNumId w:val="5"/>
   </w:num>
-  <w:num w:numId="15" w16cid:durableId="1366759788">
+  <w:num w:numId="15">
     <w:abstractNumId w:val="1"/>
   </w:num>
-  <w:num w:numId="16" w16cid:durableId="563756164">
+  <w:num w:numId="16">
     <w:abstractNumId w:val="16"/>
   </w:num>
-  <w:num w:numId="17" w16cid:durableId="1851870537">
+  <w:num w:numId="17">
     <w:abstractNumId w:val="11"/>
   </w:num>
-  <w:num w:numId="18" w16cid:durableId="898440835">
+  <w:num w:numId="18">
     <w:abstractNumId w:val="2"/>
   </w:num>
-  <w:num w:numId="19" w16cid:durableId="2097482576">
+  <w:num w:numId="19">
     <w:abstractNumId w:val="9"/>
   </w:num>
 </w:numbering>
 </file>
 
 <file path=word/styles.xml><?xml version="1.0" encoding="utf-8"?>
-<w:styles xmlns:mc="http://schemas.openxmlformats.org/markup-compatibility/2006" xmlns:r="http://schemas.openxmlformats.org/officeDocument/2006/relationships" xmlns:w="http://schemas.openxmlformats.org/wordprocessingml/2006/main" xmlns:w14="http://schemas.microsoft.com/office/word/2010/wordml" xmlns:w15="http://schemas.microsoft.com/office/word/2012/wordml" xmlns:w16cex="http://schemas.microsoft.com/office/word/2018/wordml/cex" xmlns:w16cid="http://schemas.microsoft.com/office/word/2016/wordml/cid" xmlns:w16="http://schemas.microsoft.com/office/word/2018/wordml" xmlns:w16du="http://schemas.microsoft.com/office/word/2023/wordml/word16du" xmlns:w16sdtdh="http://schemas.microsoft.com/office/word/2020/wordml/sdtdatahash" xmlns:w16sdtfl="http://schemas.microsoft.com/office/word/2024/wordml/sdtformatlock" xmlns:w16se="http://schemas.microsoft.com/office/word/2015/wordml/symex" mc:Ignorable="w14 w15 w16se w16cid w16 w16cex w16sdtdh w16sdtfl w16du">
+<w:styles xmlns:mc="http://schemas.openxmlformats.org/markup-compatibility/2006" xmlns:r="http://schemas.openxmlformats.org/officeDocument/2006/relationships" xmlns:w="http://schemas.openxmlformats.org/wordprocessingml/2006/main" xmlns:w14="http://schemas.microsoft.com/office/word/2010/wordml" xmlns:w15="http://schemas.microsoft.com/office/word/2012/wordml" mc:Ignorable="w14 w15">
   <w:docDefaults>
     <w:rPrDefault>
       <w:rPr>
@@ -5366,7 +8269,7 @@
       </w:pPr>
     </w:pPrDefault>
   </w:docDefaults>
-  <w:latentStyles w:defLockedState="0" w:defUIPriority="99" w:defSemiHidden="0" w:defUnhideWhenUsed="0" w:defQFormat="0" w:count="376">
+  <w:latentStyles w:defLockedState="0" w:defUIPriority="99" w:defSemiHidden="0" w:defUnhideWhenUsed="0" w:defQFormat="0" w:count="371">
     <w:lsdException w:name="Normal" w:uiPriority="0" w:qFormat="1"/>
     <w:lsdException w:name="heading 1" w:uiPriority="9" w:qFormat="1"/>
     <w:lsdException w:name="heading 2" w:semiHidden="1" w:uiPriority="9" w:unhideWhenUsed="1" w:qFormat="1"/>
@@ -5738,11 +8641,6 @@
     <w:lsdException w:name="List Table 5 Dark Accent 6" w:uiPriority="50"/>
     <w:lsdException w:name="List Table 6 Colorful Accent 6" w:uiPriority="51"/>
     <w:lsdException w:name="List Table 7 Colorful Accent 6" w:uiPriority="52"/>
-    <w:lsdException w:name="Mention" w:semiHidden="1" w:unhideWhenUsed="1"/>
-    <w:lsdException w:name="Smart Hyperlink" w:semiHidden="1" w:unhideWhenUsed="1"/>
-    <w:lsdException w:name="Hashtag" w:semiHidden="1" w:unhideWhenUsed="1"/>
-    <w:lsdException w:name="Unresolved Mention" w:semiHidden="1" w:unhideWhenUsed="1"/>
-    <w:lsdException w:name="Smart Link" w:semiHidden="1" w:unhideWhenUsed="1"/>
   </w:latentStyles>
   <w:style w:type="paragraph" w:default="1" w:styleId="Normal">
     <w:name w:val="Normal"/>
@@ -5887,6 +8785,7 @@
       <w:spacing w:after="0" w:line="240" w:lineRule="auto"/>
     </w:pPr>
     <w:tblPr>
+      <w:tblInd w:w="0" w:type="dxa"/>
       <w:tblBorders>
         <w:top w:val="single" w:sz="4" w:space="0" w:color="auto"/>
         <w:left w:val="single" w:sz="4" w:space="0" w:color="auto"/>
@@ -5895,6 +8794,12 @@
         <w:insideH w:val="single" w:sz="4" w:space="0" w:color="auto"/>
         <w:insideV w:val="single" w:sz="4" w:space="0" w:color="auto"/>
       </w:tblBorders>
+      <w:tblCellMar>
+        <w:top w:w="0" w:type="dxa"/>
+        <w:left w:w="108" w:type="dxa"/>
+        <w:bottom w:w="0" w:type="dxa"/>
+        <w:right w:w="108" w:type="dxa"/>
+      </w:tblCellMar>
     </w:tblPr>
   </w:style>
   <w:style w:type="character" w:styleId="Textoennegrita">
@@ -5978,6 +8883,21 @@
     <w:name w:val="scxw264757262"/>
     <w:basedOn w:val="Fuentedeprrafopredeter"/>
     <w:rsid w:val="0051495C"/>
+  </w:style>
+  <w:style w:type="character" w:customStyle="1" w:styleId="scxw200502479">
+    <w:name w:val="scxw200502479"/>
+    <w:basedOn w:val="Fuentedeprrafopredeter"/>
+    <w:rsid w:val="003F0CE6"/>
+  </w:style>
+  <w:style w:type="character" w:customStyle="1" w:styleId="scxw71435296">
+    <w:name w:val="scxw71435296"/>
+    <w:basedOn w:val="Fuentedeprrafopredeter"/>
+    <w:rsid w:val="003F0CE6"/>
+  </w:style>
+  <w:style w:type="character" w:customStyle="1" w:styleId="scxw57307920">
+    <w:name w:val="scxw57307920"/>
+    <w:basedOn w:val="Fuentedeprrafopredeter"/>
+    <w:rsid w:val="003F0CE6"/>
   </w:style>
 </w:styles>
 </file>

</xml_diff>

<commit_message>
add: Agregar diagrama Entidad-Relación a archivo Actividad-ProyectoJavaEE.docx
</commit_message>
<xml_diff>
--- a/Actividad-ProyectoJavaEE.docx
+++ b/Actividad-ProyectoJavaEE.docx
@@ -1,6 +1,6 @@
 
 <file path=word/document.xml><?xml version="1.0" encoding="utf-8"?>
-<w:document xmlns:wpc="http://schemas.microsoft.com/office/word/2010/wordprocessingCanvas" xmlns:cx="http://schemas.microsoft.com/office/drawing/2014/chartex" xmlns:cx1="http://schemas.microsoft.com/office/drawing/2015/9/8/chartex" xmlns:cx2="http://schemas.microsoft.com/office/drawing/2015/10/21/chartex" xmlns:cx3="http://schemas.microsoft.com/office/drawing/2016/5/9/chartex" xmlns:cx4="http://schemas.microsoft.com/office/drawing/2016/5/10/chartex" xmlns:cx5="http://schemas.microsoft.com/office/drawing/2016/5/11/chartex" xmlns:cx6="http://schemas.microsoft.com/office/drawing/2016/5/12/chartex" xmlns:cx7="http://schemas.microsoft.com/office/drawing/2016/5/13/chartex" xmlns:cx8="http://schemas.microsoft.com/office/drawing/2016/5/14/chartex" xmlns:mc="http://schemas.openxmlformats.org/markup-compatibility/2006" xmlns:aink="http://schemas.microsoft.com/office/drawing/2016/ink" xmlns:am3d="http://schemas.microsoft.com/office/drawing/2017/model3d" xmlns:o="urn:schemas-microsoft-com:office:office" xmlns:oel="http://schemas.microsoft.com/office/2019/extlst" xmlns:r="http://schemas.openxmlformats.org/officeDocument/2006/relationships" xmlns:m="http://schemas.openxmlformats.org/officeDocument/2006/math" xmlns:v="urn:schemas-microsoft-com:vml" xmlns:wp14="http://schemas.microsoft.com/office/word/2010/wordprocessingDrawing" xmlns:wp="http://schemas.openxmlformats.org/drawingml/2006/wordprocessingDrawing" xmlns:w10="urn:schemas-microsoft-com:office:word" xmlns:w="http://schemas.openxmlformats.org/wordprocessingml/2006/main" xmlns:w14="http://schemas.microsoft.com/office/word/2010/wordml" xmlns:w15="http://schemas.microsoft.com/office/word/2012/wordml" xmlns:w16cex="http://schemas.microsoft.com/office/word/2018/wordml/cex" xmlns:w16cid="http://schemas.microsoft.com/office/word/2016/wordml/cid" xmlns:w16="http://schemas.microsoft.com/office/word/2018/wordml" xmlns:w16sdtdh="http://schemas.microsoft.com/office/word/2020/wordml/sdtdatahash" xmlns:w16se="http://schemas.microsoft.com/office/word/2015/wordml/symex" xmlns:wpg="http://schemas.microsoft.com/office/word/2010/wordprocessingGroup" xmlns:wpi="http://schemas.microsoft.com/office/word/2010/wordprocessingInk" xmlns:wne="http://schemas.microsoft.com/office/word/2006/wordml" xmlns:wps="http://schemas.microsoft.com/office/word/2010/wordprocessingShape" mc:Ignorable="w14 w15 w16se w16cid w16 w16cex w16sdtdh wp14">
+<w:document xmlns:wpc="http://schemas.microsoft.com/office/word/2010/wordprocessingCanvas" xmlns:mc="http://schemas.openxmlformats.org/markup-compatibility/2006" xmlns:o="urn:schemas-microsoft-com:office:office" xmlns:r="http://schemas.openxmlformats.org/officeDocument/2006/relationships" xmlns:m="http://schemas.openxmlformats.org/officeDocument/2006/math" xmlns:v="urn:schemas-microsoft-com:vml" xmlns:wp14="http://schemas.microsoft.com/office/word/2010/wordprocessingDrawing" xmlns:wp="http://schemas.openxmlformats.org/drawingml/2006/wordprocessingDrawing" xmlns:w10="urn:schemas-microsoft-com:office:word" xmlns:w="http://schemas.openxmlformats.org/wordprocessingml/2006/main" xmlns:w14="http://schemas.microsoft.com/office/word/2010/wordml" xmlns:w15="http://schemas.microsoft.com/office/word/2012/wordml" xmlns:wpg="http://schemas.microsoft.com/office/word/2010/wordprocessingGroup" xmlns:wpi="http://schemas.microsoft.com/office/word/2010/wordprocessingInk" xmlns:wne="http://schemas.microsoft.com/office/word/2006/wordml" xmlns:wps="http://schemas.microsoft.com/office/word/2010/wordprocessingShape" mc:Ignorable="w14 w15 wp14">
   <w:body>
     <w:p>
       <w:pPr>
@@ -16,7 +16,7 @@
           <w:rFonts w:ascii="Arial" w:hAnsi="Arial" w:cs="Arial"/>
           <w:b/>
           <w:noProof/>
-          <w:lang w:val="en-US"/>
+          <w:lang w:eastAsia="es-GT"/>
         </w:rPr>
         <w:drawing>
           <wp:inline distT="0" distB="0" distL="0" distR="0" wp14:anchorId="61DA3BD1" wp14:editId="0C35A376">
@@ -732,6 +732,12 @@
                 <w:noProof/>
               </w:rPr>
             </w:pPr>
+            <w:r>
+              <w:rPr>
+                <w:noProof/>
+              </w:rPr>
+              <w:t>Fabian Alberto Say Pérez</w:t>
+            </w:r>
           </w:p>
         </w:tc>
         <w:tc>
@@ -750,6 +756,12 @@
                 <w:noProof/>
               </w:rPr>
             </w:pPr>
+            <w:r>
+              <w:rPr>
+                <w:noProof/>
+              </w:rPr>
+              <w:t>Programador</w:t>
+            </w:r>
           </w:p>
         </w:tc>
       </w:tr>
@@ -2535,6 +2547,450 @@
         </w:tabs>
         <w:spacing w:line="276" w:lineRule="auto"/>
         <w:rPr>
+          <w:rStyle w:val="normaltextrun"/>
+          <w:rFonts w:ascii="Calibri" w:hAnsi="Calibri" w:cs="Calibri"/>
+          <w:b/>
+          <w:bCs/>
+          <w:color w:val="4472C4" w:themeColor="accent1"/>
+        </w:rPr>
+      </w:pPr>
+      <w:r>
+        <w:rPr>
+          <w:rStyle w:val="normaltextrun"/>
+          <w:rFonts w:ascii="Calibri" w:hAnsi="Calibri" w:cs="Calibri"/>
+          <w:b/>
+          <w:bCs/>
+          <w:color w:val="4472C4" w:themeColor="accent1"/>
+        </w:rPr>
+        <w:t>HUFS-001 Registro Empleado</w:t>
+      </w:r>
+    </w:p>
+    <w:p>
+      <w:pPr>
+        <w:pStyle w:val="Sinespaciado"/>
+        <w:tabs>
+          <w:tab w:val="left" w:pos="5670"/>
+        </w:tabs>
+        <w:spacing w:line="276" w:lineRule="auto"/>
+        <w:rPr>
+          <w:rStyle w:val="normaltextrun"/>
+          <w:rFonts w:ascii="Calibri" w:hAnsi="Calibri" w:cs="Calibri"/>
+          <w:b/>
+          <w:bCs/>
+          <w:color w:val="4472C4" w:themeColor="accent1"/>
+        </w:rPr>
+      </w:pPr>
+      <w:r>
+        <w:rPr>
+          <w:rStyle w:val="normaltextrun"/>
+          <w:rFonts w:ascii="Calibri" w:hAnsi="Calibri" w:cs="Calibri"/>
+          <w:b/>
+          <w:bCs/>
+          <w:color w:val="000000"/>
+          <w:shd w:val="clear" w:color="auto" w:fill="FFFFFF"/>
+        </w:rPr>
+        <w:t xml:space="preserve">Como: </w:t>
+      </w:r>
+      <w:r>
+        <w:rPr>
+          <w:rStyle w:val="normaltextrun"/>
+          <w:rFonts w:ascii="Calibri" w:hAnsi="Calibri" w:cs="Calibri"/>
+          <w:color w:val="000000"/>
+          <w:shd w:val="clear" w:color="auto" w:fill="FFFFFF"/>
+        </w:rPr>
+        <w:t>Administrador del sistema</w:t>
+      </w:r>
+      <w:r>
+        <w:rPr>
+          <w:rStyle w:val="scxw200502479"/>
+          <w:rFonts w:ascii="Calibri" w:hAnsi="Calibri" w:cs="Calibri"/>
+          <w:color w:val="000000"/>
+          <w:shd w:val="clear" w:color="auto" w:fill="FFFFFF"/>
+        </w:rPr>
+        <w:t> </w:t>
+      </w:r>
+      <w:r>
+        <w:rPr>
+          <w:rFonts w:ascii="Calibri" w:hAnsi="Calibri" w:cs="Calibri"/>
+          <w:color w:val="000000"/>
+          <w:shd w:val="clear" w:color="auto" w:fill="FFFFFF"/>
+        </w:rPr>
+        <w:br/>
+      </w:r>
+      <w:r>
+        <w:rPr>
+          <w:rStyle w:val="normaltextrun"/>
+          <w:rFonts w:ascii="Calibri" w:hAnsi="Calibri" w:cs="Calibri"/>
+          <w:b/>
+          <w:bCs/>
+          <w:color w:val="000000"/>
+          <w:shd w:val="clear" w:color="auto" w:fill="FFFFFF"/>
+        </w:rPr>
+        <w:t xml:space="preserve">Quiero: </w:t>
+      </w:r>
+      <w:r>
+        <w:rPr>
+          <w:rStyle w:val="normaltextrun"/>
+          <w:rFonts w:ascii="Calibri" w:hAnsi="Calibri" w:cs="Calibri"/>
+          <w:color w:val="000000"/>
+          <w:shd w:val="clear" w:color="auto" w:fill="FFFFFF"/>
+        </w:rPr>
+        <w:t>Poder registrar nuevos empleados con su DPI, nombres, teléfono, estado y usuario.</w:t>
+      </w:r>
+      <w:r>
+        <w:rPr>
+          <w:rStyle w:val="scxw200502479"/>
+          <w:rFonts w:ascii="Calibri" w:hAnsi="Calibri" w:cs="Calibri"/>
+          <w:color w:val="000000"/>
+          <w:shd w:val="clear" w:color="auto" w:fill="FFFFFF"/>
+        </w:rPr>
+        <w:t> </w:t>
+      </w:r>
+      <w:r>
+        <w:rPr>
+          <w:rFonts w:ascii="Calibri" w:hAnsi="Calibri" w:cs="Calibri"/>
+          <w:color w:val="000000"/>
+          <w:shd w:val="clear" w:color="auto" w:fill="FFFFFF"/>
+        </w:rPr>
+        <w:br/>
+      </w:r>
+      <w:r>
+        <w:rPr>
+          <w:rStyle w:val="normaltextrun"/>
+          <w:rFonts w:ascii="Calibri" w:hAnsi="Calibri" w:cs="Calibri"/>
+          <w:b/>
+          <w:bCs/>
+          <w:color w:val="000000"/>
+          <w:shd w:val="clear" w:color="auto" w:fill="FFFFFF"/>
+        </w:rPr>
+        <w:t xml:space="preserve">Para: </w:t>
+      </w:r>
+      <w:r>
+        <w:rPr>
+          <w:rStyle w:val="normaltextrun"/>
+          <w:rFonts w:ascii="Calibri" w:hAnsi="Calibri" w:cs="Calibri"/>
+          <w:color w:val="000000"/>
+          <w:shd w:val="clear" w:color="auto" w:fill="FFFFFF"/>
+        </w:rPr>
+        <w:t>mantener un registro actualizado del personal y sus detalles personales</w:t>
+      </w:r>
+      <w:r>
+        <w:rPr>
+          <w:rStyle w:val="eop"/>
+          <w:rFonts w:ascii="Calibri" w:eastAsia="MS Mincho" w:hAnsi="Calibri" w:cs="Calibri"/>
+          <w:color w:val="4472C4" w:themeColor="accent1"/>
+        </w:rPr>
+        <w:t> </w:t>
+      </w:r>
+      <w:r>
+        <w:rPr>
+          <w:rFonts w:ascii="Calibri" w:hAnsi="Calibri" w:cs="Calibri"/>
+        </w:rPr>
+        <w:br/>
+      </w:r>
+      <w:r>
+        <w:rPr>
+          <w:rStyle w:val="normaltextrun"/>
+          <w:rFonts w:ascii="Calibri" w:hAnsi="Calibri" w:cs="Calibri"/>
+          <w:b/>
+          <w:bCs/>
+          <w:color w:val="4472C4" w:themeColor="accent1"/>
+        </w:rPr>
+        <w:t>HUFS-002 Registro Empleado</w:t>
+      </w:r>
+    </w:p>
+    <w:p>
+      <w:pPr>
+        <w:pStyle w:val="Sinespaciado"/>
+        <w:tabs>
+          <w:tab w:val="left" w:pos="5670"/>
+        </w:tabs>
+        <w:spacing w:line="276" w:lineRule="auto"/>
+        <w:rPr>
+          <w:rStyle w:val="eop"/>
+          <w:rFonts w:ascii="Calibri" w:hAnsi="Calibri" w:cs="Calibri"/>
+          <w:color w:val="000000"/>
+          <w:shd w:val="clear" w:color="auto" w:fill="FFFFFF"/>
+        </w:rPr>
+      </w:pPr>
+      <w:r>
+        <w:rPr>
+          <w:rStyle w:val="normaltextrun"/>
+          <w:rFonts w:ascii="Calibri" w:hAnsi="Calibri" w:cs="Calibri"/>
+          <w:b/>
+          <w:bCs/>
+          <w:color w:val="000000"/>
+          <w:shd w:val="clear" w:color="auto" w:fill="FFFFFF"/>
+        </w:rPr>
+        <w:t>Como</w:t>
+      </w:r>
+      <w:r>
+        <w:rPr>
+          <w:rStyle w:val="normaltextrun"/>
+          <w:rFonts w:ascii="Calibri" w:hAnsi="Calibri" w:cs="Calibri"/>
+          <w:color w:val="000000"/>
+          <w:shd w:val="clear" w:color="auto" w:fill="FFFFFF"/>
+        </w:rPr>
+        <w:t>: Usuario autorizado</w:t>
+      </w:r>
+      <w:r>
+        <w:rPr>
+          <w:rStyle w:val="scxw71435296"/>
+          <w:rFonts w:ascii="Calibri" w:hAnsi="Calibri" w:cs="Calibri"/>
+          <w:color w:val="000000"/>
+          <w:shd w:val="clear" w:color="auto" w:fill="FFFFFF"/>
+        </w:rPr>
+        <w:t> </w:t>
+      </w:r>
+      <w:r>
+        <w:rPr>
+          <w:rFonts w:ascii="Calibri" w:hAnsi="Calibri" w:cs="Calibri"/>
+          <w:color w:val="000000"/>
+          <w:shd w:val="clear" w:color="auto" w:fill="FFFFFF"/>
+        </w:rPr>
+        <w:br/>
+      </w:r>
+      <w:r>
+        <w:rPr>
+          <w:rStyle w:val="normaltextrun"/>
+          <w:rFonts w:ascii="Calibri" w:hAnsi="Calibri" w:cs="Calibri"/>
+          <w:b/>
+          <w:bCs/>
+          <w:color w:val="000000"/>
+          <w:shd w:val="clear" w:color="auto" w:fill="FFFFFF"/>
+        </w:rPr>
+        <w:t>Quiero</w:t>
+      </w:r>
+      <w:r>
+        <w:rPr>
+          <w:rStyle w:val="normaltextrun"/>
+          <w:rFonts w:ascii="Calibri" w:hAnsi="Calibri" w:cs="Calibri"/>
+          <w:color w:val="000000"/>
+          <w:shd w:val="clear" w:color="auto" w:fill="FFFFFF"/>
+        </w:rPr>
+        <w:t>: deseo acceder a un listado de todos los empleados registrados</w:t>
+      </w:r>
+      <w:r>
+        <w:rPr>
+          <w:rStyle w:val="scxw71435296"/>
+          <w:rFonts w:ascii="Calibri" w:hAnsi="Calibri" w:cs="Calibri"/>
+          <w:color w:val="000000"/>
+          <w:shd w:val="clear" w:color="auto" w:fill="FFFFFF"/>
+        </w:rPr>
+        <w:t> </w:t>
+      </w:r>
+      <w:r>
+        <w:rPr>
+          <w:rFonts w:ascii="Calibri" w:hAnsi="Calibri" w:cs="Calibri"/>
+          <w:color w:val="000000"/>
+          <w:shd w:val="clear" w:color="auto" w:fill="FFFFFF"/>
+        </w:rPr>
+        <w:br/>
+      </w:r>
+      <w:r>
+        <w:rPr>
+          <w:rStyle w:val="normaltextrun"/>
+          <w:rFonts w:ascii="Calibri" w:hAnsi="Calibri" w:cs="Calibri"/>
+          <w:b/>
+          <w:bCs/>
+          <w:color w:val="000000"/>
+          <w:shd w:val="clear" w:color="auto" w:fill="FFFFFF"/>
+        </w:rPr>
+        <w:t>para</w:t>
+      </w:r>
+      <w:r>
+        <w:rPr>
+          <w:rStyle w:val="normaltextrun"/>
+          <w:rFonts w:ascii="Calibri" w:hAnsi="Calibri" w:cs="Calibri"/>
+          <w:color w:val="000000"/>
+          <w:shd w:val="clear" w:color="auto" w:fill="FFFFFF"/>
+        </w:rPr>
+        <w:t>: poder ver su información personal y de contacto, facilitando la comunicación y la gestión del personal</w:t>
+      </w:r>
+      <w:r>
+        <w:rPr>
+          <w:rStyle w:val="eop"/>
+          <w:rFonts w:ascii="Calibri" w:hAnsi="Calibri" w:cs="Calibri"/>
+          <w:color w:val="000000"/>
+          <w:shd w:val="clear" w:color="auto" w:fill="FFFFFF"/>
+        </w:rPr>
+        <w:t> </w:t>
+      </w:r>
+    </w:p>
+    <w:p>
+      <w:pPr>
+        <w:pStyle w:val="Sinespaciado"/>
+        <w:tabs>
+          <w:tab w:val="left" w:pos="5670"/>
+        </w:tabs>
+        <w:spacing w:line="276" w:lineRule="auto"/>
+        <w:rPr>
+          <w:rStyle w:val="normaltextrun"/>
+          <w:rFonts w:ascii="Calibri" w:hAnsi="Calibri" w:cs="Calibri"/>
+          <w:b/>
+          <w:bCs/>
+          <w:color w:val="4472C4" w:themeColor="accent1"/>
+        </w:rPr>
+      </w:pPr>
+      <w:r>
+        <w:rPr>
+          <w:rStyle w:val="normaltextrun"/>
+          <w:rFonts w:ascii="Calibri" w:hAnsi="Calibri" w:cs="Calibri"/>
+          <w:b/>
+          <w:bCs/>
+          <w:color w:val="4472C4" w:themeColor="accent1"/>
+        </w:rPr>
+        <w:t>HUFS-003 Registro Empleado</w:t>
+      </w:r>
+    </w:p>
+    <w:p>
+      <w:pPr>
+        <w:pStyle w:val="Sinespaciado"/>
+        <w:tabs>
+          <w:tab w:val="left" w:pos="5670"/>
+        </w:tabs>
+        <w:spacing w:line="276" w:lineRule="auto"/>
+        <w:rPr>
+          <w:rStyle w:val="normaltextrun"/>
+          <w:rFonts w:ascii="Calibri" w:hAnsi="Calibri" w:cs="Calibri"/>
+          <w:b/>
+          <w:bCs/>
+          <w:color w:val="4472C4" w:themeColor="accent1"/>
+        </w:rPr>
+      </w:pPr>
+      <w:r>
+        <w:rPr>
+          <w:rStyle w:val="normaltextrun"/>
+          <w:rFonts w:ascii="Calibri" w:hAnsi="Calibri" w:cs="Calibri"/>
+          <w:b/>
+          <w:bCs/>
+          <w:color w:val="000000"/>
+          <w:shd w:val="clear" w:color="auto" w:fill="FFFFFF"/>
+        </w:rPr>
+        <w:t>Como</w:t>
+      </w:r>
+      <w:r>
+        <w:rPr>
+          <w:rStyle w:val="normaltextrun"/>
+          <w:rFonts w:ascii="Calibri" w:hAnsi="Calibri" w:cs="Calibri"/>
+          <w:color w:val="000000"/>
+          <w:shd w:val="clear" w:color="auto" w:fill="FFFFFF"/>
+        </w:rPr>
+        <w:t>: Administrador del sistema</w:t>
+      </w:r>
+      <w:r>
+        <w:rPr>
+          <w:rStyle w:val="scxw57307920"/>
+          <w:rFonts w:ascii="Calibri" w:hAnsi="Calibri" w:cs="Calibri"/>
+          <w:color w:val="000000"/>
+          <w:shd w:val="clear" w:color="auto" w:fill="FFFFFF"/>
+        </w:rPr>
+        <w:t> </w:t>
+      </w:r>
+      <w:r>
+        <w:rPr>
+          <w:rFonts w:ascii="Calibri" w:hAnsi="Calibri" w:cs="Calibri"/>
+          <w:color w:val="000000"/>
+          <w:shd w:val="clear" w:color="auto" w:fill="FFFFFF"/>
+        </w:rPr>
+        <w:br/>
+      </w:r>
+      <w:r>
+        <w:rPr>
+          <w:rStyle w:val="normaltextrun"/>
+          <w:rFonts w:ascii="Calibri" w:hAnsi="Calibri" w:cs="Calibri"/>
+          <w:b/>
+          <w:bCs/>
+          <w:color w:val="000000"/>
+          <w:shd w:val="clear" w:color="auto" w:fill="FFFFFF"/>
+        </w:rPr>
+        <w:t>Quiero</w:t>
+      </w:r>
+      <w:r>
+        <w:rPr>
+          <w:rStyle w:val="normaltextrun"/>
+          <w:rFonts w:ascii="Calibri" w:hAnsi="Calibri" w:cs="Calibri"/>
+          <w:color w:val="000000"/>
+          <w:shd w:val="clear" w:color="auto" w:fill="FFFFFF"/>
+        </w:rPr>
+        <w:t>: poder editar la información de un empleado previamente registrado,</w:t>
+      </w:r>
+      <w:r>
+        <w:rPr>
+          <w:rStyle w:val="scxw57307920"/>
+          <w:rFonts w:ascii="Calibri" w:hAnsi="Calibri" w:cs="Calibri"/>
+          <w:color w:val="000000"/>
+          <w:shd w:val="clear" w:color="auto" w:fill="FFFFFF"/>
+        </w:rPr>
+        <w:t> </w:t>
+      </w:r>
+      <w:r>
+        <w:rPr>
+          <w:rFonts w:ascii="Calibri" w:hAnsi="Calibri" w:cs="Calibri"/>
+          <w:color w:val="000000"/>
+          <w:shd w:val="clear" w:color="auto" w:fill="FFFFFF"/>
+        </w:rPr>
+        <w:br/>
+      </w:r>
+      <w:r>
+        <w:rPr>
+          <w:rStyle w:val="normaltextrun"/>
+          <w:rFonts w:ascii="Calibri" w:hAnsi="Calibri" w:cs="Calibri"/>
+          <w:b/>
+          <w:bCs/>
+          <w:color w:val="000000"/>
+          <w:shd w:val="clear" w:color="auto" w:fill="FFFFFF"/>
+        </w:rPr>
+        <w:t>Para</w:t>
+      </w:r>
+      <w:r>
+        <w:rPr>
+          <w:rStyle w:val="normaltextrun"/>
+          <w:rFonts w:ascii="Calibri" w:hAnsi="Calibri" w:cs="Calibri"/>
+          <w:color w:val="000000"/>
+          <w:shd w:val="clear" w:color="auto" w:fill="FFFFFF"/>
+        </w:rPr>
+        <w:t>: asegurarme que los datos como teléfono, estado y usuario estén siempre actualizados y sean precisos</w:t>
+      </w:r>
+    </w:p>
+    <w:p>
+      <w:pPr>
+        <w:pStyle w:val="Sinespaciado"/>
+        <w:tabs>
+          <w:tab w:val="left" w:pos="5670"/>
+        </w:tabs>
+        <w:spacing w:line="276" w:lineRule="auto"/>
+        <w:rPr>
+          <w:rStyle w:val="normaltextrun"/>
+          <w:rFonts w:ascii="Calibri" w:hAnsi="Calibri" w:cs="Calibri"/>
+          <w:b/>
+          <w:bCs/>
+          <w:color w:val="4472C4" w:themeColor="accent1"/>
+        </w:rPr>
+      </w:pPr>
+    </w:p>
+    <w:p>
+      <w:pPr>
+        <w:pStyle w:val="Sinespaciado"/>
+        <w:tabs>
+          <w:tab w:val="left" w:pos="5670"/>
+        </w:tabs>
+        <w:spacing w:line="276" w:lineRule="auto"/>
+        <w:rPr>
+          <w:noProof/>
+          <w:sz w:val="24"/>
+          <w:szCs w:val="24"/>
+        </w:rPr>
+      </w:pPr>
+    </w:p>
+    <w:p>
+      <w:pPr>
+        <w:pStyle w:val="Sinespaciado"/>
+        <w:tabs>
+          <w:tab w:val="left" w:pos="5670"/>
+        </w:tabs>
+        <w:spacing w:line="276" w:lineRule="auto"/>
+        <w:rPr>
           <w:noProof/>
           <w:sz w:val="24"/>
           <w:szCs w:val="24"/>
@@ -2562,29 +3018,7 @@
           <w:color w:val="4472C4" w:themeColor="accent1"/>
           <w:szCs w:val="22"/>
         </w:rPr>
-        <w:t>HUM</w:t>
-      </w:r>
-      <w:r>
-        <w:rPr>
-          <w:rStyle w:val="normaltextrun"/>
-          <w:rFonts w:ascii="Calibri" w:hAnsi="Calibri" w:cs="Calibri"/>
-          <w:b/>
-          <w:bCs/>
-          <w:color w:val="4472C4" w:themeColor="accent1"/>
-          <w:szCs w:val="22"/>
-        </w:rPr>
-        <w:t>G</w:t>
-      </w:r>
-      <w:r>
-        <w:rPr>
-          <w:rStyle w:val="normaltextrun"/>
-          <w:rFonts w:ascii="Calibri" w:hAnsi="Calibri" w:cs="Calibri"/>
-          <w:b/>
-          <w:bCs/>
-          <w:color w:val="4472C4" w:themeColor="accent1"/>
-          <w:szCs w:val="22"/>
-        </w:rPr>
-        <w:t>-001 Registro de nueva consola</w:t>
+        <w:t>HUMG-001 Registro de nueva consola</w:t>
       </w:r>
       <w:r>
         <w:rPr>
@@ -2741,29 +3175,7 @@
           <w:color w:val="4472C4" w:themeColor="accent1"/>
           <w:szCs w:val="22"/>
         </w:rPr>
-        <w:t>HUM</w:t>
-      </w:r>
-      <w:r>
-        <w:rPr>
-          <w:rStyle w:val="normaltextrun"/>
-          <w:rFonts w:ascii="Calibri" w:hAnsi="Calibri" w:cs="Calibri"/>
-          <w:b/>
-          <w:bCs/>
-          <w:color w:val="4472C4" w:themeColor="accent1"/>
-          <w:szCs w:val="22"/>
-        </w:rPr>
-        <w:t>G</w:t>
-      </w:r>
-      <w:r>
-        <w:rPr>
-          <w:rStyle w:val="normaltextrun"/>
-          <w:rFonts w:ascii="Calibri" w:hAnsi="Calibri" w:cs="Calibri"/>
-          <w:b/>
-          <w:bCs/>
-          <w:color w:val="4472C4" w:themeColor="accent1"/>
-          <w:szCs w:val="22"/>
-        </w:rPr>
-        <w:t>-002 Actualización de stock de consola</w:t>
+        <w:t>HUMG-002 Actualización de stock de consola</w:t>
       </w:r>
       <w:r>
         <w:rPr>
@@ -2921,7 +3333,13 @@
           <w:sz w:val="24"/>
           <w:szCs w:val="24"/>
         </w:rPr>
-        <w:t>HUM</w:t>
+        <w:t>HUMG-003 Listado de consolas por marca</w:t>
+      </w:r>
+      <w:r>
+        <w:rPr>
+          <w:rFonts w:ascii="Calibri" w:hAnsi="Calibri" w:cs="Calibri"/>
+        </w:rPr>
+        <w:br/>
       </w:r>
       <w:r>
         <w:rPr>
@@ -2929,23 +3347,22 @@
           <w:rFonts w:ascii="Calibri" w:hAnsi="Calibri" w:cs="Calibri"/>
           <w:b/>
           <w:bCs/>
-          <w:color w:val="4472C4" w:themeColor="accent1"/>
-          <w:sz w:val="24"/>
-          <w:szCs w:val="24"/>
-        </w:rPr>
-        <w:t>G</w:t>
+        </w:rPr>
+        <w:t>Como</w:t>
       </w:r>
       <w:r>
         <w:rPr>
           <w:rStyle w:val="normaltextrun"/>
           <w:rFonts w:ascii="Calibri" w:hAnsi="Calibri" w:cs="Calibri"/>
-          <w:b/>
-          <w:bCs/>
-          <w:color w:val="4472C4" w:themeColor="accent1"/>
-          <w:sz w:val="24"/>
-          <w:szCs w:val="24"/>
-        </w:rPr>
-        <w:t>-003 Listado de consolas por marca</w:t>
+        </w:rPr>
+        <w:t>: Analista de ventas</w:t>
+      </w:r>
+      <w:r>
+        <w:rPr>
+          <w:rStyle w:val="scxw264757262"/>
+          <w:rFonts w:ascii="Calibri" w:hAnsi="Calibri" w:cs="Calibri"/>
+        </w:rPr>
+        <w:t> </w:t>
       </w:r>
       <w:r>
         <w:rPr>
@@ -2960,14 +3377,14 @@
           <w:b/>
           <w:bCs/>
         </w:rPr>
-        <w:t>Como</w:t>
+        <w:t>Quiero</w:t>
       </w:r>
       <w:r>
         <w:rPr>
           <w:rStyle w:val="normaltextrun"/>
           <w:rFonts w:ascii="Calibri" w:hAnsi="Calibri" w:cs="Calibri"/>
         </w:rPr>
-        <w:t>: Analista de ventas</w:t>
+        <w:t>: Obtener un listado de consolas filtradas por marca y ordenadas por fecha de lanzamiento</w:t>
       </w:r>
       <w:r>
         <w:rPr>
@@ -2989,42 +3406,13 @@
           <w:b/>
           <w:bCs/>
         </w:rPr>
-        <w:t>Quiero</w:t>
+        <w:t>Para</w:t>
       </w:r>
       <w:r>
         <w:rPr>
           <w:rStyle w:val="normaltextrun"/>
           <w:rFonts w:ascii="Calibri" w:hAnsi="Calibri" w:cs="Calibri"/>
         </w:rPr>
-        <w:t>: Obtener un listado de consolas filtradas por marca y ordenadas por fecha de lanzamiento</w:t>
-      </w:r>
-      <w:r>
-        <w:rPr>
-          <w:rStyle w:val="scxw264757262"/>
-          <w:rFonts w:ascii="Calibri" w:hAnsi="Calibri" w:cs="Calibri"/>
-        </w:rPr>
-        <w:t> </w:t>
-      </w:r>
-      <w:r>
-        <w:rPr>
-          <w:rFonts w:ascii="Calibri" w:hAnsi="Calibri" w:cs="Calibri"/>
-        </w:rPr>
-        <w:br/>
-      </w:r>
-      <w:r>
-        <w:rPr>
-          <w:rStyle w:val="normaltextrun"/>
-          <w:rFonts w:ascii="Calibri" w:hAnsi="Calibri" w:cs="Calibri"/>
-          <w:b/>
-          <w:bCs/>
-        </w:rPr>
-        <w:t>Para</w:t>
-      </w:r>
-      <w:r>
-        <w:rPr>
-          <w:rStyle w:val="normaltextrun"/>
-          <w:rFonts w:ascii="Calibri" w:hAnsi="Calibri" w:cs="Calibri"/>
-        </w:rPr>
         <w:t>: Analizar las tendencias del mercado por fabricante</w:t>
       </w:r>
       <w:r>
@@ -3044,7 +3432,6 @@
           <w:sz w:val="24"/>
           <w:szCs w:val="24"/>
         </w:rPr>
-        <w:lastRenderedPageBreak/>
         <w:t>HUJG-001</w:t>
       </w:r>
       <w:r>
@@ -3691,6 +4078,7 @@
           <w:sz w:val="21"/>
           <w:szCs w:val="21"/>
         </w:rPr>
+        <w:lastRenderedPageBreak/>
         <w:t>quiero</w:t>
       </w:r>
       <w:r>
@@ -4061,7 +4449,6 @@
           <w:bCs/>
           <w:lang w:val="es-ES"/>
         </w:rPr>
-        <w:lastRenderedPageBreak/>
         <w:t>Como</w:t>
       </w:r>
       <w:r>
@@ -4483,6 +4870,7 @@
           <w:rFonts w:cstheme="minorHAnsi"/>
           <w:u w:val="single"/>
         </w:rPr>
+        <w:lastRenderedPageBreak/>
         <w:t>para</w:t>
       </w:r>
       <w:r>
@@ -4843,748 +5231,1390 @@
         <w:rPr>
           <w:b/>
         </w:rPr>
+        <w:t>Quiero:</w:t>
+      </w:r>
+      <w:r>
+        <w:rPr>
+          <w:bCs/>
+        </w:rPr>
+        <w:t xml:space="preserve"> poder poner la fecha exacta de devolución del videojuego,</w:t>
+      </w:r>
+    </w:p>
+    <w:p>
+      <w:pPr>
+        <w:spacing w:line="240" w:lineRule="auto"/>
+        <w:rPr>
+          <w:bCs/>
+        </w:rPr>
+      </w:pPr>
+      <w:r>
+        <w:rPr>
+          <w:b/>
+        </w:rPr>
+        <w:t>Para:</w:t>
+      </w:r>
+      <w:r>
+        <w:rPr>
+          <w:bCs/>
+        </w:rPr>
+        <w:t xml:space="preserve"> registrar todo de manera eficiente.</w:t>
+      </w:r>
+    </w:p>
+    <w:p>
+      <w:pPr>
+        <w:rPr>
+          <w:b/>
+          <w:bCs/>
+          <w:color w:val="4472C4" w:themeColor="accent1"/>
+        </w:rPr>
+      </w:pPr>
+    </w:p>
+    <w:p>
+      <w:pPr>
+        <w:spacing w:line="240" w:lineRule="auto"/>
+        <w:rPr>
+          <w:b/>
+          <w:bCs/>
+          <w:color w:val="4472C4" w:themeColor="accent1"/>
+        </w:rPr>
+      </w:pPr>
+      <w:r>
+        <w:rPr>
+          <w:b/>
+          <w:bCs/>
+          <w:color w:val="4472C4" w:themeColor="accent1"/>
+        </w:rPr>
+        <w:t>HUEL-002</w:t>
+      </w:r>
+      <w:r>
+        <w:rPr>
+          <w:b/>
+          <w:bCs/>
+          <w:color w:val="4472C4" w:themeColor="accent1"/>
+        </w:rPr>
+        <w:t xml:space="preserve"> Registros de devolución por usuario</w:t>
+      </w:r>
+    </w:p>
+    <w:p>
+      <w:pPr>
+        <w:spacing w:line="240" w:lineRule="auto"/>
+        <w:rPr>
+          <w:bCs/>
+        </w:rPr>
+      </w:pPr>
+      <w:r>
+        <w:rPr>
+          <w:b/>
+        </w:rPr>
+        <w:t>Como:</w:t>
+      </w:r>
+      <w:r>
+        <w:rPr>
+          <w:bCs/>
+        </w:rPr>
+        <w:t xml:space="preserve"> Cliente </w:t>
+      </w:r>
+    </w:p>
+    <w:p>
+      <w:pPr>
+        <w:spacing w:line="240" w:lineRule="auto"/>
+        <w:rPr>
+          <w:bCs/>
+        </w:rPr>
+      </w:pPr>
+      <w:r>
+        <w:rPr>
+          <w:b/>
+        </w:rPr>
+        <w:t>Quiero:</w:t>
+      </w:r>
+      <w:r>
+        <w:rPr>
+          <w:bCs/>
+        </w:rPr>
+        <w:t xml:space="preserve"> Que la devolución se enlace a mi usuario </w:t>
+      </w:r>
+    </w:p>
+    <w:p>
+      <w:pPr>
+        <w:spacing w:line="240" w:lineRule="auto"/>
+        <w:rPr>
+          <w:bCs/>
+        </w:rPr>
+      </w:pPr>
+      <w:r>
+        <w:rPr>
+          <w:b/>
+        </w:rPr>
+        <w:t>Para:</w:t>
+      </w:r>
+      <w:r>
+        <w:rPr>
+          <w:bCs/>
+        </w:rPr>
+        <w:t xml:space="preserve"> evitar problemas y tener registro de lo que he devuelto antes.</w:t>
+      </w:r>
+    </w:p>
+    <w:p>
+      <w:pPr>
+        <w:rPr>
+          <w:b/>
+          <w:bCs/>
+          <w:color w:val="4472C4" w:themeColor="accent1"/>
+        </w:rPr>
+      </w:pPr>
+    </w:p>
+    <w:p>
+      <w:pPr>
+        <w:rPr>
+          <w:b/>
+          <w:bCs/>
+          <w:color w:val="4472C4" w:themeColor="accent1"/>
+        </w:rPr>
+      </w:pPr>
+    </w:p>
+    <w:p>
+      <w:pPr>
+        <w:spacing w:line="240" w:lineRule="auto"/>
+        <w:rPr>
+          <w:bCs/>
+        </w:rPr>
+      </w:pPr>
+      <w:r>
+        <w:rPr>
+          <w:b/>
+          <w:bCs/>
+          <w:color w:val="4472C4" w:themeColor="accent1"/>
+        </w:rPr>
+        <w:t>HUEL-003</w:t>
+      </w:r>
+      <w:r>
+        <w:rPr>
+          <w:b/>
+          <w:bCs/>
+          <w:color w:val="4472C4" w:themeColor="accent1"/>
+        </w:rPr>
+        <w:t xml:space="preserve"> Historial de devoluciones</w:t>
+      </w:r>
+    </w:p>
+    <w:p>
+      <w:pPr>
+        <w:spacing w:line="240" w:lineRule="auto"/>
+        <w:rPr>
+          <w:bCs/>
+        </w:rPr>
+      </w:pPr>
+      <w:r>
+        <w:rPr>
+          <w:b/>
+        </w:rPr>
+        <w:t>Como:</w:t>
+      </w:r>
+      <w:r>
+        <w:rPr>
+          <w:bCs/>
+        </w:rPr>
+        <w:t xml:space="preserve"> Cliente</w:t>
+      </w:r>
+    </w:p>
+    <w:p>
+      <w:pPr>
+        <w:spacing w:line="240" w:lineRule="auto"/>
+        <w:rPr>
+          <w:bCs/>
+        </w:rPr>
+      </w:pPr>
+      <w:r>
+        <w:rPr>
+          <w:b/>
+        </w:rPr>
+        <w:t>Quiero:</w:t>
+      </w:r>
+      <w:r>
+        <w:rPr>
+          <w:bCs/>
+        </w:rPr>
+        <w:t xml:space="preserve"> un registro de todas mis devoluciones </w:t>
+      </w:r>
+    </w:p>
+    <w:p>
+      <w:pPr>
+        <w:spacing w:line="240" w:lineRule="auto"/>
+        <w:rPr>
+          <w:bCs/>
+        </w:rPr>
+      </w:pPr>
+      <w:r>
+        <w:rPr>
+          <w:b/>
+        </w:rPr>
+        <w:t>Para:</w:t>
+      </w:r>
+      <w:r>
+        <w:rPr>
+          <w:bCs/>
+        </w:rPr>
+        <w:t xml:space="preserve"> ver mi historial completo y verificar que todo esté correcto.</w:t>
+      </w:r>
+    </w:p>
+    <w:p>
+      <w:pPr>
+        <w:rPr>
+          <w:u w:val="single"/>
+        </w:rPr>
+      </w:pPr>
+    </w:p>
+    <w:p>
+      <w:pPr>
+        <w:pStyle w:val="Sinespaciado"/>
+        <w:tabs>
+          <w:tab w:val="left" w:pos="5670"/>
+        </w:tabs>
+        <w:spacing w:line="276" w:lineRule="auto"/>
+        <w:rPr>
+          <w:b/>
+          <w:bCs/>
+          <w:noProof/>
+          <w:color w:val="4472C4" w:themeColor="accent1"/>
+          <w:sz w:val="24"/>
+          <w:szCs w:val="24"/>
+        </w:rPr>
+      </w:pPr>
+      <w:r>
+        <w:rPr>
+          <w:b/>
+          <w:bCs/>
+          <w:noProof/>
+          <w:color w:val="4472C4" w:themeColor="accent1"/>
+          <w:sz w:val="24"/>
+          <w:szCs w:val="24"/>
+        </w:rPr>
+        <w:t>HUSM-001 Uso de membresia</w:t>
+      </w:r>
+    </w:p>
+    <w:p>
+      <w:pPr>
+        <w:pStyle w:val="Sinespaciado"/>
+        <w:tabs>
+          <w:tab w:val="left" w:pos="5670"/>
+        </w:tabs>
+        <w:spacing w:line="276" w:lineRule="auto"/>
+        <w:rPr>
+          <w:noProof/>
+          <w:sz w:val="24"/>
+          <w:szCs w:val="24"/>
+        </w:rPr>
+      </w:pPr>
+      <w:r>
+        <w:rPr>
+          <w:noProof/>
+          <w:sz w:val="24"/>
+          <w:szCs w:val="24"/>
+        </w:rPr>
+        <w:t xml:space="preserve">Como: cliente </w:t>
+      </w:r>
+    </w:p>
+    <w:p>
+      <w:pPr>
+        <w:pStyle w:val="Sinespaciado"/>
+        <w:tabs>
+          <w:tab w:val="left" w:pos="5670"/>
+        </w:tabs>
+        <w:spacing w:line="276" w:lineRule="auto"/>
+        <w:rPr>
+          <w:noProof/>
+          <w:sz w:val="24"/>
+          <w:szCs w:val="24"/>
+        </w:rPr>
+      </w:pPr>
+      <w:r>
+        <w:rPr>
+          <w:noProof/>
+          <w:sz w:val="24"/>
+          <w:szCs w:val="24"/>
+        </w:rPr>
+        <w:t xml:space="preserve">Quiero: usar mi membresía en la tienda </w:t>
+      </w:r>
+    </w:p>
+    <w:p>
+      <w:pPr>
+        <w:pStyle w:val="Sinespaciado"/>
+        <w:tabs>
+          <w:tab w:val="left" w:pos="5670"/>
+        </w:tabs>
+        <w:spacing w:line="276" w:lineRule="auto"/>
+        <w:rPr>
+          <w:noProof/>
+          <w:sz w:val="24"/>
+          <w:szCs w:val="24"/>
+        </w:rPr>
+      </w:pPr>
+      <w:r>
+        <w:rPr>
+          <w:noProof/>
+          <w:sz w:val="24"/>
+          <w:szCs w:val="24"/>
+        </w:rPr>
+        <w:t>Para: tener descuentos</w:t>
+      </w:r>
+    </w:p>
+    <w:p>
+      <w:pPr>
+        <w:pStyle w:val="Sinespaciado"/>
+        <w:tabs>
+          <w:tab w:val="left" w:pos="5670"/>
+        </w:tabs>
+        <w:spacing w:line="276" w:lineRule="auto"/>
+        <w:rPr>
+          <w:noProof/>
+          <w:sz w:val="24"/>
+          <w:szCs w:val="24"/>
+        </w:rPr>
+      </w:pPr>
+    </w:p>
+    <w:p>
+      <w:pPr>
+        <w:pStyle w:val="Sinespaciado"/>
+        <w:tabs>
+          <w:tab w:val="left" w:pos="5670"/>
+        </w:tabs>
+        <w:spacing w:line="276" w:lineRule="auto"/>
+        <w:rPr>
+          <w:b/>
+          <w:bCs/>
+          <w:noProof/>
+          <w:color w:val="4472C4" w:themeColor="accent1"/>
+          <w:sz w:val="24"/>
+          <w:szCs w:val="24"/>
+        </w:rPr>
+      </w:pPr>
+      <w:r>
+        <w:rPr>
+          <w:b/>
+          <w:bCs/>
+          <w:noProof/>
+          <w:color w:val="4472C4" w:themeColor="accent1"/>
+          <w:sz w:val="24"/>
+          <w:szCs w:val="24"/>
+        </w:rPr>
         <w:lastRenderedPageBreak/>
-        <w:t>Quiero:</w:t>
-      </w:r>
-      <w:r>
-        <w:rPr>
-          <w:bCs/>
-        </w:rPr>
-        <w:t xml:space="preserve"> poder poner la fecha exacta de devolución del videojuego,</w:t>
-      </w:r>
-    </w:p>
-    <w:p>
-      <w:pPr>
-        <w:spacing w:line="240" w:lineRule="auto"/>
-        <w:rPr>
-          <w:bCs/>
-        </w:rPr>
-      </w:pPr>
-      <w:r>
-        <w:rPr>
-          <w:b/>
-        </w:rPr>
-        <w:t>Para:</w:t>
-      </w:r>
-      <w:r>
-        <w:rPr>
-          <w:bCs/>
-        </w:rPr>
-        <w:t xml:space="preserve"> registrar todo de manera eficiente.</w:t>
-      </w:r>
-    </w:p>
-    <w:p>
-      <w:pPr>
-        <w:rPr>
-          <w:b/>
-          <w:bCs/>
-          <w:color w:val="4472C4" w:themeColor="accent1"/>
-        </w:rPr>
-      </w:pPr>
-    </w:p>
-    <w:p>
-      <w:pPr>
-        <w:spacing w:line="240" w:lineRule="auto"/>
-        <w:rPr>
-          <w:b/>
-          <w:bCs/>
-          <w:color w:val="4472C4" w:themeColor="accent1"/>
-        </w:rPr>
-      </w:pPr>
-      <w:r>
-        <w:rPr>
-          <w:b/>
-          <w:bCs/>
-          <w:color w:val="4472C4" w:themeColor="accent1"/>
-        </w:rPr>
-        <w:t>HUEL-002</w:t>
-      </w:r>
-      <w:r>
-        <w:rPr>
-          <w:b/>
-          <w:bCs/>
-          <w:color w:val="4472C4" w:themeColor="accent1"/>
-        </w:rPr>
-        <w:t xml:space="preserve"> Registros de devolución por usuario</w:t>
-      </w:r>
-    </w:p>
-    <w:p>
-      <w:pPr>
-        <w:spacing w:line="240" w:lineRule="auto"/>
-        <w:rPr>
-          <w:bCs/>
-        </w:rPr>
-      </w:pPr>
-      <w:r>
-        <w:rPr>
-          <w:b/>
-        </w:rPr>
-        <w:t>Como:</w:t>
-      </w:r>
-      <w:r>
-        <w:rPr>
-          <w:bCs/>
-        </w:rPr>
-        <w:t xml:space="preserve"> Cliente </w:t>
-      </w:r>
-    </w:p>
-    <w:p>
-      <w:pPr>
-        <w:spacing w:line="240" w:lineRule="auto"/>
-        <w:rPr>
-          <w:bCs/>
-        </w:rPr>
-      </w:pPr>
-      <w:r>
-        <w:rPr>
-          <w:b/>
-        </w:rPr>
-        <w:t>Quiero:</w:t>
-      </w:r>
-      <w:r>
-        <w:rPr>
-          <w:bCs/>
-        </w:rPr>
-        <w:t xml:space="preserve"> Que la devolución se enlace a mi usuario </w:t>
-      </w:r>
-    </w:p>
-    <w:p>
-      <w:pPr>
-        <w:spacing w:line="240" w:lineRule="auto"/>
-        <w:rPr>
-          <w:bCs/>
-        </w:rPr>
-      </w:pPr>
-      <w:r>
-        <w:rPr>
-          <w:b/>
-        </w:rPr>
-        <w:t>Para:</w:t>
-      </w:r>
-      <w:r>
-        <w:rPr>
-          <w:bCs/>
-        </w:rPr>
-        <w:t xml:space="preserve"> evitar problemas y tener registro de lo que he devuelto antes.</w:t>
-      </w:r>
-    </w:p>
-    <w:p>
-      <w:pPr>
-        <w:rPr>
-          <w:b/>
-          <w:bCs/>
-          <w:color w:val="4472C4" w:themeColor="accent1"/>
-        </w:rPr>
-      </w:pPr>
-    </w:p>
-    <w:p>
-      <w:pPr>
-        <w:rPr>
-          <w:b/>
-          <w:bCs/>
-          <w:color w:val="4472C4" w:themeColor="accent1"/>
-        </w:rPr>
-      </w:pPr>
-    </w:p>
-    <w:p>
-      <w:pPr>
-        <w:spacing w:line="240" w:lineRule="auto"/>
-        <w:rPr>
-          <w:bCs/>
-        </w:rPr>
-      </w:pPr>
-      <w:r>
-        <w:rPr>
-          <w:b/>
-          <w:bCs/>
-          <w:color w:val="4472C4" w:themeColor="accent1"/>
-        </w:rPr>
-        <w:t>HUEL-003</w:t>
-      </w:r>
-      <w:r>
-        <w:rPr>
-          <w:b/>
-          <w:bCs/>
-          <w:color w:val="4472C4" w:themeColor="accent1"/>
-        </w:rPr>
-        <w:t xml:space="preserve"> Historial de devoluciones</w:t>
-      </w:r>
-    </w:p>
-    <w:p>
-      <w:pPr>
-        <w:spacing w:line="240" w:lineRule="auto"/>
-        <w:rPr>
-          <w:bCs/>
-        </w:rPr>
-      </w:pPr>
-      <w:r>
-        <w:rPr>
-          <w:b/>
-        </w:rPr>
-        <w:t>Como:</w:t>
-      </w:r>
-      <w:r>
-        <w:rPr>
-          <w:bCs/>
-        </w:rPr>
-        <w:t xml:space="preserve"> Cliente</w:t>
-      </w:r>
-    </w:p>
-    <w:p>
-      <w:pPr>
-        <w:spacing w:line="240" w:lineRule="auto"/>
-        <w:rPr>
-          <w:bCs/>
-        </w:rPr>
-      </w:pPr>
-      <w:r>
-        <w:rPr>
-          <w:b/>
-        </w:rPr>
-        <w:t>Quiero:</w:t>
-      </w:r>
-      <w:r>
-        <w:rPr>
-          <w:bCs/>
-        </w:rPr>
-        <w:t xml:space="preserve"> un registro de todas mis devoluciones </w:t>
-      </w:r>
-    </w:p>
-    <w:p>
-      <w:pPr>
-        <w:spacing w:line="240" w:lineRule="auto"/>
-        <w:rPr>
-          <w:bCs/>
-        </w:rPr>
-      </w:pPr>
-      <w:r>
-        <w:rPr>
-          <w:b/>
-        </w:rPr>
-        <w:t>Para:</w:t>
-      </w:r>
-      <w:r>
-        <w:rPr>
-          <w:bCs/>
-        </w:rPr>
-        <w:t xml:space="preserve"> ver mi historial completo y verificar que todo esté correcto.</w:t>
-      </w:r>
-    </w:p>
-    <w:p>
-      <w:pPr>
-        <w:rPr>
+        <w:t>HUSM-002 Descuentos</w:t>
+      </w:r>
+    </w:p>
+    <w:p>
+      <w:pPr>
+        <w:pStyle w:val="Sinespaciado"/>
+        <w:tabs>
+          <w:tab w:val="left" w:pos="5670"/>
+        </w:tabs>
+        <w:spacing w:line="276" w:lineRule="auto"/>
+        <w:rPr>
+          <w:noProof/>
+          <w:sz w:val="24"/>
+          <w:szCs w:val="24"/>
+        </w:rPr>
+      </w:pPr>
+      <w:r>
+        <w:rPr>
+          <w:noProof/>
+          <w:sz w:val="24"/>
+          <w:szCs w:val="24"/>
+        </w:rPr>
+        <w:t>Como: cliente</w:t>
+      </w:r>
+    </w:p>
+    <w:p>
+      <w:pPr>
+        <w:pStyle w:val="Sinespaciado"/>
+        <w:tabs>
+          <w:tab w:val="left" w:pos="5670"/>
+        </w:tabs>
+        <w:spacing w:line="276" w:lineRule="auto"/>
+        <w:rPr>
+          <w:noProof/>
+          <w:sz w:val="24"/>
+          <w:szCs w:val="24"/>
+        </w:rPr>
+      </w:pPr>
+      <w:r>
+        <w:rPr>
+          <w:noProof/>
+          <w:sz w:val="24"/>
+          <w:szCs w:val="24"/>
+        </w:rPr>
+        <w:t xml:space="preserve"> Quiero: saber qué productos tienen descuento con mi membresía</w:t>
+      </w:r>
+    </w:p>
+    <w:p>
+      <w:pPr>
+        <w:pStyle w:val="Sinespaciado"/>
+        <w:tabs>
+          <w:tab w:val="left" w:pos="5670"/>
+        </w:tabs>
+        <w:spacing w:line="276" w:lineRule="auto"/>
+        <w:rPr>
+          <w:noProof/>
+          <w:sz w:val="24"/>
+          <w:szCs w:val="24"/>
+        </w:rPr>
+      </w:pPr>
+      <w:r>
+        <w:rPr>
+          <w:noProof/>
+          <w:sz w:val="24"/>
+          <w:szCs w:val="24"/>
+        </w:rPr>
+        <w:t xml:space="preserve"> Para: comprarlos</w:t>
+      </w:r>
+    </w:p>
+    <w:p>
+      <w:pPr>
+        <w:pStyle w:val="Sinespaciado"/>
+        <w:tabs>
+          <w:tab w:val="left" w:pos="5670"/>
+        </w:tabs>
+        <w:spacing w:line="276" w:lineRule="auto"/>
+        <w:rPr>
+          <w:noProof/>
+          <w:sz w:val="24"/>
+          <w:szCs w:val="24"/>
+        </w:rPr>
+      </w:pPr>
+    </w:p>
+    <w:p>
+      <w:pPr>
+        <w:pStyle w:val="Sinespaciado"/>
+        <w:tabs>
+          <w:tab w:val="left" w:pos="5670"/>
+        </w:tabs>
+        <w:spacing w:line="276" w:lineRule="auto"/>
+        <w:rPr>
+          <w:b/>
+          <w:bCs/>
+          <w:noProof/>
+          <w:color w:val="4472C4" w:themeColor="accent1"/>
+          <w:sz w:val="24"/>
+          <w:szCs w:val="24"/>
+        </w:rPr>
+      </w:pPr>
+      <w:r>
+        <w:rPr>
+          <w:b/>
+          <w:bCs/>
+          <w:noProof/>
+          <w:color w:val="4472C4" w:themeColor="accent1"/>
+          <w:sz w:val="24"/>
+          <w:szCs w:val="24"/>
+        </w:rPr>
+        <w:t>HUSM-003   Registro de membresia</w:t>
+      </w:r>
+    </w:p>
+    <w:p>
+      <w:pPr>
+        <w:pStyle w:val="Sinespaciado"/>
+        <w:tabs>
+          <w:tab w:val="left" w:pos="5670"/>
+        </w:tabs>
+        <w:spacing w:line="276" w:lineRule="auto"/>
+        <w:rPr>
+          <w:noProof/>
+          <w:sz w:val="24"/>
+          <w:szCs w:val="24"/>
+        </w:rPr>
+      </w:pPr>
+      <w:r>
+        <w:rPr>
+          <w:noProof/>
+          <w:sz w:val="24"/>
+          <w:szCs w:val="24"/>
+        </w:rPr>
+        <w:t xml:space="preserve">Como: cliente </w:t>
+      </w:r>
+    </w:p>
+    <w:p>
+      <w:pPr>
+        <w:pStyle w:val="Sinespaciado"/>
+        <w:tabs>
+          <w:tab w:val="left" w:pos="5670"/>
+        </w:tabs>
+        <w:spacing w:line="276" w:lineRule="auto"/>
+        <w:rPr>
+          <w:noProof/>
+          <w:sz w:val="24"/>
+          <w:szCs w:val="24"/>
+        </w:rPr>
+      </w:pPr>
+      <w:r>
+        <w:rPr>
+          <w:noProof/>
+          <w:sz w:val="24"/>
+          <w:szCs w:val="24"/>
+        </w:rPr>
+        <w:t xml:space="preserve">Quiero: registrar mi membresía en la tienda  </w:t>
+      </w:r>
+    </w:p>
+    <w:p>
+      <w:pPr>
+        <w:pStyle w:val="Sinespaciado"/>
+        <w:tabs>
+          <w:tab w:val="left" w:pos="5670"/>
+        </w:tabs>
+        <w:spacing w:line="276" w:lineRule="auto"/>
+        <w:rPr>
+          <w:noProof/>
+          <w:sz w:val="24"/>
+          <w:szCs w:val="24"/>
+        </w:rPr>
+      </w:pPr>
+      <w:r>
+        <w:rPr>
+          <w:noProof/>
+          <w:sz w:val="24"/>
+          <w:szCs w:val="24"/>
+        </w:rPr>
+        <w:t>Para: usarla cuando compre</w:t>
+      </w:r>
+    </w:p>
+    <w:p>
+      <w:pPr>
+        <w:pStyle w:val="Sinespaciado"/>
+        <w:tabs>
+          <w:tab w:val="left" w:pos="5670"/>
+        </w:tabs>
+        <w:spacing w:line="276" w:lineRule="auto"/>
+        <w:rPr>
+          <w:noProof/>
+          <w:sz w:val="24"/>
+          <w:szCs w:val="24"/>
+        </w:rPr>
+      </w:pPr>
+    </w:p>
+    <w:p>
+      <w:pPr>
+        <w:pStyle w:val="Sinespaciado"/>
+        <w:tabs>
+          <w:tab w:val="left" w:pos="5670"/>
+        </w:tabs>
+        <w:spacing w:line="276" w:lineRule="auto"/>
+        <w:rPr>
+          <w:noProof/>
+          <w:sz w:val="24"/>
+          <w:szCs w:val="24"/>
+        </w:rPr>
+      </w:pPr>
+      <w:r>
+        <w:rPr>
+          <w:noProof/>
+          <w:sz w:val="24"/>
+          <w:szCs w:val="24"/>
+        </w:rPr>
+        <w:br/>
+      </w:r>
+    </w:p>
+    <w:p>
+      <w:pPr>
+        <w:rPr>
+          <w:b/>
+          <w:noProof/>
+          <w:sz w:val="24"/>
+          <w:szCs w:val="24"/>
           <w:u w:val="single"/>
         </w:rPr>
       </w:pPr>
     </w:p>
     <w:p>
       <w:pPr>
-        <w:pStyle w:val="Sinespaciado"/>
-        <w:tabs>
-          <w:tab w:val="left" w:pos="5670"/>
-        </w:tabs>
-        <w:spacing w:line="276" w:lineRule="auto"/>
-        <w:rPr>
-          <w:b/>
-          <w:bCs/>
-          <w:noProof/>
-          <w:color w:val="4472C4" w:themeColor="accent1"/>
-          <w:sz w:val="24"/>
-          <w:szCs w:val="24"/>
-        </w:rPr>
-      </w:pPr>
-      <w:r>
-        <w:rPr>
-          <w:b/>
-          <w:bCs/>
-          <w:noProof/>
-          <w:color w:val="4472C4" w:themeColor="accent1"/>
-          <w:sz w:val="24"/>
-          <w:szCs w:val="24"/>
-        </w:rPr>
-        <w:t>HUSM-001 Uso de membresia</w:t>
-      </w:r>
-    </w:p>
-    <w:p>
-      <w:pPr>
-        <w:pStyle w:val="Sinespaciado"/>
-        <w:tabs>
-          <w:tab w:val="left" w:pos="5670"/>
-        </w:tabs>
-        <w:spacing w:line="276" w:lineRule="auto"/>
-        <w:rPr>
-          <w:noProof/>
-          <w:sz w:val="24"/>
-          <w:szCs w:val="24"/>
-        </w:rPr>
-      </w:pPr>
-      <w:r>
-        <w:rPr>
-          <w:noProof/>
-          <w:sz w:val="24"/>
-          <w:szCs w:val="24"/>
-        </w:rPr>
-        <w:t xml:space="preserve">Como: cliente </w:t>
-      </w:r>
-    </w:p>
-    <w:p>
-      <w:pPr>
-        <w:pStyle w:val="Sinespaciado"/>
-        <w:tabs>
-          <w:tab w:val="left" w:pos="5670"/>
-        </w:tabs>
-        <w:spacing w:line="276" w:lineRule="auto"/>
-        <w:rPr>
-          <w:noProof/>
-          <w:sz w:val="24"/>
-          <w:szCs w:val="24"/>
-        </w:rPr>
-      </w:pPr>
-      <w:r>
-        <w:rPr>
-          <w:noProof/>
-          <w:sz w:val="24"/>
-          <w:szCs w:val="24"/>
-        </w:rPr>
-        <w:t xml:space="preserve">Quiero: usar mi membresía en la tienda </w:t>
-      </w:r>
-    </w:p>
-    <w:p>
-      <w:pPr>
-        <w:pStyle w:val="Sinespaciado"/>
-        <w:tabs>
-          <w:tab w:val="left" w:pos="5670"/>
-        </w:tabs>
-        <w:spacing w:line="276" w:lineRule="auto"/>
-        <w:rPr>
-          <w:noProof/>
-          <w:sz w:val="24"/>
-          <w:szCs w:val="24"/>
-        </w:rPr>
-      </w:pPr>
-      <w:r>
-        <w:rPr>
-          <w:noProof/>
-          <w:sz w:val="24"/>
-          <w:szCs w:val="24"/>
-        </w:rPr>
-        <w:t>Para: tener descuentos</w:t>
-      </w:r>
-    </w:p>
-    <w:p>
-      <w:pPr>
-        <w:pStyle w:val="Sinespaciado"/>
-        <w:tabs>
-          <w:tab w:val="left" w:pos="5670"/>
-        </w:tabs>
-        <w:spacing w:line="276" w:lineRule="auto"/>
-        <w:rPr>
-          <w:noProof/>
-          <w:sz w:val="24"/>
-          <w:szCs w:val="24"/>
-        </w:rPr>
-      </w:pPr>
-    </w:p>
-    <w:p>
-      <w:pPr>
-        <w:pStyle w:val="Sinespaciado"/>
-        <w:tabs>
-          <w:tab w:val="left" w:pos="5670"/>
-        </w:tabs>
-        <w:spacing w:line="276" w:lineRule="auto"/>
-        <w:rPr>
-          <w:b/>
-          <w:bCs/>
-          <w:noProof/>
-          <w:color w:val="4472C4" w:themeColor="accent1"/>
-          <w:sz w:val="24"/>
-          <w:szCs w:val="24"/>
-        </w:rPr>
-      </w:pPr>
-      <w:r>
-        <w:rPr>
-          <w:b/>
-          <w:bCs/>
-          <w:noProof/>
-          <w:color w:val="4472C4" w:themeColor="accent1"/>
-          <w:sz w:val="24"/>
-          <w:szCs w:val="24"/>
-        </w:rPr>
-        <w:t>HUSM-002 Descuentos</w:t>
-      </w:r>
-    </w:p>
-    <w:p>
-      <w:pPr>
-        <w:pStyle w:val="Sinespaciado"/>
-        <w:tabs>
-          <w:tab w:val="left" w:pos="5670"/>
-        </w:tabs>
-        <w:spacing w:line="276" w:lineRule="auto"/>
-        <w:rPr>
-          <w:noProof/>
-          <w:sz w:val="24"/>
-          <w:szCs w:val="24"/>
-        </w:rPr>
-      </w:pPr>
-      <w:r>
-        <w:rPr>
-          <w:noProof/>
-          <w:sz w:val="24"/>
-          <w:szCs w:val="24"/>
-        </w:rPr>
-        <w:t>Como: cliente</w:t>
-      </w:r>
-    </w:p>
-    <w:p>
-      <w:pPr>
-        <w:pStyle w:val="Sinespaciado"/>
-        <w:tabs>
-          <w:tab w:val="left" w:pos="5670"/>
-        </w:tabs>
-        <w:spacing w:line="276" w:lineRule="auto"/>
-        <w:rPr>
-          <w:noProof/>
-          <w:sz w:val="24"/>
-          <w:szCs w:val="24"/>
-        </w:rPr>
-      </w:pPr>
-      <w:r>
-        <w:rPr>
-          <w:noProof/>
-          <w:sz w:val="24"/>
-          <w:szCs w:val="24"/>
-        </w:rPr>
-        <w:t xml:space="preserve"> Quiero: saber qué productos tienen descuento con mi membresía</w:t>
-      </w:r>
-    </w:p>
-    <w:p>
-      <w:pPr>
-        <w:pStyle w:val="Sinespaciado"/>
-        <w:tabs>
-          <w:tab w:val="left" w:pos="5670"/>
-        </w:tabs>
-        <w:spacing w:line="276" w:lineRule="auto"/>
-        <w:rPr>
-          <w:noProof/>
-          <w:sz w:val="24"/>
-          <w:szCs w:val="24"/>
-        </w:rPr>
-      </w:pPr>
-      <w:r>
-        <w:rPr>
-          <w:noProof/>
-          <w:sz w:val="24"/>
-          <w:szCs w:val="24"/>
-        </w:rPr>
-        <w:t xml:space="preserve"> Para: comprarlos</w:t>
-      </w:r>
-    </w:p>
-    <w:p>
-      <w:pPr>
-        <w:pStyle w:val="Sinespaciado"/>
-        <w:tabs>
-          <w:tab w:val="left" w:pos="5670"/>
-        </w:tabs>
-        <w:spacing w:line="276" w:lineRule="auto"/>
-        <w:rPr>
-          <w:noProof/>
-          <w:sz w:val="24"/>
-          <w:szCs w:val="24"/>
-        </w:rPr>
-      </w:pPr>
-    </w:p>
-    <w:p>
-      <w:pPr>
-        <w:pStyle w:val="Sinespaciado"/>
-        <w:tabs>
-          <w:tab w:val="left" w:pos="5670"/>
-        </w:tabs>
-        <w:spacing w:line="276" w:lineRule="auto"/>
-        <w:rPr>
-          <w:b/>
-          <w:bCs/>
-          <w:noProof/>
-          <w:color w:val="4472C4" w:themeColor="accent1"/>
-          <w:sz w:val="24"/>
-          <w:szCs w:val="24"/>
-        </w:rPr>
-      </w:pPr>
-      <w:r>
-        <w:rPr>
-          <w:b/>
-          <w:bCs/>
-          <w:noProof/>
-          <w:color w:val="4472C4" w:themeColor="accent1"/>
-          <w:sz w:val="24"/>
-          <w:szCs w:val="24"/>
-        </w:rPr>
-        <w:t>HUSM-003   Registro de membresia</w:t>
-      </w:r>
-    </w:p>
-    <w:p>
-      <w:pPr>
-        <w:pStyle w:val="Sinespaciado"/>
-        <w:tabs>
-          <w:tab w:val="left" w:pos="5670"/>
-        </w:tabs>
-        <w:spacing w:line="276" w:lineRule="auto"/>
-        <w:rPr>
-          <w:noProof/>
-          <w:sz w:val="24"/>
-          <w:szCs w:val="24"/>
-        </w:rPr>
-      </w:pPr>
-      <w:r>
-        <w:rPr>
-          <w:noProof/>
-          <w:sz w:val="24"/>
-          <w:szCs w:val="24"/>
-        </w:rPr>
-        <w:t xml:space="preserve">Como: cliente </w:t>
-      </w:r>
-    </w:p>
-    <w:p>
-      <w:pPr>
-        <w:pStyle w:val="Sinespaciado"/>
-        <w:tabs>
-          <w:tab w:val="left" w:pos="5670"/>
-        </w:tabs>
-        <w:spacing w:line="276" w:lineRule="auto"/>
-        <w:rPr>
-          <w:noProof/>
-          <w:sz w:val="24"/>
-          <w:szCs w:val="24"/>
-        </w:rPr>
-      </w:pPr>
-      <w:r>
-        <w:rPr>
-          <w:noProof/>
-          <w:sz w:val="24"/>
-          <w:szCs w:val="24"/>
-        </w:rPr>
-        <w:t xml:space="preserve">Quiero: registrar mi membresía en la tienda  </w:t>
-      </w:r>
-    </w:p>
-    <w:p>
-      <w:pPr>
-        <w:pStyle w:val="Sinespaciado"/>
-        <w:tabs>
-          <w:tab w:val="left" w:pos="5670"/>
-        </w:tabs>
-        <w:spacing w:line="276" w:lineRule="auto"/>
-        <w:rPr>
-          <w:noProof/>
-          <w:sz w:val="24"/>
-          <w:szCs w:val="24"/>
-        </w:rPr>
-      </w:pPr>
-      <w:r>
-        <w:rPr>
-          <w:noProof/>
-          <w:sz w:val="24"/>
-          <w:szCs w:val="24"/>
-        </w:rPr>
-        <w:t>Para: usarla cuando compre</w:t>
-      </w:r>
-    </w:p>
-    <w:p>
-      <w:pPr>
-        <w:pStyle w:val="Sinespaciado"/>
-        <w:tabs>
-          <w:tab w:val="left" w:pos="5670"/>
-        </w:tabs>
-        <w:spacing w:line="276" w:lineRule="auto"/>
-        <w:rPr>
-          <w:noProof/>
-          <w:sz w:val="24"/>
-          <w:szCs w:val="24"/>
-        </w:rPr>
-      </w:pPr>
-    </w:p>
-    <w:p>
-      <w:pPr>
-        <w:pStyle w:val="Sinespaciado"/>
-        <w:tabs>
-          <w:tab w:val="left" w:pos="5670"/>
-        </w:tabs>
-        <w:spacing w:line="276" w:lineRule="auto"/>
-        <w:rPr>
-          <w:noProof/>
-          <w:sz w:val="24"/>
-          <w:szCs w:val="24"/>
-        </w:rPr>
-      </w:pPr>
-      <w:r>
-        <w:rPr>
-          <w:noProof/>
-          <w:sz w:val="24"/>
-          <w:szCs w:val="24"/>
-        </w:rPr>
+        <w:rPr>
+          <w:b/>
+          <w:bCs/>
+          <w:color w:val="4472C4" w:themeColor="accent1"/>
+        </w:rPr>
+      </w:pPr>
+      <w:r>
+        <w:rPr>
+          <w:b/>
+          <w:bCs/>
+          <w:color w:val="4472C4" w:themeColor="accent1"/>
+        </w:rPr>
+        <w:t xml:space="preserve">HUMX-001 Registra las ventas </w:t>
+      </w:r>
+    </w:p>
+    <w:p>
+      <w:pPr>
+        <w:pStyle w:val="Prrafodelista"/>
+      </w:pPr>
+      <w:r>
+        <w:t xml:space="preserve">Como: trabajador </w:t>
+      </w:r>
+    </w:p>
+    <w:p>
+      <w:pPr>
+        <w:pStyle w:val="Prrafodelista"/>
+      </w:pPr>
+      <w:r>
+        <w:t xml:space="preserve">Quiero: Que Cada vez que un cliente, desee hacer una compra, pues del lado de la empresa se tiene que registrar esa compra, con ello pues se tiene que llevar, la venta, su código, la fecha, etc. </w:t>
+      </w:r>
+    </w:p>
+    <w:p>
+      <w:pPr>
+        <w:pStyle w:val="Prrafodelista"/>
+      </w:pPr>
+      <w:r>
+        <w:t>Para: poder tener un control, evitar algún tipo de alteración, y que cada cosa que se haga, pues tenga un registro.</w:t>
+      </w:r>
+    </w:p>
+    <w:p>
+      <w:pPr>
+        <w:rPr>
+          <w:b/>
+          <w:bCs/>
+          <w:color w:val="4472C4" w:themeColor="accent1"/>
+        </w:rPr>
+      </w:pPr>
+      <w:r>
+        <w:t> </w:t>
+      </w:r>
+      <w:r>
         <w:br/>
       </w:r>
-    </w:p>
-    <w:p>
-      <w:pPr>
-        <w:rPr>
-          <w:rFonts w:eastAsiaTheme="minorHAnsi"/>
-          <w:noProof/>
-          <w:sz w:val="24"/>
-          <w:szCs w:val="24"/>
-        </w:rPr>
-      </w:pPr>
-      <w:r>
-        <w:rPr>
-          <w:noProof/>
-          <w:sz w:val="24"/>
-          <w:szCs w:val="24"/>
-        </w:rPr>
-        <w:br w:type="page"/>
-      </w:r>
-    </w:p>
-    <w:p>
-      <w:pPr>
-        <w:rPr>
-          <w:b/>
-          <w:bCs/>
-          <w:color w:val="4472C4" w:themeColor="accent1"/>
-        </w:rPr>
-      </w:pPr>
-      <w:r>
-        <w:rPr>
-          <w:b/>
-          <w:bCs/>
-          <w:color w:val="4472C4" w:themeColor="accent1"/>
+      <w:r>
+        <w:rPr>
+          <w:b/>
+          <w:bCs/>
+          <w:color w:val="4472C4" w:themeColor="accent1"/>
+        </w:rPr>
+        <w:t xml:space="preserve">HUMX-002 Control de ventas </w:t>
+      </w:r>
+    </w:p>
+    <w:p>
+      <w:pPr>
+        <w:pStyle w:val="Prrafodelista"/>
+      </w:pPr>
+      <w:r>
+        <w:t>Como: trabajador</w:t>
+      </w:r>
+    </w:p>
+    <w:p>
+      <w:pPr>
+        <w:pStyle w:val="Prrafodelista"/>
+      </w:pPr>
+      <w:r>
+        <w:t>Quiero: viéndolo del lado de un posible supervisor, es su encargo y trabajo, pues velar, acerca del control que se tiene en las ventas, en ello, debe hacer las consultas de todas las ventas, ir administrando</w:t>
+      </w:r>
+    </w:p>
+    <w:p>
+      <w:pPr>
+        <w:pStyle w:val="Prrafodelista"/>
+      </w:pPr>
+      <w:r>
+        <w:t>Para: después crear reportes.</w:t>
+      </w:r>
+    </w:p>
+    <w:p>
+      <w:pPr>
+        <w:pStyle w:val="Prrafodelista"/>
+      </w:pPr>
+      <w:r>
+        <w:t> </w:t>
+      </w:r>
+    </w:p>
+    <w:p>
+      <w:r>
+        <w:rPr>
+          <w:b/>
+          <w:bCs/>
+          <w:color w:val="4472C4" w:themeColor="accent1"/>
+        </w:rPr>
+        <w:t>HUMX-003 Reporte de ventas</w:t>
+      </w:r>
+    </w:p>
+    <w:p>
+      <w:pPr>
+        <w:pStyle w:val="Prrafodelista"/>
+      </w:pPr>
+      <w:r>
+        <w:t>Como: Trabajador</w:t>
+      </w:r>
+    </w:p>
+    <w:p>
+      <w:pPr>
+        <w:pStyle w:val="Prrafodelista"/>
+      </w:pPr>
+      <w:r>
+        <w:t xml:space="preserve">Quiero: Que, con lo mencionado anteriormente, después de crear un reporte de todo esto, para un superior, o simplemente para tener un expediente al momento de que ocurra algo inesperado, o simplemente </w:t>
+      </w:r>
+    </w:p>
+    <w:p>
+      <w:pPr>
+        <w:pStyle w:val="Prrafodelista"/>
+      </w:pPr>
+      <w:r>
+        <w:t>Para: entregarse a un usuario final. </w:t>
+      </w:r>
+    </w:p>
+    <w:p>
+      <w:pPr>
+        <w:pStyle w:val="Sinespaciado"/>
+        <w:tabs>
+          <w:tab w:val="left" w:pos="5670"/>
+        </w:tabs>
+        <w:spacing w:line="276" w:lineRule="auto"/>
+        <w:rPr>
+          <w:noProof/>
+          <w:sz w:val="24"/>
+          <w:szCs w:val="24"/>
+        </w:rPr>
+      </w:pPr>
+    </w:p>
+    <w:p>
+      <w:pPr>
+        <w:pStyle w:val="Sinespaciado"/>
+        <w:tabs>
+          <w:tab w:val="left" w:pos="5670"/>
+        </w:tabs>
+        <w:spacing w:line="276" w:lineRule="auto"/>
+        <w:rPr>
+          <w:noProof/>
+          <w:sz w:val="24"/>
+          <w:szCs w:val="24"/>
+        </w:rPr>
+      </w:pPr>
+    </w:p>
+    <w:p>
+      <w:pPr>
+        <w:pStyle w:val="Sinespaciado"/>
+        <w:tabs>
+          <w:tab w:val="left" w:pos="5670"/>
+        </w:tabs>
+        <w:spacing w:line="276" w:lineRule="auto"/>
+        <w:jc w:val="center"/>
+        <w:rPr>
+          <w:b/>
+          <w:noProof/>
+          <w:sz w:val="24"/>
+          <w:szCs w:val="24"/>
+        </w:rPr>
+      </w:pPr>
+    </w:p>
+    <w:p>
+      <w:pPr>
+        <w:pStyle w:val="Sinespaciado"/>
+        <w:tabs>
+          <w:tab w:val="left" w:pos="5670"/>
+        </w:tabs>
+        <w:spacing w:line="276" w:lineRule="auto"/>
+        <w:jc w:val="center"/>
+        <w:rPr>
+          <w:b/>
+          <w:noProof/>
+          <w:sz w:val="24"/>
+          <w:szCs w:val="24"/>
+        </w:rPr>
+      </w:pPr>
+    </w:p>
+    <w:p>
+      <w:pPr>
+        <w:pStyle w:val="Sinespaciado"/>
+        <w:tabs>
+          <w:tab w:val="left" w:pos="5670"/>
+        </w:tabs>
+        <w:spacing w:line="276" w:lineRule="auto"/>
+        <w:jc w:val="center"/>
+        <w:rPr>
+          <w:b/>
+          <w:noProof/>
+          <w:sz w:val="24"/>
+          <w:szCs w:val="24"/>
+        </w:rPr>
+      </w:pPr>
+    </w:p>
+    <w:p>
+      <w:pPr>
+        <w:pStyle w:val="Sinespaciado"/>
+        <w:tabs>
+          <w:tab w:val="left" w:pos="5670"/>
+        </w:tabs>
+        <w:spacing w:line="276" w:lineRule="auto"/>
+        <w:jc w:val="center"/>
+        <w:rPr>
+          <w:b/>
+          <w:noProof/>
+          <w:sz w:val="24"/>
+          <w:szCs w:val="24"/>
+        </w:rPr>
+      </w:pPr>
+      <w:r>
+        <w:rPr>
+          <w:b/>
+          <w:noProof/>
+          <w:sz w:val="24"/>
+          <w:szCs w:val="24"/>
+          <w:lang w:eastAsia="es-GT"/>
+        </w:rPr>
+        <w:drawing>
+          <wp:anchor distT="0" distB="0" distL="114300" distR="114300" simplePos="0" relativeHeight="251658240" behindDoc="0" locked="0" layoutInCell="1" allowOverlap="1" wp14:anchorId="2282F368" wp14:editId="52FA2CDD">
+            <wp:simplePos x="0" y="0"/>
+            <wp:positionH relativeFrom="column">
+              <wp:posOffset>118753</wp:posOffset>
+            </wp:positionH>
+            <wp:positionV relativeFrom="paragraph">
+              <wp:posOffset>287267</wp:posOffset>
+            </wp:positionV>
+            <wp:extent cx="5612130" cy="4043045"/>
+            <wp:effectExtent l="0" t="0" r="7620" b="0"/>
+            <wp:wrapThrough wrapText="bothSides">
+              <wp:wrapPolygon edited="0">
+                <wp:start x="0" y="0"/>
+                <wp:lineTo x="0" y="21474"/>
+                <wp:lineTo x="21556" y="21474"/>
+                <wp:lineTo x="21556" y="0"/>
+                <wp:lineTo x="0" y="0"/>
+              </wp:wrapPolygon>
+            </wp:wrapThrough>
+            <wp:docPr id="1" name="Imagen 1"/>
+            <wp:cNvGraphicFramePr>
+              <a:graphicFrameLocks xmlns:a="http://schemas.openxmlformats.org/drawingml/2006/main" noChangeAspect="1"/>
+            </wp:cNvGraphicFramePr>
+            <a:graphic xmlns:a="http://schemas.openxmlformats.org/drawingml/2006/main">
+              <a:graphicData uri="http://schemas.openxmlformats.org/drawingml/2006/picture">
+                <pic:pic xmlns:pic="http://schemas.openxmlformats.org/drawingml/2006/picture">
+                  <pic:nvPicPr>
+                    <pic:cNvPr id="1" name="ModeloEntidades.jpg"/>
+                    <pic:cNvPicPr/>
+                  </pic:nvPicPr>
+                  <pic:blipFill>
+                    <a:blip r:embed="rId6">
+                      <a:extLst>
+                        <a:ext uri="{28A0092B-C50C-407E-A947-70E740481C1C}">
+                          <a14:useLocalDpi xmlns:a14="http://schemas.microsoft.com/office/drawing/2010/main" val="0"/>
+                        </a:ext>
+                      </a:extLst>
+                    </a:blip>
+                    <a:stretch>
+                      <a:fillRect/>
+                    </a:stretch>
+                  </pic:blipFill>
+                  <pic:spPr>
+                    <a:xfrm>
+                      <a:off x="0" y="0"/>
+                      <a:ext cx="5612130" cy="4043045"/>
+                    </a:xfrm>
+                    <a:prstGeom prst="rect">
+                      <a:avLst/>
+                    </a:prstGeom>
+                  </pic:spPr>
+                </pic:pic>
+              </a:graphicData>
+            </a:graphic>
+          </wp:anchor>
+        </w:drawing>
+      </w:r>
+      <w:r>
+        <w:rPr>
+          <w:b/>
+          <w:noProof/>
+          <w:sz w:val="24"/>
+          <w:szCs w:val="24"/>
+        </w:rPr>
+        <w:t>Modelo de Entidades</w:t>
+      </w:r>
+    </w:p>
+    <w:p>
+      <w:pPr>
+        <w:spacing w:after="0" w:line="240" w:lineRule="auto"/>
+        <w:rPr>
+          <w:rFonts w:ascii="Times New Roman" w:eastAsia="Times New Roman" w:hAnsi="Times New Roman" w:cs="Times New Roman"/>
+          <w:sz w:val="24"/>
+          <w:szCs w:val="24"/>
+          <w:lang w:eastAsia="es-GT"/>
+        </w:rPr>
+      </w:pPr>
+    </w:p>
+    <w:p>
+      <w:pPr>
+        <w:pStyle w:val="Sinespaciado"/>
+        <w:tabs>
+          <w:tab w:val="left" w:pos="5670"/>
+        </w:tabs>
+        <w:spacing w:line="276" w:lineRule="auto"/>
+        <w:jc w:val="center"/>
+        <w:rPr>
+          <w:b/>
+          <w:noProof/>
+          <w:sz w:val="24"/>
+          <w:szCs w:val="24"/>
+        </w:rPr>
+      </w:pPr>
+    </w:p>
+    <w:p>
+      <w:pPr>
+        <w:pStyle w:val="Sinespaciado"/>
+        <w:tabs>
+          <w:tab w:val="left" w:pos="5670"/>
+        </w:tabs>
+        <w:spacing w:line="276" w:lineRule="auto"/>
+        <w:jc w:val="center"/>
+        <w:rPr>
+          <w:b/>
+          <w:noProof/>
+          <w:sz w:val="24"/>
+          <w:szCs w:val="24"/>
+        </w:rPr>
+      </w:pPr>
+    </w:p>
+    <w:p>
+      <w:pPr>
+        <w:pStyle w:val="Sinespaciado"/>
+        <w:tabs>
+          <w:tab w:val="left" w:pos="5670"/>
+        </w:tabs>
+        <w:spacing w:line="276" w:lineRule="auto"/>
+        <w:jc w:val="center"/>
+        <w:rPr>
+          <w:b/>
+          <w:noProof/>
+          <w:sz w:val="24"/>
+          <w:szCs w:val="24"/>
+        </w:rPr>
+      </w:pPr>
+    </w:p>
+    <w:p>
+      <w:pPr>
+        <w:pStyle w:val="Sinespaciado"/>
+        <w:tabs>
+          <w:tab w:val="left" w:pos="5670"/>
+        </w:tabs>
+        <w:spacing w:line="276" w:lineRule="auto"/>
+        <w:jc w:val="center"/>
+        <w:rPr>
+          <w:b/>
+          <w:noProof/>
+          <w:sz w:val="24"/>
+          <w:szCs w:val="24"/>
+        </w:rPr>
+      </w:pPr>
+    </w:p>
+    <w:p>
+      <w:pPr>
+        <w:pStyle w:val="Sinespaciado"/>
+        <w:tabs>
+          <w:tab w:val="left" w:pos="5670"/>
+        </w:tabs>
+        <w:spacing w:line="276" w:lineRule="auto"/>
+        <w:jc w:val="center"/>
+        <w:rPr>
+          <w:b/>
+          <w:noProof/>
+          <w:sz w:val="24"/>
+          <w:szCs w:val="24"/>
+        </w:rPr>
+      </w:pPr>
+    </w:p>
+    <w:p>
+      <w:pPr>
+        <w:pStyle w:val="Sinespaciado"/>
+        <w:tabs>
+          <w:tab w:val="left" w:pos="5670"/>
+        </w:tabs>
+        <w:spacing w:line="276" w:lineRule="auto"/>
+        <w:jc w:val="center"/>
+        <w:rPr>
+          <w:b/>
+          <w:noProof/>
+          <w:sz w:val="24"/>
+          <w:szCs w:val="24"/>
+        </w:rPr>
+      </w:pPr>
+    </w:p>
+    <w:p>
+      <w:pPr>
+        <w:pStyle w:val="Sinespaciado"/>
+        <w:tabs>
+          <w:tab w:val="left" w:pos="5670"/>
+        </w:tabs>
+        <w:spacing w:line="276" w:lineRule="auto"/>
+        <w:jc w:val="center"/>
+        <w:rPr>
+          <w:b/>
+          <w:noProof/>
+          <w:sz w:val="24"/>
+          <w:szCs w:val="24"/>
+        </w:rPr>
+      </w:pPr>
+    </w:p>
+    <w:p>
+      <w:pPr>
+        <w:pStyle w:val="Sinespaciado"/>
+        <w:tabs>
+          <w:tab w:val="left" w:pos="5670"/>
+        </w:tabs>
+        <w:spacing w:line="276" w:lineRule="auto"/>
+        <w:jc w:val="center"/>
+        <w:rPr>
+          <w:b/>
+          <w:noProof/>
+          <w:sz w:val="24"/>
+          <w:szCs w:val="24"/>
+        </w:rPr>
+      </w:pPr>
+    </w:p>
+    <w:p>
+      <w:pPr>
+        <w:pStyle w:val="Sinespaciado"/>
+        <w:tabs>
+          <w:tab w:val="left" w:pos="5670"/>
+        </w:tabs>
+        <w:spacing w:line="276" w:lineRule="auto"/>
+        <w:jc w:val="center"/>
+        <w:rPr>
+          <w:b/>
+          <w:noProof/>
+          <w:sz w:val="24"/>
+          <w:szCs w:val="24"/>
+        </w:rPr>
+      </w:pPr>
+    </w:p>
+    <w:p>
+      <w:pPr>
+        <w:pStyle w:val="Sinespaciado"/>
+        <w:tabs>
+          <w:tab w:val="left" w:pos="5670"/>
+        </w:tabs>
+        <w:spacing w:line="276" w:lineRule="auto"/>
+        <w:jc w:val="center"/>
+        <w:rPr>
+          <w:b/>
+          <w:noProof/>
+          <w:sz w:val="24"/>
+          <w:szCs w:val="24"/>
+        </w:rPr>
+      </w:pPr>
+    </w:p>
+    <w:p>
+      <w:pPr>
+        <w:pStyle w:val="Sinespaciado"/>
+        <w:tabs>
+          <w:tab w:val="left" w:pos="5670"/>
+        </w:tabs>
+        <w:spacing w:line="276" w:lineRule="auto"/>
+        <w:jc w:val="center"/>
+        <w:rPr>
+          <w:b/>
+          <w:noProof/>
+          <w:sz w:val="24"/>
+          <w:szCs w:val="24"/>
+        </w:rPr>
+      </w:pPr>
+    </w:p>
+    <w:p>
+      <w:pPr>
+        <w:pStyle w:val="Sinespaciado"/>
+        <w:tabs>
+          <w:tab w:val="left" w:pos="5670"/>
+        </w:tabs>
+        <w:spacing w:line="276" w:lineRule="auto"/>
+        <w:jc w:val="center"/>
+        <w:rPr>
+          <w:b/>
+          <w:noProof/>
+          <w:sz w:val="24"/>
+          <w:szCs w:val="24"/>
+        </w:rPr>
+      </w:pPr>
+    </w:p>
+    <w:p>
+      <w:pPr>
+        <w:pStyle w:val="Sinespaciado"/>
+        <w:tabs>
+          <w:tab w:val="left" w:pos="5670"/>
+        </w:tabs>
+        <w:spacing w:line="276" w:lineRule="auto"/>
+        <w:jc w:val="center"/>
+        <w:rPr>
+          <w:b/>
+          <w:noProof/>
+          <w:sz w:val="24"/>
+          <w:szCs w:val="24"/>
+        </w:rPr>
+      </w:pPr>
+    </w:p>
+    <w:p>
+      <w:pPr>
+        <w:pStyle w:val="Sinespaciado"/>
+        <w:tabs>
+          <w:tab w:val="left" w:pos="5670"/>
+        </w:tabs>
+        <w:spacing w:line="276" w:lineRule="auto"/>
+        <w:jc w:val="center"/>
+        <w:rPr>
+          <w:b/>
+          <w:noProof/>
+          <w:sz w:val="24"/>
+          <w:szCs w:val="24"/>
+        </w:rPr>
+      </w:pPr>
+    </w:p>
+    <w:p>
+      <w:pPr>
+        <w:pStyle w:val="Sinespaciado"/>
+        <w:tabs>
+          <w:tab w:val="left" w:pos="5670"/>
+        </w:tabs>
+        <w:spacing w:line="276" w:lineRule="auto"/>
+        <w:jc w:val="center"/>
+        <w:rPr>
+          <w:b/>
+          <w:noProof/>
+          <w:sz w:val="24"/>
+          <w:szCs w:val="24"/>
+        </w:rPr>
+      </w:pPr>
+    </w:p>
+    <w:p>
+      <w:pPr>
+        <w:pStyle w:val="Sinespaciado"/>
+        <w:tabs>
+          <w:tab w:val="left" w:pos="5670"/>
+        </w:tabs>
+        <w:spacing w:line="276" w:lineRule="auto"/>
+        <w:jc w:val="center"/>
+        <w:rPr>
+          <w:b/>
+          <w:noProof/>
+          <w:sz w:val="24"/>
+          <w:szCs w:val="24"/>
+        </w:rPr>
+      </w:pPr>
+    </w:p>
+    <w:p>
+      <w:pPr>
+        <w:pStyle w:val="Sinespaciado"/>
+        <w:tabs>
+          <w:tab w:val="left" w:pos="5670"/>
+        </w:tabs>
+        <w:spacing w:line="276" w:lineRule="auto"/>
+        <w:jc w:val="center"/>
+        <w:rPr>
+          <w:b/>
+          <w:noProof/>
+          <w:sz w:val="24"/>
+          <w:szCs w:val="24"/>
+        </w:rPr>
+      </w:pPr>
+      <w:r>
+        <w:rPr>
+          <w:b/>
+          <w:noProof/>
+          <w:sz w:val="24"/>
+          <w:szCs w:val="24"/>
         </w:rPr>
         <w:lastRenderedPageBreak/>
-        <w:t xml:space="preserve">HUMX-001 Registra las ventas </w:t>
-      </w:r>
-    </w:p>
-    <w:p>
-      <w:pPr>
-        <w:pStyle w:val="Prrafodelista"/>
-      </w:pPr>
-      <w:r>
-        <w:t xml:space="preserve">Como: trabajador </w:t>
-      </w:r>
-    </w:p>
-    <w:p>
-      <w:pPr>
-        <w:pStyle w:val="Prrafodelista"/>
-      </w:pPr>
-      <w:r>
-        <w:t xml:space="preserve">Quiero: Que Cada vez que un cliente, desee hacer una compra, pues del lado de la empresa se tiene que registrar esa compra, con ello pues se tiene que llevar, la venta, su código, la fecha, etc. </w:t>
-      </w:r>
-    </w:p>
-    <w:p>
-      <w:pPr>
-        <w:pStyle w:val="Prrafodelista"/>
-      </w:pPr>
-      <w:r>
-        <w:t>Para: poder tener un control, evitar algún tipo de alteración, y que cada cosa que se haga, pues tenga un registro.</w:t>
-      </w:r>
-    </w:p>
-    <w:p>
-      <w:pPr>
-        <w:rPr>
-          <w:b/>
-          <w:bCs/>
-          <w:color w:val="4472C4" w:themeColor="accent1"/>
-        </w:rPr>
-      </w:pPr>
-      <w:r>
-        <w:t> </w:t>
-      </w:r>
-      <w:r>
-        <w:br/>
-      </w:r>
-      <w:r>
-        <w:rPr>
-          <w:b/>
-          <w:bCs/>
-          <w:color w:val="4472C4" w:themeColor="accent1"/>
-        </w:rPr>
-        <w:t xml:space="preserve">HUMX-002 Control de ventas </w:t>
-      </w:r>
-    </w:p>
-    <w:p>
-      <w:pPr>
-        <w:pStyle w:val="Prrafodelista"/>
-      </w:pPr>
-      <w:r>
-        <w:t>Como: trabajador</w:t>
-      </w:r>
-    </w:p>
-    <w:p>
-      <w:pPr>
-        <w:pStyle w:val="Prrafodelista"/>
-      </w:pPr>
-      <w:r>
-        <w:t>Quiero: viéndolo del lado de un posible supervisor, es su encargo y trabajo, pues velar, acerca del control que se tiene en las ventas, en ello, debe hacer las consultas de todas las ventas, ir administrando</w:t>
-      </w:r>
-    </w:p>
-    <w:p>
-      <w:pPr>
-        <w:pStyle w:val="Prrafodelista"/>
-      </w:pPr>
-      <w:r>
-        <w:t>Para: después crear reportes.</w:t>
-      </w:r>
-    </w:p>
-    <w:p>
-      <w:pPr>
-        <w:pStyle w:val="Prrafodelista"/>
-      </w:pPr>
-      <w:r>
-        <w:t> </w:t>
-      </w:r>
-    </w:p>
-    <w:p>
-      <w:r>
-        <w:rPr>
-          <w:b/>
-          <w:bCs/>
-          <w:color w:val="4472C4" w:themeColor="accent1"/>
-        </w:rPr>
-        <w:t>HUMX-003 Reporte de ventas</w:t>
-      </w:r>
-    </w:p>
-    <w:p>
-      <w:pPr>
-        <w:pStyle w:val="Prrafodelista"/>
-      </w:pPr>
-      <w:r>
-        <w:t>Como: Trabajador</w:t>
-      </w:r>
-    </w:p>
-    <w:p>
-      <w:pPr>
-        <w:pStyle w:val="Prrafodelista"/>
-      </w:pPr>
-      <w:r>
-        <w:t xml:space="preserve">Quiero: Que, con lo mencionado anteriormente, después de crear un reporte de todo esto, para un superior, o simplemente para tener un expediente al momento de que ocurra algo inesperado, o simplemente </w:t>
-      </w:r>
-    </w:p>
-    <w:p>
-      <w:pPr>
-        <w:pStyle w:val="Prrafodelista"/>
-      </w:pPr>
-      <w:r>
-        <w:t>Para: entregarse a un usuario final. </w:t>
-      </w:r>
-    </w:p>
-    <w:p>
-      <w:pPr>
-        <w:pStyle w:val="Sinespaciado"/>
-        <w:tabs>
-          <w:tab w:val="left" w:pos="5670"/>
-        </w:tabs>
-        <w:spacing w:line="276" w:lineRule="auto"/>
-        <w:rPr>
-          <w:noProof/>
-          <w:sz w:val="24"/>
-          <w:szCs w:val="24"/>
-        </w:rPr>
-      </w:pPr>
+        <w:t>Modelo de Entidad-Relacion</w:t>
+      </w:r>
+    </w:p>
+    <w:p>
+      <w:pPr>
+        <w:pStyle w:val="Sinespaciado"/>
+        <w:tabs>
+          <w:tab w:val="left" w:pos="5670"/>
+        </w:tabs>
+        <w:spacing w:line="276" w:lineRule="auto"/>
+        <w:jc w:val="center"/>
+        <w:rPr>
+          <w:b/>
+          <w:noProof/>
+          <w:sz w:val="24"/>
+          <w:szCs w:val="24"/>
+        </w:rPr>
+      </w:pPr>
+      <w:r>
+        <w:rPr>
+          <w:b/>
+          <w:noProof/>
+          <w:sz w:val="24"/>
+          <w:szCs w:val="24"/>
+          <w:lang w:eastAsia="es-GT"/>
+        </w:rPr>
+        <w:drawing>
+          <wp:inline distT="0" distB="0" distL="0" distR="0" wp14:anchorId="0D1887E2" wp14:editId="4A73E2A2">
+            <wp:extent cx="6164789" cy="3835729"/>
+            <wp:effectExtent l="0" t="0" r="7620" b="0"/>
+            <wp:docPr id="3" name="Imagen 3"/>
+            <wp:cNvGraphicFramePr>
+              <a:graphicFrameLocks xmlns:a="http://schemas.openxmlformats.org/drawingml/2006/main" noChangeAspect="1"/>
+            </wp:cNvGraphicFramePr>
+            <a:graphic xmlns:a="http://schemas.openxmlformats.org/drawingml/2006/main">
+              <a:graphicData uri="http://schemas.openxmlformats.org/drawingml/2006/picture">
+                <pic:pic xmlns:pic="http://schemas.openxmlformats.org/drawingml/2006/picture">
+                  <pic:nvPicPr>
+                    <pic:cNvPr id="3" name="Modelo Entidad-Relacion.jpg"/>
+                    <pic:cNvPicPr/>
+                  </pic:nvPicPr>
+                  <pic:blipFill>
+                    <a:blip r:embed="rId7" cstate="print">
+                      <a:extLst>
+                        <a:ext uri="{28A0092B-C50C-407E-A947-70E740481C1C}">
+                          <a14:useLocalDpi xmlns:a14="http://schemas.microsoft.com/office/drawing/2010/main" val="0"/>
+                        </a:ext>
+                      </a:extLst>
+                    </a:blip>
+                    <a:stretch>
+                      <a:fillRect/>
+                    </a:stretch>
+                  </pic:blipFill>
+                  <pic:spPr>
+                    <a:xfrm>
+                      <a:off x="0" y="0"/>
+                      <a:ext cx="6170539" cy="3839307"/>
+                    </a:xfrm>
+                    <a:prstGeom prst="rect">
+                      <a:avLst/>
+                    </a:prstGeom>
+                  </pic:spPr>
+                </pic:pic>
+              </a:graphicData>
+            </a:graphic>
+          </wp:inline>
+        </w:drawing>
+      </w:r>
+    </w:p>
+    <w:p>
+      <w:pPr>
+        <w:pStyle w:val="Sinespaciado"/>
+        <w:tabs>
+          <w:tab w:val="left" w:pos="5670"/>
+        </w:tabs>
+        <w:spacing w:line="276" w:lineRule="auto"/>
+        <w:jc w:val="center"/>
+        <w:rPr>
+          <w:b/>
+          <w:noProof/>
+          <w:sz w:val="24"/>
+          <w:szCs w:val="24"/>
+        </w:rPr>
+      </w:pPr>
+    </w:p>
+    <w:p>
+      <w:pPr>
+        <w:pStyle w:val="Sinespaciado"/>
+        <w:tabs>
+          <w:tab w:val="left" w:pos="5670"/>
+        </w:tabs>
+        <w:spacing w:line="276" w:lineRule="auto"/>
+        <w:jc w:val="center"/>
+        <w:rPr>
+          <w:b/>
+          <w:noProof/>
+          <w:sz w:val="24"/>
+          <w:szCs w:val="24"/>
+          <w:lang w:val="es-MX"/>
+        </w:rPr>
+      </w:pPr>
+      <w:r>
+        <w:rPr>
+          <w:b/>
+          <w:noProof/>
+          <w:sz w:val="24"/>
+          <w:szCs w:val="24"/>
+        </w:rPr>
+        <w:t>Diagrama de Entidad-Relaci</w:t>
+      </w:r>
+      <w:r>
+        <w:rPr>
+          <w:b/>
+          <w:noProof/>
+          <w:sz w:val="24"/>
+          <w:szCs w:val="24"/>
+          <w:lang w:val="es-MX"/>
+        </w:rPr>
+        <w:t>ón</w:t>
+      </w:r>
+    </w:p>
+    <w:p>
+      <w:pPr>
+        <w:pStyle w:val="Sinespaciado"/>
+        <w:tabs>
+          <w:tab w:val="left" w:pos="5670"/>
+        </w:tabs>
+        <w:spacing w:line="276" w:lineRule="auto"/>
+        <w:jc w:val="center"/>
+        <w:rPr>
+          <w:b/>
+          <w:noProof/>
+          <w:sz w:val="24"/>
+          <w:szCs w:val="24"/>
+          <w:lang w:val="es-MX"/>
+        </w:rPr>
+      </w:pPr>
+    </w:p>
+    <w:p>
+      <w:pPr>
+        <w:pStyle w:val="Sinespaciado"/>
+        <w:tabs>
+          <w:tab w:val="left" w:pos="5670"/>
+        </w:tabs>
+        <w:spacing w:line="276" w:lineRule="auto"/>
+        <w:jc w:val="center"/>
+        <w:rPr>
+          <w:b/>
+          <w:noProof/>
+          <w:sz w:val="24"/>
+          <w:szCs w:val="24"/>
+          <w:lang w:val="es-MX"/>
+        </w:rPr>
+      </w:pPr>
+      <w:r>
+        <w:rPr>
+          <w:b/>
+          <w:noProof/>
+          <w:sz w:val="24"/>
+          <w:szCs w:val="24"/>
+          <w:lang w:eastAsia="es-GT"/>
+        </w:rPr>
+        <w:drawing>
+          <wp:inline distT="0" distB="0" distL="0" distR="0" wp14:anchorId="6FAA305E" wp14:editId="6F5E076C">
+            <wp:extent cx="4371975" cy="3400424"/>
+            <wp:effectExtent l="0" t="0" r="0" b="0"/>
+            <wp:docPr id="4" name="Imagen 4"/>
+            <wp:cNvGraphicFramePr>
+              <a:graphicFrameLocks xmlns:a="http://schemas.openxmlformats.org/drawingml/2006/main" noChangeAspect="1"/>
+            </wp:cNvGraphicFramePr>
+            <a:graphic xmlns:a="http://schemas.openxmlformats.org/drawingml/2006/main">
+              <a:graphicData uri="http://schemas.openxmlformats.org/drawingml/2006/picture">
+                <pic:pic xmlns:pic="http://schemas.openxmlformats.org/drawingml/2006/picture">
+                  <pic:nvPicPr>
+                    <pic:cNvPr id="4" name="DiagramaER.jpg"/>
+                    <pic:cNvPicPr/>
+                  </pic:nvPicPr>
+                  <pic:blipFill>
+                    <a:blip r:embed="rId8" cstate="print">
+                      <a:extLst>
+                        <a:ext uri="{28A0092B-C50C-407E-A947-70E740481C1C}">
+                          <a14:useLocalDpi xmlns:a14="http://schemas.microsoft.com/office/drawing/2010/main" val="0"/>
+                        </a:ext>
+                      </a:extLst>
+                    </a:blip>
+                    <a:stretch>
+                      <a:fillRect/>
+                    </a:stretch>
+                  </pic:blipFill>
+                  <pic:spPr>
+                    <a:xfrm>
+                      <a:off x="0" y="0"/>
+                      <a:ext cx="4378713" cy="3405665"/>
+                    </a:xfrm>
+                    <a:prstGeom prst="rect">
+                      <a:avLst/>
+                    </a:prstGeom>
+                  </pic:spPr>
+                </pic:pic>
+              </a:graphicData>
+            </a:graphic>
+          </wp:inline>
+        </w:drawing>
+      </w:r>
+      <w:bookmarkStart w:id="0" w:name="_GoBack"/>
+      <w:bookmarkEnd w:id="0"/>
     </w:p>
     <w:sectPr>
       <w:pgSz w:w="12240" w:h="15840"/>
@@ -5597,8 +6627,8 @@
 </file>
 
 <file path=word/numbering.xml><?xml version="1.0" encoding="utf-8"?>
-<w:numbering xmlns:wpc="http://schemas.microsoft.com/office/word/2010/wordprocessingCanvas" xmlns:cx="http://schemas.microsoft.com/office/drawing/2014/chartex" xmlns:cx1="http://schemas.microsoft.com/office/drawing/2015/9/8/chartex" xmlns:cx2="http://schemas.microsoft.com/office/drawing/2015/10/21/chartex" xmlns:cx3="http://schemas.microsoft.com/office/drawing/2016/5/9/chartex" xmlns:cx4="http://schemas.microsoft.com/office/drawing/2016/5/10/chartex" xmlns:cx5="http://schemas.microsoft.com/office/drawing/2016/5/11/chartex" xmlns:cx6="http://schemas.microsoft.com/office/drawing/2016/5/12/chartex" xmlns:cx7="http://schemas.microsoft.com/office/drawing/2016/5/13/chartex" xmlns:cx8="http://schemas.microsoft.com/office/drawing/2016/5/14/chartex" xmlns:mc="http://schemas.openxmlformats.org/markup-compatibility/2006" xmlns:aink="http://schemas.microsoft.com/office/drawing/2016/ink" xmlns:am3d="http://schemas.microsoft.com/office/drawing/2017/model3d" xmlns:o="urn:schemas-microsoft-com:office:office" xmlns:oel="http://schemas.microsoft.com/office/2019/extlst" xmlns:r="http://schemas.openxmlformats.org/officeDocument/2006/relationships" xmlns:m="http://schemas.openxmlformats.org/officeDocument/2006/math" xmlns:v="urn:schemas-microsoft-com:vml" xmlns:wp14="http://schemas.microsoft.com/office/word/2010/wordprocessingDrawing" xmlns:wp="http://schemas.openxmlformats.org/drawingml/2006/wordprocessingDrawing" xmlns:w10="urn:schemas-microsoft-com:office:word" xmlns:w="http://schemas.openxmlformats.org/wordprocessingml/2006/main" xmlns:w14="http://schemas.microsoft.com/office/word/2010/wordml" xmlns:w15="http://schemas.microsoft.com/office/word/2012/wordml" xmlns:w16cex="http://schemas.microsoft.com/office/word/2018/wordml/cex" xmlns:w16cid="http://schemas.microsoft.com/office/word/2016/wordml/cid" xmlns:w16="http://schemas.microsoft.com/office/word/2018/wordml" xmlns:w16sdtdh="http://schemas.microsoft.com/office/word/2020/wordml/sdtdatahash" xmlns:w16se="http://schemas.microsoft.com/office/word/2015/wordml/symex" xmlns:wpg="http://schemas.microsoft.com/office/word/2010/wordprocessingGroup" xmlns:wpi="http://schemas.microsoft.com/office/word/2010/wordprocessingInk" xmlns:wne="http://schemas.microsoft.com/office/word/2006/wordml" xmlns:wps="http://schemas.microsoft.com/office/word/2010/wordprocessingShape" mc:Ignorable="w14 w15 w16se w16cid w16 w16cex w16sdtdh wp14">
-  <w:abstractNum w:abstractNumId="0" w15:restartNumberingAfterBreak="0">
+<w:numbering xmlns:wpc="http://schemas.microsoft.com/office/word/2010/wordprocessingCanvas" xmlns:mc="http://schemas.openxmlformats.org/markup-compatibility/2006" xmlns:o="urn:schemas-microsoft-com:office:office" xmlns:r="http://schemas.openxmlformats.org/officeDocument/2006/relationships" xmlns:m="http://schemas.openxmlformats.org/officeDocument/2006/math" xmlns:v="urn:schemas-microsoft-com:vml" xmlns:wp14="http://schemas.microsoft.com/office/word/2010/wordprocessingDrawing" xmlns:wp="http://schemas.openxmlformats.org/drawingml/2006/wordprocessingDrawing" xmlns:w10="urn:schemas-microsoft-com:office:word" xmlns:w="http://schemas.openxmlformats.org/wordprocessingml/2006/main" xmlns:w14="http://schemas.microsoft.com/office/word/2010/wordml" xmlns:w15="http://schemas.microsoft.com/office/word/2012/wordml" xmlns:wpg="http://schemas.microsoft.com/office/word/2010/wordprocessingGroup" xmlns:wpi="http://schemas.microsoft.com/office/word/2010/wordprocessingInk" xmlns:wne="http://schemas.microsoft.com/office/word/2006/wordml" xmlns:wps="http://schemas.microsoft.com/office/word/2010/wordprocessingShape" mc:Ignorable="w14 w15 wp14">
+  <w:abstractNum w:abstractNumId="0">
     <w:nsid w:val="02081A64"/>
     <w:multiLevelType w:val="hybridMultilevel"/>
     <w:tmpl w:val="229AB9DE"/>
@@ -5684,7 +6714,7 @@
       </w:pPr>
     </w:lvl>
   </w:abstractNum>
-  <w:abstractNum w:abstractNumId="1" w15:restartNumberingAfterBreak="0">
+  <w:abstractNum w:abstractNumId="1">
     <w:nsid w:val="2A5949B1"/>
     <w:multiLevelType w:val="hybridMultilevel"/>
     <w:tmpl w:val="A70AC42E"/>
@@ -5770,7 +6800,7 @@
       </w:pPr>
     </w:lvl>
   </w:abstractNum>
-  <w:abstractNum w:abstractNumId="2" w15:restartNumberingAfterBreak="0">
+  <w:abstractNum w:abstractNumId="2">
     <w:nsid w:val="2C271615"/>
     <w:multiLevelType w:val="hybridMultilevel"/>
     <w:tmpl w:val="D1600FB6"/>
@@ -5856,7 +6886,7 @@
       </w:pPr>
     </w:lvl>
   </w:abstractNum>
-  <w:abstractNum w:abstractNumId="3" w15:restartNumberingAfterBreak="0">
+  <w:abstractNum w:abstractNumId="3">
     <w:nsid w:val="2C3239C8"/>
     <w:multiLevelType w:val="hybridMultilevel"/>
     <w:tmpl w:val="E8B2BC68"/>
@@ -5945,7 +6975,7 @@
       </w:pPr>
     </w:lvl>
   </w:abstractNum>
-  <w:abstractNum w:abstractNumId="4" w15:restartNumberingAfterBreak="0">
+  <w:abstractNum w:abstractNumId="4">
     <w:nsid w:val="2E7324EA"/>
     <w:multiLevelType w:val="hybridMultilevel"/>
     <w:tmpl w:val="79427754"/>
@@ -6034,7 +7064,7 @@
       </w:pPr>
     </w:lvl>
   </w:abstractNum>
-  <w:abstractNum w:abstractNumId="5" w15:restartNumberingAfterBreak="0">
+  <w:abstractNum w:abstractNumId="5">
     <w:nsid w:val="32011EEE"/>
     <w:multiLevelType w:val="hybridMultilevel"/>
     <w:tmpl w:val="7AEE8928"/>
@@ -6120,7 +7150,7 @@
       </w:pPr>
     </w:lvl>
   </w:abstractNum>
-  <w:abstractNum w:abstractNumId="6" w15:restartNumberingAfterBreak="0">
+  <w:abstractNum w:abstractNumId="6">
     <w:nsid w:val="350B121F"/>
     <w:multiLevelType w:val="hybridMultilevel"/>
     <w:tmpl w:val="F6B29A5E"/>
@@ -6209,7 +7239,7 @@
       </w:pPr>
     </w:lvl>
   </w:abstractNum>
-  <w:abstractNum w:abstractNumId="7" w15:restartNumberingAfterBreak="0">
+  <w:abstractNum w:abstractNumId="7">
     <w:nsid w:val="3D6C14C6"/>
     <w:multiLevelType w:val="multilevel"/>
     <w:tmpl w:val="100A0021"/>
@@ -6322,7 +7352,7 @@
       </w:rPr>
     </w:lvl>
   </w:abstractNum>
-  <w:abstractNum w:abstractNumId="8" w15:restartNumberingAfterBreak="0">
+  <w:abstractNum w:abstractNumId="8">
     <w:nsid w:val="3E1448C3"/>
     <w:multiLevelType w:val="multilevel"/>
     <w:tmpl w:val="100A0021"/>
@@ -6435,7 +7465,7 @@
       </w:rPr>
     </w:lvl>
   </w:abstractNum>
-  <w:abstractNum w:abstractNumId="9" w15:restartNumberingAfterBreak="0">
+  <w:abstractNum w:abstractNumId="9">
     <w:nsid w:val="41785342"/>
     <w:multiLevelType w:val="hybridMultilevel"/>
     <w:tmpl w:val="47503D58"/>
@@ -6524,7 +7554,7 @@
       </w:pPr>
     </w:lvl>
   </w:abstractNum>
-  <w:abstractNum w:abstractNumId="10" w15:restartNumberingAfterBreak="0">
+  <w:abstractNum w:abstractNumId="10">
     <w:nsid w:val="448D0E39"/>
     <w:multiLevelType w:val="hybridMultilevel"/>
     <w:tmpl w:val="A4643568"/>
@@ -6612,7 +7642,7 @@
       </w:pPr>
     </w:lvl>
   </w:abstractNum>
-  <w:abstractNum w:abstractNumId="11" w15:restartNumberingAfterBreak="0">
+  <w:abstractNum w:abstractNumId="11">
     <w:nsid w:val="45384779"/>
     <w:multiLevelType w:val="hybridMultilevel"/>
     <w:tmpl w:val="344C8F22"/>
@@ -6698,7 +7728,7 @@
       </w:pPr>
     </w:lvl>
   </w:abstractNum>
-  <w:abstractNum w:abstractNumId="12" w15:restartNumberingAfterBreak="0">
+  <w:abstractNum w:abstractNumId="12">
     <w:nsid w:val="47B22A6B"/>
     <w:multiLevelType w:val="multilevel"/>
     <w:tmpl w:val="100A0021"/>
@@ -6811,7 +7841,7 @@
       </w:rPr>
     </w:lvl>
   </w:abstractNum>
-  <w:abstractNum w:abstractNumId="13" w15:restartNumberingAfterBreak="0">
+  <w:abstractNum w:abstractNumId="13">
     <w:nsid w:val="5327579E"/>
     <w:multiLevelType w:val="multilevel"/>
     <w:tmpl w:val="100A0021"/>
@@ -6924,7 +7954,7 @@
       </w:rPr>
     </w:lvl>
   </w:abstractNum>
-  <w:abstractNum w:abstractNumId="14" w15:restartNumberingAfterBreak="0">
+  <w:abstractNum w:abstractNumId="14">
     <w:nsid w:val="5471418E"/>
     <w:multiLevelType w:val="hybridMultilevel"/>
     <w:tmpl w:val="5BB82294"/>
@@ -7010,7 +8040,7 @@
       </w:pPr>
     </w:lvl>
   </w:abstractNum>
-  <w:abstractNum w:abstractNumId="15" w15:restartNumberingAfterBreak="0">
+  <w:abstractNum w:abstractNumId="15">
     <w:nsid w:val="62D01C83"/>
     <w:multiLevelType w:val="hybridMultilevel"/>
     <w:tmpl w:val="70109018"/>
@@ -7099,7 +8129,7 @@
       </w:pPr>
     </w:lvl>
   </w:abstractNum>
-  <w:abstractNum w:abstractNumId="16" w15:restartNumberingAfterBreak="0">
+  <w:abstractNum w:abstractNumId="16">
     <w:nsid w:val="684D1821"/>
     <w:multiLevelType w:val="hybridMultilevel"/>
     <w:tmpl w:val="AD9EFC2C"/>
@@ -7185,7 +8215,7 @@
       </w:pPr>
     </w:lvl>
   </w:abstractNum>
-  <w:abstractNum w:abstractNumId="17" w15:restartNumberingAfterBreak="0">
+  <w:abstractNum w:abstractNumId="17">
     <w:nsid w:val="751A4838"/>
     <w:multiLevelType w:val="hybridMultilevel"/>
     <w:tmpl w:val="A22CFBDE"/>
@@ -7271,25 +8301,25 @@
       </w:pPr>
     </w:lvl>
   </w:abstractNum>
-  <w:num w:numId="1" w16cid:durableId="307244946">
+  <w:num w:numId="1">
     <w:abstractNumId w:val="12"/>
   </w:num>
-  <w:num w:numId="2" w16cid:durableId="733359899">
+  <w:num w:numId="2">
     <w:abstractNumId w:val="13"/>
   </w:num>
-  <w:num w:numId="3" w16cid:durableId="246577837">
+  <w:num w:numId="3">
     <w:abstractNumId w:val="7"/>
   </w:num>
-  <w:num w:numId="4" w16cid:durableId="460998826">
+  <w:num w:numId="4">
     <w:abstractNumId w:val="8"/>
   </w:num>
-  <w:num w:numId="5" w16cid:durableId="791248543">
+  <w:num w:numId="5">
     <w:abstractNumId w:val="4"/>
   </w:num>
-  <w:num w:numId="6" w16cid:durableId="1420981907">
+  <w:num w:numId="6">
     <w:abstractNumId w:val="3"/>
   </w:num>
-  <w:num w:numId="7" w16cid:durableId="1185633719">
+  <w:num w:numId="7">
     <w:abstractNumId w:val="3"/>
     <w:lvlOverride w:ilvl="0">
       <w:startOverride w:val="1"/>
@@ -7319,47 +8349,47 @@
       <w:startOverride w:val="1"/>
     </w:lvlOverride>
   </w:num>
-  <w:num w:numId="8" w16cid:durableId="994338775">
+  <w:num w:numId="8">
     <w:abstractNumId w:val="14"/>
   </w:num>
-  <w:num w:numId="9" w16cid:durableId="211843974">
+  <w:num w:numId="9">
     <w:abstractNumId w:val="10"/>
   </w:num>
-  <w:num w:numId="10" w16cid:durableId="1912498819">
+  <w:num w:numId="10">
     <w:abstractNumId w:val="15"/>
   </w:num>
-  <w:num w:numId="11" w16cid:durableId="897785992">
+  <w:num w:numId="11">
     <w:abstractNumId w:val="6"/>
   </w:num>
-  <w:num w:numId="12" w16cid:durableId="836766745">
+  <w:num w:numId="12">
     <w:abstractNumId w:val="0"/>
   </w:num>
-  <w:num w:numId="13" w16cid:durableId="2046251951">
+  <w:num w:numId="13">
     <w:abstractNumId w:val="17"/>
   </w:num>
-  <w:num w:numId="14" w16cid:durableId="1421293521">
+  <w:num w:numId="14">
     <w:abstractNumId w:val="5"/>
   </w:num>
-  <w:num w:numId="15" w16cid:durableId="2030568002">
+  <w:num w:numId="15">
     <w:abstractNumId w:val="1"/>
   </w:num>
-  <w:num w:numId="16" w16cid:durableId="271868114">
+  <w:num w:numId="16">
     <w:abstractNumId w:val="16"/>
   </w:num>
-  <w:num w:numId="17" w16cid:durableId="1440181200">
+  <w:num w:numId="17">
     <w:abstractNumId w:val="11"/>
   </w:num>
-  <w:num w:numId="18" w16cid:durableId="718750945">
+  <w:num w:numId="18">
     <w:abstractNumId w:val="2"/>
   </w:num>
-  <w:num w:numId="19" w16cid:durableId="2074547608">
+  <w:num w:numId="19">
     <w:abstractNumId w:val="9"/>
   </w:num>
 </w:numbering>
 </file>
 
 <file path=word/styles.xml><?xml version="1.0" encoding="utf-8"?>
-<w:styles xmlns:mc="http://schemas.openxmlformats.org/markup-compatibility/2006" xmlns:r="http://schemas.openxmlformats.org/officeDocument/2006/relationships" xmlns:w="http://schemas.openxmlformats.org/wordprocessingml/2006/main" xmlns:w14="http://schemas.microsoft.com/office/word/2010/wordml" xmlns:w15="http://schemas.microsoft.com/office/word/2012/wordml" xmlns:w16cex="http://schemas.microsoft.com/office/word/2018/wordml/cex" xmlns:w16cid="http://schemas.microsoft.com/office/word/2016/wordml/cid" xmlns:w16="http://schemas.microsoft.com/office/word/2018/wordml" xmlns:w16sdtdh="http://schemas.microsoft.com/office/word/2020/wordml/sdtdatahash" xmlns:w16se="http://schemas.microsoft.com/office/word/2015/wordml/symex" mc:Ignorable="w14 w15 w16se w16cid w16 w16cex w16sdtdh">
+<w:styles xmlns:mc="http://schemas.openxmlformats.org/markup-compatibility/2006" xmlns:r="http://schemas.openxmlformats.org/officeDocument/2006/relationships" xmlns:w="http://schemas.openxmlformats.org/wordprocessingml/2006/main" xmlns:w14="http://schemas.microsoft.com/office/word/2010/wordml" xmlns:w15="http://schemas.microsoft.com/office/word/2012/wordml" mc:Ignorable="w14 w15">
   <w:docDefaults>
     <w:rPrDefault>
       <w:rPr>
@@ -7375,7 +8405,7 @@
       </w:pPr>
     </w:pPrDefault>
   </w:docDefaults>
-  <w:latentStyles w:defLockedState="0" w:defUIPriority="99" w:defSemiHidden="0" w:defUnhideWhenUsed="0" w:defQFormat="0" w:count="376">
+  <w:latentStyles w:defLockedState="0" w:defUIPriority="99" w:defSemiHidden="0" w:defUnhideWhenUsed="0" w:defQFormat="0" w:count="371">
     <w:lsdException w:name="Normal" w:uiPriority="0" w:qFormat="1"/>
     <w:lsdException w:name="heading 1" w:uiPriority="9" w:qFormat="1"/>
     <w:lsdException w:name="heading 2" w:semiHidden="1" w:uiPriority="9" w:unhideWhenUsed="1" w:qFormat="1"/>
@@ -7747,11 +8777,6 @@
     <w:lsdException w:name="List Table 5 Dark Accent 6" w:uiPriority="50"/>
     <w:lsdException w:name="List Table 6 Colorful Accent 6" w:uiPriority="51"/>
     <w:lsdException w:name="List Table 7 Colorful Accent 6" w:uiPriority="52"/>
-    <w:lsdException w:name="Mention" w:semiHidden="1" w:unhideWhenUsed="1"/>
-    <w:lsdException w:name="Smart Hyperlink" w:semiHidden="1" w:unhideWhenUsed="1"/>
-    <w:lsdException w:name="Hashtag" w:semiHidden="1" w:unhideWhenUsed="1"/>
-    <w:lsdException w:name="Unresolved Mention" w:semiHidden="1" w:unhideWhenUsed="1"/>
-    <w:lsdException w:name="Smart Link" w:semiHidden="1" w:unhideWhenUsed="1"/>
   </w:latentStyles>
   <w:style w:type="paragraph" w:default="1" w:styleId="Normal">
     <w:name w:val="Normal"/>
@@ -7896,6 +8921,7 @@
       <w:spacing w:after="0" w:line="240" w:lineRule="auto"/>
     </w:pPr>
     <w:tblPr>
+      <w:tblInd w:w="0" w:type="dxa"/>
       <w:tblBorders>
         <w:top w:val="single" w:sz="4" w:space="0" w:color="auto"/>
         <w:left w:val="single" w:sz="4" w:space="0" w:color="auto"/>
@@ -7904,6 +8930,12 @@
         <w:insideH w:val="single" w:sz="4" w:space="0" w:color="auto"/>
         <w:insideV w:val="single" w:sz="4" w:space="0" w:color="auto"/>
       </w:tblBorders>
+      <w:tblCellMar>
+        <w:top w:w="0" w:type="dxa"/>
+        <w:left w:w="108" w:type="dxa"/>
+        <w:bottom w:w="0" w:type="dxa"/>
+        <w:right w:w="108" w:type="dxa"/>
+      </w:tblCellMar>
     </w:tblPr>
   </w:style>
   <w:style w:type="character" w:styleId="Textoennegrita">
@@ -7987,6 +9019,21 @@
     <w:name w:val="scxw264757262"/>
     <w:basedOn w:val="Fuentedeprrafopredeter"/>
     <w:rsid w:val="0051495C"/>
+  </w:style>
+  <w:style w:type="character" w:customStyle="1" w:styleId="scxw200502479">
+    <w:name w:val="scxw200502479"/>
+    <w:basedOn w:val="Fuentedeprrafopredeter"/>
+    <w:rsid w:val="003F0CE6"/>
+  </w:style>
+  <w:style w:type="character" w:customStyle="1" w:styleId="scxw71435296">
+    <w:name w:val="scxw71435296"/>
+    <w:basedOn w:val="Fuentedeprrafopredeter"/>
+    <w:rsid w:val="003F0CE6"/>
+  </w:style>
+  <w:style w:type="character" w:customStyle="1" w:styleId="scxw57307920">
+    <w:name w:val="scxw57307920"/>
+    <w:basedOn w:val="Fuentedeprrafopredeter"/>
+    <w:rsid w:val="003F0CE6"/>
   </w:style>
 </w:styles>
 </file>

</xml_diff>